<commit_message>
Added CLAMS data to manuscript and figures
</commit_message>
<xml_diff>
--- a/Manuscript/Manuscript.docx
+++ b/Manuscript/Manuscript.docx
@@ -230,7 +230,7 @@
     </w:p>
     <w:p>
       <w:r>
-        <w:t xml:space="preserve">Mice were maintained in a 12h light/dark cycle room at constant temperature and humidity and allowed unrestricted access to food and water. At 10 weeks of age, mice were switched from chow to a high fat diet, consisting of 45% of calories from fat (Research Diets catalog D12451).  Food intake was determined by determining the decrease in food pellets in the cage on a weekly basis.  </w:t>
+        <w:t xml:space="preserve">Mice were maintained in a 12h light/dark cycle room at constant temperature and humidity and allowed unrestricted access to food and water. At 10 weeks of age, mice were switched from chow to a high fat diet, consisting of 45% of calories from fat (Research Diets catalog D12451). </w:t>
       </w:r>
       <w:r>
         <w:t>One mouse, a MCP230 treated animal had a malocclusion and was removed from our analyses.</w:t>
@@ -274,17 +274,31 @@
         <w:fldChar w:fldCharType="end"/>
       </w:r>
       <w:r>
-        <w:t xml:space="preserve">.  Briefly, liver tissue was homogenized in XXX, then extracted with a 2:1 chloroform:methanol solution.  </w:t>
+        <w:t xml:space="preserve">.  Briefly, liver tissue was homogenized in XXX, then extracted with a 2:1 chloroform:methanol solution.  The lipid phase was then removed, dried and resuspended.  Triglycerides were </w:t>
       </w:r>
       <w:r>
         <w:lastRenderedPageBreak/>
-        <w:t>The lipid phase was then removed, dried and resuspended.  Triglycerides were measured using a colorimetric assay (Sigma-Aldrich, catalog TR0100).  Glucose was determined using an Accucheck glucometer.  Serum hormone levels were determined using a BioRad multiplex analyte assay</w:t>
-      </w:r>
-      <w:r>
-        <w:t xml:space="preserve"> (catalog </w:t>
-      </w:r>
-      <w:r>
-        <w:t xml:space="preserve">, following the manufacturer’s instructions. </w:t>
+        <w:t>measured using a colorimetric assay (Sigma-Aldrich, catalog TR0100).  Glucose was determined using an Accucheck glucometer.  Serum hormone levels were determined using a BioRad multiplex analyte assay</w:t>
+      </w:r>
+      <w:r>
+        <w:t xml:space="preserve"> (</w:t>
+      </w:r>
+      <w:commentRangeStart w:id="2"/>
+      <w:r>
+        <w:t xml:space="preserve">catalog </w:t>
+      </w:r>
+      <w:r>
+        <w:t xml:space="preserve">, </w:t>
+      </w:r>
+      <w:commentRangeEnd w:id="2"/>
+      <w:r>
+        <w:rPr>
+          <w:rStyle w:val="CommentReference"/>
+        </w:rPr>
+        <w:commentReference w:id="2"/>
+      </w:r>
+      <w:r>
+        <w:t xml:space="preserve">following the manufacturer’s instructions. </w:t>
       </w:r>
     </w:p>
     <w:p>
@@ -314,6 +328,59 @@
       <w:r>
         <w:t>100 at approximately ZT10.</w:t>
       </w:r>
+      <w:r>
+        <w:t xml:space="preserve">  Food intake during the HFD phase was determined on a per-cage level by weigh</w:t>
+      </w:r>
+      <w:r>
+        <w:t>ing the food on a weekly basis.  For pre-HFD food intake</w:t>
+      </w:r>
+      <w:r>
+        <w:t>, this was the sum of food eaten during the time in the metabolic cages, as determined by scaled feeder.</w:t>
+      </w:r>
+    </w:p>
+    <w:p/>
+    <w:p>
+      <w:r>
+        <w:t xml:space="preserve">Energy expenditure, ambulatory locomotor activity and respiratory exchange ratios were determined in a home-cage style comprehensive laboratory animal monitoring system (Columbus Instruments).  Mice were placed in the cages at approximately ZT10 and monitored for </w:t>
+      </w:r>
+      <w:commentRangeStart w:id="3"/>
+      <w:r>
+        <w:t xml:space="preserve">3-4 </w:t>
+      </w:r>
+      <w:commentRangeEnd w:id="3"/>
+      <w:r>
+        <w:rPr>
+          <w:rStyle w:val="CommentReference"/>
+        </w:rPr>
+        <w:commentReference w:id="3"/>
+      </w:r>
+      <w:r>
+        <w:t xml:space="preserve">days.  Data from the first 6h were discarded as this was the approximate amount of time for the mice to become accustomed to their new single-caged environment.  </w:t>
+      </w:r>
+      <w:r>
+        <w:t>The Oxymax software provided by the vendor calculated the volumes of O</w:t>
+      </w:r>
+      <w:r>
+        <w:rPr>
+          <w:vertAlign w:val="subscript"/>
+        </w:rPr>
+        <w:t>2</w:t>
+      </w:r>
+      <w:r>
+        <w:t>, CO</w:t>
+      </w:r>
+      <w:r>
+        <w:rPr>
+          <w:vertAlign w:val="subscript"/>
+        </w:rPr>
+        <w:t>2</w:t>
+      </w:r>
+      <w:r>
+        <w:t>, the respiratory exchange ratio, the ambulatory x-phase physical activity and the food consumption</w:t>
+      </w:r>
+      <w:r>
+        <w:t>.</w:t>
+      </w:r>
     </w:p>
     <w:p>
       <w:pPr>
@@ -418,6 +485,42 @@
         <w:t xml:space="preserve">In cases where cabosil and saline treatment were not significantly different, these data were combined and designated as “Control”.  </w:t>
       </w:r>
       <w:r>
+        <w:t>For energy expenditure calculations, we performed an ANCOVA analysis with lean body mass and the treatment group as non-interacting covariates and the averaged light or dark VO</w:t>
+      </w:r>
+      <w:r>
+        <w:rPr>
+          <w:vertAlign w:val="subscript"/>
+        </w:rPr>
+        <w:t xml:space="preserve">2 </w:t>
+      </w:r>
+      <w:r>
+        <w:t>as the responding variable</w:t>
+      </w:r>
+      <w:r>
+        <w:t xml:space="preserve"> as described in </w:t>
+      </w:r>
+      <w:r>
+        <w:fldChar w:fldCharType="begin" w:fldLock="1"/>
+      </w:r>
+      <w:r>
+        <w:instrText>ADDIN CSL_CITATION { "citationItems" : [ { "id" : "ITEM-1", "itemData" : { "DOI" : "10.1038/nmeth.1806", "ISSN" : "1548-7091", "PMID" : "22205519", "abstract" : "We present a consolidated view of the complexity and challenges of designing studies for measurement of energy metabolism in mouse models, including a practical guide to the assessment of energy expenditure, energy intake and body composition and statistical analysis thereof. We hope this guide will facilitate comparisons across studies and minimize spurious interpretations of data. We recommend that division of energy expenditure data by either body weight or lean body weight and that presentation of group effects as histograms should be replaced by plotting individual data and analyzing both group and body-composition effects using analysis of covariance (ANCOVA).", "author" : [ { "dropping-particle" : "", "family" : "Tsch\u00f6p", "given" : "Matthias H", "non-dropping-particle" : "", "parse-names" : false, "suffix" : "" }, { "dropping-particle" : "", "family" : "Speakman", "given" : "John R", "non-dropping-particle" : "", "parse-names" : false, "suffix" : "" }, { "dropping-particle" : "", "family" : "Arch", "given" : "Jonathan R S", "non-dropping-particle" : "", "parse-names" : false, "suffix" : "" }, { "dropping-particle" : "", "family" : "Auwerx", "given" : "Johan", "non-dropping-particle" : "", "parse-names" : false, "suffix" : "" }, { "dropping-particle" : "", "family" : "Br\u00fcning", "given" : "Jens C", "non-dropping-particle" : "", "parse-names" : false, "suffix" : "" }, { "dropping-particle" : "", "family" : "Chan", "given" : "Lawrence", "non-dropping-particle" : "", "parse-names" : false, "suffix" : "" }, { "dropping-particle" : "", "family" : "Eckel", "given" : "Robert H", "non-dropping-particle" : "", "parse-names" : false, "suffix" : "" }, { "dropping-particle" : "V", "family" : "Farese", "given" : "Robert", "non-dropping-particle" : "", "parse-names" : false, "suffix" : "" }, { "dropping-particle" : "", "family" : "Galgani", "given" : "Jose E", "non-dropping-particle" : "", "parse-names" : false, "suffix" : "" }, { "dropping-particle" : "", "family" : "Hambly", "given" : "Catherine", "non-dropping-particle" : "", "parse-names" : false, "suffix" : "" }, { "dropping-particle" : "", "family" : "Herman", "given" : "Mark a", "non-dropping-particle" : "", "parse-names" : false, "suffix" : "" }, { "dropping-particle" : "", "family" : "Horvath", "given" : "Tamas L", "non-dropping-particle" : "", "parse-names" : false, "suffix" : "" }, { "dropping-particle" : "", "family" : "Kahn", "given" : "Barbara B.", "non-dropping-particle" : "", "parse-names" : false, "suffix" : "" }, { "dropping-particle" : "", "family" : "Kozma", "given" : "Sara C", "non-dropping-particle" : "", "parse-names" : false, "suffix" : "" }, { "dropping-particle" : "", "family" : "Maratos-Flier", "given" : "Eleftheria", "non-dropping-particle" : "", "parse-names" : false, "suffix" : "" }, { "dropping-particle" : "", "family" : "M\u00fcller", "given" : "Timo D", "non-dropping-particle" : "", "parse-names" : false, "suffix" : "" }, { "dropping-particle" : "", "family" : "M\u00fcnzberg", "given" : "Heike", "non-dropping-particle" : "", "parse-names" : false, "suffix" : "" }, { "dropping-particle" : "", "family" : "Pfluger", "given" : "Paul T", "non-dropping-particle" : "", "parse-names" : false, "suffix" : "" }, { "dropping-particle" : "", "family" : "Plum", "given" : "Leona", "non-dropping-particle" : "", "parse-names" : false, "suffix" : "" }, { "dropping-particle" : "", "family" : "Reitman", "given" : "Marc L", "non-dropping-particle" : "", "parse-names" : false, "suffix" : "" }, { "dropping-particle" : "", "family" : "Rahmouni", "given" : "Kamal", "non-dropping-particle" : "", "parse-names" : false, "suffix" : "" }, { "dropping-particle" : "", "family" : "Shulman", "given" : "Gerald I.", "non-dropping-particle" : "", "parse-names" : false, "suffix" : "" }, { "dropping-particle" : "", "family" : "Thomas", "given" : "George", "non-dropping-particle" : "", "parse-names" : false, "suffix" : "" }, { "dropping-particle" : "", "family" : "Kahn", "given" : "C Ronald", "non-dropping-particle" : "", "parse-names" : false, "suffix" : "" }, { "dropping-particle" : "", "family" : "Ravussin", "given" : "Eric", "non-dropping-particle" : "", "parse-names" : false, "suffix" : "" } ], "container-title" : "Nature Methods", "id" : "ITEM-1", "issue" : "1", "issued" : { "date-parts" : [ [ "2011", "12", "28" ] ] }, "note" : "\n        From Duplicate 1 ( \n        \n          A guide to analysis of mouse energy metabolism\n        \n         - Tsch\u00f6p, Matthias H; Speakman, John R; Arch, Jonathan R S; Auwerx, Johan; Br\u00fcning, Jens C; Chan, Lawrence; Eckel, Robert H; Farese, Robert V; Galgani, Jose E; Hambly, Catherine; Herman, Mark a; Horvath, Tamas L; Kahn, Barbara B.; Kozma, Sara C; Maratos-Flier, Eleftheria; M\u00fcller, Timo D; M\u00fcnzberg, Heike; Pfluger, Paul T; Plum, Leona; Reitman, Marc L; Rahmouni, Kamal; Shulman, Gerald I.; Thomas, George; Kahn, C Ronald; Ravussin, Eric )\n\n        \n        \n\n        \n\n        \n\n      ", "page" : "57-63", "title" : "A guide to analysis of mouse energy metabolism", "type" : "article-journal", "volume" : "9" }, "uris" : [ "http://www.mendeley.com/documents/?uuid=7200ae06-3e84-4cb9-8831-035cc6185906" ] } ], "mendeley" : { "formattedCitation" : "[5]", "plainTextFormattedCitation" : "[5]", "previouslyFormattedCitation" : "[5]" }, "properties" : { "noteIndex" : 0 }, "schema" : "https://github.com/citation-style-language/schema/raw/master/csl-citation.json" }</w:instrText>
+      </w:r>
+      <w:r>
+        <w:fldChar w:fldCharType="separate"/>
+      </w:r>
+      <w:r>
+        <w:rPr>
+          <w:noProof/>
+        </w:rPr>
+        <w:t>[5]</w:t>
+      </w:r>
+      <w:r>
+        <w:fldChar w:fldCharType="end"/>
+      </w:r>
+      <w:r>
+        <w:t xml:space="preserve">. </w:t>
+      </w:r>
+      <w:r>
         <w:t>Statistical significance was designated as a p-value &lt;0.05.</w:t>
       </w:r>
     </w:p>
@@ -450,16 +553,16 @@
       <w:r>
         <w:t xml:space="preserve">As shown in Figure 1B, mice that were pre-treated with MCP230 started at a higher body weight and proceeded to gain more weight </w:t>
       </w:r>
-      <w:commentRangeStart w:id="2"/>
+      <w:commentRangeStart w:id="4"/>
       <w:r>
         <w:t>during the diet</w:t>
       </w:r>
-      <w:commentRangeEnd w:id="2"/>
+      <w:commentRangeEnd w:id="4"/>
       <w:r>
         <w:rPr>
           <w:rStyle w:val="CommentReference"/>
         </w:rPr>
-        <w:commentReference w:id="2"/>
+        <w:commentReference w:id="4"/>
       </w:r>
       <w:r>
         <w:t>.</w:t>
@@ -525,467 +628,622 @@
         <w:t>).  The relative adiposity</w:t>
       </w:r>
       <w:r>
+        <w:t xml:space="preserve"> of these mice as determined by the percent fat mass</w:t>
+      </w:r>
+      <w:r>
         <w:t xml:space="preserve"> </w:t>
       </w:r>
       <w:r>
-        <w:t>of these mice</w:t>
-      </w:r>
-      <w:r>
-        <w:t xml:space="preserve"> as determined by the percent fat mass</w:t>
+        <w:t>was unchanged (Figure 1E</w:t>
+      </w:r>
+      <w:r>
+        <w:t>).</w:t>
+      </w:r>
+    </w:p>
+    <w:p/>
+    <w:p>
+      <w:r>
+        <w:t>W</w:t>
+      </w:r>
+      <w:r>
+        <w:t>e next evaluated the extent of obesity related co-morbidities in these mice</w:t>
+      </w:r>
+      <w:r>
+        <w:t xml:space="preserve">.  As shown in </w:t>
+      </w:r>
+      <w:r>
+        <w:t>Figure 2</w:t>
+      </w:r>
+      <w:r>
+        <w:t>A</w:t>
+      </w:r>
+      <w:r>
+        <w:t xml:space="preserve">, hepatic steatosis was elevated </w:t>
+      </w:r>
+      <w:r>
+        <w:t xml:space="preserve">by high fat diet </w:t>
+      </w:r>
+      <w:r>
+        <w:t xml:space="preserve">to an equal extent in both groups of mice.  We </w:t>
+      </w:r>
+      <w:r>
+        <w:t>also examined no changes in blood</w:t>
+      </w:r>
+      <w:r>
+        <w:t xml:space="preserve"> glucose (Figure 2</w:t>
+      </w:r>
+      <w:r>
+        <w:t xml:space="preserve">B). </w:t>
+      </w:r>
+      <w:r>
+        <w:t>As shown in Figure 2C, we also did not observe any changes in hyerinsulinemia, suggesting no alterations in insulin sensitivity between the saline and MCP230 treated mice after high fat diet.</w:t>
       </w:r>
       <w:r>
         <w:t xml:space="preserve"> </w:t>
       </w:r>
-      <w:r>
-        <w:t>was unchanged (Figure 1E</w:t>
-      </w:r>
-      <w:bookmarkStart w:id="3" w:name="_GoBack"/>
-      <w:bookmarkEnd w:id="3"/>
+    </w:p>
+    <w:p/>
+    <w:p>
+      <w:r>
+        <w:t>To test</w:t>
+      </w:r>
+      <w:r>
+        <w:t xml:space="preserve"> </w:t>
+      </w:r>
+      <w:r>
+        <w:t>whether there were any other changes in key metabolic hormone levels, we evaluated the levels of a panel of these from fasted mi</w:t>
+      </w:r>
+      <w:r>
+        <w:t>ce.  As shown in F</w:t>
+      </w:r>
+      <w:r>
+        <w:t>igures 2E</w:t>
+      </w:r>
+      <w:r>
+        <w:t>-F, we did not observe</w:t>
+      </w:r>
+      <w:r>
+        <w:t xml:space="preserve"> any changes in resistin or PAI-1 levels</w:t>
+      </w:r>
+      <w:r>
+        <w:t xml:space="preserve">.  </w:t>
+      </w:r>
+      <w:r>
+        <w:t xml:space="preserve">Leptin was modestly elevated in both the fasted and fed conditions (p-value </w:t>
+      </w:r>
+      <w:r>
+        <w:t xml:space="preserve">for the effect of MCP230 treatment via ANOVA was 0.011, post-hoc </w:t>
+      </w:r>
+      <w:r>
+        <w:rPr>
+          <w:i/>
+        </w:rPr>
+        <w:t>t-</w:t>
+      </w:r>
+      <w:r>
+        <w:t xml:space="preserve">test p-values were 0.058 for fasted and p=0.097 for fed leptin levels).  </w:t>
+      </w:r>
+      <w:r>
+        <w:t xml:space="preserve">These elevations in circulating leptin levels are consistent with </w:t>
+      </w:r>
+      <w:r>
+        <w:t>the increases in fat mass described in Figure 1E.</w:t>
+      </w:r>
+      <w:r>
+        <w:t xml:space="preserve">  </w:t>
+      </w:r>
+      <w:r>
+        <w:t xml:space="preserve">We </w:t>
+      </w:r>
+      <w:r>
+        <w:t>observed</w:t>
+      </w:r>
+      <w:r>
+        <w:t xml:space="preserve"> </w:t>
+      </w:r>
+      <w:r>
+        <w:t xml:space="preserve">significant </w:t>
+      </w:r>
+      <w:r>
+        <w:t xml:space="preserve">elevations in both the fasting and fed state for Ghrelin, GLP-1, </w:t>
+      </w:r>
+      <w:r>
+        <w:t>glucagon</w:t>
+      </w:r>
+      <w:r>
+        <w:t xml:space="preserve"> and </w:t>
+      </w:r>
+      <w:r>
+        <w:t xml:space="preserve">GIP-1, though the latter did not quite reach </w:t>
+      </w:r>
+      <w:r>
+        <w:t>statistical significance (p=0.069</w:t>
+      </w:r>
+      <w:r>
+        <w:t xml:space="preserve"> for fasted</w:t>
+      </w:r>
+      <w:r>
+        <w:t xml:space="preserve"> </w:t>
+      </w:r>
+      <w:r>
+        <w:t xml:space="preserve">GIP-1 levels </w:t>
+      </w:r>
+      <w:r>
+        <w:t>by Wilcoxon Rank Sum Test</w:t>
+      </w:r>
       <w:r>
         <w:t>).</w:t>
       </w:r>
+      <w:r>
+        <w:t xml:space="preserve"> </w:t>
+      </w:r>
+    </w:p>
+    <w:p>
+      <w:pPr>
+        <w:pStyle w:val="Heading2"/>
+      </w:pPr>
+      <w:r>
+        <w:t>MCP230 Mice Have Reduced Caloric Intake</w:t>
+      </w:r>
+    </w:p>
+    <w:p>
+      <w:r>
+        <w:t xml:space="preserve">To determine how energy balance was affected in these mice we first examined their food intake, longitudinally throughout the study.  </w:t>
+      </w:r>
+      <w:r>
+        <w:t>As sho</w:t>
+      </w:r>
+      <w:r>
+        <w:t>wn in Figure 3</w:t>
+      </w:r>
+      <w:r>
+        <w:t xml:space="preserve">A, </w:t>
+      </w:r>
+      <w:r>
+        <w:t xml:space="preserve">the mice tended to eat lower amounts of food each week, though this did not reach statistical significance.  Cumulatively, the </w:t>
+      </w:r>
+      <w:r>
+        <w:t>MCP230</w:t>
+      </w:r>
+      <w:r>
+        <w:t xml:space="preserve"> </w:t>
+      </w:r>
+      <w:r>
+        <w:t>ate</w:t>
+      </w:r>
+      <w:r>
+        <w:t xml:space="preserve"> less food throughout the diet (</w:t>
+      </w:r>
+      <w:r>
+        <w:t>-</w:t>
+      </w:r>
+      <w:r>
+        <w:t xml:space="preserve">6.3 +/- 1.8 kcal/week/mouse, </w:t>
+      </w:r>
+      <w:r>
+        <w:sym w:font="Symbol" w:char="F063"/>
+      </w:r>
+      <w:r>
+        <w:rPr>
+          <w:vertAlign w:val="superscript"/>
+        </w:rPr>
+        <w:t>2</w:t>
+      </w:r>
+      <w:r>
+        <w:t>=11.6, p=</w:t>
+      </w:r>
+      <w:r>
+        <w:t>8</w:t>
+      </w:r>
+      <w:r>
+        <w:t>.0</w:t>
+      </w:r>
+      <w:r>
+        <w:t xml:space="preserve"> x 10</w:t>
+      </w:r>
+      <w:r>
+        <w:rPr>
+          <w:vertAlign w:val="superscript"/>
+        </w:rPr>
+        <w:t>-4</w:t>
+      </w:r>
+      <w:r>
+        <w:t>, Figure 3</w:t>
+      </w:r>
+      <w:r>
+        <w:t xml:space="preserve">B).  Through the 12 week high fat diet treatment this corresponds to a 20% reduction in total caloric intake.  To determine whether this reduction in food intake occurred at baseline, or only was due to </w:t>
+      </w:r>
+      <w:r>
+        <w:t xml:space="preserve">the HFD, we also examined mice, individually housed at </w:t>
+      </w:r>
+      <w:commentRangeStart w:id="5"/>
+      <w:r>
+        <w:t>10 weeks of age</w:t>
+      </w:r>
+      <w:commentRangeEnd w:id="5"/>
+      <w:r>
+        <w:rPr>
+          <w:rStyle w:val="CommentReference"/>
+        </w:rPr>
+        <w:commentReference w:id="5"/>
+      </w:r>
+      <w:r>
+        <w:t xml:space="preserve">.  These mice also consumed </w:t>
+      </w:r>
+      <w:commentRangeStart w:id="6"/>
+      <w:r>
+        <w:t>less food</w:t>
+      </w:r>
+      <w:commentRangeEnd w:id="6"/>
+      <w:r>
+        <w:rPr>
+          <w:rStyle w:val="CommentReference"/>
+        </w:rPr>
+        <w:commentReference w:id="6"/>
+      </w:r>
+      <w:r>
+        <w:t>.  Together these data suggest that the larger, particulate treated mice did not gain more weight due to caloric intake, and in fact had substantially less calories consumed.</w:t>
+      </w:r>
+    </w:p>
+    <w:p>
+      <w:pPr>
+        <w:pStyle w:val="Heading2"/>
+      </w:pPr>
+      <w:r>
+        <w:t xml:space="preserve">MCP230 Mice Have </w:t>
+      </w:r>
+      <w:r>
+        <w:t>Reduced</w:t>
+      </w:r>
+      <w:r>
+        <w:t xml:space="preserve"> Energy Expenditure</w:t>
+      </w:r>
+    </w:p>
+    <w:p>
+      <w:r>
+        <w:t xml:space="preserve">Since the MCP230 mice did not appear larger due to excessive caloric intake, we next examined their energy utilization.  </w:t>
+      </w:r>
+      <w:r>
+        <w:t xml:space="preserve">To evaluate energy expenditure, we placed mice at </w:t>
+      </w:r>
+      <w:r>
+        <w:t>9</w:t>
+      </w:r>
+      <w:r>
+        <w:t xml:space="preserve"> weeks of age (prior to HFD)</w:t>
+      </w:r>
+      <w:r>
+        <w:t xml:space="preserve"> in individual cages for indirect calorimetry, physical activity monitoring and evaluation of gas exchange rates.</w:t>
+      </w:r>
     </w:p>
     <w:p/>
     <w:p>
       <w:r>
-        <w:t>W</w:t>
-      </w:r>
-      <w:r>
-        <w:t>e next evaluated the extent of obesity related co-morbidities in these mice</w:t>
-      </w:r>
-      <w:r>
-        <w:t xml:space="preserve">.  As shown in </w:t>
-      </w:r>
-      <w:r>
-        <w:t>Figure 2</w:t>
-      </w:r>
-      <w:r>
-        <w:t>A</w:t>
-      </w:r>
-      <w:r>
-        <w:t xml:space="preserve">, hepatic steatosis was elevated </w:t>
-      </w:r>
-      <w:r>
-        <w:t xml:space="preserve">by high fat diet </w:t>
-      </w:r>
-      <w:r>
-        <w:t xml:space="preserve">to an equal extent in both groups of mice.  We </w:t>
-      </w:r>
-      <w:r>
-        <w:t>also examined no changes in blood</w:t>
-      </w:r>
-      <w:r>
-        <w:t xml:space="preserve"> glucose (Figure 2</w:t>
-      </w:r>
-      <w:r>
-        <w:t xml:space="preserve">B). </w:t>
-      </w:r>
-      <w:r>
-        <w:t>As shown in Figure 2C, we also did not observe any changes in hyerinsulinemia, suggesting no alterations in insulin sensitivity between the saline and MCP230 treated mice after high fat diet.</w:t>
+        <w:t>As shown in Figure 3C, the MCP230 treated mice had lower energy expenditure as determined by indirect calorimetry.  Figure 3D</w:t>
       </w:r>
       <w:r>
         <w:t xml:space="preserve"> </w:t>
       </w:r>
+      <w:r>
+        <w:t>describes</w:t>
+      </w:r>
+      <w:r>
+        <w:t xml:space="preserve"> the energy expenditure, as determined by the volume of O</w:t>
+      </w:r>
+      <w:r>
+        <w:rPr>
+          <w:vertAlign w:val="subscript"/>
+        </w:rPr>
+        <w:t>2</w:t>
+      </w:r>
+      <w:r>
+        <w:t xml:space="preserve"> consumed for each mouse, plotted against </w:t>
+      </w:r>
+      <w:r>
+        <w:t>the animal’s</w:t>
+      </w:r>
+      <w:r>
+        <w:t xml:space="preserve"> lean body mass.  </w:t>
+      </w:r>
+      <w:r>
+        <w:t xml:space="preserve">Accounting for change in </w:t>
+      </w:r>
+      <w:r>
+        <w:t>lean body mass is necessary due to known associations between this covariate and oxygen consumption</w:t>
+      </w:r>
+      <w:r>
+        <w:t xml:space="preserve"> rates</w:t>
+      </w:r>
+      <w:r>
+        <w:t xml:space="preserve"> </w:t>
+      </w:r>
+      <w:r>
+        <w:fldChar w:fldCharType="begin" w:fldLock="1"/>
+      </w:r>
+      <w:r>
+        <w:instrText>ADDIN CSL_CITATION { "citationItems" : [ { "id" : "ITEM-1", "itemData" : { "DOI" : "10.1038/nmeth.1806", "ISSN" : "1548-7091", "PMID" : "22205519", "abstract" : "We present a consolidated view of the complexity and challenges of designing studies for measurement of energy metabolism in mouse models, including a practical guide to the assessment of energy expenditure, energy intake and body composition and statistical analysis thereof. We hope this guide will facilitate comparisons across studies and minimize spurious interpretations of data. We recommend that division of energy expenditure data by either body weight or lean body weight and that presentation of group effects as histograms should be replaced by plotting individual data and analyzing both group and body-composition effects using analysis of covariance (ANCOVA).", "author" : [ { "dropping-particle" : "", "family" : "Tsch\u00f6p", "given" : "Matthias H", "non-dropping-particle" : "", "parse-names" : false, "suffix" : "" }, { "dropping-particle" : "", "family" : "Speakman", "given" : "John R", "non-dropping-particle" : "", "parse-names" : false, "suffix" : "" }, { "dropping-particle" : "", "family" : "Arch", "given" : "Jonathan R S", "non-dropping-particle" : "", "parse-names" : false, "suffix" : "" }, { "dropping-particle" : "", "family" : "Auwerx", "given" : "Johan", "non-dropping-particle" : "", "parse-names" : false, "suffix" : "" }, { "dropping-particle" : "", "family" : "Br\u00fcning", "given" : "Jens C", "non-dropping-particle" : "", "parse-names" : false, "suffix" : "" }, { "dropping-particle" : "", "family" : "Chan", "given" : "Lawrence", "non-dropping-particle" : "", "parse-names" : false, "suffix" : "" }, { "dropping-particle" : "", "family" : "Eckel", "given" : "Robert H", "non-dropping-particle" : "", "parse-names" : false, "suffix" : "" }, { "dropping-particle" : "V", "family" : "Farese", "given" : "Robert", "non-dropping-particle" : "", "parse-names" : false, "suffix" : "" }, { "dropping-particle" : "", "family" : "Galgani", "given" : "Jose E", "non-dropping-particle" : "", "parse-names" : false, "suffix" : "" }, { "dropping-particle" : "", "family" : "Hambly", "given" : "Catherine", "non-dropping-particle" : "", "parse-names" : false, "suffix" : "" }, { "dropping-particle" : "", "family" : "Herman", "given" : "Mark a", "non-dropping-particle" : "", "parse-names" : false, "suffix" : "" }, { "dropping-particle" : "", "family" : "Horvath", "given" : "Tamas L", "non-dropping-particle" : "", "parse-names" : false, "suffix" : "" }, { "dropping-particle" : "", "family" : "Kahn", "given" : "Barbara B.", "non-dropping-particle" : "", "parse-names" : false, "suffix" : "" }, { "dropping-particle" : "", "family" : "Kozma", "given" : "Sara C", "non-dropping-particle" : "", "parse-names" : false, "suffix" : "" }, { "dropping-particle" : "", "family" : "Maratos-Flier", "given" : "Eleftheria", "non-dropping-particle" : "", "parse-names" : false, "suffix" : "" }, { "dropping-particle" : "", "family" : "M\u00fcller", "given" : "Timo D", "non-dropping-particle" : "", "parse-names" : false, "suffix" : "" }, { "dropping-particle" : "", "family" : "M\u00fcnzberg", "given" : "Heike", "non-dropping-particle" : "", "parse-names" : false, "suffix" : "" }, { "dropping-particle" : "", "family" : "Pfluger", "given" : "Paul T", "non-dropping-particle" : "", "parse-names" : false, "suffix" : "" }, { "dropping-particle" : "", "family" : "Plum", "given" : "Leona", "non-dropping-particle" : "", "parse-names" : false, "suffix" : "" }, { "dropping-particle" : "", "family" : "Reitman", "given" : "Marc L", "non-dropping-particle" : "", "parse-names" : false, "suffix" : "" }, { "dropping-particle" : "", "family" : "Rahmouni", "given" : "Kamal", "non-dropping-particle" : "", "parse-names" : false, "suffix" : "" }, { "dropping-particle" : "", "family" : "Shulman", "given" : "Gerald I.", "non-dropping-particle" : "", "parse-names" : false, "suffix" : "" }, { "dropping-particle" : "", "family" : "Thomas", "given" : "George", "non-dropping-particle" : "", "parse-names" : false, "suffix" : "" }, { "dropping-particle" : "", "family" : "Kahn", "given" : "C Ronald", "non-dropping-particle" : "", "parse-names" : false, "suffix" : "" }, { "dropping-particle" : "", "family" : "Ravussin", "given" : "Eric", "non-dropping-particle" : "", "parse-names" : false, "suffix" : "" } ], "container-title" : "Nature Methods", "id" : "ITEM-1", "issue" : "1", "issued" : { "date-parts" : [ [ "2011", "12", "28" ] ] }, "note" : "\n        From Duplicate 1 ( \n        \n          A guide to analysis of mouse energy metabolism\n        \n         - Tsch\u00f6p, Matthias H; Speakman, John R; Arch, Jonathan R S; Auwerx, Johan; Br\u00fcning, Jens C; Chan, Lawrence; Eckel, Robert H; Farese, Robert V; Galgani, Jose E; Hambly, Catherine; Herman, Mark a; Horvath, Tamas L; Kahn, Barbara B.; Kozma, Sara C; Maratos-Flier, Eleftheria; M\u00fcller, Timo D; M\u00fcnzberg, Heike; Pfluger, Paul T; Plum, Leona; Reitman, Marc L; Rahmouni, Kamal; Shulman, Gerald I.; Thomas, George; Kahn, C Ronald; Ravussin, Eric )\n\n        \n        \n\n        \n\n        \n\n      ", "page" : "57-63", "title" : "A guide to analysis of mouse energy metabolism", "type" : "article-journal", "volume" : "9" }, "uris" : [ "http://www.mendeley.com/documents/?uuid=7200ae06-3e84-4cb9-8831-035cc6185906" ] } ], "mendeley" : { "formattedCitation" : "[5]", "plainTextFormattedCitation" : "[5]" }, "properties" : { "noteIndex" : 0 }, "schema" : "https://github.com/citation-style-language/schema/raw/master/csl-citation.json" }</w:instrText>
+      </w:r>
+      <w:r>
+        <w:fldChar w:fldCharType="separate"/>
+      </w:r>
+      <w:r>
+        <w:rPr>
+          <w:noProof/>
+        </w:rPr>
+        <w:t>[5]</w:t>
+      </w:r>
+      <w:r>
+        <w:fldChar w:fldCharType="end"/>
+      </w:r>
+      <w:r>
+        <w:t xml:space="preserve">.  </w:t>
+      </w:r>
+      <w:r>
+        <w:t>Based on these calculations, w</w:t>
+      </w:r>
+      <w:r>
+        <w:t>e observed decreased energy expenditure of the MCP230 treated mice in both the dark (-19.1%, p=0.020) and light (-16.8%, p=0.031)</w:t>
+      </w:r>
+      <w:r>
+        <w:t xml:space="preserve"> phases</w:t>
+      </w:r>
+      <w:r>
+        <w:t>.</w:t>
+      </w:r>
     </w:p>
     <w:p/>
     <w:p>
       <w:r>
-        <w:t>To test</w:t>
+        <w:t xml:space="preserve">To determine whether these decreases in energy expenditure were </w:t>
+      </w:r>
+      <w:r>
+        <w:t>correlated with changes in</w:t>
+      </w:r>
+      <w:r>
+        <w:t xml:space="preserve"> locomotor activity, we simultaneously monitored ambulatory activity of these mice.  As shown in Figure 3E, we observed </w:t>
+      </w:r>
+      <w:r>
+        <w:t xml:space="preserve">a 21.4% reduction in activity in the dark phase (p=0.040) and a </w:t>
+      </w:r>
+      <w:r>
+        <w:t>26.2% decrease in light phase locomotor activity (p=0.0099)</w:t>
+      </w:r>
+      <w:r>
+        <w:t>.</w:t>
+      </w:r>
+    </w:p>
+    <w:p/>
+    <w:p>
+      <w:pPr>
+        <w:pStyle w:val="Heading2"/>
+      </w:pPr>
+      <w:r>
+        <w:t>Muscles from MCP230 Treated Mice Have Reduced Mitochondrial Content</w:t>
+      </w:r>
+    </w:p>
+    <w:p>
+      <w:pPr>
+        <w:pStyle w:val="Heading1"/>
+      </w:pPr>
+      <w:r>
+        <w:t>Discussion</w:t>
+      </w:r>
+    </w:p>
+    <w:p>
+      <w:r>
+        <w:t xml:space="preserve">In this study we have </w:t>
+      </w:r>
+      <w:r>
+        <w:t>tested</w:t>
+      </w:r>
+      <w:r>
+        <w:t xml:space="preserve"> the effects of </w:t>
+      </w:r>
+      <w:r>
+        <w:t xml:space="preserve">a limited </w:t>
+      </w:r>
+      <w:r>
+        <w:t>gestational</w:t>
+      </w:r>
+      <w:r>
+        <w:t xml:space="preserve"> exposure to a environmentally persistent free radical associated with particulate matter as a mimic of combustion derived pollutants.  We have noted that these mice grew larger in spite of reductions in food intake, likely due to reduced energy expenditure and mitochondrial number. </w:t>
+      </w:r>
+    </w:p>
+    <w:p/>
+    <w:p>
+      <w:r>
+        <w:t xml:space="preserve">The appetite stimulating hormone ghrelin is </w:t>
+      </w:r>
+      <w:r>
+        <w:t xml:space="preserve">typically </w:t>
+      </w:r>
+      <w:r>
+        <w:t xml:space="preserve">elevated with fasting (See Figure 2G;  </w:t>
+      </w:r>
+      <w:r>
+        <w:fldChar w:fldCharType="begin" w:fldLock="1"/>
+      </w:r>
+      <w:r>
+        <w:instrText>ADDIN CSL_CITATION { "citationItems" : [ { "id" : "ITEM-1", "itemData" : { "DOI" : "10.1038/35038090", "ISSN" : "0028-0836", "PMID" : "11057670", "abstract" : "The discovery of the peptide hormone ghrelin, an endogenous ligand for the growth hormone secretagogue (GHS) receptor, yielded the surprising result that the principal site of ghrelin synthesis is the stomach and not the hypothalamus. Although ghrelin is likely to regulate pituitary growth hormone (GH) secretion along with GH-releasing hormone and somatostatin, GHS receptors have also been identified on hypothalamic neurons and in the brainstem. Apart from potential paracrine effects, ghrelin may thus offer an endocrine link between stomach, hypothalamus and pituitary, suggesting an involvement in regulation of energy balance. Here we show that peripheral daily administration of ghrelin caused weight gain by reducing fat utilization in mice and rats. Intracerebroventricular administration of ghrelin generated a dose-dependent increase in food intake and body weight. Rat serum ghrelin concentrations were increased by fasting and were reduced by re-feeding or oral glucose administration, but not by water ingestion. We propose that ghrelin, in addition to its role in regulating GH secretion, signals the hypothalamus when an increase in metabolic efficiency is necessary.", "author" : [ { "dropping-particle" : "", "family" : "Tsch\u00f6p", "given" : "M", "non-dropping-particle" : "", "parse-names" : false, "suffix" : "" }, { "dropping-particle" : "", "family" : "Smiley", "given" : "D L", "non-dropping-particle" : "", "parse-names" : false, "suffix" : "" }, { "dropping-particle" : "", "family" : "Heiman", "given" : "M L", "non-dropping-particle" : "", "parse-names" : false, "suffix" : "" } ], "container-title" : "Nature", "id" : "ITEM-1", "issue" : "6806", "issued" : { "date-parts" : [ [ "2000", "10", "19" ] ] }, "page" : "908-13", "title" : "Ghrelin induces adiposity in rodents.", "type" : "article-journal", "volume" : "407" }, "uris" : [ "http://www.mendeley.com/documents/?uuid=c7c479d3-a8a7-4cdd-8b7c-47f5fd4496f5" ] }, { "id" : "ITEM-2", "itemData" : { "DOI" : "10.1006/bbrc.2001.4518", "ISSN" : "0006-291X", "PMID" : "11243865", "abstract" : "Ghrelin is a novel gut-brain peptide that binds to the growth hormone secretagogue receptor (GHS-R), thereby functioning in the regulation of growth hormone (GH) release and food intake. Ghrelin-producing cells are most abundant in the oxyntic glands of the stomach. The regulatory mechanism that governs the biosynthesis and secretion of ghrelin has not been clarified. We report that ghrelin mRNA expression in the gastric fundus was increased, but that ghrelin peptide content decreased after a 48-h fast. Both values returned to control levels after refeeding. The ghrelin plasma concentration in the gastric vein and systemic venous blood increased after 24- and 48-h fasts. Furthermore, des-octanoylated ghrelin and n-octanoylated ghrelin were found in rat stomach, with the ratio of des-octanoylated ghrelin to n-octanoylated ghrelin markedly increased after fasting. The ghrelin mRNA level in the stomach also increased after administration of insulin and leptin. Conversely, db/db mice, which are deficient in the leptin receptor, had lower ghrelin mRNA levels than control mice. These findings suggest that this novel gastrointestinal hormone plays a role in the regulation of energy balance.", "author" : [ { "dropping-particle" : "", "family" : "Toshinai", "given" : "K", "non-dropping-particle" : "", "parse-names" : false, "suffix" : "" }, { "dropping-particle" : "", "family" : "Mondal", "given" : "M S", "non-dropping-particle" : "", "parse-names" : false, "suffix" : "" }, { "dropping-particle" : "", "family" : "Nakazato", "given" : "M", "non-dropping-particle" : "", "parse-names" : false, "suffix" : "" }, { "dropping-particle" : "", "family" : "Date", "given" : "Y", "non-dropping-particle" : "", "parse-names" : false, "suffix" : "" }, { "dropping-particle" : "", "family" : "Murakami", "given" : "N", "non-dropping-particle" : "", "parse-names" : false, "suffix" : "" }, { "dropping-particle" : "", "family" : "Kojima", "given" : "M", "non-dropping-particle" : "", "parse-names" : false, "suffix" : "" }, { "dropping-particle" : "", "family" : "Kangawa", "given" : "K", "non-dropping-particle" : "", "parse-names" : false, "suffix" : "" }, { "dropping-particle" : "", "family" : "Matsukura", "given" : "S", "non-dropping-particle" : "", "parse-names" : false, "suffix" : "" } ], "container-title" : "Biochemical and biophysical research communications", "id" : "ITEM-2", "issue" : "5", "issued" : { "date-parts" : [ [ "2001", "3" ] ] }, "page" : "1220-5", "title" : "Upregulation of Ghrelin expression in the stomach upon fasting, insulin-induced hypoglycemia, and leptin administration.", "type" : "article-journal", "volume" : "281" }, "uris" : [ "http://www.mendeley.com/documents/?uuid=003882e7-3697-495f-9d87-845915306a1f" ] } ], "mendeley" : { "formattedCitation" : "[6, 7]", "plainTextFormattedCitation" : "[6, 7]", "previouslyFormattedCitation" : "[6, 7]" }, "properties" : { "noteIndex" : 0 }, "schema" : "https://github.com/citation-style-language/schema/raw/master/csl-citation.json" }</w:instrText>
+      </w:r>
+      <w:r>
+        <w:fldChar w:fldCharType="separate"/>
+      </w:r>
+      <w:r>
+        <w:rPr>
+          <w:noProof/>
+        </w:rPr>
+        <w:t>[6, 7]</w:t>
+      </w:r>
+      <w:r>
+        <w:fldChar w:fldCharType="end"/>
+      </w:r>
+      <w:r>
+        <w:t>).  In the context of reduced observed food intake, it is likely that the elevated ghrelin levels in the MCP230 are a response to reduced food intake.  This potential counter-regulatory mechanism is consistent with observation</w:t>
+      </w:r>
+      <w:r>
+        <w:t>s</w:t>
+      </w:r>
+      <w:r>
+        <w:t xml:space="preserve"> that ghrelin</w:t>
+      </w:r>
+      <w:r>
+        <w:t xml:space="preserve"> levels</w:t>
       </w:r>
       <w:r>
         <w:t xml:space="preserve"> </w:t>
       </w:r>
       <w:r>
-        <w:t>whether there were any other changes in key metabolic hormone levels, we evaluated the levels of a panel of these from fasted mi</w:t>
-      </w:r>
-      <w:r>
-        <w:t>ce.  As shown in F</w:t>
-      </w:r>
-      <w:r>
-        <w:t>igures 2E</w:t>
-      </w:r>
-      <w:r>
-        <w:t>-F, we did not observe</w:t>
-      </w:r>
-      <w:r>
-        <w:t xml:space="preserve"> any changes in resistin or PAI-1 levels</w:t>
-      </w:r>
-      <w:r>
-        <w:t xml:space="preserve">.  </w:t>
-      </w:r>
-      <w:r>
-        <w:t xml:space="preserve">Leptin was modestly elevated in both the fasted and fed conditions (p-value </w:t>
-      </w:r>
-      <w:r>
-        <w:t xml:space="preserve">for the effect of MCP230 treatment via ANOVA was 0.011, post-hoc </w:t>
-      </w:r>
-      <w:r>
-        <w:rPr>
-          <w:i/>
-        </w:rPr>
-        <w:t>t-</w:t>
-      </w:r>
-      <w:r>
-        <w:t xml:space="preserve">test p-values were 0.058 for fasted and p=0.097 for fed leptin levels).  </w:t>
-      </w:r>
-      <w:r>
-        <w:t xml:space="preserve">These elevations in circulating leptin levels are consistent with </w:t>
-      </w:r>
-      <w:r>
-        <w:t>the increases in fat mass described in Figure 1E.</w:t>
-      </w:r>
-      <w:r>
-        <w:t xml:space="preserve">  </w:t>
-      </w:r>
-      <w:r>
-        <w:t xml:space="preserve">We </w:t>
-      </w:r>
-      <w:r>
-        <w:t>observed</w:t>
+        <w:t>are</w:t>
+      </w:r>
+      <w:r>
+        <w:t xml:space="preserve"> reduced with obesity </w:t>
+      </w:r>
+      <w:r>
+        <w:fldChar w:fldCharType="begin" w:fldLock="1"/>
+      </w:r>
+      <w:r>
+        <w:instrText>ADDIN CSL_CITATION { "citationItems" : [ { "id" : "ITEM-1", "itemData" : { "ISSN" : "0012-1797", "PMID" : "11289032", "abstract" : "Ghrelin is a novel endogenous natural ligand for the growth hormone (GH) secretagogue receptor that has recently been isolated from the rat stomach. Ghrelin administration stimulates GH secretion but also causes weight gain by increasing food intake and reducing fat utilization in rodents. To investigate the possible involvement of ghrelin in the pathogenesis of human obesity, we measured body composition (by dual X-ray absorption) as well as fasting plasma ghrelin concentrations (radioimmunoassay) in 15 Caucasians (8 men and 7 women, 31+/-9 years of age, 92+/-24 kg body wt, and 29+/-10% body fat, mean +/- SD) and 15 Pima Indians (8 men and 7 women, 33+/-5 years of age, 97+/-29 kg body wt, and 30+/-8% body fat). Fasting plasma ghrelin was negatively correlated with percent body fat (r = -0.45; P = 0.01), fasting insulin (r = -0.45; P = 0.01) and leptin (r = -0.38; P = 0.03) concentrations. Plasma ghrelin concentration was decreased in obese Caucasians as compared with lean Caucasians (P &lt; 0.01). Also, fasting plasma ghrelin was lower in Pima Indians, a population with a very high prevalence of obesity, compared with Caucasians (87+/-28 vs. 129+/-34 fmol/ml; P &lt; 0.01). This result did not change after adjustment for fasting plasma insulin concentration. There was no correlation between fasting plasma ghrelin and height. Prospective clinical studies are now needed to establish the role of ghrelin in the pathogenesis of human obesity.", "author" : [ { "dropping-particle" : "", "family" : "Tsch\u00f6p", "given" : "M", "non-dropping-particle" : "", "parse-names" : false, "suffix" : "" }, { "dropping-particle" : "", "family" : "Weyer", "given" : "C", "non-dropping-particle" : "", "parse-names" : false, "suffix" : "" }, { "dropping-particle" : "", "family" : "Tataranni", "given" : "P a", "non-dropping-particle" : "", "parse-names" : false, "suffix" : "" }, { "dropping-particle" : "", "family" : "Devanarayan", "given" : "V", "non-dropping-particle" : "", "parse-names" : false, "suffix" : "" }, { "dropping-particle" : "", "family" : "Ravussin", "given" : "E", "non-dropping-particle" : "", "parse-names" : false, "suffix" : "" }, { "dropping-particle" : "", "family" : "Heiman", "given" : "M L", "non-dropping-particle" : "", "parse-names" : false, "suffix" : "" } ], "container-title" : "Diabetes", "id" : "ITEM-1", "issue" : "4", "issued" : { "date-parts" : [ [ "2001", "4" ] ] }, "page" : "707-9", "title" : "Circulating ghrelin levels are decreased in human obesity.", "type" : "article-journal", "volume" : "50" }, "uris" : [ "http://www.mendeley.com/documents/?uuid=8f4f8b20-0a1e-408a-8918-29afe5ff63e1" ] }, { "id" : "ITEM-2", "itemData" : { "DOI" : "10.1101/004283", "abstract" : "Inbred C57BL/6J mice have been used to study diet-induced obesity and the consequential physiological effects associated with it. Little is understood about predictive factors that predispose an animal to weight gain. To address this, mice were fed a high fat diet, control diet or normal chow diet. High fat diet fed mice exhibited a large amount of variation in body weights between the mice at the conclusion of the diet protocol. This variation is not present in obese leptin deficient mice, which have less variation in body weight. Several measurements including pre-diet serum hormone levels and pre-diet body weight were analyzed, but had no predictive value regarding weight gain. However, weight loss response due to food deprivation showed a strong positive correlation with high fat diet induced weight gain. These data suggest that adolescent fasting induced weight loss is a useful predictor of diet-induced weight gain.Received April 17, 2014.Accepted April 17, 2014.\u00a9 2014, Published by Cold Spring Harbor Laboratory PressThis pre-print is available under a Creative Commons License (Attribution 4.0 International), CC BY 4.0, as described at http://creativecommons.org/licenses/by/4.0/", "author" : [ { "dropping-particle" : "", "family" : "Peloqiun", "given" : "Matthew J", "non-dropping-particle" : "", "parse-names" : false, "suffix" : "" }, { "dropping-particle" : "", "family" : "Bridges", "given" : "Dave", "non-dropping-particle" : "", "parse-names" : false, "suffix" : "" } ], "container-title" : "bioRxiv", "id" : "ITEM-2", "issued" : { "date-parts" : [ [ "2014", "4", "17" ] ] }, "title" : "Weight Loss in Response to Food Deprivation Predicts The Extent of Diet Induced Obesity in C57BL/6J Mice", "type" : "report" }, "uris" : [ "http://www.mendeley.com/documents/?uuid=6b3a94dd-1531-4be6-9e42-faadf555e298" ] }, { "id" : "ITEM-3", "itemData" : { "DOI" : "10.2337/diabetes.51.12.3408", "ISSN" : "0012-1797", "author" : [ { "dropping-particle" : "", "family" : "Ikezaki", "given" : "Ayako", "non-dropping-particle" : "", "parse-names" : false, "suffix" : "" }, { "dropping-particle" : "", "family" : "Hosoda", "given" : "Hiroshi", "non-dropping-particle" : "", "parse-names" : false, "suffix" : "" }, { "dropping-particle" : "", "family" : "Ito", "given" : "Keiko", "non-dropping-particle" : "", "parse-names" : false, "suffix" : "" }, { "dropping-particle" : "", "family" : "Iwama", "given" : "Saika", "non-dropping-particle" : "", "parse-names" : false, "suffix" : "" }, { "dropping-particle" : "", "family" : "Miura", "given" : "Naoko", "non-dropping-particle" : "", "parse-names" : false, "suffix" : "" }, { "dropping-particle" : "", "family" : "Matsuoka", "given" : "Hisafumi", "non-dropping-particle" : "", "parse-names" : false, "suffix" : "" }, { "dropping-particle" : "", "family" : "Kondo", "given" : "Chisato", "non-dropping-particle" : "", "parse-names" : false, "suffix" : "" }, { "dropping-particle" : "", "family" : "Kojima", "given" : "Masayasu", "non-dropping-particle" : "", "parse-names" : false, "suffix" : "" }, { "dropping-particle" : "", "family" : "Kangawa", "given" : "Kenji", "non-dropping-particle" : "", "parse-names" : false, "suffix" : "" }, { "dropping-particle" : "", "family" : "Sugihara", "given" : "Shigetaka", "non-dropping-particle" : "", "parse-names" : false, "suffix" : "" } ], "container-title" : "Diabetes", "id" : "ITEM-3", "issue" : "12", "issued" : { "date-parts" : [ [ "2002", "12", "1" ] ] }, "page" : "3408-3411", "title" : "Fasting Plasma Ghrelin Levels Are Negatively Correlated With Insulin Resistance and PAI-1, but Not With Leptin, in Obese Children and Adolescents", "type" : "article-journal", "volume" : "51" }, "uris" : [ "http://www.mendeley.com/documents/?uuid=995ae5bb-3f8c-4a1f-b268-42e50ffe1c61" ] } ], "mendeley" : { "formattedCitation" : "[8\u201310]", "plainTextFormattedCitation" : "[8\u201310]", "previouslyFormattedCitation" : "[8\u201310]" }, "properties" : { "noteIndex" : 0 }, "schema" : "https://github.com/citation-style-language/schema/raw/master/csl-citation.json" }</w:instrText>
+      </w:r>
+      <w:r>
+        <w:fldChar w:fldCharType="separate"/>
+      </w:r>
+      <w:r>
+        <w:rPr>
+          <w:noProof/>
+        </w:rPr>
+        <w:t>[8–10]</w:t>
+      </w:r>
+      <w:r>
+        <w:fldChar w:fldCharType="end"/>
+      </w:r>
+      <w:r>
+        <w:t xml:space="preserve">. </w:t>
       </w:r>
       <w:r>
         <w:t xml:space="preserve"> </w:t>
       </w:r>
       <w:r>
-        <w:t xml:space="preserve">significant </w:t>
-      </w:r>
-      <w:r>
-        <w:t xml:space="preserve">elevations in both the fasting and fed state for Ghrelin, GLP-1, </w:t>
-      </w:r>
-      <w:r>
-        <w:t>glucagon</w:t>
-      </w:r>
-      <w:r>
-        <w:t xml:space="preserve"> and </w:t>
-      </w:r>
-      <w:r>
-        <w:t xml:space="preserve">GIP-1, though the latter did not quite reach </w:t>
-      </w:r>
-      <w:r>
-        <w:t>statistical significance (p=0.069</w:t>
-      </w:r>
-      <w:r>
-        <w:t xml:space="preserve"> for fasted</w:t>
+        <w:t xml:space="preserve">Elevations in </w:t>
+      </w:r>
+      <w:r>
+        <w:t>GLP-1 on the other hand inhibits</w:t>
       </w:r>
       <w:r>
         <w:t xml:space="preserve"> </w:t>
       </w:r>
-      <w:r>
-        <w:t xml:space="preserve">GIP-1 levels </w:t>
-      </w:r>
-      <w:r>
-        <w:t>by Wilcoxon Rank Sum Test</w:t>
-      </w:r>
-      <w:r>
-        <w:t>).</w:t>
-      </w:r>
-      <w:r>
-        <w:t xml:space="preserve"> </w:t>
-      </w:r>
-    </w:p>
-    <w:p>
-      <w:pPr>
-        <w:pStyle w:val="Heading2"/>
-      </w:pPr>
-      <w:r>
-        <w:t>MCP230 Mice Have Reduced Caloric Intake</w:t>
-      </w:r>
-    </w:p>
-    <w:p>
-      <w:r>
-        <w:t xml:space="preserve">To determine how energy balance was affected in these mice we first examined their food intake, longitudinally throughout the study.  </w:t>
-      </w:r>
-      <w:r>
-        <w:t>As sho</w:t>
-      </w:r>
-      <w:r>
-        <w:t>wn in Figure 3</w:t>
-      </w:r>
-      <w:r>
-        <w:t xml:space="preserve">A, </w:t>
-      </w:r>
-      <w:r>
-        <w:t xml:space="preserve">the mice tended to eat lower amounts of food each week, though this did not reach statistical significance.  Cumulatively, the </w:t>
-      </w:r>
-      <w:r>
-        <w:t>MCP230</w:t>
-      </w:r>
-      <w:r>
-        <w:t xml:space="preserve"> </w:t>
-      </w:r>
-      <w:r>
-        <w:t>ate</w:t>
-      </w:r>
-      <w:r>
-        <w:t xml:space="preserve"> less food throughout the diet (</w:t>
-      </w:r>
-      <w:r>
-        <w:t>-</w:t>
-      </w:r>
-      <w:r>
-        <w:t xml:space="preserve">6.3 +/- 1.8 kcal/week/mouse, </w:t>
-      </w:r>
-      <w:r>
-        <w:sym w:font="Symbol" w:char="F063"/>
-      </w:r>
-      <w:r>
-        <w:rPr>
-          <w:vertAlign w:val="superscript"/>
-        </w:rPr>
-        <w:t>2</w:t>
-      </w:r>
-      <w:r>
-        <w:t>=11.6, p=</w:t>
-      </w:r>
-      <w:r>
-        <w:t>8</w:t>
-      </w:r>
-      <w:r>
-        <w:t>.0</w:t>
-      </w:r>
-      <w:r>
-        <w:t xml:space="preserve"> x 10</w:t>
-      </w:r>
-      <w:r>
-        <w:rPr>
-          <w:vertAlign w:val="superscript"/>
-        </w:rPr>
-        <w:t>-4</w:t>
-      </w:r>
-      <w:r>
-        <w:t>, Figure 3</w:t>
-      </w:r>
-      <w:r>
-        <w:t xml:space="preserve">B).  Through the 12 week high fat diet treatment this corresponds to a 20% reduction in total caloric intake.  To determine whether this reduction in food intake occurred at baseline, or only was due to </w:t>
-      </w:r>
-      <w:r>
-        <w:t xml:space="preserve">the HFD, we also examined mice, individually housed at </w:t>
-      </w:r>
-      <w:commentRangeStart w:id="4"/>
-      <w:r>
-        <w:t>10 weeks of age</w:t>
-      </w:r>
-      <w:commentRangeEnd w:id="4"/>
+      <w:commentRangeStart w:id="7"/>
+      <w:r>
+        <w:t xml:space="preserve">food intake </w:t>
+      </w:r>
+      <w:commentRangeEnd w:id="7"/>
       <w:r>
         <w:rPr>
           <w:rStyle w:val="CommentReference"/>
         </w:rPr>
-        <w:commentReference w:id="4"/>
-      </w:r>
-      <w:r>
-        <w:t xml:space="preserve">.  These mice also consumed </w:t>
-      </w:r>
-      <w:commentRangeStart w:id="5"/>
-      <w:r>
-        <w:t>less food</w:t>
-      </w:r>
-      <w:commentRangeEnd w:id="5"/>
+        <w:commentReference w:id="7"/>
+      </w:r>
+      <w:r>
+        <w:fldChar w:fldCharType="begin" w:fldLock="1"/>
+      </w:r>
+      <w:r>
+        <w:instrText>ADDIN CSL_CITATION { "citationItems" : [ { "id" : "ITEM-1", "itemData" : { "DOI" : "10.1053/j.gastro.2004.04.063", "ISSN" : "00165085", "author" : [ { "dropping-particle" : "", "family" : "Baggio", "given" : "Laurie L.", "non-dropping-particle" : "", "parse-names" : false, "suffix" : "" }, { "dropping-particle" : "", "family" : "Huang", "given" : "Qingling", "non-dropping-particle" : "", "parse-names" : false, "suffix" : "" }, { "dropping-particle" : "", "family" : "Brown", "given" : "Theodore J.", "non-dropping-particle" : "", "parse-names" : false, "suffix" : "" }, { "dropping-particle" : "", "family" : "Drucker", "given" : "Daniel J.", "non-dropping-particle" : "", "parse-names" : false, "suffix" : "" } ], "container-title" : "Gastroenterology", "id" : "ITEM-1", "issue" : "2", "issued" : { "date-parts" : [ [ "2004", "8" ] ] }, "page" : "546-558", "title" : "Oxyntomodulin and glucagon-like peptide-1 differentially regulate murine food intake and energy expenditure", "type" : "article-journal", "volume" : "127" }, "uris" : [ "http://www.mendeley.com/documents/?uuid=c8513132-8497-4549-a5c1-006d74c5563c" ] }, { "id" : "ITEM-2", "itemData" : { "DOI" : "10.1038/379069a0", "ISSN" : "0028-0836", "PMID" : "8538742", "abstract" : "The sequence of glucagon-like peptide-1 (7-36) amide (GLP-1) is completely conserved in all mammalian species studied, implying that it plays a critical physiological role. We have shown that GLP-1 and its specific receptors are present in the hypothalamus. No physiological role for central GLP-1 has been established. We report here that intracerebroventricular (ICV) GLP-1 powerfully inhibits feeding in fasted rats. ICV injection of the specific GLP-1-receptor antagonist, exendin (9-39), blocked the inhibitory effect of GLP-1 on food intake. Exendin (9-39) alone had no influence on fast-induced feeding but more than doubled food intake in satiated rats, and augmented the feeding response to the appetite stimulant, neuropeptide Y. Induction of c-fos is a marker of neuronal activation. Following ICV GLP-1 injection, c-fos appeared exclusively in the paraventricular nucleus of the hypothalamus and central nucleus of the amygdala, and this was inhibited by prior administration of exendin (9-39). Both of these regions of the brain are of primary importance in the regulation of feeding. These findings suggest that central GLP-1 is a new physiological mediator of satiety.", "author" : [ { "dropping-particle" : "", "family" : "Turton", "given" : "M D", "non-dropping-particle" : "", "parse-names" : false, "suffix" : "" }, { "dropping-particle" : "", "family" : "O'Shea", "given" : "D", "non-dropping-particle" : "", "parse-names" : false, "suffix" : "" }, { "dropping-particle" : "", "family" : "Gunn", "given" : "I", "non-dropping-particle" : "", "parse-names" : false, "suffix" : "" }, { "dropping-particle" : "", "family" : "Beak", "given" : "S A", "non-dropping-particle" : "", "parse-names" : false, "suffix" : "" }, { "dropping-particle" : "", "family" : "Edwards", "given" : "C M", "non-dropping-particle" : "", "parse-names" : false, "suffix" : "" }, { "dropping-particle" : "", "family" : "Meeran", "given" : "K", "non-dropping-particle" : "", "parse-names" : false, "suffix" : "" }, { "dropping-particle" : "", "family" : "Choi", "given" : "S J", "non-dropping-particle" : "", "parse-names" : false, "suffix" : "" }, { "dropping-particle" : "", "family" : "Taylor", "given" : "G M", "non-dropping-particle" : "", "parse-names" : false, "suffix" : "" }, { "dropping-particle" : "", "family" : "Heath", "given" : "M M", "non-dropping-particle" : "", "parse-names" : false, "suffix" : "" }, { "dropping-particle" : "", "family" : "Lambert", "given" : "P D", "non-dropping-particle" : "", "parse-names" : false, "suffix" : "" }, { "dropping-particle" : "", "family" : "Wilding", "given" : "J P", "non-dropping-particle" : "", "parse-names" : false, "suffix" : "" }, { "dropping-particle" : "", "family" : "Smith", "given" : "D M", "non-dropping-particle" : "", "parse-names" : false, "suffix" : "" }, { "dropping-particle" : "", "family" : "Ghatei", "given" : "M A", "non-dropping-particle" : "", "parse-names" : false, "suffix" : "" }, { "dropping-particle" : "", "family" : "Herbert", "given" : "J", "non-dropping-particle" : "", "parse-names" : false, "suffix" : "" }, { "dropping-particle" : "", "family" : "Bloom", "given" : "S R", "non-dropping-particle" : "", "parse-names" : false, "suffix" : "" } ], "container-title" : "Nature", "id" : "ITEM-2", "issue" : "6560", "issued" : { "date-parts" : [ [ "1996", "1", "4" ] ] }, "page" : "69-72", "title" : "A role for glucagon-like peptide-1 in the central regulation of feeding.", "type" : "article-journal", "volume" : "379" }, "uris" : [ "http://www.mendeley.com/documents/?uuid=4ffd10bf-ff08-40ae-9817-51ba9821f7f1" ] } ], "mendeley" : { "formattedCitation" : "[11, 12]", "plainTextFormattedCitation" : "[11, 12]", "previouslyFormattedCitation" : "[11, 12]" }, "properties" : { "noteIndex" : 0 }, "schema" : "https://github.com/citation-style-language/schema/raw/master/csl-citation.json" }</w:instrText>
+      </w:r>
+      <w:r>
+        <w:fldChar w:fldCharType="separate"/>
+      </w:r>
+      <w:r>
+        <w:rPr>
+          <w:noProof/>
+        </w:rPr>
+        <w:t>[11, 12]</w:t>
+      </w:r>
+      <w:r>
+        <w:fldChar w:fldCharType="end"/>
+      </w:r>
+      <w:r>
+        <w:t xml:space="preserve">, so these changes could </w:t>
+      </w:r>
+      <w:r>
+        <w:t xml:space="preserve">potentially </w:t>
+      </w:r>
+      <w:r>
+        <w:t>play a role in the reduced appetite of the MCP230 treated mice.</w:t>
+      </w:r>
+    </w:p>
+    <w:p/>
+    <w:p>
+      <w:r>
+        <w:t xml:space="preserve">One potential explanation for the reductions in energy expenditure is that this is driven by reduced locomotor activity.  On the other hand, it is possible that muscle weakness due to </w:t>
+      </w:r>
+      <w:commentRangeStart w:id="8"/>
+      <w:r>
+        <w:t xml:space="preserve">reduced mitochondrial capacity </w:t>
+      </w:r>
+      <w:commentRangeEnd w:id="8"/>
       <w:r>
         <w:rPr>
           <w:rStyle w:val="CommentReference"/>
         </w:rPr>
-        <w:commentReference w:id="5"/>
-      </w:r>
-      <w:r>
-        <w:t>.  Together these data suggest that the larger, particulate treated mice did not gain more weight due to caloric intake, and in fact had substantially less calories consumed.</w:t>
-      </w:r>
-    </w:p>
-    <w:p>
-      <w:pPr>
-        <w:pStyle w:val="Heading2"/>
-      </w:pPr>
-      <w:r>
-        <w:t xml:space="preserve">MCP230 Mice Have </w:t>
-      </w:r>
-      <w:r>
-        <w:t>Reduced</w:t>
-      </w:r>
-      <w:r>
-        <w:t xml:space="preserve"> Energy Expenditure</w:t>
-      </w:r>
-    </w:p>
-    <w:p>
-      <w:r>
-        <w:t xml:space="preserve">Since the MCP230 mice did not appear larger due to excessive caloric intake, we next examined their energy utilization.  </w:t>
-      </w:r>
-      <w:r>
-        <w:t xml:space="preserve">To evaluate energy expenditure, we placed mice at </w:t>
-      </w:r>
-      <w:r>
-        <w:t>9</w:t>
-      </w:r>
-      <w:r>
-        <w:t xml:space="preserve"> weeks of age (prior to HFD)</w:t>
-      </w:r>
-      <w:r>
-        <w:t xml:space="preserve"> in individual cages for indirect calorimetry, physical activity monitoring and evaluation of gas exchange rates.</w:t>
-      </w:r>
-    </w:p>
-    <w:p/>
-    <w:p>
-      <w:pPr>
-        <w:pStyle w:val="Heading2"/>
-      </w:pPr>
-      <w:r>
-        <w:t>Muscles from MCP230 Treated Mice Have Reduced Mitochondrial Content</w:t>
+        <w:commentReference w:id="8"/>
+      </w:r>
+      <w:r>
+        <w:t>is the driver of the reduced physical movement in these animals.</w:t>
       </w:r>
     </w:p>
     <w:p>
       <w:pPr>
         <w:pStyle w:val="Heading1"/>
       </w:pPr>
-      <w:r>
-        <w:t>Discussion</w:t>
-      </w:r>
-    </w:p>
-    <w:p>
-      <w:r>
-        <w:t xml:space="preserve">The appetite stimulating hormone ghrelin is elevated with fasting (See Figure 2G;  </w:t>
-      </w:r>
-      <w:r>
-        <w:fldChar w:fldCharType="begin" w:fldLock="1"/>
-      </w:r>
-      <w:r>
-        <w:instrText>ADDIN CSL_CITATION { "citationItems" : [ { "id" : "ITEM-1", "itemData" : { "DOI" : "10.1038/35038090", "ISSN" : "0028-0836", "PMID" : "11057670", "abstract" : "The discovery of the peptide hormone ghrelin, an endogenous ligand for the growth hormone secretagogue (GHS) receptor, yielded the surprising result that the principal site of ghrelin synthesis is the stomach and not the hypothalamus. Although ghrelin is likely to regulate pituitary growth hormone (GH) secretion along with GH-releasing hormone and somatostatin, GHS receptors have also been identified on hypothalamic neurons and in the brainstem. Apart from potential paracrine effects, ghrelin may thus offer an endocrine link between stomach, hypothalamus and pituitary, suggesting an involvement in regulation of energy balance. Here we show that peripheral daily administration of ghrelin caused weight gain by reducing fat utilization in mice and rats. Intracerebroventricular administration of ghrelin generated a dose-dependent increase in food intake and body weight. Rat serum ghrelin concentrations were increased by fasting and were reduced by re-feeding or oral glucose administration, but not by water ingestion. We propose that ghrelin, in addition to its role in regulating GH secretion, signals the hypothalamus when an increase in metabolic efficiency is necessary.", "author" : [ { "dropping-particle" : "", "family" : "Tsch\u00f6p", "given" : "M", "non-dropping-particle" : "", "parse-names" : false, "suffix" : "" }, { "dropping-particle" : "", "family" : "Smiley", "given" : "D L", "non-dropping-particle" : "", "parse-names" : false, "suffix" : "" }, { "dropping-particle" : "", "family" : "Heiman", "given" : "M L", "non-dropping-particle" : "", "parse-names" : false, "suffix" : "" } ], "container-title" : "Nature", "id" : "ITEM-1", "issue" : "6806", "issued" : { "date-parts" : [ [ "2000", "10", "19" ] ] }, "page" : "908-13", "title" : "Ghrelin induces adiposity in rodents.", "type" : "article-journal", "volume" : "407" }, "uris" : [ "http://www.mendeley.com/documents/?uuid=c7c479d3-a8a7-4cdd-8b7c-47f5fd4496f5" ] }, { "id" : "ITEM-2", "itemData" : { "DOI" : "10.1006/bbrc.2001.4518", "ISSN" : "0006-291X", "PMID" : "11243865", "abstract" : "Ghrelin is a novel gut-brain peptide that binds to the growth hormone secretagogue receptor (GHS-R), thereby functioning in the regulation of growth hormone (GH) release and food intake. Ghrelin-producing cells are most abundant in the oxyntic glands of the stomach. The regulatory mechanism that governs the biosynthesis and secretion of ghrelin has not been clarified. We report that ghrelin mRNA expression in the gastric fundus was increased, but that ghrelin peptide content decreased after a 48-h fast. Both values returned to control levels after refeeding. The ghrelin plasma concentration in the gastric vein and systemic venous blood increased after 24- and 48-h fasts. Furthermore, des-octanoylated ghrelin and n-octanoylated ghrelin were found in rat stomach, with the ratio of des-octanoylated ghrelin to n-octanoylated ghrelin markedly increased after fasting. The ghrelin mRNA level in the stomach also increased after administration of insulin and leptin. Conversely, db/db mice, which are deficient in the leptin receptor, had lower ghrelin mRNA levels than control mice. These findings suggest that this novel gastrointestinal hormone plays a role in the regulation of energy balance.", "author" : [ { "dropping-particle" : "", "family" : "Toshinai", "given" : "K", "non-dropping-particle" : "", "parse-names" : false, "suffix" : "" }, { "dropping-particle" : "", "family" : "Mondal", "given" : "M S", "non-dropping-particle" : "", "parse-names" : false, "suffix" : "" }, { "dropping-particle" : "", "family" : "Nakazato", "given" : "M", "non-dropping-particle" : "", "parse-names" : false, "suffix" : "" }, { "dropping-particle" : "", "family" : "Date", "given" : "Y", "non-dropping-particle" : "", "parse-names" : false, "suffix" : "" }, { "dropping-particle" : "", "family" : "Murakami", "given" : "N", "non-dropping-particle" : "", "parse-names" : false, "suffix" : "" }, { "dropping-particle" : "", "family" : "Kojima", "given" : "M", "non-dropping-particle" : "", "parse-names" : false, "suffix" : "" }, { "dropping-particle" : "", "family" : "Kangawa", "given" : "K", "non-dropping-particle" : "", "parse-names" : false, "suffix" : "" }, { "dropping-particle" : "", "family" : "Matsukura", "given" : "S", "non-dropping-particle" : "", "parse-names" : false, "suffix" : "" } ], "container-title" : "Biochemical and biophysical research communications", "id" : "ITEM-2", "issue" : "5", "issued" : { "date-parts" : [ [ "2001", "3" ] ] }, "page" : "1220-5", "title" : "Upregulation of Ghrelin expression in the stomach upon fasting, insulin-induced hypoglycemia, and leptin administration.", "type" : "article-journal", "volume" : "281" }, "uris" : [ "http://www.mendeley.com/documents/?uuid=003882e7-3697-495f-9d87-845915306a1f" ] } ], "mendeley" : { "formattedCitation" : "[5, 6]", "plainTextFormattedCitation" : "[5, 6]", "previouslyFormattedCitation" : "[5, 6]" }, "properties" : { "noteIndex" : 0 }, "schema" : "https://github.com/citation-style-language/schema/raw/master/csl-citation.json" }</w:instrText>
-      </w:r>
-      <w:r>
-        <w:fldChar w:fldCharType="separate"/>
-      </w:r>
-      <w:r>
-        <w:rPr>
-          <w:noProof/>
-        </w:rPr>
-        <w:t>[5, 6]</w:t>
-      </w:r>
-      <w:r>
-        <w:fldChar w:fldCharType="end"/>
-      </w:r>
-      <w:r>
-        <w:t>).  In the context of reduced observed food intake, it is likely that the elevated ghrelin levels in the MCP230 are a response to reduced food intake.  This potential counter-regulatory mechanism is consistent with observation</w:t>
-      </w:r>
-      <w:r>
-        <w:t>s</w:t>
-      </w:r>
-      <w:r>
-        <w:t xml:space="preserve"> that ghrelin</w:t>
-      </w:r>
-      <w:r>
-        <w:t xml:space="preserve"> levels</w:t>
-      </w:r>
-      <w:r>
-        <w:t xml:space="preserve"> </w:t>
-      </w:r>
-      <w:r>
-        <w:t>are</w:t>
-      </w:r>
-      <w:r>
-        <w:t xml:space="preserve"> reduced with obesity </w:t>
-      </w:r>
-      <w:r>
-        <w:fldChar w:fldCharType="begin" w:fldLock="1"/>
-      </w:r>
-      <w:r>
-        <w:instrText>ADDIN CSL_CITATION { "citationItems" : [ { "id" : "ITEM-1", "itemData" : { "ISSN" : "0012-1797", "PMID" : "11289032", "abstract" : "Ghrelin is a novel endogenous natural ligand for the growth hormone (GH) secretagogue receptor that has recently been isolated from the rat stomach. Ghrelin administration stimulates GH secretion but also causes weight gain by increasing food intake and reducing fat utilization in rodents. To investigate the possible involvement of ghrelin in the pathogenesis of human obesity, we measured body composition (by dual X-ray absorption) as well as fasting plasma ghrelin concentrations (radioimmunoassay) in 15 Caucasians (8 men and 7 women, 31+/-9 years of age, 92+/-24 kg body wt, and 29+/-10% body fat, mean +/- SD) and 15 Pima Indians (8 men and 7 women, 33+/-5 years of age, 97+/-29 kg body wt, and 30+/-8% body fat). Fasting plasma ghrelin was negatively correlated with percent body fat (r = -0.45; P = 0.01), fasting insulin (r = -0.45; P = 0.01) and leptin (r = -0.38; P = 0.03) concentrations. Plasma ghrelin concentration was decreased in obese Caucasians as compared with lean Caucasians (P &lt; 0.01). Also, fasting plasma ghrelin was lower in Pima Indians, a population with a very high prevalence of obesity, compared with Caucasians (87+/-28 vs. 129+/-34 fmol/ml; P &lt; 0.01). This result did not change after adjustment for fasting plasma insulin concentration. There was no correlation between fasting plasma ghrelin and height. Prospective clinical studies are now needed to establish the role of ghrelin in the pathogenesis of human obesity.", "author" : [ { "dropping-particle" : "", "family" : "Tsch\u00f6p", "given" : "M", "non-dropping-particle" : "", "parse-names" : false, "suffix" : "" }, { "dropping-particle" : "", "family" : "Weyer", "given" : "C", "non-dropping-particle" : "", "parse-names" : false, "suffix" : "" }, { "dropping-particle" : "", "family" : "Tataranni", "given" : "P a", "non-dropping-particle" : "", "parse-names" : false, "suffix" : "" }, { "dropping-particle" : "", "family" : "Devanarayan", "given" : "V", "non-dropping-particle" : "", "parse-names" : false, "suffix" : "" }, { "dropping-particle" : "", "family" : "Ravussin", "given" : "E", "non-dropping-particle" : "", "parse-names" : false, "suffix" : "" }, { "dropping-particle" : "", "family" : "Heiman", "given" : "M L", "non-dropping-particle" : "", "parse-names" : false, "suffix" : "" } ], "container-title" : "Diabetes", "id" : "ITEM-1", "issue" : "4", "issued" : { "date-parts" : [ [ "2001", "4" ] ] }, "page" : "707-9", "title" : "Circulating ghrelin levels are decreased in human obesity.", "type" : "article-journal", "volume" : "50" }, "uris" : [ "http://www.mendeley.com/documents/?uuid=8f4f8b20-0a1e-408a-8918-29afe5ff63e1" ] }, { "id" : "ITEM-2", "itemData" : { "DOI" : "10.1101/004283", "abstract" : "Inbred C57BL/6J mice have been used to study diet-induced obesity and the consequential physiological effects associated with it. Little is understood about predictive factors that predispose an animal to weight gain. To address this, mice were fed a high fat diet, control diet or normal chow diet. High fat diet fed mice exhibited a large amount of variation in body weights between the mice at the conclusion of the diet protocol. This variation is not present in obese leptin deficient mice, which have less variation in body weight. Several measurements including pre-diet serum hormone levels and pre-diet body weight were analyzed, but had no predictive value regarding weight gain. However, weight loss response due to food deprivation showed a strong positive correlation with high fat diet induced weight gain. These data suggest that adolescent fasting induced weight loss is a useful predictor of diet-induced weight gain.Received April 17, 2014.Accepted April 17, 2014.\u00a9 2014, Published by Cold Spring Harbor Laboratory PressThis pre-print is available under a Creative Commons License (Attribution 4.0 International), CC BY 4.0, as described at http://creativecommons.org/licenses/by/4.0/", "author" : [ { "dropping-particle" : "", "family" : "Peloqiun", "given" : "Matthew J", "non-dropping-particle" : "", "parse-names" : false, "suffix" : "" }, { "dropping-particle" : "", "family" : "Bridges", "given" : "Dave", "non-dropping-particle" : "", "parse-names" : false, "suffix" : "" } ], "container-title" : "bioRxiv", "id" : "ITEM-2", "issued" : { "date-parts" : [ [ "2014", "4", "17" ] ] }, "title" : "Weight Loss in Response to Food Deprivation Predicts The Extent of Diet Induced Obesity in C57BL/6J Mice", "type" : "report" }, "uris" : [ "http://www.mendeley.com/documents/?uuid=6b3a94dd-1531-4be6-9e42-faadf555e298" ] }, { "id" : "ITEM-3", "itemData" : { "DOI" : "10.2337/diabetes.51.12.3408", "ISSN" : "0012-1797", "author" : [ { "dropping-particle" : "", "family" : "Ikezaki", "given" : "Ayako", "non-dropping-particle" : "", "parse-names" : false, "suffix" : "" }, { "dropping-particle" : "", "family" : "Hosoda", "given" : "Hiroshi", "non-dropping-particle" : "", "parse-names" : false, "suffix" : "" }, { "dropping-particle" : "", "family" : "Ito", "given" : "Keiko", "non-dropping-particle" : "", "parse-names" : false, "suffix" : "" }, { "dropping-particle" : "", "family" : "Iwama", "given" : "Saika", "non-dropping-particle" : "", "parse-names" : false, "suffix" : "" }, { "dropping-particle" : "", "family" : "Miura", "given" : "Naoko", "non-dropping-particle" : "", "parse-names" : false, "suffix" : "" }, { "dropping-particle" : "", "family" : "Matsuoka", "given" : "Hisafumi", "non-dropping-particle" : "", "parse-names" : false, "suffix" : "" }, { "dropping-particle" : "", "family" : "Kondo", "given" : "Chisato", "non-dropping-particle" : "", "parse-names" : false, "suffix" : "" }, { "dropping-particle" : "", "family" : "Kojima", "given" : "Masayasu", "non-dropping-particle" : "", "parse-names" : false, "suffix" : "" }, { "dropping-particle" : "", "family" : "Kangawa", "given" : "Kenji", "non-dropping-particle" : "", "parse-names" : false, "suffix" : "" }, { "dropping-particle" : "", "family" : "Sugihara", "given" : "Shigetaka", "non-dropping-particle" : "", "parse-names" : false, "suffix" : "" } ], "container-title" : "Diabetes", "id" : "ITEM-3", "issue" : "12", "issued" : { "date-parts" : [ [ "2002", "12", "1" ] ] }, "page" : "3408-3411", "title" : "Fasting Plasma Ghrelin Levels Are Negatively Correlated With Insulin Resistance and PAI-1, but Not With Leptin, in Obese Children and Adolescents", "type" : "article-journal", "volume" : "51" }, "uris" : [ "http://www.mendeley.com/documents/?uuid=995ae5bb-3f8c-4a1f-b268-42e50ffe1c61" ] } ], "mendeley" : { "formattedCitation" : "[7\u20139]", "plainTextFormattedCitation" : "[7\u20139]", "previouslyFormattedCitation" : "[7\u20139]" }, "properties" : { "noteIndex" : 0 }, "schema" : "https://github.com/citation-style-language/schema/raw/master/csl-citation.json" }</w:instrText>
-      </w:r>
-      <w:r>
-        <w:fldChar w:fldCharType="separate"/>
-      </w:r>
-      <w:r>
-        <w:rPr>
-          <w:noProof/>
-        </w:rPr>
-        <w:t>[7–9]</w:t>
-      </w:r>
-      <w:r>
-        <w:fldChar w:fldCharType="end"/>
-      </w:r>
-      <w:r>
-        <w:t xml:space="preserve">. </w:t>
-      </w:r>
-      <w:r>
-        <w:t xml:space="preserve"> </w:t>
-      </w:r>
-      <w:r>
-        <w:t xml:space="preserve">Elevations in </w:t>
-      </w:r>
-      <w:r>
-        <w:t>GLP-1 on the other hand inhibits</w:t>
-      </w:r>
-      <w:r>
-        <w:t xml:space="preserve"> </w:t>
-      </w:r>
-      <w:commentRangeStart w:id="6"/>
-      <w:r>
-        <w:t xml:space="preserve">food intake </w:t>
-      </w:r>
-      <w:commentRangeEnd w:id="6"/>
+    </w:p>
+    <w:p>
+      <w:pPr>
+        <w:pStyle w:val="Heading1"/>
+      </w:pPr>
+      <w:r>
+        <w:t>Acknowledgements</w:t>
+      </w:r>
+    </w:p>
+    <w:p>
+      <w:r>
+        <w:t xml:space="preserve">We would like to acknowledge funding from </w:t>
+      </w:r>
+      <w:r>
+        <w:t>Le Bonheur Grant #</w:t>
+      </w:r>
+      <w:r>
+        <w:t>650700</w:t>
+      </w:r>
+      <w:r>
+        <w:t xml:space="preserve"> (DB) and </w:t>
+      </w:r>
+      <w:commentRangeStart w:id="9"/>
+      <w:r>
+        <w:t>XXXX</w:t>
+      </w:r>
+      <w:commentRangeEnd w:id="9"/>
       <w:r>
         <w:rPr>
           <w:rStyle w:val="CommentReference"/>
         </w:rPr>
-        <w:commentReference w:id="6"/>
-      </w:r>
-      <w:r>
-        <w:fldChar w:fldCharType="begin" w:fldLock="1"/>
-      </w:r>
-      <w:r>
-        <w:instrText>ADDIN CSL_CITATION { "citationItems" : [ { "id" : "ITEM-1", "itemData" : { "DOI" : "10.1053/j.gastro.2004.04.063", "ISSN" : "00165085", "author" : [ { "dropping-particle" : "", "family" : "Baggio", "given" : "Laurie L.", "non-dropping-particle" : "", "parse-names" : false, "suffix" : "" }, { "dropping-particle" : "", "family" : "Huang", "given" : "Qingling", "non-dropping-particle" : "", "parse-names" : false, "suffix" : "" }, { "dropping-particle" : "", "family" : "Brown", "given" : "Theodore J.", "non-dropping-particle" : "", "parse-names" : false, "suffix" : "" }, { "dropping-particle" : "", "family" : "Drucker", "given" : "Daniel J.", "non-dropping-particle" : "", "parse-names" : false, "suffix" : "" } ], "container-title" : "Gastroenterology", "id" : "ITEM-1", "issue" : "2", "issued" : { "date-parts" : [ [ "2004", "8" ] ] }, "page" : "546-558", "title" : "Oxyntomodulin and glucagon-like peptide-1 differentially regulate murine food intake and energy expenditure", "type" : "article-journal", "volume" : "127" }, "uris" : [ "http://www.mendeley.com/documents/?uuid=c8513132-8497-4549-a5c1-006d74c5563c" ] }, { "id" : "ITEM-2", "itemData" : { "DOI" : "10.1038/379069a0", "ISSN" : "0028-0836", "PMID" : "8538742", "abstract" : "The sequence of glucagon-like peptide-1 (7-36) amide (GLP-1) is completely conserved in all mammalian species studied, implying that it plays a critical physiological role. We have shown that GLP-1 and its specific receptors are present in the hypothalamus. No physiological role for central GLP-1 has been established. We report here that intracerebroventricular (ICV) GLP-1 powerfully inhibits feeding in fasted rats. ICV injection of the specific GLP-1-receptor antagonist, exendin (9-39), blocked the inhibitory effect of GLP-1 on food intake. Exendin (9-39) alone had no influence on fast-induced feeding but more than doubled food intake in satiated rats, and augmented the feeding response to the appetite stimulant, neuropeptide Y. Induction of c-fos is a marker of neuronal activation. Following ICV GLP-1 injection, c-fos appeared exclusively in the paraventricular nucleus of the hypothalamus and central nucleus of the amygdala, and this was inhibited by prior administration of exendin (9-39). Both of these regions of the brain are of primary importance in the regulation of feeding. These findings suggest that central GLP-1 is a new physiological mediator of satiety.", "author" : [ { "dropping-particle" : "", "family" : "Turton", "given" : "M D", "non-dropping-particle" : "", "parse-names" : false, "suffix" : "" }, { "dropping-particle" : "", "family" : "O'Shea", "given" : "D", "non-dropping-particle" : "", "parse-names" : false, "suffix" : "" }, { "dropping-particle" : "", "family" : "Gunn", "given" : "I", "non-dropping-particle" : "", "parse-names" : false, "suffix" : "" }, { "dropping-particle" : "", "family" : "Beak", "given" : "S A", "non-dropping-particle" : "", "parse-names" : false, "suffix" : "" }, { "dropping-particle" : "", "family" : "Edwards", "given" : "C M", "non-dropping-particle" : "", "parse-names" : false, "suffix" : "" }, { "dropping-particle" : "", "family" : "Meeran", "given" : "K", "non-dropping-particle" : "", "parse-names" : false, "suffix" : "" }, { "dropping-particle" : "", "family" : "Choi", "given" : "S J", "non-dropping-particle" : "", "parse-names" : false, "suffix" : "" }, { "dropping-particle" : "", "family" : "Taylor", "given" : "G M", "non-dropping-particle" : "", "parse-names" : false, "suffix" : "" }, { "dropping-particle" : "", "family" : "Heath", "given" : "M M", "non-dropping-particle" : "", "parse-names" : false, "suffix" : "" }, { "dropping-particle" : "", "family" : "Lambert", "given" : "P D", "non-dropping-particle" : "", "parse-names" : false, "suffix" : "" }, { "dropping-particle" : "", "family" : "Wilding", "given" : "J P", "non-dropping-particle" : "", "parse-names" : false, "suffix" : "" }, { "dropping-particle" : "", "family" : "Smith", "given" : "D M", "non-dropping-particle" : "", "parse-names" : false, "suffix" : "" }, { "dropping-particle" : "", "family" : "Ghatei", "given" : "M A", "non-dropping-particle" : "", "parse-names" : false, "suffix" : "" }, { "dropping-particle" : "", "family" : "Herbert", "given" : "J", "non-dropping-particle" : "", "parse-names" : false, "suffix" : "" }, { "dropping-particle" : "", "family" : "Bloom", "given" : "S R", "non-dropping-particle" : "", "parse-names" : false, "suffix" : "" } ], "container-title" : "Nature", "id" : "ITEM-2", "issue" : "6560", "issued" : { "date-parts" : [ [ "1996", "1", "4" ] ] }, "page" : "69-72", "title" : "A role for glucagon-like peptide-1 in the central regulation of feeding.", "type" : "article-journal", "volume" : "379" }, "uris" : [ "http://www.mendeley.com/documents/?uuid=4ffd10bf-ff08-40ae-9817-51ba9821f7f1" ] } ], "mendeley" : { "formattedCitation" : "[10, 12]", "plainTextFormattedCitation" : "[10, 12]", "previouslyFormattedCitation" : "[10]" }, "properties" : { "noteIndex" : 0 }, "schema" : "https://github.com/citation-style-language/schema/raw/master/csl-citation.json" }</w:instrText>
-      </w:r>
-      <w:r>
-        <w:fldChar w:fldCharType="separate"/>
-      </w:r>
-      <w:r>
-        <w:rPr>
-          <w:noProof/>
-        </w:rPr>
-        <w:t>[10, 12]</w:t>
-      </w:r>
-      <w:r>
-        <w:fldChar w:fldCharType="end"/>
-      </w:r>
-      <w:r>
-        <w:t xml:space="preserve">, so these changes could </w:t>
-      </w:r>
-      <w:r>
-        <w:t xml:space="preserve">potentially </w:t>
-      </w:r>
-      <w:r>
-        <w:t>play a role in the reduced appetite of the MCP230 treated mice.</w:t>
-      </w:r>
-    </w:p>
-    <w:p>
-      <w:pPr>
-        <w:pStyle w:val="Heading1"/>
-      </w:pPr>
-    </w:p>
-    <w:p>
-      <w:pPr>
-        <w:pStyle w:val="Heading1"/>
-      </w:pPr>
-      <w:r>
-        <w:t>Acknowledgements</w:t>
-      </w:r>
-    </w:p>
-    <w:p>
-      <w:r>
-        <w:t xml:space="preserve">We would like to acknowledge funding from </w:t>
-      </w:r>
-      <w:r>
-        <w:t xml:space="preserve">Le Bonheur Grant # (DB) and </w:t>
-      </w:r>
-      <w:commentRangeStart w:id="7"/>
-      <w:r>
-        <w:t>XXXX</w:t>
-      </w:r>
-      <w:commentRangeEnd w:id="7"/>
+        <w:commentReference w:id="9"/>
+      </w:r>
+      <w:r>
+        <w:t xml:space="preserve">.  The authors would like to thank </w:t>
+      </w:r>
+      <w:commentRangeStart w:id="11"/>
+      <w:r>
+        <w:t xml:space="preserve">Jordy Saravia </w:t>
+      </w:r>
+      <w:commentRangeEnd w:id="11"/>
       <w:r>
         <w:rPr>
           <w:rStyle w:val="CommentReference"/>
         </w:rPr>
-        <w:commentReference w:id="7"/>
-      </w:r>
-      <w:r>
-        <w:t>.  The authors would like to thank Jordy Saravia for assistance with the luminex assay and the other members of the Bridges and Cormier labs for helpful discussions and insights.</w:t>
+        <w:commentReference w:id="11"/>
+      </w:r>
+      <w:r>
+        <w:t>for assistance with the luminex assay and the other members of the Bridges and Cormier labs for helpful discussions and insights.</w:t>
       </w:r>
     </w:p>
     <w:p>
@@ -1015,7 +1273,7 @@
       <w:pPr>
         <w:pStyle w:val="NormalWeb"/>
         <w:ind w:left="640" w:hanging="640"/>
-        <w:divId w:val="566646526"/>
+        <w:divId w:val="2090038910"/>
         <w:rPr>
           <w:rFonts w:ascii="Cambria" w:hAnsi="Cambria"/>
           <w:noProof/>
@@ -1071,7 +1329,7 @@
       <w:pPr>
         <w:pStyle w:val="NormalWeb"/>
         <w:ind w:left="640" w:hanging="640"/>
-        <w:divId w:val="566646526"/>
+        <w:divId w:val="2090038910"/>
         <w:rPr>
           <w:rFonts w:ascii="Cambria" w:hAnsi="Cambria"/>
           <w:noProof/>
@@ -1100,7 +1358,7 @@
       <w:pPr>
         <w:pStyle w:val="NormalWeb"/>
         <w:ind w:left="640" w:hanging="640"/>
-        <w:divId w:val="566646526"/>
+        <w:divId w:val="2090038910"/>
         <w:rPr>
           <w:rFonts w:ascii="Cambria" w:hAnsi="Cambria"/>
           <w:noProof/>
@@ -1147,7 +1405,7 @@
       <w:pPr>
         <w:pStyle w:val="NormalWeb"/>
         <w:ind w:left="640" w:hanging="640"/>
-        <w:divId w:val="566646526"/>
+        <w:divId w:val="2090038910"/>
         <w:rPr>
           <w:rFonts w:ascii="Cambria" w:hAnsi="Cambria"/>
           <w:noProof/>
@@ -1176,7 +1434,7 @@
       <w:pPr>
         <w:pStyle w:val="NormalWeb"/>
         <w:ind w:left="640" w:hanging="640"/>
-        <w:divId w:val="566646526"/>
+        <w:divId w:val="2090038910"/>
         <w:rPr>
           <w:rFonts w:ascii="Cambria" w:hAnsi="Cambria"/>
           <w:noProof/>
@@ -1190,6 +1448,53 @@
           <w:sz w:val="24"/>
         </w:rPr>
         <w:t>5.</w:t>
+      </w:r>
+      <w:r>
+        <w:rPr>
+          <w:rFonts w:ascii="Cambria" w:hAnsi="Cambria"/>
+          <w:noProof/>
+          <w:sz w:val="24"/>
+        </w:rPr>
+        <w:tab/>
+        <w:t xml:space="preserve">Tschöp, M. H., Speakman, J. R., Arch, J. R. S., Auwerx, J., Brüning, J. C., Chan, L., Eckel, R. H., Farese, R. V, Galgani, J. E., Hambly, C., et al. (2011). A guide to analysis of mouse energy metabolism. Nat. Methods </w:t>
+      </w:r>
+      <w:r>
+        <w:rPr>
+          <w:rFonts w:ascii="Cambria" w:hAnsi="Cambria"/>
+          <w:i/>
+          <w:iCs/>
+          <w:noProof/>
+          <w:sz w:val="24"/>
+        </w:rPr>
+        <w:t>9</w:t>
+      </w:r>
+      <w:r>
+        <w:rPr>
+          <w:rFonts w:ascii="Cambria" w:hAnsi="Cambria"/>
+          <w:noProof/>
+          <w:sz w:val="24"/>
+        </w:rPr>
+        <w:t>, 57–63.</w:t>
+      </w:r>
+    </w:p>
+    <w:p>
+      <w:pPr>
+        <w:pStyle w:val="NormalWeb"/>
+        <w:ind w:left="640" w:hanging="640"/>
+        <w:divId w:val="2090038910"/>
+        <w:rPr>
+          <w:rFonts w:ascii="Cambria" w:hAnsi="Cambria"/>
+          <w:noProof/>
+          <w:sz w:val="24"/>
+        </w:rPr>
+      </w:pPr>
+      <w:r>
+        <w:rPr>
+          <w:rFonts w:ascii="Cambria" w:hAnsi="Cambria"/>
+          <w:noProof/>
+          <w:sz w:val="24"/>
+        </w:rPr>
+        <w:t>6.</w:t>
       </w:r>
       <w:r>
         <w:rPr>
@@ -1223,20 +1528,20 @@
       <w:pPr>
         <w:pStyle w:val="NormalWeb"/>
         <w:ind w:left="640" w:hanging="640"/>
-        <w:divId w:val="566646526"/>
-        <w:rPr>
-          <w:rFonts w:ascii="Cambria" w:hAnsi="Cambria"/>
-          <w:noProof/>
-          <w:sz w:val="24"/>
-        </w:rPr>
-      </w:pPr>
-      <w:r>
-        <w:rPr>
-          <w:rFonts w:ascii="Cambria" w:hAnsi="Cambria"/>
-          <w:noProof/>
-          <w:sz w:val="24"/>
-        </w:rPr>
-        <w:t>6.</w:t>
+        <w:divId w:val="2090038910"/>
+        <w:rPr>
+          <w:rFonts w:ascii="Cambria" w:hAnsi="Cambria"/>
+          <w:noProof/>
+          <w:sz w:val="24"/>
+        </w:rPr>
+      </w:pPr>
+      <w:r>
+        <w:rPr>
+          <w:rFonts w:ascii="Cambria" w:hAnsi="Cambria"/>
+          <w:noProof/>
+          <w:sz w:val="24"/>
+        </w:rPr>
+        <w:t>7.</w:t>
       </w:r>
       <w:r>
         <w:rPr>
@@ -1270,20 +1575,20 @@
       <w:pPr>
         <w:pStyle w:val="NormalWeb"/>
         <w:ind w:left="640" w:hanging="640"/>
-        <w:divId w:val="566646526"/>
-        <w:rPr>
-          <w:rFonts w:ascii="Cambria" w:hAnsi="Cambria"/>
-          <w:noProof/>
-          <w:sz w:val="24"/>
-        </w:rPr>
-      </w:pPr>
-      <w:r>
-        <w:rPr>
-          <w:rFonts w:ascii="Cambria" w:hAnsi="Cambria"/>
-          <w:noProof/>
-          <w:sz w:val="24"/>
-        </w:rPr>
-        <w:t>7.</w:t>
+        <w:divId w:val="2090038910"/>
+        <w:rPr>
+          <w:rFonts w:ascii="Cambria" w:hAnsi="Cambria"/>
+          <w:noProof/>
+          <w:sz w:val="24"/>
+        </w:rPr>
+      </w:pPr>
+      <w:r>
+        <w:rPr>
+          <w:rFonts w:ascii="Cambria" w:hAnsi="Cambria"/>
+          <w:noProof/>
+          <w:sz w:val="24"/>
+        </w:rPr>
+        <w:t>8.</w:t>
       </w:r>
       <w:r>
         <w:rPr>
@@ -1317,20 +1622,20 @@
       <w:pPr>
         <w:pStyle w:val="NormalWeb"/>
         <w:ind w:left="640" w:hanging="640"/>
-        <w:divId w:val="566646526"/>
-        <w:rPr>
-          <w:rFonts w:ascii="Cambria" w:hAnsi="Cambria"/>
-          <w:noProof/>
-          <w:sz w:val="24"/>
-        </w:rPr>
-      </w:pPr>
-      <w:r>
-        <w:rPr>
-          <w:rFonts w:ascii="Cambria" w:hAnsi="Cambria"/>
-          <w:noProof/>
-          <w:sz w:val="24"/>
-        </w:rPr>
-        <w:t>8.</w:t>
+        <w:divId w:val="2090038910"/>
+        <w:rPr>
+          <w:rFonts w:ascii="Cambria" w:hAnsi="Cambria"/>
+          <w:noProof/>
+          <w:sz w:val="24"/>
+        </w:rPr>
+      </w:pPr>
+      <w:r>
+        <w:rPr>
+          <w:rFonts w:ascii="Cambria" w:hAnsi="Cambria"/>
+          <w:noProof/>
+          <w:sz w:val="24"/>
+        </w:rPr>
+        <w:t>9.</w:t>
       </w:r>
       <w:r>
         <w:rPr>
@@ -1346,20 +1651,20 @@
       <w:pPr>
         <w:pStyle w:val="NormalWeb"/>
         <w:ind w:left="640" w:hanging="640"/>
-        <w:divId w:val="566646526"/>
-        <w:rPr>
-          <w:rFonts w:ascii="Cambria" w:hAnsi="Cambria"/>
-          <w:noProof/>
-          <w:sz w:val="24"/>
-        </w:rPr>
-      </w:pPr>
-      <w:r>
-        <w:rPr>
-          <w:rFonts w:ascii="Cambria" w:hAnsi="Cambria"/>
-          <w:noProof/>
-          <w:sz w:val="24"/>
-        </w:rPr>
-        <w:t>9.</w:t>
+        <w:divId w:val="2090038910"/>
+        <w:rPr>
+          <w:rFonts w:ascii="Cambria" w:hAnsi="Cambria"/>
+          <w:noProof/>
+          <w:sz w:val="24"/>
+        </w:rPr>
+      </w:pPr>
+      <w:r>
+        <w:rPr>
+          <w:rFonts w:ascii="Cambria" w:hAnsi="Cambria"/>
+          <w:noProof/>
+          <w:sz w:val="24"/>
+        </w:rPr>
+        <w:t>10.</w:t>
       </w:r>
       <w:r>
         <w:rPr>
@@ -1393,20 +1698,20 @@
       <w:pPr>
         <w:pStyle w:val="NormalWeb"/>
         <w:ind w:left="640" w:hanging="640"/>
-        <w:divId w:val="566646526"/>
-        <w:rPr>
-          <w:rFonts w:ascii="Cambria" w:hAnsi="Cambria"/>
-          <w:noProof/>
-          <w:sz w:val="24"/>
-        </w:rPr>
-      </w:pPr>
-      <w:r>
-        <w:rPr>
-          <w:rFonts w:ascii="Cambria" w:hAnsi="Cambria"/>
-          <w:noProof/>
-          <w:sz w:val="24"/>
-        </w:rPr>
-        <w:t>10.</w:t>
+        <w:divId w:val="2090038910"/>
+        <w:rPr>
+          <w:rFonts w:ascii="Cambria" w:hAnsi="Cambria"/>
+          <w:noProof/>
+          <w:sz w:val="24"/>
+        </w:rPr>
+      </w:pPr>
+      <w:r>
+        <w:rPr>
+          <w:rFonts w:ascii="Cambria" w:hAnsi="Cambria"/>
+          <w:noProof/>
+          <w:sz w:val="24"/>
+        </w:rPr>
+        <w:t>11.</w:t>
       </w:r>
       <w:r>
         <w:rPr>
@@ -1440,20 +1745,20 @@
       <w:pPr>
         <w:pStyle w:val="NormalWeb"/>
         <w:ind w:left="640" w:hanging="640"/>
-        <w:divId w:val="566646526"/>
-        <w:rPr>
-          <w:rFonts w:ascii="Cambria" w:hAnsi="Cambria"/>
-          <w:noProof/>
-          <w:sz w:val="24"/>
-        </w:rPr>
-      </w:pPr>
-      <w:r>
-        <w:rPr>
-          <w:rFonts w:ascii="Cambria" w:hAnsi="Cambria"/>
-          <w:noProof/>
-          <w:sz w:val="24"/>
-        </w:rPr>
-        <w:t>11.</w:t>
+        <w:divId w:val="2090038910"/>
+        <w:rPr>
+          <w:rFonts w:ascii="Cambria" w:hAnsi="Cambria"/>
+          <w:noProof/>
+          <w:sz w:val="24"/>
+        </w:rPr>
+      </w:pPr>
+      <w:r>
+        <w:rPr>
+          <w:rFonts w:ascii="Cambria" w:hAnsi="Cambria"/>
+          <w:noProof/>
+          <w:sz w:val="24"/>
+        </w:rPr>
+        <w:t>12.</w:t>
       </w:r>
       <w:r>
         <w:rPr>
@@ -1462,7 +1767,7 @@
           <w:sz w:val="24"/>
         </w:rPr>
         <w:tab/>
-        <w:t xml:space="preserve">Osaka, T., Endo, M., Yamakawa, M., and Inoue, S. (2005). Energy expenditure by intravenous administration of glucagon-like peptide-1 mediated by the lower brainstem and sympathoadrenal system. Peptides </w:t>
+        <w:t xml:space="preserve">Turton, M. D., O’Shea, D., Gunn, I., Beak, S. A., Edwards, C. M., Meeran, K., Choi, S. J., Taylor, G. M., Heath, M. M., Lambert, P. D., et al. (1996). A role for glucagon-like peptide-1 in the central regulation of feeding. Nature </w:t>
       </w:r>
       <w:r>
         <w:rPr>
@@ -1472,69 +1777,22 @@
           <w:noProof/>
           <w:sz w:val="24"/>
         </w:rPr>
-        <w:t>26</w:t>
-      </w:r>
-      <w:r>
-        <w:rPr>
-          <w:rFonts w:ascii="Cambria" w:hAnsi="Cambria"/>
-          <w:noProof/>
-          <w:sz w:val="24"/>
-        </w:rPr>
-        <w:t>, 1623–31.</w:t>
+        <w:t>379</w:t>
+      </w:r>
+      <w:r>
+        <w:rPr>
+          <w:rFonts w:ascii="Cambria" w:hAnsi="Cambria"/>
+          <w:noProof/>
+          <w:sz w:val="24"/>
+        </w:rPr>
+        <w:t xml:space="preserve">, 69–72. </w:t>
       </w:r>
     </w:p>
     <w:p>
       <w:pPr>
         <w:pStyle w:val="NormalWeb"/>
         <w:ind w:left="640" w:hanging="640"/>
-        <w:divId w:val="566646526"/>
-        <w:rPr>
-          <w:rFonts w:ascii="Cambria" w:hAnsi="Cambria"/>
-          <w:noProof/>
-          <w:sz w:val="24"/>
-        </w:rPr>
-      </w:pPr>
-      <w:r>
-        <w:rPr>
-          <w:rFonts w:ascii="Cambria" w:hAnsi="Cambria"/>
-          <w:noProof/>
-          <w:sz w:val="24"/>
-        </w:rPr>
-        <w:t>12.</w:t>
-      </w:r>
-      <w:r>
-        <w:rPr>
-          <w:rFonts w:ascii="Cambria" w:hAnsi="Cambria"/>
-          <w:noProof/>
-          <w:sz w:val="24"/>
-        </w:rPr>
-        <w:tab/>
-        <w:t xml:space="preserve">Turton, M. D., O’Shea, D., Gunn, I., Beak, S. A., Edwards, C. M., Meeran, K., Choi, S. J., Taylor, G. M., Heath, M. M., Lambert, P. D., et al. (1996). A role for glucagon-like peptide-1 in the central regulation of feeding. Nature </w:t>
-      </w:r>
-      <w:r>
-        <w:rPr>
-          <w:rFonts w:ascii="Cambria" w:hAnsi="Cambria"/>
-          <w:i/>
-          <w:iCs/>
-          <w:noProof/>
-          <w:sz w:val="24"/>
-        </w:rPr>
-        <w:t>379</w:t>
-      </w:r>
-      <w:r>
-        <w:rPr>
-          <w:rFonts w:ascii="Cambria" w:hAnsi="Cambria"/>
-          <w:noProof/>
-          <w:sz w:val="24"/>
-        </w:rPr>
-        <w:t xml:space="preserve">, 69–72. </w:t>
-      </w:r>
-    </w:p>
-    <w:p>
-      <w:pPr>
-        <w:pStyle w:val="NormalWeb"/>
-        <w:ind w:left="640" w:hanging="640"/>
-        <w:divId w:val="1781097782"/>
+        <w:divId w:val="1034304544"/>
       </w:pPr>
       <w:r>
         <w:fldChar w:fldCharType="end"/>
@@ -1621,6 +1879,18 @@
       </w:r>
       <w:r>
         <w:t>serum hormone levels were determined.  Asterisk indicates p&lt;0.05 via a Wilcoxon Rank Sum Test.</w:t>
+      </w:r>
+    </w:p>
+    <w:p/>
+    <w:p>
+      <w:r>
+        <w:rPr>
+          <w:b/>
+        </w:rPr>
+        <w:t>Figure 3:  Decreased food intake and energy expenditure in pups from gestationally treated MCP230 mice.</w:t>
+      </w:r>
+      <w:r>
+        <w:t xml:space="preserve">  Food intake per mouse was calculated on a A) weekly and B) cumulative basis throughout the High-Fat Diet Treatment.  C) </w:t>
       </w:r>
     </w:p>
     <w:p/>
@@ -1665,7 +1935,7 @@
       </w:r>
     </w:p>
   </w:comment>
-  <w:comment w:id="2" w:author="Dave Bridges" w:date="2014-11-13T12:24:00Z" w:initials="DB">
+  <w:comment w:id="2" w:author="Dave Bridges" w:date="2014-11-16T15:31:00Z" w:initials="DB">
     <w:p>
       <w:pPr>
         <w:pStyle w:val="CommentText"/>
@@ -1677,11 +1947,43 @@
         <w:annotationRef/>
       </w:r>
       <w:r>
+        <w:t>Need this number</w:t>
+      </w:r>
+    </w:p>
+  </w:comment>
+  <w:comment w:id="3" w:author="Dave Bridges" w:date="2014-11-16T15:34:00Z" w:initials="DB">
+    <w:p>
+      <w:pPr>
+        <w:pStyle w:val="CommentText"/>
+      </w:pPr>
+      <w:r>
+        <w:rPr>
+          <w:rStyle w:val="CommentReference"/>
+        </w:rPr>
+        <w:annotationRef/>
+      </w:r>
+      <w:r>
+        <w:t>Check this</w:t>
+      </w:r>
+    </w:p>
+  </w:comment>
+  <w:comment w:id="4" w:author="Dave Bridges" w:date="2014-11-13T12:24:00Z" w:initials="DB">
+    <w:p>
+      <w:pPr>
+        <w:pStyle w:val="CommentText"/>
+      </w:pPr>
+      <w:r>
+        <w:rPr>
+          <w:rStyle w:val="CommentReference"/>
+        </w:rPr>
+        <w:annotationRef/>
+      </w:r>
+      <w:r>
         <w:t>Need lm data</w:t>
       </w:r>
     </w:p>
   </w:comment>
-  <w:comment w:id="4" w:author="Dave Bridges" w:date="2014-11-16T10:32:00Z" w:initials="DB">
+  <w:comment w:id="5" w:author="Dave Bridges" w:date="2014-11-16T10:32:00Z" w:initials="DB">
     <w:p>
       <w:pPr>
         <w:pStyle w:val="CommentText"/>
@@ -1697,7 +1999,7 @@
       </w:r>
     </w:p>
   </w:comment>
-  <w:comment w:id="5" w:author="Dave Bridges" w:date="2014-11-13T16:37:00Z" w:initials="DB">
+  <w:comment w:id="6" w:author="Dave Bridges" w:date="2014-11-13T16:37:00Z" w:initials="DB">
     <w:p>
       <w:pPr>
         <w:pStyle w:val="CommentText"/>
@@ -1713,7 +2015,7 @@
       </w:r>
     </w:p>
   </w:comment>
-  <w:comment w:id="6" w:author="Dave Bridges" w:date="2014-11-16T11:28:00Z" w:initials="DB">
+  <w:comment w:id="7" w:author="Dave Bridges" w:date="2014-11-16T11:28:00Z" w:initials="DB">
     <w:p>
       <w:pPr>
         <w:pStyle w:val="CommentText"/>
@@ -1729,7 +2031,7 @@
       </w:r>
     </w:p>
   </w:comment>
-  <w:comment w:id="7" w:author="Dave Bridges" w:date="2014-11-16T12:29:00Z" w:initials="DB">
+  <w:comment w:id="8" w:author="Dave Bridges" w:date="2014-11-16T16:10:00Z" w:initials="DB">
     <w:p>
       <w:pPr>
         <w:pStyle w:val="CommentText"/>
@@ -1741,7 +2043,44 @@
         <w:annotationRef/>
       </w:r>
       <w:r>
-        <w:t>Steph can you put in any funding you guys have.</w:t>
+        <w:t>Need a ref for another example of this</w:t>
+      </w:r>
+    </w:p>
+  </w:comment>
+  <w:comment w:id="9" w:author="Dave Bridges" w:date="2014-11-16T16:12:00Z" w:initials="DB">
+    <w:p>
+      <w:pPr>
+        <w:pStyle w:val="CommentText"/>
+      </w:pPr>
+      <w:r>
+        <w:rPr>
+          <w:rStyle w:val="CommentReference"/>
+        </w:rPr>
+        <w:annotationRef/>
+      </w:r>
+      <w:r>
+        <w:t xml:space="preserve">Steph can you put </w:t>
+      </w:r>
+      <w:r>
+        <w:t>your funding here</w:t>
+      </w:r>
+      <w:bookmarkStart w:id="10" w:name="_GoBack"/>
+      <w:bookmarkEnd w:id="10"/>
+    </w:p>
+  </w:comment>
+  <w:comment w:id="11" w:author="Dave Bridges" w:date="2014-11-16T16:11:00Z" w:initials="DB">
+    <w:p>
+      <w:pPr>
+        <w:pStyle w:val="CommentText"/>
+      </w:pPr>
+      <w:r>
+        <w:rPr>
+          <w:rStyle w:val="CommentReference"/>
+        </w:rPr>
+        <w:annotationRef/>
+      </w:r>
+      <w:r>
+        <w:t>Steph, we can add Jordy as an author if you want, he basically did the luminex calculations for us</w:t>
       </w:r>
     </w:p>
   </w:comment>

</xml_diff>

<commit_message>
ES added to results section (re. mitochondrial data)
</commit_message>
<xml_diff>
--- a/Manuscript/Manuscript.docx
+++ b/Manuscript/Manuscript.docx
@@ -22,13 +22,7 @@
     <w:p/>
     <w:p>
       <w:r>
-        <w:t>Erin</w:t>
-      </w:r>
-      <w:r>
-        <w:t xml:space="preserve"> J.</w:t>
-      </w:r>
-      <w:r>
-        <w:t xml:space="preserve"> Stephenson</w:t>
+        <w:t>Erin J. Stephenson</w:t>
       </w:r>
       <w:r>
         <w:rPr>
@@ -131,10 +125,7 @@
         <w:t>,3</w:t>
       </w:r>
       <w:r>
-        <w:t xml:space="preserve">, </w:t>
-      </w:r>
-      <w:r>
-        <w:t>Dave Bridges</w:t>
+        <w:t>, Dave Bridges</w:t>
       </w:r>
       <w:r>
         <w:rPr>
@@ -466,10 +457,7 @@
         <w:commentReference w:id="1"/>
       </w:r>
       <w:r>
-        <w:t>171-F7001M</w:t>
-      </w:r>
-      <w:r>
-        <w:t xml:space="preserve">) </w:t>
+        <w:t xml:space="preserve">171-F7001M) </w:t>
       </w:r>
       <w:r>
         <w:t xml:space="preserve">following the manufacturer’s instructions. </w:t>
@@ -1209,12 +1197,13 @@
           <w:b/>
         </w:rPr>
         <w:tab/>
+        <w:t>Forward primer</w:t>
       </w:r>
       <w:r>
         <w:rPr>
           <w:b/>
         </w:rPr>
-        <w:t>Forward primer</w:t>
+        <w:tab/>
       </w:r>
       <w:r>
         <w:rPr>
@@ -1227,17 +1216,6 @@
           <w:b/>
         </w:rPr>
         <w:tab/>
-      </w:r>
-      <w:r>
-        <w:rPr>
-          <w:b/>
-        </w:rPr>
-        <w:tab/>
-      </w:r>
-      <w:r>
-        <w:rPr>
-          <w:b/>
-        </w:rPr>
         <w:t>Reverse primer</w:t>
       </w:r>
     </w:p>
@@ -1304,8 +1282,6 @@
       </w:r>
       <w:r>
         <w:tab/>
-      </w:r>
-      <w:r>
         <w:t xml:space="preserve">AAG </w:t>
       </w:r>
       <w:proofErr w:type="spellStart"/>
@@ -2306,7 +2282,10 @@
         <w:t>muscle mitochondria</w:t>
       </w:r>
       <w:r>
-        <w:t xml:space="preserve"> of MCP230 exposed mice</w:t>
+        <w:t xml:space="preserve"> of MCP230-</w:t>
+      </w:r>
+      <w:r>
+        <w:t>exposed mice</w:t>
       </w:r>
       <w:r>
         <w:t xml:space="preserve">.  To test this, we first determined </w:t>
@@ -2323,7 +2302,7 @@
       </w:r>
       <w:proofErr w:type="spellEnd"/>
       <w:r>
-        <w:t xml:space="preserve"> copy number in the quadriceps muscle after the 12 week high fat diet phase. </w:t>
+        <w:t xml:space="preserve"> copy number in quadriceps muscle after the 12 week high fat diet phase. </w:t>
       </w:r>
       <w:r>
         <w:t xml:space="preserve">Figure 4A demonstrates that </w:t>
@@ -2338,10 +2317,16 @@
         <w:t xml:space="preserve"> </w:t>
       </w:r>
       <w:r>
-        <w:t xml:space="preserve">an approximately 50-60% reduction in </w:t>
-      </w:r>
-      <w:r>
-        <w:t xml:space="preserve">quadriceps </w:t>
+        <w:t>a</w:t>
+      </w:r>
+      <w:r>
+        <w:t xml:space="preserve"> </w:t>
+      </w:r>
+      <w:r>
+        <w:t>marked reduction</w:t>
+      </w:r>
+      <w:r>
+        <w:t xml:space="preserve"> in </w:t>
       </w:r>
       <w:proofErr w:type="spellStart"/>
       <w:r>
@@ -2349,6 +2334,12 @@
       </w:r>
       <w:proofErr w:type="spellEnd"/>
       <w:r>
+        <w:t xml:space="preserve"> copy number</w:t>
+      </w:r>
+      <w:r>
+        <w:t xml:space="preserve"> relative to the saline-exposed mice</w:t>
+      </w:r>
+      <w:r>
         <w:t xml:space="preserve">, as determined using primers designed for three distinct </w:t>
       </w:r>
       <w:proofErr w:type="spellStart"/>
@@ -2366,7 +2357,38 @@
         <w:t xml:space="preserve"> regions</w:t>
       </w:r>
       <w:r>
-        <w:t xml:space="preserve"> (all p&lt;0.05)</w:t>
+        <w:t>. D</w:t>
+      </w:r>
+      <w:r>
+        <w:t>ecreases of 61.2%, 68.0% and 51.9%</w:t>
+      </w:r>
+      <w:r>
+        <w:t xml:space="preserve"> were observed</w:t>
+      </w:r>
+      <w:r>
+        <w:t xml:space="preserve"> for the </w:t>
+      </w:r>
+      <w:proofErr w:type="spellStart"/>
+      <w:r>
+        <w:t>dLoop</w:t>
+      </w:r>
+      <w:proofErr w:type="spellEnd"/>
+      <w:r>
+        <w:t xml:space="preserve">, </w:t>
+      </w:r>
+      <w:proofErr w:type="spellStart"/>
+      <w:r>
+        <w:t>Cyt</w:t>
+      </w:r>
+      <w:r>
+        <w:t>b</w:t>
+      </w:r>
+      <w:proofErr w:type="spellEnd"/>
+      <w:r>
+        <w:t xml:space="preserve"> and Nd1, respectively</w:t>
+      </w:r>
+      <w:r>
+        <w:t xml:space="preserve"> (p=0.039, p=0.031 and p=0.032, respectively)</w:t>
       </w:r>
       <w:r>
         <w:t>.</w:t>
@@ -2375,13 +2397,17 @@
         <w:t xml:space="preserve"> </w:t>
       </w:r>
       <w:commentRangeStart w:id="10"/>
-      <w:proofErr w:type="gramStart"/>
-      <w:r>
-        <w:t>mRNA</w:t>
-      </w:r>
-      <w:proofErr w:type="gramEnd"/>
-      <w:r>
-        <w:t xml:space="preserve"> transcript levels for the mitochondrial-encoded electron transport genes Nd4, </w:t>
+      <w:r>
+        <w:t>mRNA transcript levels for the mitochondrial-encoded electro</w:t>
+      </w:r>
+      <w:r>
+        <w:t>n transport genes Nd4</w:t>
+      </w:r>
+      <w:r>
+        <w:t xml:space="preserve"> (25.2%)</w:t>
+      </w:r>
+      <w:r>
+        <w:t xml:space="preserve">, </w:t>
       </w:r>
       <w:proofErr w:type="spellStart"/>
       <w:r>
@@ -2389,15 +2415,56 @@
       </w:r>
       <w:proofErr w:type="spellEnd"/>
       <w:r>
+        <w:t xml:space="preserve"> (35.9%),</w:t>
+      </w:r>
+      <w:r>
+        <w:t xml:space="preserve"> </w:t>
+      </w:r>
+      <w:proofErr w:type="spellStart"/>
+      <w:r>
+        <w:t>Cytb</w:t>
+      </w:r>
+      <w:proofErr w:type="spellEnd"/>
+      <w:r>
+        <w:t xml:space="preserve"> (35.4%)</w:t>
+      </w:r>
+      <w:r>
         <w:t xml:space="preserve"> and </w:t>
       </w:r>
       <w:proofErr w:type="spellStart"/>
       <w:r>
-        <w:t>Cytb</w:t>
+        <w:t>CoxII</w:t>
       </w:r>
       <w:proofErr w:type="spellEnd"/>
       <w:r>
-        <w:t xml:space="preserve"> were all also reduced, although not all of these attained statistical significance. </w:t>
+        <w:t xml:space="preserve"> </w:t>
+      </w:r>
+      <w:r>
+        <w:t xml:space="preserve">(35.1%) </w:t>
+      </w:r>
+      <w:r>
+        <w:t>were all also reduced</w:t>
+      </w:r>
+      <w:r>
+        <w:t xml:space="preserve"> in the quadriceps from MCP230-exposed mice</w:t>
+      </w:r>
+      <w:r>
+        <w:t>, although not all of these</w:t>
+      </w:r>
+      <w:r>
+        <w:t xml:space="preserve"> reductions </w:t>
+      </w:r>
+      <w:r>
+        <w:t>attained statistical significance</w:t>
+      </w:r>
+      <w:r>
+        <w:t xml:space="preserve"> (p=0.12, p=0.08, p=0.04 and p=0.10, respectively)</w:t>
+      </w:r>
+      <w:r>
+        <w:t>. This data is displayed as Figure 4B</w:t>
+      </w:r>
+      <w:r>
+        <w:t xml:space="preserve">. </w:t>
       </w:r>
       <w:commentRangeEnd w:id="10"/>
       <w:r>
@@ -2410,28 +2477,79 @@
         <w:t xml:space="preserve"> </w:t>
       </w:r>
       <w:r>
-        <w:t>T</w:t>
-      </w:r>
-      <w:r>
-        <w:t>aken together, t</w:t>
-      </w:r>
-      <w:r>
-        <w:t>hese data support the hypothesis that reduced mitochondrial gene expression is due to reduced numbers of mitochondria</w:t>
-      </w:r>
-      <w:r>
-        <w:t xml:space="preserve"> in the skeletal muscle of mice exposed to MCP230.</w:t>
+        <w:t xml:space="preserve">Taken together, these data </w:t>
+      </w:r>
+      <w:r>
+        <w:t>suggest</w:t>
+      </w:r>
+      <w:r>
+        <w:t xml:space="preserve"> that </w:t>
+      </w:r>
+      <w:r>
+        <w:t xml:space="preserve">mice exposed to MCP230 are </w:t>
+      </w:r>
+      <w:r>
+        <w:t xml:space="preserve">likely to </w:t>
+      </w:r>
+      <w:r>
+        <w:t xml:space="preserve">have </w:t>
+      </w:r>
+      <w:r>
+        <w:t>reduced mitochondrial</w:t>
+      </w:r>
+      <w:r>
+        <w:t xml:space="preserve"> </w:t>
+      </w:r>
+      <w:r>
+        <w:t xml:space="preserve">oxidative enzyme </w:t>
+      </w:r>
+      <w:r>
+        <w:t>content and/or lower mitochondrial oxidative function</w:t>
+      </w:r>
+      <w:r>
+        <w:t>, which would likely contribute to the reduced VO2 seen in these mice</w:t>
+      </w:r>
+      <w:r>
+        <w:t>.</w:t>
+      </w:r>
+      <w:r>
+        <w:t xml:space="preserve"> </w:t>
       </w:r>
     </w:p>
     <w:p/>
     <w:p>
-      <w:r>
-        <w:t xml:space="preserve">To determine if there were changes in </w:t>
+      <w:commentRangeStart w:id="11"/>
+      <w:commentRangeStart w:id="12"/>
+      <w:commentRangeStart w:id="13"/>
+      <w:r>
+        <w:t xml:space="preserve">To determine </w:t>
+      </w:r>
+      <w:r>
+        <w:t>whether</w:t>
+      </w:r>
+      <w:r>
+        <w:t xml:space="preserve"> </w:t>
+      </w:r>
+      <w:r>
+        <w:t>similar differences</w:t>
+      </w:r>
+      <w:r>
+        <w:t xml:space="preserve"> in </w:t>
       </w:r>
       <w:r>
         <w:t xml:space="preserve">skeletal muscle </w:t>
       </w:r>
       <w:r>
-        <w:t>mitochondrial content at the protein level, w</w:t>
+        <w:t xml:space="preserve">mitochondrial content </w:t>
+      </w:r>
+      <w:r>
+        <w:t>were also present</w:t>
+      </w:r>
+      <w:r>
+        <w:t xml:space="preserve"> </w:t>
+      </w:r>
+      <w:r>
+        <w:t>at the protein level, w</w:t>
       </w:r>
       <w:r>
         <w:t xml:space="preserve">e </w:t>
@@ -2458,18 +2576,21 @@
         <w:t xml:space="preserve"> electron transport chain proteins </w:t>
       </w:r>
       <w:r>
-        <w:t xml:space="preserve">using western blotting </w:t>
-      </w:r>
-      <w:r>
-        <w:t xml:space="preserve">(Figure 4B). </w:t>
-      </w:r>
-      <w:r>
-        <w:t>Interestingly, there were no differences in any of the mitochondrial proteins measured (</w:t>
-      </w:r>
-      <w:commentRangeStart w:id="11"/>
-      <w:r>
-        <w:t>add this here</w:t>
-      </w:r>
+        <w:t>via</w:t>
+      </w:r>
+      <w:r>
+        <w:t xml:space="preserve"> western blotting </w:t>
+      </w:r>
+      <w:r>
+        <w:t>(Figure 4</w:t>
+      </w:r>
+      <w:r>
+        <w:t>C</w:t>
+      </w:r>
+      <w:r>
+        <w:t xml:space="preserve">). </w:t>
+      </w:r>
+      <w:commentRangeStart w:id="14"/>
       <w:commentRangeEnd w:id="11"/>
       <w:r>
         <w:rPr>
@@ -2477,32 +2598,110 @@
         </w:rPr>
         <w:commentReference w:id="11"/>
       </w:r>
-      <w:r>
-        <w:t xml:space="preserve">). However, since the antibodies used here select for genomic-encoded mitochondrial proteins, this data cannot rule out a reduction in </w:t>
-      </w:r>
-      <w:proofErr w:type="spellStart"/>
-      <w:r>
-        <w:t>mtDNA</w:t>
-      </w:r>
-      <w:proofErr w:type="spellEnd"/>
-      <w:r>
-        <w:t xml:space="preserve"> </w:t>
-      </w:r>
-      <w:r>
-        <w:t xml:space="preserve">and </w:t>
-      </w:r>
-      <w:proofErr w:type="spellStart"/>
-      <w:r>
-        <w:t>mtDNA</w:t>
-      </w:r>
-      <w:proofErr w:type="spellEnd"/>
-      <w:r>
-        <w:t xml:space="preserve">-encoded proteins. </w:t>
-      </w:r>
-      <w:bookmarkStart w:id="12" w:name="_GoBack"/>
-      <w:bookmarkEnd w:id="12"/>
-    </w:p>
-    <w:p/>
+      <w:commentRangeEnd w:id="12"/>
+      <w:r>
+        <w:rPr>
+          <w:rStyle w:val="CommentReference"/>
+        </w:rPr>
+        <w:commentReference w:id="12"/>
+      </w:r>
+      <w:commentRangeEnd w:id="13"/>
+      <w:r>
+        <w:rPr>
+          <w:rStyle w:val="CommentReference"/>
+        </w:rPr>
+        <w:commentReference w:id="13"/>
+      </w:r>
+      <w:r>
+        <w:t xml:space="preserve">Interestingly, the mitochondrial proteins we measured tended to be elevated in muscle from MPC230-exposed mice </w:t>
+      </w:r>
+      <w:r>
+        <w:t xml:space="preserve">compared to saline-treated mice </w:t>
+      </w:r>
+      <w:r>
+        <w:t>(</w:t>
+      </w:r>
+      <w:r>
+        <w:t xml:space="preserve">increases of </w:t>
+      </w:r>
+      <w:r>
+        <w:t>25.5%</w:t>
+      </w:r>
+      <w:r>
+        <w:t xml:space="preserve"> (</w:t>
+      </w:r>
+      <w:r>
+        <w:t>p=0.18</w:t>
+      </w:r>
+      <w:r>
+        <w:t>)</w:t>
+      </w:r>
+      <w:r>
+        <w:t>, 26.0%</w:t>
+      </w:r>
+      <w:r>
+        <w:t xml:space="preserve"> (p</w:t>
+      </w:r>
+      <w:r>
+        <w:t>=0.16</w:t>
+      </w:r>
+      <w:r>
+        <w:t>)</w:t>
+      </w:r>
+      <w:r>
+        <w:t xml:space="preserve"> and 17.8%</w:t>
+      </w:r>
+      <w:r>
+        <w:t xml:space="preserve"> (</w:t>
+      </w:r>
+      <w:r>
+        <w:t>p=0.14</w:t>
+      </w:r>
+      <w:r>
+        <w:t>)</w:t>
+      </w:r>
+      <w:r>
+        <w:t xml:space="preserve"> in </w:t>
+      </w:r>
+      <w:r>
+        <w:t xml:space="preserve">the expression of </w:t>
+      </w:r>
+      <w:r>
+        <w:t>SDHB,</w:t>
+      </w:r>
+      <w:r>
+        <w:t xml:space="preserve"> MtCO1 and UQCRC2, respectively</w:t>
+      </w:r>
+      <w:r>
+        <w:t xml:space="preserve">), with two of the five proteins </w:t>
+      </w:r>
+      <w:r>
+        <w:t>attaining</w:t>
+      </w:r>
+      <w:r>
+        <w:t xml:space="preserve"> statistical significance (66.2% increase in NDUFB8</w:t>
+      </w:r>
+      <w:r>
+        <w:t>, p=0.042 and a</w:t>
+      </w:r>
+      <w:r>
+        <w:t xml:space="preserve"> 64.2% increase in ATP5A, p=0.022)</w:t>
+      </w:r>
+      <w:r>
+        <w:t>.</w:t>
+      </w:r>
+      <w:commentRangeEnd w:id="14"/>
+      <w:r>
+        <w:rPr>
+          <w:rStyle w:val="CommentReference"/>
+        </w:rPr>
+        <w:commentReference w:id="14"/>
+      </w:r>
+    </w:p>
+    <w:p>
+      <w:bookmarkStart w:id="15" w:name="_GoBack"/>
+      <w:bookmarkEnd w:id="15"/>
+    </w:p>
     <w:p>
       <w:pPr>
         <w:pStyle w:val="Heading1"/>
@@ -2556,6 +2755,7 @@
     <w:p/>
     <w:p>
       <w:r>
+        <w:lastRenderedPageBreak/>
         <w:t xml:space="preserve">The appetite stimulating hormone ghrelin is </w:t>
       </w:r>
       <w:r>
@@ -2636,16 +2836,16 @@
       <w:r>
         <w:t xml:space="preserve"> </w:t>
       </w:r>
-      <w:commentRangeStart w:id="13"/>
+      <w:commentRangeStart w:id="16"/>
       <w:r>
         <w:t xml:space="preserve">food intake </w:t>
       </w:r>
-      <w:commentRangeEnd w:id="13"/>
+      <w:commentRangeEnd w:id="16"/>
       <w:r>
         <w:rPr>
           <w:rStyle w:val="CommentReference"/>
         </w:rPr>
-        <w:commentReference w:id="13"/>
+        <w:commentReference w:id="16"/>
       </w:r>
       <w:r>
         <w:fldChar w:fldCharType="begin" w:fldLock="1"/>
@@ -2692,7 +2892,7 @@
       <w:r>
         <w:t xml:space="preserve"> activity. On the other hand, it is possible that muscle weakness due to </w:t>
       </w:r>
-      <w:commentRangeStart w:id="14"/>
+      <w:commentRangeStart w:id="17"/>
       <w:r>
         <w:t xml:space="preserve">reduced mitochondrial </w:t>
       </w:r>
@@ -2702,12 +2902,12 @@
       <w:r>
         <w:t xml:space="preserve"> </w:t>
       </w:r>
-      <w:commentRangeEnd w:id="14"/>
+      <w:commentRangeEnd w:id="17"/>
       <w:r>
         <w:rPr>
           <w:rStyle w:val="CommentReference"/>
         </w:rPr>
-        <w:commentReference w:id="14"/>
+        <w:commentReference w:id="17"/>
       </w:r>
       <w:r>
         <w:t>is the driver of the reduced physical movement in these animals.</w:t>
@@ -2985,21 +3185,21 @@
       <w:r>
         <w:t xml:space="preserve"> (DB) and </w:t>
       </w:r>
-      <w:commentRangeStart w:id="15"/>
+      <w:commentRangeStart w:id="18"/>
       <w:r>
         <w:t>XXXX</w:t>
       </w:r>
-      <w:commentRangeEnd w:id="15"/>
+      <w:commentRangeEnd w:id="18"/>
       <w:r>
         <w:rPr>
           <w:rStyle w:val="CommentReference"/>
         </w:rPr>
-        <w:commentReference w:id="15"/>
+        <w:commentReference w:id="18"/>
       </w:r>
       <w:r>
         <w:t xml:space="preserve">.  The authors would like to thank </w:t>
       </w:r>
-      <w:commentRangeStart w:id="16"/>
+      <w:commentRangeStart w:id="19"/>
       <w:r>
         <w:t xml:space="preserve">Jordy </w:t>
       </w:r>
@@ -3011,12 +3211,12 @@
       <w:r>
         <w:t xml:space="preserve"> </w:t>
       </w:r>
-      <w:commentRangeEnd w:id="16"/>
+      <w:commentRangeEnd w:id="19"/>
       <w:r>
         <w:rPr>
           <w:rStyle w:val="CommentReference"/>
         </w:rPr>
-        <w:commentReference w:id="16"/>
+        <w:commentReference w:id="19"/>
       </w:r>
       <w:r>
         <w:t xml:space="preserve">for assistance with the </w:t>
@@ -3027,11 +3227,7 @@
       </w:r>
       <w:proofErr w:type="spellEnd"/>
       <w:r>
-        <w:t xml:space="preserve"> </w:t>
-      </w:r>
-      <w:r>
-        <w:lastRenderedPageBreak/>
-        <w:t>assay and the other members of the Bridges and Cormier labs for helpful discussions and insights.</w:t>
+        <w:t xml:space="preserve"> assay and the other members of the Bridges and Cormier labs for helpful discussions and insights.</w:t>
       </w:r>
     </w:p>
     <w:p>
@@ -4645,9 +4841,44 @@
       <w:r>
         <w:t>. Will need to add primer sequences to the method section if we decide to include this.</w:t>
       </w:r>
+      <w:r>
+        <w:t xml:space="preserve"> </w:t>
+      </w:r>
+      <w:r>
+        <w:t>The data reported here is that of my analysis of transcripts in the cDNA prepared from the</w:t>
+      </w:r>
+      <w:r>
+        <w:t xml:space="preserve"> first </w:t>
+      </w:r>
+      <w:r>
+        <w:t xml:space="preserve">RNA </w:t>
+      </w:r>
+      <w:r>
+        <w:t>isolation, as this was the</w:t>
+      </w:r>
+      <w:r>
+        <w:t xml:space="preserve"> same</w:t>
+      </w:r>
+      <w:r>
+        <w:t xml:space="preserve"> tissue/nucleic acid isolation the </w:t>
+      </w:r>
+      <w:proofErr w:type="spellStart"/>
+      <w:r>
+        <w:t>mtDNA</w:t>
+      </w:r>
+      <w:proofErr w:type="spellEnd"/>
+      <w:r>
+        <w:t xml:space="preserve"> copy number was </w:t>
+      </w:r>
+      <w:r>
+        <w:t>analyzed</w:t>
+      </w:r>
+      <w:r>
+        <w:t xml:space="preserve"> from.</w:t>
+      </w:r>
     </w:p>
   </w:comment>
-  <w:comment w:id="11" w:author="Stephenson, Erin" w:date="2015-08-14T16:31:00Z" w:initials="SE">
+  <w:comment w:id="11" w:author="Stephenson, Erin" w:date="2015-08-17T15:11:00Z" w:initials="SE">
     <w:p>
       <w:pPr>
         <w:pStyle w:val="CommentText"/>
@@ -4659,11 +4890,17 @@
         <w:annotationRef/>
       </w:r>
       <w:r>
-        <w:t>Need details</w:t>
+        <w:t>No plan to include this data</w:t>
+      </w:r>
+      <w:r>
+        <w:t xml:space="preserve"> unless it is requested</w:t>
+      </w:r>
+      <w:r>
+        <w:t>.</w:t>
       </w:r>
     </w:p>
   </w:comment>
-  <w:comment w:id="13" w:author="Dave Bridges" w:date="2014-11-16T11:28:00Z" w:initials="DB">
+  <w:comment w:id="12" w:author="Stephenson, Erin" w:date="2015-08-17T17:07:00Z" w:initials="SE">
     <w:p>
       <w:pPr>
         <w:pStyle w:val="CommentText"/>
@@ -4674,12 +4911,54 @@
         </w:rPr>
         <w:annotationRef/>
       </w:r>
+    </w:p>
+  </w:comment>
+  <w:comment w:id="13" w:author="Stephenson, Erin" w:date="2015-08-17T17:08:00Z" w:initials="SE">
+    <w:p>
+      <w:pPr>
+        <w:pStyle w:val="CommentText"/>
+      </w:pPr>
+      <w:r>
+        <w:rPr>
+          <w:rStyle w:val="CommentReference"/>
+        </w:rPr>
+        <w:annotationRef/>
+      </w:r>
+    </w:p>
+  </w:comment>
+  <w:comment w:id="14" w:author="Stephenson, Erin" w:date="2015-08-17T17:08:00Z" w:initials="SE">
+    <w:p>
+      <w:pPr>
+        <w:pStyle w:val="CommentText"/>
+      </w:pPr>
+      <w:r>
+        <w:rPr>
+          <w:rStyle w:val="CommentReference"/>
+        </w:rPr>
+        <w:annotationRef/>
+      </w:r>
+      <w:r>
+        <w:t>These values are from data calculated 2015-08-17</w:t>
+      </w:r>
+    </w:p>
+  </w:comment>
+  <w:comment w:id="16" w:author="Dave Bridges" w:date="2014-11-16T11:28:00Z" w:initials="DB">
+    <w:p>
+      <w:pPr>
+        <w:pStyle w:val="CommentText"/>
+      </w:pPr>
+      <w:r>
+        <w:rPr>
+          <w:rStyle w:val="CommentReference"/>
+        </w:rPr>
+        <w:annotationRef/>
+      </w:r>
       <w:r>
         <w:t>Increases energy expenditure</w:t>
       </w:r>
     </w:p>
   </w:comment>
-  <w:comment w:id="14" w:author="Dave Bridges" w:date="2014-11-16T16:10:00Z" w:initials="DB">
+  <w:comment w:id="17" w:author="Dave Bridges" w:date="2014-11-16T16:10:00Z" w:initials="DB">
     <w:p>
       <w:pPr>
         <w:pStyle w:val="CommentText"/>
@@ -4695,7 +4974,7 @@
       </w:r>
     </w:p>
   </w:comment>
-  <w:comment w:id="15" w:author="Dave Bridges" w:date="2014-11-16T16:12:00Z" w:initials="DB">
+  <w:comment w:id="18" w:author="Dave Bridges" w:date="2014-11-16T16:12:00Z" w:initials="DB">
     <w:p>
       <w:pPr>
         <w:pStyle w:val="CommentText"/>
@@ -4711,7 +4990,7 @@
       </w:r>
     </w:p>
   </w:comment>
-  <w:comment w:id="16" w:author="Dave Bridges" w:date="2014-11-16T16:11:00Z" w:initials="DB">
+  <w:comment w:id="19" w:author="Dave Bridges" w:date="2014-11-16T16:11:00Z" w:initials="DB">
     <w:p>
       <w:pPr>
         <w:pStyle w:val="CommentText"/>
@@ -4751,7 +5030,10 @@
   <w15:commentEx w15:paraId="3E126E3E" w15:done="0"/>
   <w15:commentEx w15:paraId="3143A03C" w15:done="0"/>
   <w15:commentEx w15:paraId="708DB52B" w15:done="0"/>
-  <w15:commentEx w15:paraId="451011A0" w15:done="0"/>
+  <w15:commentEx w15:paraId="0A7AC74B" w15:done="0"/>
+  <w15:commentEx w15:paraId="4F160AAC" w15:paraIdParent="0A7AC74B" w15:done="0"/>
+  <w15:commentEx w15:paraId="0799DB71" w15:paraIdParent="0A7AC74B" w15:done="0"/>
+  <w15:commentEx w15:paraId="4C814FD4" w15:done="0"/>
   <w15:commentEx w15:paraId="7275AD87" w15:done="0"/>
   <w15:commentEx w15:paraId="147F23E3" w15:done="0"/>
   <w15:commentEx w15:paraId="1F4492DF" w15:done="0"/>

</xml_diff>

<commit_message>
Reran scripts for weight and body comp
</commit_message>
<xml_diff>
--- a/Manuscript/Manuscript.docx
+++ b/Manuscript/Manuscript.docx
@@ -253,9 +253,221 @@
           <w:szCs w:val="32"/>
         </w:rPr>
       </w:pPr>
-      <w:r>
-        <w:br w:type="page"/>
-      </w:r>
+      <w:ins w:id="3" w:author="Stephenson, Erin" w:date="2015-10-21T09:36:00Z">
+        <w:r>
+          <w:t>We</w:t>
+        </w:r>
+      </w:ins>
+      <w:ins w:id="4" w:author="Stephenson, Erin" w:date="2015-10-21T09:32:00Z">
+        <w:r>
+          <w:t xml:space="preserve"> have investigated the effects of </w:t>
+        </w:r>
+        <w:r>
+          <w:rPr>
+            <w:i/>
+          </w:rPr>
+          <w:t>in utero</w:t>
+        </w:r>
+        <w:r>
+          <w:t xml:space="preserve"> exposure to </w:t>
+        </w:r>
+      </w:ins>
+      <w:ins w:id="5" w:author="Stephenson, Erin" w:date="2015-10-21T09:35:00Z">
+        <w:r>
+          <w:t>Environmentally Persistent Free Radicals</w:t>
+        </w:r>
+      </w:ins>
+      <w:ins w:id="6" w:author="Stephenson, Erin" w:date="2015-10-21T09:32:00Z">
+        <w:r>
+          <w:t xml:space="preserve"> </w:t>
+        </w:r>
+      </w:ins>
+      <w:ins w:id="7" w:author="Stephenson, Erin" w:date="2015-10-21T09:35:00Z">
+        <w:r>
+          <w:t xml:space="preserve">(EPFR’s) </w:t>
+        </w:r>
+      </w:ins>
+      <w:ins w:id="8" w:author="Stephenson, Erin" w:date="2015-10-21T09:32:00Z">
+        <w:r>
+          <w:t xml:space="preserve">on growth, metabolism, energy utilization and skeletal muscle mitochondrial function in a mouse model of diet-induced obesity. </w:t>
+        </w:r>
+      </w:ins>
+      <w:ins w:id="9" w:author="Stephenson, Erin" w:date="2015-10-21T09:33:00Z">
+        <w:r>
+          <w:t xml:space="preserve">Pregnant dams were treated with </w:t>
+        </w:r>
+      </w:ins>
+      <w:ins w:id="10" w:author="Stephenson, Erin" w:date="2015-10-21T09:40:00Z">
+        <w:r>
+          <w:t xml:space="preserve">either </w:t>
+        </w:r>
+      </w:ins>
+      <w:ins w:id="11" w:author="Stephenson, Erin" w:date="2015-10-21T09:33:00Z">
+        <w:r>
+          <w:t>MCP230</w:t>
+        </w:r>
+      </w:ins>
+      <w:ins w:id="12" w:author="Stephenson, Erin" w:date="2015-10-21T09:40:00Z">
+        <w:r>
+          <w:t xml:space="preserve">, </w:t>
+        </w:r>
+        <w:proofErr w:type="spellStart"/>
+        <w:r>
+          <w:t>cabosil</w:t>
+        </w:r>
+        <w:proofErr w:type="spellEnd"/>
+        <w:r>
+          <w:t xml:space="preserve"> (the unconjugated </w:t>
+        </w:r>
+      </w:ins>
+      <w:ins w:id="13" w:author="Stephenson, Erin" w:date="2015-10-21T09:41:00Z">
+        <w:r>
+          <w:t>particulate without the EPFR</w:t>
+        </w:r>
+      </w:ins>
+      <w:ins w:id="14" w:author="Stephenson, Erin" w:date="2015-10-21T09:40:00Z">
+        <w:r>
+          <w:t>) or saline</w:t>
+        </w:r>
+      </w:ins>
+      <w:ins w:id="15" w:author="Stephenson, Erin" w:date="2015-10-21T09:41:00Z">
+        <w:r>
+          <w:t>,</w:t>
+        </w:r>
+      </w:ins>
+      <w:ins w:id="16" w:author="Stephenson, Erin" w:date="2015-10-21T09:33:00Z">
+        <w:r>
+          <w:t xml:space="preserve"> </w:t>
+        </w:r>
+      </w:ins>
+      <w:ins w:id="17" w:author="Stephenson, Erin" w:date="2015-10-21T09:43:00Z">
+        <w:r>
+          <w:t xml:space="preserve">at days 10 and 17 of </w:t>
+        </w:r>
+      </w:ins>
+      <w:ins w:id="18" w:author="Stephenson, Erin" w:date="2015-10-21T09:36:00Z">
+        <w:r>
+          <w:t xml:space="preserve">gestation. </w:t>
+        </w:r>
+      </w:ins>
+      <w:ins w:id="19" w:author="Stephenson, Erin" w:date="2015-10-21T09:33:00Z">
+        <w:r>
+          <w:t xml:space="preserve">Male </w:t>
+        </w:r>
+      </w:ins>
+      <w:ins w:id="20" w:author="Stephenson, Erin" w:date="2015-10-21T09:36:00Z">
+        <w:r>
+          <w:t xml:space="preserve">offspring </w:t>
+        </w:r>
+      </w:ins>
+      <w:ins w:id="21" w:author="Stephenson, Erin" w:date="2015-10-21T09:37:00Z">
+        <w:r>
+          <w:t xml:space="preserve">were </w:t>
+        </w:r>
+      </w:ins>
+      <w:ins w:id="22" w:author="Stephenson, Erin" w:date="2015-10-21T09:38:00Z">
+        <w:r>
+          <w:t xml:space="preserve">weaned onto </w:t>
+        </w:r>
+      </w:ins>
+      <w:ins w:id="23" w:author="Stephenson, Erin" w:date="2015-10-21T09:43:00Z">
+        <w:r>
+          <w:t xml:space="preserve">standard rodent </w:t>
+        </w:r>
+      </w:ins>
+      <w:ins w:id="24" w:author="Stephenson, Erin" w:date="2015-10-21T09:38:00Z">
+        <w:r>
+          <w:t>chow</w:t>
+        </w:r>
+      </w:ins>
+      <w:ins w:id="25" w:author="Stephenson, Erin" w:date="2015-10-21T09:42:00Z">
+        <w:r>
+          <w:t xml:space="preserve"> at 21 d</w:t>
+        </w:r>
+      </w:ins>
+      <w:ins w:id="26" w:author="Stephenson, Erin" w:date="2015-10-21T09:38:00Z">
+        <w:r>
+          <w:t xml:space="preserve"> then switched to </w:t>
+        </w:r>
+      </w:ins>
+      <w:ins w:id="27" w:author="Stephenson, Erin" w:date="2015-10-21T09:37:00Z">
+        <w:r>
+          <w:t xml:space="preserve">a high fat diet (45% </w:t>
+        </w:r>
+        <w:proofErr w:type="spellStart"/>
+        <w:r>
+          <w:t>kCal</w:t>
+        </w:r>
+        <w:proofErr w:type="spellEnd"/>
+        <w:r>
+          <w:t xml:space="preserve"> from fat) </w:t>
+        </w:r>
+      </w:ins>
+      <w:ins w:id="28" w:author="Stephenson, Erin" w:date="2015-10-21T09:42:00Z">
+        <w:r>
+          <w:t>at</w:t>
+        </w:r>
+      </w:ins>
+      <w:ins w:id="29" w:author="Stephenson, Erin" w:date="2015-10-21T09:37:00Z">
+        <w:r>
+          <w:t xml:space="preserve"> 10 </w:t>
+        </w:r>
+        <w:proofErr w:type="spellStart"/>
+        <w:r>
+          <w:t>wk</w:t>
+        </w:r>
+        <w:proofErr w:type="spellEnd"/>
+        <w:r>
+          <w:t xml:space="preserve"> of age</w:t>
+        </w:r>
+      </w:ins>
+      <w:ins w:id="30" w:author="Stephenson, Erin" w:date="2015-10-21T09:42:00Z">
+        <w:r>
+          <w:t xml:space="preserve"> for 12 wk</w:t>
+        </w:r>
+      </w:ins>
+      <w:ins w:id="31" w:author="Stephenson, Erin" w:date="2015-10-21T09:37:00Z">
+        <w:r>
+          <w:t xml:space="preserve">. </w:t>
+        </w:r>
+      </w:ins>
+      <w:ins w:id="32" w:author="Stephenson, Erin" w:date="2015-10-21T09:45:00Z">
+        <w:r>
+          <w:t xml:space="preserve">At 10 </w:t>
+        </w:r>
+        <w:proofErr w:type="spellStart"/>
+        <w:r>
+          <w:t>wk</w:t>
+        </w:r>
+        <w:proofErr w:type="spellEnd"/>
+        <w:r>
+          <w:t xml:space="preserve"> of age, mice that were exposed to MCP230 </w:t>
+        </w:r>
+        <w:r>
+          <w:rPr>
+            <w:i/>
+            <w:rPrChange w:id="33" w:author="Stephenson, Erin" w:date="2015-10-21T09:45:00Z">
+              <w:rPr/>
+            </w:rPrChange>
+          </w:rPr>
+          <w:t>in utero</w:t>
+        </w:r>
+        <w:r>
+          <w:t xml:space="preserve"> had a higher body weight</w:t>
+        </w:r>
+      </w:ins>
+      <w:ins w:id="34" w:author="Stephenson, Erin" w:date="2015-10-21T09:46:00Z">
+        <w:r>
+          <w:t xml:space="preserve"> and both greater total body fat and fat-free mass.</w:t>
+        </w:r>
+      </w:ins>
+      <w:bookmarkStart w:id="35" w:name="_GoBack"/>
+      <w:bookmarkEnd w:id="35"/>
+      <w:del w:id="36" w:author="Stephenson, Erin" w:date="2015-10-21T09:36:00Z">
+        <w:r>
+          <w:br w:type="page"/>
+        </w:r>
+      </w:del>
     </w:p>
     <w:p>
       <w:pPr>
@@ -291,12 +503,12 @@
       <w:r>
         <w:t xml:space="preserve"> metabolic health in humans</w:t>
       </w:r>
-      <w:ins w:id="3" w:author="Dave Bridges" w:date="2015-10-20T09:03:00Z">
+      <w:ins w:id="37" w:author="Dave Bridges" w:date="2015-10-20T09:03:00Z">
         <w:r>
           <w:t xml:space="preserve"> </w:t>
         </w:r>
       </w:ins>
-      <w:ins w:id="4" w:author="Dave Bridges" w:date="2015-10-20T09:06:00Z">
+      <w:ins w:id="38" w:author="Dave Bridges" w:date="2015-10-20T09:06:00Z">
         <w:r>
           <w:fldChar w:fldCharType="begin" w:fldLock="1"/>
         </w:r>
@@ -313,7 +525,7 @@
         </w:rPr>
         <w:t>(1–4)</w:t>
       </w:r>
-      <w:ins w:id="5" w:author="Dave Bridges" w:date="2015-10-20T09:06:00Z">
+      <w:ins w:id="39" w:author="Dave Bridges" w:date="2015-10-20T09:06:00Z">
         <w:r>
           <w:fldChar w:fldCharType="end"/>
         </w:r>
@@ -321,473 +533,13 @@
       <w:r>
         <w:t xml:space="preserve"> </w:t>
       </w:r>
-      <w:del w:id="6" w:author="Dave Bridges" w:date="2015-10-20T09:06:00Z">
+      <w:del w:id="40" w:author="Dave Bridges" w:date="2015-10-20T09:06:00Z">
         <w:r>
           <w:delText>(</w:delText>
         </w:r>
-        <w:commentRangeStart w:id="7"/>
+        <w:commentRangeStart w:id="41"/>
         <w:r>
           <w:delText>Brook 2008, Cakmak 2011, Andersen 2012, Thiering 2013</w:delText>
-        </w:r>
-        <w:commentRangeEnd w:id="7"/>
-        <w:r>
-          <w:rPr>
-            <w:rStyle w:val="CommentReference"/>
-          </w:rPr>
-          <w:commentReference w:id="7"/>
-        </w:r>
-        <w:r>
-          <w:delText>)</w:delText>
-        </w:r>
-        <w:r>
-          <w:delText xml:space="preserve"> </w:delText>
-        </w:r>
-      </w:del>
-      <w:r>
-        <w:t xml:space="preserve">and </w:t>
-      </w:r>
-      <w:r>
-        <w:t>animals</w:t>
-      </w:r>
-      <w:ins w:id="8" w:author="Dave Bridges" w:date="2015-10-20T09:06:00Z">
-        <w:r>
-          <w:t xml:space="preserve"> </w:t>
-        </w:r>
-      </w:ins>
-      <w:r>
-        <w:t xml:space="preserve"> </w:t>
-      </w:r>
-      <w:ins w:id="9" w:author="Dave Bridges" w:date="2015-10-20T09:07:00Z">
-        <w:r>
-          <w:fldChar w:fldCharType="begin" w:fldLock="1"/>
-        </w:r>
-      </w:ins>
-      <w:r>
-        <w:instrText>ADDIN CSL_CITATION { "citationItems" : [ { "id" : "ITEM-1", "itemData" : { "DOI" : "10.1136/thx.51.12.1216", "ISBN" : "143", "ISSN" : "0040-6376", "PMID" : "8994518", "abstract" : "BACKGROUND: Epidemiological evidence has implicated fine particulate air pollution, particularly particles less than 10 microns in diameter (PM10), in the development of exacerbations of asthma and chronic obstructive pulmonary disease (COPD) although the mechanism is unknown. The hypothesis that PM10 particles induce oxidant stress, causing inflammation and injury to airway epithelium, was tested. METHODS: The effects of intratracheal instillation of PM10 was assessed in rat lungs (three per group). Inflammatory cell influx was measured by bronchoalveolar lavage (BAL) and air space epithelial permeability was assessed as the total protein in BAL fluid in vivo. The oxidant properties of PM10 particles were determined by their ability to cause damage to plasmid DNA and by changes in reduced (GSH) and oxidised (GSSG) glutathione. The effects of PM10 particles were compared in some experiments with those of fine (CB) and ultrafine (ufCB) carbon black particles. RESULTS: Six hours after intratracheal instillation of PM10 there was an influx of neutrophils (up to 15% of total cells in BAL fluid) into the alveolar space, increased epithelial permeability, the mean (SE) total protein in the BAL fluid increasing from 0.39 (0.01) to 0.62 (0.01) mg/ml, and increased lactate dehydrogenase (LDH) concentrations in the BAL fluid. An even greater inflammatory response was seen following intratracheal instillation of ufCB but not following CB instillation. PM10 particles had free radical activity in vivo, as shown by a decrease in GSH levels in the BAL fluid from 0.36 (0.05) to 0.25 (0.01) nmol/ml following instillation. The free radical activity of PM10 was confirmed in vitro by its ability to deplete supercoiled plasmid DNA, an effect which could be reversed by mannitol, a specific hydroxyl radical scavenger. BAL fluid leucocytes from rats treated with PM10 produced greater amounts of nitric oxide (NO), measured as nitrite (control 3.07 (0.33), treated 4.45 (0.23) microM/1 x 10(6) cells), and tumour necrosis factor alpha (control 21.0 (3.1), treated 179.2 (29.4) units/l x 10(6) cells) in culture than those obtained from control animals. Since the PM10 preparation was contaminated with small amounts of filter fibres due to the extraction process, the effects of instillation of filter fibres alone was assessed. These studies showed that filter fibres did not account for the proinflammatory and injurious effects of the PM10 suspension. CONCLUSIONS: These findings provid\u2026", "author" : [ { "dropping-particle" : "", "family" : "Li", "given" : "X Y", "non-dropping-particle" : "", "parse-names" : false, "suffix" : "" }, { "dropping-particle" : "", "family" : "Gilmour", "given" : "P S", "non-dropping-particle" : "", "parse-names" : false, "suffix" : "" }, { "dropping-particle" : "", "family" : "Donaldson", "given" : "K", "non-dropping-particle" : "", "parse-names" : false, "suffix" : "" }, { "dropping-particle" : "", "family" : "MacNee", "given" : "W", "non-dropping-particle" : "", "parse-names" : false, "suffix" : "" } ], "container-title" : "Thorax", "id" : "ITEM-1", "issued" : { "date-parts" : [ [ "1996" ] ] }, "page" : "1216-1222", "title" : "Free radical activity and pro-inflammatory effects of particulate air pollution (PM10) in vivo and in vitro.", "type" : "article-journal", "volume" : "51" }, "uris" : [ "http://www.mendeley.com/documents/?uuid=4bb86b4a-eed5-47d9-b094-75d378fb4682" ] }, { "id" : "ITEM-2", "itemData" : { "DOI" : "10.1161/CIRCULATIONAHA.108.799015", "ISSN" : "1524-4539", "PMID" : "19153269", "abstract" : "BACKGROUND: There is a strong link between urbanization and type 2 diabetes mellitus. Although a multitude of mechanisms have been proposed, there are no studies evaluating the impact of ambient air pollutants and the propensity to develop type 2 diabetes mellitus. We hypothesized that exposure to ambient fine particulate matter (&lt;2.5 mum; PM(2.5)) exaggerates diet-induced insulin resistance, adipose inflammation, and visceral adiposity.\n\nMETHODS AND RESULTS: Male C57BL/6 mice were fed high-fat chow for 10 weeks and randomly assigned to concentrated ambient PM(2.5) or filtered air (n=14 per group) for 24 weeks. PM(2.5)-exposed C57BL/6 mice exhibited marked whole-body insulin resistance, systemic inflammation, and an increase in visceral adiposity. PM(2.5) exposure induced signaling abnormalities characteristic of insulin resistance, including decreased Akt and endothelial nitric oxide synthase phosphorylation in the endothelium and increased protein kinase C expression. These abnormalilties were associated with abnormalities in vascular relaxation to insulin and acetylcholine. PM(2.5) increased adipose tissue macrophages (F4/80(+) cells) in visceral fat expressing higher levels of tumor necrosis factor-alpha/interleukin-6 and lower interleukin-10/N-acetyl-galactosamine specific lectin 1. To test the impact of PM(2.5) in eliciting direct monocyte infiltration into fat, we rendered FVBN mice expressing yellow fluorescent protein (YFP) under control of a monocyte-specific promoter (c-fms, c-fms(YFP)) diabetic over 10 weeks and then exposed these mice to PM(2.5) or saline intratracheally. PM(2.5) induced YFP cell accumulation in visceral fat and potentiated YFP cell adhesion in the microcirculation.\n\nCONCLUSIONS: PM(2.5) exposure exaggerates insulin resistance and visceral inflammation/adiposity. These findings provide a new link between air pollution and type 2 diabetes mellitus.", "author" : [ { "dropping-particle" : "", "family" : "Sun", "given" : "Qinghua", "non-dropping-particle" : "", "parse-names" : false, "suffix" : "" }, { "dropping-particle" : "", "family" : "Yue", "given" : "Peibin", "non-dropping-particle" : "", "parse-names" : false, "suffix" : "" }, { "dropping-particle" : "", "family" : "Deiuliis", "given" : "Jeffrey a", "non-dropping-particle" : "", "parse-names" : false, "suffix" : "" }, { "dropping-particle" : "", "family" : "Lumeng", "given" : "Carey N.", "non-dropping-particle" : "", "parse-names" : false, "suffix" : "" }, { "dropping-particle" : "", "family" : "Kampfrath", "given" : "Thomas", "non-dropping-particle" : "", "parse-names" : false, "suffix" : "" }, { "dropping-particle" : "", "family" : "Mikolaj", "given" : "Michael B", "non-dropping-particle" : "", "parse-names" : false, "suffix" : "" }, { "dropping-particle" : "", "family" : "Cai", "given" : "Ying", "non-dropping-particle" : "", "parse-names" : false, "suffix" : "" }, { "dropping-particle" : "", "family" : "Ostrowski", "given" : "Michael C", "non-dropping-particle" : "", "parse-names" : false, "suffix" : "" }, { "dropping-particle" : "", "family" : "Lu", "given" : "Bo", "non-dropping-particle" : "", "parse-names" : false, "suffix" : "" }, { "dropping-particle" : "", "family" : "Parthasarathy", "given" : "Sampath", "non-dropping-particle" : "", "parse-names" : false, "suffix" : "" }, { "dropping-particle" : "", "family" : "Brook", "given" : "Robert D", "non-dropping-particle" : "", "parse-names" : false, "suffix" : "" }, { "dropping-particle" : "", "family" : "Moffatt-Bruce", "given" : "Susan D", "non-dropping-particle" : "", "parse-names" : false, "suffix" : "" }, { "dropping-particle" : "", "family" : "Chen", "given" : "Lung Chi", "non-dropping-particle" : "", "parse-names" : false, "suffix" : "" }, { "dropping-particle" : "", "family" : "Rajagopalan", "given" : "Sanjay", "non-dropping-particle" : "", "parse-names" : false, "suffix" : "" } ], "container-title" : "Circulation", "id" : "ITEM-2", "issue" : "4", "issued" : { "date-parts" : [ [ "2009", "2", "3" ] ] }, "page" : "538-46", "title" : "Ambient air pollution exaggerates adipose inflammation and insulin resistance in a mouse model of diet-induced obesity.", "type" : "article-journal", "volume" : "119" }, "uris" : [ "http://www.mendeley.com/documents/?uuid=6b56c48e-b6d0-4cd9-b409-32d7dfb0ca62" ] }, { "id" : "ITEM-3", "itemData" : { "DOI" : "10.1093/toxsci/kfr211", "ISBN" : "1096-0929 (Electronic)\\r1096-0929 (Linking)", "ISSN" : "10966080", "PMID" : "21873646", "abstract" : "We have previously shown that chronic exposure to ambient fine particulate matter (less than 2.5 \u03bcm in aerodynamic diameter, PM\u2082.\u2085) pollution in conjunction with high-fat diet induces insulin resistance through alterations in inflammatory pathways. In this study, we evaluated the effects of PM\u2082.\u2085 exposure over a substantive duration of a rodent's lifespan and focused on the impact of long-term exposure on adipose structure and function. C57BL/6 mice were exposed to PM\u2082.\u2085 or filtered air (FA) (6 h/day, 5 days/week) for duration of 10 months in Columbus, OH. At the end of the exposure, PM\u2082.\u2085-exposed mice demonstrated insulin resistance (IR) and a decrease in glucose tolerance compared with the FA-exposed group. Although there were no significant differences in circulating cytokines between PM\u2082.\u2085- and FA-exposed groups, circulating adiponectin and leptin were significantly decreased in PM\u2082.\u2085-exposed group. PM\u2082.\u2085 exposure also led to inflammatory response and oxidative stress as evidenced by increase of Nrf2-regulated antioxidant genes. Additionally, PM\u2082.\u2085 exposure decreased mitochondrial count in visceral adipose and mitochondrial size in interscapular adipose depots, which were associated with reduction of uncoupling protein 1 (UCP1) expression and downregulation of brown adipocyte-specific gene profiles. These findings suggest that long-term ambient PM\u2082.\u2085 exposure induces impaired glucose tolerance, IR, inflammation, and mitochondrial alteration, and thus, it is a risk factor for the development of type 2 diabetes.", "author" : [ { "dropping-particle" : "", "family" : "Xu", "given" : "Xiaohua", "non-dropping-particle" : "", "parse-names" : false, "suffix" : "" }, { "dropping-particle" : "", "family" : "Liu", "given" : "Cuiqing", "non-dropping-particle" : "", "parse-names" : false, "suffix" : "" }, { "dropping-particle" : "", "family" : "Xu", "given" : "Zhaobin", "non-dropping-particle" : "", "parse-names" : false, "suffix" : "" }, { "dropping-particle" : "", "family" : "Tzan", "given" : "Kevin", "non-dropping-particle" : "", "parse-names" : false, "suffix" : "" }, { "dropping-particle" : "", "family" : "Zhong", "given" : "Mianhua", "non-dropping-particle" : "", "parse-names" : false, "suffix" : "" }, { "dropping-particle" : "", "family" : "Wang", "given" : "Aixia", "non-dropping-particle" : "", "parse-names" : false, "suffix" : "" }, { "dropping-particle" : "", "family" : "Lippmann", "given" : "Morton", "non-dropping-particle" : "", "parse-names" : false, "suffix" : "" }, { "dropping-particle" : "", "family" : "Chen", "given" : "Lung-Chi Chi", "non-dropping-particle" : "", "parse-names" : false, "suffix" : "" }, { "dropping-particle" : "", "family" : "Rajagopalan", "given" : "Sanjay", "non-dropping-particle" : "", "parse-names" : false, "suffix" : "" }, { "dropping-particle" : "", "family" : "Sun", "given" : "Qinghua", "non-dropping-particle" : "", "parse-names" : false, "suffix" : "" } ], "container-title" : "Toxicological Sciences", "id" : "ITEM-3", "issue" : "1", "issued" : { "date-parts" : [ [ "2011", "11" ] ] }, "page" : "88-98", "title" : "Long-term exposure to ambient fine particulate pollution induces insulin resistance and mitochondrial alteration in adipose tissue", "type" : "article-journal", "volume" : "124" }, "uris" : [ "http://www.mendeley.com/documents/?uuid=56e378d3-0f3e-487c-82f2-1181aa30ec23" ] }, { "id" : "ITEM-4", "itemData" : { "DOI" : "10.1186/1743-8977-8-20", "ISSN" : "1743-8977", "PMID" : "21745393", "abstract" : "BACKGROUND: Prior studies have demonstrated a link between air pollution and metabolic diseases such as type II diabetes. Changes in adipose tissue and its mitochondrial content/function are closely associated with the development of insulin resistance and attendant metabolic complications. We investigated changes in adipose tissue structure and function in brown and white adipose depots in response to chronic ambient air pollutant exposure in a rodent model. METHODS: Male ApoE knockout (ApoE-/-) mice inhaled concentrated fine ambient PM (PM &lt; 2.5 \u03bcm in aerodynamic diameter; PM2.5) or filtered air (FA) for 6 hours/day, 5 days/week, for 2 months. We examined superoxide production by dihydroethidium staining; inflammatory responses by immunohistochemistry; and changes in white and brown adipocyte-specific gene profiles by real-time PCR and mitochondria by transmission electron microscopy in response to PM2.5 exposure in different adipose depots of ApoE-/- mice to understand responses to chronic inhalational stimuli. RESULTS: Exposure to PM2.5 induced an increase in the production of reactive oxygen species (ROS) in brown adipose depots. Additionally, exposure to PM2.5 decreased expression of uncoupling protein 1 in brown adipose tissue as measured by immunohistochemistry and Western blot. Mitochondrial number was significantly reduced in white (WAT) and brown adipose tissues (BAT), while mitochondrial size was also reduced in BAT. In BAT, PM2.5 exposure down-regulated brown adipocyte-specific genes, while white adipocyte-specific genes were differentially up-regulated. CONCLUSIONS: PM2.5 exposure triggers oxidative stress in BAT, and results in key alterations in mitochondrial gene expression and mitochondrial alterations that are pronounced in BAT. We postulate that exposure to PM2.5 may induce imbalance between white and brown adipose tissue functionality and thereby predispose to metabolic dysfunction.", "author" : [ { "dropping-particle" : "", "family" : "Xu", "given" : "Zhaobin", "non-dropping-particle" : "", "parse-names" : false, "suffix" : "" }, { "dropping-particle" : "", "family" : "Xu", "given" : "Xiaohua", "non-dropping-particle" : "", "parse-names" : false, "suffix" : "" }, { "dropping-particle" : "", "family" : "Zhong", "given" : "Mianhua", "non-dropping-particle" : "", "parse-names" : false, "suffix" : "" }, { "dropping-particle" : "", "family" : "Hotchkiss", "given" : "Ian P", "non-dropping-particle" : "", "parse-names" : false, "suffix" : "" }, { "dropping-particle" : "", "family" : "Lewandowski", "given" : "Ryan P", "non-dropping-particle" : "", "parse-names" : false, "suffix" : "" }, { "dropping-particle" : "", "family" : "Wagner", "given" : "James G", "non-dropping-particle" : "", "parse-names" : false, "suffix" : "" }, { "dropping-particle" : "", "family" : "Bramble", "given" : "Lori a", "non-dropping-particle" : "", "parse-names" : false, "suffix" : "" }, { "dropping-particle" : "", "family" : "Yang", "given" : "Yifeng", "non-dropping-particle" : "", "parse-names" : false, "suffix" : "" }, { "dropping-particle" : "", "family" : "Wang", "given" : "Aixia", "non-dropping-particle" : "", "parse-names" : false, "suffix" : "" }, { "dropping-particle" : "", "family" : "Harkema", "given" : "Jack R", "non-dropping-particle" : "", "parse-names" : false, "suffix" : "" }, { "dropping-particle" : "", "family" : "Lippmann", "given" : "Morton", "non-dropping-particle" : "", "parse-names" : false, "suffix" : "" }, { "dropping-particle" : "", "family" : "Rajagopalan", "given" : "Sanjay", "non-dropping-particle" : "", "parse-names" : false, "suffix" : "" }, { "dropping-particle" : "", "family" : "Chen", "given" : "Lung-Chi", "non-dropping-particle" : "", "parse-names" : false, "suffix" : "" }, { "dropping-particle" : "", "family" : "Sun", "given" : "Qinghua", "non-dropping-particle" : "", "parse-names" : false, "suffix" : "" } ], "container-title" : "Particle and fibre toxicology", "id" : "ITEM-4", "issue" : "1", "issued" : { "date-parts" : [ [ "2011", "1" ] ] }, "page" : "20", "publisher" : "BioMed Central Ltd", "title" : "Ambient particulate air pollution induces oxidative stress and alterations of mitochondria and gene expression in brown and white adipose tissues.", "type" : "article-journal", "volume" : "8" }, "uris" : [ "http://www.mendeley.com/documents/?uuid=7bdee750-40b8-45b1-9f8f-0c57bee074f9" ] }, { "id" : "ITEM-5", "itemData" : { "DOI" : "10.1186/s12989-014-0053-5", "ISSN" : "1743-8977", "PMID" : "25358444", "abstract" : "BACKGROUND: Prior experimental and epidemiologic data support a link between exposure to fine ambient particulate matter (&lt;2.5 \u03bcm in aerodynamic diameter, PM2.5) and development of insulin resistance/Type II diabetes mellitus (Type II DM). We investigated the role of hypothalamic inflammation in PM2.5-mediated diabetes development. METHODS: KKay mice, a genetically susceptible model of Type II DM, were assigned to either concentrated PM2.5 or filtered air (FA) for 4-8 weeks via a versatile aerosol concentrator and exposure system, or administered intra-cerebroventricular with either IKK\u03b2 inhibitor (IMD-0354) or TNF\u03b1 antibody (infliximab) for 4-5 weeks simultaneously with PM2.5 exposure. Glucose tolerance, insulin sensitivity, oxygen consumption and heat production were evaluated. At euthanasia, blood, spleen, visceral adipose tissue and hypothalamus were collected to measure inflammatory cells using flow cytometry. Standard immunohistochemical methods and quantitative PCR were used to assess targets of interest. RESULTS: PM2.5 exposure led to hyperglycemia and insulin resistance, which was accompanied by increased hypothalamic IL-6, TNF\u03b1, and IKK\u03b2 mRNA expression and microglial/astrocyte reactivity. Targeting the NF\u03baB pathway with intra-cerebroventricular administration of an IKK\u03b2 inhibitor [IMD-0354, n = 8 for each group)], but not TNF\u03b1 blockade with infliximab [(n = 6 for each group], improved glucose tolerance, insulin sensitivity, rectified energy homeostasis (O2 consumption, CO2 production, respiratory exchange ratio and heat generation) and reduced peripheral inflammation in response to PM2.5. CONCLUSIONS: Central inhibition of IKK\u03b2 prevents PM2.5 mediated peripheral inflammation and exaggeration of type II diabetes. These results provide novel insights into how air pollution may mediate susceptibility to insulin resistance and Type II DM.", "author" : [ { "dropping-particle" : "", "family" : "Liu", "given" : "Cuiqing", "non-dropping-particle" : "", "parse-names" : false, "suffix" : "" }, { "dropping-particle" : "", "family" : "Fonken", "given" : "Laura K", "non-dropping-particle" : "", "parse-names" : false, "suffix" : "" }, { "dropping-particle" : "", "family" : "Wang", "given" : "Aixia", "non-dropping-particle" : "", "parse-names" : false, "suffix" : "" }, { "dropping-particle" : "", "family" : "Maiseyeu", "given" : "Andrei", "non-dropping-particle" : "", "parse-names" : false, "suffix" : "" }, { "dropping-particle" : "", "family" : "Bai", "given" : "Yuntao", "non-dropping-particle" : "", "parse-names" : false, "suffix" : "" }, { "dropping-particle" : "", "family" : "Wang", "given" : "Tse-Yao", "non-dropping-particle" : "", "parse-names" : false, "suffix" : "" }, { "dropping-particle" : "", "family" : "Maurya", "given" : "Santosh", "non-dropping-particle" : "", "parse-names" : false, "suffix" : "" }, { "dropping-particle" : "", "family" : "Ko", "given" : "Yi-An", "non-dropping-particle" : "", "parse-names" : false, "suffix" : "" }, { "dropping-particle" : "", "family" : "Periasamy", "given" : "Muthu", "non-dropping-particle" : "", "parse-names" : false, "suffix" : "" }, { "dropping-particle" : "", "family" : "Dvonch", "given" : "Timothy", "non-dropping-particle" : "", "parse-names" : false, "suffix" : "" }, { "dropping-particle" : "", "family" : "Morishita", "given" : "Masako", "non-dropping-particle" : "", "parse-names" : false, "suffix" : "" }, { "dropping-particle" : "", "family" : "Brook", "given" : "Robert D", "non-dropping-particle" : "", "parse-names" : false, "suffix" : "" }, { "dropping-particle" : "", "family" : "Harkema", "given" : "Jack", "non-dropping-particle" : "", "parse-names" : false, "suffix" : "" }, { "dropping-particle" : "", "family" : "Ying", "given" : "Zhekang", "non-dropping-particle" : "", "parse-names" : false, "suffix" : "" }, { "dropping-particle" : "", "family" : "Mukherjee", "given" : "Bhramar", "non-dropping-particle" : "", "parse-names" : false, "suffix" : "" }, { "dropping-particle" : "", "family" : "Sun", "given" : "Qinghua", "non-dropping-particle" : "", "parse-names" : false, "suffix" : "" }, { "dropping-particle" : "", "family" : "Nelson", "given" : "Randy J", "non-dropping-particle" : "", "parse-names" : false, "suffix" : "" }, { "dropping-particle" : "", "family" : "Rajagopalan", "given" : "Sanjay", "non-dropping-particle" : "", "parse-names" : false, "suffix" : "" } ], "container-title" : "Particle and fibre toxicology", "id" : "ITEM-5", "issue" : "1", "issued" : { "date-parts" : [ [ "2014", "1" ] ] }, "page" : "53", "title" : "Central IKK\u03b2 inhibition prevents air pollution mediated peripheral inflammation and exaggeration of type II diabetes.", "type" : "article-journal", "volume" : "11" }, "uris" : [ "http://www.mendeley.com/documents/?uuid=0fc1b3e3-487d-4b4a-a60f-fdc0792b792d" ] } ], "mendeley" : { "formattedCitation" : "(5\u20139)", "plainTextFormattedCitation" : "(5\u20139)", "previouslyFormattedCitation" : "(5\u20139)" }, "properties" : { "noteIndex" : 0 }, "schema" : "https://github.com/citation-style-language/schema/raw/master/csl-citation.json" }</w:instrText>
-      </w:r>
-      <w:r>
-        <w:fldChar w:fldCharType="separate"/>
-      </w:r>
-      <w:r>
-        <w:rPr>
-          <w:noProof/>
-        </w:rPr>
-        <w:t>(5–9)</w:t>
-      </w:r>
-      <w:ins w:id="10" w:author="Dave Bridges" w:date="2015-10-20T09:07:00Z">
-        <w:r>
-          <w:fldChar w:fldCharType="end"/>
-        </w:r>
-        <w:r>
-          <w:t>.</w:t>
-        </w:r>
-      </w:ins>
-      <w:del w:id="11" w:author="Dave Bridges" w:date="2015-10-20T09:07:00Z">
-        <w:r>
-          <w:delText>(</w:delText>
-        </w:r>
-        <w:commentRangeStart w:id="12"/>
-        <w:r>
-          <w:delText>Li 1996, Sun 2009, Xu 2011a&amp;b, Liu 2014</w:delText>
-        </w:r>
-        <w:commentRangeEnd w:id="12"/>
-        <w:r>
-          <w:rPr>
-            <w:rStyle w:val="CommentReference"/>
-          </w:rPr>
-          <w:commentReference w:id="12"/>
-        </w:r>
-        <w:r>
-          <w:delText>)</w:delText>
-        </w:r>
-        <w:r>
-          <w:delText>.</w:delText>
-        </w:r>
-      </w:del>
-      <w:r>
-        <w:t xml:space="preserve"> </w:t>
-      </w:r>
-      <w:r>
-        <w:t>Specifically, c</w:t>
-      </w:r>
-      <w:r>
-        <w:t xml:space="preserve">ross-sectional studies of human subjects who are chronically exposed to combustion derived particulate matter have shown associations with type </w:t>
-      </w:r>
-      <w:del w:id="13" w:author="Stephenson, Erin" w:date="2015-10-20T16:40:00Z">
-        <w:r>
-          <w:delText>II</w:delText>
-        </w:r>
-      </w:del>
-      <w:ins w:id="14" w:author="Stephenson, Erin" w:date="2015-10-20T16:40:00Z">
-        <w:r>
-          <w:t>2</w:t>
-        </w:r>
-      </w:ins>
-      <w:r>
-        <w:t xml:space="preserve"> diabetes and cardiovascular disease </w:t>
-      </w:r>
-      <w:r>
-        <w:fldChar w:fldCharType="begin" w:fldLock="1"/>
-      </w:r>
-      <w:r>
-        <w:instrText>ADDIN CSL_CITATION { "citationItems" : [ { "id" : "ITEM-1", "itemData" : { "DOI" : "10.1007/s00125-013-2925-x", "ISSN" : "1432-0428", "PMID" : "23666166", "abstract" : "AIMS/HYPOTHESIS: Epidemiological studies that have examined associations between long-term exposure to traffic-related air pollution and type 2 diabetes mellitus in adults are inconsistent, and studies on insulin resistance are scarce. We aimed to assess the association between traffic-related air pollution and insulin resistance in children. METHODS: Fasting blood samples were collected from 397 10-year-old children in two prospective German birth cohort studies. Individual-level exposures to traffic-related air pollutants at the birth address were estimated by land use regression models. The association between air pollution and HOMA of insulin resistance (HOMA-IR) was analysed using a linear model adjusted for several covariates including birthweight, pubertal status and BMI. Models were also further adjusted for second-hand smoke exposure at home. Sensitivity analyses that assessed the impact of relocating, study design and sex were performed. RESULTS: In all crude and adjusted models, levels of insulin resistance were greater in children with higher exposure to air pollution. Insulin resistance increased by 17.0% (95% CI 5.0, 30.3) and 18.7% (95% CI 2.9, 36.9) for every 2SDs increase in ambient NO2 and particulate matter \u226410 \u03bcm in diameter, respectively. Proximity to the nearest major road increased insulin resistance by 7.2% (95% CI 0.8, 14.0) per 500 m. CONCLUSIONS/INTERPRETATION: Traffic-related air pollution may increase the risk of insulin resistance. Given the ubiquitous nature of air pollution and the high incidence of insulin resistance in the general population, the associations examined here may have potentially important public health effects despite the small/moderate effect sizes observed.", "author" : [ { "dropping-particle" : "", "family" : "Thiering", "given" : "E", "non-dropping-particle" : "", "parse-names" : false, "suffix" : "" }, { "dropping-particle" : "", "family" : "Cyrys", "given" : "J", "non-dropping-particle" : "", "parse-names" : false, "suffix" : "" }, { "dropping-particle" : "", "family" : "Kratzsch", "given" : "J", "non-dropping-particle" : "", "parse-names" : false, "suffix" : "" }, { "dropping-particle" : "", "family" : "Meisinger", "given" : "C", "non-dropping-particle" : "", "parse-names" : false, "suffix" : "" }, { "dropping-particle" : "", "family" : "Hoffmann", "given" : "B", "non-dropping-particle" : "", "parse-names" : false, "suffix" : "" }, { "dropping-particle" : "", "family" : "Berdel", "given" : "D", "non-dropping-particle" : "", "parse-names" : false, "suffix" : "" }, { "dropping-particle" : "", "family" : "Berg", "given" : "A", "non-dropping-particle" : "von", "parse-names" : false, "suffix" : "" }, { "dropping-particle" : "", "family" : "Koletzko", "given" : "S", "non-dropping-particle" : "", "parse-names" : false, "suffix" : "" }, { "dropping-particle" : "", "family" : "Bauer", "given" : "C-P", "non-dropping-particle" : "", "parse-names" : false, "suffix" : "" }, { "dropping-particle" : "", "family" : "Heinrich", "given" : "J", "non-dropping-particle" : "", "parse-names" : false, "suffix" : "" } ], "container-title" : "Diabetologia", "id" : "ITEM-1", "issue" : "8", "issued" : { "date-parts" : [ [ "2013", "8" ] ] }, "page" : "1696-704", "title" : "Long-term exposure to traffic-related air pollution and insulin resistance in children: results from the GINIplus and LISAplus birth cohorts.", "type" : "article-journal", "volume" : "56" }, "uris" : [ "http://www.mendeley.com/documents/?uuid=ad3d4817-1fd2-463f-9102-0cf76ea72b3b" ] }, { "id" : "ITEM-2", "itemData" : { "DOI" : "10.2337/dc11-1155", "ISSN" : "1935-5548", "PMID" : "22074722", "abstract" : "OBJECTIVE: Animal and cross-sectional epidemiological studies suggest a link between air pollution and diabetes, whereas the limited prospective data show mixed results. We studied the association between long-term exposure to traffic-related air pollution and incidence of diabetes.\n\nRESEARCH DESIGN AND METHODS: We followed 57,053 participants of the Danish Diet, Cancer, and Health cohort in the Danish National Diabetes Register between baseline (1993-1997) and 27 June 2006. We estimated the mean levels of nitrogen dioxide (NO(2)) at the residential addresses of the cohort participants since 1971 and modeled the association between NO(2) and diabetes incidence with a Cox regression model, separately for two definitions of diabetes: all cases and a more strict definition where unconfirmed cases were excluded.\n\nRESULTS: Over a mean follow-up of 9.7 years of 51,818 eligible subjects, there were 4,040 (7.8%) incident diabetes cases in total and 2,877 (5.5%) with confirmed diagnoses. Air pollution was not associated with all diabetes cases (hazard ratio 1.00 [95% CI 0.97-1.04] per interquartile range of 4.9 \u03bcg/m(3) mean NO(2) levels since 1971), but a borderline statistically significant association was detected with confirmed cases of diabetes (1.04 [1.00-1.08]). Among confirmed diabetes cases, effects were significantly enhanced in nonsmokers (1.12 [1.05-1.20]) and physically active people (1.10 [1.03-1.16]).\n\nCONCLUSIONS: Long-term exposure to traffic-related air pollution may contribute to the development of diabetes, especially in individuals with a healthy lifestyle, nonsmokers, and physically active individuals.", "author" : [ { "dropping-particle" : "", "family" : "Andersen", "given" : "Zorana J", "non-dropping-particle" : "", "parse-names" : false, "suffix" : "" }, { "dropping-particle" : "", "family" : "Raaschou-Nielsen", "given" : "Ole", "non-dropping-particle" : "", "parse-names" : false, "suffix" : "" }, { "dropping-particle" : "", "family" : "Ketzel", "given" : "Matthias", "non-dropping-particle" : "", "parse-names" : false, "suffix" : "" }, { "dropping-particle" : "", "family" : "Jensen", "given" : "Steen S", "non-dropping-particle" : "", "parse-names" : false, "suffix" : "" }, { "dropping-particle" : "", "family" : "Hvidberg", "given" : "Martin", "non-dropping-particle" : "", "parse-names" : false, "suffix" : "" }, { "dropping-particle" : "", "family" : "Loft", "given" : "Steffen", "non-dropping-particle" : "", "parse-names" : false, "suffix" : "" }, { "dropping-particle" : "", "family" : "Tj\u00f8nneland", "given" : "Anne", "non-dropping-particle" : "", "parse-names" : false, "suffix" : "" }, { "dropping-particle" : "", "family" : "Overvad", "given" : "Kim", "non-dropping-particle" : "", "parse-names" : false, "suffix" : "" }, { "dropping-particle" : "", "family" : "S\u00f8rensen", "given" : "Mette", "non-dropping-particle" : "", "parse-names" : false, "suffix" : "" } ], "container-title" : "Diabetes care", "id" : "ITEM-2", "issue" : "1", "issued" : { "date-parts" : [ [ "2012", "1" ] ] }, "page" : "92-8", "title" : "Diabetes incidence and long-term exposure to air pollution: a cohort study.", "type" : "article-journal", "volume" : "35" }, "uris" : [ "http://www.mendeley.com/documents/?uuid=32b97284-2791-42d4-b039-c411f329a2b5" ] }, { "id" : "ITEM-3", "itemData" : { "DOI" : "10.1097/JOM.0b013e31815dba70", "ISSN" : "1076-2752", "PMID" : "18188079", "abstract" : "OBJECTIVE: Air pollution is associated with an increased risk for cardiovascular events. Many of the biological pathways involved could also promote diabetes mellitus (DM). We therefore investigated the association between DM prevalence and exposure to traffic-related air pollution (nitrogen dioxide [NO 2]). METHODS: Study participants were patients who attended two respiratory clinics in Hamilton (n = 5228) and Toronto (n = 2406). The diagnosis of DM was ascertained by linkage to administrative databases of the Ontario universal Health Insurance Plan for patients aged 40 years and above. Geographic Information systems methodology was used to assign individual estimates of NO2 based on a network of samplers in each city. Logistic regression was used to estimate the relations between NO2 exposures and the odds of DM diagnosis. RESULTS: After adjusting for age, body mass index, and neighborhood income there were positive effects in women on the odds ratio for DM for each 1 ppb NO2 exposure in Toronto (OR 1.055, 95% CI: 0.99 to 1.11) and Hamilton (OR 1.029, 95% CI: 0.98 to 1.08). In a meta-analytic model including both cities, there was a significant effect in women (OR = 1.04; 95% CI: 1.00 to 1.08). Across the inter-quartile range (approximately 4 ppb NO2) there was nearly a 17% increase in the odds of DM for women. There were no positive associations among men. CONCLUSIONS: Exposure to NO2, a marker of traffic-related air pollutants, was associated with DM prevalence among women. Exposure estimate errors in men may explain the apparent gender difference. These results suggest that common air pollutants are associated with DM and warrant more investigation to determine if this is a cause-and-effect relationship.", "author" : [ { "dropping-particle" : "", "family" : "Brook", "given" : "Robert D", "non-dropping-particle" : "", "parse-names" : false, "suffix" : "" }, { "dropping-particle" : "", "family" : "Jerrett", "given" : "Michael", "non-dropping-particle" : "", "parse-names" : false, "suffix" : "" }, { "dropping-particle" : "", "family" : "Brook", "given" : "Jeffrey R", "non-dropping-particle" : "", "parse-names" : false, "suffix" : "" }, { "dropping-particle" : "", "family" : "Bard", "given" : "Robert L", "non-dropping-particle" : "", "parse-names" : false, "suffix" : "" }, { "dropping-particle" : "", "family" : "Finkelstein", "given" : "Murray M", "non-dropping-particle" : "", "parse-names" : false, "suffix" : "" } ], "container-title" : "Journal of occupational and environmental medicine / American College of Occupational and Environmental Medicine", "id" : "ITEM-3", "issue" : "1", "issued" : { "date-parts" : [ [ "2008", "1" ] ] }, "page" : "32-8", "title" : "The relationship between diabetes mellitus and traffic-related air pollution.", "type" : "article-journal", "volume" : "50" }, "uris" : [ "http://www.mendeley.com/documents/?uuid=dfa9a4cb-9e40-4154-a2ba-6aba1161720a" ] } ], "mendeley" : { "formattedCitation" : "(1, 4, 3)", "plainTextFormattedCitation" : "(1, 4, 3)", "previouslyFormattedCitation" : "(1, 4, 3)" }, "properties" : { "noteIndex" : 0 }, "schema" : "https://github.com/citation-style-language/schema/raw/master/csl-citation.json" }</w:instrText>
-      </w:r>
-      <w:r>
-        <w:fldChar w:fldCharType="separate"/>
-      </w:r>
-      <w:r>
-        <w:rPr>
-          <w:noProof/>
-        </w:rPr>
-        <w:t>(1, 4, 3)</w:t>
-      </w:r>
-      <w:r>
-        <w:fldChar w:fldCharType="end"/>
-      </w:r>
-      <w:r>
-        <w:t>, whereas m</w:t>
-      </w:r>
-      <w:r>
-        <w:t xml:space="preserve">urine models of chronic particulate matter exposure </w:t>
-      </w:r>
-      <w:r>
-        <w:t>indicate</w:t>
-      </w:r>
-      <w:r>
-        <w:t xml:space="preserve"> that pollutants lead to eleva</w:t>
-      </w:r>
-      <w:r>
-        <w:t>ted adipose tissue inflammation</w:t>
-      </w:r>
-      <w:r>
-        <w:t xml:space="preserve"> and insulin resistance </w:t>
-      </w:r>
-      <w:r>
-        <w:fldChar w:fldCharType="begin" w:fldLock="1"/>
-      </w:r>
-      <w:r>
-        <w:instrText>ADDIN CSL_CITATION { "citationItems" : [ { "id" : "ITEM-1", "itemData" : { "DOI" : "10.1161/CIRCULATIONAHA.108.799015", "ISSN" : "1524-4539", "PMID" : "19153269", "abstract" : "BACKGROUND: There is a strong link between urbanization and type 2 diabetes mellitus. Although a multitude of mechanisms have been proposed, there are no studies evaluating the impact of ambient air pollutants and the propensity to develop type 2 diabetes mellitus. We hypothesized that exposure to ambient fine particulate matter (&lt;2.5 mum; PM(2.5)) exaggerates diet-induced insulin resistance, adipose inflammation, and visceral adiposity.\n\nMETHODS AND RESULTS: Male C57BL/6 mice were fed high-fat chow for 10 weeks and randomly assigned to concentrated ambient PM(2.5) or filtered air (n=14 per group) for 24 weeks. PM(2.5)-exposed C57BL/6 mice exhibited marked whole-body insulin resistance, systemic inflammation, and an increase in visceral adiposity. PM(2.5) exposure induced signaling abnormalities characteristic of insulin resistance, including decreased Akt and endothelial nitric oxide synthase phosphorylation in the endothelium and increased protein kinase C expression. These abnormalilties were associated with abnormalities in vascular relaxation to insulin and acetylcholine. PM(2.5) increased adipose tissue macrophages (F4/80(+) cells) in visceral fat expressing higher levels of tumor necrosis factor-alpha/interleukin-6 and lower interleukin-10/N-acetyl-galactosamine specific lectin 1. To test the impact of PM(2.5) in eliciting direct monocyte infiltration into fat, we rendered FVBN mice expressing yellow fluorescent protein (YFP) under control of a monocyte-specific promoter (c-fms, c-fms(YFP)) diabetic over 10 weeks and then exposed these mice to PM(2.5) or saline intratracheally. PM(2.5) induced YFP cell accumulation in visceral fat and potentiated YFP cell adhesion in the microcirculation.\n\nCONCLUSIONS: PM(2.5) exposure exaggerates insulin resistance and visceral inflammation/adiposity. These findings provide a new link between air pollution and type 2 diabetes mellitus.", "author" : [ { "dropping-particle" : "", "family" : "Sun", "given" : "Qinghua", "non-dropping-particle" : "", "parse-names" : false, "suffix" : "" }, { "dropping-particle" : "", "family" : "Yue", "given" : "Peibin", "non-dropping-particle" : "", "parse-names" : false, "suffix" : "" }, { "dropping-particle" : "", "family" : "Deiuliis", "given" : "Jeffrey a", "non-dropping-particle" : "", "parse-names" : false, "suffix" : "" }, { "dropping-particle" : "", "family" : "Lumeng", "given" : "Carey N.", "non-dropping-particle" : "", "parse-names" : false, "suffix" : "" }, { "dropping-particle" : "", "family" : "Kampfrath", "given" : "Thomas", "non-dropping-particle" : "", "parse-names" : false, "suffix" : "" }, { "dropping-particle" : "", "family" : "Mikolaj", "given" : "Michael B", "non-dropping-particle" : "", "parse-names" : false, "suffix" : "" }, { "dropping-particle" : "", "family" : "Cai", "given" : "Ying", "non-dropping-particle" : "", "parse-names" : false, "suffix" : "" }, { "dropping-particle" : "", "family" : "Ostrowski", "given" : "Michael C", "non-dropping-particle" : "", "parse-names" : false, "suffix" : "" }, { "dropping-particle" : "", "family" : "Lu", "given" : "Bo", "non-dropping-particle" : "", "parse-names" : false, "suffix" : "" }, { "dropping-particle" : "", "family" : "Parthasarathy", "given" : "Sampath", "non-dropping-particle" : "", "parse-names" : false, "suffix" : "" }, { "dropping-particle" : "", "family" : "Brook", "given" : "Robert D", "non-dropping-particle" : "", "parse-names" : false, "suffix" : "" }, { "dropping-particle" : "", "family" : "Moffatt-Bruce", "given" : "Susan D", "non-dropping-particle" : "", "parse-names" : false, "suffix" : "" }, { "dropping-particle" : "", "family" : "Chen", "given" : "Lung Chi", "non-dropping-particle" : "", "parse-names" : false, "suffix" : "" }, { "dropping-particle" : "", "family" : "Rajagopalan", "given" : "Sanjay", "non-dropping-particle" : "", "parse-names" : false, "suffix" : "" } ], "container-title" : "Circulation", "id" : "ITEM-1", "issue" : "4", "issued" : { "date-parts" : [ [ "2009", "2", "3" ] ] }, "page" : "538-46", "title" : "Ambient air pollution exaggerates adipose inflammation and insulin resistance in a mouse model of diet-induced obesity.", "type" : "article-journal", "volume" : "119" }, "uris" : [ "http://www.mendeley.com/documents/?uuid=6b56c48e-b6d0-4cd9-b409-32d7dfb0ca62" ] }, { "id" : "ITEM-2", "itemData" : { "DOI" : "10.1093/toxsci/kfr211", "ISBN" : "1096-0929 (Electronic)\\r1096-0929 (Linking)", "ISSN" : "10966080", "PMID" : "21873646", "abstract" : "We have previously shown that chronic exposure to ambient fine particulate matter (less than 2.5 \u03bcm in aerodynamic diameter, PM\u2082.\u2085) pollution in conjunction with high-fat diet induces insulin resistance through alterations in inflammatory pathways. In this study, we evaluated the effects of PM\u2082.\u2085 exposure over a substantive duration of a rodent's lifespan and focused on the impact of long-term exposure on adipose structure and function. C57BL/6 mice were exposed to PM\u2082.\u2085 or filtered air (FA) (6 h/day, 5 days/week) for duration of 10 months in Columbus, OH. At the end of the exposure, PM\u2082.\u2085-exposed mice demonstrated insulin resistance (IR) and a decrease in glucose tolerance compared with the FA-exposed group. Although there were no significant differences in circulating cytokines between PM\u2082.\u2085- and FA-exposed groups, circulating adiponectin and leptin were significantly decreased in PM\u2082.\u2085-exposed group. PM\u2082.\u2085 exposure also led to inflammatory response and oxidative stress as evidenced by increase of Nrf2-regulated antioxidant genes. Additionally, PM\u2082.\u2085 exposure decreased mitochondrial count in visceral adipose and mitochondrial size in interscapular adipose depots, which were associated with reduction of uncoupling protein 1 (UCP1) expression and downregulation of brown adipocyte-specific gene profiles. These findings suggest that long-term ambient PM\u2082.\u2085 exposure induces impaired glucose tolerance, IR, inflammation, and mitochondrial alteration, and thus, it is a risk factor for the development of type 2 diabetes.", "author" : [ { "dropping-particle" : "", "family" : "Xu", "given" : "Xiaohua", "non-dropping-particle" : "", "parse-names" : false, "suffix" : "" }, { "dropping-particle" : "", "family" : "Liu", "given" : "Cuiqing", "non-dropping-particle" : "", "parse-names" : false, "suffix" : "" }, { "dropping-particle" : "", "family" : "Xu", "given" : "Zhaobin", "non-dropping-particle" : "", "parse-names" : false, "suffix" : "" }, { "dropping-particle" : "", "family" : "Tzan", "given" : "Kevin", "non-dropping-particle" : "", "parse-names" : false, "suffix" : "" }, { "dropping-particle" : "", "family" : "Zhong", "given" : "Mianhua", "non-dropping-particle" : "", "parse-names" : false, "suffix" : "" }, { "dropping-particle" : "", "family" : "Wang", "given" : "Aixia", "non-dropping-particle" : "", "parse-names" : false, "suffix" : "" }, { "dropping-particle" : "", "family" : "Lippmann", "given" : "Morton", "non-dropping-particle" : "", "parse-names" : false, "suffix" : "" }, { "dropping-particle" : "", "family" : "Chen", "given" : "Lung-Chi Chi", "non-dropping-particle" : "", "parse-names" : false, "suffix" : "" }, { "dropping-particle" : "", "family" : "Rajagopalan", "given" : "Sanjay", "non-dropping-particle" : "", "parse-names" : false, "suffix" : "" }, { "dropping-particle" : "", "family" : "Sun", "given" : "Qinghua", "non-dropping-particle" : "", "parse-names" : false, "suffix" : "" } ], "container-title" : "Toxicological Sciences", "id" : "ITEM-2", "issue" : "1", "issued" : { "date-parts" : [ [ "2011", "11" ] ] }, "page" : "88-98", "title" : "Long-term exposure to ambient fine particulate pollution induces insulin resistance and mitochondrial alteration in adipose tissue", "type" : "article-journal", "volume" : "124" }, "uris" : [ "http://www.mendeley.com/documents/?uuid=56e378d3-0f3e-487c-82f2-1181aa30ec23" ] }, { "id" : "ITEM-3", "itemData" : { "DOI" : "10.1186/s12989-014-0053-5", "ISSN" : "1743-8977", "PMID" : "25358444", "abstract" : "BACKGROUND: Prior experimental and epidemiologic data support a link between exposure to fine ambient particulate matter (&lt;2.5 \u03bcm in aerodynamic diameter, PM2.5) and development of insulin resistance/Type II diabetes mellitus (Type II DM). We investigated the role of hypothalamic inflammation in PM2.5-mediated diabetes development. METHODS: KKay mice, a genetically susceptible model of Type II DM, were assigned to either concentrated PM2.5 or filtered air (FA) for 4-8 weeks via a versatile aerosol concentrator and exposure system, or administered intra-cerebroventricular with either IKK\u03b2 inhibitor (IMD-0354) or TNF\u03b1 antibody (infliximab) for 4-5 weeks simultaneously with PM2.5 exposure. Glucose tolerance, insulin sensitivity, oxygen consumption and heat production were evaluated. At euthanasia, blood, spleen, visceral adipose tissue and hypothalamus were collected to measure inflammatory cells using flow cytometry. Standard immunohistochemical methods and quantitative PCR were used to assess targets of interest. RESULTS: PM2.5 exposure led to hyperglycemia and insulin resistance, which was accompanied by increased hypothalamic IL-6, TNF\u03b1, and IKK\u03b2 mRNA expression and microglial/astrocyte reactivity. Targeting the NF\u03baB pathway with intra-cerebroventricular administration of an IKK\u03b2 inhibitor [IMD-0354, n = 8 for each group)], but not TNF\u03b1 blockade with infliximab [(n = 6 for each group], improved glucose tolerance, insulin sensitivity, rectified energy homeostasis (O2 consumption, CO2 production, respiratory exchange ratio and heat generation) and reduced peripheral inflammation in response to PM2.5. CONCLUSIONS: Central inhibition of IKK\u03b2 prevents PM2.5 mediated peripheral inflammation and exaggeration of type II diabetes. These results provide novel insights into how air pollution may mediate susceptibility to insulin resistance and Type II DM.", "author" : [ { "dropping-particle" : "", "family" : "Liu", "given" : "Cuiqing", "non-dropping-particle" : "", "parse-names" : false, "suffix" : "" }, { "dropping-particle" : "", "family" : "Fonken", "given" : "Laura K", "non-dropping-particle" : "", "parse-names" : false, "suffix" : "" }, { "dropping-particle" : "", "family" : "Wang", "given" : "Aixia", "non-dropping-particle" : "", "parse-names" : false, "suffix" : "" }, { "dropping-particle" : "", "family" : "Maiseyeu", "given" : "Andrei", "non-dropping-particle" : "", "parse-names" : false, "suffix" : "" }, { "dropping-particle" : "", "family" : "Bai", "given" : "Yuntao", "non-dropping-particle" : "", "parse-names" : false, "suffix" : "" }, { "dropping-particle" : "", "family" : "Wang", "given" : "Tse-Yao", "non-dropping-particle" : "", "parse-names" : false, "suffix" : "" }, { "dropping-particle" : "", "family" : "Maurya", "given" : "Santosh", "non-dropping-particle" : "", "parse-names" : false, "suffix" : "" }, { "dropping-particle" : "", "family" : "Ko", "given" : "Yi-An", "non-dropping-particle" : "", "parse-names" : false, "suffix" : "" }, { "dropping-particle" : "", "family" : "Periasamy", "given" : "Muthu", "non-dropping-particle" : "", "parse-names" : false, "suffix" : "" }, { "dropping-particle" : "", "family" : "Dvonch", "given" : "Timothy", "non-dropping-particle" : "", "parse-names" : false, "suffix" : "" }, { "dropping-particle" : "", "family" : "Morishita", "given" : "Masako", "non-dropping-particle" : "", "parse-names" : false, "suffix" : "" }, { "dropping-particle" : "", "family" : "Brook", "given" : "Robert D", "non-dropping-particle" : "", "parse-names" : false, "suffix" : "" }, { "dropping-particle" : "", "family" : "Harkema", "given" : "Jack", "non-dropping-particle" : "", "parse-names" : false, "suffix" : "" }, { "dropping-particle" : "", "family" : "Ying", "given" : "Zhekang", "non-dropping-particle" : "", "parse-names" : false, "suffix" : "" }, { "dropping-particle" : "", "family" : "Mukherjee", "given" : "Bhramar", "non-dropping-particle" : "", "parse-names" : false, "suffix" : "" }, { "dropping-particle" : "", "family" : "Sun", "given" : "Qinghua", "non-dropping-particle" : "", "parse-names" : false, "suffix" : "" }, { "dropping-particle" : "", "family" : "Nelson", "given" : "Randy J", "non-dropping-particle" : "", "parse-names" : false, "suffix" : "" }, { "dropping-particle" : "", "family" : "Rajagopalan", "given" : "Sanjay", "non-dropping-particle" : "", "parse-names" : false, "suffix" : "" } ], "container-title" : "Particle and fibre toxicology", "id" : "ITEM-3", "issue" : "1", "issued" : { "date-parts" : [ [ "2014", "1" ] ] }, "page" : "53", "title" : "Central IKK\u03b2 inhibition prevents air pollution mediated peripheral inflammation and exaggeration of type II diabetes.", "type" : "article-journal", "volume" : "11" }, "uris" : [ "http://www.mendeley.com/documents/?uuid=0fc1b3e3-487d-4b4a-a60f-fdc0792b792d" ] } ], "mendeley" : { "formattedCitation" : "(6, 7, 9)", "plainTextFormattedCitation" : "(6, 7, 9)", "previouslyFormattedCitation" : "(6, 7, 9)" }, "properties" : { "noteIndex" : 0 }, "schema" : "https://github.com/citation-style-language/schema/raw/master/csl-citation.json" }</w:instrText>
-      </w:r>
-      <w:r>
-        <w:fldChar w:fldCharType="separate"/>
-      </w:r>
-      <w:r>
-        <w:rPr>
-          <w:noProof/>
-        </w:rPr>
-        <w:t>(6, 7, 9)</w:t>
-      </w:r>
-      <w:r>
-        <w:fldChar w:fldCharType="end"/>
-      </w:r>
-      <w:r>
-        <w:t>.</w:t>
-      </w:r>
-      <w:r>
-        <w:t xml:space="preserve"> Despite these associations, there is a gap in our understanding of how chronic exposure to EPFR’s causes metabolic health abnormalities. </w:t>
-      </w:r>
-    </w:p>
-    <w:p/>
-    <w:p>
-      <w:pPr>
-        <w:rPr>
-          <w:ins w:id="15" w:author="Stephenson, Erin" w:date="2015-10-20T14:22:00Z"/>
-        </w:rPr>
-      </w:pPr>
-      <w:r>
-        <w:t>Gestational and early-life exposure to combustion-derived particulate matter has been associated with an increased risk of obesity in humans</w:t>
-      </w:r>
-      <w:ins w:id="16" w:author="Dave Bridges" w:date="2015-10-20T09:07:00Z">
-        <w:r>
-          <w:t xml:space="preserve"> </w:t>
-        </w:r>
-      </w:ins>
-      <w:ins w:id="17" w:author="Dave Bridges" w:date="2015-10-20T09:10:00Z">
-        <w:r>
-          <w:fldChar w:fldCharType="begin" w:fldLock="1"/>
-        </w:r>
-      </w:ins>
-      <w:r>
-        <w:instrText>ADDIN CSL_CITATION { "citationItems" : [ { "id" : "ITEM-1", "itemData" : { "DOI" : "10.1136/jech.50.3.306", "ISSN" : "0143-005X", "PMID" : "8935463", "abstract" : "STUDY OBJECTIVE: To examine the association between parental smoking habits and the nutrient intake and food choice of teenagers aged 16-17 years, allowing for differences in teenage smoking and the social class and regional distribution of the participants. DESIGN: Data were collected from the 1970 longitudinal birth cohort, cross-sectionally at 16-17 years. The smoking habits of teenagers were evaluated from a questionnaire completed by the subjects themselves, and the smoking habits of parents by interview. The nutrient and food intakes of teenagers were quantitatively assessed using a four day unweighed dietary diary. SETTING: The participants were distributed throughout Britain. PARTICIPANTS: A subsample of 1222 males and 1735 females was isolated from respondents to the 1970 birth cohort 16-17 year data collection sweep undertaken in 1986-87. MAIN RESULTS: Parental smoking habits were associated with different dietary patterns among teenagers regardless of whether the teenagers themselves smoked. Dietary differences noted were similar to those observed previously among smokers, with lower intakes of fibre, vitamin C, vitamin E, folates, and magnesium in particular reported among both males and females in households where parents were smokers. These lower intakes were associated with lower intakes of fruit juices, wholemeal bread, and some vegetables. CONCLUSION: Teenagers who lived with parents who smoked had different nutrient and food intakes to those with non-smoking parents, and teenagers exposed to parental smoking appeared to have similar dietary patterns to teenagers who themselves smoked.", "author" : [ { "dropping-particle" : "", "family" : "Crawley", "given" : "H F", "non-dropping-particle" : "", "parse-names" : false, "suffix" : "" }, { "dropping-particle" : "", "family" : "While", "given" : "D", "non-dropping-particle" : "", "parse-names" : false, "suffix" : "" } ], "container-title" : "Journal of Epidemiology &amp; Community Health", "id" : "ITEM-1", "issued" : { "date-parts" : [ [ "1996" ] ] }, "page" : "306-312", "title" : "Parental smoking and the nutrient intake and food choice of British teenagers aged 16-17 years.", "type" : "article-journal", "volume" : "50" }, "uris" : [ "http://www.mendeley.com/documents/?uuid=c1711216-1054-44c6-812c-ecfdac5a23de" ] }, { "id" : "ITEM-2", "itemData" : { "ISSN" : "0031-4005", "PMID" : "8604263", "abstract" : "OBJECTIVE: To assess the association between parental smoking and the diet quality of children residing in low-income housholds in the United States. MTHODS: Data from 515 low-income children (less than or equal to 185% of the poverty line), ages 2 to 17, who participated in the 1989 and 1990 United States Department of Agriculture Continuing Survey of Food Intakes of Individuals were examined. Diet quality was assessed by examining the average daily amount of nutrients consumed per 1000 kcal for protein, fiber, and 14 essential vitamins and minerals as well as total energy, percent of energy from total fat and saturated fat, and cholesterol and sodium intakes using the 3-day average of one 24-hour recall and 2 days of diet records. Parental smoking was categorized as four levels (nonsmoker; 1 to 10, 11 to 20, and more than 20) on the basis of the average number of cigarettes smoked per day by the sample child's parents. Analysis of covariance examined differences in the children's nutrient intake among the four smoking categories while controling for race, mother's age and occupation, child age, and sex. RESULTS: Low-income children with parents who smoked (n = 235) were more likely to be white (P &lt;.001), had younger mothers (P &lt;.05) and were more likely to have mothers employed in blue-collar occupations (P &lt;.001) than children whose parents were nonsmokers (N = 280). Children whose parents smoked more than 20 cigarettes per day had a higher level of energy from saturated fat, and children whose parents smoked 11 to 20 cigarettes per day had the highest cholesterol intakes in comparison with the rest of the sample. Parental smoking was also related to total fiber intake per 1000 kcal, with children of smokers having lower fiber intakes than children of nonsmokers. CONCLUSIONS: On average, low-income children of smokers had a poorer diet quality than low-income children of nonsmokers, thus increasing their future risk of chronic disease.", "author" : [ { "dropping-particle" : "", "family" : "Johnson", "given" : "R K", "non-dropping-particle" : "", "parse-names" : false, "suffix" : "" }, { "dropping-particle" : "", "family" : "Wang", "given" : "M Q", "non-dropping-particle" : "", "parse-names" : false, "suffix" : "" }, { "dropping-particle" : "", "family" : "Smith", "given" : "M J", "non-dropping-particle" : "", "parse-names" : false, "suffix" : "" }, { "dropping-particle" : "", "family" : "Connolly", "given" : "G", "non-dropping-particle" : "", "parse-names" : false, "suffix" : "" } ], "container-title" : "Pediatrics", "id" : "ITEM-2", "issued" : { "date-parts" : [ [ "1996" ] ] }, "page" : "312-317", "title" : "The association between parental smoking and the diet quality of low-income children.", "type" : "article-journal", "volume" : "97" }, "uris" : [ "http://www.mendeley.com/documents/?uuid=8640b80c-500e-465b-adbc-1639cb0e525c" ] }, { "id" : "ITEM-3", "itemData" : { "ISSN" : "0022-3476", "PMID" : "9709707", "abstract" : "OBJECTIVE: Smokers have multiple adverse health-related behaviors and an increased risk of cardiovascular disease. We examined whether health behaviors in parents who smoke may influence children's health behaviors. STUDY DESIGN: Cross-sectional data from 10- to 12-year-olds (n = 800) entering a trial of health promotion programs. RESULTS: Smoking in children was independently associated with maternal (odds ratio 2.1, confidence interval 1.2, 3.8) and paternal smoking (odds ratio 2.1, confidence interval 1.2, 3.7) and was less likely in girls (odds ratio 0.4, confidence interval 0.2, 0.6). Maternal smoking and paternal smoking were additive predictors in children of lower physical activity (P = .0013 for mothers; P = .0476 for fathers) and more television watching (P = .0335 for mothers; P = .0241 for fathers). Children's fat intake was significantly greater if either parent smoked. Children's body mass index (P = .0183) and waist-to-hip ratio (P = .0009) were significantly greater if mothers smoked. CONCLUSIONS: Poor health behaviors associated with smoking in parents, particularly mothers, are likely to influence children's long-term risk of having lifestyle diseases. The results may also explain some of the apparent effects attributed to passive smoking in families.", "author" : [ { "dropping-particle" : "", "family" : "Burke", "given" : "V", "non-dropping-particle" : "", "parse-names" : false, "suffix" : "" }, { "dropping-particle" : "", "family" : "Gracey", "given" : "M P", "non-dropping-particle" : "", "parse-names" : false, "suffix" : "" }, { "dropping-particle" : "", "family" : "Milligan", "given" : "R A", "non-dropping-particle" : "", "parse-names" : false, "suffix" : "" }, { "dropping-particle" : "", "family" : "Thompson", "given" : "C", "non-dropping-particle" : "", "parse-names" : false, "suffix" : "" }, { "dropping-particle" : "", "family" : "Taggart", "given" : "A C", "non-dropping-particle" : "", "parse-names" : false, "suffix" : "" }, { "dropping-particle" : "", "family" : "Beilin", "given" : "L J", "non-dropping-particle" : "", "parse-names" : false, "suffix" : "" } ], "container-title" : "The Journal of pediatrics", "id" : "ITEM-3", "issued" : { "date-parts" : [ [ "1998" ] ] }, "page" : "206-213", "title" : "Parental smoking and risk factors for cardiovascular disease in 10- to 12-year-old children.", "type" : "article-journal", "volume" : "133" }, "uris" : [ "http://www.mendeley.com/documents/?uuid=86bf753d-c426-44e7-ba5c-4e142ce65e00" ] } ], "mendeley" : { "formattedCitation" : "(10\u201312)", "plainTextFormattedCitation" : "(10\u201312)", "previouslyFormattedCitation" : "(10\u201312)" }, "properties" : { "noteIndex" : 0 }, "schema" : "https://github.com/citation-style-language/schema/raw/master/csl-citation.json" }</w:instrText>
-      </w:r>
-      <w:r>
-        <w:fldChar w:fldCharType="separate"/>
-      </w:r>
-      <w:r>
-        <w:rPr>
-          <w:noProof/>
-        </w:rPr>
-        <w:t>(10–12)</w:t>
-      </w:r>
-      <w:ins w:id="18" w:author="Dave Bridges" w:date="2015-10-20T09:10:00Z">
-        <w:r>
-          <w:fldChar w:fldCharType="end"/>
-        </w:r>
-        <w:r>
-          <w:t>.</w:t>
-        </w:r>
-      </w:ins>
-      <w:del w:id="19" w:author="Dave Bridges" w:date="2015-10-20T09:10:00Z">
-        <w:r>
-          <w:delText xml:space="preserve"> (</w:delText>
-        </w:r>
-        <w:commentRangeStart w:id="20"/>
-        <w:r>
-          <w:delText>Crawley &amp; White 1996, Johnson 1996, Burke 1998</w:delText>
-        </w:r>
-        <w:commentRangeEnd w:id="20"/>
-        <w:r>
-          <w:rPr>
-            <w:rStyle w:val="CommentReference"/>
-          </w:rPr>
-          <w:commentReference w:id="20"/>
-        </w:r>
-        <w:r>
-          <w:delText>).</w:delText>
-        </w:r>
-      </w:del>
-      <w:r>
-        <w:t xml:space="preserve"> This association</w:t>
-      </w:r>
-      <w:r>
-        <w:t xml:space="preserve"> is supported by data obtained from animal studies</w:t>
-      </w:r>
-      <w:r>
-        <w:t>,</w:t>
-      </w:r>
-      <w:r>
-        <w:t xml:space="preserve"> where </w:t>
-      </w:r>
-      <w:r>
-        <w:t xml:space="preserve">the offspring of </w:t>
-      </w:r>
-      <w:r>
-        <w:t>pregnant female mice</w:t>
-      </w:r>
-      <w:r>
-        <w:t>,</w:t>
-      </w:r>
-      <w:r>
-        <w:t xml:space="preserve"> </w:t>
-      </w:r>
-      <w:r>
-        <w:t>which</w:t>
-      </w:r>
-      <w:r>
-        <w:t xml:space="preserve"> have been</w:t>
-      </w:r>
-      <w:r>
-        <w:t xml:space="preserve"> exposed to diesel exhaust</w:t>
-      </w:r>
-      <w:r>
-        <w:t xml:space="preserve"> </w:t>
-      </w:r>
-      <w:r>
-        <w:rPr>
-          <w:i/>
-        </w:rPr>
-        <w:t>in utero</w:t>
-      </w:r>
-      <w:r>
-        <w:t xml:space="preserve">, </w:t>
-      </w:r>
-      <w:r>
-        <w:t xml:space="preserve">are predisposed to weight gain and </w:t>
-      </w:r>
-      <w:r>
-        <w:t>increased body weight</w:t>
-      </w:r>
-      <w:r>
-        <w:t xml:space="preserve"> as adults</w:t>
-      </w:r>
-      <w:r>
-        <w:t xml:space="preserve"> </w:t>
-      </w:r>
-      <w:ins w:id="21" w:author="Dave Bridges" w:date="2015-10-20T09:10:00Z">
-        <w:r>
-          <w:fldChar w:fldCharType="begin" w:fldLock="1"/>
-        </w:r>
-      </w:ins>
-      <w:r>
-        <w:instrText>ADDIN CSL_CITATION { "citationItems" : [ { "id" : "ITEM-1", "itemData" : { "DOI" : "10.1096/fj.12-210989", "ISBN" : "1530-6860 (Electronic)\\r0892-6638 (Linking)", "ISSN" : "15306860", "PMID" : "22815382", "abstract" : "Emerging evidence suggests environmental chemical exposures during critical windows of development may contribute to the escalating prevalence of obesity. We tested the hypothesis that prenatal air pollution exposure would predispose the offspring to weight gain in adulthood. Pregnant mice were exposed to filtered air (FA) or diesel exhaust (DE) on embryonic days (E) 9-17. Prenatal DE induced a significant fetal brain cytokine response at E18 (46-390% over FA). As adults, offspring were fed either a low-fat diet (LFD) or high-fat diet (HFD) for 6 wk. Adult DE male offspring weighed 12% more and were 35% less active than FA male offspring at baseline, whereas there were no differences in females. Following HFD, DE males gained weight at the same rate as FA males, whereas DE females gained 340% more weight than FA females. DE-HFD males had 450% higher endpoint insulin levels than FA-HFD males, and all males on HFD showed decreased activity and increased anxiety, whereas females showed no differences. Finally, both DE males and females fed HFD showed increased microglial activation (30-66%) within several brain regions. Thus, prenatal air pollution exposure can \"program\" offspring for increased susceptibility to diet-induced weight gain and neuroinflammation in adulthood in a sex-specific manner.", "author" : [ { "dropping-particle" : "", "family" : "Bolton", "given" : "Jessica L.", "non-dropping-particle" : "", "parse-names" : false, "suffix" : "" }, { "dropping-particle" : "", "family" : "Smith", "given" : "Susan H.", "non-dropping-particle" : "", "parse-names" : false, "suffix" : "" }, { "dropping-particle" : "", "family" : "Huff", "given" : "Nicole C.", "non-dropping-particle" : "", "parse-names" : false, "suffix" : "" }, { "dropping-particle" : "", "family" : "Gilmour", "given" : "M. Ian", "non-dropping-particle" : "", "parse-names" : false, "suffix" : "" }, { "dropping-particle" : "", "family" : "Foster", "given" : "W. Michael", "non-dropping-particle" : "", "parse-names" : false, "suffix" : "" }, { "dropping-particle" : "", "family" : "Auten", "given" : "Richard L.", "non-dropping-particle" : "", "parse-names" : false, "suffix" : "" }, { "dropping-particle" : "", "family" : "Bilbo", "given" : "Staci D.", "non-dropping-particle" : "", "parse-names" : false, "suffix" : "" } ], "container-title" : "FASEB Journal", "id" : "ITEM-1", "issued" : { "date-parts" : [ [ "2012" ] ] }, "page" : "4743-4754", "title" : "Prenatal air pollution exposure induces neuroinflammation and predisposes offspring to weight gain in adulthood in a sex-specific manner", "type" : "article-journal", "volume" : "26" }, "uris" : [ "http://www.mendeley.com/documents/?uuid=4d60f8de-0c18-4a6a-8328-cdf123543df1" ] } ], "mendeley" : { "formattedCitation" : "(13)", "plainTextFormattedCitation" : "(13)", "previouslyFormattedCitation" : "(13)" }, "properties" : { "noteIndex" : 0 }, "schema" : "https://github.com/citation-style-language/schema/raw/master/csl-citation.json" }</w:instrText>
-      </w:r>
-      <w:r>
-        <w:fldChar w:fldCharType="separate"/>
-      </w:r>
-      <w:r>
-        <w:rPr>
-          <w:noProof/>
-        </w:rPr>
-        <w:t>(13)</w:t>
-      </w:r>
-      <w:ins w:id="22" w:author="Dave Bridges" w:date="2015-10-20T09:10:00Z">
-        <w:r>
-          <w:fldChar w:fldCharType="end"/>
-        </w:r>
-      </w:ins>
-      <w:ins w:id="23" w:author="Dave Bridges" w:date="2015-10-20T09:11:00Z">
-        <w:r>
-          <w:t>.</w:t>
-        </w:r>
-      </w:ins>
-      <w:del w:id="24" w:author="Dave Bridges" w:date="2015-10-20T09:11:00Z">
-        <w:r>
-          <w:delText>(</w:delText>
-        </w:r>
-        <w:commentRangeStart w:id="25"/>
-        <w:r>
-          <w:delText>Bolton 2012</w:delText>
-        </w:r>
-        <w:commentRangeEnd w:id="25"/>
-        <w:r>
-          <w:rPr>
-            <w:rStyle w:val="CommentReference"/>
-          </w:rPr>
-          <w:commentReference w:id="25"/>
-        </w:r>
-        <w:r>
-          <w:delText>)</w:delText>
-        </w:r>
-        <w:r>
-          <w:delText>.</w:delText>
-        </w:r>
-      </w:del>
-      <w:r>
-        <w:t xml:space="preserve"> However, the mechanisms of how environmental pollutants cause pro-obesity fetal programming remain to be determined. </w:t>
-      </w:r>
-    </w:p>
-    <w:p/>
-    <w:p>
-      <w:pPr>
-        <w:rPr>
-          <w:ins w:id="26" w:author="Stephenson, Erin" w:date="2015-10-20T14:22:00Z"/>
-        </w:rPr>
-      </w:pPr>
-      <w:ins w:id="27" w:author="Stephenson, Erin" w:date="2015-10-20T14:22:00Z">
-        <w:r>
-          <w:t>The mechanisms by which EPFR’s cause metabolic abnormalities are likely to be complex and multifactorial, howe</w:t>
-        </w:r>
-        <w:r>
-          <w:t xml:space="preserve">ver, one promising mechanism involves alterations to </w:t>
-        </w:r>
-        <w:r>
-          <w:t xml:space="preserve">mitochondrial </w:t>
-        </w:r>
-      </w:ins>
-      <w:ins w:id="28" w:author="Stephenson, Erin" w:date="2015-10-20T16:16:00Z">
-        <w:r>
-          <w:t>function</w:t>
-        </w:r>
-      </w:ins>
-      <w:ins w:id="29" w:author="Stephenson, Erin" w:date="2015-10-20T14:22:00Z">
-        <w:r>
-          <w:t>.  The mitochondria are responsible for oxidative cellular energy production, reactive oxygen species production and are the primary site of the antioxidant defense system. Thus, defects in mitochondrial metabolism can have profound effects on whole body metabolic health. Indeed, mitochondrial deficiencies and structural abnormalities have been observed in adipose tissue (</w:t>
-        </w:r>
-        <w:commentRangeStart w:id="30"/>
-        <w:r>
-          <w:t>Xu, 2011A, Xu, 2011B</w:t>
-        </w:r>
-        <w:commentRangeEnd w:id="30"/>
-        <w:r>
-          <w:rPr>
-            <w:rStyle w:val="CommentReference"/>
-          </w:rPr>
-          <w:commentReference w:id="30"/>
-        </w:r>
-        <w:r>
-          <w:t>), vascular tissue (</w:t>
-        </w:r>
-        <w:commentRangeStart w:id="31"/>
-        <w:r>
-          <w:t>Westbrook</w:t>
-        </w:r>
-        <w:r>
-          <w:t>, 2010</w:t>
-        </w:r>
-        <w:commentRangeEnd w:id="31"/>
-        <w:r>
-          <w:rPr>
-            <w:rStyle w:val="CommentReference"/>
-          </w:rPr>
-          <w:commentReference w:id="31"/>
-        </w:r>
-        <w:r>
-          <w:t>) and cardiac muscle (</w:t>
-        </w:r>
-        <w:commentRangeStart w:id="32"/>
-        <w:proofErr w:type="gramStart"/>
-        <w:r>
-          <w:t>Li ,2015</w:t>
-        </w:r>
-        <w:commentRangeEnd w:id="32"/>
-        <w:proofErr w:type="gramEnd"/>
-        <w:r>
-          <w:rPr>
-            <w:rStyle w:val="CommentReference"/>
-          </w:rPr>
-          <w:commentReference w:id="32"/>
-        </w:r>
-        <w:r>
-          <w:t xml:space="preserve">) following exposure to EPFR’s. However, the effects of EPFR’s on skeletal muscle mitochondrial function remains to be determined. The </w:t>
-        </w:r>
-      </w:ins>
-      <w:ins w:id="33" w:author="Stephenson, Erin" w:date="2015-10-20T15:59:00Z">
-        <w:r>
-          <w:t>importance</w:t>
-        </w:r>
-      </w:ins>
-      <w:ins w:id="34" w:author="Stephenson, Erin" w:date="2015-10-20T14:22:00Z">
-        <w:r>
-          <w:t xml:space="preserve"> of </w:t>
-        </w:r>
-      </w:ins>
-      <w:ins w:id="35" w:author="Stephenson, Erin" w:date="2015-10-20T15:59:00Z">
-        <w:r>
-          <w:t xml:space="preserve">skeletal muscle mitochondrial </w:t>
-        </w:r>
-      </w:ins>
-      <w:ins w:id="36" w:author="Stephenson, Erin" w:date="2015-10-20T14:22:00Z">
-        <w:r>
-          <w:t>metabolism</w:t>
-        </w:r>
-      </w:ins>
-      <w:ins w:id="37" w:author="Stephenson, Erin" w:date="2015-10-20T15:59:00Z">
-        <w:r>
-          <w:t xml:space="preserve"> for</w:t>
-        </w:r>
-      </w:ins>
-      <w:ins w:id="38" w:author="Stephenson, Erin" w:date="2015-10-20T14:22:00Z">
-        <w:r>
-          <w:t xml:space="preserve"> maintaining metabolic health is </w:t>
-        </w:r>
-      </w:ins>
-      <w:ins w:id="39" w:author="Stephenson, Erin" w:date="2015-10-20T15:59:00Z">
-        <w:r>
-          <w:t>becoming well recognized</w:t>
-        </w:r>
-      </w:ins>
-      <w:ins w:id="40" w:author="Stephenson, Erin" w:date="2015-10-20T14:22:00Z">
-        <w:r>
-          <w:t xml:space="preserve"> (</w:t>
-        </w:r>
-      </w:ins>
-      <w:commentRangeStart w:id="41"/>
-      <w:proofErr w:type="spellStart"/>
-      <w:ins w:id="42" w:author="Stephenson, Erin" w:date="2015-10-20T16:00:00Z">
-        <w:r>
-          <w:t>Hoeks</w:t>
-        </w:r>
-        <w:proofErr w:type="spellEnd"/>
-        <w:r>
-          <w:t xml:space="preserve"> &amp; </w:t>
-        </w:r>
-        <w:proofErr w:type="spellStart"/>
-        <w:r>
-          <w:t>Schrauwen</w:t>
-        </w:r>
-        <w:proofErr w:type="spellEnd"/>
-        <w:r>
-          <w:t>, 2012</w:t>
         </w:r>
         <w:commentRangeEnd w:id="41"/>
         <w:r>
@@ -796,84 +548,204 @@
           </w:rPr>
           <w:commentReference w:id="41"/>
         </w:r>
-      </w:ins>
-      <w:ins w:id="43" w:author="Stephenson, Erin" w:date="2015-10-20T16:01:00Z">
-        <w:r>
-          <w:t xml:space="preserve">; </w:t>
-        </w:r>
-      </w:ins>
-      <w:commentRangeStart w:id="44"/>
-      <w:ins w:id="45" w:author="Stephenson, Erin" w:date="2015-10-20T16:04:00Z">
-        <w:r>
-          <w:t>Russell, 2014</w:t>
-        </w:r>
-        <w:commentRangeEnd w:id="44"/>
+        <w:r>
+          <w:delText>)</w:delText>
+        </w:r>
+        <w:r>
+          <w:delText xml:space="preserve"> </w:delText>
+        </w:r>
+      </w:del>
+      <w:r>
+        <w:t xml:space="preserve">and </w:t>
+      </w:r>
+      <w:r>
+        <w:t>animals</w:t>
+      </w:r>
+      <w:ins w:id="42" w:author="Dave Bridges" w:date="2015-10-20T09:06:00Z">
+        <w:r>
+          <w:t xml:space="preserve"> </w:t>
+        </w:r>
+      </w:ins>
+      <w:r>
+        <w:t xml:space="preserve"> </w:t>
+      </w:r>
+      <w:ins w:id="43" w:author="Dave Bridges" w:date="2015-10-20T09:07:00Z">
+        <w:r>
+          <w:fldChar w:fldCharType="begin" w:fldLock="1"/>
+        </w:r>
+      </w:ins>
+      <w:r>
+        <w:instrText>ADDIN CSL_CITATION { "citationItems" : [ { "id" : "ITEM-1", "itemData" : { "DOI" : "10.1136/thx.51.12.1216", "ISBN" : "143", "ISSN" : "0040-6376", "PMID" : "8994518", "abstract" : "BACKGROUND: Epidemiological evidence has implicated fine particulate air pollution, particularly particles less than 10 microns in diameter (PM10), in the development of exacerbations of asthma and chronic obstructive pulmonary disease (COPD) although the mechanism is unknown. The hypothesis that PM10 particles induce oxidant stress, causing inflammation and injury to airway epithelium, was tested. METHODS: The effects of intratracheal instillation of PM10 was assessed in rat lungs (three per group). Inflammatory cell influx was measured by bronchoalveolar lavage (BAL) and air space epithelial permeability was assessed as the total protein in BAL fluid in vivo. The oxidant properties of PM10 particles were determined by their ability to cause damage to plasmid DNA and by changes in reduced (GSH) and oxidised (GSSG) glutathione. The effects of PM10 particles were compared in some experiments with those of fine (CB) and ultrafine (ufCB) carbon black particles. RESULTS: Six hours after intratracheal instillation of PM10 there was an influx of neutrophils (up to 15% of total cells in BAL fluid) into the alveolar space, increased epithelial permeability, the mean (SE) total protein in the BAL fluid increasing from 0.39 (0.01) to 0.62 (0.01) mg/ml, and increased lactate dehydrogenase (LDH) concentrations in the BAL fluid. An even greater inflammatory response was seen following intratracheal instillation of ufCB but not following CB instillation. PM10 particles had free radical activity in vivo, as shown by a decrease in GSH levels in the BAL fluid from 0.36 (0.05) to 0.25 (0.01) nmol/ml following instillation. The free radical activity of PM10 was confirmed in vitro by its ability to deplete supercoiled plasmid DNA, an effect which could be reversed by mannitol, a specific hydroxyl radical scavenger. BAL fluid leucocytes from rats treated with PM10 produced greater amounts of nitric oxide (NO), measured as nitrite (control 3.07 (0.33), treated 4.45 (0.23) microM/1 x 10(6) cells), and tumour necrosis factor alpha (control 21.0 (3.1), treated 179.2 (29.4) units/l x 10(6) cells) in culture than those obtained from control animals. Since the PM10 preparation was contaminated with small amounts of filter fibres due to the extraction process, the effects of instillation of filter fibres alone was assessed. These studies showed that filter fibres did not account for the proinflammatory and injurious effects of the PM10 suspension. CONCLUSIONS: These findings provid\u2026", "author" : [ { "dropping-particle" : "", "family" : "Li", "given" : "X Y", "non-dropping-particle" : "", "parse-names" : false, "suffix" : "" }, { "dropping-particle" : "", "family" : "Gilmour", "given" : "P S", "non-dropping-particle" : "", "parse-names" : false, "suffix" : "" }, { "dropping-particle" : "", "family" : "Donaldson", "given" : "K", "non-dropping-particle" : "", "parse-names" : false, "suffix" : "" }, { "dropping-particle" : "", "family" : "MacNee", "given" : "W", "non-dropping-particle" : "", "parse-names" : false, "suffix" : "" } ], "container-title" : "Thorax", "id" : "ITEM-1", "issued" : { "date-parts" : [ [ "1996" ] ] }, "page" : "1216-1222", "title" : "Free radical activity and pro-inflammatory effects of particulate air pollution (PM10) in vivo and in vitro.", "type" : "article-journal", "volume" : "51" }, "uris" : [ "http://www.mendeley.com/documents/?uuid=4bb86b4a-eed5-47d9-b094-75d378fb4682" ] }, { "id" : "ITEM-2", "itemData" : { "DOI" : "10.1161/CIRCULATIONAHA.108.799015", "ISSN" : "1524-4539", "PMID" : "19153269", "abstract" : "BACKGROUND: There is a strong link between urbanization and type 2 diabetes mellitus. Although a multitude of mechanisms have been proposed, there are no studies evaluating the impact of ambient air pollutants and the propensity to develop type 2 diabetes mellitus. We hypothesized that exposure to ambient fine particulate matter (&lt;2.5 mum; PM(2.5)) exaggerates diet-induced insulin resistance, adipose inflammation, and visceral adiposity.\n\nMETHODS AND RESULTS: Male C57BL/6 mice were fed high-fat chow for 10 weeks and randomly assigned to concentrated ambient PM(2.5) or filtered air (n=14 per group) for 24 weeks. PM(2.5)-exposed C57BL/6 mice exhibited marked whole-body insulin resistance, systemic inflammation, and an increase in visceral adiposity. PM(2.5) exposure induced signaling abnormalities characteristic of insulin resistance, including decreased Akt and endothelial nitric oxide synthase phosphorylation in the endothelium and increased protein kinase C expression. These abnormalilties were associated with abnormalities in vascular relaxation to insulin and acetylcholine. PM(2.5) increased adipose tissue macrophages (F4/80(+) cells) in visceral fat expressing higher levels of tumor necrosis factor-alpha/interleukin-6 and lower interleukin-10/N-acetyl-galactosamine specific lectin 1. To test the impact of PM(2.5) in eliciting direct monocyte infiltration into fat, we rendered FVBN mice expressing yellow fluorescent protein (YFP) under control of a monocyte-specific promoter (c-fms, c-fms(YFP)) diabetic over 10 weeks and then exposed these mice to PM(2.5) or saline intratracheally. PM(2.5) induced YFP cell accumulation in visceral fat and potentiated YFP cell adhesion in the microcirculation.\n\nCONCLUSIONS: PM(2.5) exposure exaggerates insulin resistance and visceral inflammation/adiposity. These findings provide a new link between air pollution and type 2 diabetes mellitus.", "author" : [ { "dropping-particle" : "", "family" : "Sun", "given" : "Qinghua", "non-dropping-particle" : "", "parse-names" : false, "suffix" : "" }, { "dropping-particle" : "", "family" : "Yue", "given" : "Peibin", "non-dropping-particle" : "", "parse-names" : false, "suffix" : "" }, { "dropping-particle" : "", "family" : "Deiuliis", "given" : "Jeffrey a", "non-dropping-particle" : "", "parse-names" : false, "suffix" : "" }, { "dropping-particle" : "", "family" : "Lumeng", "given" : "Carey N.", "non-dropping-particle" : "", "parse-names" : false, "suffix" : "" }, { "dropping-particle" : "", "family" : "Kampfrath", "given" : "Thomas", "non-dropping-particle" : "", "parse-names" : false, "suffix" : "" }, { "dropping-particle" : "", "family" : "Mikolaj", "given" : "Michael B", "non-dropping-particle" : "", "parse-names" : false, "suffix" : "" }, { "dropping-particle" : "", "family" : "Cai", "given" : "Ying", "non-dropping-particle" : "", "parse-names" : false, "suffix" : "" }, { "dropping-particle" : "", "family" : "Ostrowski", "given" : "Michael C", "non-dropping-particle" : "", "parse-names" : false, "suffix" : "" }, { "dropping-particle" : "", "family" : "Lu", "given" : "Bo", "non-dropping-particle" : "", "parse-names" : false, "suffix" : "" }, { "dropping-particle" : "", "family" : "Parthasarathy", "given" : "Sampath", "non-dropping-particle" : "", "parse-names" : false, "suffix" : "" }, { "dropping-particle" : "", "family" : "Brook", "given" : "Robert D", "non-dropping-particle" : "", "parse-names" : false, "suffix" : "" }, { "dropping-particle" : "", "family" : "Moffatt-Bruce", "given" : "Susan D", "non-dropping-particle" : "", "parse-names" : false, "suffix" : "" }, { "dropping-particle" : "", "family" : "Chen", "given" : "Lung Chi", "non-dropping-particle" : "", "parse-names" : false, "suffix" : "" }, { "dropping-particle" : "", "family" : "Rajagopalan", "given" : "Sanjay", "non-dropping-particle" : "", "parse-names" : false, "suffix" : "" } ], "container-title" : "Circulation", "id" : "ITEM-2", "issue" : "4", "issued" : { "date-parts" : [ [ "2009", "2", "3" ] ] }, "page" : "538-46", "title" : "Ambient air pollution exaggerates adipose inflammation and insulin resistance in a mouse model of diet-induced obesity.", "type" : "article-journal", "volume" : "119" }, "uris" : [ "http://www.mendeley.com/documents/?uuid=6b56c48e-b6d0-4cd9-b409-32d7dfb0ca62" ] }, { "id" : "ITEM-3", "itemData" : { "DOI" : "10.1093/toxsci/kfr211", "ISBN" : "1096-0929 (Electronic)\\r1096-0929 (Linking)", "ISSN" : "10966080", "PMID" : "21873646", "abstract" : "We have previously shown that chronic exposure to ambient fine particulate matter (less than 2.5 \u03bcm in aerodynamic diameter, PM\u2082.\u2085) pollution in conjunction with high-fat diet induces insulin resistance through alterations in inflammatory pathways. In this study, we evaluated the effects of PM\u2082.\u2085 exposure over a substantive duration of a rodent's lifespan and focused on the impact of long-term exposure on adipose structure and function. C57BL/6 mice were exposed to PM\u2082.\u2085 or filtered air (FA) (6 h/day, 5 days/week) for duration of 10 months in Columbus, OH. At the end of the exposure, PM\u2082.\u2085-exposed mice demonstrated insulin resistance (IR) and a decrease in glucose tolerance compared with the FA-exposed group. Although there were no significant differences in circulating cytokines between PM\u2082.\u2085- and FA-exposed groups, circulating adiponectin and leptin were significantly decreased in PM\u2082.\u2085-exposed group. PM\u2082.\u2085 exposure also led to inflammatory response and oxidative stress as evidenced by increase of Nrf2-regulated antioxidant genes. Additionally, PM\u2082.\u2085 exposure decreased mitochondrial count in visceral adipose and mitochondrial size in interscapular adipose depots, which were associated with reduction of uncoupling protein 1 (UCP1) expression and downregulation of brown adipocyte-specific gene profiles. These findings suggest that long-term ambient PM\u2082.\u2085 exposure induces impaired glucose tolerance, IR, inflammation, and mitochondrial alteration, and thus, it is a risk factor for the development of type 2 diabetes.", "author" : [ { "dropping-particle" : "", "family" : "Xu", "given" : "Xiaohua", "non-dropping-particle" : "", "parse-names" : false, "suffix" : "" }, { "dropping-particle" : "", "family" : "Liu", "given" : "Cuiqing", "non-dropping-particle" : "", "parse-names" : false, "suffix" : "" }, { "dropping-particle" : "", "family" : "Xu", "given" : "Zhaobin", "non-dropping-particle" : "", "parse-names" : false, "suffix" : "" }, { "dropping-particle" : "", "family" : "Tzan", "given" : "Kevin", "non-dropping-particle" : "", "parse-names" : false, "suffix" : "" }, { "dropping-particle" : "", "family" : "Zhong", "given" : "Mianhua", "non-dropping-particle" : "", "parse-names" : false, "suffix" : "" }, { "dropping-particle" : "", "family" : "Wang", "given" : "Aixia", "non-dropping-particle" : "", "parse-names" : false, "suffix" : "" }, { "dropping-particle" : "", "family" : "Lippmann", "given" : "Morton", "non-dropping-particle" : "", "parse-names" : false, "suffix" : "" }, { "dropping-particle" : "", "family" : "Chen", "given" : "Lung-Chi Chi", "non-dropping-particle" : "", "parse-names" : false, "suffix" : "" }, { "dropping-particle" : "", "family" : "Rajagopalan", "given" : "Sanjay", "non-dropping-particle" : "", "parse-names" : false, "suffix" : "" }, { "dropping-particle" : "", "family" : "Sun", "given" : "Qinghua", "non-dropping-particle" : "", "parse-names" : false, "suffix" : "" } ], "container-title" : "Toxicological Sciences", "id" : "ITEM-3", "issue" : "1", "issued" : { "date-parts" : [ [ "2011", "11" ] ] }, "page" : "88-98", "title" : "Long-term exposure to ambient fine particulate pollution induces insulin resistance and mitochondrial alteration in adipose tissue", "type" : "article-journal", "volume" : "124" }, "uris" : [ "http://www.mendeley.com/documents/?uuid=56e378d3-0f3e-487c-82f2-1181aa30ec23" ] }, { "id" : "ITEM-4", "itemData" : { "DOI" : "10.1186/1743-8977-8-20", "ISSN" : "1743-8977", "PMID" : "21745393", "abstract" : "BACKGROUND: Prior studies have demonstrated a link between air pollution and metabolic diseases such as type II diabetes. Changes in adipose tissue and its mitochondrial content/function are closely associated with the development of insulin resistance and attendant metabolic complications. We investigated changes in adipose tissue structure and function in brown and white adipose depots in response to chronic ambient air pollutant exposure in a rodent model. METHODS: Male ApoE knockout (ApoE-/-) mice inhaled concentrated fine ambient PM (PM &lt; 2.5 \u03bcm in aerodynamic diameter; PM2.5) or filtered air (FA) for 6 hours/day, 5 days/week, for 2 months. We examined superoxide production by dihydroethidium staining; inflammatory responses by immunohistochemistry; and changes in white and brown adipocyte-specific gene profiles by real-time PCR and mitochondria by transmission electron microscopy in response to PM2.5 exposure in different adipose depots of ApoE-/- mice to understand responses to chronic inhalational stimuli. RESULTS: Exposure to PM2.5 induced an increase in the production of reactive oxygen species (ROS) in brown adipose depots. Additionally, exposure to PM2.5 decreased expression of uncoupling protein 1 in brown adipose tissue as measured by immunohistochemistry and Western blot. Mitochondrial number was significantly reduced in white (WAT) and brown adipose tissues (BAT), while mitochondrial size was also reduced in BAT. In BAT, PM2.5 exposure down-regulated brown adipocyte-specific genes, while white adipocyte-specific genes were differentially up-regulated. CONCLUSIONS: PM2.5 exposure triggers oxidative stress in BAT, and results in key alterations in mitochondrial gene expression and mitochondrial alterations that are pronounced in BAT. We postulate that exposure to PM2.5 may induce imbalance between white and brown adipose tissue functionality and thereby predispose to metabolic dysfunction.", "author" : [ { "dropping-particle" : "", "family" : "Xu", "given" : "Zhaobin", "non-dropping-particle" : "", "parse-names" : false, "suffix" : "" }, { "dropping-particle" : "", "family" : "Xu", "given" : "Xiaohua", "non-dropping-particle" : "", "parse-names" : false, "suffix" : "" }, { "dropping-particle" : "", "family" : "Zhong", "given" : "Mianhua", "non-dropping-particle" : "", "parse-names" : false, "suffix" : "" }, { "dropping-particle" : "", "family" : "Hotchkiss", "given" : "Ian P", "non-dropping-particle" : "", "parse-names" : false, "suffix" : "" }, { "dropping-particle" : "", "family" : "Lewandowski", "given" : "Ryan P", "non-dropping-particle" : "", "parse-names" : false, "suffix" : "" }, { "dropping-particle" : "", "family" : "Wagner", "given" : "James G", "non-dropping-particle" : "", "parse-names" : false, "suffix" : "" }, { "dropping-particle" : "", "family" : "Bramble", "given" : "Lori a", "non-dropping-particle" : "", "parse-names" : false, "suffix" : "" }, { "dropping-particle" : "", "family" : "Yang", "given" : "Yifeng", "non-dropping-particle" : "", "parse-names" : false, "suffix" : "" }, { "dropping-particle" : "", "family" : "Wang", "given" : "Aixia", "non-dropping-particle" : "", "parse-names" : false, "suffix" : "" }, { "dropping-particle" : "", "family" : "Harkema", "given" : "Jack R", "non-dropping-particle" : "", "parse-names" : false, "suffix" : "" }, { "dropping-particle" : "", "family" : "Lippmann", "given" : "Morton", "non-dropping-particle" : "", "parse-names" : false, "suffix" : "" }, { "dropping-particle" : "", "family" : "Rajagopalan", "given" : "Sanjay", "non-dropping-particle" : "", "parse-names" : false, "suffix" : "" }, { "dropping-particle" : "", "family" : "Chen", "given" : "Lung-Chi", "non-dropping-particle" : "", "parse-names" : false, "suffix" : "" }, { "dropping-particle" : "", "family" : "Sun", "given" : "Qinghua", "non-dropping-particle" : "", "parse-names" : false, "suffix" : "" } ], "container-title" : "Particle and fibre toxicology", "id" : "ITEM-4", "issue" : "1", "issued" : { "date-parts" : [ [ "2011", "1" ] ] }, "page" : "20", "publisher" : "BioMed Central Ltd", "title" : "Ambient particulate air pollution induces oxidative stress and alterations of mitochondria and gene expression in brown and white adipose tissues.", "type" : "article-journal", "volume" : "8" }, "uris" : [ "http://www.mendeley.com/documents/?uuid=7bdee750-40b8-45b1-9f8f-0c57bee074f9" ] }, { "id" : "ITEM-5", "itemData" : { "DOI" : "10.1186/s12989-014-0053-5", "ISSN" : "1743-8977", "PMID" : "25358444", "abstract" : "BACKGROUND: Prior experimental and epidemiologic data support a link between exposure to fine ambient particulate matter (&lt;2.5 \u03bcm in aerodynamic diameter, PM2.5) and development of insulin resistance/Type II diabetes mellitus (Type II DM). We investigated the role of hypothalamic inflammation in PM2.5-mediated diabetes development. METHODS: KKay mice, a genetically susceptible model of Type II DM, were assigned to either concentrated PM2.5 or filtered air (FA) for 4-8 weeks via a versatile aerosol concentrator and exposure system, or administered intra-cerebroventricular with either IKK\u03b2 inhibitor (IMD-0354) or TNF\u03b1 antibody (infliximab) for 4-5 weeks simultaneously with PM2.5 exposure. Glucose tolerance, insulin sensitivity, oxygen consumption and heat production were evaluated. At euthanasia, blood, spleen, visceral adipose tissue and hypothalamus were collected to measure inflammatory cells using flow cytometry. Standard immunohistochemical methods and quantitative PCR were used to assess targets of interest. RESULTS: PM2.5 exposure led to hyperglycemia and insulin resistance, which was accompanied by increased hypothalamic IL-6, TNF\u03b1, and IKK\u03b2 mRNA expression and microglial/astrocyte reactivity. Targeting the NF\u03baB pathway with intra-cerebroventricular administration of an IKK\u03b2 inhibitor [IMD-0354, n = 8 for each group)], but not TNF\u03b1 blockade with infliximab [(n = 6 for each group], improved glucose tolerance, insulin sensitivity, rectified energy homeostasis (O2 consumption, CO2 production, respiratory exchange ratio and heat generation) and reduced peripheral inflammation in response to PM2.5. CONCLUSIONS: Central inhibition of IKK\u03b2 prevents PM2.5 mediated peripheral inflammation and exaggeration of type II diabetes. These results provide novel insights into how air pollution may mediate susceptibility to insulin resistance and Type II DM.", "author" : [ { "dropping-particle" : "", "family" : "Liu", "given" : "Cuiqing", "non-dropping-particle" : "", "parse-names" : false, "suffix" : "" }, { "dropping-particle" : "", "family" : "Fonken", "given" : "Laura K", "non-dropping-particle" : "", "parse-names" : false, "suffix" : "" }, { "dropping-particle" : "", "family" : "Wang", "given" : "Aixia", "non-dropping-particle" : "", "parse-names" : false, "suffix" : "" }, { "dropping-particle" : "", "family" : "Maiseyeu", "given" : "Andrei", "non-dropping-particle" : "", "parse-names" : false, "suffix" : "" }, { "dropping-particle" : "", "family" : "Bai", "given" : "Yuntao", "non-dropping-particle" : "", "parse-names" : false, "suffix" : "" }, { "dropping-particle" : "", "family" : "Wang", "given" : "Tse-Yao", "non-dropping-particle" : "", "parse-names" : false, "suffix" : "" }, { "dropping-particle" : "", "family" : "Maurya", "given" : "Santosh", "non-dropping-particle" : "", "parse-names" : false, "suffix" : "" }, { "dropping-particle" : "", "family" : "Ko", "given" : "Yi-An", "non-dropping-particle" : "", "parse-names" : false, "suffix" : "" }, { "dropping-particle" : "", "family" : "Periasamy", "given" : "Muthu", "non-dropping-particle" : "", "parse-names" : false, "suffix" : "" }, { "dropping-particle" : "", "family" : "Dvonch", "given" : "Timothy", "non-dropping-particle" : "", "parse-names" : false, "suffix" : "" }, { "dropping-particle" : "", "family" : "Morishita", "given" : "Masako", "non-dropping-particle" : "", "parse-names" : false, "suffix" : "" }, { "dropping-particle" : "", "family" : "Brook", "given" : "Robert D", "non-dropping-particle" : "", "parse-names" : false, "suffix" : "" }, { "dropping-particle" : "", "family" : "Harkema", "given" : "Jack", "non-dropping-particle" : "", "parse-names" : false, "suffix" : "" }, { "dropping-particle" : "", "family" : "Ying", "given" : "Zhekang", "non-dropping-particle" : "", "parse-names" : false, "suffix" : "" }, { "dropping-particle" : "", "family" : "Mukherjee", "given" : "Bhramar", "non-dropping-particle" : "", "parse-names" : false, "suffix" : "" }, { "dropping-particle" : "", "family" : "Sun", "given" : "Qinghua", "non-dropping-particle" : "", "parse-names" : false, "suffix" : "" }, { "dropping-particle" : "", "family" : "Nelson", "given" : "Randy J", "non-dropping-particle" : "", "parse-names" : false, "suffix" : "" }, { "dropping-particle" : "", "family" : "Rajagopalan", "given" : "Sanjay", "non-dropping-particle" : "", "parse-names" : false, "suffix" : "" } ], "container-title" : "Particle and fibre toxicology", "id" : "ITEM-5", "issue" : "1", "issued" : { "date-parts" : [ [ "2014", "1" ] ] }, "page" : "53", "title" : "Central IKK\u03b2 inhibition prevents air pollution mediated peripheral inflammation and exaggeration of type II diabetes.", "type" : "article-journal", "volume" : "11" }, "uris" : [ "http://www.mendeley.com/documents/?uuid=0fc1b3e3-487d-4b4a-a60f-fdc0792b792d" ] } ], "mendeley" : { "formattedCitation" : "(5\u20139)", "plainTextFormattedCitation" : "(5\u20139)", "previouslyFormattedCitation" : "(5\u20139)" }, "properties" : { "noteIndex" : 0 }, "schema" : "https://github.com/citation-style-language/schema/raw/master/csl-citation.json" }</w:instrText>
+      </w:r>
+      <w:r>
+        <w:fldChar w:fldCharType="separate"/>
+      </w:r>
+      <w:r>
+        <w:rPr>
+          <w:noProof/>
+        </w:rPr>
+        <w:t>(5–9)</w:t>
+      </w:r>
+      <w:ins w:id="44" w:author="Dave Bridges" w:date="2015-10-20T09:07:00Z">
+        <w:r>
+          <w:fldChar w:fldCharType="end"/>
+        </w:r>
+        <w:r>
+          <w:t>.</w:t>
+        </w:r>
+      </w:ins>
+      <w:del w:id="45" w:author="Dave Bridges" w:date="2015-10-20T09:07:00Z">
+        <w:r>
+          <w:delText>(</w:delText>
+        </w:r>
+        <w:commentRangeStart w:id="46"/>
+        <w:r>
+          <w:delText>Li 1996, Sun 2009, Xu 2011a&amp;b, Liu 2014</w:delText>
+        </w:r>
+        <w:commentRangeEnd w:id="46"/>
         <w:r>
           <w:rPr>
             <w:rStyle w:val="CommentReference"/>
           </w:rPr>
-          <w:commentReference w:id="44"/>
-        </w:r>
-      </w:ins>
-      <w:ins w:id="46" w:author="Stephenson, Erin" w:date="2015-10-20T16:12:00Z">
-        <w:r>
-          <w:t xml:space="preserve">; </w:t>
-        </w:r>
-        <w:commentRangeStart w:id="47"/>
-        <w:r>
-          <w:t>Stephenson &amp; Hawley, 2014</w:t>
-        </w:r>
-        <w:commentRangeEnd w:id="47"/>
-        <w:r>
-          <w:rPr>
-            <w:rStyle w:val="CommentReference"/>
-          </w:rPr>
-          <w:commentReference w:id="47"/>
-        </w:r>
-      </w:ins>
-      <w:ins w:id="48" w:author="Stephenson, Erin" w:date="2015-10-20T14:22:00Z">
-        <w:r>
-          <w:t>), with deficits in muscle quality and function</w:t>
-        </w:r>
-      </w:ins>
-      <w:ins w:id="49" w:author="Stephenson, Erin" w:date="2015-10-20T16:41:00Z">
-        <w:r>
-          <w:t>, particularly during early development (</w:t>
-        </w:r>
-        <w:commentRangeStart w:id="50"/>
-        <w:r>
-          <w:t>Brown, 2014</w:t>
-        </w:r>
-        <w:commentRangeEnd w:id="50"/>
-        <w:r>
-          <w:rPr>
-            <w:rStyle w:val="CommentReference"/>
-          </w:rPr>
-          <w:commentReference w:id="50"/>
-        </w:r>
-        <w:r>
-          <w:t>),</w:t>
-        </w:r>
-      </w:ins>
-      <w:ins w:id="51" w:author="Stephenson, Erin" w:date="2015-10-20T14:22:00Z">
-        <w:r>
-          <w:t xml:space="preserve"> being closely linked to many </w:t>
-        </w:r>
-      </w:ins>
-      <w:ins w:id="52" w:author="Stephenson, Erin" w:date="2015-10-20T16:16:00Z">
-        <w:r>
-          <w:t xml:space="preserve">different </w:t>
-        </w:r>
-      </w:ins>
-      <w:ins w:id="53" w:author="Stephenson, Erin" w:date="2015-10-20T14:22:00Z">
-        <w:r>
-          <w:t>metabolic disease states (</w:t>
-        </w:r>
-      </w:ins>
-      <w:commentRangeStart w:id="54"/>
-      <w:ins w:id="55" w:author="Stephenson, Erin" w:date="2015-10-20T16:15:00Z">
-        <w:r>
-          <w:t>Russell, 2014</w:t>
+          <w:commentReference w:id="46"/>
+        </w:r>
+        <w:r>
+          <w:delText>)</w:delText>
+        </w:r>
+        <w:r>
+          <w:delText>.</w:delText>
+        </w:r>
+      </w:del>
+      <w:r>
+        <w:t xml:space="preserve"> </w:t>
+      </w:r>
+      <w:r>
+        <w:t>Specifically, c</w:t>
+      </w:r>
+      <w:r>
+        <w:t xml:space="preserve">ross-sectional studies of human subjects who are chronically exposed to combustion derived particulate matter have shown associations with type </w:t>
+      </w:r>
+      <w:del w:id="47" w:author="Stephenson, Erin" w:date="2015-10-20T16:40:00Z">
+        <w:r>
+          <w:delText>II</w:delText>
+        </w:r>
+      </w:del>
+      <w:ins w:id="48" w:author="Stephenson, Erin" w:date="2015-10-20T16:40:00Z">
+        <w:r>
+          <w:t>2</w:t>
+        </w:r>
+      </w:ins>
+      <w:r>
+        <w:t xml:space="preserve"> diabetes and cardiovascular disease </w:t>
+      </w:r>
+      <w:r>
+        <w:fldChar w:fldCharType="begin" w:fldLock="1"/>
+      </w:r>
+      <w:r>
+        <w:instrText>ADDIN CSL_CITATION { "citationItems" : [ { "id" : "ITEM-1", "itemData" : { "DOI" : "10.1007/s00125-013-2925-x", "ISSN" : "1432-0428", "PMID" : "23666166", "abstract" : "AIMS/HYPOTHESIS: Epidemiological studies that have examined associations between long-term exposure to traffic-related air pollution and type 2 diabetes mellitus in adults are inconsistent, and studies on insulin resistance are scarce. We aimed to assess the association between traffic-related air pollution and insulin resistance in children. METHODS: Fasting blood samples were collected from 397 10-year-old children in two prospective German birth cohort studies. Individual-level exposures to traffic-related air pollutants at the birth address were estimated by land use regression models. The association between air pollution and HOMA of insulin resistance (HOMA-IR) was analysed using a linear model adjusted for several covariates including birthweight, pubertal status and BMI. Models were also further adjusted for second-hand smoke exposure at home. Sensitivity analyses that assessed the impact of relocating, study design and sex were performed. RESULTS: In all crude and adjusted models, levels of insulin resistance were greater in children with higher exposure to air pollution. Insulin resistance increased by 17.0% (95% CI 5.0, 30.3) and 18.7% (95% CI 2.9, 36.9) for every 2SDs increase in ambient NO2 and particulate matter \u226410 \u03bcm in diameter, respectively. Proximity to the nearest major road increased insulin resistance by 7.2% (95% CI 0.8, 14.0) per 500 m. CONCLUSIONS/INTERPRETATION: Traffic-related air pollution may increase the risk of insulin resistance. Given the ubiquitous nature of air pollution and the high incidence of insulin resistance in the general population, the associations examined here may have potentially important public health effects despite the small/moderate effect sizes observed.", "author" : [ { "dropping-particle" : "", "family" : "Thiering", "given" : "E", "non-dropping-particle" : "", "parse-names" : false, "suffix" : "" }, { "dropping-particle" : "", "family" : "Cyrys", "given" : "J", "non-dropping-particle" : "", "parse-names" : false, "suffix" : "" }, { "dropping-particle" : "", "family" : "Kratzsch", "given" : "J", "non-dropping-particle" : "", "parse-names" : false, "suffix" : "" }, { "dropping-particle" : "", "family" : "Meisinger", "given" : "C", "non-dropping-particle" : "", "parse-names" : false, "suffix" : "" }, { "dropping-particle" : "", "family" : "Hoffmann", "given" : "B", "non-dropping-particle" : "", "parse-names" : false, "suffix" : "" }, { "dropping-particle" : "", "family" : "Berdel", "given" : "D", "non-dropping-particle" : "", "parse-names" : false, "suffix" : "" }, { "dropping-particle" : "", "family" : "Berg", "given" : "A", "non-dropping-particle" : "von", "parse-names" : false, "suffix" : "" }, { "dropping-particle" : "", "family" : "Koletzko", "given" : "S", "non-dropping-particle" : "", "parse-names" : false, "suffix" : "" }, { "dropping-particle" : "", "family" : "Bauer", "given" : "C-P", "non-dropping-particle" : "", "parse-names" : false, "suffix" : "" }, { "dropping-particle" : "", "family" : "Heinrich", "given" : "J", "non-dropping-particle" : "", "parse-names" : false, "suffix" : "" } ], "container-title" : "Diabetologia", "id" : "ITEM-1", "issue" : "8", "issued" : { "date-parts" : [ [ "2013", "8" ] ] }, "page" : "1696-704", "title" : "Long-term exposure to traffic-related air pollution and insulin resistance in children: results from the GINIplus and LISAplus birth cohorts.", "type" : "article-journal", "volume" : "56" }, "uris" : [ "http://www.mendeley.com/documents/?uuid=ad3d4817-1fd2-463f-9102-0cf76ea72b3b" ] }, { "id" : "ITEM-2", "itemData" : { "DOI" : "10.2337/dc11-1155", "ISSN" : "1935-5548", "PMID" : "22074722", "abstract" : "OBJECTIVE: Animal and cross-sectional epidemiological studies suggest a link between air pollution and diabetes, whereas the limited prospective data show mixed results. We studied the association between long-term exposure to traffic-related air pollution and incidence of diabetes.\n\nRESEARCH DESIGN AND METHODS: We followed 57,053 participants of the Danish Diet, Cancer, and Health cohort in the Danish National Diabetes Register between baseline (1993-1997) and 27 June 2006. We estimated the mean levels of nitrogen dioxide (NO(2)) at the residential addresses of the cohort participants since 1971 and modeled the association between NO(2) and diabetes incidence with a Cox regression model, separately for two definitions of diabetes: all cases and a more strict definition where unconfirmed cases were excluded.\n\nRESULTS: Over a mean follow-up of 9.7 years of 51,818 eligible subjects, there were 4,040 (7.8%) incident diabetes cases in total and 2,877 (5.5%) with confirmed diagnoses. Air pollution was not associated with all diabetes cases (hazard ratio 1.00 [95% CI 0.97-1.04] per interquartile range of 4.9 \u03bcg/m(3) mean NO(2) levels since 1971), but a borderline statistically significant association was detected with confirmed cases of diabetes (1.04 [1.00-1.08]). Among confirmed diabetes cases, effects were significantly enhanced in nonsmokers (1.12 [1.05-1.20]) and physically active people (1.10 [1.03-1.16]).\n\nCONCLUSIONS: Long-term exposure to traffic-related air pollution may contribute to the development of diabetes, especially in individuals with a healthy lifestyle, nonsmokers, and physically active individuals.", "author" : [ { "dropping-particle" : "", "family" : "Andersen", "given" : "Zorana J", "non-dropping-particle" : "", "parse-names" : false, "suffix" : "" }, { "dropping-particle" : "", "family" : "Raaschou-Nielsen", "given" : "Ole", "non-dropping-particle" : "", "parse-names" : false, "suffix" : "" }, { "dropping-particle" : "", "family" : "Ketzel", "given" : "Matthias", "non-dropping-particle" : "", "parse-names" : false, "suffix" : "" }, { "dropping-particle" : "", "family" : "Jensen", "given" : "Steen S", "non-dropping-particle" : "", "parse-names" : false, "suffix" : "" }, { "dropping-particle" : "", "family" : "Hvidberg", "given" : "Martin", "non-dropping-particle" : "", "parse-names" : false, "suffix" : "" }, { "dropping-particle" : "", "family" : "Loft", "given" : "Steffen", "non-dropping-particle" : "", "parse-names" : false, "suffix" : "" }, { "dropping-particle" : "", "family" : "Tj\u00f8nneland", "given" : "Anne", "non-dropping-particle" : "", "parse-names" : false, "suffix" : "" }, { "dropping-particle" : "", "family" : "Overvad", "given" : "Kim", "non-dropping-particle" : "", "parse-names" : false, "suffix" : "" }, { "dropping-particle" : "", "family" : "S\u00f8rensen", "given" : "Mette", "non-dropping-particle" : "", "parse-names" : false, "suffix" : "" } ], "container-title" : "Diabetes care", "id" : "ITEM-2", "issue" : "1", "issued" : { "date-parts" : [ [ "2012", "1" ] ] }, "page" : "92-8", "title" : "Diabetes incidence and long-term exposure to air pollution: a cohort study.", "type" : "article-journal", "volume" : "35" }, "uris" : [ "http://www.mendeley.com/documents/?uuid=32b97284-2791-42d4-b039-c411f329a2b5" ] }, { "id" : "ITEM-3", "itemData" : { "DOI" : "10.1097/JOM.0b013e31815dba70", "ISSN" : "1076-2752", "PMID" : "18188079", "abstract" : "OBJECTIVE: Air pollution is associated with an increased risk for cardiovascular events. Many of the biological pathways involved could also promote diabetes mellitus (DM). We therefore investigated the association between DM prevalence and exposure to traffic-related air pollution (nitrogen dioxide [NO 2]). METHODS: Study participants were patients who attended two respiratory clinics in Hamilton (n = 5228) and Toronto (n = 2406). The diagnosis of DM was ascertained by linkage to administrative databases of the Ontario universal Health Insurance Plan for patients aged 40 years and above. Geographic Information systems methodology was used to assign individual estimates of NO2 based on a network of samplers in each city. Logistic regression was used to estimate the relations between NO2 exposures and the odds of DM diagnosis. RESULTS: After adjusting for age, body mass index, and neighborhood income there were positive effects in women on the odds ratio for DM for each 1 ppb NO2 exposure in Toronto (OR 1.055, 95% CI: 0.99 to 1.11) and Hamilton (OR 1.029, 95% CI: 0.98 to 1.08). In a meta-analytic model including both cities, there was a significant effect in women (OR = 1.04; 95% CI: 1.00 to 1.08). Across the inter-quartile range (approximately 4 ppb NO2) there was nearly a 17% increase in the odds of DM for women. There were no positive associations among men. CONCLUSIONS: Exposure to NO2, a marker of traffic-related air pollutants, was associated with DM prevalence among women. Exposure estimate errors in men may explain the apparent gender difference. These results suggest that common air pollutants are associated with DM and warrant more investigation to determine if this is a cause-and-effect relationship.", "author" : [ { "dropping-particle" : "", "family" : "Brook", "given" : "Robert D", "non-dropping-particle" : "", "parse-names" : false, "suffix" : "" }, { "dropping-particle" : "", "family" : "Jerrett", "given" : "Michael", "non-dropping-particle" : "", "parse-names" : false, "suffix" : "" }, { "dropping-particle" : "", "family" : "Brook", "given" : "Jeffrey R", "non-dropping-particle" : "", "parse-names" : false, "suffix" : "" }, { "dropping-particle" : "", "family" : "Bard", "given" : "Robert L", "non-dropping-particle" : "", "parse-names" : false, "suffix" : "" }, { "dropping-particle" : "", "family" : "Finkelstein", "given" : "Murray M", "non-dropping-particle" : "", "parse-names" : false, "suffix" : "" } ], "container-title" : "Journal of occupational and environmental medicine / American College of Occupational and Environmental Medicine", "id" : "ITEM-3", "issue" : "1", "issued" : { "date-parts" : [ [ "2008", "1" ] ] }, "page" : "32-8", "title" : "The relationship between diabetes mellitus and traffic-related air pollution.", "type" : "article-journal", "volume" : "50" }, "uris" : [ "http://www.mendeley.com/documents/?uuid=dfa9a4cb-9e40-4154-a2ba-6aba1161720a" ] } ], "mendeley" : { "formattedCitation" : "(1, 4, 3)", "plainTextFormattedCitation" : "(1, 4, 3)", "previouslyFormattedCitation" : "(1, 4, 3)" }, "properties" : { "noteIndex" : 0 }, "schema" : "https://github.com/citation-style-language/schema/raw/master/csl-citation.json" }</w:instrText>
+      </w:r>
+      <w:r>
+        <w:fldChar w:fldCharType="separate"/>
+      </w:r>
+      <w:r>
+        <w:rPr>
+          <w:noProof/>
+        </w:rPr>
+        <w:t>(1, 4, 3)</w:t>
+      </w:r>
+      <w:r>
+        <w:fldChar w:fldCharType="end"/>
+      </w:r>
+      <w:r>
+        <w:t>, whereas m</w:t>
+      </w:r>
+      <w:r>
+        <w:t xml:space="preserve">urine models of chronic particulate matter exposure </w:t>
+      </w:r>
+      <w:r>
+        <w:t>indicate</w:t>
+      </w:r>
+      <w:r>
+        <w:t xml:space="preserve"> that pollutants lead to eleva</w:t>
+      </w:r>
+      <w:r>
+        <w:t>ted adipose tissue inflammation</w:t>
+      </w:r>
+      <w:r>
+        <w:t xml:space="preserve"> and insulin resistance </w:t>
+      </w:r>
+      <w:r>
+        <w:fldChar w:fldCharType="begin" w:fldLock="1"/>
+      </w:r>
+      <w:r>
+        <w:instrText>ADDIN CSL_CITATION { "citationItems" : [ { "id" : "ITEM-1", "itemData" : { "DOI" : "10.1161/CIRCULATIONAHA.108.799015", "ISSN" : "1524-4539", "PMID" : "19153269", "abstract" : "BACKGROUND: There is a strong link between urbanization and type 2 diabetes mellitus. Although a multitude of mechanisms have been proposed, there are no studies evaluating the impact of ambient air pollutants and the propensity to develop type 2 diabetes mellitus. We hypothesized that exposure to ambient fine particulate matter (&lt;2.5 mum; PM(2.5)) exaggerates diet-induced insulin resistance, adipose inflammation, and visceral adiposity.\n\nMETHODS AND RESULTS: Male C57BL/6 mice were fed high-fat chow for 10 weeks and randomly assigned to concentrated ambient PM(2.5) or filtered air (n=14 per group) for 24 weeks. PM(2.5)-exposed C57BL/6 mice exhibited marked whole-body insulin resistance, systemic inflammation, and an increase in visceral adiposity. PM(2.5) exposure induced signaling abnormalities characteristic of insulin resistance, including decreased Akt and endothelial nitric oxide synthase phosphorylation in the endothelium and increased protein kinase C expression. These abnormalilties were associated with abnormalities in vascular relaxation to insulin and acetylcholine. PM(2.5) increased adipose tissue macrophages (F4/80(+) cells) in visceral fat expressing higher levels of tumor necrosis factor-alpha/interleukin-6 and lower interleukin-10/N-acetyl-galactosamine specific lectin 1. To test the impact of PM(2.5) in eliciting direct monocyte infiltration into fat, we rendered FVBN mice expressing yellow fluorescent protein (YFP) under control of a monocyte-specific promoter (c-fms, c-fms(YFP)) diabetic over 10 weeks and then exposed these mice to PM(2.5) or saline intratracheally. PM(2.5) induced YFP cell accumulation in visceral fat and potentiated YFP cell adhesion in the microcirculation.\n\nCONCLUSIONS: PM(2.5) exposure exaggerates insulin resistance and visceral inflammation/adiposity. These findings provide a new link between air pollution and type 2 diabetes mellitus.", "author" : [ { "dropping-particle" : "", "family" : "Sun", "given" : "Qinghua", "non-dropping-particle" : "", "parse-names" : false, "suffix" : "" }, { "dropping-particle" : "", "family" : "Yue", "given" : "Peibin", "non-dropping-particle" : "", "parse-names" : false, "suffix" : "" }, { "dropping-particle" : "", "family" : "Deiuliis", "given" : "Jeffrey a", "non-dropping-particle" : "", "parse-names" : false, "suffix" : "" }, { "dropping-particle" : "", "family" : "Lumeng", "given" : "Carey N.", "non-dropping-particle" : "", "parse-names" : false, "suffix" : "" }, { "dropping-particle" : "", "family" : "Kampfrath", "given" : "Thomas", "non-dropping-particle" : "", "parse-names" : false, "suffix" : "" }, { "dropping-particle" : "", "family" : "Mikolaj", "given" : "Michael B", "non-dropping-particle" : "", "parse-names" : false, "suffix" : "" }, { "dropping-particle" : "", "family" : "Cai", "given" : "Ying", "non-dropping-particle" : "", "parse-names" : false, "suffix" : "" }, { "dropping-particle" : "", "family" : "Ostrowski", "given" : "Michael C", "non-dropping-particle" : "", "parse-names" : false, "suffix" : "" }, { "dropping-particle" : "", "family" : "Lu", "given" : "Bo", "non-dropping-particle" : "", "parse-names" : false, "suffix" : "" }, { "dropping-particle" : "", "family" : "Parthasarathy", "given" : "Sampath", "non-dropping-particle" : "", "parse-names" : false, "suffix" : "" }, { "dropping-particle" : "", "family" : "Brook", "given" : "Robert D", "non-dropping-particle" : "", "parse-names" : false, "suffix" : "" }, { "dropping-particle" : "", "family" : "Moffatt-Bruce", "given" : "Susan D", "non-dropping-particle" : "", "parse-names" : false, "suffix" : "" }, { "dropping-particle" : "", "family" : "Chen", "given" : "Lung Chi", "non-dropping-particle" : "", "parse-names" : false, "suffix" : "" }, { "dropping-particle" : "", "family" : "Rajagopalan", "given" : "Sanjay", "non-dropping-particle" : "", "parse-names" : false, "suffix" : "" } ], "container-title" : "Circulation", "id" : "ITEM-1", "issue" : "4", "issued" : { "date-parts" : [ [ "2009", "2", "3" ] ] }, "page" : "538-46", "title" : "Ambient air pollution exaggerates adipose inflammation and insulin resistance in a mouse model of diet-induced obesity.", "type" : "article-journal", "volume" : "119" }, "uris" : [ "http://www.mendeley.com/documents/?uuid=6b56c48e-b6d0-4cd9-b409-32d7dfb0ca62" ] }, { "id" : "ITEM-2", "itemData" : { "DOI" : "10.1093/toxsci/kfr211", "ISBN" : "1096-0929 (Electronic)\\r1096-0929 (Linking)", "ISSN" : "10966080", "PMID" : "21873646", "abstract" : "We have previously shown that chronic exposure to ambient fine particulate matter (less than 2.5 \u03bcm in aerodynamic diameter, PM\u2082.\u2085) pollution in conjunction with high-fat diet induces insulin resistance through alterations in inflammatory pathways. In this study, we evaluated the effects of PM\u2082.\u2085 exposure over a substantive duration of a rodent's lifespan and focused on the impact of long-term exposure on adipose structure and function. C57BL/6 mice were exposed to PM\u2082.\u2085 or filtered air (FA) (6 h/day, 5 days/week) for duration of 10 months in Columbus, OH. At the end of the exposure, PM\u2082.\u2085-exposed mice demonstrated insulin resistance (IR) and a decrease in glucose tolerance compared with the FA-exposed group. Although there were no significant differences in circulating cytokines between PM\u2082.\u2085- and FA-exposed groups, circulating adiponectin and leptin were significantly decreased in PM\u2082.\u2085-exposed group. PM\u2082.\u2085 exposure also led to inflammatory response and oxidative stress as evidenced by increase of Nrf2-regulated antioxidant genes. Additionally, PM\u2082.\u2085 exposure decreased mitochondrial count in visceral adipose and mitochondrial size in interscapular adipose depots, which were associated with reduction of uncoupling protein 1 (UCP1) expression and downregulation of brown adipocyte-specific gene profiles. These findings suggest that long-term ambient PM\u2082.\u2085 exposure induces impaired glucose tolerance, IR, inflammation, and mitochondrial alteration, and thus, it is a risk factor for the development of type 2 diabetes.", "author" : [ { "dropping-particle" : "", "family" : "Xu", "given" : "Xiaohua", "non-dropping-particle" : "", "parse-names" : false, "suffix" : "" }, { "dropping-particle" : "", "family" : "Liu", "given" : "Cuiqing", "non-dropping-particle" : "", "parse-names" : false, "suffix" : "" }, { "dropping-particle" : "", "family" : "Xu", "given" : "Zhaobin", "non-dropping-particle" : "", "parse-names" : false, "suffix" : "" }, { "dropping-particle" : "", "family" : "Tzan", "given" : "Kevin", "non-dropping-particle" : "", "parse-names" : false, "suffix" : "" }, { "dropping-particle" : "", "family" : "Zhong", "given" : "Mianhua", "non-dropping-particle" : "", "parse-names" : false, "suffix" : "" }, { "dropping-particle" : "", "family" : "Wang", "given" : "Aixia", "non-dropping-particle" : "", "parse-names" : false, "suffix" : "" }, { "dropping-particle" : "", "family" : "Lippmann", "given" : "Morton", "non-dropping-particle" : "", "parse-names" : false, "suffix" : "" }, { "dropping-particle" : "", "family" : "Chen", "given" : "Lung-Chi Chi", "non-dropping-particle" : "", "parse-names" : false, "suffix" : "" }, { "dropping-particle" : "", "family" : "Rajagopalan", "given" : "Sanjay", "non-dropping-particle" : "", "parse-names" : false, "suffix" : "" }, { "dropping-particle" : "", "family" : "Sun", "given" : "Qinghua", "non-dropping-particle" : "", "parse-names" : false, "suffix" : "" } ], "container-title" : "Toxicological Sciences", "id" : "ITEM-2", "issue" : "1", "issued" : { "date-parts" : [ [ "2011", "11" ] ] }, "page" : "88-98", "title" : "Long-term exposure to ambient fine particulate pollution induces insulin resistance and mitochondrial alteration in adipose tissue", "type" : "article-journal", "volume" : "124" }, "uris" : [ "http://www.mendeley.com/documents/?uuid=56e378d3-0f3e-487c-82f2-1181aa30ec23" ] }, { "id" : "ITEM-3", "itemData" : { "DOI" : "10.1186/s12989-014-0053-5", "ISSN" : "1743-8977", "PMID" : "25358444", "abstract" : "BACKGROUND: Prior experimental and epidemiologic data support a link between exposure to fine ambient particulate matter (&lt;2.5 \u03bcm in aerodynamic diameter, PM2.5) and development of insulin resistance/Type II diabetes mellitus (Type II DM). We investigated the role of hypothalamic inflammation in PM2.5-mediated diabetes development. METHODS: KKay mice, a genetically susceptible model of Type II DM, were assigned to either concentrated PM2.5 or filtered air (FA) for 4-8 weeks via a versatile aerosol concentrator and exposure system, or administered intra-cerebroventricular with either IKK\u03b2 inhibitor (IMD-0354) or TNF\u03b1 antibody (infliximab) for 4-5 weeks simultaneously with PM2.5 exposure. Glucose tolerance, insulin sensitivity, oxygen consumption and heat production were evaluated. At euthanasia, blood, spleen, visceral adipose tissue and hypothalamus were collected to measure inflammatory cells using flow cytometry. Standard immunohistochemical methods and quantitative PCR were used to assess targets of interest. RESULTS: PM2.5 exposure led to hyperglycemia and insulin resistance, which was accompanied by increased hypothalamic IL-6, TNF\u03b1, and IKK\u03b2 mRNA expression and microglial/astrocyte reactivity. Targeting the NF\u03baB pathway with intra-cerebroventricular administration of an IKK\u03b2 inhibitor [IMD-0354, n = 8 for each group)], but not TNF\u03b1 blockade with infliximab [(n = 6 for each group], improved glucose tolerance, insulin sensitivity, rectified energy homeostasis (O2 consumption, CO2 production, respiratory exchange ratio and heat generation) and reduced peripheral inflammation in response to PM2.5. CONCLUSIONS: Central inhibition of IKK\u03b2 prevents PM2.5 mediated peripheral inflammation and exaggeration of type II diabetes. These results provide novel insights into how air pollution may mediate susceptibility to insulin resistance and Type II DM.", "author" : [ { "dropping-particle" : "", "family" : "Liu", "given" : "Cuiqing", "non-dropping-particle" : "", "parse-names" : false, "suffix" : "" }, { "dropping-particle" : "", "family" : "Fonken", "given" : "Laura K", "non-dropping-particle" : "", "parse-names" : false, "suffix" : "" }, { "dropping-particle" : "", "family" : "Wang", "given" : "Aixia", "non-dropping-particle" : "", "parse-names" : false, "suffix" : "" }, { "dropping-particle" : "", "family" : "Maiseyeu", "given" : "Andrei", "non-dropping-particle" : "", "parse-names" : false, "suffix" : "" }, { "dropping-particle" : "", "family" : "Bai", "given" : "Yuntao", "non-dropping-particle" : "", "parse-names" : false, "suffix" : "" }, { "dropping-particle" : "", "family" : "Wang", "given" : "Tse-Yao", "non-dropping-particle" : "", "parse-names" : false, "suffix" : "" }, { "dropping-particle" : "", "family" : "Maurya", "given" : "Santosh", "non-dropping-particle" : "", "parse-names" : false, "suffix" : "" }, { "dropping-particle" : "", "family" : "Ko", "given" : "Yi-An", "non-dropping-particle" : "", "parse-names" : false, "suffix" : "" }, { "dropping-particle" : "", "family" : "Periasamy", "given" : "Muthu", "non-dropping-particle" : "", "parse-names" : false, "suffix" : "" }, { "dropping-particle" : "", "family" : "Dvonch", "given" : "Timothy", "non-dropping-particle" : "", "parse-names" : false, "suffix" : "" }, { "dropping-particle" : "", "family" : "Morishita", "given" : "Masako", "non-dropping-particle" : "", "parse-names" : false, "suffix" : "" }, { "dropping-particle" : "", "family" : "Brook", "given" : "Robert D", "non-dropping-particle" : "", "parse-names" : false, "suffix" : "" }, { "dropping-particle" : "", "family" : "Harkema", "given" : "Jack", "non-dropping-particle" : "", "parse-names" : false, "suffix" : "" }, { "dropping-particle" : "", "family" : "Ying", "given" : "Zhekang", "non-dropping-particle" : "", "parse-names" : false, "suffix" : "" }, { "dropping-particle" : "", "family" : "Mukherjee", "given" : "Bhramar", "non-dropping-particle" : "", "parse-names" : false, "suffix" : "" }, { "dropping-particle" : "", "family" : "Sun", "given" : "Qinghua", "non-dropping-particle" : "", "parse-names" : false, "suffix" : "" }, { "dropping-particle" : "", "family" : "Nelson", "given" : "Randy J", "non-dropping-particle" : "", "parse-names" : false, "suffix" : "" }, { "dropping-particle" : "", "family" : "Rajagopalan", "given" : "Sanjay", "non-dropping-particle" : "", "parse-names" : false, "suffix" : "" } ], "container-title" : "Particle and fibre toxicology", "id" : "ITEM-3", "issue" : "1", "issued" : { "date-parts" : [ [ "2014", "1" ] ] }, "page" : "53", "title" : "Central IKK\u03b2 inhibition prevents air pollution mediated peripheral inflammation and exaggeration of type II diabetes.", "type" : "article-journal", "volume" : "11" }, "uris" : [ "http://www.mendeley.com/documents/?uuid=0fc1b3e3-487d-4b4a-a60f-fdc0792b792d" ] } ], "mendeley" : { "formattedCitation" : "(6, 7, 9)", "plainTextFormattedCitation" : "(6, 7, 9)", "previouslyFormattedCitation" : "(6, 7, 9)" }, "properties" : { "noteIndex" : 0 }, "schema" : "https://github.com/citation-style-language/schema/raw/master/csl-citation.json" }</w:instrText>
+      </w:r>
+      <w:r>
+        <w:fldChar w:fldCharType="separate"/>
+      </w:r>
+      <w:r>
+        <w:rPr>
+          <w:noProof/>
+        </w:rPr>
+        <w:t>(6, 7, 9)</w:t>
+      </w:r>
+      <w:r>
+        <w:fldChar w:fldCharType="end"/>
+      </w:r>
+      <w:r>
+        <w:t>.</w:t>
+      </w:r>
+      <w:r>
+        <w:t xml:space="preserve"> Despite these associations, there is a gap in our understanding of how chronic exposure to EPFR’s causes metabolic health abnormalities. </w:t>
+      </w:r>
+    </w:p>
+    <w:p/>
+    <w:p>
+      <w:pPr>
+        <w:rPr>
+          <w:ins w:id="49" w:author="Stephenson, Erin" w:date="2015-10-20T14:22:00Z"/>
+        </w:rPr>
+      </w:pPr>
+      <w:r>
+        <w:t>Gestational and early-life exposure to combustion-derived particulate matter has been associated with an increased risk of obesity in humans</w:t>
+      </w:r>
+      <w:ins w:id="50" w:author="Dave Bridges" w:date="2015-10-20T09:07:00Z">
+        <w:r>
+          <w:t xml:space="preserve"> </w:t>
+        </w:r>
+      </w:ins>
+      <w:ins w:id="51" w:author="Dave Bridges" w:date="2015-10-20T09:10:00Z">
+        <w:r>
+          <w:fldChar w:fldCharType="begin" w:fldLock="1"/>
+        </w:r>
+      </w:ins>
+      <w:r>
+        <w:instrText>ADDIN CSL_CITATION { "citationItems" : [ { "id" : "ITEM-1", "itemData" : { "DOI" : "10.1136/jech.50.3.306", "ISSN" : "0143-005X", "PMID" : "8935463", "abstract" : "STUDY OBJECTIVE: To examine the association between parental smoking habits and the nutrient intake and food choice of teenagers aged 16-17 years, allowing for differences in teenage smoking and the social class and regional distribution of the participants. DESIGN: Data were collected from the 1970 longitudinal birth cohort, cross-sectionally at 16-17 years. The smoking habits of teenagers were evaluated from a questionnaire completed by the subjects themselves, and the smoking habits of parents by interview. The nutrient and food intakes of teenagers were quantitatively assessed using a four day unweighed dietary diary. SETTING: The participants were distributed throughout Britain. PARTICIPANTS: A subsample of 1222 males and 1735 females was isolated from respondents to the 1970 birth cohort 16-17 year data collection sweep undertaken in 1986-87. MAIN RESULTS: Parental smoking habits were associated with different dietary patterns among teenagers regardless of whether the teenagers themselves smoked. Dietary differences noted were similar to those observed previously among smokers, with lower intakes of fibre, vitamin C, vitamin E, folates, and magnesium in particular reported among both males and females in households where parents were smokers. These lower intakes were associated with lower intakes of fruit juices, wholemeal bread, and some vegetables. CONCLUSION: Teenagers who lived with parents who smoked had different nutrient and food intakes to those with non-smoking parents, and teenagers exposed to parental smoking appeared to have similar dietary patterns to teenagers who themselves smoked.", "author" : [ { "dropping-particle" : "", "family" : "Crawley", "given" : "H F", "non-dropping-particle" : "", "parse-names" : false, "suffix" : "" }, { "dropping-particle" : "", "family" : "While", "given" : "D", "non-dropping-particle" : "", "parse-names" : false, "suffix" : "" } ], "container-title" : "Journal of Epidemiology &amp; Community Health", "id" : "ITEM-1", "issued" : { "date-parts" : [ [ "1996" ] ] }, "page" : "306-312", "title" : "Parental smoking and the nutrient intake and food choice of British teenagers aged 16-17 years.", "type" : "article-journal", "volume" : "50" }, "uris" : [ "http://www.mendeley.com/documents/?uuid=c1711216-1054-44c6-812c-ecfdac5a23de" ] }, { "id" : "ITEM-2", "itemData" : { "ISSN" : "0031-4005", "PMID" : "8604263", "abstract" : "OBJECTIVE: To assess the association between parental smoking and the diet quality of children residing in low-income housholds in the United States. MTHODS: Data from 515 low-income children (less than or equal to 185% of the poverty line), ages 2 to 17, who participated in the 1989 and 1990 United States Department of Agriculture Continuing Survey of Food Intakes of Individuals were examined. Diet quality was assessed by examining the average daily amount of nutrients consumed per 1000 kcal for protein, fiber, and 14 essential vitamins and minerals as well as total energy, percent of energy from total fat and saturated fat, and cholesterol and sodium intakes using the 3-day average of one 24-hour recall and 2 days of diet records. Parental smoking was categorized as four levels (nonsmoker; 1 to 10, 11 to 20, and more than 20) on the basis of the average number of cigarettes smoked per day by the sample child's parents. Analysis of covariance examined differences in the children's nutrient intake among the four smoking categories while controling for race, mother's age and occupation, child age, and sex. RESULTS: Low-income children with parents who smoked (n = 235) were more likely to be white (P &lt;.001), had younger mothers (P &lt;.05) and were more likely to have mothers employed in blue-collar occupations (P &lt;.001) than children whose parents were nonsmokers (N = 280). Children whose parents smoked more than 20 cigarettes per day had a higher level of energy from saturated fat, and children whose parents smoked 11 to 20 cigarettes per day had the highest cholesterol intakes in comparison with the rest of the sample. Parental smoking was also related to total fiber intake per 1000 kcal, with children of smokers having lower fiber intakes than children of nonsmokers. CONCLUSIONS: On average, low-income children of smokers had a poorer diet quality than low-income children of nonsmokers, thus increasing their future risk of chronic disease.", "author" : [ { "dropping-particle" : "", "family" : "Johnson", "given" : "R K", "non-dropping-particle" : "", "parse-names" : false, "suffix" : "" }, { "dropping-particle" : "", "family" : "Wang", "given" : "M Q", "non-dropping-particle" : "", "parse-names" : false, "suffix" : "" }, { "dropping-particle" : "", "family" : "Smith", "given" : "M J", "non-dropping-particle" : "", "parse-names" : false, "suffix" : "" }, { "dropping-particle" : "", "family" : "Connolly", "given" : "G", "non-dropping-particle" : "", "parse-names" : false, "suffix" : "" } ], "container-title" : "Pediatrics", "id" : "ITEM-2", "issued" : { "date-parts" : [ [ "1996" ] ] }, "page" : "312-317", "title" : "The association between parental smoking and the diet quality of low-income children.", "type" : "article-journal", "volume" : "97" }, "uris" : [ "http://www.mendeley.com/documents/?uuid=8640b80c-500e-465b-adbc-1639cb0e525c" ] }, { "id" : "ITEM-3", "itemData" : { "ISSN" : "0022-3476", "PMID" : "9709707", "abstract" : "OBJECTIVE: Smokers have multiple adverse health-related behaviors and an increased risk of cardiovascular disease. We examined whether health behaviors in parents who smoke may influence children's health behaviors. STUDY DESIGN: Cross-sectional data from 10- to 12-year-olds (n = 800) entering a trial of health promotion programs. RESULTS: Smoking in children was independently associated with maternal (odds ratio 2.1, confidence interval 1.2, 3.8) and paternal smoking (odds ratio 2.1, confidence interval 1.2, 3.7) and was less likely in girls (odds ratio 0.4, confidence interval 0.2, 0.6). Maternal smoking and paternal smoking were additive predictors in children of lower physical activity (P = .0013 for mothers; P = .0476 for fathers) and more television watching (P = .0335 for mothers; P = .0241 for fathers). Children's fat intake was significantly greater if either parent smoked. Children's body mass index (P = .0183) and waist-to-hip ratio (P = .0009) were significantly greater if mothers smoked. CONCLUSIONS: Poor health behaviors associated with smoking in parents, particularly mothers, are likely to influence children's long-term risk of having lifestyle diseases. The results may also explain some of the apparent effects attributed to passive smoking in families.", "author" : [ { "dropping-particle" : "", "family" : "Burke", "given" : "V", "non-dropping-particle" : "", "parse-names" : false, "suffix" : "" }, { "dropping-particle" : "", "family" : "Gracey", "given" : "M P", "non-dropping-particle" : "", "parse-names" : false, "suffix" : "" }, { "dropping-particle" : "", "family" : "Milligan", "given" : "R A", "non-dropping-particle" : "", "parse-names" : false, "suffix" : "" }, { "dropping-particle" : "", "family" : "Thompson", "given" : "C", "non-dropping-particle" : "", "parse-names" : false, "suffix" : "" }, { "dropping-particle" : "", "family" : "Taggart", "given" : "A C", "non-dropping-particle" : "", "parse-names" : false, "suffix" : "" }, { "dropping-particle" : "", "family" : "Beilin", "given" : "L J", "non-dropping-particle" : "", "parse-names" : false, "suffix" : "" } ], "container-title" : "The Journal of pediatrics", "id" : "ITEM-3", "issued" : { "date-parts" : [ [ "1998" ] ] }, "page" : "206-213", "title" : "Parental smoking and risk factors for cardiovascular disease in 10- to 12-year-old children.", "type" : "article-journal", "volume" : "133" }, "uris" : [ "http://www.mendeley.com/documents/?uuid=86bf753d-c426-44e7-ba5c-4e142ce65e00" ] } ], "mendeley" : { "formattedCitation" : "(10\u201312)", "plainTextFormattedCitation" : "(10\u201312)", "previouslyFormattedCitation" : "(10\u201312)" }, "properties" : { "noteIndex" : 0 }, "schema" : "https://github.com/citation-style-language/schema/raw/master/csl-citation.json" }</w:instrText>
+      </w:r>
+      <w:r>
+        <w:fldChar w:fldCharType="separate"/>
+      </w:r>
+      <w:r>
+        <w:rPr>
+          <w:noProof/>
+        </w:rPr>
+        <w:t>(10–12)</w:t>
+      </w:r>
+      <w:ins w:id="52" w:author="Dave Bridges" w:date="2015-10-20T09:10:00Z">
+        <w:r>
+          <w:fldChar w:fldCharType="end"/>
+        </w:r>
+        <w:r>
+          <w:t>.</w:t>
+        </w:r>
+      </w:ins>
+      <w:del w:id="53" w:author="Dave Bridges" w:date="2015-10-20T09:10:00Z">
+        <w:r>
+          <w:delText xml:space="preserve"> (</w:delText>
+        </w:r>
+        <w:commentRangeStart w:id="54"/>
+        <w:r>
+          <w:delText>Crawley &amp; White 1996, Johnson 1996, Burke 1998</w:delText>
         </w:r>
         <w:commentRangeEnd w:id="54"/>
         <w:r>
@@ -882,57 +754,400 @@
           </w:rPr>
           <w:commentReference w:id="54"/>
         </w:r>
-      </w:ins>
-      <w:ins w:id="56" w:author="Stephenson, Erin" w:date="2015-10-20T14:22:00Z">
+        <w:r>
+          <w:delText>).</w:delText>
+        </w:r>
+      </w:del>
+      <w:r>
+        <w:t xml:space="preserve"> This association</w:t>
+      </w:r>
+      <w:r>
+        <w:t xml:space="preserve"> is supported by data obtained from animal studies</w:t>
+      </w:r>
+      <w:r>
+        <w:t>,</w:t>
+      </w:r>
+      <w:r>
+        <w:t xml:space="preserve"> where </w:t>
+      </w:r>
+      <w:r>
+        <w:t xml:space="preserve">the offspring of </w:t>
+      </w:r>
+      <w:r>
+        <w:t>pregnant female mice</w:t>
+      </w:r>
+      <w:r>
+        <w:t>,</w:t>
+      </w:r>
+      <w:r>
+        <w:t xml:space="preserve"> </w:t>
+      </w:r>
+      <w:r>
+        <w:t>which</w:t>
+      </w:r>
+      <w:r>
+        <w:t xml:space="preserve"> have been</w:t>
+      </w:r>
+      <w:r>
+        <w:t xml:space="preserve"> exposed to diesel exhaust</w:t>
+      </w:r>
+      <w:r>
+        <w:t xml:space="preserve"> </w:t>
+      </w:r>
+      <w:r>
+        <w:rPr>
+          <w:i/>
+        </w:rPr>
+        <w:t>in utero</w:t>
+      </w:r>
+      <w:r>
+        <w:t xml:space="preserve">, </w:t>
+      </w:r>
+      <w:r>
+        <w:t xml:space="preserve">are predisposed to weight gain and </w:t>
+      </w:r>
+      <w:r>
+        <w:t>increased body weight</w:t>
+      </w:r>
+      <w:r>
+        <w:t xml:space="preserve"> as adults</w:t>
+      </w:r>
+      <w:r>
+        <w:t xml:space="preserve"> </w:t>
+      </w:r>
+      <w:ins w:id="55" w:author="Dave Bridges" w:date="2015-10-20T09:10:00Z">
+        <w:r>
+          <w:fldChar w:fldCharType="begin" w:fldLock="1"/>
+        </w:r>
+      </w:ins>
+      <w:r>
+        <w:instrText>ADDIN CSL_CITATION { "citationItems" : [ { "id" : "ITEM-1", "itemData" : { "DOI" : "10.1096/fj.12-210989", "ISBN" : "1530-6860 (Electronic)\\r0892-6638 (Linking)", "ISSN" : "15306860", "PMID" : "22815382", "abstract" : "Emerging evidence suggests environmental chemical exposures during critical windows of development may contribute to the escalating prevalence of obesity. We tested the hypothesis that prenatal air pollution exposure would predispose the offspring to weight gain in adulthood. Pregnant mice were exposed to filtered air (FA) or diesel exhaust (DE) on embryonic days (E) 9-17. Prenatal DE induced a significant fetal brain cytokine response at E18 (46-390% over FA). As adults, offspring were fed either a low-fat diet (LFD) or high-fat diet (HFD) for 6 wk. Adult DE male offspring weighed 12% more and were 35% less active than FA male offspring at baseline, whereas there were no differences in females. Following HFD, DE males gained weight at the same rate as FA males, whereas DE females gained 340% more weight than FA females. DE-HFD males had 450% higher endpoint insulin levels than FA-HFD males, and all males on HFD showed decreased activity and increased anxiety, whereas females showed no differences. Finally, both DE males and females fed HFD showed increased microglial activation (30-66%) within several brain regions. Thus, prenatal air pollution exposure can \"program\" offspring for increased susceptibility to diet-induced weight gain and neuroinflammation in adulthood in a sex-specific manner.", "author" : [ { "dropping-particle" : "", "family" : "Bolton", "given" : "Jessica L.", "non-dropping-particle" : "", "parse-names" : false, "suffix" : "" }, { "dropping-particle" : "", "family" : "Smith", "given" : "Susan H.", "non-dropping-particle" : "", "parse-names" : false, "suffix" : "" }, { "dropping-particle" : "", "family" : "Huff", "given" : "Nicole C.", "non-dropping-particle" : "", "parse-names" : false, "suffix" : "" }, { "dropping-particle" : "", "family" : "Gilmour", "given" : "M. Ian", "non-dropping-particle" : "", "parse-names" : false, "suffix" : "" }, { "dropping-particle" : "", "family" : "Foster", "given" : "W. Michael", "non-dropping-particle" : "", "parse-names" : false, "suffix" : "" }, { "dropping-particle" : "", "family" : "Auten", "given" : "Richard L.", "non-dropping-particle" : "", "parse-names" : false, "suffix" : "" }, { "dropping-particle" : "", "family" : "Bilbo", "given" : "Staci D.", "non-dropping-particle" : "", "parse-names" : false, "suffix" : "" } ], "container-title" : "FASEB Journal", "id" : "ITEM-1", "issued" : { "date-parts" : [ [ "2012" ] ] }, "page" : "4743-4754", "title" : "Prenatal air pollution exposure induces neuroinflammation and predisposes offspring to weight gain in adulthood in a sex-specific manner", "type" : "article-journal", "volume" : "26" }, "uris" : [ "http://www.mendeley.com/documents/?uuid=4d60f8de-0c18-4a6a-8328-cdf123543df1" ] } ], "mendeley" : { "formattedCitation" : "(13)", "plainTextFormattedCitation" : "(13)", "previouslyFormattedCitation" : "(13)" }, "properties" : { "noteIndex" : 0 }, "schema" : "https://github.com/citation-style-language/schema/raw/master/csl-citation.json" }</w:instrText>
+      </w:r>
+      <w:r>
+        <w:fldChar w:fldCharType="separate"/>
+      </w:r>
+      <w:r>
+        <w:rPr>
+          <w:noProof/>
+        </w:rPr>
+        <w:t>(13)</w:t>
+      </w:r>
+      <w:ins w:id="56" w:author="Dave Bridges" w:date="2015-10-20T09:10:00Z">
+        <w:r>
+          <w:fldChar w:fldCharType="end"/>
+        </w:r>
+      </w:ins>
+      <w:ins w:id="57" w:author="Dave Bridges" w:date="2015-10-20T09:11:00Z">
+        <w:r>
+          <w:t>.</w:t>
+        </w:r>
+      </w:ins>
+      <w:del w:id="58" w:author="Dave Bridges" w:date="2015-10-20T09:11:00Z">
+        <w:r>
+          <w:delText>(</w:delText>
+        </w:r>
+        <w:commentRangeStart w:id="59"/>
+        <w:r>
+          <w:delText>Bolton 2012</w:delText>
+        </w:r>
+        <w:commentRangeEnd w:id="59"/>
+        <w:r>
+          <w:rPr>
+            <w:rStyle w:val="CommentReference"/>
+          </w:rPr>
+          <w:commentReference w:id="59"/>
+        </w:r>
+        <w:r>
+          <w:delText>)</w:delText>
+        </w:r>
+        <w:r>
+          <w:delText>.</w:delText>
+        </w:r>
+      </w:del>
+      <w:r>
+        <w:t xml:space="preserve"> However, the mechanisms of how environmental pollutants cause pro-obesity fetal programming remain to be determined. </w:t>
+      </w:r>
+    </w:p>
+    <w:p/>
+    <w:p>
+      <w:pPr>
+        <w:rPr>
+          <w:ins w:id="60" w:author="Stephenson, Erin" w:date="2015-10-20T14:22:00Z"/>
+        </w:rPr>
+      </w:pPr>
+      <w:ins w:id="61" w:author="Stephenson, Erin" w:date="2015-10-20T14:22:00Z">
+        <w:r>
+          <w:t>The mechanisms by which EPFR’s cause metabolic abnormalities are likely to be complex and multifactorial, howe</w:t>
+        </w:r>
+        <w:r>
+          <w:t>ver, one potential</w:t>
+        </w:r>
+        <w:r>
+          <w:t xml:space="preserve"> mechanism involves alterations to </w:t>
+        </w:r>
+        <w:r>
+          <w:t xml:space="preserve">mitochondrial </w:t>
+        </w:r>
+      </w:ins>
+      <w:ins w:id="62" w:author="Stephenson, Erin" w:date="2015-10-20T16:16:00Z">
+        <w:r>
+          <w:t>function</w:t>
+        </w:r>
+      </w:ins>
+      <w:ins w:id="63" w:author="Stephenson, Erin" w:date="2015-10-20T14:22:00Z">
+        <w:r>
+          <w:t>.  The mitochondria are responsible for oxidative cellular energy production, reactive oxygen species production and are the primary site of the antioxidant defense system. Thus, defects in mitochondrial metabolism can have profound effects on whole body metabolic health. Indeed, mitochondrial deficiencies and structural abnormalities have been observed in adipose tissue (</w:t>
+        </w:r>
+        <w:commentRangeStart w:id="64"/>
+        <w:r>
+          <w:t>Xu, 2011A, Xu, 2011B</w:t>
+        </w:r>
+        <w:commentRangeEnd w:id="64"/>
+        <w:r>
+          <w:rPr>
+            <w:rStyle w:val="CommentReference"/>
+          </w:rPr>
+          <w:commentReference w:id="64"/>
+        </w:r>
+        <w:r>
+          <w:t>), vascular tissue (</w:t>
+        </w:r>
+        <w:commentRangeStart w:id="65"/>
+        <w:r>
+          <w:t>Westbrook</w:t>
+        </w:r>
+        <w:r>
+          <w:t>, 2010</w:t>
+        </w:r>
+        <w:commentRangeEnd w:id="65"/>
+        <w:r>
+          <w:rPr>
+            <w:rStyle w:val="CommentReference"/>
+          </w:rPr>
+          <w:commentReference w:id="65"/>
+        </w:r>
+        <w:r>
+          <w:t>) and cardiac muscle (</w:t>
+        </w:r>
+        <w:commentRangeStart w:id="66"/>
+        <w:proofErr w:type="gramStart"/>
+        <w:r>
+          <w:t>Li ,2015</w:t>
+        </w:r>
+        <w:commentRangeEnd w:id="66"/>
+        <w:proofErr w:type="gramEnd"/>
+        <w:r>
+          <w:rPr>
+            <w:rStyle w:val="CommentReference"/>
+          </w:rPr>
+          <w:commentReference w:id="66"/>
+        </w:r>
+        <w:r>
+          <w:t xml:space="preserve">) following exposure to EPFR’s. However, the effects of EPFR’s on skeletal muscle mitochondrial function remains to be determined. The </w:t>
+        </w:r>
+      </w:ins>
+      <w:ins w:id="67" w:author="Stephenson, Erin" w:date="2015-10-20T15:59:00Z">
+        <w:r>
+          <w:t>importance</w:t>
+        </w:r>
+      </w:ins>
+      <w:ins w:id="68" w:author="Stephenson, Erin" w:date="2015-10-20T14:22:00Z">
+        <w:r>
+          <w:t xml:space="preserve"> of </w:t>
+        </w:r>
+      </w:ins>
+      <w:ins w:id="69" w:author="Stephenson, Erin" w:date="2015-10-20T15:59:00Z">
+        <w:r>
+          <w:t xml:space="preserve">skeletal muscle mitochondrial </w:t>
+        </w:r>
+      </w:ins>
+      <w:ins w:id="70" w:author="Stephenson, Erin" w:date="2015-10-20T14:22:00Z">
+        <w:r>
+          <w:t>metabolism</w:t>
+        </w:r>
+      </w:ins>
+      <w:ins w:id="71" w:author="Stephenson, Erin" w:date="2015-10-20T15:59:00Z">
+        <w:r>
+          <w:t xml:space="preserve"> for</w:t>
+        </w:r>
+      </w:ins>
+      <w:ins w:id="72" w:author="Stephenson, Erin" w:date="2015-10-20T14:22:00Z">
+        <w:r>
+          <w:t xml:space="preserve"> maintaining metabolic health is </w:t>
+        </w:r>
+      </w:ins>
+      <w:ins w:id="73" w:author="Stephenson, Erin" w:date="2015-10-20T15:59:00Z">
+        <w:r>
+          <w:t>becoming well recognized</w:t>
+        </w:r>
+      </w:ins>
+      <w:ins w:id="74" w:author="Stephenson, Erin" w:date="2015-10-20T14:22:00Z">
+        <w:r>
+          <w:t xml:space="preserve"> (</w:t>
+        </w:r>
+      </w:ins>
+      <w:commentRangeStart w:id="75"/>
+      <w:proofErr w:type="spellStart"/>
+      <w:ins w:id="76" w:author="Stephenson, Erin" w:date="2015-10-20T16:00:00Z">
+        <w:r>
+          <w:t>Hoeks</w:t>
+        </w:r>
+        <w:proofErr w:type="spellEnd"/>
+        <w:r>
+          <w:t xml:space="preserve"> &amp; </w:t>
+        </w:r>
+        <w:proofErr w:type="spellStart"/>
+        <w:r>
+          <w:t>Schrauwen</w:t>
+        </w:r>
+        <w:proofErr w:type="spellEnd"/>
+        <w:r>
+          <w:t>, 2012</w:t>
+        </w:r>
+        <w:commentRangeEnd w:id="75"/>
+        <w:r>
+          <w:rPr>
+            <w:rStyle w:val="CommentReference"/>
+          </w:rPr>
+          <w:commentReference w:id="75"/>
+        </w:r>
+      </w:ins>
+      <w:ins w:id="77" w:author="Stephenson, Erin" w:date="2015-10-20T16:01:00Z">
+        <w:r>
+          <w:t xml:space="preserve">; </w:t>
+        </w:r>
+      </w:ins>
+      <w:commentRangeStart w:id="78"/>
+      <w:ins w:id="79" w:author="Stephenson, Erin" w:date="2015-10-20T16:04:00Z">
+        <w:r>
+          <w:t>Russell, 2014</w:t>
+        </w:r>
+        <w:commentRangeEnd w:id="78"/>
+        <w:r>
+          <w:rPr>
+            <w:rStyle w:val="CommentReference"/>
+          </w:rPr>
+          <w:commentReference w:id="78"/>
+        </w:r>
+      </w:ins>
+      <w:ins w:id="80" w:author="Stephenson, Erin" w:date="2015-10-20T16:12:00Z">
+        <w:r>
+          <w:t xml:space="preserve">; </w:t>
+        </w:r>
+        <w:commentRangeStart w:id="81"/>
+        <w:r>
+          <w:t>Stephenson &amp; Hawley, 2014</w:t>
+        </w:r>
+        <w:commentRangeEnd w:id="81"/>
+        <w:r>
+          <w:rPr>
+            <w:rStyle w:val="CommentReference"/>
+          </w:rPr>
+          <w:commentReference w:id="81"/>
+        </w:r>
+      </w:ins>
+      <w:ins w:id="82" w:author="Stephenson, Erin" w:date="2015-10-20T14:22:00Z">
+        <w:r>
+          <w:t>), with deficits in muscle quality and function</w:t>
+        </w:r>
+      </w:ins>
+      <w:ins w:id="83" w:author="Stephenson, Erin" w:date="2015-10-20T16:41:00Z">
+        <w:r>
+          <w:t>, particularly during early development (</w:t>
+        </w:r>
+        <w:commentRangeStart w:id="84"/>
+        <w:r>
+          <w:t>Brown, 2014</w:t>
+        </w:r>
+        <w:commentRangeEnd w:id="84"/>
+        <w:r>
+          <w:rPr>
+            <w:rStyle w:val="CommentReference"/>
+          </w:rPr>
+          <w:commentReference w:id="84"/>
+        </w:r>
+        <w:r>
+          <w:t>),</w:t>
+        </w:r>
+      </w:ins>
+      <w:ins w:id="85" w:author="Stephenson, Erin" w:date="2015-10-20T14:22:00Z">
+        <w:r>
+          <w:t xml:space="preserve"> being closely linked to many </w:t>
+        </w:r>
+      </w:ins>
+      <w:ins w:id="86" w:author="Stephenson, Erin" w:date="2015-10-20T16:16:00Z">
+        <w:r>
+          <w:t xml:space="preserve">different </w:t>
+        </w:r>
+      </w:ins>
+      <w:ins w:id="87" w:author="Stephenson, Erin" w:date="2015-10-20T14:22:00Z">
+        <w:r>
+          <w:t>metabolic disease states (</w:t>
+        </w:r>
+      </w:ins>
+      <w:commentRangeStart w:id="88"/>
+      <w:ins w:id="89" w:author="Stephenson, Erin" w:date="2015-10-20T16:15:00Z">
+        <w:r>
+          <w:t>Russell, 2014</w:t>
+        </w:r>
+        <w:commentRangeEnd w:id="88"/>
+        <w:r>
+          <w:rPr>
+            <w:rStyle w:val="CommentReference"/>
+          </w:rPr>
+          <w:commentReference w:id="88"/>
+        </w:r>
+      </w:ins>
+      <w:ins w:id="90" w:author="Stephenson, Erin" w:date="2015-10-20T14:22:00Z">
         <w:r>
           <w:t xml:space="preserve">). </w:t>
         </w:r>
       </w:ins>
-      <w:ins w:id="57" w:author="Stephenson, Erin" w:date="2015-10-20T16:40:00Z">
+      <w:ins w:id="91" w:author="Stephenson, Erin" w:date="2015-10-20T16:40:00Z">
         <w:r>
           <w:t>In this study</w:t>
         </w:r>
       </w:ins>
-      <w:ins w:id="58" w:author="Stephenson, Erin" w:date="2015-10-20T16:38:00Z">
+      <w:ins w:id="92" w:author="Stephenson, Erin" w:date="2015-10-20T16:38:00Z">
         <w:r>
           <w:t xml:space="preserve">, we </w:t>
         </w:r>
       </w:ins>
-      <w:ins w:id="59" w:author="Stephenson, Erin" w:date="2015-10-20T16:40:00Z">
+      <w:ins w:id="93" w:author="Stephenson, Erin" w:date="2015-10-20T16:40:00Z">
         <w:r>
           <w:t xml:space="preserve">have </w:t>
         </w:r>
       </w:ins>
-      <w:ins w:id="60" w:author="Stephenson, Erin" w:date="2015-10-20T16:38:00Z">
+      <w:ins w:id="94" w:author="Stephenson, Erin" w:date="2015-10-20T16:38:00Z">
         <w:r>
           <w:t>investigate</w:t>
         </w:r>
       </w:ins>
-      <w:ins w:id="61" w:author="Stephenson, Erin" w:date="2015-10-20T16:40:00Z">
+      <w:ins w:id="95" w:author="Stephenson, Erin" w:date="2015-10-20T16:40:00Z">
         <w:r>
           <w:t>d</w:t>
         </w:r>
       </w:ins>
-      <w:ins w:id="62" w:author="Stephenson, Erin" w:date="2015-10-20T16:38:00Z">
+      <w:ins w:id="96" w:author="Stephenson, Erin" w:date="2015-10-20T16:38:00Z">
         <w:r>
           <w:t xml:space="preserve"> the effect</w:t>
         </w:r>
       </w:ins>
-      <w:ins w:id="63" w:author="Stephenson, Erin" w:date="2015-10-20T16:40:00Z">
+      <w:ins w:id="97" w:author="Stephenson, Erin" w:date="2015-10-20T16:40:00Z">
         <w:r>
           <w:t>s</w:t>
         </w:r>
       </w:ins>
-      <w:ins w:id="64" w:author="Stephenson, Erin" w:date="2015-10-20T16:38:00Z">
+      <w:ins w:id="98" w:author="Stephenson, Erin" w:date="2015-10-20T16:38:00Z">
         <w:r>
           <w:t xml:space="preserve"> of </w:t>
         </w:r>
       </w:ins>
-      <w:ins w:id="65" w:author="Stephenson, Erin" w:date="2015-10-20T16:39:00Z">
+      <w:ins w:id="99" w:author="Stephenson, Erin" w:date="2015-10-20T16:39:00Z">
         <w:r>
           <w:rPr>
             <w:i/>
-            <w:rPrChange w:id="66" w:author="Stephenson, Erin" w:date="2015-10-20T16:39:00Z">
+            <w:rPrChange w:id="100" w:author="Stephenson, Erin" w:date="2015-10-20T16:39:00Z">
               <w:rPr/>
             </w:rPrChange>
           </w:rPr>
@@ -942,22 +1157,22 @@
           <w:t xml:space="preserve"> exposure to </w:t>
         </w:r>
       </w:ins>
-      <w:ins w:id="67" w:author="Stephenson, Erin" w:date="2015-10-20T16:38:00Z">
+      <w:ins w:id="101" w:author="Stephenson, Erin" w:date="2015-10-20T16:38:00Z">
         <w:r>
           <w:t xml:space="preserve">EPFR’s on </w:t>
         </w:r>
       </w:ins>
-      <w:ins w:id="68" w:author="Stephenson, Erin" w:date="2015-10-20T16:39:00Z">
+      <w:ins w:id="102" w:author="Stephenson, Erin" w:date="2015-10-20T16:39:00Z">
         <w:r>
           <w:t xml:space="preserve">growth, metabolism, energy utilization and </w:t>
         </w:r>
       </w:ins>
-      <w:ins w:id="69" w:author="Stephenson, Erin" w:date="2015-10-20T16:38:00Z">
+      <w:ins w:id="103" w:author="Stephenson, Erin" w:date="2015-10-20T16:38:00Z">
         <w:r>
           <w:t>skeletal muscle mitochondrial function</w:t>
         </w:r>
       </w:ins>
-      <w:ins w:id="70" w:author="Stephenson, Erin" w:date="2015-10-20T16:39:00Z">
+      <w:ins w:id="104" w:author="Stephenson, Erin" w:date="2015-10-20T16:39:00Z">
         <w:r>
           <w:t xml:space="preserve"> in a mouse model of diet-induced obesity. </w:t>
         </w:r>
@@ -966,18 +1181,18 @@
     <w:p>
       <w:pPr>
         <w:rPr>
-          <w:del w:id="71" w:author="Stephenson, Erin" w:date="2015-10-20T14:22:00Z"/>
-        </w:rPr>
-      </w:pPr>
-    </w:p>
-    <w:p>
-      <w:pPr>
-        <w:rPr>
-          <w:del w:id="72" w:author="Stephenson, Erin" w:date="2015-10-20T14:22:00Z"/>
-        </w:rPr>
-      </w:pPr>
-      <w:commentRangeStart w:id="73"/>
-      <w:del w:id="74" w:author="Stephenson, Erin" w:date="2015-10-20T14:22:00Z">
+          <w:del w:id="105" w:author="Stephenson, Erin" w:date="2015-10-20T14:22:00Z"/>
+        </w:rPr>
+      </w:pPr>
+    </w:p>
+    <w:p>
+      <w:pPr>
+        <w:rPr>
+          <w:del w:id="106" w:author="Stephenson, Erin" w:date="2015-10-20T14:22:00Z"/>
+        </w:rPr>
+      </w:pPr>
+      <w:commentRangeStart w:id="107"/>
+      <w:del w:id="108" w:author="Stephenson, Erin" w:date="2015-10-20T14:22:00Z">
         <w:r>
           <w:delText xml:space="preserve">One theory is </w:delText>
         </w:r>
@@ -986,10 +1201,10 @@
     <w:p>
       <w:pPr>
         <w:rPr>
-          <w:del w:id="75" w:author="Stephenson, Erin" w:date="2015-10-20T14:22:00Z"/>
-        </w:rPr>
-      </w:pPr>
-      <w:del w:id="76" w:author="Stephenson, Erin" w:date="2015-10-20T14:22:00Z">
+          <w:del w:id="109" w:author="Stephenson, Erin" w:date="2015-10-20T14:22:00Z"/>
+        </w:rPr>
+      </w:pPr>
+      <w:del w:id="110" w:author="Stephenson, Erin" w:date="2015-10-20T14:22:00Z">
         <w:r>
           <w:tab/>
         </w:r>
@@ -998,31 +1213,31 @@
     <w:p>
       <w:pPr>
         <w:rPr>
-          <w:del w:id="77" w:author="Stephenson, Erin" w:date="2015-10-20T14:22:00Z"/>
-        </w:rPr>
-      </w:pPr>
-    </w:p>
-    <w:p>
-      <w:pPr>
-        <w:rPr>
-          <w:del w:id="78" w:author="Stephenson, Erin" w:date="2015-10-20T14:22:00Z"/>
-        </w:rPr>
-      </w:pPr>
-    </w:p>
-    <w:p>
-      <w:pPr>
-        <w:rPr>
-          <w:del w:id="79" w:author="Stephenson, Erin" w:date="2015-10-20T14:22:00Z"/>
-        </w:rPr>
-      </w:pPr>
-    </w:p>
-    <w:p>
-      <w:pPr>
-        <w:rPr>
-          <w:del w:id="80" w:author="Stephenson, Erin" w:date="2015-10-20T14:22:00Z"/>
-        </w:rPr>
-      </w:pPr>
-      <w:del w:id="81" w:author="Stephenson, Erin" w:date="2015-10-20T14:22:00Z">
+          <w:del w:id="111" w:author="Stephenson, Erin" w:date="2015-10-20T14:22:00Z"/>
+        </w:rPr>
+      </w:pPr>
+    </w:p>
+    <w:p>
+      <w:pPr>
+        <w:rPr>
+          <w:del w:id="112" w:author="Stephenson, Erin" w:date="2015-10-20T14:22:00Z"/>
+        </w:rPr>
+      </w:pPr>
+    </w:p>
+    <w:p>
+      <w:pPr>
+        <w:rPr>
+          <w:del w:id="113" w:author="Stephenson, Erin" w:date="2015-10-20T14:22:00Z"/>
+        </w:rPr>
+      </w:pPr>
+    </w:p>
+    <w:p>
+      <w:pPr>
+        <w:rPr>
+          <w:del w:id="114" w:author="Stephenson, Erin" w:date="2015-10-20T14:22:00Z"/>
+        </w:rPr>
+      </w:pPr>
+      <w:del w:id="115" w:author="Stephenson, Erin" w:date="2015-10-20T14:22:00Z">
         <w:r>
           <w:delText>Introduce these things</w:delText>
         </w:r>
@@ -1036,10 +1251,10 @@
           <w:numId w:val="1"/>
         </w:numPr>
         <w:rPr>
-          <w:del w:id="82" w:author="Stephenson, Erin" w:date="2015-10-20T14:22:00Z"/>
-        </w:rPr>
-      </w:pPr>
-      <w:del w:id="83" w:author="Stephenson, Erin" w:date="2015-10-20T14:22:00Z">
+          <w:del w:id="116" w:author="Stephenson, Erin" w:date="2015-10-20T14:22:00Z"/>
+        </w:rPr>
+      </w:pPr>
+      <w:del w:id="117" w:author="Stephenson, Erin" w:date="2015-10-20T14:22:00Z">
         <w:r>
           <w:delText>EPFRs</w:delText>
         </w:r>
@@ -1053,10 +1268,10 @@
           <w:numId w:val="1"/>
         </w:numPr>
         <w:rPr>
-          <w:del w:id="84" w:author="Stephenson, Erin" w:date="2015-10-20T14:22:00Z"/>
-        </w:rPr>
-      </w:pPr>
-      <w:del w:id="85" w:author="Stephenson, Erin" w:date="2015-10-20T14:22:00Z">
+          <w:del w:id="118" w:author="Stephenson, Erin" w:date="2015-10-20T14:22:00Z"/>
+        </w:rPr>
+      </w:pPr>
+      <w:del w:id="119" w:author="Stephenson, Erin" w:date="2015-10-20T14:22:00Z">
         <w:r>
           <w:delText>Particulate matter and epidemiological studies</w:delText>
         </w:r>
@@ -1073,28 +1288,28 @@
           <w:numId w:val="1"/>
         </w:numPr>
         <w:rPr>
-          <w:del w:id="86" w:author="Stephenson, Erin" w:date="2015-10-20T14:22:00Z"/>
-        </w:rPr>
-      </w:pPr>
-      <w:del w:id="87" w:author="Stephenson, Erin" w:date="2015-10-20T14:22:00Z">
+          <w:del w:id="120" w:author="Stephenson, Erin" w:date="2015-10-20T14:22:00Z"/>
+        </w:rPr>
+      </w:pPr>
+      <w:del w:id="121" w:author="Stephenson, Erin" w:date="2015-10-20T14:22:00Z">
         <w:r>
           <w:delText>Mitochondrial toxicity</w:delText>
         </w:r>
       </w:del>
     </w:p>
-    <w:commentRangeEnd w:id="73"/>
-    <w:p>
-      <w:pPr>
-        <w:rPr>
-          <w:del w:id="88" w:author="Stephenson, Erin" w:date="2015-10-20T14:22:00Z"/>
-        </w:rPr>
-      </w:pPr>
-      <w:del w:id="89" w:author="Stephenson, Erin" w:date="2015-10-20T14:22:00Z">
+    <w:commentRangeEnd w:id="107"/>
+    <w:p>
+      <w:pPr>
+        <w:rPr>
+          <w:del w:id="122" w:author="Stephenson, Erin" w:date="2015-10-20T14:22:00Z"/>
+        </w:rPr>
+      </w:pPr>
+      <w:del w:id="123" w:author="Stephenson, Erin" w:date="2015-10-20T14:22:00Z">
         <w:r>
           <w:rPr>
             <w:rStyle w:val="CommentReference"/>
           </w:rPr>
-          <w:commentReference w:id="73"/>
+          <w:commentReference w:id="107"/>
         </w:r>
       </w:del>
     </w:p>
@@ -1102,15 +1317,15 @@
     <w:p>
       <w:pPr>
         <w:rPr>
-          <w:del w:id="90" w:author="Stephenson, Erin" w:date="2015-10-20T16:40:00Z"/>
-        </w:rPr>
-      </w:pPr>
-      <w:del w:id="91" w:author="Stephenson, Erin" w:date="2015-10-20T16:40:00Z">
+          <w:del w:id="124" w:author="Stephenson, Erin" w:date="2015-10-20T16:40:00Z"/>
+        </w:rPr>
+      </w:pPr>
+      <w:del w:id="125" w:author="Stephenson, Erin" w:date="2015-10-20T16:40:00Z">
         <w:r>
           <w:delText>I</w:delText>
         </w:r>
       </w:del>
-      <w:del w:id="92" w:author="Stephenson, Erin" w:date="2015-10-20T16:39:00Z">
+      <w:del w:id="126" w:author="Stephenson, Erin" w:date="2015-10-20T16:39:00Z">
         <w:r>
           <w:delText>n this study we investigated the effects of limited, ges</w:delText>
         </w:r>
@@ -1124,27 +1339,27 @@
           <w:delText xml:space="preserve"> in a mouse model of diet-induced obesity.  </w:delText>
         </w:r>
       </w:del>
-      <w:del w:id="93" w:author="Stephenson, Erin" w:date="2015-10-20T16:40:00Z">
+      <w:del w:id="127" w:author="Stephenson, Erin" w:date="2015-10-20T16:40:00Z">
         <w:r>
           <w:delText xml:space="preserve">We examined effects on growth, metabolism and energy utilization in these mice and have identified a deficit in mitochondrial </w:delText>
         </w:r>
       </w:del>
-      <w:del w:id="94" w:author="Stephenson, Erin" w:date="2015-10-20T14:23:00Z">
+      <w:del w:id="128" w:author="Stephenson, Erin" w:date="2015-10-20T14:23:00Z">
         <w:r>
           <w:delText xml:space="preserve">content </w:delText>
         </w:r>
       </w:del>
-      <w:del w:id="95" w:author="Stephenson, Erin" w:date="2015-10-20T16:40:00Z">
+      <w:del w:id="129" w:author="Stephenson, Erin" w:date="2015-10-20T16:40:00Z">
         <w:r>
           <w:delText xml:space="preserve">in muscle tissue from mice that were </w:delText>
         </w:r>
       </w:del>
-      <w:del w:id="96" w:author="Stephenson, Erin" w:date="2015-10-20T14:23:00Z">
+      <w:del w:id="130" w:author="Stephenson, Erin" w:date="2015-10-20T14:23:00Z">
         <w:r>
           <w:delText>treated with these particulates</w:delText>
         </w:r>
       </w:del>
-      <w:del w:id="97" w:author="Stephenson, Erin" w:date="2015-10-20T16:40:00Z">
+      <w:del w:id="131" w:author="Stephenson, Erin" w:date="2015-10-20T16:40:00Z">
         <w:r>
           <w:delText>.</w:delText>
         </w:r>
@@ -1167,16 +1382,16 @@
       </w:r>
     </w:p>
     <w:p>
-      <w:commentRangeStart w:id="98"/>
+      <w:commentRangeStart w:id="132"/>
       <w:r>
         <w:t>Steph can you write this section</w:t>
       </w:r>
-      <w:commentRangeEnd w:id="98"/>
+      <w:commentRangeEnd w:id="132"/>
       <w:r>
         <w:rPr>
           <w:rStyle w:val="CommentReference"/>
         </w:rPr>
-        <w:commentReference w:id="98"/>
+        <w:commentReference w:id="132"/>
       </w:r>
     </w:p>
     <w:p>
@@ -1309,16 +1524,16 @@
       <w:r>
         <w:t xml:space="preserve"> activity and respiratory exchange ratios were determined in a home-cage style comprehensive laboratory animal monitoring system (Columbus Instruments).  Mice were placed in the cages at approximately ZT10 and monitored for </w:t>
       </w:r>
-      <w:commentRangeStart w:id="99"/>
+      <w:commentRangeStart w:id="133"/>
       <w:r>
         <w:t xml:space="preserve">3-4 </w:t>
       </w:r>
-      <w:commentRangeEnd w:id="99"/>
+      <w:commentRangeEnd w:id="133"/>
       <w:r>
         <w:rPr>
           <w:rStyle w:val="CommentReference"/>
         </w:rPr>
-        <w:commentReference w:id="99"/>
+        <w:commentReference w:id="133"/>
       </w:r>
       <w:r>
         <w:t xml:space="preserve">days.  Data from the first 6h were discarded as this was the approximate amount of time for the mice to become accustomed to their new </w:t>
@@ -1393,16 +1608,16 @@
       <w:r>
         <w:t xml:space="preserve"> using</w:t>
       </w:r>
-      <w:commentRangeStart w:id="100"/>
+      <w:commentRangeStart w:id="134"/>
       <w:r>
         <w:t>…</w:t>
       </w:r>
-      <w:commentRangeEnd w:id="100"/>
+      <w:commentRangeEnd w:id="134"/>
       <w:r>
         <w:rPr>
           <w:rStyle w:val="CommentReference"/>
         </w:rPr>
-        <w:commentReference w:id="100"/>
+        <w:commentReference w:id="134"/>
       </w:r>
       <w:r>
         <w:t xml:space="preserve"> Immediately after death, quadriceps muscles were </w:t>
@@ -1484,15 +1699,15 @@
       <w:r>
         <w:t>extraction buffer (</w:t>
       </w:r>
-      <w:commentRangeStart w:id="101"/>
-      <w:commentRangeStart w:id="102"/>
+      <w:commentRangeStart w:id="135"/>
+      <w:commentRangeStart w:id="136"/>
       <w:proofErr w:type="spellStart"/>
-      <w:ins w:id="103" w:author="Dave Bridges" w:date="2015-10-20T09:11:00Z">
+      <w:ins w:id="137" w:author="Dave Bridges" w:date="2015-10-20T09:11:00Z">
         <w:r>
           <w:t>T</w:t>
         </w:r>
       </w:ins>
-      <w:del w:id="104" w:author="Dave Bridges" w:date="2015-10-20T09:11:00Z">
+      <w:del w:id="138" w:author="Dave Bridges" w:date="2015-10-20T09:11:00Z">
         <w:r>
           <w:delText>t</w:delText>
         </w:r>
@@ -1534,19 +1749,19 @@
       <w:r>
         <w:t xml:space="preserve"> </w:t>
       </w:r>
-      <w:commentRangeEnd w:id="101"/>
+      <w:commentRangeEnd w:id="135"/>
       <w:r>
         <w:rPr>
           <w:rStyle w:val="CommentReference"/>
         </w:rPr>
-        <w:commentReference w:id="101"/>
-      </w:r>
-      <w:commentRangeEnd w:id="102"/>
+        <w:commentReference w:id="135"/>
+      </w:r>
+      <w:commentRangeEnd w:id="136"/>
       <w:r>
         <w:rPr>
           <w:rStyle w:val="CommentReference"/>
         </w:rPr>
-        <w:commentReference w:id="102"/>
+        <w:commentReference w:id="136"/>
       </w:r>
       <w:r>
         <w:t xml:space="preserve">was added to </w:t>
@@ -1595,7 +1810,7 @@
       <w:r>
         <w:t xml:space="preserve"> isopropanol. Samples were re-spun at 12,000 G at 4</w:t>
       </w:r>
-      <w:ins w:id="105" w:author="Dave Bridges" w:date="2015-10-20T09:12:00Z">
+      <w:ins w:id="139" w:author="Dave Bridges" w:date="2015-10-20T09:12:00Z">
         <w:r>
           <w:rPr>
             <w:rFonts w:ascii="Cambria" w:hAnsi="Cambria"/>
@@ -1603,17 +1818,17 @@
           <w:t>°</w:t>
         </w:r>
       </w:ins>
-      <w:del w:id="106" w:author="Dave Bridges" w:date="2015-10-20T09:12:00Z">
+      <w:del w:id="140" w:author="Dave Bridges" w:date="2015-10-20T09:12:00Z">
         <w:r>
           <w:delText xml:space="preserve"> </w:delText>
         </w:r>
       </w:del>
-      <w:ins w:id="107" w:author="Dave Bridges" w:date="2015-10-20T09:12:00Z">
+      <w:ins w:id="141" w:author="Dave Bridges" w:date="2015-10-20T09:12:00Z">
         <w:r>
           <w:t xml:space="preserve">C </w:t>
         </w:r>
       </w:ins>
-      <w:del w:id="108" w:author="Dave Bridges" w:date="2015-10-20T09:12:00Z">
+      <w:del w:id="142" w:author="Dave Bridges" w:date="2015-10-20T09:12:00Z">
         <w:r>
           <w:delText xml:space="preserve">deg </w:delText>
         </w:r>
@@ -1634,12 +1849,12 @@
         <w:t xml:space="preserve"> after careful ethanol removal, re-suspended in 1x </w:t>
       </w:r>
       <w:proofErr w:type="spellStart"/>
-      <w:ins w:id="109" w:author="Dave Bridges" w:date="2015-10-20T09:12:00Z">
+      <w:ins w:id="143" w:author="Dave Bridges" w:date="2015-10-20T09:12:00Z">
         <w:r>
           <w:t>T</w:t>
         </w:r>
       </w:ins>
-      <w:del w:id="110" w:author="Dave Bridges" w:date="2015-10-20T09:12:00Z">
+      <w:del w:id="144" w:author="Dave Bridges" w:date="2015-10-20T09:12:00Z">
         <w:r>
           <w:delText>t</w:delText>
         </w:r>
@@ -2115,7 +2330,7 @@
         </w:rPr>
         <w:t xml:space="preserve">being normalized to values obtained for </w:t>
       </w:r>
-      <w:ins w:id="111" w:author="Dave Bridges" w:date="2015-10-20T09:13:00Z">
+      <w:ins w:id="145" w:author="Dave Bridges" w:date="2015-10-20T09:13:00Z">
         <w:r>
           <w:rPr>
             <w:rFonts w:asciiTheme="minorHAnsi" w:eastAsiaTheme="minorEastAsia" w:hAnsiTheme="minorHAnsi" w:cstheme="minorBidi"/>
@@ -2139,7 +2354,7 @@
         </w:rPr>
         <w:t xml:space="preserve">nuclear-encoded </w:t>
       </w:r>
-      <w:ins w:id="112" w:author="Dave Bridges" w:date="2015-10-20T09:13:00Z">
+      <w:ins w:id="146" w:author="Dave Bridges" w:date="2015-10-20T09:13:00Z">
         <w:r>
           <w:rPr>
             <w:rFonts w:asciiTheme="minorHAnsi" w:eastAsiaTheme="minorEastAsia" w:hAnsiTheme="minorHAnsi" w:cstheme="minorBidi"/>
@@ -2161,7 +2376,7 @@
           <w:color w:val="auto"/>
           <w:sz w:val="24"/>
           <w:szCs w:val="24"/>
-          <w:rPrChange w:id="113" w:author="Dave Bridges" w:date="2015-10-20T09:13:00Z">
+          <w:rPrChange w:id="147" w:author="Dave Bridges" w:date="2015-10-20T09:13:00Z">
             <w:rPr>
               <w:rFonts w:asciiTheme="minorHAnsi" w:eastAsiaTheme="minorEastAsia" w:hAnsiTheme="minorHAnsi" w:cstheme="minorBidi"/>
               <w:b w:val="0"/>
@@ -2174,7 +2389,7 @@
         </w:rPr>
         <w:t>Tsc2</w:t>
       </w:r>
-      <w:ins w:id="114" w:author="Dave Bridges" w:date="2015-10-20T09:13:00Z">
+      <w:ins w:id="148" w:author="Dave Bridges" w:date="2015-10-20T09:13:00Z">
         <w:r>
           <w:rPr>
             <w:rFonts w:asciiTheme="minorHAnsi" w:eastAsiaTheme="minorEastAsia" w:hAnsiTheme="minorHAnsi" w:cstheme="minorBidi"/>
@@ -2207,7 +2422,7 @@
           <w:color w:val="auto"/>
           <w:sz w:val="24"/>
           <w:szCs w:val="24"/>
-          <w:rPrChange w:id="115" w:author="Dave Bridges" w:date="2015-10-20T09:13:00Z">
+          <w:rPrChange w:id="149" w:author="Dave Bridges" w:date="2015-10-20T09:13:00Z">
             <w:rPr>
               <w:rFonts w:asciiTheme="minorHAnsi" w:eastAsiaTheme="minorEastAsia" w:hAnsiTheme="minorHAnsi" w:cstheme="minorBidi"/>
               <w:b w:val="0"/>
@@ -2239,7 +2454,7 @@
           <w:b/>
         </w:rPr>
       </w:pPr>
-      <w:commentRangeStart w:id="116"/>
+      <w:commentRangeStart w:id="150"/>
       <w:r>
         <w:rPr>
           <w:b/>
@@ -2305,7 +2520,7 @@
       <w:r>
         <w:rPr>
           <w:i/>
-          <w:rPrChange w:id="117" w:author="Stephenson, Erin" w:date="2015-10-20T16:49:00Z">
+          <w:rPrChange w:id="151" w:author="Stephenson, Erin" w:date="2015-10-20T16:49:00Z">
             <w:rPr/>
           </w:rPrChange>
         </w:rPr>
@@ -2324,7 +2539,7 @@
       <w:r>
         <w:rPr>
           <w:i/>
-          <w:rPrChange w:id="118" w:author="Stephenson, Erin" w:date="2015-10-20T16:49:00Z">
+          <w:rPrChange w:id="152" w:author="Stephenson, Erin" w:date="2015-10-20T16:49:00Z">
             <w:rPr/>
           </w:rPrChange>
         </w:rPr>
@@ -2334,7 +2549,7 @@
       <w:r>
         <w:rPr>
           <w:i/>
-          <w:rPrChange w:id="119" w:author="Stephenson, Erin" w:date="2015-10-20T16:49:00Z">
+          <w:rPrChange w:id="153" w:author="Stephenson, Erin" w:date="2015-10-20T16:49:00Z">
             <w:rPr/>
           </w:rPrChange>
         </w:rPr>
@@ -2354,7 +2569,7 @@
       <w:r>
         <w:rPr>
           <w:i/>
-          <w:rPrChange w:id="120" w:author="Stephenson, Erin" w:date="2015-10-20T16:49:00Z">
+          <w:rPrChange w:id="154" w:author="Stephenson, Erin" w:date="2015-10-20T16:49:00Z">
             <w:rPr/>
           </w:rPrChange>
         </w:rPr>
@@ -2430,7 +2645,7 @@
       <w:r>
         <w:rPr>
           <w:i/>
-          <w:rPrChange w:id="121" w:author="Stephenson, Erin" w:date="2015-10-20T16:50:00Z">
+          <w:rPrChange w:id="155" w:author="Stephenson, Erin" w:date="2015-10-20T16:50:00Z">
             <w:rPr/>
           </w:rPrChange>
         </w:rPr>
@@ -2453,7 +2668,7 @@
       <w:r>
         <w:rPr>
           <w:i/>
-          <w:rPrChange w:id="122" w:author="Stephenson, Erin" w:date="2015-10-20T16:50:00Z">
+          <w:rPrChange w:id="156" w:author="Stephenson, Erin" w:date="2015-10-20T16:50:00Z">
             <w:rPr/>
           </w:rPrChange>
         </w:rPr>
@@ -2463,7 +2678,7 @@
       <w:r>
         <w:rPr>
           <w:i/>
-          <w:rPrChange w:id="123" w:author="Stephenson, Erin" w:date="2015-10-20T16:50:00Z">
+          <w:rPrChange w:id="157" w:author="Stephenson, Erin" w:date="2015-10-20T16:50:00Z">
             <w:rPr/>
           </w:rPrChange>
         </w:rPr>
@@ -2488,7 +2703,7 @@
       <w:r>
         <w:rPr>
           <w:i/>
-          <w:rPrChange w:id="124" w:author="Stephenson, Erin" w:date="2015-10-20T16:50:00Z">
+          <w:rPrChange w:id="158" w:author="Stephenson, Erin" w:date="2015-10-20T16:50:00Z">
             <w:rPr/>
           </w:rPrChange>
         </w:rPr>
@@ -2513,7 +2728,7 @@
       <w:r>
         <w:rPr>
           <w:i/>
-          <w:rPrChange w:id="125" w:author="Stephenson, Erin" w:date="2015-10-20T16:51:00Z">
+          <w:rPrChange w:id="159" w:author="Stephenson, Erin" w:date="2015-10-20T16:51:00Z">
             <w:rPr/>
           </w:rPrChange>
         </w:rPr>
@@ -2537,13 +2752,13 @@
       <w:r>
         <w:rPr>
           <w:i/>
-          <w:rPrChange w:id="126" w:author="Stephenson, Erin" w:date="2015-10-20T16:51:00Z">
+          <w:rPrChange w:id="160" w:author="Stephenson, Erin" w:date="2015-10-20T16:51:00Z">
             <w:rPr/>
           </w:rPrChange>
         </w:rPr>
         <w:t>Rpl13a</w:t>
       </w:r>
-      <w:ins w:id="127" w:author="Stephenson, Erin" w:date="2015-10-20T16:51:00Z">
+      <w:ins w:id="161" w:author="Stephenson, Erin" w:date="2015-10-20T16:51:00Z">
         <w:r>
           <w:rPr>
             <w:i/>
@@ -2636,13 +2851,13 @@
         <w:t>GA</w:t>
       </w:r>
     </w:p>
-    <w:commentRangeEnd w:id="116"/>
+    <w:commentRangeEnd w:id="150"/>
     <w:p>
       <w:r>
         <w:rPr>
           <w:rStyle w:val="CommentReference"/>
         </w:rPr>
-        <w:commentReference w:id="116"/>
+        <w:commentReference w:id="150"/>
       </w:r>
     </w:p>
     <w:p>
@@ -2853,7 +3068,7 @@
       <w:r>
         <w:t xml:space="preserve"> 10 min at 1000 G to settle cellular debris. Supernatants were analyzed for citrate synthase activity using a modified method of </w:t>
       </w:r>
-      <w:ins w:id="128" w:author="Dave Bridges" w:date="2015-10-20T09:17:00Z">
+      <w:ins w:id="162" w:author="Dave Bridges" w:date="2015-10-20T09:17:00Z">
         <w:r>
           <w:fldChar w:fldCharType="begin" w:fldLock="1"/>
         </w:r>
@@ -2870,7 +3085,7 @@
         </w:rPr>
         <w:t>(14)</w:t>
       </w:r>
-      <w:ins w:id="129" w:author="Dave Bridges" w:date="2015-10-20T09:17:00Z">
+      <w:ins w:id="163" w:author="Dave Bridges" w:date="2015-10-20T09:17:00Z">
         <w:r>
           <w:fldChar w:fldCharType="end"/>
         </w:r>
@@ -2878,20 +3093,20 @@
           <w:t xml:space="preserve">.  </w:t>
         </w:r>
       </w:ins>
-      <w:del w:id="130" w:author="Dave Bridges" w:date="2015-10-20T09:17:00Z">
+      <w:del w:id="164" w:author="Dave Bridges" w:date="2015-10-20T09:17:00Z">
         <w:r>
           <w:delText xml:space="preserve"> </w:delText>
         </w:r>
-        <w:commentRangeStart w:id="131"/>
+        <w:commentRangeStart w:id="165"/>
         <w:r>
           <w:delText>Srere (1969)</w:delText>
         </w:r>
-        <w:commentRangeEnd w:id="131"/>
+        <w:commentRangeEnd w:id="165"/>
         <w:r>
           <w:rPr>
             <w:rStyle w:val="CommentReference"/>
           </w:rPr>
-          <w:commentReference w:id="131"/>
+          <w:commentReference w:id="165"/>
         </w:r>
         <w:r>
           <w:delText xml:space="preserve">. </w:delText>
@@ -3180,7 +3395,7 @@
       <w:r>
         <w:t>Statistical significance was designated as a p-value &lt;0.05.</w:t>
       </w:r>
-      <w:ins w:id="132" w:author="Dave Bridges" w:date="2015-10-20T09:26:00Z">
+      <w:ins w:id="166" w:author="Dave Bridges" w:date="2015-10-20T09:26:00Z">
         <w:r>
           <w:t xml:space="preserve">  </w:t>
         </w:r>
@@ -3250,16 +3465,16 @@
       <w:r>
         <w:t xml:space="preserve"> a higher body weight and proceeded to gain more weight </w:t>
       </w:r>
-      <w:commentRangeStart w:id="133"/>
+      <w:commentRangeStart w:id="167"/>
       <w:r>
         <w:t>during the diet</w:t>
       </w:r>
-      <w:commentRangeEnd w:id="133"/>
+      <w:commentRangeEnd w:id="167"/>
       <w:r>
         <w:rPr>
           <w:rStyle w:val="CommentReference"/>
         </w:rPr>
-        <w:commentReference w:id="133"/>
+        <w:commentReference w:id="167"/>
       </w:r>
       <w:r>
         <w:t>.</w:t>
@@ -3276,7 +3491,7 @@
       <w:r>
         <w:t xml:space="preserve">observed </w:t>
       </w:r>
-      <w:commentRangeStart w:id="134"/>
+      <w:commentRangeStart w:id="168"/>
       <w:r>
         <w:t xml:space="preserve">a </w:t>
       </w:r>
@@ -3296,12 +3511,12 @@
       <w:r>
         <w:t xml:space="preserve">) </w:t>
       </w:r>
-      <w:commentRangeEnd w:id="134"/>
+      <w:commentRangeEnd w:id="168"/>
       <w:r>
         <w:rPr>
           <w:rStyle w:val="CommentReference"/>
         </w:rPr>
-        <w:commentReference w:id="134"/>
+        <w:commentReference w:id="168"/>
       </w:r>
       <w:r>
         <w:t>in</w:t>
@@ -3637,30 +3852,30 @@
       <w:r>
         <w:t xml:space="preserve">the HFD, we also examined mice, individually housed at </w:t>
       </w:r>
-      <w:commentRangeStart w:id="135"/>
+      <w:commentRangeStart w:id="169"/>
       <w:r>
         <w:t>10 weeks of age</w:t>
       </w:r>
-      <w:commentRangeEnd w:id="135"/>
+      <w:commentRangeEnd w:id="169"/>
       <w:r>
         <w:rPr>
           <w:rStyle w:val="CommentReference"/>
         </w:rPr>
-        <w:commentReference w:id="135"/>
+        <w:commentReference w:id="169"/>
       </w:r>
       <w:r>
         <w:t xml:space="preserve">.  These mice also consumed </w:t>
       </w:r>
-      <w:commentRangeStart w:id="136"/>
+      <w:commentRangeStart w:id="170"/>
       <w:r>
         <w:t>less food</w:t>
       </w:r>
-      <w:commentRangeEnd w:id="136"/>
+      <w:commentRangeEnd w:id="170"/>
       <w:r>
         <w:rPr>
           <w:rStyle w:val="CommentReference"/>
         </w:rPr>
-        <w:commentReference w:id="136"/>
+        <w:commentReference w:id="170"/>
       </w:r>
       <w:r>
         <w:t>.  Together</w:t>
@@ -4146,29 +4361,29 @@
         <w:t xml:space="preserve">, </w:t>
       </w:r>
       <w:proofErr w:type="spellStart"/>
-      <w:ins w:id="137" w:author="Stephenson, Erin" w:date="2015-10-20T16:58:00Z">
+      <w:ins w:id="171" w:author="Stephenson, Erin" w:date="2015-10-20T16:58:00Z">
         <w:r>
           <w:rPr>
             <w:i/>
-            <w:rPrChange w:id="138" w:author="Stephenson, Erin" w:date="2015-10-20T16:58:00Z">
+            <w:rPrChange w:id="172" w:author="Stephenson, Erin" w:date="2015-10-20T16:58:00Z">
               <w:rPr/>
             </w:rPrChange>
           </w:rPr>
           <w:t>mt-</w:t>
         </w:r>
       </w:ins>
-      <w:del w:id="139" w:author="Stephenson, Erin" w:date="2015-10-20T16:58:00Z">
+      <w:del w:id="173" w:author="Stephenson, Erin" w:date="2015-10-20T16:58:00Z">
         <w:r>
           <w:rPr>
             <w:i/>
-            <w:rPrChange w:id="140" w:author="Stephenson, Erin" w:date="2015-10-20T16:58:00Z">
+            <w:rPrChange w:id="174" w:author="Stephenson, Erin" w:date="2015-10-20T16:58:00Z">
               <w:rPr/>
             </w:rPrChange>
           </w:rPr>
           <w:delText>C</w:delText>
         </w:r>
       </w:del>
-      <w:ins w:id="141" w:author="Stephenson, Erin" w:date="2015-10-20T16:59:00Z">
+      <w:ins w:id="175" w:author="Stephenson, Erin" w:date="2015-10-20T16:59:00Z">
         <w:r>
           <w:rPr>
             <w:i/>
@@ -4179,7 +4394,7 @@
       <w:r>
         <w:rPr>
           <w:i/>
-          <w:rPrChange w:id="142" w:author="Stephenson, Erin" w:date="2015-10-20T16:58:00Z">
+          <w:rPrChange w:id="176" w:author="Stephenson, Erin" w:date="2015-10-20T16:58:00Z">
             <w:rPr/>
           </w:rPrChange>
         </w:rPr>
@@ -4188,7 +4403,7 @@
       <w:r>
         <w:rPr>
           <w:i/>
-          <w:rPrChange w:id="143" w:author="Stephenson, Erin" w:date="2015-10-20T16:58:00Z">
+          <w:rPrChange w:id="177" w:author="Stephenson, Erin" w:date="2015-10-20T16:58:00Z">
             <w:rPr/>
           </w:rPrChange>
         </w:rPr>
@@ -4198,29 +4413,29 @@
       <w:r>
         <w:t xml:space="preserve"> and </w:t>
       </w:r>
-      <w:del w:id="144" w:author="Stephenson, Erin" w:date="2015-10-20T16:58:00Z">
+      <w:del w:id="178" w:author="Stephenson, Erin" w:date="2015-10-20T16:58:00Z">
         <w:r>
           <w:rPr>
             <w:i/>
-            <w:rPrChange w:id="145" w:author="Stephenson, Erin" w:date="2015-10-20T16:58:00Z">
+            <w:rPrChange w:id="179" w:author="Stephenson, Erin" w:date="2015-10-20T16:58:00Z">
               <w:rPr/>
             </w:rPrChange>
           </w:rPr>
           <w:delText>N</w:delText>
         </w:r>
       </w:del>
-      <w:ins w:id="146" w:author="Stephenson, Erin" w:date="2015-10-20T16:58:00Z">
+      <w:ins w:id="180" w:author="Stephenson, Erin" w:date="2015-10-20T16:58:00Z">
         <w:r>
           <w:rPr>
             <w:i/>
-            <w:rPrChange w:id="147" w:author="Stephenson, Erin" w:date="2015-10-20T16:58:00Z">
+            <w:rPrChange w:id="181" w:author="Stephenson, Erin" w:date="2015-10-20T16:58:00Z">
               <w:rPr/>
             </w:rPrChange>
           </w:rPr>
           <w:t>mt-</w:t>
         </w:r>
       </w:ins>
-      <w:ins w:id="148" w:author="Stephenson, Erin" w:date="2015-10-20T16:59:00Z">
+      <w:ins w:id="182" w:author="Stephenson, Erin" w:date="2015-10-20T16:59:00Z">
         <w:r>
           <w:rPr>
             <w:i/>
@@ -4231,7 +4446,7 @@
       <w:r>
         <w:rPr>
           <w:i/>
-          <w:rPrChange w:id="149" w:author="Stephenson, Erin" w:date="2015-10-20T16:58:00Z">
+          <w:rPrChange w:id="183" w:author="Stephenson, Erin" w:date="2015-10-20T16:58:00Z">
             <w:rPr/>
           </w:rPrChange>
         </w:rPr>
@@ -4267,7 +4482,7 @@
       <w:r>
         <w:t xml:space="preserve"> with skeletal muscle mitochondrial content </w:t>
       </w:r>
-      <w:ins w:id="150" w:author="Dave Bridges" w:date="2015-10-20T09:19:00Z">
+      <w:ins w:id="184" w:author="Dave Bridges" w:date="2015-10-20T09:19:00Z">
         <w:r>
           <w:fldChar w:fldCharType="begin" w:fldLock="1"/>
         </w:r>
@@ -4284,35 +4499,35 @@
         </w:rPr>
         <w:t>(20)</w:t>
       </w:r>
-      <w:ins w:id="151" w:author="Dave Bridges" w:date="2015-10-20T09:19:00Z">
+      <w:ins w:id="185" w:author="Dave Bridges" w:date="2015-10-20T09:19:00Z">
         <w:r>
           <w:fldChar w:fldCharType="end"/>
         </w:r>
       </w:ins>
-      <w:ins w:id="152" w:author="Dave Bridges" w:date="2015-10-20T09:20:00Z">
+      <w:ins w:id="186" w:author="Dave Bridges" w:date="2015-10-20T09:20:00Z">
         <w:r>
           <w:t xml:space="preserve"> </w:t>
         </w:r>
       </w:ins>
-      <w:del w:id="153" w:author="Dave Bridges" w:date="2015-10-20T09:20:00Z">
+      <w:del w:id="187" w:author="Dave Bridges" w:date="2015-10-20T09:20:00Z">
         <w:r>
           <w:delText>(</w:delText>
         </w:r>
-        <w:commentRangeStart w:id="154"/>
+        <w:commentRangeStart w:id="188"/>
         <w:r>
           <w:delText>Larsen et al (2012</w:delText>
         </w:r>
       </w:del>
-      <w:del w:id="155" w:author="Dave Bridges" w:date="2015-10-20T09:19:00Z">
+      <w:del w:id="189" w:author="Dave Bridges" w:date="2015-10-20T09:19:00Z">
         <w:r>
           <w:delText>)</w:delText>
         </w:r>
-        <w:commentRangeEnd w:id="154"/>
+        <w:commentRangeEnd w:id="188"/>
         <w:r>
           <w:rPr>
             <w:rStyle w:val="CommentReference"/>
           </w:rPr>
-          <w:commentReference w:id="154"/>
+          <w:commentReference w:id="188"/>
         </w:r>
         <w:r>
           <w:delText xml:space="preserve">) </w:delText>
@@ -4324,7 +4539,7 @@
       <w:r>
         <w:t>it</w:t>
       </w:r>
-      <w:ins w:id="156" w:author="Dave Bridges" w:date="2015-10-20T09:20:00Z">
+      <w:ins w:id="190" w:author="Dave Bridges" w:date="2015-10-20T09:20:00Z">
         <w:r>
           <w:t>’</w:t>
         </w:r>
@@ -4394,7 +4609,7 @@
       <w:r>
         <w:t xml:space="preserve">Indeed, </w:t>
       </w:r>
-      <w:commentRangeStart w:id="157"/>
+      <w:commentRangeStart w:id="191"/>
       <w:r>
         <w:t>mRNA transcript levels for the mitochondrial-</w:t>
       </w:r>
@@ -4407,11 +4622,11 @@
       <w:r>
         <w:t xml:space="preserve">n transport genes </w:t>
       </w:r>
-      <w:ins w:id="158" w:author="Stephenson, Erin" w:date="2015-10-20T16:58:00Z">
+      <w:ins w:id="192" w:author="Stephenson, Erin" w:date="2015-10-20T16:58:00Z">
         <w:r>
           <w:rPr>
             <w:i/>
-            <w:rPrChange w:id="159" w:author="Stephenson, Erin" w:date="2015-10-20T16:59:00Z">
+            <w:rPrChange w:id="193" w:author="Stephenson, Erin" w:date="2015-10-20T16:59:00Z">
               <w:rPr/>
             </w:rPrChange>
           </w:rPr>
@@ -4421,7 +4636,7 @@
       <w:r>
         <w:rPr>
           <w:i/>
-          <w:rPrChange w:id="160" w:author="Dave Bridges" w:date="2015-10-20T09:20:00Z">
+          <w:rPrChange w:id="194" w:author="Dave Bridges" w:date="2015-10-20T09:20:00Z">
             <w:rPr/>
           </w:rPrChange>
         </w:rPr>
@@ -4437,7 +4652,7 @@
       <w:r>
         <w:rPr>
           <w:i/>
-          <w:rPrChange w:id="161" w:author="Dave Bridges" w:date="2015-10-20T09:20:00Z">
+          <w:rPrChange w:id="195" w:author="Dave Bridges" w:date="2015-10-20T09:20:00Z">
             <w:rPr/>
           </w:rPrChange>
         </w:rPr>
@@ -4451,11 +4666,11 @@
         <w:t xml:space="preserve"> </w:t>
       </w:r>
       <w:proofErr w:type="spellStart"/>
-      <w:ins w:id="162" w:author="Stephenson, Erin" w:date="2015-10-20T16:59:00Z">
+      <w:ins w:id="196" w:author="Stephenson, Erin" w:date="2015-10-20T16:59:00Z">
         <w:r>
           <w:rPr>
             <w:i/>
-            <w:rPrChange w:id="163" w:author="Stephenson, Erin" w:date="2015-10-20T16:59:00Z">
+            <w:rPrChange w:id="197" w:author="Stephenson, Erin" w:date="2015-10-20T16:59:00Z">
               <w:rPr/>
             </w:rPrChange>
           </w:rPr>
@@ -4465,7 +4680,7 @@
       <w:r>
         <w:rPr>
           <w:i/>
-          <w:rPrChange w:id="164" w:author="Dave Bridges" w:date="2015-10-20T09:21:00Z">
+          <w:rPrChange w:id="198" w:author="Dave Bridges" w:date="2015-10-20T09:21:00Z">
             <w:rPr/>
           </w:rPrChange>
         </w:rPr>
@@ -4478,12 +4693,12 @@
       <w:r>
         <w:t xml:space="preserve"> and </w:t>
       </w:r>
-      <w:commentRangeStart w:id="165"/>
-      <w:del w:id="166" w:author="Stephenson, Erin" w:date="2015-10-20T16:59:00Z">
+      <w:commentRangeStart w:id="199"/>
+      <w:del w:id="200" w:author="Stephenson, Erin" w:date="2015-10-20T16:59:00Z">
         <w:r>
           <w:rPr>
             <w:i/>
-            <w:rPrChange w:id="167" w:author="Stephenson, Erin" w:date="2015-10-20T16:59:00Z">
+            <w:rPrChange w:id="201" w:author="Stephenson, Erin" w:date="2015-10-20T16:59:00Z">
               <w:rPr/>
             </w:rPrChange>
           </w:rPr>
@@ -4493,8 +4708,8 @@
           <w:delText xml:space="preserve"> </w:delText>
         </w:r>
       </w:del>
-      <w:commentRangeEnd w:id="165"/>
-      <w:ins w:id="168" w:author="Stephenson, Erin" w:date="2015-10-20T16:59:00Z">
+      <w:commentRangeEnd w:id="199"/>
+      <w:ins w:id="202" w:author="Stephenson, Erin" w:date="2015-10-20T16:59:00Z">
         <w:r>
           <w:rPr>
             <w:i/>
@@ -4509,7 +4724,7 @@
         <w:rPr>
           <w:rStyle w:val="CommentReference"/>
         </w:rPr>
-        <w:commentReference w:id="165"/>
+        <w:commentReference w:id="199"/>
       </w:r>
       <w:r>
         <w:t xml:space="preserve">(35.1%) </w:t>
@@ -4541,12 +4756,12 @@
       <w:r>
         <w:t xml:space="preserve">. </w:t>
       </w:r>
-      <w:commentRangeEnd w:id="157"/>
+      <w:commentRangeEnd w:id="191"/>
       <w:r>
         <w:rPr>
           <w:rStyle w:val="CommentReference"/>
         </w:rPr>
-        <w:commentReference w:id="157"/>
+        <w:commentReference w:id="191"/>
       </w:r>
       <w:r>
         <w:t xml:space="preserve"> </w:t>
@@ -4662,7 +4877,7 @@
       <w:r>
         <w:t xml:space="preserve">and ATP5A </w:t>
       </w:r>
-      <w:del w:id="169" w:author="Dave Bridges" w:date="2015-10-20T09:20:00Z">
+      <w:del w:id="203" w:author="Dave Bridges" w:date="2015-10-20T09:20:00Z">
         <w:r>
           <w:delText xml:space="preserve"> </w:delText>
         </w:r>
@@ -4875,14 +5090,14 @@
       <w:r>
         <w:t xml:space="preserve"> due to </w:t>
       </w:r>
-      <w:commentRangeStart w:id="170"/>
+      <w:commentRangeStart w:id="204"/>
       <w:r>
         <w:t>r</w:t>
       </w:r>
       <w:r>
         <w:t xml:space="preserve">educed skeletal muscle oxidative </w:t>
       </w:r>
-      <w:commentRangeEnd w:id="170"/>
+      <w:commentRangeEnd w:id="204"/>
       <w:r>
         <w:t>capacity,</w:t>
       </w:r>
@@ -4893,7 +5108,7 @@
         <w:rPr>
           <w:rStyle w:val="CommentReference"/>
         </w:rPr>
-        <w:commentReference w:id="170"/>
+        <w:commentReference w:id="204"/>
       </w:r>
       <w:r>
         <w:t>could</w:t>
@@ -5270,7 +5485,7 @@
       <w:r>
         <w:t xml:space="preserve"> peptide hormone that exerts its actions primarily through hypothalamic signaling </w:t>
       </w:r>
-      <w:ins w:id="171" w:author="Dave Bridges" w:date="2015-10-20T09:23:00Z">
+      <w:ins w:id="205" w:author="Dave Bridges" w:date="2015-10-20T09:23:00Z">
         <w:r>
           <w:fldChar w:fldCharType="begin" w:fldLock="1"/>
         </w:r>
@@ -5287,30 +5502,30 @@
         </w:rPr>
         <w:t>(27)</w:t>
       </w:r>
-      <w:ins w:id="172" w:author="Dave Bridges" w:date="2015-10-20T09:23:00Z">
+      <w:ins w:id="206" w:author="Dave Bridges" w:date="2015-10-20T09:23:00Z">
         <w:r>
           <w:fldChar w:fldCharType="end"/>
         </w:r>
       </w:ins>
-      <w:ins w:id="173" w:author="Dave Bridges" w:date="2015-10-20T09:24:00Z">
+      <w:ins w:id="207" w:author="Dave Bridges" w:date="2015-10-20T09:24:00Z">
         <w:r>
           <w:t>.</w:t>
         </w:r>
       </w:ins>
-      <w:del w:id="174" w:author="Dave Bridges" w:date="2015-10-20T09:23:00Z">
+      <w:del w:id="208" w:author="Dave Bridges" w:date="2015-10-20T09:23:00Z">
         <w:r>
           <w:delText>(</w:delText>
         </w:r>
-        <w:commentRangeStart w:id="175"/>
+        <w:commentRangeStart w:id="209"/>
         <w:r>
           <w:delText>Wilson &amp; Enriori, 2015</w:delText>
         </w:r>
-        <w:commentRangeEnd w:id="175"/>
+        <w:commentRangeEnd w:id="209"/>
         <w:r>
           <w:rPr>
             <w:rStyle w:val="CommentReference"/>
           </w:rPr>
-          <w:commentReference w:id="175"/>
+          <w:commentReference w:id="209"/>
         </w:r>
         <w:r>
           <w:delText>).</w:delText>
@@ -5340,12 +5555,12 @@
       <w:r>
         <w:t>), acting to increase hunger signals and down-regulate energy expenditure pathways</w:t>
       </w:r>
-      <w:ins w:id="176" w:author="Dave Bridges" w:date="2015-10-20T09:24:00Z">
+      <w:ins w:id="210" w:author="Dave Bridges" w:date="2015-10-20T09:24:00Z">
         <w:r>
           <w:t xml:space="preserve"> </w:t>
         </w:r>
       </w:ins>
-      <w:ins w:id="177" w:author="Dave Bridges" w:date="2015-10-20T09:25:00Z">
+      <w:ins w:id="211" w:author="Dave Bridges" w:date="2015-10-20T09:25:00Z">
         <w:r>
           <w:fldChar w:fldCharType="begin" w:fldLock="1"/>
         </w:r>
@@ -5362,7 +5577,7 @@
         </w:rPr>
         <w:t>(27, 30)</w:t>
       </w:r>
-      <w:ins w:id="178" w:author="Dave Bridges" w:date="2015-10-20T09:25:00Z">
+      <w:ins w:id="212" w:author="Dave Bridges" w:date="2015-10-20T09:25:00Z">
         <w:r>
           <w:fldChar w:fldCharType="end"/>
         </w:r>
@@ -5370,23 +5585,23 @@
           <w:t xml:space="preserve">.  </w:t>
         </w:r>
       </w:ins>
-      <w:del w:id="179" w:author="Dave Bridges" w:date="2015-10-20T09:25:00Z">
+      <w:del w:id="213" w:author="Dave Bridges" w:date="2015-10-20T09:25:00Z">
         <w:r>
           <w:delText xml:space="preserve"> (</w:delText>
         </w:r>
         <w:r>
           <w:delText xml:space="preserve">Wilson &amp; Enriori (2015), </w:delText>
         </w:r>
-        <w:commentRangeStart w:id="180"/>
+        <w:commentRangeStart w:id="214"/>
         <w:r>
           <w:delText>Cowley (2003)</w:delText>
         </w:r>
-        <w:commentRangeEnd w:id="180"/>
+        <w:commentRangeEnd w:id="214"/>
         <w:r>
           <w:rPr>
             <w:rStyle w:val="CommentReference"/>
           </w:rPr>
-          <w:commentReference w:id="180"/>
+          <w:commentReference w:id="214"/>
         </w:r>
         <w:r>
           <w:delText xml:space="preserve">). </w:delText>
@@ -5434,16 +5649,16 @@
       <w:r>
         <w:t xml:space="preserve">inhibit </w:t>
       </w:r>
-      <w:commentRangeStart w:id="181"/>
+      <w:commentRangeStart w:id="215"/>
       <w:r>
         <w:t xml:space="preserve">food intake </w:t>
       </w:r>
-      <w:commentRangeEnd w:id="181"/>
+      <w:commentRangeEnd w:id="215"/>
       <w:r>
         <w:rPr>
           <w:rStyle w:val="CommentReference"/>
         </w:rPr>
-        <w:commentReference w:id="181"/>
+        <w:commentReference w:id="215"/>
       </w:r>
       <w:r>
         <w:fldChar w:fldCharType="begin" w:fldLock="1"/>
@@ -5524,7 +5739,7 @@
       <w:r>
         <w:t xml:space="preserve"> show that even brief gestational exposure to environmental pollutants such as EPFR</w:t>
       </w:r>
-      <w:ins w:id="182" w:author="Stephenson, Erin" w:date="2015-10-20T17:02:00Z">
+      <w:ins w:id="216" w:author="Stephenson, Erin" w:date="2015-10-20T17:02:00Z">
         <w:r>
           <w:t>’</w:t>
         </w:r>
@@ -5535,17 +5750,14 @@
       <w:r>
         <w:t xml:space="preserve">.  These changes </w:t>
       </w:r>
-      <w:del w:id="183" w:author="Stephenson, Erin" w:date="2015-10-20T17:02:00Z">
+      <w:del w:id="217" w:author="Stephenson, Erin" w:date="2015-10-20T17:02:00Z">
         <w:r>
           <w:delText xml:space="preserve">correlate </w:delText>
         </w:r>
       </w:del>
-      <w:ins w:id="184" w:author="Stephenson, Erin" w:date="2015-10-20T17:02:00Z">
-        <w:r>
-          <w:t>are associated</w:t>
-        </w:r>
-        <w:r>
-          <w:t xml:space="preserve"> </w:t>
+      <w:ins w:id="218" w:author="Stephenson, Erin" w:date="2015-10-20T17:02:00Z">
+        <w:r>
+          <w:t xml:space="preserve">are associated </w:t>
         </w:r>
       </w:ins>
       <w:r>
@@ -5584,7 +5796,7 @@
       <w:r>
         <w:t>nderstanding the impact EPFR</w:t>
       </w:r>
-      <w:ins w:id="185" w:author="Stephenson, Erin" w:date="2015-10-20T17:03:00Z">
+      <w:ins w:id="219" w:author="Stephenson, Erin" w:date="2015-10-20T17:03:00Z">
         <w:r>
           <w:t>’</w:t>
         </w:r>
@@ -5604,19 +5816,17 @@
       <w:r>
         <w:t xml:space="preserve">ulating </w:t>
       </w:r>
-      <w:ins w:id="186" w:author="Stephenson, Erin" w:date="2015-10-20T17:03:00Z">
+      <w:ins w:id="220" w:author="Stephenson, Erin" w:date="2015-10-20T17:03:00Z">
         <w:r>
           <w:t>air pollution and other sources of EPFR’s.</w:t>
         </w:r>
       </w:ins>
-      <w:bookmarkStart w:id="187" w:name="_GoBack"/>
-      <w:bookmarkEnd w:id="187"/>
     </w:p>
     <w:p>
       <w:pPr>
         <w:pStyle w:val="Heading1"/>
         <w:rPr>
-          <w:del w:id="188" w:author="Dave Bridges" w:date="2015-10-20T09:22:00Z"/>
+          <w:del w:id="221" w:author="Dave Bridges" w:date="2015-10-20T09:22:00Z"/>
         </w:rPr>
       </w:pPr>
     </w:p>
@@ -5641,21 +5851,21 @@
       <w:r>
         <w:t xml:space="preserve"> (DB) and </w:t>
       </w:r>
-      <w:commentRangeStart w:id="189"/>
+      <w:commentRangeStart w:id="222"/>
       <w:r>
         <w:t>XXXX</w:t>
       </w:r>
-      <w:commentRangeEnd w:id="189"/>
+      <w:commentRangeEnd w:id="222"/>
       <w:r>
         <w:rPr>
           <w:rStyle w:val="CommentReference"/>
         </w:rPr>
-        <w:commentReference w:id="189"/>
+        <w:commentReference w:id="222"/>
       </w:r>
       <w:r>
         <w:t xml:space="preserve">.  The authors would like to thank </w:t>
       </w:r>
-      <w:commentRangeStart w:id="190"/>
+      <w:commentRangeStart w:id="223"/>
       <w:r>
         <w:t xml:space="preserve">Jordy </w:t>
       </w:r>
@@ -5667,12 +5877,12 @@
       <w:r>
         <w:t xml:space="preserve"> </w:t>
       </w:r>
-      <w:commentRangeEnd w:id="190"/>
+      <w:commentRangeEnd w:id="223"/>
       <w:r>
         <w:rPr>
           <w:rStyle w:val="CommentReference"/>
         </w:rPr>
-        <w:commentReference w:id="190"/>
+        <w:commentReference w:id="223"/>
       </w:r>
       <w:r>
         <w:t xml:space="preserve">for assistance with the </w:t>
@@ -7947,11 +8157,11 @@
       <w:pPr>
         <w:pStyle w:val="Heading1"/>
       </w:pPr>
-      <w:commentRangeStart w:id="191"/>
+      <w:commentRangeStart w:id="224"/>
       <w:r>
         <w:t>Figure Legends</w:t>
       </w:r>
-      <w:commentRangeEnd w:id="191"/>
+      <w:commentRangeEnd w:id="224"/>
       <w:r>
         <w:rPr>
           <w:rStyle w:val="CommentReference"/>
@@ -7960,7 +8170,7 @@
           <w:bCs w:val="0"/>
           <w:color w:val="auto"/>
         </w:rPr>
-        <w:commentReference w:id="191"/>
+        <w:commentReference w:id="224"/>
       </w:r>
     </w:p>
     <w:p/>
@@ -8192,7 +8402,7 @@
       <w:proofErr w:type="gramEnd"/>
     </w:p>
   </w:comment>
-  <w:comment w:id="7" w:author="Stephenson, Erin" w:date="2015-10-01T14:52:00Z" w:initials="SE">
+  <w:comment w:id="41" w:author="Stephenson, Erin" w:date="2015-10-01T14:52:00Z" w:initials="SE">
     <w:p>
       <w:pPr>
         <w:pStyle w:val="CommentText"/>
@@ -8208,7 +8418,7 @@
       </w:r>
     </w:p>
   </w:comment>
-  <w:comment w:id="12" w:author="Stephenson, Erin" w:date="2015-10-01T14:56:00Z" w:initials="SE">
+  <w:comment w:id="46" w:author="Stephenson, Erin" w:date="2015-10-01T14:56:00Z" w:initials="SE">
     <w:p>
       <w:pPr>
         <w:pStyle w:val="CommentText"/>
@@ -8224,7 +8434,7 @@
       </w:r>
     </w:p>
   </w:comment>
-  <w:comment w:id="20" w:author="Stephenson, Erin" w:date="2015-10-01T15:04:00Z" w:initials="SE">
+  <w:comment w:id="54" w:author="Stephenson, Erin" w:date="2015-10-01T15:04:00Z" w:initials="SE">
     <w:p>
       <w:pPr>
         <w:pStyle w:val="CommentText"/>
@@ -8240,7 +8450,7 @@
       </w:r>
     </w:p>
   </w:comment>
-  <w:comment w:id="25" w:author="Stephenson, Erin" w:date="2015-10-01T15:04:00Z" w:initials="SE">
+  <w:comment w:id="59" w:author="Stephenson, Erin" w:date="2015-10-01T15:04:00Z" w:initials="SE">
     <w:p>
       <w:pPr>
         <w:pStyle w:val="CommentText"/>
@@ -8256,7 +8466,7 @@
       </w:r>
     </w:p>
   </w:comment>
-  <w:comment w:id="30" w:author="Stephenson, Erin" w:date="2015-10-06T13:09:00Z" w:initials="SE">
+  <w:comment w:id="64" w:author="Stephenson, Erin" w:date="2015-10-06T13:09:00Z" w:initials="SE">
     <w:p>
       <w:pPr>
         <w:pStyle w:val="CommentText"/>
@@ -8272,7 +8482,7 @@
       </w:r>
     </w:p>
   </w:comment>
-  <w:comment w:id="31" w:author="Stephenson, Erin" w:date="2015-10-05T12:54:00Z" w:initials="SE">
+  <w:comment w:id="65" w:author="Stephenson, Erin" w:date="2015-10-05T12:54:00Z" w:initials="SE">
     <w:p>
       <w:pPr>
         <w:pStyle w:val="CommentText"/>
@@ -8325,7 +8535,7 @@
       </w:pPr>
     </w:p>
   </w:comment>
-  <w:comment w:id="32" w:author="Stephenson, Erin" w:date="2015-10-06T12:43:00Z" w:initials="SE">
+  <w:comment w:id="66" w:author="Stephenson, Erin" w:date="2015-10-06T12:43:00Z" w:initials="SE">
     <w:p>
       <w:pPr>
         <w:pStyle w:val="CommentText"/>
@@ -8386,7 +8596,7 @@
       </w:pPr>
     </w:p>
   </w:comment>
-  <w:comment w:id="41" w:author="Stephenson, Erin" w:date="2015-10-20T16:00:00Z" w:initials="SE">
+  <w:comment w:id="75" w:author="Stephenson, Erin" w:date="2015-10-20T16:00:00Z" w:initials="SE">
     <w:p>
       <w:pPr>
         <w:pStyle w:val="CommentText"/>
@@ -8439,7 +8649,7 @@
       </w:r>
     </w:p>
   </w:comment>
-  <w:comment w:id="44" w:author="Stephenson, Erin" w:date="2015-10-20T16:04:00Z" w:initials="SE">
+  <w:comment w:id="78" w:author="Stephenson, Erin" w:date="2015-10-20T16:04:00Z" w:initials="SE">
     <w:p>
       <w:pPr>
         <w:pStyle w:val="CommentText"/>
@@ -8463,7 +8673,7 @@
       </w:r>
     </w:p>
   </w:comment>
-  <w:comment w:id="47" w:author="Stephenson, Erin" w:date="2015-10-20T16:12:00Z" w:initials="SE">
+  <w:comment w:id="81" w:author="Stephenson, Erin" w:date="2015-10-20T16:12:00Z" w:initials="SE">
     <w:p>
       <w:pPr>
         <w:pStyle w:val="CommentText"/>
@@ -8487,7 +8697,7 @@
       </w:r>
     </w:p>
   </w:comment>
-  <w:comment w:id="50" w:author="Stephenson, Erin" w:date="2015-10-20T16:41:00Z" w:initials="SE">
+  <w:comment w:id="84" w:author="Stephenson, Erin" w:date="2015-10-20T16:41:00Z" w:initials="SE">
     <w:p>
       <w:pPr>
         <w:pStyle w:val="CommentText"/>
@@ -8519,7 +8729,7 @@
       </w:r>
     </w:p>
   </w:comment>
-  <w:comment w:id="54" w:author="Stephenson, Erin" w:date="2015-10-20T16:15:00Z" w:initials="SE">
+  <w:comment w:id="88" w:author="Stephenson, Erin" w:date="2015-10-20T16:15:00Z" w:initials="SE">
     <w:p>
       <w:pPr>
         <w:pStyle w:val="CommentText"/>
@@ -8535,7 +8745,7 @@
       </w:r>
     </w:p>
   </w:comment>
-  <w:comment w:id="73" w:author="Dave Bridges" w:date="2015-10-20T09:03:00Z" w:initials="DB">
+  <w:comment w:id="107" w:author="Dave Bridges" w:date="2015-10-20T09:03:00Z" w:initials="DB">
     <w:p>
       <w:pPr>
         <w:pStyle w:val="CommentText"/>
@@ -8551,7 +8761,7 @@
       </w:r>
     </w:p>
   </w:comment>
-  <w:comment w:id="98" w:author="Dave Bridges" w:date="2014-11-13T17:25:00Z" w:initials="DB">
+  <w:comment w:id="132" w:author="Dave Bridges" w:date="2014-11-13T17:25:00Z" w:initials="DB">
     <w:p>
       <w:pPr>
         <w:pStyle w:val="CommentText"/>
@@ -8564,7 +8774,7 @@
       </w:r>
     </w:p>
   </w:comment>
-  <w:comment w:id="99" w:author="Dave Bridges" w:date="2014-11-16T15:34:00Z" w:initials="DB">
+  <w:comment w:id="133" w:author="Dave Bridges" w:date="2014-11-16T15:34:00Z" w:initials="DB">
     <w:p>
       <w:pPr>
         <w:pStyle w:val="CommentText"/>
@@ -8580,7 +8790,7 @@
       </w:r>
     </w:p>
   </w:comment>
-  <w:comment w:id="100" w:author="Stephenson, Erin" w:date="2015-08-14T15:30:00Z" w:initials="SE">
+  <w:comment w:id="134" w:author="Stephenson, Erin" w:date="2015-08-14T15:30:00Z" w:initials="SE">
     <w:p>
       <w:pPr>
         <w:pStyle w:val="CommentText"/>
@@ -8596,7 +8806,7 @@
       </w:r>
     </w:p>
   </w:comment>
-  <w:comment w:id="101" w:author="Dave Bridges" w:date="2015-10-20T09:12:00Z" w:initials="DB">
+  <w:comment w:id="135" w:author="Dave Bridges" w:date="2015-10-20T09:12:00Z" w:initials="DB">
     <w:p>
       <w:pPr>
         <w:pStyle w:val="CommentText"/>
@@ -8612,7 +8822,7 @@
       </w:r>
     </w:p>
   </w:comment>
-  <w:comment w:id="102" w:author="Stephenson, Erin" w:date="2015-10-20T16:47:00Z" w:initials="SE">
+  <w:comment w:id="136" w:author="Stephenson, Erin" w:date="2015-10-20T16:47:00Z" w:initials="SE">
     <w:p>
       <w:pPr>
         <w:pStyle w:val="CommentText"/>
@@ -8628,7 +8838,7 @@
       </w:r>
     </w:p>
   </w:comment>
-  <w:comment w:id="116" w:author="Dave Bridges" w:date="2015-10-20T09:12:00Z" w:initials="DB">
+  <w:comment w:id="150" w:author="Dave Bridges" w:date="2015-10-20T09:12:00Z" w:initials="DB">
     <w:p>
       <w:pPr>
         <w:pStyle w:val="CommentText"/>
@@ -8652,7 +8862,7 @@
       </w:r>
     </w:p>
   </w:comment>
-  <w:comment w:id="131" w:author="Stephenson, Erin" w:date="2015-09-22T11:57:00Z" w:initials="SE">
+  <w:comment w:id="165" w:author="Stephenson, Erin" w:date="2015-09-22T11:57:00Z" w:initials="SE">
     <w:p>
       <w:pPr>
         <w:autoSpaceDE w:val="0"/>
@@ -8762,7 +8972,7 @@
       </w:r>
     </w:p>
   </w:comment>
-  <w:comment w:id="133" w:author="Dave Bridges" w:date="2014-11-13T12:24:00Z" w:initials="DB">
+  <w:comment w:id="167" w:author="Dave Bridges" w:date="2014-11-13T12:24:00Z" w:initials="DB">
     <w:p>
       <w:pPr>
         <w:pStyle w:val="CommentText"/>
@@ -8778,7 +8988,7 @@
       </w:r>
     </w:p>
   </w:comment>
-  <w:comment w:id="134" w:author="Dave Bridges" w:date="2015-10-20T09:18:00Z" w:initials="DB">
+  <w:comment w:id="168" w:author="Dave Bridges" w:date="2015-10-20T09:18:00Z" w:initials="DB">
     <w:p>
       <w:pPr>
         <w:pStyle w:val="CommentText"/>
@@ -8794,7 +9004,7 @@
       </w:r>
     </w:p>
   </w:comment>
-  <w:comment w:id="135" w:author="Dave Bridges" w:date="2014-11-16T10:32:00Z" w:initials="DB">
+  <w:comment w:id="169" w:author="Dave Bridges" w:date="2014-11-16T10:32:00Z" w:initials="DB">
     <w:p>
       <w:pPr>
         <w:pStyle w:val="CommentText"/>
@@ -8810,7 +9020,7 @@
       </w:r>
     </w:p>
   </w:comment>
-  <w:comment w:id="136" w:author="Dave Bridges" w:date="2014-11-13T16:37:00Z" w:initials="DB">
+  <w:comment w:id="170" w:author="Dave Bridges" w:date="2014-11-13T16:37:00Z" w:initials="DB">
     <w:p>
       <w:pPr>
         <w:pStyle w:val="CommentText"/>
@@ -8826,7 +9036,7 @@
       </w:r>
     </w:p>
   </w:comment>
-  <w:comment w:id="154" w:author="Stephenson, Erin" w:date="2015-09-22T16:13:00Z" w:initials="SE">
+  <w:comment w:id="188" w:author="Stephenson, Erin" w:date="2015-09-22T16:13:00Z" w:initials="SE">
     <w:p>
       <w:pPr>
         <w:pStyle w:val="CommentText"/>
@@ -8946,7 +9156,7 @@
       </w:r>
     </w:p>
   </w:comment>
-  <w:comment w:id="165" w:author="Dave Bridges" w:date="2015-10-20T09:21:00Z" w:initials="DB">
+  <w:comment w:id="199" w:author="Dave Bridges" w:date="2015-10-20T09:21:00Z" w:initials="DB">
     <w:p>
       <w:pPr>
         <w:pStyle w:val="CommentText"/>
@@ -8962,7 +9172,7 @@
       </w:r>
     </w:p>
   </w:comment>
-  <w:comment w:id="157" w:author="Stephenson, Erin" w:date="2015-08-24T10:58:00Z" w:initials="SE">
+  <w:comment w:id="191" w:author="Stephenson, Erin" w:date="2015-08-24T10:58:00Z" w:initials="SE">
     <w:p>
       <w:pPr>
         <w:pStyle w:val="CommentText"/>
@@ -8986,7 +9196,7 @@
       </w:r>
     </w:p>
   </w:comment>
-  <w:comment w:id="170" w:author="Dave Bridges" w:date="2014-11-16T16:10:00Z" w:initials="DB">
+  <w:comment w:id="204" w:author="Dave Bridges" w:date="2014-11-16T16:10:00Z" w:initials="DB">
     <w:p>
       <w:pPr>
         <w:pStyle w:val="CommentText"/>
@@ -9002,7 +9212,7 @@
       </w:r>
     </w:p>
   </w:comment>
-  <w:comment w:id="175" w:author="Stephenson, Erin" w:date="2015-09-24T16:18:00Z" w:initials="SE">
+  <w:comment w:id="209" w:author="Stephenson, Erin" w:date="2015-09-24T16:18:00Z" w:initials="SE">
     <w:p>
       <w:pPr>
         <w:pStyle w:val="CommentText"/>
@@ -9091,7 +9301,7 @@
       </w:pPr>
     </w:p>
   </w:comment>
-  <w:comment w:id="180" w:author="Stephenson, Erin" w:date="2015-10-01T12:29:00Z" w:initials="SE">
+  <w:comment w:id="214" w:author="Stephenson, Erin" w:date="2015-10-01T12:29:00Z" w:initials="SE">
     <w:p>
       <w:pPr>
         <w:pStyle w:val="CommentText"/>
@@ -9205,7 +9415,7 @@
       </w:pPr>
     </w:p>
   </w:comment>
-  <w:comment w:id="181" w:author="Dave Bridges" w:date="2014-11-16T11:28:00Z" w:initials="DB">
+  <w:comment w:id="215" w:author="Dave Bridges" w:date="2014-11-16T11:28:00Z" w:initials="DB">
     <w:p>
       <w:pPr>
         <w:pStyle w:val="CommentText"/>
@@ -9221,7 +9431,7 @@
       </w:r>
     </w:p>
   </w:comment>
-  <w:comment w:id="189" w:author="Dave Bridges" w:date="2014-11-16T16:12:00Z" w:initials="DB">
+  <w:comment w:id="222" w:author="Dave Bridges" w:date="2014-11-16T16:12:00Z" w:initials="DB">
     <w:p>
       <w:pPr>
         <w:pStyle w:val="CommentText"/>
@@ -9237,7 +9447,7 @@
       </w:r>
     </w:p>
   </w:comment>
-  <w:comment w:id="190" w:author="Dave Bridges" w:date="2014-11-16T16:11:00Z" w:initials="DB">
+  <w:comment w:id="223" w:author="Dave Bridges" w:date="2014-11-16T16:11:00Z" w:initials="DB">
     <w:p>
       <w:pPr>
         <w:pStyle w:val="CommentText"/>
@@ -9261,7 +9471,7 @@
       </w:r>
     </w:p>
   </w:comment>
-  <w:comment w:id="191" w:author="Dave Bridges" w:date="2015-10-20T09:22:00Z" w:initials="DB">
+  <w:comment w:id="224" w:author="Dave Bridges" w:date="2015-10-20T09:22:00Z" w:initials="DB">
     <w:p>
       <w:pPr>
         <w:pStyle w:val="CommentText"/>

</xml_diff>

<commit_message>
Re ran script for body weight data after finding an incorrectly labeled mouse in the database. Added a weight excel file to the data folder
</commit_message>
<xml_diff>
--- a/Manuscript/Manuscript.docx
+++ b/Manuscript/Manuscript.docx
@@ -241,6 +241,524 @@
         </w:rPr>
         <w:commentReference w:id="2"/>
       </w:r>
+    </w:p>
+    <w:p>
+      <w:pPr>
+        <w:rPr>
+          <w:ins w:id="3" w:author="Stephenson, Erin" w:date="2015-10-21T11:07:00Z"/>
+        </w:rPr>
+      </w:pPr>
+      <w:ins w:id="4" w:author="Stephenson, Erin" w:date="2015-10-21T09:36:00Z">
+        <w:r>
+          <w:t>We</w:t>
+        </w:r>
+      </w:ins>
+      <w:ins w:id="5" w:author="Stephenson, Erin" w:date="2015-10-21T09:32:00Z">
+        <w:r>
+          <w:t xml:space="preserve"> have investigated the effects of </w:t>
+        </w:r>
+        <w:r>
+          <w:rPr>
+            <w:i/>
+          </w:rPr>
+          <w:t>in utero</w:t>
+        </w:r>
+        <w:r>
+          <w:t xml:space="preserve"> exposure to </w:t>
+        </w:r>
+      </w:ins>
+      <w:ins w:id="6" w:author="Stephenson, Erin" w:date="2015-10-21T09:35:00Z">
+        <w:r>
+          <w:t>Environmentally Persistent Free Radicals</w:t>
+        </w:r>
+      </w:ins>
+      <w:ins w:id="7" w:author="Stephenson, Erin" w:date="2015-10-21T09:32:00Z">
+        <w:r>
+          <w:t xml:space="preserve"> </w:t>
+        </w:r>
+      </w:ins>
+      <w:ins w:id="8" w:author="Stephenson, Erin" w:date="2015-10-21T09:35:00Z">
+        <w:r>
+          <w:t xml:space="preserve">(EPFR’s) </w:t>
+        </w:r>
+      </w:ins>
+      <w:ins w:id="9" w:author="Stephenson, Erin" w:date="2015-10-21T09:32:00Z">
+        <w:r>
+          <w:t xml:space="preserve">on growth, metabolism, energy utilization and skeletal muscle mitochondrial function in a mouse model of diet-induced obesity. </w:t>
+        </w:r>
+      </w:ins>
+      <w:ins w:id="10" w:author="Stephenson, Erin" w:date="2015-10-21T09:33:00Z">
+        <w:r>
+          <w:t xml:space="preserve">Pregnant dams were treated with </w:t>
+        </w:r>
+      </w:ins>
+      <w:ins w:id="11" w:author="Stephenson, Erin" w:date="2015-10-21T09:40:00Z">
+        <w:r>
+          <w:t xml:space="preserve">either </w:t>
+        </w:r>
+      </w:ins>
+      <w:ins w:id="12" w:author="Stephenson, Erin" w:date="2015-10-21T09:33:00Z">
+        <w:r>
+          <w:t>MCP230</w:t>
+        </w:r>
+      </w:ins>
+      <w:ins w:id="13" w:author="Stephenson, Erin" w:date="2015-10-21T11:19:00Z">
+        <w:r>
+          <w:t xml:space="preserve"> </w:t>
+        </w:r>
+      </w:ins>
+      <w:ins w:id="14" w:author="Stephenson, Erin" w:date="2015-10-21T09:40:00Z">
+        <w:r>
+          <w:t>or saline</w:t>
+        </w:r>
+      </w:ins>
+      <w:ins w:id="15" w:author="Stephenson, Erin" w:date="2015-10-21T09:33:00Z">
+        <w:r>
+          <w:t xml:space="preserve"> </w:t>
+        </w:r>
+      </w:ins>
+      <w:ins w:id="16" w:author="Stephenson, Erin" w:date="2015-10-21T09:43:00Z">
+        <w:r>
+          <w:t xml:space="preserve">at days 10 and 17 of </w:t>
+        </w:r>
+      </w:ins>
+      <w:ins w:id="17" w:author="Stephenson, Erin" w:date="2015-10-21T09:36:00Z">
+        <w:r>
+          <w:t xml:space="preserve">gestation. </w:t>
+        </w:r>
+      </w:ins>
+      <w:ins w:id="18" w:author="Stephenson, Erin" w:date="2015-10-21T09:33:00Z">
+        <w:r>
+          <w:t xml:space="preserve">Male </w:t>
+        </w:r>
+      </w:ins>
+      <w:ins w:id="19" w:author="Stephenson, Erin" w:date="2015-10-21T09:36:00Z">
+        <w:r>
+          <w:t xml:space="preserve">offspring </w:t>
+        </w:r>
+      </w:ins>
+      <w:ins w:id="20" w:author="Stephenson, Erin" w:date="2015-10-21T09:37:00Z">
+        <w:r>
+          <w:t xml:space="preserve">were </w:t>
+        </w:r>
+      </w:ins>
+      <w:ins w:id="21" w:author="Stephenson, Erin" w:date="2015-10-21T09:38:00Z">
+        <w:r>
+          <w:t xml:space="preserve">weaned onto </w:t>
+        </w:r>
+      </w:ins>
+      <w:ins w:id="22" w:author="Stephenson, Erin" w:date="2015-10-21T09:43:00Z">
+        <w:r>
+          <w:t xml:space="preserve">standard rodent </w:t>
+        </w:r>
+      </w:ins>
+      <w:ins w:id="23" w:author="Stephenson, Erin" w:date="2015-10-21T09:38:00Z">
+        <w:r>
+          <w:t>chow</w:t>
+        </w:r>
+      </w:ins>
+      <w:ins w:id="24" w:author="Stephenson, Erin" w:date="2015-10-21T09:42:00Z">
+        <w:r>
+          <w:t xml:space="preserve"> at 21 d</w:t>
+        </w:r>
+      </w:ins>
+      <w:ins w:id="25" w:author="Stephenson, Erin" w:date="2015-10-21T09:38:00Z">
+        <w:r>
+          <w:t xml:space="preserve"> then switched to </w:t>
+        </w:r>
+      </w:ins>
+      <w:ins w:id="26" w:author="Stephenson, Erin" w:date="2015-10-21T09:37:00Z">
+        <w:r>
+          <w:t xml:space="preserve">a high fat diet (45% </w:t>
+        </w:r>
+        <w:proofErr w:type="spellStart"/>
+        <w:r>
+          <w:t>kCal</w:t>
+        </w:r>
+        <w:proofErr w:type="spellEnd"/>
+        <w:r>
+          <w:t xml:space="preserve"> from fat) </w:t>
+        </w:r>
+      </w:ins>
+      <w:ins w:id="27" w:author="Stephenson, Erin" w:date="2015-10-21T09:42:00Z">
+        <w:r>
+          <w:t>at</w:t>
+        </w:r>
+      </w:ins>
+      <w:ins w:id="28" w:author="Stephenson, Erin" w:date="2015-10-21T09:37:00Z">
+        <w:r>
+          <w:t xml:space="preserve"> 10 </w:t>
+        </w:r>
+        <w:proofErr w:type="spellStart"/>
+        <w:r>
+          <w:t>wk</w:t>
+        </w:r>
+        <w:proofErr w:type="spellEnd"/>
+        <w:r>
+          <w:t xml:space="preserve"> of age</w:t>
+        </w:r>
+      </w:ins>
+      <w:ins w:id="29" w:author="Stephenson, Erin" w:date="2015-10-21T09:42:00Z">
+        <w:r>
+          <w:t xml:space="preserve"> for 12 wk</w:t>
+        </w:r>
+      </w:ins>
+      <w:ins w:id="30" w:author="Stephenson, Erin" w:date="2015-10-21T09:37:00Z">
+        <w:r>
+          <w:t xml:space="preserve">. </w:t>
+        </w:r>
+      </w:ins>
+      <w:ins w:id="31" w:author="Stephenson, Erin" w:date="2015-10-21T09:45:00Z">
+        <w:r>
+          <w:t xml:space="preserve">At 10 </w:t>
+        </w:r>
+        <w:proofErr w:type="spellStart"/>
+        <w:r>
+          <w:t>wk</w:t>
+        </w:r>
+        <w:proofErr w:type="spellEnd"/>
+        <w:r>
+          <w:t xml:space="preserve"> of age, mice that were exposed to MCP230 </w:t>
+        </w:r>
+        <w:r>
+          <w:rPr>
+            <w:i/>
+            <w:rPrChange w:id="32" w:author="Stephenson, Erin" w:date="2015-10-21T09:45:00Z">
+              <w:rPr/>
+            </w:rPrChange>
+          </w:rPr>
+          <w:t>in utero</w:t>
+        </w:r>
+        <w:r>
+          <w:t xml:space="preserve"> </w:t>
+        </w:r>
+      </w:ins>
+      <w:ins w:id="33" w:author="Stephenson, Erin" w:date="2015-10-21T10:56:00Z">
+        <w:r>
+          <w:t xml:space="preserve">were </w:t>
+        </w:r>
+      </w:ins>
+      <w:ins w:id="34" w:author="Stephenson, Erin" w:date="2015-10-21T10:59:00Z">
+        <w:r>
+          <w:t>heavier</w:t>
+        </w:r>
+      </w:ins>
+      <w:ins w:id="35" w:author="Stephenson, Erin" w:date="2015-10-21T10:56:00Z">
+        <w:r>
+          <w:t xml:space="preserve"> than mice exposed to saline</w:t>
+        </w:r>
+      </w:ins>
+      <w:ins w:id="36" w:author="Stephenson, Erin" w:date="2015-10-21T09:46:00Z">
+        <w:r>
+          <w:t xml:space="preserve"> </w:t>
+        </w:r>
+      </w:ins>
+      <w:ins w:id="37" w:author="Stephenson, Erin" w:date="2015-10-21T10:12:00Z">
+        <w:r>
+          <w:t>(</w:t>
+        </w:r>
+      </w:ins>
+      <w:ins w:id="38" w:author="Stephenson, Erin" w:date="2015-10-21T10:17:00Z">
+        <w:r>
+          <w:t xml:space="preserve">4.9 g, </w:t>
+        </w:r>
+      </w:ins>
+      <w:ins w:id="39" w:author="Stephenson, Erin" w:date="2015-10-21T10:12:00Z">
+        <w:r>
+          <w:t xml:space="preserve">19% </w:t>
+        </w:r>
+      </w:ins>
+      <w:ins w:id="40" w:author="Stephenson, Erin" w:date="2015-10-21T11:03:00Z">
+        <w:r>
+          <w:t>heavier</w:t>
+        </w:r>
+      </w:ins>
+      <w:ins w:id="41" w:author="Stephenson, Erin" w:date="2015-10-21T10:12:00Z">
+        <w:r>
+          <w:t>)</w:t>
+        </w:r>
+      </w:ins>
+      <w:ins w:id="42" w:author="Stephenson, Erin" w:date="2015-10-21T10:57:00Z">
+        <w:r>
+          <w:t xml:space="preserve"> and remained larger throughout the 12 </w:t>
+        </w:r>
+        <w:proofErr w:type="spellStart"/>
+        <w:r>
+          <w:t>wk</w:t>
+        </w:r>
+        <w:proofErr w:type="spellEnd"/>
+        <w:r>
+          <w:t xml:space="preserve"> high-fat diet </w:t>
+        </w:r>
+      </w:ins>
+      <w:ins w:id="43" w:author="Stephenson, Erin" w:date="2015-10-21T11:21:00Z">
+        <w:r>
+          <w:t>phase</w:t>
+        </w:r>
+      </w:ins>
+      <w:ins w:id="44" w:author="Stephenson, Erin" w:date="2015-10-21T10:57:00Z">
+        <w:r>
+          <w:t xml:space="preserve"> (10.3%</w:t>
+        </w:r>
+      </w:ins>
+      <w:ins w:id="45" w:author="Stephenson, Erin" w:date="2015-10-21T10:58:00Z">
+        <w:r>
+          <w:t>,</w:t>
+        </w:r>
+      </w:ins>
+      <w:ins w:id="46" w:author="Stephenson, Erin" w:date="2015-10-21T10:57:00Z">
+        <w:r>
+          <w:t xml:space="preserve"> </w:t>
+        </w:r>
+      </w:ins>
+      <w:ins w:id="47" w:author="Stephenson, Erin" w:date="2015-10-21T10:58:00Z">
+        <w:r>
+          <w:t xml:space="preserve">10.6% and 10.8% </w:t>
+        </w:r>
+      </w:ins>
+      <w:ins w:id="48" w:author="Stephenson, Erin" w:date="2015-10-21T10:59:00Z">
+        <w:r>
+          <w:t>greater</w:t>
+        </w:r>
+      </w:ins>
+      <w:ins w:id="49" w:author="Stephenson, Erin" w:date="2015-10-21T10:58:00Z">
+        <w:r>
+          <w:t xml:space="preserve"> body weight, total </w:t>
+        </w:r>
+        <w:r>
+          <w:t>fat mass and total fat-free mass</w:t>
+        </w:r>
+        <w:r>
+          <w:t>, respectively; all p&lt;0.05)</w:t>
+        </w:r>
+      </w:ins>
+      <w:ins w:id="50" w:author="Stephenson, Erin" w:date="2015-10-21T10:59:00Z">
+        <w:r>
+          <w:t>.</w:t>
+        </w:r>
+      </w:ins>
+      <w:ins w:id="51" w:author="Stephenson, Erin" w:date="2015-10-21T10:58:00Z">
+        <w:r>
+          <w:t xml:space="preserve"> </w:t>
+        </w:r>
+      </w:ins>
+      <w:ins w:id="52" w:author="Stephenson, Erin" w:date="2015-10-21T11:00:00Z">
+        <w:r>
+          <w:t xml:space="preserve">The increase in body </w:t>
+        </w:r>
+      </w:ins>
+      <w:ins w:id="53" w:author="Stephenson, Erin" w:date="2015-10-21T11:21:00Z">
+        <w:r>
+          <w:t>size</w:t>
+        </w:r>
+      </w:ins>
+      <w:ins w:id="54" w:author="Stephenson, Erin" w:date="2015-10-21T11:00:00Z">
+        <w:r>
+          <w:t xml:space="preserve"> was </w:t>
+        </w:r>
+      </w:ins>
+      <w:ins w:id="55" w:author="Stephenson, Erin" w:date="2015-10-21T11:03:00Z">
+        <w:r>
+          <w:t xml:space="preserve">not </w:t>
+        </w:r>
+      </w:ins>
+      <w:ins w:id="56" w:author="Stephenson, Erin" w:date="2015-10-21T11:00:00Z">
+        <w:r>
+          <w:t xml:space="preserve">associated with </w:t>
+        </w:r>
+      </w:ins>
+      <w:ins w:id="57" w:author="Stephenson, Erin" w:date="2015-10-21T11:22:00Z">
+        <w:r>
+          <w:t>increases</w:t>
+        </w:r>
+      </w:ins>
+      <w:ins w:id="58" w:author="Stephenson, Erin" w:date="2015-10-21T11:07:00Z">
+        <w:r>
+          <w:t xml:space="preserve"> in food intake,</w:t>
+        </w:r>
+      </w:ins>
+      <w:ins w:id="59" w:author="Stephenson, Erin" w:date="2015-10-21T11:09:00Z">
+        <w:r>
+          <w:t xml:space="preserve"> as MCP230-exposed mice had reduced caloric intake compared to saline-exposed mice</w:t>
+        </w:r>
+      </w:ins>
+      <w:ins w:id="60" w:author="Stephenson, Erin" w:date="2015-10-21T11:20:00Z">
+        <w:r>
+          <w:t xml:space="preserve"> (-6.3 ± 1.8 </w:t>
+        </w:r>
+        <w:proofErr w:type="spellStart"/>
+        <w:r>
+          <w:t>kCal</w:t>
+        </w:r>
+        <w:proofErr w:type="spellEnd"/>
+        <w:r>
+          <w:t>/</w:t>
+        </w:r>
+        <w:proofErr w:type="spellStart"/>
+        <w:r>
+          <w:t>wk</w:t>
+        </w:r>
+        <w:proofErr w:type="spellEnd"/>
+        <w:r>
+          <w:t>/mouse, p&lt;0.001)</w:t>
+        </w:r>
+      </w:ins>
+      <w:ins w:id="61" w:author="Stephenson, Erin" w:date="2015-10-21T11:09:00Z">
+        <w:r>
+          <w:t>.</w:t>
+        </w:r>
+      </w:ins>
+      <w:ins w:id="62" w:author="Stephenson, Erin" w:date="2015-10-21T11:10:00Z">
+        <w:r>
+          <w:t xml:space="preserve"> However,</w:t>
+        </w:r>
+      </w:ins>
+      <w:ins w:id="63" w:author="Stephenson, Erin" w:date="2015-10-21T11:07:00Z">
+        <w:r>
+          <w:t xml:space="preserve"> MCP230-exposed mice were less active</w:t>
+        </w:r>
+      </w:ins>
+      <w:ins w:id="64" w:author="Stephenson, Erin" w:date="2015-10-21T11:10:00Z">
+        <w:r>
+          <w:t xml:space="preserve"> </w:t>
+        </w:r>
+      </w:ins>
+      <w:ins w:id="65" w:author="Stephenson, Erin" w:date="2015-10-21T11:15:00Z">
+        <w:r>
+          <w:t>(</w:t>
+        </w:r>
+      </w:ins>
+      <w:ins w:id="66" w:author="Stephenson, Erin" w:date="2015-10-21T11:23:00Z">
+        <w:r>
+          <w:t>total activity was reduced</w:t>
+        </w:r>
+      </w:ins>
+      <w:ins w:id="67" w:author="Stephenson, Erin" w:date="2015-10-21T11:15:00Z">
+        <w:r>
+          <w:t xml:space="preserve"> 21.4% and 26.2% during nocturnal and diurnal phases, respectively</w:t>
+        </w:r>
+      </w:ins>
+      <w:ins w:id="68" w:author="Stephenson, Erin" w:date="2015-10-21T11:23:00Z">
+        <w:r>
+          <w:t>; both p&lt;0.05</w:t>
+        </w:r>
+      </w:ins>
+      <w:ins w:id="69" w:author="Stephenson, Erin" w:date="2015-10-21T11:15:00Z">
+        <w:r>
+          <w:t xml:space="preserve">), </w:t>
+        </w:r>
+      </w:ins>
+      <w:ins w:id="70" w:author="Stephenson, Erin" w:date="2015-10-21T11:10:00Z">
+        <w:r>
+          <w:t xml:space="preserve">and had </w:t>
+        </w:r>
+      </w:ins>
+      <w:ins w:id="71" w:author="Stephenson, Erin" w:date="2015-10-21T11:23:00Z">
+        <w:r>
+          <w:t>lower</w:t>
+        </w:r>
+      </w:ins>
+      <w:ins w:id="72" w:author="Stephenson, Erin" w:date="2015-10-21T11:10:00Z">
+        <w:r>
+          <w:t xml:space="preserve"> </w:t>
+        </w:r>
+      </w:ins>
+      <w:ins w:id="73" w:author="Stephenson, Erin" w:date="2015-10-21T11:24:00Z">
+        <w:r>
+          <w:t>oxygen consumption</w:t>
+        </w:r>
+      </w:ins>
+      <w:ins w:id="74" w:author="Stephenson, Erin" w:date="2015-10-21T11:10:00Z">
+        <w:r>
+          <w:t xml:space="preserve"> (</w:t>
+        </w:r>
+      </w:ins>
+      <w:ins w:id="75" w:author="Stephenson, Erin" w:date="2015-10-21T11:25:00Z">
+        <w:r>
+          <w:t>19.1</w:t>
+        </w:r>
+      </w:ins>
+      <w:ins w:id="76" w:author="Stephenson, Erin" w:date="2015-10-21T11:12:00Z">
+        <w:r>
+          <w:t xml:space="preserve">% </w:t>
+        </w:r>
+      </w:ins>
+      <w:ins w:id="77" w:author="Stephenson, Erin" w:date="2015-10-21T11:25:00Z">
+        <w:r>
+          <w:t xml:space="preserve">and 16.8% </w:t>
+        </w:r>
+      </w:ins>
+      <w:ins w:id="78" w:author="Stephenson, Erin" w:date="2015-10-21T11:12:00Z">
+        <w:r>
+          <w:t>reduction</w:t>
+        </w:r>
+      </w:ins>
+      <w:ins w:id="79" w:author="Stephenson, Erin" w:date="2015-10-21T11:25:00Z">
+        <w:r>
+          <w:t>s</w:t>
+        </w:r>
+      </w:ins>
+      <w:ins w:id="80" w:author="Stephenson, Erin" w:date="2015-10-21T11:12:00Z">
+        <w:r>
+          <w:t xml:space="preserve"> in </w:t>
+        </w:r>
+      </w:ins>
+      <w:ins w:id="81" w:author="Stephenson, Erin" w:date="2015-10-21T11:10:00Z">
+        <w:r>
+          <w:t>VO</w:t>
+        </w:r>
+        <w:r>
+          <w:rPr>
+            <w:vertAlign w:val="subscript"/>
+            <w:rPrChange w:id="82" w:author="Stephenson, Erin" w:date="2015-10-21T11:25:00Z">
+              <w:rPr/>
+            </w:rPrChange>
+          </w:rPr>
+          <w:t>2</w:t>
+        </w:r>
+      </w:ins>
+      <w:ins w:id="83" w:author="Stephenson, Erin" w:date="2015-10-21T11:25:00Z">
+        <w:r>
+          <w:t xml:space="preserve"> during the nocturnal and diurnal phases, respectively; both p&lt;0.05</w:t>
+        </w:r>
+      </w:ins>
+      <w:ins w:id="84" w:author="Stephenson, Erin" w:date="2015-10-21T11:10:00Z">
+        <w:r>
+          <w:t>)</w:t>
+        </w:r>
+      </w:ins>
+      <w:ins w:id="85" w:author="Stephenson, Erin" w:date="2015-10-21T11:26:00Z">
+        <w:r>
+          <w:t xml:space="preserve">. </w:t>
+        </w:r>
+      </w:ins>
+      <w:ins w:id="86" w:author="Stephenson, Erin" w:date="2015-10-21T11:27:00Z">
+        <w:r>
+          <w:t xml:space="preserve">The reduced energy expenditure in MCP230-exposed mice was associated with reduced </w:t>
+        </w:r>
+        <w:proofErr w:type="spellStart"/>
+        <w:r>
+          <w:t>mtDNA</w:t>
+        </w:r>
+        <w:proofErr w:type="spellEnd"/>
+        <w:r>
+          <w:t xml:space="preserve"> copy number in quadriceps muscle</w:t>
+        </w:r>
+      </w:ins>
+      <w:bookmarkStart w:id="87" w:name="_GoBack"/>
+      <w:bookmarkEnd w:id="87"/>
+      <w:ins w:id="88" w:author="Stephenson, Erin" w:date="2015-10-21T11:10:00Z">
+        <w:r>
+          <w:t xml:space="preserve"> </w:t>
+        </w:r>
+      </w:ins>
+    </w:p>
+    <w:p>
+      <w:pPr>
+        <w:rPr>
+          <w:ins w:id="89" w:author="Stephenson, Erin" w:date="2015-10-21T11:07:00Z"/>
+        </w:rPr>
+      </w:pPr>
     </w:p>
     <w:p>
       <w:pPr>
@@ -253,991 +771,781 @@
           <w:szCs w:val="32"/>
         </w:rPr>
       </w:pPr>
-      <w:ins w:id="3" w:author="Stephenson, Erin" w:date="2015-10-21T09:36:00Z">
-        <w:r>
-          <w:t>We</w:t>
-        </w:r>
-      </w:ins>
-      <w:ins w:id="4" w:author="Stephenson, Erin" w:date="2015-10-21T09:32:00Z">
-        <w:r>
-          <w:t xml:space="preserve"> have investigated the effects of </w:t>
-        </w:r>
+      <w:del w:id="90" w:author="Stephenson, Erin" w:date="2015-10-21T09:36:00Z">
+        <w:r>
+          <w:br w:type="page"/>
+        </w:r>
+      </w:del>
+    </w:p>
+    <w:p>
+      <w:pPr>
+        <w:pStyle w:val="Heading1"/>
+      </w:pPr>
+      <w:r>
+        <w:lastRenderedPageBreak/>
+        <w:t>Introduction</w:t>
+      </w:r>
+    </w:p>
+    <w:p>
+      <w:r>
+        <w:t xml:space="preserve">Obesity is a major global </w:t>
+      </w:r>
+      <w:r>
+        <w:t xml:space="preserve">health concern and emerging data supports a role for environmental pollutants in the pathogenesis of obesity and its comorbidities. </w:t>
+      </w:r>
+      <w:r>
+        <w:t>Indeed, s</w:t>
+      </w:r>
+      <w:r>
+        <w:t xml:space="preserve">everal studies have linked </w:t>
+      </w:r>
+      <w:r>
+        <w:t xml:space="preserve">the exposure to </w:t>
+      </w:r>
+      <w:r>
+        <w:t xml:space="preserve">environmentally persistent free radicals (EPFR’s), compounds that result from the incomplete combustion of organic materials, to </w:t>
+      </w:r>
+      <w:r>
+        <w:t>impaired</w:t>
+      </w:r>
+      <w:r>
+        <w:t xml:space="preserve"> metabolic health in humans</w:t>
+      </w:r>
+      <w:ins w:id="91" w:author="Dave Bridges" w:date="2015-10-20T09:03:00Z">
+        <w:r>
+          <w:t xml:space="preserve"> </w:t>
+        </w:r>
+      </w:ins>
+      <w:ins w:id="92" w:author="Dave Bridges" w:date="2015-10-20T09:06:00Z">
+        <w:r>
+          <w:fldChar w:fldCharType="begin" w:fldLock="1"/>
+        </w:r>
+      </w:ins>
+      <w:r>
+        <w:instrText>ADDIN CSL_CITATION { "citationItems" : [ { "id" : "ITEM-1", "itemData" : { "DOI" : "10.1097/JOM.0b013e31815dba70", "ISSN" : "1076-2752", "PMID" : "18188079", "abstract" : "OBJECTIVE: Air pollution is associated with an increased risk for cardiovascular events. Many of the biological pathways involved could also promote diabetes mellitus (DM). We therefore investigated the association between DM prevalence and exposure to traffic-related air pollution (nitrogen dioxide [NO 2]). METHODS: Study participants were patients who attended two respiratory clinics in Hamilton (n = 5228) and Toronto (n = 2406). The diagnosis of DM was ascertained by linkage to administrative databases of the Ontario universal Health Insurance Plan for patients aged 40 years and above. Geographic Information systems methodology was used to assign individual estimates of NO2 based on a network of samplers in each city. Logistic regression was used to estimate the relations between NO2 exposures and the odds of DM diagnosis. RESULTS: After adjusting for age, body mass index, and neighborhood income there were positive effects in women on the odds ratio for DM for each 1 ppb NO2 exposure in Toronto (OR 1.055, 95% CI: 0.99 to 1.11) and Hamilton (OR 1.029, 95% CI: 0.98 to 1.08). In a meta-analytic model including both cities, there was a significant effect in women (OR = 1.04; 95% CI: 1.00 to 1.08). Across the inter-quartile range (approximately 4 ppb NO2) there was nearly a 17% increase in the odds of DM for women. There were no positive associations among men. CONCLUSIONS: Exposure to NO2, a marker of traffic-related air pollutants, was associated with DM prevalence among women. Exposure estimate errors in men may explain the apparent gender difference. These results suggest that common air pollutants are associated with DM and warrant more investigation to determine if this is a cause-and-effect relationship.", "author" : [ { "dropping-particle" : "", "family" : "Brook", "given" : "Robert D", "non-dropping-particle" : "", "parse-names" : false, "suffix" : "" }, { "dropping-particle" : "", "family" : "Jerrett", "given" : "Michael", "non-dropping-particle" : "", "parse-names" : false, "suffix" : "" }, { "dropping-particle" : "", "family" : "Brook", "given" : "Jeffrey R", "non-dropping-particle" : "", "parse-names" : false, "suffix" : "" }, { "dropping-particle" : "", "family" : "Bard", "given" : "Robert L", "non-dropping-particle" : "", "parse-names" : false, "suffix" : "" }, { "dropping-particle" : "", "family" : "Finkelstein", "given" : "Murray M", "non-dropping-particle" : "", "parse-names" : false, "suffix" : "" } ], "container-title" : "Journal of occupational and environmental medicine / American College of Occupational and Environmental Medicine", "id" : "ITEM-1", "issue" : "1", "issued" : { "date-parts" : [ [ "2008", "1" ] ] }, "page" : "32-8", "title" : "The relationship between diabetes mellitus and traffic-related air pollution.", "type" : "article-journal", "volume" : "50" }, "uris" : [ "http://www.mendeley.com/documents/?uuid=dfa9a4cb-9e40-4154-a2ba-6aba1161720a" ] }, { "id" : "ITEM-2", "itemData" : { "DOI" : "10.1016/j.envres.2011.09.016", "ISSN" : "1096-0953", "PMID" : "22000598", "abstract" : "BACKGROUND: Air pollution has been associated with adverse cardiovascular effects.\n\nOBJECTIVE: To measure the association between air pollution, spirometry, blood pressure, and exercise capacity.\n\nMETHODS: We used data from 5604 subjects collected during the Canada Health Measures Survey to test the association between air pollution measured on the day of the survey and spirometry (n=5011 subjects), blood pressure, and exercise capacity (n=3789 subjects).\n\nRESULTS: An interquartile range (IQR) increase in ozone (17.0 ppb) was significantly associated with a 0.883% higher resting heart rate, a 0.718% higher systolic and 0.407% higher diastolic blood pressure, a 0.393% lower FEV1/FVC expressed as a percentage of predicted, and a 1.52% reduction in the aerobic fitness score (p&lt;0.05). Resting systolic and diastolic blood pressure were approximately 0.5 mmHg higher for an (IQR 4.5 \u03bcg/m3) increase in PM2.5 (IQR 4.5 \u03bcg/m3) and 1 mmHg higher for a 12.6 ppb increase in NO2 (IQR 12.6 ppb). An increase in PM2.5 was also associated with an approximate 0.4% decrease in percent predicted FEV1 and FVC (p&lt;0.05).\n\nCONCLUSION: Exposure to higher concentrations of air pollution was associated with higher resting blood pressure and lower ventilatory function. Ozone was associated with reduced exercise capacity.", "author" : [ { "dropping-particle" : "", "family" : "Cakmak", "given" : "Sabit", "non-dropping-particle" : "", "parse-names" : false, "suffix" : "" }, { "dropping-particle" : "", "family" : "Dales", "given" : "Robert", "non-dropping-particle" : "", "parse-names" : false, "suffix" : "" }, { "dropping-particle" : "", "family" : "Leech", "given" : "Judith", "non-dropping-particle" : "", "parse-names" : false, "suffix" : "" }, { "dropping-particle" : "", "family" : "Liu", "given" : "Ling", "non-dropping-particle" : "", "parse-names" : false, "suffix" : "" } ], "container-title" : "Environmental research", "id" : "ITEM-2", "issue" : "8", "issued" : { "date-parts" : [ [ "2011", "11" ] ] }, "page" : "1309-12", "publisher" : "Elsevier", "title" : "The influence of air pollution on cardiovascular and pulmonary function and exercise capacity: Canadian Health Measures Survey (CHMS).", "type" : "article-journal", "volume" : "111" }, "uris" : [ "http://www.mendeley.com/documents/?uuid=990b3476-0d7a-4a3c-bb86-d11f6d641a46" ] }, { "id" : "ITEM-3", "itemData" : { "DOI" : "10.2337/dc11-1155", "ISSN" : "1935-5548", "PMID" : "22074722", "abstract" : "OBJECTIVE: Animal and cross-sectional epidemiological studies suggest a link between air pollution and diabetes, whereas the limited prospective data show mixed results. We studied the association between long-term exposure to traffic-related air pollution and incidence of diabetes.\n\nRESEARCH DESIGN AND METHODS: We followed 57,053 participants of the Danish Diet, Cancer, and Health cohort in the Danish National Diabetes Register between baseline (1993-1997) and 27 June 2006. We estimated the mean levels of nitrogen dioxide (NO(2)) at the residential addresses of the cohort participants since 1971 and modeled the association between NO(2) and diabetes incidence with a Cox regression model, separately for two definitions of diabetes: all cases and a more strict definition where unconfirmed cases were excluded.\n\nRESULTS: Over a mean follow-up of 9.7 years of 51,818 eligible subjects, there were 4,040 (7.8%) incident diabetes cases in total and 2,877 (5.5%) with confirmed diagnoses. Air pollution was not associated with all diabetes cases (hazard ratio 1.00 [95% CI 0.97-1.04] per interquartile range of 4.9 \u03bcg/m(3) mean NO(2) levels since 1971), but a borderline statistically significant association was detected with confirmed cases of diabetes (1.04 [1.00-1.08]). Among confirmed diabetes cases, effects were significantly enhanced in nonsmokers (1.12 [1.05-1.20]) and physically active people (1.10 [1.03-1.16]).\n\nCONCLUSIONS: Long-term exposure to traffic-related air pollution may contribute to the development of diabetes, especially in individuals with a healthy lifestyle, nonsmokers, and physically active individuals.", "author" : [ { "dropping-particle" : "", "family" : "Andersen", "given" : "Zorana J", "non-dropping-particle" : "", "parse-names" : false, "suffix" : "" }, { "dropping-particle" : "", "family" : "Raaschou-Nielsen", "given" : "Ole", "non-dropping-particle" : "", "parse-names" : false, "suffix" : "" }, { "dropping-particle" : "", "family" : "Ketzel", "given" : "Matthias", "non-dropping-particle" : "", "parse-names" : false, "suffix" : "" }, { "dropping-particle" : "", "family" : "Jensen", "given" : "Steen S", "non-dropping-particle" : "", "parse-names" : false, "suffix" : "" }, { "dropping-particle" : "", "family" : "Hvidberg", "given" : "Martin", "non-dropping-particle" : "", "parse-names" : false, "suffix" : "" }, { "dropping-particle" : "", "family" : "Loft", "given" : "Steffen", "non-dropping-particle" : "", "parse-names" : false, "suffix" : "" }, { "dropping-particle" : "", "family" : "Tj\u00f8nneland", "given" : "Anne", "non-dropping-particle" : "", "parse-names" : false, "suffix" : "" }, { "dropping-particle" : "", "family" : "Overvad", "given" : "Kim", "non-dropping-particle" : "", "parse-names" : false, "suffix" : "" }, { "dropping-particle" : "", "family" : "S\u00f8rensen", "given" : "Mette", "non-dropping-particle" : "", "parse-names" : false, "suffix" : "" } ], "container-title" : "Diabetes care", "id" : "ITEM-3", "issue" : "1", "issued" : { "date-parts" : [ [ "2012", "1" ] ] }, "page" : "92-8", "title" : "Diabetes incidence and long-term exposure to air pollution: a cohort study.", "type" : "article-journal", "volume" : "35" }, "uris" : [ "http://www.mendeley.com/documents/?uuid=32b97284-2791-42d4-b039-c411f329a2b5" ] }, { "id" : "ITEM-4", "itemData" : { "DOI" : "10.1007/s00125-013-2925-x", "ISSN" : "1432-0428", "PMID" : "23666166", "abstract" : "AIMS/HYPOTHESIS: Epidemiological studies that have examined associations between long-term exposure to traffic-related air pollution and type 2 diabetes mellitus in adults are inconsistent, and studies on insulin resistance are scarce. We aimed to assess the association between traffic-related air pollution and insulin resistance in children. METHODS: Fasting blood samples were collected from 397 10-year-old children in two prospective German birth cohort studies. Individual-level exposures to traffic-related air pollutants at the birth address were estimated by land use regression models. The association between air pollution and HOMA of insulin resistance (HOMA-IR) was analysed using a linear model adjusted for several covariates including birthweight, pubertal status and BMI. Models were also further adjusted for second-hand smoke exposure at home. Sensitivity analyses that assessed the impact of relocating, study design and sex were performed. RESULTS: In all crude and adjusted models, levels of insulin resistance were greater in children with higher exposure to air pollution. Insulin resistance increased by 17.0% (95% CI 5.0, 30.3) and 18.7% (95% CI 2.9, 36.9) for every 2SDs increase in ambient NO2 and particulate matter \u226410 \u03bcm in diameter, respectively. Proximity to the nearest major road increased insulin resistance by 7.2% (95% CI 0.8, 14.0) per 500 m. CONCLUSIONS/INTERPRETATION: Traffic-related air pollution may increase the risk of insulin resistance. Given the ubiquitous nature of air pollution and the high incidence of insulin resistance in the general population, the associations examined here may have potentially important public health effects despite the small/moderate effect sizes observed.", "author" : [ { "dropping-particle" : "", "family" : "Thiering", "given" : "E", "non-dropping-particle" : "", "parse-names" : false, "suffix" : "" }, { "dropping-particle" : "", "family" : "Cyrys", "given" : "J", "non-dropping-particle" : "", "parse-names" : false, "suffix" : "" }, { "dropping-particle" : "", "family" : "Kratzsch", "given" : "J", "non-dropping-particle" : "", "parse-names" : false, "suffix" : "" }, { "dropping-particle" : "", "family" : "Meisinger", "given" : "C", "non-dropping-particle" : "", "parse-names" : false, "suffix" : "" }, { "dropping-particle" : "", "family" : "Hoffmann", "given" : "B", "non-dropping-particle" : "", "parse-names" : false, "suffix" : "" }, { "dropping-particle" : "", "family" : "Berdel", "given" : "D", "non-dropping-particle" : "", "parse-names" : false, "suffix" : "" }, { "dropping-particle" : "", "family" : "Berg", "given" : "A", "non-dropping-particle" : "von", "parse-names" : false, "suffix" : "" }, { "dropping-particle" : "", "family" : "Koletzko", "given" : "S", "non-dropping-particle" : "", "parse-names" : false, "suffix" : "" }, { "dropping-particle" : "", "family" : "Bauer", "given" : "C-P", "non-dropping-particle" : "", "parse-names" : false, "suffix" : "" }, { "dropping-particle" : "", "family" : "Heinrich", "given" : "J", "non-dropping-particle" : "", "parse-names" : false, "suffix" : "" } ], "container-title" : "Diabetologia", "id" : "ITEM-4", "issue" : "8", "issued" : { "date-parts" : [ [ "2013", "8" ] ] }, "page" : "1696-704", "title" : "Long-term exposure to traffic-related air pollution and insulin resistance in children: results from the GINIplus and LISAplus birth cohorts.", "type" : "article-journal", "volume" : "56" }, "uris" : [ "http://www.mendeley.com/documents/?uuid=ad3d4817-1fd2-463f-9102-0cf76ea72b3b" ] } ], "mendeley" : { "formattedCitation" : "(1\u20134)", "plainTextFormattedCitation" : "(1\u20134)", "previouslyFormattedCitation" : "(1\u20134)" }, "properties" : { "noteIndex" : 0 }, "schema" : "https://github.com/citation-style-language/schema/raw/master/csl-citation.json" }</w:instrText>
+      </w:r>
+      <w:r>
+        <w:fldChar w:fldCharType="separate"/>
+      </w:r>
+      <w:r>
+        <w:rPr>
+          <w:noProof/>
+        </w:rPr>
+        <w:t>(1–4)</w:t>
+      </w:r>
+      <w:ins w:id="93" w:author="Dave Bridges" w:date="2015-10-20T09:06:00Z">
+        <w:r>
+          <w:fldChar w:fldCharType="end"/>
+        </w:r>
+      </w:ins>
+      <w:r>
+        <w:t xml:space="preserve"> </w:t>
+      </w:r>
+      <w:del w:id="94" w:author="Dave Bridges" w:date="2015-10-20T09:06:00Z">
+        <w:r>
+          <w:delText>(</w:delText>
+        </w:r>
+        <w:commentRangeStart w:id="95"/>
+        <w:r>
+          <w:delText>Brook 2008, Cakmak 2011, Andersen 2012, Thiering 2013</w:delText>
+        </w:r>
+        <w:commentRangeEnd w:id="95"/>
+        <w:r>
+          <w:rPr>
+            <w:rStyle w:val="CommentReference"/>
+          </w:rPr>
+          <w:commentReference w:id="95"/>
+        </w:r>
+        <w:r>
+          <w:delText>)</w:delText>
+        </w:r>
+        <w:r>
+          <w:delText xml:space="preserve"> </w:delText>
+        </w:r>
+      </w:del>
+      <w:r>
+        <w:t xml:space="preserve">and </w:t>
+      </w:r>
+      <w:r>
+        <w:t>animals</w:t>
+      </w:r>
+      <w:ins w:id="96" w:author="Dave Bridges" w:date="2015-10-20T09:06:00Z">
+        <w:r>
+          <w:t xml:space="preserve"> </w:t>
+        </w:r>
+      </w:ins>
+      <w:r>
+        <w:t xml:space="preserve"> </w:t>
+      </w:r>
+      <w:ins w:id="97" w:author="Dave Bridges" w:date="2015-10-20T09:07:00Z">
+        <w:r>
+          <w:fldChar w:fldCharType="begin" w:fldLock="1"/>
+        </w:r>
+      </w:ins>
+      <w:r>
+        <w:instrText>ADDIN CSL_CITATION { "citationItems" : [ { "id" : "ITEM-1", "itemData" : { "DOI" : "10.1136/thx.51.12.1216", "ISBN" : "143", "ISSN" : "0040-6376", "PMID" : "8994518", "abstract" : "BACKGROUND: Epidemiological evidence has implicated fine particulate air pollution, particularly particles less than 10 microns in diameter (PM10), in the development of exacerbations of asthma and chronic obstructive pulmonary disease (COPD) although the mechanism is unknown. The hypothesis that PM10 particles induce oxidant stress, causing inflammation and injury to airway epithelium, was tested. METHODS: The effects of intratracheal instillation of PM10 was assessed in rat lungs (three per group). Inflammatory cell influx was measured by bronchoalveolar lavage (BAL) and air space epithelial permeability was assessed as the total protein in BAL fluid in vivo. The oxidant properties of PM10 particles were determined by their ability to cause damage to plasmid DNA and by changes in reduced (GSH) and oxidised (GSSG) glutathione. The effects of PM10 particles were compared in some experiments with those of fine (CB) and ultrafine (ufCB) carbon black particles. RESULTS: Six hours after intratracheal instillation of PM10 there was an influx of neutrophils (up to 15% of total cells in BAL fluid) into the alveolar space, increased epithelial permeability, the mean (SE) total protein in the BAL fluid increasing from 0.39 (0.01) to 0.62 (0.01) mg/ml, and increased lactate dehydrogenase (LDH) concentrations in the BAL fluid. An even greater inflammatory response was seen following intratracheal instillation of ufCB but not following CB instillation. PM10 particles had free radical activity in vivo, as shown by a decrease in GSH levels in the BAL fluid from 0.36 (0.05) to 0.25 (0.01) nmol/ml following instillation. The free radical activity of PM10 was confirmed in vitro by its ability to deplete supercoiled plasmid DNA, an effect which could be reversed by mannitol, a specific hydroxyl radical scavenger. BAL fluid leucocytes from rats treated with PM10 produced greater amounts of nitric oxide (NO), measured as nitrite (control 3.07 (0.33), treated 4.45 (0.23) microM/1 x 10(6) cells), and tumour necrosis factor alpha (control 21.0 (3.1), treated 179.2 (29.4) units/l x 10(6) cells) in culture than those obtained from control animals. Since the PM10 preparation was contaminated with small amounts of filter fibres due to the extraction process, the effects of instillation of filter fibres alone was assessed. These studies showed that filter fibres did not account for the proinflammatory and injurious effects of the PM10 suspension. CONCLUSIONS: These findings provid\u2026", "author" : [ { "dropping-particle" : "", "family" : "Li", "given" : "X Y", "non-dropping-particle" : "", "parse-names" : false, "suffix" : "" }, { "dropping-particle" : "", "family" : "Gilmour", "given" : "P S", "non-dropping-particle" : "", "parse-names" : false, "suffix" : "" }, { "dropping-particle" : "", "family" : "Donaldson", "given" : "K", "non-dropping-particle" : "", "parse-names" : false, "suffix" : "" }, { "dropping-particle" : "", "family" : "MacNee", "given" : "W", "non-dropping-particle" : "", "parse-names" : false, "suffix" : "" } ], "container-title" : "Thorax", "id" : "ITEM-1", "issued" : { "date-parts" : [ [ "1996" ] ] }, "page" : "1216-1222", "title" : "Free radical activity and pro-inflammatory effects of particulate air pollution (PM10) in vivo and in vitro.", "type" : "article-journal", "volume" : "51" }, "uris" : [ "http://www.mendeley.com/documents/?uuid=4bb86b4a-eed5-47d9-b094-75d378fb4682" ] }, { "id" : "ITEM-2", "itemData" : { "DOI" : "10.1161/CIRCULATIONAHA.108.799015", "ISSN" : "1524-4539", "PMID" : "19153269", "abstract" : "BACKGROUND: There is a strong link between urbanization and type 2 diabetes mellitus. Although a multitude of mechanisms have been proposed, there are no studies evaluating the impact of ambient air pollutants and the propensity to develop type 2 diabetes mellitus. We hypothesized that exposure to ambient fine particulate matter (&lt;2.5 mum; PM(2.5)) exaggerates diet-induced insulin resistance, adipose inflammation, and visceral adiposity.\n\nMETHODS AND RESULTS: Male C57BL/6 mice were fed high-fat chow for 10 weeks and randomly assigned to concentrated ambient PM(2.5) or filtered air (n=14 per group) for 24 weeks. PM(2.5)-exposed C57BL/6 mice exhibited marked whole-body insulin resistance, systemic inflammation, and an increase in visceral adiposity. PM(2.5) exposure induced signaling abnormalities characteristic of insulin resistance, including decreased Akt and endothelial nitric oxide synthase phosphorylation in the endothelium and increased protein kinase C expression. These abnormalilties were associated with abnormalities in vascular relaxation to insulin and acetylcholine. PM(2.5) increased adipose tissue macrophages (F4/80(+) cells) in visceral fat expressing higher levels of tumor necrosis factor-alpha/interleukin-6 and lower interleukin-10/N-acetyl-galactosamine specific lectin 1. To test the impact of PM(2.5) in eliciting direct monocyte infiltration into fat, we rendered FVBN mice expressing yellow fluorescent protein (YFP) under control of a monocyte-specific promoter (c-fms, c-fms(YFP)) diabetic over 10 weeks and then exposed these mice to PM(2.5) or saline intratracheally. PM(2.5) induced YFP cell accumulation in visceral fat and potentiated YFP cell adhesion in the microcirculation.\n\nCONCLUSIONS: PM(2.5) exposure exaggerates insulin resistance and visceral inflammation/adiposity. These findings provide a new link between air pollution and type 2 diabetes mellitus.", "author" : [ { "dropping-particle" : "", "family" : "Sun", "given" : "Qinghua", "non-dropping-particle" : "", "parse-names" : false, "suffix" : "" }, { "dropping-particle" : "", "family" : "Yue", "given" : "Peibin", "non-dropping-particle" : "", "parse-names" : false, "suffix" : "" }, { "dropping-particle" : "", "family" : "Deiuliis", "given" : "Jeffrey a", "non-dropping-particle" : "", "parse-names" : false, "suffix" : "" }, { "dropping-particle" : "", "family" : "Lumeng", "given" : "Carey N.", "non-dropping-particle" : "", "parse-names" : false, "suffix" : "" }, { "dropping-particle" : "", "family" : "Kampfrath", "given" : "Thomas", "non-dropping-particle" : "", "parse-names" : false, "suffix" : "" }, { "dropping-particle" : "", "family" : "Mikolaj", "given" : "Michael B", "non-dropping-particle" : "", "parse-names" : false, "suffix" : "" }, { "dropping-particle" : "", "family" : "Cai", "given" : "Ying", "non-dropping-particle" : "", "parse-names" : false, "suffix" : "" }, { "dropping-particle" : "", "family" : "Ostrowski", "given" : "Michael C", "non-dropping-particle" : "", "parse-names" : false, "suffix" : "" }, { "dropping-particle" : "", "family" : "Lu", "given" : "Bo", "non-dropping-particle" : "", "parse-names" : false, "suffix" : "" }, { "dropping-particle" : "", "family" : "Parthasarathy", "given" : "Sampath", "non-dropping-particle" : "", "parse-names" : false, "suffix" : "" }, { "dropping-particle" : "", "family" : "Brook", "given" : "Robert D", "non-dropping-particle" : "", "parse-names" : false, "suffix" : "" }, { "dropping-particle" : "", "family" : "Moffatt-Bruce", "given" : "Susan D", "non-dropping-particle" : "", "parse-names" : false, "suffix" : "" }, { "dropping-particle" : "", "family" : "Chen", "given" : "Lung Chi", "non-dropping-particle" : "", "parse-names" : false, "suffix" : "" }, { "dropping-particle" : "", "family" : "Rajagopalan", "given" : "Sanjay", "non-dropping-particle" : "", "parse-names" : false, "suffix" : "" } ], "container-title" : "Circulation", "id" : "ITEM-2", "issue" : "4", "issued" : { "date-parts" : [ [ "2009", "2", "3" ] ] }, "page" : "538-46", "title" : "Ambient air pollution exaggerates adipose inflammation and insulin resistance in a mouse model of diet-induced obesity.", "type" : "article-journal", "volume" : "119" }, "uris" : [ "http://www.mendeley.com/documents/?uuid=6b56c48e-b6d0-4cd9-b409-32d7dfb0ca62" ] }, { "id" : "ITEM-3", "itemData" : { "DOI" : "10.1093/toxsci/kfr211", "ISBN" : "1096-0929 (Electronic)\\r1096-0929 (Linking)", "ISSN" : "10966080", "PMID" : "21873646", "abstract" : "We have previously shown that chronic exposure to ambient fine particulate matter (less than 2.5 \u03bcm in aerodynamic diameter, PM\u2082.\u2085) pollution in conjunction with high-fat diet induces insulin resistance through alterations in inflammatory pathways. In this study, we evaluated the effects of PM\u2082.\u2085 exposure over a substantive duration of a rodent's lifespan and focused on the impact of long-term exposure on adipose structure and function. C57BL/6 mice were exposed to PM\u2082.\u2085 or filtered air (FA) (6 h/day, 5 days/week) for duration of 10 months in Columbus, OH. At the end of the exposure, PM\u2082.\u2085-exposed mice demonstrated insulin resistance (IR) and a decrease in glucose tolerance compared with the FA-exposed group. Although there were no significant differences in circulating cytokines between PM\u2082.\u2085- and FA-exposed groups, circulating adiponectin and leptin were significantly decreased in PM\u2082.\u2085-exposed group. PM\u2082.\u2085 exposure also led to inflammatory response and oxidative stress as evidenced by increase of Nrf2-regulated antioxidant genes. Additionally, PM\u2082.\u2085 exposure decreased mitochondrial count in visceral adipose and mitochondrial size in interscapular adipose depots, which were associated with reduction of uncoupling protein 1 (UCP1) expression and downregulation of brown adipocyte-specific gene profiles. These findings suggest that long-term ambient PM\u2082.\u2085 exposure induces impaired glucose tolerance, IR, inflammation, and mitochondrial alteration, and thus, it is a risk factor for the development of type 2 diabetes.", "author" : [ { "dropping-particle" : "", "family" : "Xu", "given" : "Xiaohua", "non-dropping-particle" : "", "parse-names" : false, "suffix" : "" }, { "dropping-particle" : "", "family" : "Liu", "given" : "Cuiqing", "non-dropping-particle" : "", "parse-names" : false, "suffix" : "" }, { "dropping-particle" : "", "family" : "Xu", "given" : "Zhaobin", "non-dropping-particle" : "", "parse-names" : false, "suffix" : "" }, { "dropping-particle" : "", "family" : "Tzan", "given" : "Kevin", "non-dropping-particle" : "", "parse-names" : false, "suffix" : "" }, { "dropping-particle" : "", "family" : "Zhong", "given" : "Mianhua", "non-dropping-particle" : "", "parse-names" : false, "suffix" : "" }, { "dropping-particle" : "", "family" : "Wang", "given" : "Aixia", "non-dropping-particle" : "", "parse-names" : false, "suffix" : "" }, { "dropping-particle" : "", "family" : "Lippmann", "given" : "Morton", "non-dropping-particle" : "", "parse-names" : false, "suffix" : "" }, { "dropping-particle" : "", "family" : "Chen", "given" : "Lung-Chi Chi", "non-dropping-particle" : "", "parse-names" : false, "suffix" : "" }, { "dropping-particle" : "", "family" : "Rajagopalan", "given" : "Sanjay", "non-dropping-particle" : "", "parse-names" : false, "suffix" : "" }, { "dropping-particle" : "", "family" : "Sun", "given" : "Qinghua", "non-dropping-particle" : "", "parse-names" : false, "suffix" : "" } ], "container-title" : "Toxicological Sciences", "id" : "ITEM-3", "issue" : "1", "issued" : { "date-parts" : [ [ "2011", "11" ] ] }, "page" : "88-98", "title" : "Long-term exposure to ambient fine particulate pollution induces insulin resistance and mitochondrial alteration in adipose tissue", "type" : "article-journal", "volume" : "124" }, "uris" : [ "http://www.mendeley.com/documents/?uuid=56e378d3-0f3e-487c-82f2-1181aa30ec23" ] }, { "id" : "ITEM-4", "itemData" : { "DOI" : "10.1186/1743-8977-8-20", "ISSN" : "1743-8977", "PMID" : "21745393", "abstract" : "BACKGROUND: Prior studies have demonstrated a link between air pollution and metabolic diseases such as type II diabetes. Changes in adipose tissue and its mitochondrial content/function are closely associated with the development of insulin resistance and attendant metabolic complications. We investigated changes in adipose tissue structure and function in brown and white adipose depots in response to chronic ambient air pollutant exposure in a rodent model. METHODS: Male ApoE knockout (ApoE-/-) mice inhaled concentrated fine ambient PM (PM &lt; 2.5 \u03bcm in aerodynamic diameter; PM2.5) or filtered air (FA) for 6 hours/day, 5 days/week, for 2 months. We examined superoxide production by dihydroethidium staining; inflammatory responses by immunohistochemistry; and changes in white and brown adipocyte-specific gene profiles by real-time PCR and mitochondria by transmission electron microscopy in response to PM2.5 exposure in different adipose depots of ApoE-/- mice to understand responses to chronic inhalational stimuli. RESULTS: Exposure to PM2.5 induced an increase in the production of reactive oxygen species (ROS) in brown adipose depots. Additionally, exposure to PM2.5 decreased expression of uncoupling protein 1 in brown adipose tissue as measured by immunohistochemistry and Western blot. Mitochondrial number was significantly reduced in white (WAT) and brown adipose tissues (BAT), while mitochondrial size was also reduced in BAT. In BAT, PM2.5 exposure down-regulated brown adipocyte-specific genes, while white adipocyte-specific genes were differentially up-regulated. CONCLUSIONS: PM2.5 exposure triggers oxidative stress in BAT, and results in key alterations in mitochondrial gene expression and mitochondrial alterations that are pronounced in BAT. We postulate that exposure to PM2.5 may induce imbalance between white and brown adipose tissue functionality and thereby predispose to metabolic dysfunction.", "author" : [ { "dropping-particle" : "", "family" : "Xu", "given" : "Zhaobin", "non-dropping-particle" : "", "parse-names" : false, "suffix" : "" }, { "dropping-particle" : "", "family" : "Xu", "given" : "Xiaohua", "non-dropping-particle" : "", "parse-names" : false, "suffix" : "" }, { "dropping-particle" : "", "family" : "Zhong", "given" : "Mianhua", "non-dropping-particle" : "", "parse-names" : false, "suffix" : "" }, { "dropping-particle" : "", "family" : "Hotchkiss", "given" : "Ian P", "non-dropping-particle" : "", "parse-names" : false, "suffix" : "" }, { "dropping-particle" : "", "family" : "Lewandowski", "given" : "Ryan P", "non-dropping-particle" : "", "parse-names" : false, "suffix" : "" }, { "dropping-particle" : "", "family" : "Wagner", "given" : "James G", "non-dropping-particle" : "", "parse-names" : false, "suffix" : "" }, { "dropping-particle" : "", "family" : "Bramble", "given" : "Lori a", "non-dropping-particle" : "", "parse-names" : false, "suffix" : "" }, { "dropping-particle" : "", "family" : "Yang", "given" : "Yifeng", "non-dropping-particle" : "", "parse-names" : false, "suffix" : "" }, { "dropping-particle" : "", "family" : "Wang", "given" : "Aixia", "non-dropping-particle" : "", "parse-names" : false, "suffix" : "" }, { "dropping-particle" : "", "family" : "Harkema", "given" : "Jack R", "non-dropping-particle" : "", "parse-names" : false, "suffix" : "" }, { "dropping-particle" : "", "family" : "Lippmann", "given" : "Morton", "non-dropping-particle" : "", "parse-names" : false, "suffix" : "" }, { "dropping-particle" : "", "family" : "Rajagopalan", "given" : "Sanjay", "non-dropping-particle" : "", "parse-names" : false, "suffix" : "" }, { "dropping-particle" : "", "family" : "Chen", "given" : "Lung-Chi", "non-dropping-particle" : "", "parse-names" : false, "suffix" : "" }, { "dropping-particle" : "", "family" : "Sun", "given" : "Qinghua", "non-dropping-particle" : "", "parse-names" : false, "suffix" : "" } ], "container-title" : "Particle and fibre toxicology", "id" : "ITEM-4", "issue" : "1", "issued" : { "date-parts" : [ [ "2011", "1" ] ] }, "page" : "20", "publisher" : "BioMed Central Ltd", "title" : "Ambient particulate air pollution induces oxidative stress and alterations of mitochondria and gene expression in brown and white adipose tissues.", "type" : "article-journal", "volume" : "8" }, "uris" : [ "http://www.mendeley.com/documents/?uuid=7bdee750-40b8-45b1-9f8f-0c57bee074f9" ] }, { "id" : "ITEM-5", "itemData" : { "DOI" : "10.1186/s12989-014-0053-5", "ISSN" : "1743-8977", "PMID" : "25358444", "abstract" : "BACKGROUND: Prior experimental and epidemiologic data support a link between exposure to fine ambient particulate matter (&lt;2.5 \u03bcm in aerodynamic diameter, PM2.5) and development of insulin resistance/Type II diabetes mellitus (Type II DM). We investigated the role of hypothalamic inflammation in PM2.5-mediated diabetes development. METHODS: KKay mice, a genetically susceptible model of Type II DM, were assigned to either concentrated PM2.5 or filtered air (FA) for 4-8 weeks via a versatile aerosol concentrator and exposure system, or administered intra-cerebroventricular with either IKK\u03b2 inhibitor (IMD-0354) or TNF\u03b1 antibody (infliximab) for 4-5 weeks simultaneously with PM2.5 exposure. Glucose tolerance, insulin sensitivity, oxygen consumption and heat production were evaluated. At euthanasia, blood, spleen, visceral adipose tissue and hypothalamus were collected to measure inflammatory cells using flow cytometry. Standard immunohistochemical methods and quantitative PCR were used to assess targets of interest. RESULTS: PM2.5 exposure led to hyperglycemia and insulin resistance, which was accompanied by increased hypothalamic IL-6, TNF\u03b1, and IKK\u03b2 mRNA expression and microglial/astrocyte reactivity. Targeting the NF\u03baB pathway with intra-cerebroventricular administration of an IKK\u03b2 inhibitor [IMD-0354, n = 8 for each group)], but not TNF\u03b1 blockade with infliximab [(n = 6 for each group], improved glucose tolerance, insulin sensitivity, rectified energy homeostasis (O2 consumption, CO2 production, respiratory exchange ratio and heat generation) and reduced peripheral inflammation in response to PM2.5. CONCLUSIONS: Central inhibition of IKK\u03b2 prevents PM2.5 mediated peripheral inflammation and exaggeration of type II diabetes. These results provide novel insights into how air pollution may mediate susceptibility to insulin resistance and Type II DM.", "author" : [ { "dropping-particle" : "", "family" : "Liu", "given" : "Cuiqing", "non-dropping-particle" : "", "parse-names" : false, "suffix" : "" }, { "dropping-particle" : "", "family" : "Fonken", "given" : "Laura K", "non-dropping-particle" : "", "parse-names" : false, "suffix" : "" }, { "dropping-particle" : "", "family" : "Wang", "given" : "Aixia", "non-dropping-particle" : "", "parse-names" : false, "suffix" : "" }, { "dropping-particle" : "", "family" : "Maiseyeu", "given" : "Andrei", "non-dropping-particle" : "", "parse-names" : false, "suffix" : "" }, { "dropping-particle" : "", "family" : "Bai", "given" : "Yuntao", "non-dropping-particle" : "", "parse-names" : false, "suffix" : "" }, { "dropping-particle" : "", "family" : "Wang", "given" : "Tse-Yao", "non-dropping-particle" : "", "parse-names" : false, "suffix" : "" }, { "dropping-particle" : "", "family" : "Maurya", "given" : "Santosh", "non-dropping-particle" : "", "parse-names" : false, "suffix" : "" }, { "dropping-particle" : "", "family" : "Ko", "given" : "Yi-An", "non-dropping-particle" : "", "parse-names" : false, "suffix" : "" }, { "dropping-particle" : "", "family" : "Periasamy", "given" : "Muthu", "non-dropping-particle" : "", "parse-names" : false, "suffix" : "" }, { "dropping-particle" : "", "family" : "Dvonch", "given" : "Timothy", "non-dropping-particle" : "", "parse-names" : false, "suffix" : "" }, { "dropping-particle" : "", "family" : "Morishita", "given" : "Masako", "non-dropping-particle" : "", "parse-names" : false, "suffix" : "" }, { "dropping-particle" : "", "family" : "Brook", "given" : "Robert D", "non-dropping-particle" : "", "parse-names" : false, "suffix" : "" }, { "dropping-particle" : "", "family" : "Harkema", "given" : "Jack", "non-dropping-particle" : "", "parse-names" : false, "suffix" : "" }, { "dropping-particle" : "", "family" : "Ying", "given" : "Zhekang", "non-dropping-particle" : "", "parse-names" : false, "suffix" : "" }, { "dropping-particle" : "", "family" : "Mukherjee", "given" : "Bhramar", "non-dropping-particle" : "", "parse-names" : false, "suffix" : "" }, { "dropping-particle" : "", "family" : "Sun", "given" : "Qinghua", "non-dropping-particle" : "", "parse-names" : false, "suffix" : "" }, { "dropping-particle" : "", "family" : "Nelson", "given" : "Randy J", "non-dropping-particle" : "", "parse-names" : false, "suffix" : "" }, { "dropping-particle" : "", "family" : "Rajagopalan", "given" : "Sanjay", "non-dropping-particle" : "", "parse-names" : false, "suffix" : "" } ], "container-title" : "Particle and fibre toxicology", "id" : "ITEM-5", "issue" : "1", "issued" : { "date-parts" : [ [ "2014", "1" ] ] }, "page" : "53", "title" : "Central IKK\u03b2 inhibition prevents air pollution mediated peripheral inflammation and exaggeration of type II diabetes.", "type" : "article-journal", "volume" : "11" }, "uris" : [ "http://www.mendeley.com/documents/?uuid=0fc1b3e3-487d-4b4a-a60f-fdc0792b792d" ] } ], "mendeley" : { "formattedCitation" : "(5\u20139)", "plainTextFormattedCitation" : "(5\u20139)", "previouslyFormattedCitation" : "(5\u20139)" }, "properties" : { "noteIndex" : 0 }, "schema" : "https://github.com/citation-style-language/schema/raw/master/csl-citation.json" }</w:instrText>
+      </w:r>
+      <w:r>
+        <w:fldChar w:fldCharType="separate"/>
+      </w:r>
+      <w:r>
+        <w:rPr>
+          <w:noProof/>
+        </w:rPr>
+        <w:t>(5–9)</w:t>
+      </w:r>
+      <w:ins w:id="98" w:author="Dave Bridges" w:date="2015-10-20T09:07:00Z">
+        <w:r>
+          <w:fldChar w:fldCharType="end"/>
+        </w:r>
+        <w:r>
+          <w:t>.</w:t>
+        </w:r>
+      </w:ins>
+      <w:del w:id="99" w:author="Dave Bridges" w:date="2015-10-20T09:07:00Z">
+        <w:r>
+          <w:delText>(</w:delText>
+        </w:r>
+        <w:commentRangeStart w:id="100"/>
+        <w:r>
+          <w:delText>Li 1996, Sun 2009, Xu 2011a&amp;b, Liu 2014</w:delText>
+        </w:r>
+        <w:commentRangeEnd w:id="100"/>
+        <w:r>
+          <w:rPr>
+            <w:rStyle w:val="CommentReference"/>
+          </w:rPr>
+          <w:commentReference w:id="100"/>
+        </w:r>
+        <w:r>
+          <w:delText>)</w:delText>
+        </w:r>
+        <w:r>
+          <w:delText>.</w:delText>
+        </w:r>
+      </w:del>
+      <w:r>
+        <w:t xml:space="preserve"> </w:t>
+      </w:r>
+      <w:r>
+        <w:t>Specifically, c</w:t>
+      </w:r>
+      <w:r>
+        <w:t xml:space="preserve">ross-sectional studies of human subjects who are chronically exposed to combustion derived particulate matter have shown associations with type </w:t>
+      </w:r>
+      <w:del w:id="101" w:author="Stephenson, Erin" w:date="2015-10-20T16:40:00Z">
+        <w:r>
+          <w:delText>II</w:delText>
+        </w:r>
+      </w:del>
+      <w:ins w:id="102" w:author="Stephenson, Erin" w:date="2015-10-20T16:40:00Z">
+        <w:r>
+          <w:t>2</w:t>
+        </w:r>
+      </w:ins>
+      <w:r>
+        <w:t xml:space="preserve"> diabetes and cardiovascular disease </w:t>
+      </w:r>
+      <w:r>
+        <w:fldChar w:fldCharType="begin" w:fldLock="1"/>
+      </w:r>
+      <w:r>
+        <w:instrText>ADDIN CSL_CITATION { "citationItems" : [ { "id" : "ITEM-1", "itemData" : { "DOI" : "10.1007/s00125-013-2925-x", "ISSN" : "1432-0428", "PMID" : "23666166", "abstract" : "AIMS/HYPOTHESIS: Epidemiological studies that have examined associations between long-term exposure to traffic-related air pollution and type 2 diabetes mellitus in adults are inconsistent, and studies on insulin resistance are scarce. We aimed to assess the association between traffic-related air pollution and insulin resistance in children. METHODS: Fasting blood samples were collected from 397 10-year-old children in two prospective German birth cohort studies. Individual-level exposures to traffic-related air pollutants at the birth address were estimated by land use regression models. The association between air pollution and HOMA of insulin resistance (HOMA-IR) was analysed using a linear model adjusted for several covariates including birthweight, pubertal status and BMI. Models were also further adjusted for second-hand smoke exposure at home. Sensitivity analyses that assessed the impact of relocating, study design and sex were performed. RESULTS: In all crude and adjusted models, levels of insulin resistance were greater in children with higher exposure to air pollution. Insulin resistance increased by 17.0% (95% CI 5.0, 30.3) and 18.7% (95% CI 2.9, 36.9) for every 2SDs increase in ambient NO2 and particulate matter \u226410 \u03bcm in diameter, respectively. Proximity to the nearest major road increased insulin resistance by 7.2% (95% CI 0.8, 14.0) per 500 m. CONCLUSIONS/INTERPRETATION: Traffic-related air pollution may increase the risk of insulin resistance. Given the ubiquitous nature of air pollution and the high incidence of insulin resistance in the general population, the associations examined here may have potentially important public health effects despite the small/moderate effect sizes observed.", "author" : [ { "dropping-particle" : "", "family" : "Thiering", "given" : "E", "non-dropping-particle" : "", "parse-names" : false, "suffix" : "" }, { "dropping-particle" : "", "family" : "Cyrys", "given" : "J", "non-dropping-particle" : "", "parse-names" : false, "suffix" : "" }, { "dropping-particle" : "", "family" : "Kratzsch", "given" : "J", "non-dropping-particle" : "", "parse-names" : false, "suffix" : "" }, { "dropping-particle" : "", "family" : "Meisinger", "given" : "C", "non-dropping-particle" : "", "parse-names" : false, "suffix" : "" }, { "dropping-particle" : "", "family" : "Hoffmann", "given" : "B", "non-dropping-particle" : "", "parse-names" : false, "suffix" : "" }, { "dropping-particle" : "", "family" : "Berdel", "given" : "D", "non-dropping-particle" : "", "parse-names" : false, "suffix" : "" }, { "dropping-particle" : "", "family" : "Berg", "given" : "A", "non-dropping-particle" : "von", "parse-names" : false, "suffix" : "" }, { "dropping-particle" : "", "family" : "Koletzko", "given" : "S", "non-dropping-particle" : "", "parse-names" : false, "suffix" : "" }, { "dropping-particle" : "", "family" : "Bauer", "given" : "C-P", "non-dropping-particle" : "", "parse-names" : false, "suffix" : "" }, { "dropping-particle" : "", "family" : "Heinrich", "given" : "J", "non-dropping-particle" : "", "parse-names" : false, "suffix" : "" } ], "container-title" : "Diabetologia", "id" : "ITEM-1", "issue" : "8", "issued" : { "date-parts" : [ [ "2013", "8" ] ] }, "page" : "1696-704", "title" : "Long-term exposure to traffic-related air pollution and insulin resistance in children: results from the GINIplus and LISAplus birth cohorts.", "type" : "article-journal", "volume" : "56" }, "uris" : [ "http://www.mendeley.com/documents/?uuid=ad3d4817-1fd2-463f-9102-0cf76ea72b3b" ] }, { "id" : "ITEM-2", "itemData" : { "DOI" : "10.2337/dc11-1155", "ISSN" : "1935-5548", "PMID" : "22074722", "abstract" : "OBJECTIVE: Animal and cross-sectional epidemiological studies suggest a link between air pollution and diabetes, whereas the limited prospective data show mixed results. We studied the association between long-term exposure to traffic-related air pollution and incidence of diabetes.\n\nRESEARCH DESIGN AND METHODS: We followed 57,053 participants of the Danish Diet, Cancer, and Health cohort in the Danish National Diabetes Register between baseline (1993-1997) and 27 June 2006. We estimated the mean levels of nitrogen dioxide (NO(2)) at the residential addresses of the cohort participants since 1971 and modeled the association between NO(2) and diabetes incidence with a Cox regression model, separately for two definitions of diabetes: all cases and a more strict definition where unconfirmed cases were excluded.\n\nRESULTS: Over a mean follow-up of 9.7 years of 51,818 eligible subjects, there were 4,040 (7.8%) incident diabetes cases in total and 2,877 (5.5%) with confirmed diagnoses. Air pollution was not associated with all diabetes cases (hazard ratio 1.00 [95% CI 0.97-1.04] per interquartile range of 4.9 \u03bcg/m(3) mean NO(2) levels since 1971), but a borderline statistically significant association was detected with confirmed cases of diabetes (1.04 [1.00-1.08]). Among confirmed diabetes cases, effects were significantly enhanced in nonsmokers (1.12 [1.05-1.20]) and physically active people (1.10 [1.03-1.16]).\n\nCONCLUSIONS: Long-term exposure to traffic-related air pollution may contribute to the development of diabetes, especially in individuals with a healthy lifestyle, nonsmokers, and physically active individuals.", "author" : [ { "dropping-particle" : "", "family" : "Andersen", "given" : "Zorana J", "non-dropping-particle" : "", "parse-names" : false, "suffix" : "" }, { "dropping-particle" : "", "family" : "Raaschou-Nielsen", "given" : "Ole", "non-dropping-particle" : "", "parse-names" : false, "suffix" : "" }, { "dropping-particle" : "", "family" : "Ketzel", "given" : "Matthias", "non-dropping-particle" : "", "parse-names" : false, "suffix" : "" }, { "dropping-particle" : "", "family" : "Jensen", "given" : "Steen S", "non-dropping-particle" : "", "parse-names" : false, "suffix" : "" }, { "dropping-particle" : "", "family" : "Hvidberg", "given" : "Martin", "non-dropping-particle" : "", "parse-names" : false, "suffix" : "" }, { "dropping-particle" : "", "family" : "Loft", "given" : "Steffen", "non-dropping-particle" : "", "parse-names" : false, "suffix" : "" }, { "dropping-particle" : "", "family" : "Tj\u00f8nneland", "given" : "Anne", "non-dropping-particle" : "", "parse-names" : false, "suffix" : "" }, { "dropping-particle" : "", "family" : "Overvad", "given" : "Kim", "non-dropping-particle" : "", "parse-names" : false, "suffix" : "" }, { "dropping-particle" : "", "family" : "S\u00f8rensen", "given" : "Mette", "non-dropping-particle" : "", "parse-names" : false, "suffix" : "" } ], "container-title" : "Diabetes care", "id" : "ITEM-2", "issue" : "1", "issued" : { "date-parts" : [ [ "2012", "1" ] ] }, "page" : "92-8", "title" : "Diabetes incidence and long-term exposure to air pollution: a cohort study.", "type" : "article-journal", "volume" : "35" }, "uris" : [ "http://www.mendeley.com/documents/?uuid=32b97284-2791-42d4-b039-c411f329a2b5" ] }, { "id" : "ITEM-3", "itemData" : { "DOI" : "10.1097/JOM.0b013e31815dba70", "ISSN" : "1076-2752", "PMID" : "18188079", "abstract" : "OBJECTIVE: Air pollution is associated with an increased risk for cardiovascular events. Many of the biological pathways involved could also promote diabetes mellitus (DM). We therefore investigated the association between DM prevalence and exposure to traffic-related air pollution (nitrogen dioxide [NO 2]). METHODS: Study participants were patients who attended two respiratory clinics in Hamilton (n = 5228) and Toronto (n = 2406). The diagnosis of DM was ascertained by linkage to administrative databases of the Ontario universal Health Insurance Plan for patients aged 40 years and above. Geographic Information systems methodology was used to assign individual estimates of NO2 based on a network of samplers in each city. Logistic regression was used to estimate the relations between NO2 exposures and the odds of DM diagnosis. RESULTS: After adjusting for age, body mass index, and neighborhood income there were positive effects in women on the odds ratio for DM for each 1 ppb NO2 exposure in Toronto (OR 1.055, 95% CI: 0.99 to 1.11) and Hamilton (OR 1.029, 95% CI: 0.98 to 1.08). In a meta-analytic model including both cities, there was a significant effect in women (OR = 1.04; 95% CI: 1.00 to 1.08). Across the inter-quartile range (approximately 4 ppb NO2) there was nearly a 17% increase in the odds of DM for women. There were no positive associations among men. CONCLUSIONS: Exposure to NO2, a marker of traffic-related air pollutants, was associated with DM prevalence among women. Exposure estimate errors in men may explain the apparent gender difference. These results suggest that common air pollutants are associated with DM and warrant more investigation to determine if this is a cause-and-effect relationship.", "author" : [ { "dropping-particle" : "", "family" : "Brook", "given" : "Robert D", "non-dropping-particle" : "", "parse-names" : false, "suffix" : "" }, { "dropping-particle" : "", "family" : "Jerrett", "given" : "Michael", "non-dropping-particle" : "", "parse-names" : false, "suffix" : "" }, { "dropping-particle" : "", "family" : "Brook", "given" : "Jeffrey R", "non-dropping-particle" : "", "parse-names" : false, "suffix" : "" }, { "dropping-particle" : "", "family" : "Bard", "given" : "Robert L", "non-dropping-particle" : "", "parse-names" : false, "suffix" : "" }, { "dropping-particle" : "", "family" : "Finkelstein", "given" : "Murray M", "non-dropping-particle" : "", "parse-names" : false, "suffix" : "" } ], "container-title" : "Journal of occupational and environmental medicine / American College of Occupational and Environmental Medicine", "id" : "ITEM-3", "issue" : "1", "issued" : { "date-parts" : [ [ "2008", "1" ] ] }, "page" : "32-8", "title" : "The relationship between diabetes mellitus and traffic-related air pollution.", "type" : "article-journal", "volume" : "50" }, "uris" : [ "http://www.mendeley.com/documents/?uuid=dfa9a4cb-9e40-4154-a2ba-6aba1161720a" ] } ], "mendeley" : { "formattedCitation" : "(1, 4, 3)", "plainTextFormattedCitation" : "(1, 4, 3)", "previouslyFormattedCitation" : "(1, 4, 3)" }, "properties" : { "noteIndex" : 0 }, "schema" : "https://github.com/citation-style-language/schema/raw/master/csl-citation.json" }</w:instrText>
+      </w:r>
+      <w:r>
+        <w:fldChar w:fldCharType="separate"/>
+      </w:r>
+      <w:r>
+        <w:rPr>
+          <w:noProof/>
+        </w:rPr>
+        <w:t>(1, 4, 3)</w:t>
+      </w:r>
+      <w:r>
+        <w:fldChar w:fldCharType="end"/>
+      </w:r>
+      <w:r>
+        <w:t>, whereas m</w:t>
+      </w:r>
+      <w:r>
+        <w:t xml:space="preserve">urine models of chronic particulate matter exposure </w:t>
+      </w:r>
+      <w:r>
+        <w:t>indicate</w:t>
+      </w:r>
+      <w:r>
+        <w:t xml:space="preserve"> that pollutants lead to eleva</w:t>
+      </w:r>
+      <w:r>
+        <w:t>ted adipose tissue inflammation</w:t>
+      </w:r>
+      <w:r>
+        <w:t xml:space="preserve"> and insulin resistance </w:t>
+      </w:r>
+      <w:r>
+        <w:fldChar w:fldCharType="begin" w:fldLock="1"/>
+      </w:r>
+      <w:r>
+        <w:instrText>ADDIN CSL_CITATION { "citationItems" : [ { "id" : "ITEM-1", "itemData" : { "DOI" : "10.1161/CIRCULATIONAHA.108.799015", "ISSN" : "1524-4539", "PMID" : "19153269", "abstract" : "BACKGROUND: There is a strong link between urbanization and type 2 diabetes mellitus. Although a multitude of mechanisms have been proposed, there are no studies evaluating the impact of ambient air pollutants and the propensity to develop type 2 diabetes mellitus. We hypothesized that exposure to ambient fine particulate matter (&lt;2.5 mum; PM(2.5)) exaggerates diet-induced insulin resistance, adipose inflammation, and visceral adiposity.\n\nMETHODS AND RESULTS: Male C57BL/6 mice were fed high-fat chow for 10 weeks and randomly assigned to concentrated ambient PM(2.5) or filtered air (n=14 per group) for 24 weeks. PM(2.5)-exposed C57BL/6 mice exhibited marked whole-body insulin resistance, systemic inflammation, and an increase in visceral adiposity. PM(2.5) exposure induced signaling abnormalities characteristic of insulin resistance, including decreased Akt and endothelial nitric oxide synthase phosphorylation in the endothelium and increased protein kinase C expression. These abnormalilties were associated with abnormalities in vascular relaxation to insulin and acetylcholine. PM(2.5) increased adipose tissue macrophages (F4/80(+) cells) in visceral fat expressing higher levels of tumor necrosis factor-alpha/interleukin-6 and lower interleukin-10/N-acetyl-galactosamine specific lectin 1. To test the impact of PM(2.5) in eliciting direct monocyte infiltration into fat, we rendered FVBN mice expressing yellow fluorescent protein (YFP) under control of a monocyte-specific promoter (c-fms, c-fms(YFP)) diabetic over 10 weeks and then exposed these mice to PM(2.5) or saline intratracheally. PM(2.5) induced YFP cell accumulation in visceral fat and potentiated YFP cell adhesion in the microcirculation.\n\nCONCLUSIONS: PM(2.5) exposure exaggerates insulin resistance and visceral inflammation/adiposity. These findings provide a new link between air pollution and type 2 diabetes mellitus.", "author" : [ { "dropping-particle" : "", "family" : "Sun", "given" : "Qinghua", "non-dropping-particle" : "", "parse-names" : false, "suffix" : "" }, { "dropping-particle" : "", "family" : "Yue", "given" : "Peibin", "non-dropping-particle" : "", "parse-names" : false, "suffix" : "" }, { "dropping-particle" : "", "family" : "Deiuliis", "given" : "Jeffrey a", "non-dropping-particle" : "", "parse-names" : false, "suffix" : "" }, { "dropping-particle" : "", "family" : "Lumeng", "given" : "Carey N.", "non-dropping-particle" : "", "parse-names" : false, "suffix" : "" }, { "dropping-particle" : "", "family" : "Kampfrath", "given" : "Thomas", "non-dropping-particle" : "", "parse-names" : false, "suffix" : "" }, { "dropping-particle" : "", "family" : "Mikolaj", "given" : "Michael B", "non-dropping-particle" : "", "parse-names" : false, "suffix" : "" }, { "dropping-particle" : "", "family" : "Cai", "given" : "Ying", "non-dropping-particle" : "", "parse-names" : false, "suffix" : "" }, { "dropping-particle" : "", "family" : "Ostrowski", "given" : "Michael C", "non-dropping-particle" : "", "parse-names" : false, "suffix" : "" }, { "dropping-particle" : "", "family" : "Lu", "given" : "Bo", "non-dropping-particle" : "", "parse-names" : false, "suffix" : "" }, { "dropping-particle" : "", "family" : "Parthasarathy", "given" : "Sampath", "non-dropping-particle" : "", "parse-names" : false, "suffix" : "" }, { "dropping-particle" : "", "family" : "Brook", "given" : "Robert D", "non-dropping-particle" : "", "parse-names" : false, "suffix" : "" }, { "dropping-particle" : "", "family" : "Moffatt-Bruce", "given" : "Susan D", "non-dropping-particle" : "", "parse-names" : false, "suffix" : "" }, { "dropping-particle" : "", "family" : "Chen", "given" : "Lung Chi", "non-dropping-particle" : "", "parse-names" : false, "suffix" : "" }, { "dropping-particle" : "", "family" : "Rajagopalan", "given" : "Sanjay", "non-dropping-particle" : "", "parse-names" : false, "suffix" : "" } ], "container-title" : "Circulation", "id" : "ITEM-1", "issue" : "4", "issued" : { "date-parts" : [ [ "2009", "2", "3" ] ] }, "page" : "538-46", "title" : "Ambient air pollution exaggerates adipose inflammation and insulin resistance in a mouse model of diet-induced obesity.", "type" : "article-journal", "volume" : "119" }, "uris" : [ "http://www.mendeley.com/documents/?uuid=6b56c48e-b6d0-4cd9-b409-32d7dfb0ca62" ] }, { "id" : "ITEM-2", "itemData" : { "DOI" : "10.1093/toxsci/kfr211", "ISBN" : "1096-0929 (Electronic)\\r1096-0929 (Linking)", "ISSN" : "10966080", "PMID" : "21873646", "abstract" : "We have previously shown that chronic exposure to ambient fine particulate matter (less than 2.5 \u03bcm in aerodynamic diameter, PM\u2082.\u2085) pollution in conjunction with high-fat diet induces insulin resistance through alterations in inflammatory pathways. In this study, we evaluated the effects of PM\u2082.\u2085 exposure over a substantive duration of a rodent's lifespan and focused on the impact of long-term exposure on adipose structure and function. C57BL/6 mice were exposed to PM\u2082.\u2085 or filtered air (FA) (6 h/day, 5 days/week) for duration of 10 months in Columbus, OH. At the end of the exposure, PM\u2082.\u2085-exposed mice demonstrated insulin resistance (IR) and a decrease in glucose tolerance compared with the FA-exposed group. Although there were no significant differences in circulating cytokines between PM\u2082.\u2085- and FA-exposed groups, circulating adiponectin and leptin were significantly decreased in PM\u2082.\u2085-exposed group. PM\u2082.\u2085 exposure also led to inflammatory response and oxidative stress as evidenced by increase of Nrf2-regulated antioxidant genes. Additionally, PM\u2082.\u2085 exposure decreased mitochondrial count in visceral adipose and mitochondrial size in interscapular adipose depots, which were associated with reduction of uncoupling protein 1 (UCP1) expression and downregulation of brown adipocyte-specific gene profiles. These findings suggest that long-term ambient PM\u2082.\u2085 exposure induces impaired glucose tolerance, IR, inflammation, and mitochondrial alteration, and thus, it is a risk factor for the development of type 2 diabetes.", "author" : [ { "dropping-particle" : "", "family" : "Xu", "given" : "Xiaohua", "non-dropping-particle" : "", "parse-names" : false, "suffix" : "" }, { "dropping-particle" : "", "family" : "Liu", "given" : "Cuiqing", "non-dropping-particle" : "", "parse-names" : false, "suffix" : "" }, { "dropping-particle" : "", "family" : "Xu", "given" : "Zhaobin", "non-dropping-particle" : "", "parse-names" : false, "suffix" : "" }, { "dropping-particle" : "", "family" : "Tzan", "given" : "Kevin", "non-dropping-particle" : "", "parse-names" : false, "suffix" : "" }, { "dropping-particle" : "", "family" : "Zhong", "given" : "Mianhua", "non-dropping-particle" : "", "parse-names" : false, "suffix" : "" }, { "dropping-particle" : "", "family" : "Wang", "given" : "Aixia", "non-dropping-particle" : "", "parse-names" : false, "suffix" : "" }, { "dropping-particle" : "", "family" : "Lippmann", "given" : "Morton", "non-dropping-particle" : "", "parse-names" : false, "suffix" : "" }, { "dropping-particle" : "", "family" : "Chen", "given" : "Lung-Chi Chi", "non-dropping-particle" : "", "parse-names" : false, "suffix" : "" }, { "dropping-particle" : "", "family" : "Rajagopalan", "given" : "Sanjay", "non-dropping-particle" : "", "parse-names" : false, "suffix" : "" }, { "dropping-particle" : "", "family" : "Sun", "given" : "Qinghua", "non-dropping-particle" : "", "parse-names" : false, "suffix" : "" } ], "container-title" : "Toxicological Sciences", "id" : "ITEM-2", "issue" : "1", "issued" : { "date-parts" : [ [ "2011", "11" ] ] }, "page" : "88-98", "title" : "Long-term exposure to ambient fine particulate pollution induces insulin resistance and mitochondrial alteration in adipose tissue", "type" : "article-journal", "volume" : "124" }, "uris" : [ "http://www.mendeley.com/documents/?uuid=56e378d3-0f3e-487c-82f2-1181aa30ec23" ] }, { "id" : "ITEM-3", "itemData" : { "DOI" : "10.1186/s12989-014-0053-5", "ISSN" : "1743-8977", "PMID" : "25358444", "abstract" : "BACKGROUND: Prior experimental and epidemiologic data support a link between exposure to fine ambient particulate matter (&lt;2.5 \u03bcm in aerodynamic diameter, PM2.5) and development of insulin resistance/Type II diabetes mellitus (Type II DM). We investigated the role of hypothalamic inflammation in PM2.5-mediated diabetes development. METHODS: KKay mice, a genetically susceptible model of Type II DM, were assigned to either concentrated PM2.5 or filtered air (FA) for 4-8 weeks via a versatile aerosol concentrator and exposure system, or administered intra-cerebroventricular with either IKK\u03b2 inhibitor (IMD-0354) or TNF\u03b1 antibody (infliximab) for 4-5 weeks simultaneously with PM2.5 exposure. Glucose tolerance, insulin sensitivity, oxygen consumption and heat production were evaluated. At euthanasia, blood, spleen, visceral adipose tissue and hypothalamus were collected to measure inflammatory cells using flow cytometry. Standard immunohistochemical methods and quantitative PCR were used to assess targets of interest. RESULTS: PM2.5 exposure led to hyperglycemia and insulin resistance, which was accompanied by increased hypothalamic IL-6, TNF\u03b1, and IKK\u03b2 mRNA expression and microglial/astrocyte reactivity. Targeting the NF\u03baB pathway with intra-cerebroventricular administration of an IKK\u03b2 inhibitor [IMD-0354, n = 8 for each group)], but not TNF\u03b1 blockade with infliximab [(n = 6 for each group], improved glucose tolerance, insulin sensitivity, rectified energy homeostasis (O2 consumption, CO2 production, respiratory exchange ratio and heat generation) and reduced peripheral inflammation in response to PM2.5. CONCLUSIONS: Central inhibition of IKK\u03b2 prevents PM2.5 mediated peripheral inflammation and exaggeration of type II diabetes. These results provide novel insights into how air pollution may mediate susceptibility to insulin resistance and Type II DM.", "author" : [ { "dropping-particle" : "", "family" : "Liu", "given" : "Cuiqing", "non-dropping-particle" : "", "parse-names" : false, "suffix" : "" }, { "dropping-particle" : "", "family" : "Fonken", "given" : "Laura K", "non-dropping-particle" : "", "parse-names" : false, "suffix" : "" }, { "dropping-particle" : "", "family" : "Wang", "given" : "Aixia", "non-dropping-particle" : "", "parse-names" : false, "suffix" : "" }, { "dropping-particle" : "", "family" : "Maiseyeu", "given" : "Andrei", "non-dropping-particle" : "", "parse-names" : false, "suffix" : "" }, { "dropping-particle" : "", "family" : "Bai", "given" : "Yuntao", "non-dropping-particle" : "", "parse-names" : false, "suffix" : "" }, { "dropping-particle" : "", "family" : "Wang", "given" : "Tse-Yao", "non-dropping-particle" : "", "parse-names" : false, "suffix" : "" }, { "dropping-particle" : "", "family" : "Maurya", "given" : "Santosh", "non-dropping-particle" : "", "parse-names" : false, "suffix" : "" }, { "dropping-particle" : "", "family" : "Ko", "given" : "Yi-An", "non-dropping-particle" : "", "parse-names" : false, "suffix" : "" }, { "dropping-particle" : "", "family" : "Periasamy", "given" : "Muthu", "non-dropping-particle" : "", "parse-names" : false, "suffix" : "" }, { "dropping-particle" : "", "family" : "Dvonch", "given" : "Timothy", "non-dropping-particle" : "", "parse-names" : false, "suffix" : "" }, { "dropping-particle" : "", "family" : "Morishita", "given" : "Masako", "non-dropping-particle" : "", "parse-names" : false, "suffix" : "" }, { "dropping-particle" : "", "family" : "Brook", "given" : "Robert D", "non-dropping-particle" : "", "parse-names" : false, "suffix" : "" }, { "dropping-particle" : "", "family" : "Harkema", "given" : "Jack", "non-dropping-particle" : "", "parse-names" : false, "suffix" : "" }, { "dropping-particle" : "", "family" : "Ying", "given" : "Zhekang", "non-dropping-particle" : "", "parse-names" : false, "suffix" : "" }, { "dropping-particle" : "", "family" : "Mukherjee", "given" : "Bhramar", "non-dropping-particle" : "", "parse-names" : false, "suffix" : "" }, { "dropping-particle" : "", "family" : "Sun", "given" : "Qinghua", "non-dropping-particle" : "", "parse-names" : false, "suffix" : "" }, { "dropping-particle" : "", "family" : "Nelson", "given" : "Randy J", "non-dropping-particle" : "", "parse-names" : false, "suffix" : "" }, { "dropping-particle" : "", "family" : "Rajagopalan", "given" : "Sanjay", "non-dropping-particle" : "", "parse-names" : false, "suffix" : "" } ], "container-title" : "Particle and fibre toxicology", "id" : "ITEM-3", "issue" : "1", "issued" : { "date-parts" : [ [ "2014", "1" ] ] }, "page" : "53", "title" : "Central IKK\u03b2 inhibition prevents air pollution mediated peripheral inflammation and exaggeration of type II diabetes.", "type" : "article-journal", "volume" : "11" }, "uris" : [ "http://www.mendeley.com/documents/?uuid=0fc1b3e3-487d-4b4a-a60f-fdc0792b792d" ] } ], "mendeley" : { "formattedCitation" : "(6, 7, 9)", "plainTextFormattedCitation" : "(6, 7, 9)", "previouslyFormattedCitation" : "(6, 7, 9)" }, "properties" : { "noteIndex" : 0 }, "schema" : "https://github.com/citation-style-language/schema/raw/master/csl-citation.json" }</w:instrText>
+      </w:r>
+      <w:r>
+        <w:fldChar w:fldCharType="separate"/>
+      </w:r>
+      <w:r>
+        <w:rPr>
+          <w:noProof/>
+        </w:rPr>
+        <w:t>(6, 7, 9)</w:t>
+      </w:r>
+      <w:r>
+        <w:fldChar w:fldCharType="end"/>
+      </w:r>
+      <w:r>
+        <w:t>.</w:t>
+      </w:r>
+      <w:r>
+        <w:t xml:space="preserve"> Despite these associations, there is a gap in our understanding of how chronic exposure to EPFR’s causes metabolic health abnormalities. </w:t>
+      </w:r>
+    </w:p>
+    <w:p/>
+    <w:p>
+      <w:pPr>
+        <w:rPr>
+          <w:ins w:id="103" w:author="Stephenson, Erin" w:date="2015-10-20T14:22:00Z"/>
+        </w:rPr>
+      </w:pPr>
+      <w:r>
+        <w:t>Gestational and early-life exposure to combustion-derived particulate matter has been associated with an increased risk of obesity in humans</w:t>
+      </w:r>
+      <w:ins w:id="104" w:author="Dave Bridges" w:date="2015-10-20T09:07:00Z">
+        <w:r>
+          <w:t xml:space="preserve"> </w:t>
+        </w:r>
+      </w:ins>
+      <w:ins w:id="105" w:author="Dave Bridges" w:date="2015-10-20T09:10:00Z">
+        <w:r>
+          <w:fldChar w:fldCharType="begin" w:fldLock="1"/>
+        </w:r>
+      </w:ins>
+      <w:r>
+        <w:instrText>ADDIN CSL_CITATION { "citationItems" : [ { "id" : "ITEM-1", "itemData" : { "DOI" : "10.1136/jech.50.3.306", "ISSN" : "0143-005X", "PMID" : "8935463", "abstract" : "STUDY OBJECTIVE: To examine the association between parental smoking habits and the nutrient intake and food choice of teenagers aged 16-17 years, allowing for differences in teenage smoking and the social class and regional distribution of the participants. DESIGN: Data were collected from the 1970 longitudinal birth cohort, cross-sectionally at 16-17 years. The smoking habits of teenagers were evaluated from a questionnaire completed by the subjects themselves, and the smoking habits of parents by interview. The nutrient and food intakes of teenagers were quantitatively assessed using a four day unweighed dietary diary. SETTING: The participants were distributed throughout Britain. PARTICIPANTS: A subsample of 1222 males and 1735 females was isolated from respondents to the 1970 birth cohort 16-17 year data collection sweep undertaken in 1986-87. MAIN RESULTS: Parental smoking habits were associated with different dietary patterns among teenagers regardless of whether the teenagers themselves smoked. Dietary differences noted were similar to those observed previously among smokers, with lower intakes of fibre, vitamin C, vitamin E, folates, and magnesium in particular reported among both males and females in households where parents were smokers. These lower intakes were associated with lower intakes of fruit juices, wholemeal bread, and some vegetables. CONCLUSION: Teenagers who lived with parents who smoked had different nutrient and food intakes to those with non-smoking parents, and teenagers exposed to parental smoking appeared to have similar dietary patterns to teenagers who themselves smoked.", "author" : [ { "dropping-particle" : "", "family" : "Crawley", "given" : "H F", "non-dropping-particle" : "", "parse-names" : false, "suffix" : "" }, { "dropping-particle" : "", "family" : "While", "given" : "D", "non-dropping-particle" : "", "parse-names" : false, "suffix" : "" } ], "container-title" : "Journal of Epidemiology &amp; Community Health", "id" : "ITEM-1", "issued" : { "date-parts" : [ [ "1996" ] ] }, "page" : "306-312", "title" : "Parental smoking and the nutrient intake and food choice of British teenagers aged 16-17 years.", "type" : "article-journal", "volume" : "50" }, "uris" : [ "http://www.mendeley.com/documents/?uuid=c1711216-1054-44c6-812c-ecfdac5a23de" ] }, { "id" : "ITEM-2", "itemData" : { "ISSN" : "0031-4005", "PMID" : "8604263", "abstract" : "OBJECTIVE: To assess the association between parental smoking and the diet quality of children residing in low-income housholds in the United States. MTHODS: Data from 515 low-income children (less than or equal to 185% of the poverty line), ages 2 to 17, who participated in the 1989 and 1990 United States Department of Agriculture Continuing Survey of Food Intakes of Individuals were examined. Diet quality was assessed by examining the average daily amount of nutrients consumed per 1000 kcal for protein, fiber, and 14 essential vitamins and minerals as well as total energy, percent of energy from total fat and saturated fat, and cholesterol and sodium intakes using the 3-day average of one 24-hour recall and 2 days of diet records. Parental smoking was categorized as four levels (nonsmoker; 1 to 10, 11 to 20, and more than 20) on the basis of the average number of cigarettes smoked per day by the sample child's parents. Analysis of covariance examined differences in the children's nutrient intake among the four smoking categories while controling for race, mother's age and occupation, child age, and sex. RESULTS: Low-income children with parents who smoked (n = 235) were more likely to be white (P &lt;.001), had younger mothers (P &lt;.05) and were more likely to have mothers employed in blue-collar occupations (P &lt;.001) than children whose parents were nonsmokers (N = 280). Children whose parents smoked more than 20 cigarettes per day had a higher level of energy from saturated fat, and children whose parents smoked 11 to 20 cigarettes per day had the highest cholesterol intakes in comparison with the rest of the sample. Parental smoking was also related to total fiber intake per 1000 kcal, with children of smokers having lower fiber intakes than children of nonsmokers. CONCLUSIONS: On average, low-income children of smokers had a poorer diet quality than low-income children of nonsmokers, thus increasing their future risk of chronic disease.", "author" : [ { "dropping-particle" : "", "family" : "Johnson", "given" : "R K", "non-dropping-particle" : "", "parse-names" : false, "suffix" : "" }, { "dropping-particle" : "", "family" : "Wang", "given" : "M Q", "non-dropping-particle" : "", "parse-names" : false, "suffix" : "" }, { "dropping-particle" : "", "family" : "Smith", "given" : "M J", "non-dropping-particle" : "", "parse-names" : false, "suffix" : "" }, { "dropping-particle" : "", "family" : "Connolly", "given" : "G", "non-dropping-particle" : "", "parse-names" : false, "suffix" : "" } ], "container-title" : "Pediatrics", "id" : "ITEM-2", "issued" : { "date-parts" : [ [ "1996" ] ] }, "page" : "312-317", "title" : "The association between parental smoking and the diet quality of low-income children.", "type" : "article-journal", "volume" : "97" }, "uris" : [ "http://www.mendeley.com/documents/?uuid=8640b80c-500e-465b-adbc-1639cb0e525c" ] }, { "id" : "ITEM-3", "itemData" : { "ISSN" : "0022-3476", "PMID" : "9709707", "abstract" : "OBJECTIVE: Smokers have multiple adverse health-related behaviors and an increased risk of cardiovascular disease. We examined whether health behaviors in parents who smoke may influence children's health behaviors. STUDY DESIGN: Cross-sectional data from 10- to 12-year-olds (n = 800) entering a trial of health promotion programs. RESULTS: Smoking in children was independently associated with maternal (odds ratio 2.1, confidence interval 1.2, 3.8) and paternal smoking (odds ratio 2.1, confidence interval 1.2, 3.7) and was less likely in girls (odds ratio 0.4, confidence interval 0.2, 0.6). Maternal smoking and paternal smoking were additive predictors in children of lower physical activity (P = .0013 for mothers; P = .0476 for fathers) and more television watching (P = .0335 for mothers; P = .0241 for fathers). Children's fat intake was significantly greater if either parent smoked. Children's body mass index (P = .0183) and waist-to-hip ratio (P = .0009) were significantly greater if mothers smoked. CONCLUSIONS: Poor health behaviors associated with smoking in parents, particularly mothers, are likely to influence children's long-term risk of having lifestyle diseases. The results may also explain some of the apparent effects attributed to passive smoking in families.", "author" : [ { "dropping-particle" : "", "family" : "Burke", "given" : "V", "non-dropping-particle" : "", "parse-names" : false, "suffix" : "" }, { "dropping-particle" : "", "family" : "Gracey", "given" : "M P", "non-dropping-particle" : "", "parse-names" : false, "suffix" : "" }, { "dropping-particle" : "", "family" : "Milligan", "given" : "R A", "non-dropping-particle" : "", "parse-names" : false, "suffix" : "" }, { "dropping-particle" : "", "family" : "Thompson", "given" : "C", "non-dropping-particle" : "", "parse-names" : false, "suffix" : "" }, { "dropping-particle" : "", "family" : "Taggart", "given" : "A C", "non-dropping-particle" : "", "parse-names" : false, "suffix" : "" }, { "dropping-particle" : "", "family" : "Beilin", "given" : "L J", "non-dropping-particle" : "", "parse-names" : false, "suffix" : "" } ], "container-title" : "The Journal of pediatrics", "id" : "ITEM-3", "issued" : { "date-parts" : [ [ "1998" ] ] }, "page" : "206-213", "title" : "Parental smoking and risk factors for cardiovascular disease in 10- to 12-year-old children.", "type" : "article-journal", "volume" : "133" }, "uris" : [ "http://www.mendeley.com/documents/?uuid=86bf753d-c426-44e7-ba5c-4e142ce65e00" ] } ], "mendeley" : { "formattedCitation" : "(10\u201312)", "plainTextFormattedCitation" : "(10\u201312)", "previouslyFormattedCitation" : "(10\u201312)" }, "properties" : { "noteIndex" : 0 }, "schema" : "https://github.com/citation-style-language/schema/raw/master/csl-citation.json" }</w:instrText>
+      </w:r>
+      <w:r>
+        <w:fldChar w:fldCharType="separate"/>
+      </w:r>
+      <w:r>
+        <w:rPr>
+          <w:noProof/>
+        </w:rPr>
+        <w:t>(10–12)</w:t>
+      </w:r>
+      <w:ins w:id="106" w:author="Dave Bridges" w:date="2015-10-20T09:10:00Z">
+        <w:r>
+          <w:fldChar w:fldCharType="end"/>
+        </w:r>
+        <w:r>
+          <w:t>.</w:t>
+        </w:r>
+      </w:ins>
+      <w:del w:id="107" w:author="Dave Bridges" w:date="2015-10-20T09:10:00Z">
+        <w:r>
+          <w:delText xml:space="preserve"> (</w:delText>
+        </w:r>
+        <w:commentRangeStart w:id="108"/>
+        <w:r>
+          <w:delText>Crawley &amp; White 1996, Johnson 1996, Burke 1998</w:delText>
+        </w:r>
+        <w:commentRangeEnd w:id="108"/>
+        <w:r>
+          <w:rPr>
+            <w:rStyle w:val="CommentReference"/>
+          </w:rPr>
+          <w:commentReference w:id="108"/>
+        </w:r>
+        <w:r>
+          <w:delText>).</w:delText>
+        </w:r>
+      </w:del>
+      <w:r>
+        <w:t xml:space="preserve"> This association</w:t>
+      </w:r>
+      <w:r>
+        <w:t xml:space="preserve"> is supported by data obtained from animal studies</w:t>
+      </w:r>
+      <w:r>
+        <w:t>,</w:t>
+      </w:r>
+      <w:r>
+        <w:t xml:space="preserve"> where </w:t>
+      </w:r>
+      <w:r>
+        <w:t xml:space="preserve">the offspring of </w:t>
+      </w:r>
+      <w:r>
+        <w:t>pregnant female mice</w:t>
+      </w:r>
+      <w:r>
+        <w:t>,</w:t>
+      </w:r>
+      <w:r>
+        <w:t xml:space="preserve"> </w:t>
+      </w:r>
+      <w:r>
+        <w:t>which</w:t>
+      </w:r>
+      <w:r>
+        <w:t xml:space="preserve"> have been</w:t>
+      </w:r>
+      <w:r>
+        <w:t xml:space="preserve"> exposed to diesel exhaust</w:t>
+      </w:r>
+      <w:r>
+        <w:t xml:space="preserve"> </w:t>
+      </w:r>
+      <w:r>
+        <w:rPr>
+          <w:i/>
+        </w:rPr>
+        <w:t>in utero</w:t>
+      </w:r>
+      <w:r>
+        <w:t xml:space="preserve">, </w:t>
+      </w:r>
+      <w:r>
+        <w:t xml:space="preserve">are predisposed to weight gain and </w:t>
+      </w:r>
+      <w:r>
+        <w:t>increased body weight</w:t>
+      </w:r>
+      <w:r>
+        <w:t xml:space="preserve"> as adults</w:t>
+      </w:r>
+      <w:r>
+        <w:t xml:space="preserve"> </w:t>
+      </w:r>
+      <w:ins w:id="109" w:author="Dave Bridges" w:date="2015-10-20T09:10:00Z">
+        <w:r>
+          <w:fldChar w:fldCharType="begin" w:fldLock="1"/>
+        </w:r>
+      </w:ins>
+      <w:r>
+        <w:instrText>ADDIN CSL_CITATION { "citationItems" : [ { "id" : "ITEM-1", "itemData" : { "DOI" : "10.1096/fj.12-210989", "ISBN" : "1530-6860 (Electronic)\\r0892-6638 (Linking)", "ISSN" : "15306860", "PMID" : "22815382", "abstract" : "Emerging evidence suggests environmental chemical exposures during critical windows of development may contribute to the escalating prevalence of obesity. We tested the hypothesis that prenatal air pollution exposure would predispose the offspring to weight gain in adulthood. Pregnant mice were exposed to filtered air (FA) or diesel exhaust (DE) on embryonic days (E) 9-17. Prenatal DE induced a significant fetal brain cytokine response at E18 (46-390% over FA). As adults, offspring were fed either a low-fat diet (LFD) or high-fat diet (HFD) for 6 wk. Adult DE male offspring weighed 12% more and were 35% less active than FA male offspring at baseline, whereas there were no differences in females. Following HFD, DE males gained weight at the same rate as FA males, whereas DE females gained 340% more weight than FA females. DE-HFD males had 450% higher endpoint insulin levels than FA-HFD males, and all males on HFD showed decreased activity and increased anxiety, whereas females showed no differences. Finally, both DE males and females fed HFD showed increased microglial activation (30-66%) within several brain regions. Thus, prenatal air pollution exposure can \"program\" offspring for increased susceptibility to diet-induced weight gain and neuroinflammation in adulthood in a sex-specific manner.", "author" : [ { "dropping-particle" : "", "family" : "Bolton", "given" : "Jessica L.", "non-dropping-particle" : "", "parse-names" : false, "suffix" : "" }, { "dropping-particle" : "", "family" : "Smith", "given" : "Susan H.", "non-dropping-particle" : "", "parse-names" : false, "suffix" : "" }, { "dropping-particle" : "", "family" : "Huff", "given" : "Nicole C.", "non-dropping-particle" : "", "parse-names" : false, "suffix" : "" }, { "dropping-particle" : "", "family" : "Gilmour", "given" : "M. Ian", "non-dropping-particle" : "", "parse-names" : false, "suffix" : "" }, { "dropping-particle" : "", "family" : "Foster", "given" : "W. Michael", "non-dropping-particle" : "", "parse-names" : false, "suffix" : "" }, { "dropping-particle" : "", "family" : "Auten", "given" : "Richard L.", "non-dropping-particle" : "", "parse-names" : false, "suffix" : "" }, { "dropping-particle" : "", "family" : "Bilbo", "given" : "Staci D.", "non-dropping-particle" : "", "parse-names" : false, "suffix" : "" } ], "container-title" : "FASEB Journal", "id" : "ITEM-1", "issued" : { "date-parts" : [ [ "2012" ] ] }, "page" : "4743-4754", "title" : "Prenatal air pollution exposure induces neuroinflammation and predisposes offspring to weight gain in adulthood in a sex-specific manner", "type" : "article-journal", "volume" : "26" }, "uris" : [ "http://www.mendeley.com/documents/?uuid=4d60f8de-0c18-4a6a-8328-cdf123543df1" ] } ], "mendeley" : { "formattedCitation" : "(13)", "plainTextFormattedCitation" : "(13)", "previouslyFormattedCitation" : "(13)" }, "properties" : { "noteIndex" : 0 }, "schema" : "https://github.com/citation-style-language/schema/raw/master/csl-citation.json" }</w:instrText>
+      </w:r>
+      <w:r>
+        <w:fldChar w:fldCharType="separate"/>
+      </w:r>
+      <w:r>
+        <w:rPr>
+          <w:noProof/>
+        </w:rPr>
+        <w:t>(13)</w:t>
+      </w:r>
+      <w:ins w:id="110" w:author="Dave Bridges" w:date="2015-10-20T09:10:00Z">
+        <w:r>
+          <w:fldChar w:fldCharType="end"/>
+        </w:r>
+      </w:ins>
+      <w:ins w:id="111" w:author="Dave Bridges" w:date="2015-10-20T09:11:00Z">
+        <w:r>
+          <w:t>.</w:t>
+        </w:r>
+      </w:ins>
+      <w:del w:id="112" w:author="Dave Bridges" w:date="2015-10-20T09:11:00Z">
+        <w:r>
+          <w:delText>(</w:delText>
+        </w:r>
+        <w:commentRangeStart w:id="113"/>
+        <w:r>
+          <w:delText>Bolton 2012</w:delText>
+        </w:r>
+        <w:commentRangeEnd w:id="113"/>
+        <w:r>
+          <w:rPr>
+            <w:rStyle w:val="CommentReference"/>
+          </w:rPr>
+          <w:commentReference w:id="113"/>
+        </w:r>
+        <w:r>
+          <w:delText>)</w:delText>
+        </w:r>
+        <w:r>
+          <w:delText>.</w:delText>
+        </w:r>
+      </w:del>
+      <w:r>
+        <w:t xml:space="preserve"> However, the mechanisms of how environmental pollutants cause pro-obesity fetal programming remain to be determined. </w:t>
+      </w:r>
+    </w:p>
+    <w:p/>
+    <w:p>
+      <w:pPr>
+        <w:rPr>
+          <w:ins w:id="114" w:author="Stephenson, Erin" w:date="2015-10-20T14:22:00Z"/>
+        </w:rPr>
+      </w:pPr>
+      <w:ins w:id="115" w:author="Stephenson, Erin" w:date="2015-10-20T14:22:00Z">
+        <w:r>
+          <w:t>The mechanisms by which EPFR’s cause metabolic abnormalities are likely to be complex and multifactorial, howe</w:t>
+        </w:r>
+        <w:r>
+          <w:t>ver, one potential</w:t>
+        </w:r>
+        <w:r>
+          <w:t xml:space="preserve"> mechanism involves alterations to </w:t>
+        </w:r>
+        <w:r>
+          <w:t xml:space="preserve">mitochondrial </w:t>
+        </w:r>
+      </w:ins>
+      <w:ins w:id="116" w:author="Stephenson, Erin" w:date="2015-10-20T16:16:00Z">
+        <w:r>
+          <w:t>function</w:t>
+        </w:r>
+      </w:ins>
+      <w:ins w:id="117" w:author="Stephenson, Erin" w:date="2015-10-20T14:22:00Z">
+        <w:r>
+          <w:t>.  The mitochondria are responsible for oxidative cellular energy production, reactive oxygen species production and are the primary site of the antioxidant defense system. Thus, defects in mitochondrial metabolism can have profound effects on whole body metabolic health. Indeed, mitochondrial deficiencies and structural abnormalities have been observed in adipose tissue (</w:t>
+        </w:r>
+        <w:commentRangeStart w:id="118"/>
+        <w:r>
+          <w:t>Xu, 2011A, Xu, 2011B</w:t>
+        </w:r>
+        <w:commentRangeEnd w:id="118"/>
+        <w:r>
+          <w:rPr>
+            <w:rStyle w:val="CommentReference"/>
+          </w:rPr>
+          <w:commentReference w:id="118"/>
+        </w:r>
+        <w:r>
+          <w:t>), vascular tissue (</w:t>
+        </w:r>
+        <w:commentRangeStart w:id="119"/>
+        <w:r>
+          <w:t>Westbrook</w:t>
+        </w:r>
+        <w:r>
+          <w:t>, 2010</w:t>
+        </w:r>
+        <w:commentRangeEnd w:id="119"/>
+        <w:r>
+          <w:rPr>
+            <w:rStyle w:val="CommentReference"/>
+          </w:rPr>
+          <w:commentReference w:id="119"/>
+        </w:r>
+        <w:r>
+          <w:t>) and cardiac muscle (</w:t>
+        </w:r>
+        <w:commentRangeStart w:id="120"/>
+        <w:proofErr w:type="gramStart"/>
+        <w:r>
+          <w:t>Li ,2015</w:t>
+        </w:r>
+        <w:commentRangeEnd w:id="120"/>
+        <w:proofErr w:type="gramEnd"/>
+        <w:r>
+          <w:rPr>
+            <w:rStyle w:val="CommentReference"/>
+          </w:rPr>
+          <w:commentReference w:id="120"/>
+        </w:r>
+        <w:r>
+          <w:t xml:space="preserve">) following exposure to EPFR’s. However, the effects of EPFR’s on skeletal muscle mitochondrial function remains to be determined. The </w:t>
+        </w:r>
+      </w:ins>
+      <w:ins w:id="121" w:author="Stephenson, Erin" w:date="2015-10-20T15:59:00Z">
+        <w:r>
+          <w:t>importance</w:t>
+        </w:r>
+      </w:ins>
+      <w:ins w:id="122" w:author="Stephenson, Erin" w:date="2015-10-20T14:22:00Z">
+        <w:r>
+          <w:t xml:space="preserve"> of </w:t>
+        </w:r>
+      </w:ins>
+      <w:ins w:id="123" w:author="Stephenson, Erin" w:date="2015-10-20T15:59:00Z">
+        <w:r>
+          <w:t xml:space="preserve">skeletal muscle mitochondrial </w:t>
+        </w:r>
+      </w:ins>
+      <w:ins w:id="124" w:author="Stephenson, Erin" w:date="2015-10-20T14:22:00Z">
+        <w:r>
+          <w:t>metabolism</w:t>
+        </w:r>
+      </w:ins>
+      <w:ins w:id="125" w:author="Stephenson, Erin" w:date="2015-10-20T15:59:00Z">
+        <w:r>
+          <w:t xml:space="preserve"> for</w:t>
+        </w:r>
+      </w:ins>
+      <w:ins w:id="126" w:author="Stephenson, Erin" w:date="2015-10-20T14:22:00Z">
+        <w:r>
+          <w:t xml:space="preserve"> maintaining metabolic health is </w:t>
+        </w:r>
+      </w:ins>
+      <w:ins w:id="127" w:author="Stephenson, Erin" w:date="2015-10-20T15:59:00Z">
+        <w:r>
+          <w:t>becoming well recognized</w:t>
+        </w:r>
+      </w:ins>
+      <w:ins w:id="128" w:author="Stephenson, Erin" w:date="2015-10-20T14:22:00Z">
+        <w:r>
+          <w:t xml:space="preserve"> (</w:t>
+        </w:r>
+      </w:ins>
+      <w:commentRangeStart w:id="129"/>
+      <w:proofErr w:type="spellStart"/>
+      <w:ins w:id="130" w:author="Stephenson, Erin" w:date="2015-10-20T16:00:00Z">
+        <w:r>
+          <w:t>Hoeks</w:t>
+        </w:r>
+        <w:proofErr w:type="spellEnd"/>
+        <w:r>
+          <w:t xml:space="preserve"> &amp; </w:t>
+        </w:r>
+        <w:proofErr w:type="spellStart"/>
+        <w:r>
+          <w:t>Schrauwen</w:t>
+        </w:r>
+        <w:proofErr w:type="spellEnd"/>
+        <w:r>
+          <w:t>, 2012</w:t>
+        </w:r>
+        <w:commentRangeEnd w:id="129"/>
+        <w:r>
+          <w:rPr>
+            <w:rStyle w:val="CommentReference"/>
+          </w:rPr>
+          <w:commentReference w:id="129"/>
+        </w:r>
+      </w:ins>
+      <w:ins w:id="131" w:author="Stephenson, Erin" w:date="2015-10-20T16:01:00Z">
+        <w:r>
+          <w:t xml:space="preserve">; </w:t>
+        </w:r>
+      </w:ins>
+      <w:commentRangeStart w:id="132"/>
+      <w:ins w:id="133" w:author="Stephenson, Erin" w:date="2015-10-20T16:04:00Z">
+        <w:r>
+          <w:t>Russell, 2014</w:t>
+        </w:r>
+        <w:commentRangeEnd w:id="132"/>
+        <w:r>
+          <w:rPr>
+            <w:rStyle w:val="CommentReference"/>
+          </w:rPr>
+          <w:commentReference w:id="132"/>
+        </w:r>
+      </w:ins>
+      <w:ins w:id="134" w:author="Stephenson, Erin" w:date="2015-10-20T16:12:00Z">
+        <w:r>
+          <w:t xml:space="preserve">; </w:t>
+        </w:r>
+        <w:commentRangeStart w:id="135"/>
+        <w:r>
+          <w:t>Stephenson &amp; Hawley, 2014</w:t>
+        </w:r>
+        <w:commentRangeEnd w:id="135"/>
+        <w:r>
+          <w:rPr>
+            <w:rStyle w:val="CommentReference"/>
+          </w:rPr>
+          <w:commentReference w:id="135"/>
+        </w:r>
+      </w:ins>
+      <w:ins w:id="136" w:author="Stephenson, Erin" w:date="2015-10-20T14:22:00Z">
+        <w:r>
+          <w:t>), with deficits in muscle quality and function</w:t>
+        </w:r>
+      </w:ins>
+      <w:ins w:id="137" w:author="Stephenson, Erin" w:date="2015-10-20T16:41:00Z">
+        <w:r>
+          <w:t>, particularly during early development (</w:t>
+        </w:r>
+        <w:commentRangeStart w:id="138"/>
+        <w:r>
+          <w:t>Brown, 2014</w:t>
+        </w:r>
+        <w:commentRangeEnd w:id="138"/>
+        <w:r>
+          <w:rPr>
+            <w:rStyle w:val="CommentReference"/>
+          </w:rPr>
+          <w:commentReference w:id="138"/>
+        </w:r>
+        <w:r>
+          <w:t>),</w:t>
+        </w:r>
+      </w:ins>
+      <w:ins w:id="139" w:author="Stephenson, Erin" w:date="2015-10-20T14:22:00Z">
+        <w:r>
+          <w:t xml:space="preserve"> being closely linked to many </w:t>
+        </w:r>
+      </w:ins>
+      <w:ins w:id="140" w:author="Stephenson, Erin" w:date="2015-10-20T16:16:00Z">
+        <w:r>
+          <w:t xml:space="preserve">different </w:t>
+        </w:r>
+      </w:ins>
+      <w:ins w:id="141" w:author="Stephenson, Erin" w:date="2015-10-20T14:22:00Z">
+        <w:r>
+          <w:t>metabolic disease states (</w:t>
+        </w:r>
+      </w:ins>
+      <w:commentRangeStart w:id="142"/>
+      <w:ins w:id="143" w:author="Stephenson, Erin" w:date="2015-10-20T16:15:00Z">
+        <w:r>
+          <w:t>Russell, 2014</w:t>
+        </w:r>
+        <w:commentRangeEnd w:id="142"/>
+        <w:r>
+          <w:rPr>
+            <w:rStyle w:val="CommentReference"/>
+          </w:rPr>
+          <w:commentReference w:id="142"/>
+        </w:r>
+      </w:ins>
+      <w:ins w:id="144" w:author="Stephenson, Erin" w:date="2015-10-20T14:22:00Z">
+        <w:r>
+          <w:t xml:space="preserve">). </w:t>
+        </w:r>
+      </w:ins>
+      <w:ins w:id="145" w:author="Stephenson, Erin" w:date="2015-10-20T16:40:00Z">
+        <w:r>
+          <w:t>In this study</w:t>
+        </w:r>
+      </w:ins>
+      <w:ins w:id="146" w:author="Stephenson, Erin" w:date="2015-10-20T16:38:00Z">
+        <w:r>
+          <w:t xml:space="preserve">, we </w:t>
+        </w:r>
+      </w:ins>
+      <w:ins w:id="147" w:author="Stephenson, Erin" w:date="2015-10-20T16:40:00Z">
+        <w:r>
+          <w:t xml:space="preserve">have </w:t>
+        </w:r>
+      </w:ins>
+      <w:ins w:id="148" w:author="Stephenson, Erin" w:date="2015-10-20T16:38:00Z">
+        <w:r>
+          <w:t>investigate</w:t>
+        </w:r>
+      </w:ins>
+      <w:ins w:id="149" w:author="Stephenson, Erin" w:date="2015-10-20T16:40:00Z">
+        <w:r>
+          <w:t>d</w:t>
+        </w:r>
+      </w:ins>
+      <w:ins w:id="150" w:author="Stephenson, Erin" w:date="2015-10-20T16:38:00Z">
+        <w:r>
+          <w:t xml:space="preserve"> the effect</w:t>
+        </w:r>
+      </w:ins>
+      <w:ins w:id="151" w:author="Stephenson, Erin" w:date="2015-10-20T16:40:00Z">
+        <w:r>
+          <w:t>s</w:t>
+        </w:r>
+      </w:ins>
+      <w:ins w:id="152" w:author="Stephenson, Erin" w:date="2015-10-20T16:38:00Z">
+        <w:r>
+          <w:t xml:space="preserve"> of </w:t>
+        </w:r>
+      </w:ins>
+      <w:ins w:id="153" w:author="Stephenson, Erin" w:date="2015-10-20T16:39:00Z">
         <w:r>
           <w:rPr>
             <w:i/>
-          </w:rPr>
-          <w:t>in utero</w:t>
-        </w:r>
-        <w:r>
-          <w:t xml:space="preserve"> exposure to </w:t>
-        </w:r>
-      </w:ins>
-      <w:ins w:id="5" w:author="Stephenson, Erin" w:date="2015-10-21T09:35:00Z">
-        <w:r>
-          <w:t>Environmentally Persistent Free Radicals</w:t>
-        </w:r>
-      </w:ins>
-      <w:ins w:id="6" w:author="Stephenson, Erin" w:date="2015-10-21T09:32:00Z">
-        <w:r>
-          <w:t xml:space="preserve"> </w:t>
-        </w:r>
-      </w:ins>
-      <w:ins w:id="7" w:author="Stephenson, Erin" w:date="2015-10-21T09:35:00Z">
-        <w:r>
-          <w:t xml:space="preserve">(EPFR’s) </w:t>
-        </w:r>
-      </w:ins>
-      <w:ins w:id="8" w:author="Stephenson, Erin" w:date="2015-10-21T09:32:00Z">
-        <w:r>
-          <w:t xml:space="preserve">on growth, metabolism, energy utilization and skeletal muscle mitochondrial function in a mouse model of diet-induced obesity. </w:t>
-        </w:r>
-      </w:ins>
-      <w:ins w:id="9" w:author="Stephenson, Erin" w:date="2015-10-21T09:33:00Z">
-        <w:r>
-          <w:t xml:space="preserve">Pregnant dams were treated with </w:t>
-        </w:r>
-      </w:ins>
-      <w:ins w:id="10" w:author="Stephenson, Erin" w:date="2015-10-21T09:40:00Z">
-        <w:r>
-          <w:t xml:space="preserve">either </w:t>
-        </w:r>
-      </w:ins>
-      <w:ins w:id="11" w:author="Stephenson, Erin" w:date="2015-10-21T09:33:00Z">
-        <w:r>
-          <w:t>MCP230</w:t>
-        </w:r>
-      </w:ins>
-      <w:ins w:id="12" w:author="Stephenson, Erin" w:date="2015-10-21T09:40:00Z">
-        <w:r>
-          <w:t xml:space="preserve">, </w:t>
-        </w:r>
-        <w:proofErr w:type="spellStart"/>
-        <w:r>
-          <w:t>cabosil</w:t>
-        </w:r>
-        <w:proofErr w:type="spellEnd"/>
-        <w:r>
-          <w:t xml:space="preserve"> (the unconjugated </w:t>
-        </w:r>
-      </w:ins>
-      <w:ins w:id="13" w:author="Stephenson, Erin" w:date="2015-10-21T09:41:00Z">
-        <w:r>
-          <w:t>particulate without the EPFR</w:t>
-        </w:r>
-      </w:ins>
-      <w:ins w:id="14" w:author="Stephenson, Erin" w:date="2015-10-21T09:40:00Z">
-        <w:r>
-          <w:t>) or saline</w:t>
-        </w:r>
-      </w:ins>
-      <w:ins w:id="15" w:author="Stephenson, Erin" w:date="2015-10-21T09:41:00Z">
-        <w:r>
-          <w:t>,</w:t>
-        </w:r>
-      </w:ins>
-      <w:ins w:id="16" w:author="Stephenson, Erin" w:date="2015-10-21T09:33:00Z">
-        <w:r>
-          <w:t xml:space="preserve"> </w:t>
-        </w:r>
-      </w:ins>
-      <w:ins w:id="17" w:author="Stephenson, Erin" w:date="2015-10-21T09:43:00Z">
-        <w:r>
-          <w:t xml:space="preserve">at days 10 and 17 of </w:t>
-        </w:r>
-      </w:ins>
-      <w:ins w:id="18" w:author="Stephenson, Erin" w:date="2015-10-21T09:36:00Z">
-        <w:r>
-          <w:t xml:space="preserve">gestation. </w:t>
-        </w:r>
-      </w:ins>
-      <w:ins w:id="19" w:author="Stephenson, Erin" w:date="2015-10-21T09:33:00Z">
-        <w:r>
-          <w:t xml:space="preserve">Male </w:t>
-        </w:r>
-      </w:ins>
-      <w:ins w:id="20" w:author="Stephenson, Erin" w:date="2015-10-21T09:36:00Z">
-        <w:r>
-          <w:t xml:space="preserve">offspring </w:t>
-        </w:r>
-      </w:ins>
-      <w:ins w:id="21" w:author="Stephenson, Erin" w:date="2015-10-21T09:37:00Z">
-        <w:r>
-          <w:t xml:space="preserve">were </w:t>
-        </w:r>
-      </w:ins>
-      <w:ins w:id="22" w:author="Stephenson, Erin" w:date="2015-10-21T09:38:00Z">
-        <w:r>
-          <w:t xml:space="preserve">weaned onto </w:t>
-        </w:r>
-      </w:ins>
-      <w:ins w:id="23" w:author="Stephenson, Erin" w:date="2015-10-21T09:43:00Z">
-        <w:r>
-          <w:t xml:space="preserve">standard rodent </w:t>
-        </w:r>
-      </w:ins>
-      <w:ins w:id="24" w:author="Stephenson, Erin" w:date="2015-10-21T09:38:00Z">
-        <w:r>
-          <w:t>chow</w:t>
-        </w:r>
-      </w:ins>
-      <w:ins w:id="25" w:author="Stephenson, Erin" w:date="2015-10-21T09:42:00Z">
-        <w:r>
-          <w:t xml:space="preserve"> at 21 d</w:t>
-        </w:r>
-      </w:ins>
-      <w:ins w:id="26" w:author="Stephenson, Erin" w:date="2015-10-21T09:38:00Z">
-        <w:r>
-          <w:t xml:space="preserve"> then switched to </w:t>
-        </w:r>
-      </w:ins>
-      <w:ins w:id="27" w:author="Stephenson, Erin" w:date="2015-10-21T09:37:00Z">
-        <w:r>
-          <w:t xml:space="preserve">a high fat diet (45% </w:t>
-        </w:r>
-        <w:proofErr w:type="spellStart"/>
-        <w:r>
-          <w:t>kCal</w:t>
-        </w:r>
-        <w:proofErr w:type="spellEnd"/>
-        <w:r>
-          <w:t xml:space="preserve"> from fat) </w:t>
-        </w:r>
-      </w:ins>
-      <w:ins w:id="28" w:author="Stephenson, Erin" w:date="2015-10-21T09:42:00Z">
-        <w:r>
-          <w:t>at</w:t>
-        </w:r>
-      </w:ins>
-      <w:ins w:id="29" w:author="Stephenson, Erin" w:date="2015-10-21T09:37:00Z">
-        <w:r>
-          <w:t xml:space="preserve"> 10 </w:t>
-        </w:r>
-        <w:proofErr w:type="spellStart"/>
-        <w:r>
-          <w:t>wk</w:t>
-        </w:r>
-        <w:proofErr w:type="spellEnd"/>
-        <w:r>
-          <w:t xml:space="preserve"> of age</w:t>
-        </w:r>
-      </w:ins>
-      <w:ins w:id="30" w:author="Stephenson, Erin" w:date="2015-10-21T09:42:00Z">
-        <w:r>
-          <w:t xml:space="preserve"> for 12 wk</w:t>
-        </w:r>
-      </w:ins>
-      <w:ins w:id="31" w:author="Stephenson, Erin" w:date="2015-10-21T09:37:00Z">
-        <w:r>
-          <w:t xml:space="preserve">. </w:t>
-        </w:r>
-      </w:ins>
-      <w:ins w:id="32" w:author="Stephenson, Erin" w:date="2015-10-21T09:45:00Z">
-        <w:r>
-          <w:t xml:space="preserve">At 10 </w:t>
-        </w:r>
-        <w:proofErr w:type="spellStart"/>
-        <w:r>
-          <w:t>wk</w:t>
-        </w:r>
-        <w:proofErr w:type="spellEnd"/>
-        <w:r>
-          <w:t xml:space="preserve"> of age, mice that were exposed to MCP230 </w:t>
-        </w:r>
-        <w:r>
-          <w:rPr>
-            <w:i/>
-            <w:rPrChange w:id="33" w:author="Stephenson, Erin" w:date="2015-10-21T09:45:00Z">
+            <w:rPrChange w:id="154" w:author="Stephenson, Erin" w:date="2015-10-20T16:39:00Z">
               <w:rPr/>
             </w:rPrChange>
           </w:rPr>
           <w:t>in utero</w:t>
         </w:r>
         <w:r>
-          <w:t xml:space="preserve"> had a higher body weight</w:t>
-        </w:r>
-      </w:ins>
-      <w:ins w:id="34" w:author="Stephenson, Erin" w:date="2015-10-21T09:46:00Z">
-        <w:r>
-          <w:t xml:space="preserve"> and both greater total body fat and fat-free mass.</w:t>
-        </w:r>
-      </w:ins>
-      <w:bookmarkStart w:id="35" w:name="_GoBack"/>
-      <w:bookmarkEnd w:id="35"/>
-      <w:del w:id="36" w:author="Stephenson, Erin" w:date="2015-10-21T09:36:00Z">
-        <w:r>
-          <w:br w:type="page"/>
+          <w:t xml:space="preserve"> exposure to </w:t>
+        </w:r>
+      </w:ins>
+      <w:ins w:id="155" w:author="Stephenson, Erin" w:date="2015-10-20T16:38:00Z">
+        <w:r>
+          <w:t xml:space="preserve">EPFR’s on </w:t>
+        </w:r>
+      </w:ins>
+      <w:ins w:id="156" w:author="Stephenson, Erin" w:date="2015-10-20T16:39:00Z">
+        <w:r>
+          <w:t xml:space="preserve">growth, metabolism, energy utilization and </w:t>
+        </w:r>
+      </w:ins>
+      <w:ins w:id="157" w:author="Stephenson, Erin" w:date="2015-10-20T16:38:00Z">
+        <w:r>
+          <w:t>skeletal muscle mitochondrial function</w:t>
+        </w:r>
+      </w:ins>
+      <w:ins w:id="158" w:author="Stephenson, Erin" w:date="2015-10-20T16:39:00Z">
+        <w:r>
+          <w:t xml:space="preserve"> in a mouse model of diet-induced obesity. </w:t>
+        </w:r>
+      </w:ins>
+    </w:p>
+    <w:p>
+      <w:pPr>
+        <w:rPr>
+          <w:del w:id="159" w:author="Stephenson, Erin" w:date="2015-10-20T14:22:00Z"/>
+        </w:rPr>
+      </w:pPr>
+    </w:p>
+    <w:p>
+      <w:pPr>
+        <w:rPr>
+          <w:del w:id="160" w:author="Stephenson, Erin" w:date="2015-10-20T14:22:00Z"/>
+        </w:rPr>
+      </w:pPr>
+      <w:commentRangeStart w:id="161"/>
+      <w:del w:id="162" w:author="Stephenson, Erin" w:date="2015-10-20T14:22:00Z">
+        <w:r>
+          <w:delText xml:space="preserve">One theory is </w:delText>
         </w:r>
       </w:del>
     </w:p>
     <w:p>
       <w:pPr>
-        <w:pStyle w:val="Heading1"/>
-      </w:pPr>
-      <w:r>
-        <w:lastRenderedPageBreak/>
-        <w:t>Introduction</w:t>
-      </w:r>
-    </w:p>
-    <w:p>
-      <w:r>
-        <w:t xml:space="preserve">Obesity is a major global </w:t>
-      </w:r>
-      <w:r>
-        <w:t xml:space="preserve">health concern and emerging data supports a role for environmental pollutants in the pathogenesis of obesity and its comorbidities. </w:t>
-      </w:r>
-      <w:r>
-        <w:t>Indeed, s</w:t>
-      </w:r>
-      <w:r>
-        <w:t xml:space="preserve">everal studies have linked </w:t>
-      </w:r>
-      <w:r>
-        <w:t xml:space="preserve">the exposure to </w:t>
-      </w:r>
-      <w:r>
-        <w:t xml:space="preserve">environmentally persistent free radicals (EPFR’s), compounds that result from the incomplete combustion of organic materials, to </w:t>
-      </w:r>
-      <w:r>
-        <w:t>impaired</w:t>
-      </w:r>
-      <w:r>
-        <w:t xml:space="preserve"> metabolic health in humans</w:t>
-      </w:r>
-      <w:ins w:id="37" w:author="Dave Bridges" w:date="2015-10-20T09:03:00Z">
-        <w:r>
-          <w:t xml:space="preserve"> </w:t>
-        </w:r>
-      </w:ins>
-      <w:ins w:id="38" w:author="Dave Bridges" w:date="2015-10-20T09:06:00Z">
-        <w:r>
-          <w:fldChar w:fldCharType="begin" w:fldLock="1"/>
-        </w:r>
-      </w:ins>
-      <w:r>
-        <w:instrText>ADDIN CSL_CITATION { "citationItems" : [ { "id" : "ITEM-1", "itemData" : { "DOI" : "10.1097/JOM.0b013e31815dba70", "ISSN" : "1076-2752", "PMID" : "18188079", "abstract" : "OBJECTIVE: Air pollution is associated with an increased risk for cardiovascular events. Many of the biological pathways involved could also promote diabetes mellitus (DM). We therefore investigated the association between DM prevalence and exposure to traffic-related air pollution (nitrogen dioxide [NO 2]). METHODS: Study participants were patients who attended two respiratory clinics in Hamilton (n = 5228) and Toronto (n = 2406). The diagnosis of DM was ascertained by linkage to administrative databases of the Ontario universal Health Insurance Plan for patients aged 40 years and above. Geographic Information systems methodology was used to assign individual estimates of NO2 based on a network of samplers in each city. Logistic regression was used to estimate the relations between NO2 exposures and the odds of DM diagnosis. RESULTS: After adjusting for age, body mass index, and neighborhood income there were positive effects in women on the odds ratio for DM for each 1 ppb NO2 exposure in Toronto (OR 1.055, 95% CI: 0.99 to 1.11) and Hamilton (OR 1.029, 95% CI: 0.98 to 1.08). In a meta-analytic model including both cities, there was a significant effect in women (OR = 1.04; 95% CI: 1.00 to 1.08). Across the inter-quartile range (approximately 4 ppb NO2) there was nearly a 17% increase in the odds of DM for women. There were no positive associations among men. CONCLUSIONS: Exposure to NO2, a marker of traffic-related air pollutants, was associated with DM prevalence among women. Exposure estimate errors in men may explain the apparent gender difference. These results suggest that common air pollutants are associated with DM and warrant more investigation to determine if this is a cause-and-effect relationship.", "author" : [ { "dropping-particle" : "", "family" : "Brook", "given" : "Robert D", "non-dropping-particle" : "", "parse-names" : false, "suffix" : "" }, { "dropping-particle" : "", "family" : "Jerrett", "given" : "Michael", "non-dropping-particle" : "", "parse-names" : false, "suffix" : "" }, { "dropping-particle" : "", "family" : "Brook", "given" : "Jeffrey R", "non-dropping-particle" : "", "parse-names" : false, "suffix" : "" }, { "dropping-particle" : "", "family" : "Bard", "given" : "Robert L", "non-dropping-particle" : "", "parse-names" : false, "suffix" : "" }, { "dropping-particle" : "", "family" : "Finkelstein", "given" : "Murray M", "non-dropping-particle" : "", "parse-names" : false, "suffix" : "" } ], "container-title" : "Journal of occupational and environmental medicine / American College of Occupational and Environmental Medicine", "id" : "ITEM-1", "issue" : "1", "issued" : { "date-parts" : [ [ "2008", "1" ] ] }, "page" : "32-8", "title" : "The relationship between diabetes mellitus and traffic-related air pollution.", "type" : "article-journal", "volume" : "50" }, "uris" : [ "http://www.mendeley.com/documents/?uuid=dfa9a4cb-9e40-4154-a2ba-6aba1161720a" ] }, { "id" : "ITEM-2", "itemData" : { "DOI" : "10.1016/j.envres.2011.09.016", "ISSN" : "1096-0953", "PMID" : "22000598", "abstract" : "BACKGROUND: Air pollution has been associated with adverse cardiovascular effects.\n\nOBJECTIVE: To measure the association between air pollution, spirometry, blood pressure, and exercise capacity.\n\nMETHODS: We used data from 5604 subjects collected during the Canada Health Measures Survey to test the association between air pollution measured on the day of the survey and spirometry (n=5011 subjects), blood pressure, and exercise capacity (n=3789 subjects).\n\nRESULTS: An interquartile range (IQR) increase in ozone (17.0 ppb) was significantly associated with a 0.883% higher resting heart rate, a 0.718% higher systolic and 0.407% higher diastolic blood pressure, a 0.393% lower FEV1/FVC expressed as a percentage of predicted, and a 1.52% reduction in the aerobic fitness score (p&lt;0.05). Resting systolic and diastolic blood pressure were approximately 0.5 mmHg higher for an (IQR 4.5 \u03bcg/m3) increase in PM2.5 (IQR 4.5 \u03bcg/m3) and 1 mmHg higher for a 12.6 ppb increase in NO2 (IQR 12.6 ppb). An increase in PM2.5 was also associated with an approximate 0.4% decrease in percent predicted FEV1 and FVC (p&lt;0.05).\n\nCONCLUSION: Exposure to higher concentrations of air pollution was associated with higher resting blood pressure and lower ventilatory function. Ozone was associated with reduced exercise capacity.", "author" : [ { "dropping-particle" : "", "family" : "Cakmak", "given" : "Sabit", "non-dropping-particle" : "", "parse-names" : false, "suffix" : "" }, { "dropping-particle" : "", "family" : "Dales", "given" : "Robert", "non-dropping-particle" : "", "parse-names" : false, "suffix" : "" }, { "dropping-particle" : "", "family" : "Leech", "given" : "Judith", "non-dropping-particle" : "", "parse-names" : false, "suffix" : "" }, { "dropping-particle" : "", "family" : "Liu", "given" : "Ling", "non-dropping-particle" : "", "parse-names" : false, "suffix" : "" } ], "container-title" : "Environmental research", "id" : "ITEM-2", "issue" : "8", "issued" : { "date-parts" : [ [ "2011", "11" ] ] }, "page" : "1309-12", "publisher" : "Elsevier", "title" : "The influence of air pollution on cardiovascular and pulmonary function and exercise capacity: Canadian Health Measures Survey (CHMS).", "type" : "article-journal", "volume" : "111" }, "uris" : [ "http://www.mendeley.com/documents/?uuid=990b3476-0d7a-4a3c-bb86-d11f6d641a46" ] }, { "id" : "ITEM-3", "itemData" : { "DOI" : "10.2337/dc11-1155", "ISSN" : "1935-5548", "PMID" : "22074722", "abstract" : "OBJECTIVE: Animal and cross-sectional epidemiological studies suggest a link between air pollution and diabetes, whereas the limited prospective data show mixed results. We studied the association between long-term exposure to traffic-related air pollution and incidence of diabetes.\n\nRESEARCH DESIGN AND METHODS: We followed 57,053 participants of the Danish Diet, Cancer, and Health cohort in the Danish National Diabetes Register between baseline (1993-1997) and 27 June 2006. We estimated the mean levels of nitrogen dioxide (NO(2)) at the residential addresses of the cohort participants since 1971 and modeled the association between NO(2) and diabetes incidence with a Cox regression model, separately for two definitions of diabetes: all cases and a more strict definition where unconfirmed cases were excluded.\n\nRESULTS: Over a mean follow-up of 9.7 years of 51,818 eligible subjects, there were 4,040 (7.8%) incident diabetes cases in total and 2,877 (5.5%) with confirmed diagnoses. Air pollution was not associated with all diabetes cases (hazard ratio 1.00 [95% CI 0.97-1.04] per interquartile range of 4.9 \u03bcg/m(3) mean NO(2) levels since 1971), but a borderline statistically significant association was detected with confirmed cases of diabetes (1.04 [1.00-1.08]). Among confirmed diabetes cases, effects were significantly enhanced in nonsmokers (1.12 [1.05-1.20]) and physically active people (1.10 [1.03-1.16]).\n\nCONCLUSIONS: Long-term exposure to traffic-related air pollution may contribute to the development of diabetes, especially in individuals with a healthy lifestyle, nonsmokers, and physically active individuals.", "author" : [ { "dropping-particle" : "", "family" : "Andersen", "given" : "Zorana J", "non-dropping-particle" : "", "parse-names" : false, "suffix" : "" }, { "dropping-particle" : "", "family" : "Raaschou-Nielsen", "given" : "Ole", "non-dropping-particle" : "", "parse-names" : false, "suffix" : "" }, { "dropping-particle" : "", "family" : "Ketzel", "given" : "Matthias", "non-dropping-particle" : "", "parse-names" : false, "suffix" : "" }, { "dropping-particle" : "", "family" : "Jensen", "given" : "Steen S", "non-dropping-particle" : "", "parse-names" : false, "suffix" : "" }, { "dropping-particle" : "", "family" : "Hvidberg", "given" : "Martin", "non-dropping-particle" : "", "parse-names" : false, "suffix" : "" }, { "dropping-particle" : "", "family" : "Loft", "given" : "Steffen", "non-dropping-particle" : "", "parse-names" : false, "suffix" : "" }, { "dropping-particle" : "", "family" : "Tj\u00f8nneland", "given" : "Anne", "non-dropping-particle" : "", "parse-names" : false, "suffix" : "" }, { "dropping-particle" : "", "family" : "Overvad", "given" : "Kim", "non-dropping-particle" : "", "parse-names" : false, "suffix" : "" }, { "dropping-particle" : "", "family" : "S\u00f8rensen", "given" : "Mette", "non-dropping-particle" : "", "parse-names" : false, "suffix" : "" } ], "container-title" : "Diabetes care", "id" : "ITEM-3", "issue" : "1", "issued" : { "date-parts" : [ [ "2012", "1" ] ] }, "page" : "92-8", "title" : "Diabetes incidence and long-term exposure to air pollution: a cohort study.", "type" : "article-journal", "volume" : "35" }, "uris" : [ "http://www.mendeley.com/documents/?uuid=32b97284-2791-42d4-b039-c411f329a2b5" ] }, { "id" : "ITEM-4", "itemData" : { "DOI" : "10.1007/s00125-013-2925-x", "ISSN" : "1432-0428", "PMID" : "23666166", "abstract" : "AIMS/HYPOTHESIS: Epidemiological studies that have examined associations between long-term exposure to traffic-related air pollution and type 2 diabetes mellitus in adults are inconsistent, and studies on insulin resistance are scarce. We aimed to assess the association between traffic-related air pollution and insulin resistance in children. METHODS: Fasting blood samples were collected from 397 10-year-old children in two prospective German birth cohort studies. Individual-level exposures to traffic-related air pollutants at the birth address were estimated by land use regression models. The association between air pollution and HOMA of insulin resistance (HOMA-IR) was analysed using a linear model adjusted for several covariates including birthweight, pubertal status and BMI. Models were also further adjusted for second-hand smoke exposure at home. Sensitivity analyses that assessed the impact of relocating, study design and sex were performed. RESULTS: In all crude and adjusted models, levels of insulin resistance were greater in children with higher exposure to air pollution. Insulin resistance increased by 17.0% (95% CI 5.0, 30.3) and 18.7% (95% CI 2.9, 36.9) for every 2SDs increase in ambient NO2 and particulate matter \u226410 \u03bcm in diameter, respectively. Proximity to the nearest major road increased insulin resistance by 7.2% (95% CI 0.8, 14.0) per 500 m. CONCLUSIONS/INTERPRETATION: Traffic-related air pollution may increase the risk of insulin resistance. Given the ubiquitous nature of air pollution and the high incidence of insulin resistance in the general population, the associations examined here may have potentially important public health effects despite the small/moderate effect sizes observed.", "author" : [ { "dropping-particle" : "", "family" : "Thiering", "given" : "E", "non-dropping-particle" : "", "parse-names" : false, "suffix" : "" }, { "dropping-particle" : "", "family" : "Cyrys", "given" : "J", "non-dropping-particle" : "", "parse-names" : false, "suffix" : "" }, { "dropping-particle" : "", "family" : "Kratzsch", "given" : "J", "non-dropping-particle" : "", "parse-names" : false, "suffix" : "" }, { "dropping-particle" : "", "family" : "Meisinger", "given" : "C", "non-dropping-particle" : "", "parse-names" : false, "suffix" : "" }, { "dropping-particle" : "", "family" : "Hoffmann", "given" : "B", "non-dropping-particle" : "", "parse-names" : false, "suffix" : "" }, { "dropping-particle" : "", "family" : "Berdel", "given" : "D", "non-dropping-particle" : "", "parse-names" : false, "suffix" : "" }, { "dropping-particle" : "", "family" : "Berg", "given" : "A", "non-dropping-particle" : "von", "parse-names" : false, "suffix" : "" }, { "dropping-particle" : "", "family" : "Koletzko", "given" : "S", "non-dropping-particle" : "", "parse-names" : false, "suffix" : "" }, { "dropping-particle" : "", "family" : "Bauer", "given" : "C-P", "non-dropping-particle" : "", "parse-names" : false, "suffix" : "" }, { "dropping-particle" : "", "family" : "Heinrich", "given" : "J", "non-dropping-particle" : "", "parse-names" : false, "suffix" : "" } ], "container-title" : "Diabetologia", "id" : "ITEM-4", "issue" : "8", "issued" : { "date-parts" : [ [ "2013", "8" ] ] }, "page" : "1696-704", "title" : "Long-term exposure to traffic-related air pollution and insulin resistance in children: results from the GINIplus and LISAplus birth cohorts.", "type" : "article-journal", "volume" : "56" }, "uris" : [ "http://www.mendeley.com/documents/?uuid=ad3d4817-1fd2-463f-9102-0cf76ea72b3b" ] } ], "mendeley" : { "formattedCitation" : "(1\u20134)", "plainTextFormattedCitation" : "(1\u20134)", "previouslyFormattedCitation" : "(1\u20134)" }, "properties" : { "noteIndex" : 0 }, "schema" : "https://github.com/citation-style-language/schema/raw/master/csl-citation.json" }</w:instrText>
-      </w:r>
-      <w:r>
-        <w:fldChar w:fldCharType="separate"/>
-      </w:r>
-      <w:r>
-        <w:rPr>
-          <w:noProof/>
-        </w:rPr>
-        <w:t>(1–4)</w:t>
-      </w:r>
-      <w:ins w:id="39" w:author="Dave Bridges" w:date="2015-10-20T09:06:00Z">
-        <w:r>
-          <w:fldChar w:fldCharType="end"/>
-        </w:r>
-      </w:ins>
-      <w:r>
-        <w:t xml:space="preserve"> </w:t>
-      </w:r>
-      <w:del w:id="40" w:author="Dave Bridges" w:date="2015-10-20T09:06:00Z">
-        <w:r>
-          <w:delText>(</w:delText>
-        </w:r>
-        <w:commentRangeStart w:id="41"/>
-        <w:r>
-          <w:delText>Brook 2008, Cakmak 2011, Andersen 2012, Thiering 2013</w:delText>
-        </w:r>
-        <w:commentRangeEnd w:id="41"/>
-        <w:r>
-          <w:rPr>
-            <w:rStyle w:val="CommentReference"/>
-          </w:rPr>
-          <w:commentReference w:id="41"/>
-        </w:r>
-        <w:r>
-          <w:delText>)</w:delText>
-        </w:r>
-        <w:r>
-          <w:delText xml:space="preserve"> </w:delText>
+        <w:rPr>
+          <w:del w:id="163" w:author="Stephenson, Erin" w:date="2015-10-20T14:22:00Z"/>
+        </w:rPr>
+      </w:pPr>
+      <w:del w:id="164" w:author="Stephenson, Erin" w:date="2015-10-20T14:22:00Z">
+        <w:r>
+          <w:tab/>
         </w:r>
       </w:del>
-      <w:r>
-        <w:t xml:space="preserve">and </w:t>
-      </w:r>
-      <w:r>
-        <w:t>animals</w:t>
-      </w:r>
-      <w:ins w:id="42" w:author="Dave Bridges" w:date="2015-10-20T09:06:00Z">
-        <w:r>
-          <w:t xml:space="preserve"> </w:t>
-        </w:r>
-      </w:ins>
-      <w:r>
-        <w:t xml:space="preserve"> </w:t>
-      </w:r>
-      <w:ins w:id="43" w:author="Dave Bridges" w:date="2015-10-20T09:07:00Z">
-        <w:r>
-          <w:fldChar w:fldCharType="begin" w:fldLock="1"/>
-        </w:r>
-      </w:ins>
-      <w:r>
-        <w:instrText>ADDIN CSL_CITATION { "citationItems" : [ { "id" : "ITEM-1", "itemData" : { "DOI" : "10.1136/thx.51.12.1216", "ISBN" : "143", "ISSN" : "0040-6376", "PMID" : "8994518", "abstract" : "BACKGROUND: Epidemiological evidence has implicated fine particulate air pollution, particularly particles less than 10 microns in diameter (PM10), in the development of exacerbations of asthma and chronic obstructive pulmonary disease (COPD) although the mechanism is unknown. The hypothesis that PM10 particles induce oxidant stress, causing inflammation and injury to airway epithelium, was tested. METHODS: The effects of intratracheal instillation of PM10 was assessed in rat lungs (three per group). Inflammatory cell influx was measured by bronchoalveolar lavage (BAL) and air space epithelial permeability was assessed as the total protein in BAL fluid in vivo. The oxidant properties of PM10 particles were determined by their ability to cause damage to plasmid DNA and by changes in reduced (GSH) and oxidised (GSSG) glutathione. The effects of PM10 particles were compared in some experiments with those of fine (CB) and ultrafine (ufCB) carbon black particles. RESULTS: Six hours after intratracheal instillation of PM10 there was an influx of neutrophils (up to 15% of total cells in BAL fluid) into the alveolar space, increased epithelial permeability, the mean (SE) total protein in the BAL fluid increasing from 0.39 (0.01) to 0.62 (0.01) mg/ml, and increased lactate dehydrogenase (LDH) concentrations in the BAL fluid. An even greater inflammatory response was seen following intratracheal instillation of ufCB but not following CB instillation. PM10 particles had free radical activity in vivo, as shown by a decrease in GSH levels in the BAL fluid from 0.36 (0.05) to 0.25 (0.01) nmol/ml following instillation. The free radical activity of PM10 was confirmed in vitro by its ability to deplete supercoiled plasmid DNA, an effect which could be reversed by mannitol, a specific hydroxyl radical scavenger. BAL fluid leucocytes from rats treated with PM10 produced greater amounts of nitric oxide (NO), measured as nitrite (control 3.07 (0.33), treated 4.45 (0.23) microM/1 x 10(6) cells), and tumour necrosis factor alpha (control 21.0 (3.1), treated 179.2 (29.4) units/l x 10(6) cells) in culture than those obtained from control animals. Since the PM10 preparation was contaminated with small amounts of filter fibres due to the extraction process, the effects of instillation of filter fibres alone was assessed. These studies showed that filter fibres did not account for the proinflammatory and injurious effects of the PM10 suspension. CONCLUSIONS: These findings provid\u2026", "author" : [ { "dropping-particle" : "", "family" : "Li", "given" : "X Y", "non-dropping-particle" : "", "parse-names" : false, "suffix" : "" }, { "dropping-particle" : "", "family" : "Gilmour", "given" : "P S", "non-dropping-particle" : "", "parse-names" : false, "suffix" : "" }, { "dropping-particle" : "", "family" : "Donaldson", "given" : "K", "non-dropping-particle" : "", "parse-names" : false, "suffix" : "" }, { "dropping-particle" : "", "family" : "MacNee", "given" : "W", "non-dropping-particle" : "", "parse-names" : false, "suffix" : "" } ], "container-title" : "Thorax", "id" : "ITEM-1", "issued" : { "date-parts" : [ [ "1996" ] ] }, "page" : "1216-1222", "title" : "Free radical activity and pro-inflammatory effects of particulate air pollution (PM10) in vivo and in vitro.", "type" : "article-journal", "volume" : "51" }, "uris" : [ "http://www.mendeley.com/documents/?uuid=4bb86b4a-eed5-47d9-b094-75d378fb4682" ] }, { "id" : "ITEM-2", "itemData" : { "DOI" : "10.1161/CIRCULATIONAHA.108.799015", "ISSN" : "1524-4539", "PMID" : "19153269", "abstract" : "BACKGROUND: There is a strong link between urbanization and type 2 diabetes mellitus. Although a multitude of mechanisms have been proposed, there are no studies evaluating the impact of ambient air pollutants and the propensity to develop type 2 diabetes mellitus. We hypothesized that exposure to ambient fine particulate matter (&lt;2.5 mum; PM(2.5)) exaggerates diet-induced insulin resistance, adipose inflammation, and visceral adiposity.\n\nMETHODS AND RESULTS: Male C57BL/6 mice were fed high-fat chow for 10 weeks and randomly assigned to concentrated ambient PM(2.5) or filtered air (n=14 per group) for 24 weeks. PM(2.5)-exposed C57BL/6 mice exhibited marked whole-body insulin resistance, systemic inflammation, and an increase in visceral adiposity. PM(2.5) exposure induced signaling abnormalities characteristic of insulin resistance, including decreased Akt and endothelial nitric oxide synthase phosphorylation in the endothelium and increased protein kinase C expression. These abnormalilties were associated with abnormalities in vascular relaxation to insulin and acetylcholine. PM(2.5) increased adipose tissue macrophages (F4/80(+) cells) in visceral fat expressing higher levels of tumor necrosis factor-alpha/interleukin-6 and lower interleukin-10/N-acetyl-galactosamine specific lectin 1. To test the impact of PM(2.5) in eliciting direct monocyte infiltration into fat, we rendered FVBN mice expressing yellow fluorescent protein (YFP) under control of a monocyte-specific promoter (c-fms, c-fms(YFP)) diabetic over 10 weeks and then exposed these mice to PM(2.5) or saline intratracheally. PM(2.5) induced YFP cell accumulation in visceral fat and potentiated YFP cell adhesion in the microcirculation.\n\nCONCLUSIONS: PM(2.5) exposure exaggerates insulin resistance and visceral inflammation/adiposity. These findings provide a new link between air pollution and type 2 diabetes mellitus.", "author" : [ { "dropping-particle" : "", "family" : "Sun", "given" : "Qinghua", "non-dropping-particle" : "", "parse-names" : false, "suffix" : "" }, { "dropping-particle" : "", "family" : "Yue", "given" : "Peibin", "non-dropping-particle" : "", "parse-names" : false, "suffix" : "" }, { "dropping-particle" : "", "family" : "Deiuliis", "given" : "Jeffrey a", "non-dropping-particle" : "", "parse-names" : false, "suffix" : "" }, { "dropping-particle" : "", "family" : "Lumeng", "given" : "Carey N.", "non-dropping-particle" : "", "parse-names" : false, "suffix" : "" }, { "dropping-particle" : "", "family" : "Kampfrath", "given" : "Thomas", "non-dropping-particle" : "", "parse-names" : false, "suffix" : "" }, { "dropping-particle" : "", "family" : "Mikolaj", "given" : "Michael B", "non-dropping-particle" : "", "parse-names" : false, "suffix" : "" }, { "dropping-particle" : "", "family" : "Cai", "given" : "Ying", "non-dropping-particle" : "", "parse-names" : false, "suffix" : "" }, { "dropping-particle" : "", "family" : "Ostrowski", "given" : "Michael C", "non-dropping-particle" : "", "parse-names" : false, "suffix" : "" }, { "dropping-particle" : "", "family" : "Lu", "given" : "Bo", "non-dropping-particle" : "", "parse-names" : false, "suffix" : "" }, { "dropping-particle" : "", "family" : "Parthasarathy", "given" : "Sampath", "non-dropping-particle" : "", "parse-names" : false, "suffix" : "" }, { "dropping-particle" : "", "family" : "Brook", "given" : "Robert D", "non-dropping-particle" : "", "parse-names" : false, "suffix" : "" }, { "dropping-particle" : "", "family" : "Moffatt-Bruce", "given" : "Susan D", "non-dropping-particle" : "", "parse-names" : false, "suffix" : "" }, { "dropping-particle" : "", "family" : "Chen", "given" : "Lung Chi", "non-dropping-particle" : "", "parse-names" : false, "suffix" : "" }, { "dropping-particle" : "", "family" : "Rajagopalan", "given" : "Sanjay", "non-dropping-particle" : "", "parse-names" : false, "suffix" : "" } ], "container-title" : "Circulation", "id" : "ITEM-2", "issue" : "4", "issued" : { "date-parts" : [ [ "2009", "2", "3" ] ] }, "page" : "538-46", "title" : "Ambient air pollution exaggerates adipose inflammation and insulin resistance in a mouse model of diet-induced obesity.", "type" : "article-journal", "volume" : "119" }, "uris" : [ "http://www.mendeley.com/documents/?uuid=6b56c48e-b6d0-4cd9-b409-32d7dfb0ca62" ] }, { "id" : "ITEM-3", "itemData" : { "DOI" : "10.1093/toxsci/kfr211", "ISBN" : "1096-0929 (Electronic)\\r1096-0929 (Linking)", "ISSN" : "10966080", "PMID" : "21873646", "abstract" : "We have previously shown that chronic exposure to ambient fine particulate matter (less than 2.5 \u03bcm in aerodynamic diameter, PM\u2082.\u2085) pollution in conjunction with high-fat diet induces insulin resistance through alterations in inflammatory pathways. In this study, we evaluated the effects of PM\u2082.\u2085 exposure over a substantive duration of a rodent's lifespan and focused on the impact of long-term exposure on adipose structure and function. C57BL/6 mice were exposed to PM\u2082.\u2085 or filtered air (FA) (6 h/day, 5 days/week) for duration of 10 months in Columbus, OH. At the end of the exposure, PM\u2082.\u2085-exposed mice demonstrated insulin resistance (IR) and a decrease in glucose tolerance compared with the FA-exposed group. Although there were no significant differences in circulating cytokines between PM\u2082.\u2085- and FA-exposed groups, circulating adiponectin and leptin were significantly decreased in PM\u2082.\u2085-exposed group. PM\u2082.\u2085 exposure also led to inflammatory response and oxidative stress as evidenced by increase of Nrf2-regulated antioxidant genes. Additionally, PM\u2082.\u2085 exposure decreased mitochondrial count in visceral adipose and mitochondrial size in interscapular adipose depots, which were associated with reduction of uncoupling protein 1 (UCP1) expression and downregulation of brown adipocyte-specific gene profiles. These findings suggest that long-term ambient PM\u2082.\u2085 exposure induces impaired glucose tolerance, IR, inflammation, and mitochondrial alteration, and thus, it is a risk factor for the development of type 2 diabetes.", "author" : [ { "dropping-particle" : "", "family" : "Xu", "given" : "Xiaohua", "non-dropping-particle" : "", "parse-names" : false, "suffix" : "" }, { "dropping-particle" : "", "family" : "Liu", "given" : "Cuiqing", "non-dropping-particle" : "", "parse-names" : false, "suffix" : "" }, { "dropping-particle" : "", "family" : "Xu", "given" : "Zhaobin", "non-dropping-particle" : "", "parse-names" : false, "suffix" : "" }, { "dropping-particle" : "", "family" : "Tzan", "given" : "Kevin", "non-dropping-particle" : "", "parse-names" : false, "suffix" : "" }, { "dropping-particle" : "", "family" : "Zhong", "given" : "Mianhua", "non-dropping-particle" : "", "parse-names" : false, "suffix" : "" }, { "dropping-particle" : "", "family" : "Wang", "given" : "Aixia", "non-dropping-particle" : "", "parse-names" : false, "suffix" : "" }, { "dropping-particle" : "", "family" : "Lippmann", "given" : "Morton", "non-dropping-particle" : "", "parse-names" : false, "suffix" : "" }, { "dropping-particle" : "", "family" : "Chen", "given" : "Lung-Chi Chi", "non-dropping-particle" : "", "parse-names" : false, "suffix" : "" }, { "dropping-particle" : "", "family" : "Rajagopalan", "given" : "Sanjay", "non-dropping-particle" : "", "parse-names" : false, "suffix" : "" }, { "dropping-particle" : "", "family" : "Sun", "given" : "Qinghua", "non-dropping-particle" : "", "parse-names" : false, "suffix" : "" } ], "container-title" : "Toxicological Sciences", "id" : "ITEM-3", "issue" : "1", "issued" : { "date-parts" : [ [ "2011", "11" ] ] }, "page" : "88-98", "title" : "Long-term exposure to ambient fine particulate pollution induces insulin resistance and mitochondrial alteration in adipose tissue", "type" : "article-journal", "volume" : "124" }, "uris" : [ "http://www.mendeley.com/documents/?uuid=56e378d3-0f3e-487c-82f2-1181aa30ec23" ] }, { "id" : "ITEM-4", "itemData" : { "DOI" : "10.1186/1743-8977-8-20", "ISSN" : "1743-8977", "PMID" : "21745393", "abstract" : "BACKGROUND: Prior studies have demonstrated a link between air pollution and metabolic diseases such as type II diabetes. Changes in adipose tissue and its mitochondrial content/function are closely associated with the development of insulin resistance and attendant metabolic complications. We investigated changes in adipose tissue structure and function in brown and white adipose depots in response to chronic ambient air pollutant exposure in a rodent model. METHODS: Male ApoE knockout (ApoE-/-) mice inhaled concentrated fine ambient PM (PM &lt; 2.5 \u03bcm in aerodynamic diameter; PM2.5) or filtered air (FA) for 6 hours/day, 5 days/week, for 2 months. We examined superoxide production by dihydroethidium staining; inflammatory responses by immunohistochemistry; and changes in white and brown adipocyte-specific gene profiles by real-time PCR and mitochondria by transmission electron microscopy in response to PM2.5 exposure in different adipose depots of ApoE-/- mice to understand responses to chronic inhalational stimuli. RESULTS: Exposure to PM2.5 induced an increase in the production of reactive oxygen species (ROS) in brown adipose depots. Additionally, exposure to PM2.5 decreased expression of uncoupling protein 1 in brown adipose tissue as measured by immunohistochemistry and Western blot. Mitochondrial number was significantly reduced in white (WAT) and brown adipose tissues (BAT), while mitochondrial size was also reduced in BAT. In BAT, PM2.5 exposure down-regulated brown adipocyte-specific genes, while white adipocyte-specific genes were differentially up-regulated. CONCLUSIONS: PM2.5 exposure triggers oxidative stress in BAT, and results in key alterations in mitochondrial gene expression and mitochondrial alterations that are pronounced in BAT. We postulate that exposure to PM2.5 may induce imbalance between white and brown adipose tissue functionality and thereby predispose to metabolic dysfunction.", "author" : [ { "dropping-particle" : "", "family" : "Xu", "given" : "Zhaobin", "non-dropping-particle" : "", "parse-names" : false, "suffix" : "" }, { "dropping-particle" : "", "family" : "Xu", "given" : "Xiaohua", "non-dropping-particle" : "", "parse-names" : false, "suffix" : "" }, { "dropping-particle" : "", "family" : "Zhong", "given" : "Mianhua", "non-dropping-particle" : "", "parse-names" : false, "suffix" : "" }, { "dropping-particle" : "", "family" : "Hotchkiss", "given" : "Ian P", "non-dropping-particle" : "", "parse-names" : false, "suffix" : "" }, { "dropping-particle" : "", "family" : "Lewandowski", "given" : "Ryan P", "non-dropping-particle" : "", "parse-names" : false, "suffix" : "" }, { "dropping-particle" : "", "family" : "Wagner", "given" : "James G", "non-dropping-particle" : "", "parse-names" : false, "suffix" : "" }, { "dropping-particle" : "", "family" : "Bramble", "given" : "Lori a", "non-dropping-particle" : "", "parse-names" : false, "suffix" : "" }, { "dropping-particle" : "", "family" : "Yang", "given" : "Yifeng", "non-dropping-particle" : "", "parse-names" : false, "suffix" : "" }, { "dropping-particle" : "", "family" : "Wang", "given" : "Aixia", "non-dropping-particle" : "", "parse-names" : false, "suffix" : "" }, { "dropping-particle" : "", "family" : "Harkema", "given" : "Jack R", "non-dropping-particle" : "", "parse-names" : false, "suffix" : "" }, { "dropping-particle" : "", "family" : "Lippmann", "given" : "Morton", "non-dropping-particle" : "", "parse-names" : false, "suffix" : "" }, { "dropping-particle" : "", "family" : "Rajagopalan", "given" : "Sanjay", "non-dropping-particle" : "", "parse-names" : false, "suffix" : "" }, { "dropping-particle" : "", "family" : "Chen", "given" : "Lung-Chi", "non-dropping-particle" : "", "parse-names" : false, "suffix" : "" }, { "dropping-particle" : "", "family" : "Sun", "given" : "Qinghua", "non-dropping-particle" : "", "parse-names" : false, "suffix" : "" } ], "container-title" : "Particle and fibre toxicology", "id" : "ITEM-4", "issue" : "1", "issued" : { "date-parts" : [ [ "2011", "1" ] ] }, "page" : "20", "publisher" : "BioMed Central Ltd", "title" : "Ambient particulate air pollution induces oxidative stress and alterations of mitochondria and gene expression in brown and white adipose tissues.", "type" : "article-journal", "volume" : "8" }, "uris" : [ "http://www.mendeley.com/documents/?uuid=7bdee750-40b8-45b1-9f8f-0c57bee074f9" ] }, { "id" : "ITEM-5", "itemData" : { "DOI" : "10.1186/s12989-014-0053-5", "ISSN" : "1743-8977", "PMID" : "25358444", "abstract" : "BACKGROUND: Prior experimental and epidemiologic data support a link between exposure to fine ambient particulate matter (&lt;2.5 \u03bcm in aerodynamic diameter, PM2.5) and development of insulin resistance/Type II diabetes mellitus (Type II DM). We investigated the role of hypothalamic inflammation in PM2.5-mediated diabetes development. METHODS: KKay mice, a genetically susceptible model of Type II DM, were assigned to either concentrated PM2.5 or filtered air (FA) for 4-8 weeks via a versatile aerosol concentrator and exposure system, or administered intra-cerebroventricular with either IKK\u03b2 inhibitor (IMD-0354) or TNF\u03b1 antibody (infliximab) for 4-5 weeks simultaneously with PM2.5 exposure. Glucose tolerance, insulin sensitivity, oxygen consumption and heat production were evaluated. At euthanasia, blood, spleen, visceral adipose tissue and hypothalamus were collected to measure inflammatory cells using flow cytometry. Standard immunohistochemical methods and quantitative PCR were used to assess targets of interest. RESULTS: PM2.5 exposure led to hyperglycemia and insulin resistance, which was accompanied by increased hypothalamic IL-6, TNF\u03b1, and IKK\u03b2 mRNA expression and microglial/astrocyte reactivity. Targeting the NF\u03baB pathway with intra-cerebroventricular administration of an IKK\u03b2 inhibitor [IMD-0354, n = 8 for each group)], but not TNF\u03b1 blockade with infliximab [(n = 6 for each group], improved glucose tolerance, insulin sensitivity, rectified energy homeostasis (O2 consumption, CO2 production, respiratory exchange ratio and heat generation) and reduced peripheral inflammation in response to PM2.5. CONCLUSIONS: Central inhibition of IKK\u03b2 prevents PM2.5 mediated peripheral inflammation and exaggeration of type II diabetes. These results provide novel insights into how air pollution may mediate susceptibility to insulin resistance and Type II DM.", "author" : [ { "dropping-particle" : "", "family" : "Liu", "given" : "Cuiqing", "non-dropping-particle" : "", "parse-names" : false, "suffix" : "" }, { "dropping-particle" : "", "family" : "Fonken", "given" : "Laura K", "non-dropping-particle" : "", "parse-names" : false, "suffix" : "" }, { "dropping-particle" : "", "family" : "Wang", "given" : "Aixia", "non-dropping-particle" : "", "parse-names" : false, "suffix" : "" }, { "dropping-particle" : "", "family" : "Maiseyeu", "given" : "Andrei", "non-dropping-particle" : "", "parse-names" : false, "suffix" : "" }, { "dropping-particle" : "", "family" : "Bai", "given" : "Yuntao", "non-dropping-particle" : "", "parse-names" : false, "suffix" : "" }, { "dropping-particle" : "", "family" : "Wang", "given" : "Tse-Yao", "non-dropping-particle" : "", "parse-names" : false, "suffix" : "" }, { "dropping-particle" : "", "family" : "Maurya", "given" : "Santosh", "non-dropping-particle" : "", "parse-names" : false, "suffix" : "" }, { "dropping-particle" : "", "family" : "Ko", "given" : "Yi-An", "non-dropping-particle" : "", "parse-names" : false, "suffix" : "" }, { "dropping-particle" : "", "family" : "Periasamy", "given" : "Muthu", "non-dropping-particle" : "", "parse-names" : false, "suffix" : "" }, { "dropping-particle" : "", "family" : "Dvonch", "given" : "Timothy", "non-dropping-particle" : "", "parse-names" : false, "suffix" : "" }, { "dropping-particle" : "", "family" : "Morishita", "given" : "Masako", "non-dropping-particle" : "", "parse-names" : false, "suffix" : "" }, { "dropping-particle" : "", "family" : "Brook", "given" : "Robert D", "non-dropping-particle" : "", "parse-names" : false, "suffix" : "" }, { "dropping-particle" : "", "family" : "Harkema", "given" : "Jack", "non-dropping-particle" : "", "parse-names" : false, "suffix" : "" }, { "dropping-particle" : "", "family" : "Ying", "given" : "Zhekang", "non-dropping-particle" : "", "parse-names" : false, "suffix" : "" }, { "dropping-particle" : "", "family" : "Mukherjee", "given" : "Bhramar", "non-dropping-particle" : "", "parse-names" : false, "suffix" : "" }, { "dropping-particle" : "", "family" : "Sun", "given" : "Qinghua", "non-dropping-particle" : "", "parse-names" : false, "suffix" : "" }, { "dropping-particle" : "", "family" : "Nelson", "given" : "Randy J", "non-dropping-particle" : "", "parse-names" : false, "suffix" : "" }, { "dropping-particle" : "", "family" : "Rajagopalan", "given" : "Sanjay", "non-dropping-particle" : "", "parse-names" : false, "suffix" : "" } ], "container-title" : "Particle and fibre toxicology", "id" : "ITEM-5", "issue" : "1", "issued" : { "date-parts" : [ [ "2014", "1" ] ] }, "page" : "53", "title" : "Central IKK\u03b2 inhibition prevents air pollution mediated peripheral inflammation and exaggeration of type II diabetes.", "type" : "article-journal", "volume" : "11" }, "uris" : [ "http://www.mendeley.com/documents/?uuid=0fc1b3e3-487d-4b4a-a60f-fdc0792b792d" ] } ], "mendeley" : { "formattedCitation" : "(5\u20139)", "plainTextFormattedCitation" : "(5\u20139)", "previouslyFormattedCitation" : "(5\u20139)" }, "properties" : { "noteIndex" : 0 }, "schema" : "https://github.com/citation-style-language/schema/raw/master/csl-citation.json" }</w:instrText>
-      </w:r>
-      <w:r>
-        <w:fldChar w:fldCharType="separate"/>
-      </w:r>
-      <w:r>
-        <w:rPr>
-          <w:noProof/>
-        </w:rPr>
-        <w:t>(5–9)</w:t>
-      </w:r>
-      <w:ins w:id="44" w:author="Dave Bridges" w:date="2015-10-20T09:07:00Z">
-        <w:r>
-          <w:fldChar w:fldCharType="end"/>
-        </w:r>
-        <w:r>
-          <w:t>.</w:t>
-        </w:r>
-      </w:ins>
-      <w:del w:id="45" w:author="Dave Bridges" w:date="2015-10-20T09:07:00Z">
-        <w:r>
-          <w:delText>(</w:delText>
-        </w:r>
-        <w:commentRangeStart w:id="46"/>
-        <w:r>
-          <w:delText>Li 1996, Sun 2009, Xu 2011a&amp;b, Liu 2014</w:delText>
-        </w:r>
-        <w:commentRangeEnd w:id="46"/>
-        <w:r>
-          <w:rPr>
-            <w:rStyle w:val="CommentReference"/>
-          </w:rPr>
-          <w:commentReference w:id="46"/>
-        </w:r>
-        <w:r>
-          <w:delText>)</w:delText>
-        </w:r>
-        <w:r>
-          <w:delText>.</w:delText>
-        </w:r>
-      </w:del>
-      <w:r>
-        <w:t xml:space="preserve"> </w:t>
-      </w:r>
-      <w:r>
-        <w:t>Specifically, c</w:t>
-      </w:r>
-      <w:r>
-        <w:t xml:space="preserve">ross-sectional studies of human subjects who are chronically exposed to combustion derived particulate matter have shown associations with type </w:t>
-      </w:r>
-      <w:del w:id="47" w:author="Stephenson, Erin" w:date="2015-10-20T16:40:00Z">
-        <w:r>
-          <w:delText>II</w:delText>
-        </w:r>
-      </w:del>
-      <w:ins w:id="48" w:author="Stephenson, Erin" w:date="2015-10-20T16:40:00Z">
-        <w:r>
-          <w:t>2</w:t>
-        </w:r>
-      </w:ins>
-      <w:r>
-        <w:t xml:space="preserve"> diabetes and cardiovascular disease </w:t>
-      </w:r>
-      <w:r>
-        <w:fldChar w:fldCharType="begin" w:fldLock="1"/>
-      </w:r>
-      <w:r>
-        <w:instrText>ADDIN CSL_CITATION { "citationItems" : [ { "id" : "ITEM-1", "itemData" : { "DOI" : "10.1007/s00125-013-2925-x", "ISSN" : "1432-0428", "PMID" : "23666166", "abstract" : "AIMS/HYPOTHESIS: Epidemiological studies that have examined associations between long-term exposure to traffic-related air pollution and type 2 diabetes mellitus in adults are inconsistent, and studies on insulin resistance are scarce. We aimed to assess the association between traffic-related air pollution and insulin resistance in children. METHODS: Fasting blood samples were collected from 397 10-year-old children in two prospective German birth cohort studies. Individual-level exposures to traffic-related air pollutants at the birth address were estimated by land use regression models. The association between air pollution and HOMA of insulin resistance (HOMA-IR) was analysed using a linear model adjusted for several covariates including birthweight, pubertal status and BMI. Models were also further adjusted for second-hand smoke exposure at home. Sensitivity analyses that assessed the impact of relocating, study design and sex were performed. RESULTS: In all crude and adjusted models, levels of insulin resistance were greater in children with higher exposure to air pollution. Insulin resistance increased by 17.0% (95% CI 5.0, 30.3) and 18.7% (95% CI 2.9, 36.9) for every 2SDs increase in ambient NO2 and particulate matter \u226410 \u03bcm in diameter, respectively. Proximity to the nearest major road increased insulin resistance by 7.2% (95% CI 0.8, 14.0) per 500 m. CONCLUSIONS/INTERPRETATION: Traffic-related air pollution may increase the risk of insulin resistance. Given the ubiquitous nature of air pollution and the high incidence of insulin resistance in the general population, the associations examined here may have potentially important public health effects despite the small/moderate effect sizes observed.", "author" : [ { "dropping-particle" : "", "family" : "Thiering", "given" : "E", "non-dropping-particle" : "", "parse-names" : false, "suffix" : "" }, { "dropping-particle" : "", "family" : "Cyrys", "given" : "J", "non-dropping-particle" : "", "parse-names" : false, "suffix" : "" }, { "dropping-particle" : "", "family" : "Kratzsch", "given" : "J", "non-dropping-particle" : "", "parse-names" : false, "suffix" : "" }, { "dropping-particle" : "", "family" : "Meisinger", "given" : "C", "non-dropping-particle" : "", "parse-names" : false, "suffix" : "" }, { "dropping-particle" : "", "family" : "Hoffmann", "given" : "B", "non-dropping-particle" : "", "parse-names" : false, "suffix" : "" }, { "dropping-particle" : "", "family" : "Berdel", "given" : "D", "non-dropping-particle" : "", "parse-names" : false, "suffix" : "" }, { "dropping-particle" : "", "family" : "Berg", "given" : "A", "non-dropping-particle" : "von", "parse-names" : false, "suffix" : "" }, { "dropping-particle" : "", "family" : "Koletzko", "given" : "S", "non-dropping-particle" : "", "parse-names" : false, "suffix" : "" }, { "dropping-particle" : "", "family" : "Bauer", "given" : "C-P", "non-dropping-particle" : "", "parse-names" : false, "suffix" : "" }, { "dropping-particle" : "", "family" : "Heinrich", "given" : "J", "non-dropping-particle" : "", "parse-names" : false, "suffix" : "" } ], "container-title" : "Diabetologia", "id" : "ITEM-1", "issue" : "8", "issued" : { "date-parts" : [ [ "2013", "8" ] ] }, "page" : "1696-704", "title" : "Long-term exposure to traffic-related air pollution and insulin resistance in children: results from the GINIplus and LISAplus birth cohorts.", "type" : "article-journal", "volume" : "56" }, "uris" : [ "http://www.mendeley.com/documents/?uuid=ad3d4817-1fd2-463f-9102-0cf76ea72b3b" ] }, { "id" : "ITEM-2", "itemData" : { "DOI" : "10.2337/dc11-1155", "ISSN" : "1935-5548", "PMID" : "22074722", "abstract" : "OBJECTIVE: Animal and cross-sectional epidemiological studies suggest a link between air pollution and diabetes, whereas the limited prospective data show mixed results. We studied the association between long-term exposure to traffic-related air pollution and incidence of diabetes.\n\nRESEARCH DESIGN AND METHODS: We followed 57,053 participants of the Danish Diet, Cancer, and Health cohort in the Danish National Diabetes Register between baseline (1993-1997) and 27 June 2006. We estimated the mean levels of nitrogen dioxide (NO(2)) at the residential addresses of the cohort participants since 1971 and modeled the association between NO(2) and diabetes incidence with a Cox regression model, separately for two definitions of diabetes: all cases and a more strict definition where unconfirmed cases were excluded.\n\nRESULTS: Over a mean follow-up of 9.7 years of 51,818 eligible subjects, there were 4,040 (7.8%) incident diabetes cases in total and 2,877 (5.5%) with confirmed diagnoses. Air pollution was not associated with all diabetes cases (hazard ratio 1.00 [95% CI 0.97-1.04] per interquartile range of 4.9 \u03bcg/m(3) mean NO(2) levels since 1971), but a borderline statistically significant association was detected with confirmed cases of diabetes (1.04 [1.00-1.08]). Among confirmed diabetes cases, effects were significantly enhanced in nonsmokers (1.12 [1.05-1.20]) and physically active people (1.10 [1.03-1.16]).\n\nCONCLUSIONS: Long-term exposure to traffic-related air pollution may contribute to the development of diabetes, especially in individuals with a healthy lifestyle, nonsmokers, and physically active individuals.", "author" : [ { "dropping-particle" : "", "family" : "Andersen", "given" : "Zorana J", "non-dropping-particle" : "", "parse-names" : false, "suffix" : "" }, { "dropping-particle" : "", "family" : "Raaschou-Nielsen", "given" : "Ole", "non-dropping-particle" : "", "parse-names" : false, "suffix" : "" }, { "dropping-particle" : "", "family" : "Ketzel", "given" : "Matthias", "non-dropping-particle" : "", "parse-names" : false, "suffix" : "" }, { "dropping-particle" : "", "family" : "Jensen", "given" : "Steen S", "non-dropping-particle" : "", "parse-names" : false, "suffix" : "" }, { "dropping-particle" : "", "family" : "Hvidberg", "given" : "Martin", "non-dropping-particle" : "", "parse-names" : false, "suffix" : "" }, { "dropping-particle" : "", "family" : "Loft", "given" : "Steffen", "non-dropping-particle" : "", "parse-names" : false, "suffix" : "" }, { "dropping-particle" : "", "family" : "Tj\u00f8nneland", "given" : "Anne", "non-dropping-particle" : "", "parse-names" : false, "suffix" : "" }, { "dropping-particle" : "", "family" : "Overvad", "given" : "Kim", "non-dropping-particle" : "", "parse-names" : false, "suffix" : "" }, { "dropping-particle" : "", "family" : "S\u00f8rensen", "given" : "Mette", "non-dropping-particle" : "", "parse-names" : false, "suffix" : "" } ], "container-title" : "Diabetes care", "id" : "ITEM-2", "issue" : "1", "issued" : { "date-parts" : [ [ "2012", "1" ] ] }, "page" : "92-8", "title" : "Diabetes incidence and long-term exposure to air pollution: a cohort study.", "type" : "article-journal", "volume" : "35" }, "uris" : [ "http://www.mendeley.com/documents/?uuid=32b97284-2791-42d4-b039-c411f329a2b5" ] }, { "id" : "ITEM-3", "itemData" : { "DOI" : "10.1097/JOM.0b013e31815dba70", "ISSN" : "1076-2752", "PMID" : "18188079", "abstract" : "OBJECTIVE: Air pollution is associated with an increased risk for cardiovascular events. Many of the biological pathways involved could also promote diabetes mellitus (DM). We therefore investigated the association between DM prevalence and exposure to traffic-related air pollution (nitrogen dioxide [NO 2]). METHODS: Study participants were patients who attended two respiratory clinics in Hamilton (n = 5228) and Toronto (n = 2406). The diagnosis of DM was ascertained by linkage to administrative databases of the Ontario universal Health Insurance Plan for patients aged 40 years and above. Geographic Information systems methodology was used to assign individual estimates of NO2 based on a network of samplers in each city. Logistic regression was used to estimate the relations between NO2 exposures and the odds of DM diagnosis. RESULTS: After adjusting for age, body mass index, and neighborhood income there were positive effects in women on the odds ratio for DM for each 1 ppb NO2 exposure in Toronto (OR 1.055, 95% CI: 0.99 to 1.11) and Hamilton (OR 1.029, 95% CI: 0.98 to 1.08). In a meta-analytic model including both cities, there was a significant effect in women (OR = 1.04; 95% CI: 1.00 to 1.08). Across the inter-quartile range (approximately 4 ppb NO2) there was nearly a 17% increase in the odds of DM for women. There were no positive associations among men. CONCLUSIONS: Exposure to NO2, a marker of traffic-related air pollutants, was associated with DM prevalence among women. Exposure estimate errors in men may explain the apparent gender difference. These results suggest that common air pollutants are associated with DM and warrant more investigation to determine if this is a cause-and-effect relationship.", "author" : [ { "dropping-particle" : "", "family" : "Brook", "given" : "Robert D", "non-dropping-particle" : "", "parse-names" : false, "suffix" : "" }, { "dropping-particle" : "", "family" : "Jerrett", "given" : "Michael", "non-dropping-particle" : "", "parse-names" : false, "suffix" : "" }, { "dropping-particle" : "", "family" : "Brook", "given" : "Jeffrey R", "non-dropping-particle" : "", "parse-names" : false, "suffix" : "" }, { "dropping-particle" : "", "family" : "Bard", "given" : "Robert L", "non-dropping-particle" : "", "parse-names" : false, "suffix" : "" }, { "dropping-particle" : "", "family" : "Finkelstein", "given" : "Murray M", "non-dropping-particle" : "", "parse-names" : false, "suffix" : "" } ], "container-title" : "Journal of occupational and environmental medicine / American College of Occupational and Environmental Medicine", "id" : "ITEM-3", "issue" : "1", "issued" : { "date-parts" : [ [ "2008", "1" ] ] }, "page" : "32-8", "title" : "The relationship between diabetes mellitus and traffic-related air pollution.", "type" : "article-journal", "volume" : "50" }, "uris" : [ "http://www.mendeley.com/documents/?uuid=dfa9a4cb-9e40-4154-a2ba-6aba1161720a" ] } ], "mendeley" : { "formattedCitation" : "(1, 4, 3)", "plainTextFormattedCitation" : "(1, 4, 3)", "previouslyFormattedCitation" : "(1, 4, 3)" }, "properties" : { "noteIndex" : 0 }, "schema" : "https://github.com/citation-style-language/schema/raw/master/csl-citation.json" }</w:instrText>
-      </w:r>
-      <w:r>
-        <w:fldChar w:fldCharType="separate"/>
-      </w:r>
-      <w:r>
-        <w:rPr>
-          <w:noProof/>
-        </w:rPr>
-        <w:t>(1, 4, 3)</w:t>
-      </w:r>
-      <w:r>
-        <w:fldChar w:fldCharType="end"/>
-      </w:r>
-      <w:r>
-        <w:t>, whereas m</w:t>
-      </w:r>
-      <w:r>
-        <w:t xml:space="preserve">urine models of chronic particulate matter exposure </w:t>
-      </w:r>
-      <w:r>
-        <w:t>indicate</w:t>
-      </w:r>
-      <w:r>
-        <w:t xml:space="preserve"> that pollutants lead to eleva</w:t>
-      </w:r>
-      <w:r>
-        <w:t>ted adipose tissue inflammation</w:t>
-      </w:r>
-      <w:r>
-        <w:t xml:space="preserve"> and insulin resistance </w:t>
-      </w:r>
-      <w:r>
-        <w:fldChar w:fldCharType="begin" w:fldLock="1"/>
-      </w:r>
-      <w:r>
-        <w:instrText>ADDIN CSL_CITATION { "citationItems" : [ { "id" : "ITEM-1", "itemData" : { "DOI" : "10.1161/CIRCULATIONAHA.108.799015", "ISSN" : "1524-4539", "PMID" : "19153269", "abstract" : "BACKGROUND: There is a strong link between urbanization and type 2 diabetes mellitus. Although a multitude of mechanisms have been proposed, there are no studies evaluating the impact of ambient air pollutants and the propensity to develop type 2 diabetes mellitus. We hypothesized that exposure to ambient fine particulate matter (&lt;2.5 mum; PM(2.5)) exaggerates diet-induced insulin resistance, adipose inflammation, and visceral adiposity.\n\nMETHODS AND RESULTS: Male C57BL/6 mice were fed high-fat chow for 10 weeks and randomly assigned to concentrated ambient PM(2.5) or filtered air (n=14 per group) for 24 weeks. PM(2.5)-exposed C57BL/6 mice exhibited marked whole-body insulin resistance, systemic inflammation, and an increase in visceral adiposity. PM(2.5) exposure induced signaling abnormalities characteristic of insulin resistance, including decreased Akt and endothelial nitric oxide synthase phosphorylation in the endothelium and increased protein kinase C expression. These abnormalilties were associated with abnormalities in vascular relaxation to insulin and acetylcholine. PM(2.5) increased adipose tissue macrophages (F4/80(+) cells) in visceral fat expressing higher levels of tumor necrosis factor-alpha/interleukin-6 and lower interleukin-10/N-acetyl-galactosamine specific lectin 1. To test the impact of PM(2.5) in eliciting direct monocyte infiltration into fat, we rendered FVBN mice expressing yellow fluorescent protein (YFP) under control of a monocyte-specific promoter (c-fms, c-fms(YFP)) diabetic over 10 weeks and then exposed these mice to PM(2.5) or saline intratracheally. PM(2.5) induced YFP cell accumulation in visceral fat and potentiated YFP cell adhesion in the microcirculation.\n\nCONCLUSIONS: PM(2.5) exposure exaggerates insulin resistance and visceral inflammation/adiposity. These findings provide a new link between air pollution and type 2 diabetes mellitus.", "author" : [ { "dropping-particle" : "", "family" : "Sun", "given" : "Qinghua", "non-dropping-particle" : "", "parse-names" : false, "suffix" : "" }, { "dropping-particle" : "", "family" : "Yue", "given" : "Peibin", "non-dropping-particle" : "", "parse-names" : false, "suffix" : "" }, { "dropping-particle" : "", "family" : "Deiuliis", "given" : "Jeffrey a", "non-dropping-particle" : "", "parse-names" : false, "suffix" : "" }, { "dropping-particle" : "", "family" : "Lumeng", "given" : "Carey N.", "non-dropping-particle" : "", "parse-names" : false, "suffix" : "" }, { "dropping-particle" : "", "family" : "Kampfrath", "given" : "Thomas", "non-dropping-particle" : "", "parse-names" : false, "suffix" : "" }, { "dropping-particle" : "", "family" : "Mikolaj", "given" : "Michael B", "non-dropping-particle" : "", "parse-names" : false, "suffix" : "" }, { "dropping-particle" : "", "family" : "Cai", "given" : "Ying", "non-dropping-particle" : "", "parse-names" : false, "suffix" : "" }, { "dropping-particle" : "", "family" : "Ostrowski", "given" : "Michael C", "non-dropping-particle" : "", "parse-names" : false, "suffix" : "" }, { "dropping-particle" : "", "family" : "Lu", "given" : "Bo", "non-dropping-particle" : "", "parse-names" : false, "suffix" : "" }, { "dropping-particle" : "", "family" : "Parthasarathy", "given" : "Sampath", "non-dropping-particle" : "", "parse-names" : false, "suffix" : "" }, { "dropping-particle" : "", "family" : "Brook", "given" : "Robert D", "non-dropping-particle" : "", "parse-names" : false, "suffix" : "" }, { "dropping-particle" : "", "family" : "Moffatt-Bruce", "given" : "Susan D", "non-dropping-particle" : "", "parse-names" : false, "suffix" : "" }, { "dropping-particle" : "", "family" : "Chen", "given" : "Lung Chi", "non-dropping-particle" : "", "parse-names" : false, "suffix" : "" }, { "dropping-particle" : "", "family" : "Rajagopalan", "given" : "Sanjay", "non-dropping-particle" : "", "parse-names" : false, "suffix" : "" } ], "container-title" : "Circulation", "id" : "ITEM-1", "issue" : "4", "issued" : { "date-parts" : [ [ "2009", "2", "3" ] ] }, "page" : "538-46", "title" : "Ambient air pollution exaggerates adipose inflammation and insulin resistance in a mouse model of diet-induced obesity.", "type" : "article-journal", "volume" : "119" }, "uris" : [ "http://www.mendeley.com/documents/?uuid=6b56c48e-b6d0-4cd9-b409-32d7dfb0ca62" ] }, { "id" : "ITEM-2", "itemData" : { "DOI" : "10.1093/toxsci/kfr211", "ISBN" : "1096-0929 (Electronic)\\r1096-0929 (Linking)", "ISSN" : "10966080", "PMID" : "21873646", "abstract" : "We have previously shown that chronic exposure to ambient fine particulate matter (less than 2.5 \u03bcm in aerodynamic diameter, PM\u2082.\u2085) pollution in conjunction with high-fat diet induces insulin resistance through alterations in inflammatory pathways. In this study, we evaluated the effects of PM\u2082.\u2085 exposure over a substantive duration of a rodent's lifespan and focused on the impact of long-term exposure on adipose structure and function. C57BL/6 mice were exposed to PM\u2082.\u2085 or filtered air (FA) (6 h/day, 5 days/week) for duration of 10 months in Columbus, OH. At the end of the exposure, PM\u2082.\u2085-exposed mice demonstrated insulin resistance (IR) and a decrease in glucose tolerance compared with the FA-exposed group. Although there were no significant differences in circulating cytokines between PM\u2082.\u2085- and FA-exposed groups, circulating adiponectin and leptin were significantly decreased in PM\u2082.\u2085-exposed group. PM\u2082.\u2085 exposure also led to inflammatory response and oxidative stress as evidenced by increase of Nrf2-regulated antioxidant genes. Additionally, PM\u2082.\u2085 exposure decreased mitochondrial count in visceral adipose and mitochondrial size in interscapular adipose depots, which were associated with reduction of uncoupling protein 1 (UCP1) expression and downregulation of brown adipocyte-specific gene profiles. These findings suggest that long-term ambient PM\u2082.\u2085 exposure induces impaired glucose tolerance, IR, inflammation, and mitochondrial alteration, and thus, it is a risk factor for the development of type 2 diabetes.", "author" : [ { "dropping-particle" : "", "family" : "Xu", "given" : "Xiaohua", "non-dropping-particle" : "", "parse-names" : false, "suffix" : "" }, { "dropping-particle" : "", "family" : "Liu", "given" : "Cuiqing", "non-dropping-particle" : "", "parse-names" : false, "suffix" : "" }, { "dropping-particle" : "", "family" : "Xu", "given" : "Zhaobin", "non-dropping-particle" : "", "parse-names" : false, "suffix" : "" }, { "dropping-particle" : "", "family" : "Tzan", "given" : "Kevin", "non-dropping-particle" : "", "parse-names" : false, "suffix" : "" }, { "dropping-particle" : "", "family" : "Zhong", "given" : "Mianhua", "non-dropping-particle" : "", "parse-names" : false, "suffix" : "" }, { "dropping-particle" : "", "family" : "Wang", "given" : "Aixia", "non-dropping-particle" : "", "parse-names" : false, "suffix" : "" }, { "dropping-particle" : "", "family" : "Lippmann", "given" : "Morton", "non-dropping-particle" : "", "parse-names" : false, "suffix" : "" }, { "dropping-particle" : "", "family" : "Chen", "given" : "Lung-Chi Chi", "non-dropping-particle" : "", "parse-names" : false, "suffix" : "" }, { "dropping-particle" : "", "family" : "Rajagopalan", "given" : "Sanjay", "non-dropping-particle" : "", "parse-names" : false, "suffix" : "" }, { "dropping-particle" : "", "family" : "Sun", "given" : "Qinghua", "non-dropping-particle" : "", "parse-names" : false, "suffix" : "" } ], "container-title" : "Toxicological Sciences", "id" : "ITEM-2", "issue" : "1", "issued" : { "date-parts" : [ [ "2011", "11" ] ] }, "page" : "88-98", "title" : "Long-term exposure to ambient fine particulate pollution induces insulin resistance and mitochondrial alteration in adipose tissue", "type" : "article-journal", "volume" : "124" }, "uris" : [ "http://www.mendeley.com/documents/?uuid=56e378d3-0f3e-487c-82f2-1181aa30ec23" ] }, { "id" : "ITEM-3", "itemData" : { "DOI" : "10.1186/s12989-014-0053-5", "ISSN" : "1743-8977", "PMID" : "25358444", "abstract" : "BACKGROUND: Prior experimental and epidemiologic data support a link between exposure to fine ambient particulate matter (&lt;2.5 \u03bcm in aerodynamic diameter, PM2.5) and development of insulin resistance/Type II diabetes mellitus (Type II DM). We investigated the role of hypothalamic inflammation in PM2.5-mediated diabetes development. METHODS: KKay mice, a genetically susceptible model of Type II DM, were assigned to either concentrated PM2.5 or filtered air (FA) for 4-8 weeks via a versatile aerosol concentrator and exposure system, or administered intra-cerebroventricular with either IKK\u03b2 inhibitor (IMD-0354) or TNF\u03b1 antibody (infliximab) for 4-5 weeks simultaneously with PM2.5 exposure. Glucose tolerance, insulin sensitivity, oxygen consumption and heat production were evaluated. At euthanasia, blood, spleen, visceral adipose tissue and hypothalamus were collected to measure inflammatory cells using flow cytometry. Standard immunohistochemical methods and quantitative PCR were used to assess targets of interest. RESULTS: PM2.5 exposure led to hyperglycemia and insulin resistance, which was accompanied by increased hypothalamic IL-6, TNF\u03b1, and IKK\u03b2 mRNA expression and microglial/astrocyte reactivity. Targeting the NF\u03baB pathway with intra-cerebroventricular administration of an IKK\u03b2 inhibitor [IMD-0354, n = 8 for each group)], but not TNF\u03b1 blockade with infliximab [(n = 6 for each group], improved glucose tolerance, insulin sensitivity, rectified energy homeostasis (O2 consumption, CO2 production, respiratory exchange ratio and heat generation) and reduced peripheral inflammation in response to PM2.5. CONCLUSIONS: Central inhibition of IKK\u03b2 prevents PM2.5 mediated peripheral inflammation and exaggeration of type II diabetes. These results provide novel insights into how air pollution may mediate susceptibility to insulin resistance and Type II DM.", "author" : [ { "dropping-particle" : "", "family" : "Liu", "given" : "Cuiqing", "non-dropping-particle" : "", "parse-names" : false, "suffix" : "" }, { "dropping-particle" : "", "family" : "Fonken", "given" : "Laura K", "non-dropping-particle" : "", "parse-names" : false, "suffix" : "" }, { "dropping-particle" : "", "family" : "Wang", "given" : "Aixia", "non-dropping-particle" : "", "parse-names" : false, "suffix" : "" }, { "dropping-particle" : "", "family" : "Maiseyeu", "given" : "Andrei", "non-dropping-particle" : "", "parse-names" : false, "suffix" : "" }, { "dropping-particle" : "", "family" : "Bai", "given" : "Yuntao", "non-dropping-particle" : "", "parse-names" : false, "suffix" : "" }, { "dropping-particle" : "", "family" : "Wang", "given" : "Tse-Yao", "non-dropping-particle" : "", "parse-names" : false, "suffix" : "" }, { "dropping-particle" : "", "family" : "Maurya", "given" : "Santosh", "non-dropping-particle" : "", "parse-names" : false, "suffix" : "" }, { "dropping-particle" : "", "family" : "Ko", "given" : "Yi-An", "non-dropping-particle" : "", "parse-names" : false, "suffix" : "" }, { "dropping-particle" : "", "family" : "Periasamy", "given" : "Muthu", "non-dropping-particle" : "", "parse-names" : false, "suffix" : "" }, { "dropping-particle" : "", "family" : "Dvonch", "given" : "Timothy", "non-dropping-particle" : "", "parse-names" : false, "suffix" : "" }, { "dropping-particle" : "", "family" : "Morishita", "given" : "Masako", "non-dropping-particle" : "", "parse-names" : false, "suffix" : "" }, { "dropping-particle" : "", "family" : "Brook", "given" : "Robert D", "non-dropping-particle" : "", "parse-names" : false, "suffix" : "" }, { "dropping-particle" : "", "family" : "Harkema", "given" : "Jack", "non-dropping-particle" : "", "parse-names" : false, "suffix" : "" }, { "dropping-particle" : "", "family" : "Ying", "given" : "Zhekang", "non-dropping-particle" : "", "parse-names" : false, "suffix" : "" }, { "dropping-particle" : "", "family" : "Mukherjee", "given" : "Bhramar", "non-dropping-particle" : "", "parse-names" : false, "suffix" : "" }, { "dropping-particle" : "", "family" : "Sun", "given" : "Qinghua", "non-dropping-particle" : "", "parse-names" : false, "suffix" : "" }, { "dropping-particle" : "", "family" : "Nelson", "given" : "Randy J", "non-dropping-particle" : "", "parse-names" : false, "suffix" : "" }, { "dropping-particle" : "", "family" : "Rajagopalan", "given" : "Sanjay", "non-dropping-particle" : "", "parse-names" : false, "suffix" : "" } ], "container-title" : "Particle and fibre toxicology", "id" : "ITEM-3", "issue" : "1", "issued" : { "date-parts" : [ [ "2014", "1" ] ] }, "page" : "53", "title" : "Central IKK\u03b2 inhibition prevents air pollution mediated peripheral inflammation and exaggeration of type II diabetes.", "type" : "article-journal", "volume" : "11" }, "uris" : [ "http://www.mendeley.com/documents/?uuid=0fc1b3e3-487d-4b4a-a60f-fdc0792b792d" ] } ], "mendeley" : { "formattedCitation" : "(6, 7, 9)", "plainTextFormattedCitation" : "(6, 7, 9)", "previouslyFormattedCitation" : "(6, 7, 9)" }, "properties" : { "noteIndex" : 0 }, "schema" : "https://github.com/citation-style-language/schema/raw/master/csl-citation.json" }</w:instrText>
-      </w:r>
-      <w:r>
-        <w:fldChar w:fldCharType="separate"/>
-      </w:r>
-      <w:r>
-        <w:rPr>
-          <w:noProof/>
-        </w:rPr>
-        <w:t>(6, 7, 9)</w:t>
-      </w:r>
-      <w:r>
-        <w:fldChar w:fldCharType="end"/>
-      </w:r>
-      <w:r>
-        <w:t>.</w:t>
-      </w:r>
-      <w:r>
-        <w:t xml:space="preserve"> Despite these associations, there is a gap in our understanding of how chronic exposure to EPFR’s causes metabolic health abnormalities. </w:t>
-      </w:r>
-    </w:p>
-    <w:p/>
-    <w:p>
-      <w:pPr>
-        <w:rPr>
-          <w:ins w:id="49" w:author="Stephenson, Erin" w:date="2015-10-20T14:22:00Z"/>
-        </w:rPr>
-      </w:pPr>
-      <w:r>
-        <w:t>Gestational and early-life exposure to combustion-derived particulate matter has been associated with an increased risk of obesity in humans</w:t>
-      </w:r>
-      <w:ins w:id="50" w:author="Dave Bridges" w:date="2015-10-20T09:07:00Z">
-        <w:r>
-          <w:t xml:space="preserve"> </w:t>
-        </w:r>
-      </w:ins>
-      <w:ins w:id="51" w:author="Dave Bridges" w:date="2015-10-20T09:10:00Z">
-        <w:r>
-          <w:fldChar w:fldCharType="begin" w:fldLock="1"/>
-        </w:r>
-      </w:ins>
-      <w:r>
-        <w:instrText>ADDIN CSL_CITATION { "citationItems" : [ { "id" : "ITEM-1", "itemData" : { "DOI" : "10.1136/jech.50.3.306", "ISSN" : "0143-005X", "PMID" : "8935463", "abstract" : "STUDY OBJECTIVE: To examine the association between parental smoking habits and the nutrient intake and food choice of teenagers aged 16-17 years, allowing for differences in teenage smoking and the social class and regional distribution of the participants. DESIGN: Data were collected from the 1970 longitudinal birth cohort, cross-sectionally at 16-17 years. The smoking habits of teenagers were evaluated from a questionnaire completed by the subjects themselves, and the smoking habits of parents by interview. The nutrient and food intakes of teenagers were quantitatively assessed using a four day unweighed dietary diary. SETTING: The participants were distributed throughout Britain. PARTICIPANTS: A subsample of 1222 males and 1735 females was isolated from respondents to the 1970 birth cohort 16-17 year data collection sweep undertaken in 1986-87. MAIN RESULTS: Parental smoking habits were associated with different dietary patterns among teenagers regardless of whether the teenagers themselves smoked. Dietary differences noted were similar to those observed previously among smokers, with lower intakes of fibre, vitamin C, vitamin E, folates, and magnesium in particular reported among both males and females in households where parents were smokers. These lower intakes were associated with lower intakes of fruit juices, wholemeal bread, and some vegetables. CONCLUSION: Teenagers who lived with parents who smoked had different nutrient and food intakes to those with non-smoking parents, and teenagers exposed to parental smoking appeared to have similar dietary patterns to teenagers who themselves smoked.", "author" : [ { "dropping-particle" : "", "family" : "Crawley", "given" : "H F", "non-dropping-particle" : "", "parse-names" : false, "suffix" : "" }, { "dropping-particle" : "", "family" : "While", "given" : "D", "non-dropping-particle" : "", "parse-names" : false, "suffix" : "" } ], "container-title" : "Journal of Epidemiology &amp; Community Health", "id" : "ITEM-1", "issued" : { "date-parts" : [ [ "1996" ] ] }, "page" : "306-312", "title" : "Parental smoking and the nutrient intake and food choice of British teenagers aged 16-17 years.", "type" : "article-journal", "volume" : "50" }, "uris" : [ "http://www.mendeley.com/documents/?uuid=c1711216-1054-44c6-812c-ecfdac5a23de" ] }, { "id" : "ITEM-2", "itemData" : { "ISSN" : "0031-4005", "PMID" : "8604263", "abstract" : "OBJECTIVE: To assess the association between parental smoking and the diet quality of children residing in low-income housholds in the United States. MTHODS: Data from 515 low-income children (less than or equal to 185% of the poverty line), ages 2 to 17, who participated in the 1989 and 1990 United States Department of Agriculture Continuing Survey of Food Intakes of Individuals were examined. Diet quality was assessed by examining the average daily amount of nutrients consumed per 1000 kcal for protein, fiber, and 14 essential vitamins and minerals as well as total energy, percent of energy from total fat and saturated fat, and cholesterol and sodium intakes using the 3-day average of one 24-hour recall and 2 days of diet records. Parental smoking was categorized as four levels (nonsmoker; 1 to 10, 11 to 20, and more than 20) on the basis of the average number of cigarettes smoked per day by the sample child's parents. Analysis of covariance examined differences in the children's nutrient intake among the four smoking categories while controling for race, mother's age and occupation, child age, and sex. RESULTS: Low-income children with parents who smoked (n = 235) were more likely to be white (P &lt;.001), had younger mothers (P &lt;.05) and were more likely to have mothers employed in blue-collar occupations (P &lt;.001) than children whose parents were nonsmokers (N = 280). Children whose parents smoked more than 20 cigarettes per day had a higher level of energy from saturated fat, and children whose parents smoked 11 to 20 cigarettes per day had the highest cholesterol intakes in comparison with the rest of the sample. Parental smoking was also related to total fiber intake per 1000 kcal, with children of smokers having lower fiber intakes than children of nonsmokers. CONCLUSIONS: On average, low-income children of smokers had a poorer diet quality than low-income children of nonsmokers, thus increasing their future risk of chronic disease.", "author" : [ { "dropping-particle" : "", "family" : "Johnson", "given" : "R K", "non-dropping-particle" : "", "parse-names" : false, "suffix" : "" }, { "dropping-particle" : "", "family" : "Wang", "given" : "M Q", "non-dropping-particle" : "", "parse-names" : false, "suffix" : "" }, { "dropping-particle" : "", "family" : "Smith", "given" : "M J", "non-dropping-particle" : "", "parse-names" : false, "suffix" : "" }, { "dropping-particle" : "", "family" : "Connolly", "given" : "G", "non-dropping-particle" : "", "parse-names" : false, "suffix" : "" } ], "container-title" : "Pediatrics", "id" : "ITEM-2", "issued" : { "date-parts" : [ [ "1996" ] ] }, "page" : "312-317", "title" : "The association between parental smoking and the diet quality of low-income children.", "type" : "article-journal", "volume" : "97" }, "uris" : [ "http://www.mendeley.com/documents/?uuid=8640b80c-500e-465b-adbc-1639cb0e525c" ] }, { "id" : "ITEM-3", "itemData" : { "ISSN" : "0022-3476", "PMID" : "9709707", "abstract" : "OBJECTIVE: Smokers have multiple adverse health-related behaviors and an increased risk of cardiovascular disease. We examined whether health behaviors in parents who smoke may influence children's health behaviors. STUDY DESIGN: Cross-sectional data from 10- to 12-year-olds (n = 800) entering a trial of health promotion programs. RESULTS: Smoking in children was independently associated with maternal (odds ratio 2.1, confidence interval 1.2, 3.8) and paternal smoking (odds ratio 2.1, confidence interval 1.2, 3.7) and was less likely in girls (odds ratio 0.4, confidence interval 0.2, 0.6). Maternal smoking and paternal smoking were additive predictors in children of lower physical activity (P = .0013 for mothers; P = .0476 for fathers) and more television watching (P = .0335 for mothers; P = .0241 for fathers). Children's fat intake was significantly greater if either parent smoked. Children's body mass index (P = .0183) and waist-to-hip ratio (P = .0009) were significantly greater if mothers smoked. CONCLUSIONS: Poor health behaviors associated with smoking in parents, particularly mothers, are likely to influence children's long-term risk of having lifestyle diseases. The results may also explain some of the apparent effects attributed to passive smoking in families.", "author" : [ { "dropping-particle" : "", "family" : "Burke", "given" : "V", "non-dropping-particle" : "", "parse-names" : false, "suffix" : "" }, { "dropping-particle" : "", "family" : "Gracey", "given" : "M P", "non-dropping-particle" : "", "parse-names" : false, "suffix" : "" }, { "dropping-particle" : "", "family" : "Milligan", "given" : "R A", "non-dropping-particle" : "", "parse-names" : false, "suffix" : "" }, { "dropping-particle" : "", "family" : "Thompson", "given" : "C", "non-dropping-particle" : "", "parse-names" : false, "suffix" : "" }, { "dropping-particle" : "", "family" : "Taggart", "given" : "A C", "non-dropping-particle" : "", "parse-names" : false, "suffix" : "" }, { "dropping-particle" : "", "family" : "Beilin", "given" : "L J", "non-dropping-particle" : "", "parse-names" : false, "suffix" : "" } ], "container-title" : "The Journal of pediatrics", "id" : "ITEM-3", "issued" : { "date-parts" : [ [ "1998" ] ] }, "page" : "206-213", "title" : "Parental smoking and risk factors for cardiovascular disease in 10- to 12-year-old children.", "type" : "article-journal", "volume" : "133" }, "uris" : [ "http://www.mendeley.com/documents/?uuid=86bf753d-c426-44e7-ba5c-4e142ce65e00" ] } ], "mendeley" : { "formattedCitation" : "(10\u201312)", "plainTextFormattedCitation" : "(10\u201312)", "previouslyFormattedCitation" : "(10\u201312)" }, "properties" : { "noteIndex" : 0 }, "schema" : "https://github.com/citation-style-language/schema/raw/master/csl-citation.json" }</w:instrText>
-      </w:r>
-      <w:r>
-        <w:fldChar w:fldCharType="separate"/>
-      </w:r>
-      <w:r>
-        <w:rPr>
-          <w:noProof/>
-        </w:rPr>
-        <w:t>(10–12)</w:t>
-      </w:r>
-      <w:ins w:id="52" w:author="Dave Bridges" w:date="2015-10-20T09:10:00Z">
-        <w:r>
-          <w:fldChar w:fldCharType="end"/>
-        </w:r>
-        <w:r>
-          <w:t>.</w:t>
-        </w:r>
-      </w:ins>
-      <w:del w:id="53" w:author="Dave Bridges" w:date="2015-10-20T09:10:00Z">
-        <w:r>
-          <w:delText xml:space="preserve"> (</w:delText>
-        </w:r>
-        <w:commentRangeStart w:id="54"/>
-        <w:r>
-          <w:delText>Crawley &amp; White 1996, Johnson 1996, Burke 1998</w:delText>
-        </w:r>
-        <w:commentRangeEnd w:id="54"/>
-        <w:r>
-          <w:rPr>
-            <w:rStyle w:val="CommentReference"/>
-          </w:rPr>
-          <w:commentReference w:id="54"/>
-        </w:r>
-        <w:r>
-          <w:delText>).</w:delText>
-        </w:r>
-      </w:del>
-      <w:r>
-        <w:t xml:space="preserve"> This association</w:t>
-      </w:r>
-      <w:r>
-        <w:t xml:space="preserve"> is supported by data obtained from animal studies</w:t>
-      </w:r>
-      <w:r>
-        <w:t>,</w:t>
-      </w:r>
-      <w:r>
-        <w:t xml:space="preserve"> where </w:t>
-      </w:r>
-      <w:r>
-        <w:t xml:space="preserve">the offspring of </w:t>
-      </w:r>
-      <w:r>
-        <w:t>pregnant female mice</w:t>
-      </w:r>
-      <w:r>
-        <w:t>,</w:t>
-      </w:r>
-      <w:r>
-        <w:t xml:space="preserve"> </w:t>
-      </w:r>
-      <w:r>
-        <w:t>which</w:t>
-      </w:r>
-      <w:r>
-        <w:t xml:space="preserve"> have been</w:t>
-      </w:r>
-      <w:r>
-        <w:t xml:space="preserve"> exposed to diesel exhaust</w:t>
-      </w:r>
-      <w:r>
-        <w:t xml:space="preserve"> </w:t>
-      </w:r>
-      <w:r>
-        <w:rPr>
-          <w:i/>
-        </w:rPr>
-        <w:t>in utero</w:t>
-      </w:r>
-      <w:r>
-        <w:t xml:space="preserve">, </w:t>
-      </w:r>
-      <w:r>
-        <w:t xml:space="preserve">are predisposed to weight gain and </w:t>
-      </w:r>
-      <w:r>
-        <w:t>increased body weight</w:t>
-      </w:r>
-      <w:r>
-        <w:t xml:space="preserve"> as adults</w:t>
-      </w:r>
-      <w:r>
-        <w:t xml:space="preserve"> </w:t>
-      </w:r>
-      <w:ins w:id="55" w:author="Dave Bridges" w:date="2015-10-20T09:10:00Z">
-        <w:r>
-          <w:fldChar w:fldCharType="begin" w:fldLock="1"/>
-        </w:r>
-      </w:ins>
-      <w:r>
-        <w:instrText>ADDIN CSL_CITATION { "citationItems" : [ { "id" : "ITEM-1", "itemData" : { "DOI" : "10.1096/fj.12-210989", "ISBN" : "1530-6860 (Electronic)\\r0892-6638 (Linking)", "ISSN" : "15306860", "PMID" : "22815382", "abstract" : "Emerging evidence suggests environmental chemical exposures during critical windows of development may contribute to the escalating prevalence of obesity. We tested the hypothesis that prenatal air pollution exposure would predispose the offspring to weight gain in adulthood. Pregnant mice were exposed to filtered air (FA) or diesel exhaust (DE) on embryonic days (E) 9-17. Prenatal DE induced a significant fetal brain cytokine response at E18 (46-390% over FA). As adults, offspring were fed either a low-fat diet (LFD) or high-fat diet (HFD) for 6 wk. Adult DE male offspring weighed 12% more and were 35% less active than FA male offspring at baseline, whereas there were no differences in females. Following HFD, DE males gained weight at the same rate as FA males, whereas DE females gained 340% more weight than FA females. DE-HFD males had 450% higher endpoint insulin levels than FA-HFD males, and all males on HFD showed decreased activity and increased anxiety, whereas females showed no differences. Finally, both DE males and females fed HFD showed increased microglial activation (30-66%) within several brain regions. Thus, prenatal air pollution exposure can \"program\" offspring for increased susceptibility to diet-induced weight gain and neuroinflammation in adulthood in a sex-specific manner.", "author" : [ { "dropping-particle" : "", "family" : "Bolton", "given" : "Jessica L.", "non-dropping-particle" : "", "parse-names" : false, "suffix" : "" }, { "dropping-particle" : "", "family" : "Smith", "given" : "Susan H.", "non-dropping-particle" : "", "parse-names" : false, "suffix" : "" }, { "dropping-particle" : "", "family" : "Huff", "given" : "Nicole C.", "non-dropping-particle" : "", "parse-names" : false, "suffix" : "" }, { "dropping-particle" : "", "family" : "Gilmour", "given" : "M. Ian", "non-dropping-particle" : "", "parse-names" : false, "suffix" : "" }, { "dropping-particle" : "", "family" : "Foster", "given" : "W. Michael", "non-dropping-particle" : "", "parse-names" : false, "suffix" : "" }, { "dropping-particle" : "", "family" : "Auten", "given" : "Richard L.", "non-dropping-particle" : "", "parse-names" : false, "suffix" : "" }, { "dropping-particle" : "", "family" : "Bilbo", "given" : "Staci D.", "non-dropping-particle" : "", "parse-names" : false, "suffix" : "" } ], "container-title" : "FASEB Journal", "id" : "ITEM-1", "issued" : { "date-parts" : [ [ "2012" ] ] }, "page" : "4743-4754", "title" : "Prenatal air pollution exposure induces neuroinflammation and predisposes offspring to weight gain in adulthood in a sex-specific manner", "type" : "article-journal", "volume" : "26" }, "uris" : [ "http://www.mendeley.com/documents/?uuid=4d60f8de-0c18-4a6a-8328-cdf123543df1" ] } ], "mendeley" : { "formattedCitation" : "(13)", "plainTextFormattedCitation" : "(13)", "previouslyFormattedCitation" : "(13)" }, "properties" : { "noteIndex" : 0 }, "schema" : "https://github.com/citation-style-language/schema/raw/master/csl-citation.json" }</w:instrText>
-      </w:r>
-      <w:r>
-        <w:fldChar w:fldCharType="separate"/>
-      </w:r>
-      <w:r>
-        <w:rPr>
-          <w:noProof/>
-        </w:rPr>
-        <w:t>(13)</w:t>
-      </w:r>
-      <w:ins w:id="56" w:author="Dave Bridges" w:date="2015-10-20T09:10:00Z">
-        <w:r>
-          <w:fldChar w:fldCharType="end"/>
-        </w:r>
-      </w:ins>
-      <w:ins w:id="57" w:author="Dave Bridges" w:date="2015-10-20T09:11:00Z">
-        <w:r>
-          <w:t>.</w:t>
-        </w:r>
-      </w:ins>
-      <w:del w:id="58" w:author="Dave Bridges" w:date="2015-10-20T09:11:00Z">
-        <w:r>
-          <w:delText>(</w:delText>
-        </w:r>
-        <w:commentRangeStart w:id="59"/>
-        <w:r>
-          <w:delText>Bolton 2012</w:delText>
-        </w:r>
-        <w:commentRangeEnd w:id="59"/>
-        <w:r>
-          <w:rPr>
-            <w:rStyle w:val="CommentReference"/>
-          </w:rPr>
-          <w:commentReference w:id="59"/>
-        </w:r>
-        <w:r>
-          <w:delText>)</w:delText>
-        </w:r>
-        <w:r>
-          <w:delText>.</w:delText>
-        </w:r>
-      </w:del>
-      <w:r>
-        <w:t xml:space="preserve"> However, the mechanisms of how environmental pollutants cause pro-obesity fetal programming remain to be determined. </w:t>
-      </w:r>
-    </w:p>
-    <w:p/>
-    <w:p>
-      <w:pPr>
-        <w:rPr>
-          <w:ins w:id="60" w:author="Stephenson, Erin" w:date="2015-10-20T14:22:00Z"/>
-        </w:rPr>
-      </w:pPr>
-      <w:ins w:id="61" w:author="Stephenson, Erin" w:date="2015-10-20T14:22:00Z">
-        <w:r>
-          <w:t>The mechanisms by which EPFR’s cause metabolic abnormalities are likely to be complex and multifactorial, howe</w:t>
-        </w:r>
-        <w:r>
-          <w:t>ver, one potential</w:t>
-        </w:r>
-        <w:r>
-          <w:t xml:space="preserve"> mechanism involves alterations to </w:t>
-        </w:r>
-        <w:r>
-          <w:t xml:space="preserve">mitochondrial </w:t>
-        </w:r>
-      </w:ins>
-      <w:ins w:id="62" w:author="Stephenson, Erin" w:date="2015-10-20T16:16:00Z">
-        <w:r>
-          <w:t>function</w:t>
-        </w:r>
-      </w:ins>
-      <w:ins w:id="63" w:author="Stephenson, Erin" w:date="2015-10-20T14:22:00Z">
-        <w:r>
-          <w:t>.  The mitochondria are responsible for oxidative cellular energy production, reactive oxygen species production and are the primary site of the antioxidant defense system. Thus, defects in mitochondrial metabolism can have profound effects on whole body metabolic health. Indeed, mitochondrial deficiencies and structural abnormalities have been observed in adipose tissue (</w:t>
-        </w:r>
-        <w:commentRangeStart w:id="64"/>
-        <w:r>
-          <w:t>Xu, 2011A, Xu, 2011B</w:t>
-        </w:r>
-        <w:commentRangeEnd w:id="64"/>
-        <w:r>
-          <w:rPr>
-            <w:rStyle w:val="CommentReference"/>
-          </w:rPr>
-          <w:commentReference w:id="64"/>
-        </w:r>
-        <w:r>
-          <w:t>), vascular tissue (</w:t>
-        </w:r>
-        <w:commentRangeStart w:id="65"/>
-        <w:r>
-          <w:t>Westbrook</w:t>
-        </w:r>
-        <w:r>
-          <w:t>, 2010</w:t>
-        </w:r>
-        <w:commentRangeEnd w:id="65"/>
-        <w:r>
-          <w:rPr>
-            <w:rStyle w:val="CommentReference"/>
-          </w:rPr>
-          <w:commentReference w:id="65"/>
-        </w:r>
-        <w:r>
-          <w:t>) and cardiac muscle (</w:t>
-        </w:r>
-        <w:commentRangeStart w:id="66"/>
-        <w:proofErr w:type="gramStart"/>
-        <w:r>
-          <w:t>Li ,2015</w:t>
-        </w:r>
-        <w:commentRangeEnd w:id="66"/>
-        <w:proofErr w:type="gramEnd"/>
-        <w:r>
-          <w:rPr>
-            <w:rStyle w:val="CommentReference"/>
-          </w:rPr>
-          <w:commentReference w:id="66"/>
-        </w:r>
-        <w:r>
-          <w:t xml:space="preserve">) following exposure to EPFR’s. However, the effects of EPFR’s on skeletal muscle mitochondrial function remains to be determined. The </w:t>
-        </w:r>
-      </w:ins>
-      <w:ins w:id="67" w:author="Stephenson, Erin" w:date="2015-10-20T15:59:00Z">
-        <w:r>
-          <w:t>importance</w:t>
-        </w:r>
-      </w:ins>
-      <w:ins w:id="68" w:author="Stephenson, Erin" w:date="2015-10-20T14:22:00Z">
-        <w:r>
-          <w:t xml:space="preserve"> of </w:t>
-        </w:r>
-      </w:ins>
-      <w:ins w:id="69" w:author="Stephenson, Erin" w:date="2015-10-20T15:59:00Z">
-        <w:r>
-          <w:t xml:space="preserve">skeletal muscle mitochondrial </w:t>
-        </w:r>
-      </w:ins>
-      <w:ins w:id="70" w:author="Stephenson, Erin" w:date="2015-10-20T14:22:00Z">
-        <w:r>
-          <w:t>metabolism</w:t>
-        </w:r>
-      </w:ins>
-      <w:ins w:id="71" w:author="Stephenson, Erin" w:date="2015-10-20T15:59:00Z">
-        <w:r>
-          <w:t xml:space="preserve"> for</w:t>
-        </w:r>
-      </w:ins>
-      <w:ins w:id="72" w:author="Stephenson, Erin" w:date="2015-10-20T14:22:00Z">
-        <w:r>
-          <w:t xml:space="preserve"> maintaining metabolic health is </w:t>
-        </w:r>
-      </w:ins>
-      <w:ins w:id="73" w:author="Stephenson, Erin" w:date="2015-10-20T15:59:00Z">
-        <w:r>
-          <w:t>becoming well recognized</w:t>
-        </w:r>
-      </w:ins>
-      <w:ins w:id="74" w:author="Stephenson, Erin" w:date="2015-10-20T14:22:00Z">
-        <w:r>
-          <w:t xml:space="preserve"> (</w:t>
-        </w:r>
-      </w:ins>
-      <w:commentRangeStart w:id="75"/>
-      <w:proofErr w:type="spellStart"/>
-      <w:ins w:id="76" w:author="Stephenson, Erin" w:date="2015-10-20T16:00:00Z">
-        <w:r>
-          <w:t>Hoeks</w:t>
-        </w:r>
-        <w:proofErr w:type="spellEnd"/>
-        <w:r>
-          <w:t xml:space="preserve"> &amp; </w:t>
-        </w:r>
-        <w:proofErr w:type="spellStart"/>
-        <w:r>
-          <w:t>Schrauwen</w:t>
-        </w:r>
-        <w:proofErr w:type="spellEnd"/>
-        <w:r>
-          <w:t>, 2012</w:t>
-        </w:r>
-        <w:commentRangeEnd w:id="75"/>
-        <w:r>
-          <w:rPr>
-            <w:rStyle w:val="CommentReference"/>
-          </w:rPr>
-          <w:commentReference w:id="75"/>
-        </w:r>
-      </w:ins>
-      <w:ins w:id="77" w:author="Stephenson, Erin" w:date="2015-10-20T16:01:00Z">
-        <w:r>
-          <w:t xml:space="preserve">; </w:t>
-        </w:r>
-      </w:ins>
-      <w:commentRangeStart w:id="78"/>
-      <w:ins w:id="79" w:author="Stephenson, Erin" w:date="2015-10-20T16:04:00Z">
-        <w:r>
-          <w:t>Russell, 2014</w:t>
-        </w:r>
-        <w:commentRangeEnd w:id="78"/>
-        <w:r>
-          <w:rPr>
-            <w:rStyle w:val="CommentReference"/>
-          </w:rPr>
-          <w:commentReference w:id="78"/>
-        </w:r>
-      </w:ins>
-      <w:ins w:id="80" w:author="Stephenson, Erin" w:date="2015-10-20T16:12:00Z">
-        <w:r>
-          <w:t xml:space="preserve">; </w:t>
-        </w:r>
-        <w:commentRangeStart w:id="81"/>
-        <w:r>
-          <w:t>Stephenson &amp; Hawley, 2014</w:t>
-        </w:r>
-        <w:commentRangeEnd w:id="81"/>
-        <w:r>
-          <w:rPr>
-            <w:rStyle w:val="CommentReference"/>
-          </w:rPr>
-          <w:commentReference w:id="81"/>
-        </w:r>
-      </w:ins>
-      <w:ins w:id="82" w:author="Stephenson, Erin" w:date="2015-10-20T14:22:00Z">
-        <w:r>
-          <w:t>), with deficits in muscle quality and function</w:t>
-        </w:r>
-      </w:ins>
-      <w:ins w:id="83" w:author="Stephenson, Erin" w:date="2015-10-20T16:41:00Z">
-        <w:r>
-          <w:t>, particularly during early development (</w:t>
-        </w:r>
-        <w:commentRangeStart w:id="84"/>
-        <w:r>
-          <w:t>Brown, 2014</w:t>
-        </w:r>
-        <w:commentRangeEnd w:id="84"/>
-        <w:r>
-          <w:rPr>
-            <w:rStyle w:val="CommentReference"/>
-          </w:rPr>
-          <w:commentReference w:id="84"/>
-        </w:r>
-        <w:r>
-          <w:t>),</w:t>
-        </w:r>
-      </w:ins>
-      <w:ins w:id="85" w:author="Stephenson, Erin" w:date="2015-10-20T14:22:00Z">
-        <w:r>
-          <w:t xml:space="preserve"> being closely linked to many </w:t>
-        </w:r>
-      </w:ins>
-      <w:ins w:id="86" w:author="Stephenson, Erin" w:date="2015-10-20T16:16:00Z">
-        <w:r>
-          <w:t xml:space="preserve">different </w:t>
-        </w:r>
-      </w:ins>
-      <w:ins w:id="87" w:author="Stephenson, Erin" w:date="2015-10-20T14:22:00Z">
-        <w:r>
-          <w:t>metabolic disease states (</w:t>
-        </w:r>
-      </w:ins>
-      <w:commentRangeStart w:id="88"/>
-      <w:ins w:id="89" w:author="Stephenson, Erin" w:date="2015-10-20T16:15:00Z">
-        <w:r>
-          <w:t>Russell, 2014</w:t>
-        </w:r>
-        <w:commentRangeEnd w:id="88"/>
-        <w:r>
-          <w:rPr>
-            <w:rStyle w:val="CommentReference"/>
-          </w:rPr>
-          <w:commentReference w:id="88"/>
-        </w:r>
-      </w:ins>
-      <w:ins w:id="90" w:author="Stephenson, Erin" w:date="2015-10-20T14:22:00Z">
-        <w:r>
-          <w:t xml:space="preserve">). </w:t>
-        </w:r>
-      </w:ins>
-      <w:ins w:id="91" w:author="Stephenson, Erin" w:date="2015-10-20T16:40:00Z">
-        <w:r>
-          <w:t>In this study</w:t>
-        </w:r>
-      </w:ins>
-      <w:ins w:id="92" w:author="Stephenson, Erin" w:date="2015-10-20T16:38:00Z">
-        <w:r>
-          <w:t xml:space="preserve">, we </w:t>
-        </w:r>
-      </w:ins>
-      <w:ins w:id="93" w:author="Stephenson, Erin" w:date="2015-10-20T16:40:00Z">
-        <w:r>
-          <w:t xml:space="preserve">have </w:t>
-        </w:r>
-      </w:ins>
-      <w:ins w:id="94" w:author="Stephenson, Erin" w:date="2015-10-20T16:38:00Z">
-        <w:r>
-          <w:t>investigate</w:t>
-        </w:r>
-      </w:ins>
-      <w:ins w:id="95" w:author="Stephenson, Erin" w:date="2015-10-20T16:40:00Z">
-        <w:r>
-          <w:t>d</w:t>
-        </w:r>
-      </w:ins>
-      <w:ins w:id="96" w:author="Stephenson, Erin" w:date="2015-10-20T16:38:00Z">
-        <w:r>
-          <w:t xml:space="preserve"> the effect</w:t>
-        </w:r>
-      </w:ins>
-      <w:ins w:id="97" w:author="Stephenson, Erin" w:date="2015-10-20T16:40:00Z">
-        <w:r>
-          <w:t>s</w:t>
-        </w:r>
-      </w:ins>
-      <w:ins w:id="98" w:author="Stephenson, Erin" w:date="2015-10-20T16:38:00Z">
-        <w:r>
-          <w:t xml:space="preserve"> of </w:t>
-        </w:r>
-      </w:ins>
-      <w:ins w:id="99" w:author="Stephenson, Erin" w:date="2015-10-20T16:39:00Z">
-        <w:r>
-          <w:rPr>
-            <w:i/>
-            <w:rPrChange w:id="100" w:author="Stephenson, Erin" w:date="2015-10-20T16:39:00Z">
-              <w:rPr/>
-            </w:rPrChange>
-          </w:rPr>
-          <w:t>in utero</w:t>
-        </w:r>
-        <w:r>
-          <w:t xml:space="preserve"> exposure to </w:t>
-        </w:r>
-      </w:ins>
-      <w:ins w:id="101" w:author="Stephenson, Erin" w:date="2015-10-20T16:38:00Z">
-        <w:r>
-          <w:t xml:space="preserve">EPFR’s on </w:t>
-        </w:r>
-      </w:ins>
-      <w:ins w:id="102" w:author="Stephenson, Erin" w:date="2015-10-20T16:39:00Z">
-        <w:r>
-          <w:t xml:space="preserve">growth, metabolism, energy utilization and </w:t>
-        </w:r>
-      </w:ins>
-      <w:ins w:id="103" w:author="Stephenson, Erin" w:date="2015-10-20T16:38:00Z">
-        <w:r>
-          <w:t>skeletal muscle mitochondrial function</w:t>
-        </w:r>
-      </w:ins>
-      <w:ins w:id="104" w:author="Stephenson, Erin" w:date="2015-10-20T16:39:00Z">
-        <w:r>
-          <w:t xml:space="preserve"> in a mouse model of diet-induced obesity. </w:t>
-        </w:r>
-      </w:ins>
-    </w:p>
-    <w:p>
-      <w:pPr>
-        <w:rPr>
-          <w:del w:id="105" w:author="Stephenson, Erin" w:date="2015-10-20T14:22:00Z"/>
-        </w:rPr>
-      </w:pPr>
-    </w:p>
-    <w:p>
-      <w:pPr>
-        <w:rPr>
-          <w:del w:id="106" w:author="Stephenson, Erin" w:date="2015-10-20T14:22:00Z"/>
-        </w:rPr>
-      </w:pPr>
-      <w:commentRangeStart w:id="107"/>
-      <w:del w:id="108" w:author="Stephenson, Erin" w:date="2015-10-20T14:22:00Z">
-        <w:r>
-          <w:delText xml:space="preserve">One theory is </w:delText>
-        </w:r>
-      </w:del>
-    </w:p>
-    <w:p>
-      <w:pPr>
-        <w:rPr>
-          <w:del w:id="109" w:author="Stephenson, Erin" w:date="2015-10-20T14:22:00Z"/>
-        </w:rPr>
-      </w:pPr>
-      <w:del w:id="110" w:author="Stephenson, Erin" w:date="2015-10-20T14:22:00Z">
-        <w:r>
-          <w:tab/>
-        </w:r>
-      </w:del>
-    </w:p>
-    <w:p>
-      <w:pPr>
-        <w:rPr>
-          <w:del w:id="111" w:author="Stephenson, Erin" w:date="2015-10-20T14:22:00Z"/>
-        </w:rPr>
-      </w:pPr>
-    </w:p>
-    <w:p>
-      <w:pPr>
-        <w:rPr>
-          <w:del w:id="112" w:author="Stephenson, Erin" w:date="2015-10-20T14:22:00Z"/>
-        </w:rPr>
-      </w:pPr>
-    </w:p>
-    <w:p>
-      <w:pPr>
-        <w:rPr>
-          <w:del w:id="113" w:author="Stephenson, Erin" w:date="2015-10-20T14:22:00Z"/>
-        </w:rPr>
-      </w:pPr>
-    </w:p>
-    <w:p>
-      <w:pPr>
-        <w:rPr>
-          <w:del w:id="114" w:author="Stephenson, Erin" w:date="2015-10-20T14:22:00Z"/>
-        </w:rPr>
-      </w:pPr>
-      <w:del w:id="115" w:author="Stephenson, Erin" w:date="2015-10-20T14:22:00Z">
+    </w:p>
+    <w:p>
+      <w:pPr>
+        <w:rPr>
+          <w:del w:id="165" w:author="Stephenson, Erin" w:date="2015-10-20T14:22:00Z"/>
+        </w:rPr>
+      </w:pPr>
+    </w:p>
+    <w:p>
+      <w:pPr>
+        <w:rPr>
+          <w:del w:id="166" w:author="Stephenson, Erin" w:date="2015-10-20T14:22:00Z"/>
+        </w:rPr>
+      </w:pPr>
+    </w:p>
+    <w:p>
+      <w:pPr>
+        <w:rPr>
+          <w:del w:id="167" w:author="Stephenson, Erin" w:date="2015-10-20T14:22:00Z"/>
+        </w:rPr>
+      </w:pPr>
+    </w:p>
+    <w:p>
+      <w:pPr>
+        <w:rPr>
+          <w:del w:id="168" w:author="Stephenson, Erin" w:date="2015-10-20T14:22:00Z"/>
+        </w:rPr>
+      </w:pPr>
+      <w:del w:id="169" w:author="Stephenson, Erin" w:date="2015-10-20T14:22:00Z">
         <w:r>
           <w:delText>Introduce these things</w:delText>
         </w:r>
@@ -1251,10 +1559,10 @@
           <w:numId w:val="1"/>
         </w:numPr>
         <w:rPr>
-          <w:del w:id="116" w:author="Stephenson, Erin" w:date="2015-10-20T14:22:00Z"/>
-        </w:rPr>
-      </w:pPr>
-      <w:del w:id="117" w:author="Stephenson, Erin" w:date="2015-10-20T14:22:00Z">
+          <w:del w:id="170" w:author="Stephenson, Erin" w:date="2015-10-20T14:22:00Z"/>
+        </w:rPr>
+      </w:pPr>
+      <w:del w:id="171" w:author="Stephenson, Erin" w:date="2015-10-20T14:22:00Z">
         <w:r>
           <w:delText>EPFRs</w:delText>
         </w:r>
@@ -1268,10 +1576,10 @@
           <w:numId w:val="1"/>
         </w:numPr>
         <w:rPr>
-          <w:del w:id="118" w:author="Stephenson, Erin" w:date="2015-10-20T14:22:00Z"/>
-        </w:rPr>
-      </w:pPr>
-      <w:del w:id="119" w:author="Stephenson, Erin" w:date="2015-10-20T14:22:00Z">
+          <w:del w:id="172" w:author="Stephenson, Erin" w:date="2015-10-20T14:22:00Z"/>
+        </w:rPr>
+      </w:pPr>
+      <w:del w:id="173" w:author="Stephenson, Erin" w:date="2015-10-20T14:22:00Z">
         <w:r>
           <w:delText>Particulate matter and epidemiological studies</w:delText>
         </w:r>
@@ -1288,28 +1596,28 @@
           <w:numId w:val="1"/>
         </w:numPr>
         <w:rPr>
-          <w:del w:id="120" w:author="Stephenson, Erin" w:date="2015-10-20T14:22:00Z"/>
-        </w:rPr>
-      </w:pPr>
-      <w:del w:id="121" w:author="Stephenson, Erin" w:date="2015-10-20T14:22:00Z">
+          <w:del w:id="174" w:author="Stephenson, Erin" w:date="2015-10-20T14:22:00Z"/>
+        </w:rPr>
+      </w:pPr>
+      <w:del w:id="175" w:author="Stephenson, Erin" w:date="2015-10-20T14:22:00Z">
         <w:r>
           <w:delText>Mitochondrial toxicity</w:delText>
         </w:r>
       </w:del>
     </w:p>
-    <w:commentRangeEnd w:id="107"/>
-    <w:p>
-      <w:pPr>
-        <w:rPr>
-          <w:del w:id="122" w:author="Stephenson, Erin" w:date="2015-10-20T14:22:00Z"/>
-        </w:rPr>
-      </w:pPr>
-      <w:del w:id="123" w:author="Stephenson, Erin" w:date="2015-10-20T14:22:00Z">
+    <w:commentRangeEnd w:id="161"/>
+    <w:p>
+      <w:pPr>
+        <w:rPr>
+          <w:del w:id="176" w:author="Stephenson, Erin" w:date="2015-10-20T14:22:00Z"/>
+        </w:rPr>
+      </w:pPr>
+      <w:del w:id="177" w:author="Stephenson, Erin" w:date="2015-10-20T14:22:00Z">
         <w:r>
           <w:rPr>
             <w:rStyle w:val="CommentReference"/>
           </w:rPr>
-          <w:commentReference w:id="107"/>
+          <w:commentReference w:id="161"/>
         </w:r>
       </w:del>
     </w:p>
@@ -1317,15 +1625,15 @@
     <w:p>
       <w:pPr>
         <w:rPr>
-          <w:del w:id="124" w:author="Stephenson, Erin" w:date="2015-10-20T16:40:00Z"/>
-        </w:rPr>
-      </w:pPr>
-      <w:del w:id="125" w:author="Stephenson, Erin" w:date="2015-10-20T16:40:00Z">
+          <w:del w:id="178" w:author="Stephenson, Erin" w:date="2015-10-20T16:40:00Z"/>
+        </w:rPr>
+      </w:pPr>
+      <w:del w:id="179" w:author="Stephenson, Erin" w:date="2015-10-20T16:40:00Z">
         <w:r>
           <w:delText>I</w:delText>
         </w:r>
       </w:del>
-      <w:del w:id="126" w:author="Stephenson, Erin" w:date="2015-10-20T16:39:00Z">
+      <w:del w:id="180" w:author="Stephenson, Erin" w:date="2015-10-20T16:39:00Z">
         <w:r>
           <w:delText>n this study we investigated the effects of limited, ges</w:delText>
         </w:r>
@@ -1339,27 +1647,27 @@
           <w:delText xml:space="preserve"> in a mouse model of diet-induced obesity.  </w:delText>
         </w:r>
       </w:del>
-      <w:del w:id="127" w:author="Stephenson, Erin" w:date="2015-10-20T16:40:00Z">
+      <w:del w:id="181" w:author="Stephenson, Erin" w:date="2015-10-20T16:40:00Z">
         <w:r>
           <w:delText xml:space="preserve">We examined effects on growth, metabolism and energy utilization in these mice and have identified a deficit in mitochondrial </w:delText>
         </w:r>
       </w:del>
-      <w:del w:id="128" w:author="Stephenson, Erin" w:date="2015-10-20T14:23:00Z">
+      <w:del w:id="182" w:author="Stephenson, Erin" w:date="2015-10-20T14:23:00Z">
         <w:r>
           <w:delText xml:space="preserve">content </w:delText>
         </w:r>
       </w:del>
-      <w:del w:id="129" w:author="Stephenson, Erin" w:date="2015-10-20T16:40:00Z">
+      <w:del w:id="183" w:author="Stephenson, Erin" w:date="2015-10-20T16:40:00Z">
         <w:r>
           <w:delText xml:space="preserve">in muscle tissue from mice that were </w:delText>
         </w:r>
       </w:del>
-      <w:del w:id="130" w:author="Stephenson, Erin" w:date="2015-10-20T14:23:00Z">
+      <w:del w:id="184" w:author="Stephenson, Erin" w:date="2015-10-20T14:23:00Z">
         <w:r>
           <w:delText>treated with these particulates</w:delText>
         </w:r>
       </w:del>
-      <w:del w:id="131" w:author="Stephenson, Erin" w:date="2015-10-20T16:40:00Z">
+      <w:del w:id="185" w:author="Stephenson, Erin" w:date="2015-10-20T16:40:00Z">
         <w:r>
           <w:delText>.</w:delText>
         </w:r>
@@ -1382,16 +1690,16 @@
       </w:r>
     </w:p>
     <w:p>
-      <w:commentRangeStart w:id="132"/>
+      <w:commentRangeStart w:id="186"/>
       <w:r>
         <w:t>Steph can you write this section</w:t>
       </w:r>
-      <w:commentRangeEnd w:id="132"/>
+      <w:commentRangeEnd w:id="186"/>
       <w:r>
         <w:rPr>
           <w:rStyle w:val="CommentReference"/>
         </w:rPr>
-        <w:commentReference w:id="132"/>
+        <w:commentReference w:id="186"/>
       </w:r>
     </w:p>
     <w:p>
@@ -1524,16 +1832,16 @@
       <w:r>
         <w:t xml:space="preserve"> activity and respiratory exchange ratios were determined in a home-cage style comprehensive laboratory animal monitoring system (Columbus Instruments).  Mice were placed in the cages at approximately ZT10 and monitored for </w:t>
       </w:r>
-      <w:commentRangeStart w:id="133"/>
+      <w:commentRangeStart w:id="187"/>
       <w:r>
         <w:t xml:space="preserve">3-4 </w:t>
       </w:r>
-      <w:commentRangeEnd w:id="133"/>
+      <w:commentRangeEnd w:id="187"/>
       <w:r>
         <w:rPr>
           <w:rStyle w:val="CommentReference"/>
         </w:rPr>
-        <w:commentReference w:id="133"/>
+        <w:commentReference w:id="187"/>
       </w:r>
       <w:r>
         <w:t xml:space="preserve">days.  Data from the first 6h were discarded as this was the approximate amount of time for the mice to become accustomed to their new </w:t>
@@ -1608,16 +1916,16 @@
       <w:r>
         <w:t xml:space="preserve"> using</w:t>
       </w:r>
-      <w:commentRangeStart w:id="134"/>
+      <w:commentRangeStart w:id="188"/>
       <w:r>
         <w:t>…</w:t>
       </w:r>
-      <w:commentRangeEnd w:id="134"/>
+      <w:commentRangeEnd w:id="188"/>
       <w:r>
         <w:rPr>
           <w:rStyle w:val="CommentReference"/>
         </w:rPr>
-        <w:commentReference w:id="134"/>
+        <w:commentReference w:id="188"/>
       </w:r>
       <w:r>
         <w:t xml:space="preserve"> Immediately after death, quadriceps muscles were </w:t>
@@ -1699,15 +2007,15 @@
       <w:r>
         <w:t>extraction buffer (</w:t>
       </w:r>
-      <w:commentRangeStart w:id="135"/>
-      <w:commentRangeStart w:id="136"/>
+      <w:commentRangeStart w:id="189"/>
+      <w:commentRangeStart w:id="190"/>
       <w:proofErr w:type="spellStart"/>
-      <w:ins w:id="137" w:author="Dave Bridges" w:date="2015-10-20T09:11:00Z">
+      <w:ins w:id="191" w:author="Dave Bridges" w:date="2015-10-20T09:11:00Z">
         <w:r>
           <w:t>T</w:t>
         </w:r>
       </w:ins>
-      <w:del w:id="138" w:author="Dave Bridges" w:date="2015-10-20T09:11:00Z">
+      <w:del w:id="192" w:author="Dave Bridges" w:date="2015-10-20T09:11:00Z">
         <w:r>
           <w:delText>t</w:delText>
         </w:r>
@@ -1749,19 +2057,19 @@
       <w:r>
         <w:t xml:space="preserve"> </w:t>
       </w:r>
-      <w:commentRangeEnd w:id="135"/>
+      <w:commentRangeEnd w:id="189"/>
       <w:r>
         <w:rPr>
           <w:rStyle w:val="CommentReference"/>
         </w:rPr>
-        <w:commentReference w:id="135"/>
-      </w:r>
-      <w:commentRangeEnd w:id="136"/>
+        <w:commentReference w:id="189"/>
+      </w:r>
+      <w:commentRangeEnd w:id="190"/>
       <w:r>
         <w:rPr>
           <w:rStyle w:val="CommentReference"/>
         </w:rPr>
-        <w:commentReference w:id="136"/>
+        <w:commentReference w:id="190"/>
       </w:r>
       <w:r>
         <w:t xml:space="preserve">was added to </w:t>
@@ -1810,7 +2118,7 @@
       <w:r>
         <w:t xml:space="preserve"> isopropanol. Samples were re-spun at 12,000 G at 4</w:t>
       </w:r>
-      <w:ins w:id="139" w:author="Dave Bridges" w:date="2015-10-20T09:12:00Z">
+      <w:ins w:id="193" w:author="Dave Bridges" w:date="2015-10-20T09:12:00Z">
         <w:r>
           <w:rPr>
             <w:rFonts w:ascii="Cambria" w:hAnsi="Cambria"/>
@@ -1818,17 +2126,17 @@
           <w:t>°</w:t>
         </w:r>
       </w:ins>
-      <w:del w:id="140" w:author="Dave Bridges" w:date="2015-10-20T09:12:00Z">
+      <w:del w:id="194" w:author="Dave Bridges" w:date="2015-10-20T09:12:00Z">
         <w:r>
           <w:delText xml:space="preserve"> </w:delText>
         </w:r>
       </w:del>
-      <w:ins w:id="141" w:author="Dave Bridges" w:date="2015-10-20T09:12:00Z">
+      <w:ins w:id="195" w:author="Dave Bridges" w:date="2015-10-20T09:12:00Z">
         <w:r>
           <w:t xml:space="preserve">C </w:t>
         </w:r>
       </w:ins>
-      <w:del w:id="142" w:author="Dave Bridges" w:date="2015-10-20T09:12:00Z">
+      <w:del w:id="196" w:author="Dave Bridges" w:date="2015-10-20T09:12:00Z">
         <w:r>
           <w:delText xml:space="preserve">deg </w:delText>
         </w:r>
@@ -1849,12 +2157,12 @@
         <w:t xml:space="preserve"> after careful ethanol removal, re-suspended in 1x </w:t>
       </w:r>
       <w:proofErr w:type="spellStart"/>
-      <w:ins w:id="143" w:author="Dave Bridges" w:date="2015-10-20T09:12:00Z">
+      <w:ins w:id="197" w:author="Dave Bridges" w:date="2015-10-20T09:12:00Z">
         <w:r>
           <w:t>T</w:t>
         </w:r>
       </w:ins>
-      <w:del w:id="144" w:author="Dave Bridges" w:date="2015-10-20T09:12:00Z">
+      <w:del w:id="198" w:author="Dave Bridges" w:date="2015-10-20T09:12:00Z">
         <w:r>
           <w:delText>t</w:delText>
         </w:r>
@@ -2330,7 +2638,7 @@
         </w:rPr>
         <w:t xml:space="preserve">being normalized to values obtained for </w:t>
       </w:r>
-      <w:ins w:id="145" w:author="Dave Bridges" w:date="2015-10-20T09:13:00Z">
+      <w:ins w:id="199" w:author="Dave Bridges" w:date="2015-10-20T09:13:00Z">
         <w:r>
           <w:rPr>
             <w:rFonts w:asciiTheme="minorHAnsi" w:eastAsiaTheme="minorEastAsia" w:hAnsiTheme="minorHAnsi" w:cstheme="minorBidi"/>
@@ -2354,7 +2662,7 @@
         </w:rPr>
         <w:t xml:space="preserve">nuclear-encoded </w:t>
       </w:r>
-      <w:ins w:id="146" w:author="Dave Bridges" w:date="2015-10-20T09:13:00Z">
+      <w:ins w:id="200" w:author="Dave Bridges" w:date="2015-10-20T09:13:00Z">
         <w:r>
           <w:rPr>
             <w:rFonts w:asciiTheme="minorHAnsi" w:eastAsiaTheme="minorEastAsia" w:hAnsiTheme="minorHAnsi" w:cstheme="minorBidi"/>
@@ -2376,7 +2684,7 @@
           <w:color w:val="auto"/>
           <w:sz w:val="24"/>
           <w:szCs w:val="24"/>
-          <w:rPrChange w:id="147" w:author="Dave Bridges" w:date="2015-10-20T09:13:00Z">
+          <w:rPrChange w:id="201" w:author="Dave Bridges" w:date="2015-10-20T09:13:00Z">
             <w:rPr>
               <w:rFonts w:asciiTheme="minorHAnsi" w:eastAsiaTheme="minorEastAsia" w:hAnsiTheme="minorHAnsi" w:cstheme="minorBidi"/>
               <w:b w:val="0"/>
@@ -2389,7 +2697,7 @@
         </w:rPr>
         <w:t>Tsc2</w:t>
       </w:r>
-      <w:ins w:id="148" w:author="Dave Bridges" w:date="2015-10-20T09:13:00Z">
+      <w:ins w:id="202" w:author="Dave Bridges" w:date="2015-10-20T09:13:00Z">
         <w:r>
           <w:rPr>
             <w:rFonts w:asciiTheme="minorHAnsi" w:eastAsiaTheme="minorEastAsia" w:hAnsiTheme="minorHAnsi" w:cstheme="minorBidi"/>
@@ -2422,7 +2730,7 @@
           <w:color w:val="auto"/>
           <w:sz w:val="24"/>
           <w:szCs w:val="24"/>
-          <w:rPrChange w:id="149" w:author="Dave Bridges" w:date="2015-10-20T09:13:00Z">
+          <w:rPrChange w:id="203" w:author="Dave Bridges" w:date="2015-10-20T09:13:00Z">
             <w:rPr>
               <w:rFonts w:asciiTheme="minorHAnsi" w:eastAsiaTheme="minorEastAsia" w:hAnsiTheme="minorHAnsi" w:cstheme="minorBidi"/>
               <w:b w:val="0"/>
@@ -2454,7 +2762,7 @@
           <w:b/>
         </w:rPr>
       </w:pPr>
-      <w:commentRangeStart w:id="150"/>
+      <w:commentRangeStart w:id="204"/>
       <w:r>
         <w:rPr>
           <w:b/>
@@ -2520,7 +2828,7 @@
       <w:r>
         <w:rPr>
           <w:i/>
-          <w:rPrChange w:id="151" w:author="Stephenson, Erin" w:date="2015-10-20T16:49:00Z">
+          <w:rPrChange w:id="205" w:author="Stephenson, Erin" w:date="2015-10-20T16:49:00Z">
             <w:rPr/>
           </w:rPrChange>
         </w:rPr>
@@ -2539,7 +2847,7 @@
       <w:r>
         <w:rPr>
           <w:i/>
-          <w:rPrChange w:id="152" w:author="Stephenson, Erin" w:date="2015-10-20T16:49:00Z">
+          <w:rPrChange w:id="206" w:author="Stephenson, Erin" w:date="2015-10-20T16:49:00Z">
             <w:rPr/>
           </w:rPrChange>
         </w:rPr>
@@ -2549,7 +2857,7 @@
       <w:r>
         <w:rPr>
           <w:i/>
-          <w:rPrChange w:id="153" w:author="Stephenson, Erin" w:date="2015-10-20T16:49:00Z">
+          <w:rPrChange w:id="207" w:author="Stephenson, Erin" w:date="2015-10-20T16:49:00Z">
             <w:rPr/>
           </w:rPrChange>
         </w:rPr>
@@ -2569,7 +2877,7 @@
       <w:r>
         <w:rPr>
           <w:i/>
-          <w:rPrChange w:id="154" w:author="Stephenson, Erin" w:date="2015-10-20T16:49:00Z">
+          <w:rPrChange w:id="208" w:author="Stephenson, Erin" w:date="2015-10-20T16:49:00Z">
             <w:rPr/>
           </w:rPrChange>
         </w:rPr>
@@ -2645,7 +2953,7 @@
       <w:r>
         <w:rPr>
           <w:i/>
-          <w:rPrChange w:id="155" w:author="Stephenson, Erin" w:date="2015-10-20T16:50:00Z">
+          <w:rPrChange w:id="209" w:author="Stephenson, Erin" w:date="2015-10-20T16:50:00Z">
             <w:rPr/>
           </w:rPrChange>
         </w:rPr>
@@ -2668,7 +2976,7 @@
       <w:r>
         <w:rPr>
           <w:i/>
-          <w:rPrChange w:id="156" w:author="Stephenson, Erin" w:date="2015-10-20T16:50:00Z">
+          <w:rPrChange w:id="210" w:author="Stephenson, Erin" w:date="2015-10-20T16:50:00Z">
             <w:rPr/>
           </w:rPrChange>
         </w:rPr>
@@ -2678,7 +2986,7 @@
       <w:r>
         <w:rPr>
           <w:i/>
-          <w:rPrChange w:id="157" w:author="Stephenson, Erin" w:date="2015-10-20T16:50:00Z">
+          <w:rPrChange w:id="211" w:author="Stephenson, Erin" w:date="2015-10-20T16:50:00Z">
             <w:rPr/>
           </w:rPrChange>
         </w:rPr>
@@ -2703,7 +3011,7 @@
       <w:r>
         <w:rPr>
           <w:i/>
-          <w:rPrChange w:id="158" w:author="Stephenson, Erin" w:date="2015-10-20T16:50:00Z">
+          <w:rPrChange w:id="212" w:author="Stephenson, Erin" w:date="2015-10-20T16:50:00Z">
             <w:rPr/>
           </w:rPrChange>
         </w:rPr>
@@ -2728,7 +3036,7 @@
       <w:r>
         <w:rPr>
           <w:i/>
-          <w:rPrChange w:id="159" w:author="Stephenson, Erin" w:date="2015-10-20T16:51:00Z">
+          <w:rPrChange w:id="213" w:author="Stephenson, Erin" w:date="2015-10-20T16:51:00Z">
             <w:rPr/>
           </w:rPrChange>
         </w:rPr>
@@ -2752,13 +3060,13 @@
       <w:r>
         <w:rPr>
           <w:i/>
-          <w:rPrChange w:id="160" w:author="Stephenson, Erin" w:date="2015-10-20T16:51:00Z">
+          <w:rPrChange w:id="214" w:author="Stephenson, Erin" w:date="2015-10-20T16:51:00Z">
             <w:rPr/>
           </w:rPrChange>
         </w:rPr>
         <w:t>Rpl13a</w:t>
       </w:r>
-      <w:ins w:id="161" w:author="Stephenson, Erin" w:date="2015-10-20T16:51:00Z">
+      <w:ins w:id="215" w:author="Stephenson, Erin" w:date="2015-10-20T16:51:00Z">
         <w:r>
           <w:rPr>
             <w:i/>
@@ -2851,13 +3159,13 @@
         <w:t>GA</w:t>
       </w:r>
     </w:p>
-    <w:commentRangeEnd w:id="150"/>
+    <w:commentRangeEnd w:id="204"/>
     <w:p>
       <w:r>
         <w:rPr>
           <w:rStyle w:val="CommentReference"/>
         </w:rPr>
-        <w:commentReference w:id="150"/>
+        <w:commentReference w:id="204"/>
       </w:r>
     </w:p>
     <w:p>
@@ -3068,7 +3376,7 @@
       <w:r>
         <w:t xml:space="preserve"> 10 min at 1000 G to settle cellular debris. Supernatants were analyzed for citrate synthase activity using a modified method of </w:t>
       </w:r>
-      <w:ins w:id="162" w:author="Dave Bridges" w:date="2015-10-20T09:17:00Z">
+      <w:ins w:id="216" w:author="Dave Bridges" w:date="2015-10-20T09:17:00Z">
         <w:r>
           <w:fldChar w:fldCharType="begin" w:fldLock="1"/>
         </w:r>
@@ -3085,7 +3393,7 @@
         </w:rPr>
         <w:t>(14)</w:t>
       </w:r>
-      <w:ins w:id="163" w:author="Dave Bridges" w:date="2015-10-20T09:17:00Z">
+      <w:ins w:id="217" w:author="Dave Bridges" w:date="2015-10-20T09:17:00Z">
         <w:r>
           <w:fldChar w:fldCharType="end"/>
         </w:r>
@@ -3093,20 +3401,20 @@
           <w:t xml:space="preserve">.  </w:t>
         </w:r>
       </w:ins>
-      <w:del w:id="164" w:author="Dave Bridges" w:date="2015-10-20T09:17:00Z">
+      <w:del w:id="218" w:author="Dave Bridges" w:date="2015-10-20T09:17:00Z">
         <w:r>
           <w:delText xml:space="preserve"> </w:delText>
         </w:r>
-        <w:commentRangeStart w:id="165"/>
+        <w:commentRangeStart w:id="219"/>
         <w:r>
           <w:delText>Srere (1969)</w:delText>
         </w:r>
-        <w:commentRangeEnd w:id="165"/>
+        <w:commentRangeEnd w:id="219"/>
         <w:r>
           <w:rPr>
             <w:rStyle w:val="CommentReference"/>
           </w:rPr>
-          <w:commentReference w:id="165"/>
+          <w:commentReference w:id="219"/>
         </w:r>
         <w:r>
           <w:delText xml:space="preserve">. </w:delText>
@@ -3395,7 +3703,7 @@
       <w:r>
         <w:t>Statistical significance was designated as a p-value &lt;0.05.</w:t>
       </w:r>
-      <w:ins w:id="166" w:author="Dave Bridges" w:date="2015-10-20T09:26:00Z">
+      <w:ins w:id="220" w:author="Dave Bridges" w:date="2015-10-20T09:26:00Z">
         <w:r>
           <w:t xml:space="preserve">  </w:t>
         </w:r>
@@ -3465,16 +3773,16 @@
       <w:r>
         <w:t xml:space="preserve"> a higher body weight and proceeded to gain more weight </w:t>
       </w:r>
-      <w:commentRangeStart w:id="167"/>
+      <w:commentRangeStart w:id="221"/>
       <w:r>
         <w:t>during the diet</w:t>
       </w:r>
-      <w:commentRangeEnd w:id="167"/>
+      <w:commentRangeEnd w:id="221"/>
       <w:r>
         <w:rPr>
           <w:rStyle w:val="CommentReference"/>
         </w:rPr>
-        <w:commentReference w:id="167"/>
+        <w:commentReference w:id="221"/>
       </w:r>
       <w:r>
         <w:t>.</w:t>
@@ -3491,32 +3799,69 @@
       <w:r>
         <w:t xml:space="preserve">observed </w:t>
       </w:r>
-      <w:commentRangeStart w:id="168"/>
+      <w:commentRangeStart w:id="222"/>
       <w:r>
         <w:t xml:space="preserve">a </w:t>
       </w:r>
-      <w:proofErr w:type="spellStart"/>
-      <w:r>
-        <w:t>XXg</w:t>
-      </w:r>
-      <w:proofErr w:type="spellEnd"/>
-      <w:r>
-        <w:t xml:space="preserve"> (</w:t>
-      </w:r>
-      <w:proofErr w:type="gramStart"/>
-      <w:r>
-        <w:t>XX%</w:t>
-      </w:r>
-      <w:proofErr w:type="gramEnd"/>
+      <w:del w:id="223" w:author="Stephenson, Erin" w:date="2015-10-21T10:14:00Z">
+        <w:r>
+          <w:delText xml:space="preserve">XXg </w:delText>
+        </w:r>
+      </w:del>
+      <w:ins w:id="224" w:author="Stephenson, Erin" w:date="2015-10-21T10:14:00Z">
+        <w:r>
+          <w:t xml:space="preserve">4.5 </w:t>
+        </w:r>
+        <w:r>
+          <w:t xml:space="preserve">g </w:t>
+        </w:r>
+      </w:ins>
+      <w:r>
+        <w:t>(</w:t>
+      </w:r>
+      <w:del w:id="225" w:author="Stephenson, Erin" w:date="2015-10-21T10:11:00Z">
+        <w:r>
+          <w:delText>XX</w:delText>
+        </w:r>
+      </w:del>
+      <w:ins w:id="226" w:author="Stephenson, Erin" w:date="2015-10-21T10:11:00Z">
+        <w:r>
+          <w:t>1</w:t>
+        </w:r>
+      </w:ins>
+      <w:ins w:id="227" w:author="Stephenson, Erin" w:date="2015-10-21T10:14:00Z">
+        <w:r>
+          <w:t>0.3</w:t>
+        </w:r>
+      </w:ins>
+      <w:r>
+        <w:t>%</w:t>
+      </w:r>
+      <w:ins w:id="228" w:author="Stephenson, Erin" w:date="2015-10-21T10:16:00Z">
+        <w:r>
+          <w:t xml:space="preserve"> increase, p=</w:t>
+        </w:r>
+        <w:commentRangeStart w:id="229"/>
+        <w:r>
+          <w:t>XXX</w:t>
+        </w:r>
+        <w:commentRangeEnd w:id="229"/>
+        <w:r>
+          <w:rPr>
+            <w:rStyle w:val="CommentReference"/>
+          </w:rPr>
+          <w:commentReference w:id="229"/>
+        </w:r>
+      </w:ins>
       <w:r>
         <w:t xml:space="preserve">) </w:t>
       </w:r>
-      <w:commentRangeEnd w:id="168"/>
+      <w:commentRangeEnd w:id="222"/>
       <w:r>
         <w:rPr>
           <w:rStyle w:val="CommentReference"/>
         </w:rPr>
-        <w:commentReference w:id="168"/>
+        <w:commentReference w:id="222"/>
       </w:r>
       <w:r>
         <w:t>in</w:t>
@@ -3852,30 +4197,30 @@
       <w:r>
         <w:t xml:space="preserve">the HFD, we also examined mice, individually housed at </w:t>
       </w:r>
-      <w:commentRangeStart w:id="169"/>
+      <w:commentRangeStart w:id="230"/>
       <w:r>
         <w:t>10 weeks of age</w:t>
       </w:r>
-      <w:commentRangeEnd w:id="169"/>
+      <w:commentRangeEnd w:id="230"/>
       <w:r>
         <w:rPr>
           <w:rStyle w:val="CommentReference"/>
         </w:rPr>
-        <w:commentReference w:id="169"/>
+        <w:commentReference w:id="230"/>
       </w:r>
       <w:r>
         <w:t xml:space="preserve">.  These mice also consumed </w:t>
       </w:r>
-      <w:commentRangeStart w:id="170"/>
+      <w:commentRangeStart w:id="231"/>
       <w:r>
         <w:t>less food</w:t>
       </w:r>
-      <w:commentRangeEnd w:id="170"/>
+      <w:commentRangeEnd w:id="231"/>
       <w:r>
         <w:rPr>
           <w:rStyle w:val="CommentReference"/>
         </w:rPr>
-        <w:commentReference w:id="170"/>
+        <w:commentReference w:id="231"/>
       </w:r>
       <w:r>
         <w:t>.  Together</w:t>
@@ -4361,29 +4706,29 @@
         <w:t xml:space="preserve">, </w:t>
       </w:r>
       <w:proofErr w:type="spellStart"/>
-      <w:ins w:id="171" w:author="Stephenson, Erin" w:date="2015-10-20T16:58:00Z">
+      <w:ins w:id="232" w:author="Stephenson, Erin" w:date="2015-10-20T16:58:00Z">
         <w:r>
           <w:rPr>
             <w:i/>
-            <w:rPrChange w:id="172" w:author="Stephenson, Erin" w:date="2015-10-20T16:58:00Z">
+            <w:rPrChange w:id="233" w:author="Stephenson, Erin" w:date="2015-10-20T16:58:00Z">
               <w:rPr/>
             </w:rPrChange>
           </w:rPr>
           <w:t>mt-</w:t>
         </w:r>
       </w:ins>
-      <w:del w:id="173" w:author="Stephenson, Erin" w:date="2015-10-20T16:58:00Z">
+      <w:del w:id="234" w:author="Stephenson, Erin" w:date="2015-10-20T16:58:00Z">
         <w:r>
           <w:rPr>
             <w:i/>
-            <w:rPrChange w:id="174" w:author="Stephenson, Erin" w:date="2015-10-20T16:58:00Z">
+            <w:rPrChange w:id="235" w:author="Stephenson, Erin" w:date="2015-10-20T16:58:00Z">
               <w:rPr/>
             </w:rPrChange>
           </w:rPr>
           <w:delText>C</w:delText>
         </w:r>
       </w:del>
-      <w:ins w:id="175" w:author="Stephenson, Erin" w:date="2015-10-20T16:59:00Z">
+      <w:ins w:id="236" w:author="Stephenson, Erin" w:date="2015-10-20T16:59:00Z">
         <w:r>
           <w:rPr>
             <w:i/>
@@ -4394,7 +4739,7 @@
       <w:r>
         <w:rPr>
           <w:i/>
-          <w:rPrChange w:id="176" w:author="Stephenson, Erin" w:date="2015-10-20T16:58:00Z">
+          <w:rPrChange w:id="237" w:author="Stephenson, Erin" w:date="2015-10-20T16:58:00Z">
             <w:rPr/>
           </w:rPrChange>
         </w:rPr>
@@ -4403,7 +4748,7 @@
       <w:r>
         <w:rPr>
           <w:i/>
-          <w:rPrChange w:id="177" w:author="Stephenson, Erin" w:date="2015-10-20T16:58:00Z">
+          <w:rPrChange w:id="238" w:author="Stephenson, Erin" w:date="2015-10-20T16:58:00Z">
             <w:rPr/>
           </w:rPrChange>
         </w:rPr>
@@ -4413,29 +4758,29 @@
       <w:r>
         <w:t xml:space="preserve"> and </w:t>
       </w:r>
-      <w:del w:id="178" w:author="Stephenson, Erin" w:date="2015-10-20T16:58:00Z">
+      <w:del w:id="239" w:author="Stephenson, Erin" w:date="2015-10-20T16:58:00Z">
         <w:r>
           <w:rPr>
             <w:i/>
-            <w:rPrChange w:id="179" w:author="Stephenson, Erin" w:date="2015-10-20T16:58:00Z">
+            <w:rPrChange w:id="240" w:author="Stephenson, Erin" w:date="2015-10-20T16:58:00Z">
               <w:rPr/>
             </w:rPrChange>
           </w:rPr>
           <w:delText>N</w:delText>
         </w:r>
       </w:del>
-      <w:ins w:id="180" w:author="Stephenson, Erin" w:date="2015-10-20T16:58:00Z">
+      <w:ins w:id="241" w:author="Stephenson, Erin" w:date="2015-10-20T16:58:00Z">
         <w:r>
           <w:rPr>
             <w:i/>
-            <w:rPrChange w:id="181" w:author="Stephenson, Erin" w:date="2015-10-20T16:58:00Z">
+            <w:rPrChange w:id="242" w:author="Stephenson, Erin" w:date="2015-10-20T16:58:00Z">
               <w:rPr/>
             </w:rPrChange>
           </w:rPr>
           <w:t>mt-</w:t>
         </w:r>
       </w:ins>
-      <w:ins w:id="182" w:author="Stephenson, Erin" w:date="2015-10-20T16:59:00Z">
+      <w:ins w:id="243" w:author="Stephenson, Erin" w:date="2015-10-20T16:59:00Z">
         <w:r>
           <w:rPr>
             <w:i/>
@@ -4446,7 +4791,7 @@
       <w:r>
         <w:rPr>
           <w:i/>
-          <w:rPrChange w:id="183" w:author="Stephenson, Erin" w:date="2015-10-20T16:58:00Z">
+          <w:rPrChange w:id="244" w:author="Stephenson, Erin" w:date="2015-10-20T16:58:00Z">
             <w:rPr/>
           </w:rPrChange>
         </w:rPr>
@@ -4482,7 +4827,7 @@
       <w:r>
         <w:t xml:space="preserve"> with skeletal muscle mitochondrial content </w:t>
       </w:r>
-      <w:ins w:id="184" w:author="Dave Bridges" w:date="2015-10-20T09:19:00Z">
+      <w:ins w:id="245" w:author="Dave Bridges" w:date="2015-10-20T09:19:00Z">
         <w:r>
           <w:fldChar w:fldCharType="begin" w:fldLock="1"/>
         </w:r>
@@ -4499,35 +4844,35 @@
         </w:rPr>
         <w:t>(20)</w:t>
       </w:r>
-      <w:ins w:id="185" w:author="Dave Bridges" w:date="2015-10-20T09:19:00Z">
+      <w:ins w:id="246" w:author="Dave Bridges" w:date="2015-10-20T09:19:00Z">
         <w:r>
           <w:fldChar w:fldCharType="end"/>
         </w:r>
       </w:ins>
-      <w:ins w:id="186" w:author="Dave Bridges" w:date="2015-10-20T09:20:00Z">
+      <w:ins w:id="247" w:author="Dave Bridges" w:date="2015-10-20T09:20:00Z">
         <w:r>
           <w:t xml:space="preserve"> </w:t>
         </w:r>
       </w:ins>
-      <w:del w:id="187" w:author="Dave Bridges" w:date="2015-10-20T09:20:00Z">
+      <w:del w:id="248" w:author="Dave Bridges" w:date="2015-10-20T09:20:00Z">
         <w:r>
           <w:delText>(</w:delText>
         </w:r>
-        <w:commentRangeStart w:id="188"/>
+        <w:commentRangeStart w:id="249"/>
         <w:r>
           <w:delText>Larsen et al (2012</w:delText>
         </w:r>
       </w:del>
-      <w:del w:id="189" w:author="Dave Bridges" w:date="2015-10-20T09:19:00Z">
+      <w:del w:id="250" w:author="Dave Bridges" w:date="2015-10-20T09:19:00Z">
         <w:r>
           <w:delText>)</w:delText>
         </w:r>
-        <w:commentRangeEnd w:id="188"/>
+        <w:commentRangeEnd w:id="249"/>
         <w:r>
           <w:rPr>
             <w:rStyle w:val="CommentReference"/>
           </w:rPr>
-          <w:commentReference w:id="188"/>
+          <w:commentReference w:id="249"/>
         </w:r>
         <w:r>
           <w:delText xml:space="preserve">) </w:delText>
@@ -4539,7 +4884,7 @@
       <w:r>
         <w:t>it</w:t>
       </w:r>
-      <w:ins w:id="190" w:author="Dave Bridges" w:date="2015-10-20T09:20:00Z">
+      <w:ins w:id="251" w:author="Dave Bridges" w:date="2015-10-20T09:20:00Z">
         <w:r>
           <w:t>’</w:t>
         </w:r>
@@ -4609,7 +4954,7 @@
       <w:r>
         <w:t xml:space="preserve">Indeed, </w:t>
       </w:r>
-      <w:commentRangeStart w:id="191"/>
+      <w:commentRangeStart w:id="252"/>
       <w:r>
         <w:t>mRNA transcript levels for the mitochondrial-</w:t>
       </w:r>
@@ -4622,11 +4967,11 @@
       <w:r>
         <w:t xml:space="preserve">n transport genes </w:t>
       </w:r>
-      <w:ins w:id="192" w:author="Stephenson, Erin" w:date="2015-10-20T16:58:00Z">
+      <w:ins w:id="253" w:author="Stephenson, Erin" w:date="2015-10-20T16:58:00Z">
         <w:r>
           <w:rPr>
             <w:i/>
-            <w:rPrChange w:id="193" w:author="Stephenson, Erin" w:date="2015-10-20T16:59:00Z">
+            <w:rPrChange w:id="254" w:author="Stephenson, Erin" w:date="2015-10-20T16:59:00Z">
               <w:rPr/>
             </w:rPrChange>
           </w:rPr>
@@ -4636,7 +4981,7 @@
       <w:r>
         <w:rPr>
           <w:i/>
-          <w:rPrChange w:id="194" w:author="Dave Bridges" w:date="2015-10-20T09:20:00Z">
+          <w:rPrChange w:id="255" w:author="Dave Bridges" w:date="2015-10-20T09:20:00Z">
             <w:rPr/>
           </w:rPrChange>
         </w:rPr>
@@ -4652,7 +4997,7 @@
       <w:r>
         <w:rPr>
           <w:i/>
-          <w:rPrChange w:id="195" w:author="Dave Bridges" w:date="2015-10-20T09:20:00Z">
+          <w:rPrChange w:id="256" w:author="Dave Bridges" w:date="2015-10-20T09:20:00Z">
             <w:rPr/>
           </w:rPrChange>
         </w:rPr>
@@ -4666,11 +5011,11 @@
         <w:t xml:space="preserve"> </w:t>
       </w:r>
       <w:proofErr w:type="spellStart"/>
-      <w:ins w:id="196" w:author="Stephenson, Erin" w:date="2015-10-20T16:59:00Z">
+      <w:ins w:id="257" w:author="Stephenson, Erin" w:date="2015-10-20T16:59:00Z">
         <w:r>
           <w:rPr>
             <w:i/>
-            <w:rPrChange w:id="197" w:author="Stephenson, Erin" w:date="2015-10-20T16:59:00Z">
+            <w:rPrChange w:id="258" w:author="Stephenson, Erin" w:date="2015-10-20T16:59:00Z">
               <w:rPr/>
             </w:rPrChange>
           </w:rPr>
@@ -4680,7 +5025,7 @@
       <w:r>
         <w:rPr>
           <w:i/>
-          <w:rPrChange w:id="198" w:author="Dave Bridges" w:date="2015-10-20T09:21:00Z">
+          <w:rPrChange w:id="259" w:author="Dave Bridges" w:date="2015-10-20T09:21:00Z">
             <w:rPr/>
           </w:rPrChange>
         </w:rPr>
@@ -4693,12 +5038,12 @@
       <w:r>
         <w:t xml:space="preserve"> and </w:t>
       </w:r>
-      <w:commentRangeStart w:id="199"/>
-      <w:del w:id="200" w:author="Stephenson, Erin" w:date="2015-10-20T16:59:00Z">
+      <w:commentRangeStart w:id="260"/>
+      <w:del w:id="261" w:author="Stephenson, Erin" w:date="2015-10-20T16:59:00Z">
         <w:r>
           <w:rPr>
             <w:i/>
-            <w:rPrChange w:id="201" w:author="Stephenson, Erin" w:date="2015-10-20T16:59:00Z">
+            <w:rPrChange w:id="262" w:author="Stephenson, Erin" w:date="2015-10-20T16:59:00Z">
               <w:rPr/>
             </w:rPrChange>
           </w:rPr>
@@ -4708,8 +5053,8 @@
           <w:delText xml:space="preserve"> </w:delText>
         </w:r>
       </w:del>
-      <w:commentRangeEnd w:id="199"/>
-      <w:ins w:id="202" w:author="Stephenson, Erin" w:date="2015-10-20T16:59:00Z">
+      <w:commentRangeEnd w:id="260"/>
+      <w:ins w:id="263" w:author="Stephenson, Erin" w:date="2015-10-20T16:59:00Z">
         <w:r>
           <w:rPr>
             <w:i/>
@@ -4724,7 +5069,7 @@
         <w:rPr>
           <w:rStyle w:val="CommentReference"/>
         </w:rPr>
-        <w:commentReference w:id="199"/>
+        <w:commentReference w:id="260"/>
       </w:r>
       <w:r>
         <w:t xml:space="preserve">(35.1%) </w:t>
@@ -4756,12 +5101,12 @@
       <w:r>
         <w:t xml:space="preserve">. </w:t>
       </w:r>
-      <w:commentRangeEnd w:id="191"/>
+      <w:commentRangeEnd w:id="252"/>
       <w:r>
         <w:rPr>
           <w:rStyle w:val="CommentReference"/>
         </w:rPr>
-        <w:commentReference w:id="191"/>
+        <w:commentReference w:id="252"/>
       </w:r>
       <w:r>
         <w:t xml:space="preserve"> </w:t>
@@ -4877,7 +5222,7 @@
       <w:r>
         <w:t xml:space="preserve">and ATP5A </w:t>
       </w:r>
-      <w:del w:id="203" w:author="Dave Bridges" w:date="2015-10-20T09:20:00Z">
+      <w:del w:id="264" w:author="Dave Bridges" w:date="2015-10-20T09:20:00Z">
         <w:r>
           <w:delText xml:space="preserve"> </w:delText>
         </w:r>
@@ -5090,14 +5435,14 @@
       <w:r>
         <w:t xml:space="preserve"> due to </w:t>
       </w:r>
-      <w:commentRangeStart w:id="204"/>
+      <w:commentRangeStart w:id="265"/>
       <w:r>
         <w:t>r</w:t>
       </w:r>
       <w:r>
         <w:t xml:space="preserve">educed skeletal muscle oxidative </w:t>
       </w:r>
-      <w:commentRangeEnd w:id="204"/>
+      <w:commentRangeEnd w:id="265"/>
       <w:r>
         <w:t>capacity,</w:t>
       </w:r>
@@ -5108,7 +5453,7 @@
         <w:rPr>
           <w:rStyle w:val="CommentReference"/>
         </w:rPr>
-        <w:commentReference w:id="204"/>
+        <w:commentReference w:id="265"/>
       </w:r>
       <w:r>
         <w:t>could</w:t>
@@ -5485,7 +5830,7 @@
       <w:r>
         <w:t xml:space="preserve"> peptide hormone that exerts its actions primarily through hypothalamic signaling </w:t>
       </w:r>
-      <w:ins w:id="205" w:author="Dave Bridges" w:date="2015-10-20T09:23:00Z">
+      <w:ins w:id="266" w:author="Dave Bridges" w:date="2015-10-20T09:23:00Z">
         <w:r>
           <w:fldChar w:fldCharType="begin" w:fldLock="1"/>
         </w:r>
@@ -5502,30 +5847,30 @@
         </w:rPr>
         <w:t>(27)</w:t>
       </w:r>
-      <w:ins w:id="206" w:author="Dave Bridges" w:date="2015-10-20T09:23:00Z">
+      <w:ins w:id="267" w:author="Dave Bridges" w:date="2015-10-20T09:23:00Z">
         <w:r>
           <w:fldChar w:fldCharType="end"/>
         </w:r>
       </w:ins>
-      <w:ins w:id="207" w:author="Dave Bridges" w:date="2015-10-20T09:24:00Z">
+      <w:ins w:id="268" w:author="Dave Bridges" w:date="2015-10-20T09:24:00Z">
         <w:r>
           <w:t>.</w:t>
         </w:r>
       </w:ins>
-      <w:del w:id="208" w:author="Dave Bridges" w:date="2015-10-20T09:23:00Z">
+      <w:del w:id="269" w:author="Dave Bridges" w:date="2015-10-20T09:23:00Z">
         <w:r>
           <w:delText>(</w:delText>
         </w:r>
-        <w:commentRangeStart w:id="209"/>
+        <w:commentRangeStart w:id="270"/>
         <w:r>
           <w:delText>Wilson &amp; Enriori, 2015</w:delText>
         </w:r>
-        <w:commentRangeEnd w:id="209"/>
+        <w:commentRangeEnd w:id="270"/>
         <w:r>
           <w:rPr>
             <w:rStyle w:val="CommentReference"/>
           </w:rPr>
-          <w:commentReference w:id="209"/>
+          <w:commentReference w:id="270"/>
         </w:r>
         <w:r>
           <w:delText>).</w:delText>
@@ -5555,12 +5900,12 @@
       <w:r>
         <w:t>), acting to increase hunger signals and down-regulate energy expenditure pathways</w:t>
       </w:r>
-      <w:ins w:id="210" w:author="Dave Bridges" w:date="2015-10-20T09:24:00Z">
+      <w:ins w:id="271" w:author="Dave Bridges" w:date="2015-10-20T09:24:00Z">
         <w:r>
           <w:t xml:space="preserve"> </w:t>
         </w:r>
       </w:ins>
-      <w:ins w:id="211" w:author="Dave Bridges" w:date="2015-10-20T09:25:00Z">
+      <w:ins w:id="272" w:author="Dave Bridges" w:date="2015-10-20T09:25:00Z">
         <w:r>
           <w:fldChar w:fldCharType="begin" w:fldLock="1"/>
         </w:r>
@@ -5577,7 +5922,7 @@
         </w:rPr>
         <w:t>(27, 30)</w:t>
       </w:r>
-      <w:ins w:id="212" w:author="Dave Bridges" w:date="2015-10-20T09:25:00Z">
+      <w:ins w:id="273" w:author="Dave Bridges" w:date="2015-10-20T09:25:00Z">
         <w:r>
           <w:fldChar w:fldCharType="end"/>
         </w:r>
@@ -5585,23 +5930,23 @@
           <w:t xml:space="preserve">.  </w:t>
         </w:r>
       </w:ins>
-      <w:del w:id="213" w:author="Dave Bridges" w:date="2015-10-20T09:25:00Z">
+      <w:del w:id="274" w:author="Dave Bridges" w:date="2015-10-20T09:25:00Z">
         <w:r>
           <w:delText xml:space="preserve"> (</w:delText>
         </w:r>
         <w:r>
           <w:delText xml:space="preserve">Wilson &amp; Enriori (2015), </w:delText>
         </w:r>
-        <w:commentRangeStart w:id="214"/>
+        <w:commentRangeStart w:id="275"/>
         <w:r>
           <w:delText>Cowley (2003)</w:delText>
         </w:r>
-        <w:commentRangeEnd w:id="214"/>
+        <w:commentRangeEnd w:id="275"/>
         <w:r>
           <w:rPr>
             <w:rStyle w:val="CommentReference"/>
           </w:rPr>
-          <w:commentReference w:id="214"/>
+          <w:commentReference w:id="275"/>
         </w:r>
         <w:r>
           <w:delText xml:space="preserve">). </w:delText>
@@ -5649,16 +5994,16 @@
       <w:r>
         <w:t xml:space="preserve">inhibit </w:t>
       </w:r>
-      <w:commentRangeStart w:id="215"/>
+      <w:commentRangeStart w:id="276"/>
       <w:r>
         <w:t xml:space="preserve">food intake </w:t>
       </w:r>
-      <w:commentRangeEnd w:id="215"/>
+      <w:commentRangeEnd w:id="276"/>
       <w:r>
         <w:rPr>
           <w:rStyle w:val="CommentReference"/>
         </w:rPr>
-        <w:commentReference w:id="215"/>
+        <w:commentReference w:id="276"/>
       </w:r>
       <w:r>
         <w:fldChar w:fldCharType="begin" w:fldLock="1"/>
@@ -5739,7 +6084,7 @@
       <w:r>
         <w:t xml:space="preserve"> show that even brief gestational exposure to environmental pollutants such as EPFR</w:t>
       </w:r>
-      <w:ins w:id="216" w:author="Stephenson, Erin" w:date="2015-10-20T17:02:00Z">
+      <w:ins w:id="277" w:author="Stephenson, Erin" w:date="2015-10-20T17:02:00Z">
         <w:r>
           <w:t>’</w:t>
         </w:r>
@@ -5750,12 +6095,12 @@
       <w:r>
         <w:t xml:space="preserve">.  These changes </w:t>
       </w:r>
-      <w:del w:id="217" w:author="Stephenson, Erin" w:date="2015-10-20T17:02:00Z">
+      <w:del w:id="278" w:author="Stephenson, Erin" w:date="2015-10-20T17:02:00Z">
         <w:r>
           <w:delText xml:space="preserve">correlate </w:delText>
         </w:r>
       </w:del>
-      <w:ins w:id="218" w:author="Stephenson, Erin" w:date="2015-10-20T17:02:00Z">
+      <w:ins w:id="279" w:author="Stephenson, Erin" w:date="2015-10-20T17:02:00Z">
         <w:r>
           <w:t xml:space="preserve">are associated </w:t>
         </w:r>
@@ -5796,7 +6141,7 @@
       <w:r>
         <w:t>nderstanding the impact EPFR</w:t>
       </w:r>
-      <w:ins w:id="219" w:author="Stephenson, Erin" w:date="2015-10-20T17:03:00Z">
+      <w:ins w:id="280" w:author="Stephenson, Erin" w:date="2015-10-20T17:03:00Z">
         <w:r>
           <w:t>’</w:t>
         </w:r>
@@ -5816,7 +6161,7 @@
       <w:r>
         <w:t xml:space="preserve">ulating </w:t>
       </w:r>
-      <w:ins w:id="220" w:author="Stephenson, Erin" w:date="2015-10-20T17:03:00Z">
+      <w:ins w:id="281" w:author="Stephenson, Erin" w:date="2015-10-20T17:03:00Z">
         <w:r>
           <w:t>air pollution and other sources of EPFR’s.</w:t>
         </w:r>
@@ -5826,7 +6171,7 @@
       <w:pPr>
         <w:pStyle w:val="Heading1"/>
         <w:rPr>
-          <w:del w:id="221" w:author="Dave Bridges" w:date="2015-10-20T09:22:00Z"/>
+          <w:del w:id="282" w:author="Dave Bridges" w:date="2015-10-20T09:22:00Z"/>
         </w:rPr>
       </w:pPr>
     </w:p>
@@ -5851,21 +6196,21 @@
       <w:r>
         <w:t xml:space="preserve"> (DB) and </w:t>
       </w:r>
-      <w:commentRangeStart w:id="222"/>
+      <w:commentRangeStart w:id="283"/>
       <w:r>
         <w:t>XXXX</w:t>
       </w:r>
-      <w:commentRangeEnd w:id="222"/>
+      <w:commentRangeEnd w:id="283"/>
       <w:r>
         <w:rPr>
           <w:rStyle w:val="CommentReference"/>
         </w:rPr>
-        <w:commentReference w:id="222"/>
+        <w:commentReference w:id="283"/>
       </w:r>
       <w:r>
         <w:t xml:space="preserve">.  The authors would like to thank </w:t>
       </w:r>
-      <w:commentRangeStart w:id="223"/>
+      <w:commentRangeStart w:id="284"/>
       <w:r>
         <w:t xml:space="preserve">Jordy </w:t>
       </w:r>
@@ -5877,12 +6222,12 @@
       <w:r>
         <w:t xml:space="preserve"> </w:t>
       </w:r>
-      <w:commentRangeEnd w:id="223"/>
+      <w:commentRangeEnd w:id="284"/>
       <w:r>
         <w:rPr>
           <w:rStyle w:val="CommentReference"/>
         </w:rPr>
-        <w:commentReference w:id="223"/>
+        <w:commentReference w:id="284"/>
       </w:r>
       <w:r>
         <w:t xml:space="preserve">for assistance with the </w:t>
@@ -8157,11 +8502,11 @@
       <w:pPr>
         <w:pStyle w:val="Heading1"/>
       </w:pPr>
-      <w:commentRangeStart w:id="224"/>
+      <w:commentRangeStart w:id="285"/>
       <w:r>
         <w:t>Figure Legends</w:t>
       </w:r>
-      <w:commentRangeEnd w:id="224"/>
+      <w:commentRangeEnd w:id="285"/>
       <w:r>
         <w:rPr>
           <w:rStyle w:val="CommentReference"/>
@@ -8170,7 +8515,7 @@
           <w:bCs w:val="0"/>
           <w:color w:val="auto"/>
         </w:rPr>
-        <w:commentReference w:id="224"/>
+        <w:commentReference w:id="285"/>
       </w:r>
     </w:p>
     <w:p/>
@@ -8402,7 +8747,7 @@
       <w:proofErr w:type="gramEnd"/>
     </w:p>
   </w:comment>
-  <w:comment w:id="41" w:author="Stephenson, Erin" w:date="2015-10-01T14:52:00Z" w:initials="SE">
+  <w:comment w:id="95" w:author="Stephenson, Erin" w:date="2015-10-01T14:52:00Z" w:initials="SE">
     <w:p>
       <w:pPr>
         <w:pStyle w:val="CommentText"/>
@@ -8418,7 +8763,7 @@
       </w:r>
     </w:p>
   </w:comment>
-  <w:comment w:id="46" w:author="Stephenson, Erin" w:date="2015-10-01T14:56:00Z" w:initials="SE">
+  <w:comment w:id="100" w:author="Stephenson, Erin" w:date="2015-10-01T14:56:00Z" w:initials="SE">
     <w:p>
       <w:pPr>
         <w:pStyle w:val="CommentText"/>
@@ -8434,7 +8779,7 @@
       </w:r>
     </w:p>
   </w:comment>
-  <w:comment w:id="54" w:author="Stephenson, Erin" w:date="2015-10-01T15:04:00Z" w:initials="SE">
+  <w:comment w:id="108" w:author="Stephenson, Erin" w:date="2015-10-01T15:04:00Z" w:initials="SE">
     <w:p>
       <w:pPr>
         <w:pStyle w:val="CommentText"/>
@@ -8450,7 +8795,7 @@
       </w:r>
     </w:p>
   </w:comment>
-  <w:comment w:id="59" w:author="Stephenson, Erin" w:date="2015-10-01T15:04:00Z" w:initials="SE">
+  <w:comment w:id="113" w:author="Stephenson, Erin" w:date="2015-10-01T15:04:00Z" w:initials="SE">
     <w:p>
       <w:pPr>
         <w:pStyle w:val="CommentText"/>
@@ -8466,7 +8811,7 @@
       </w:r>
     </w:p>
   </w:comment>
-  <w:comment w:id="64" w:author="Stephenson, Erin" w:date="2015-10-06T13:09:00Z" w:initials="SE">
+  <w:comment w:id="118" w:author="Stephenson, Erin" w:date="2015-10-06T13:09:00Z" w:initials="SE">
     <w:p>
       <w:pPr>
         <w:pStyle w:val="CommentText"/>
@@ -8482,7 +8827,7 @@
       </w:r>
     </w:p>
   </w:comment>
-  <w:comment w:id="65" w:author="Stephenson, Erin" w:date="2015-10-05T12:54:00Z" w:initials="SE">
+  <w:comment w:id="119" w:author="Stephenson, Erin" w:date="2015-10-05T12:54:00Z" w:initials="SE">
     <w:p>
       <w:pPr>
         <w:pStyle w:val="CommentText"/>
@@ -8535,7 +8880,7 @@
       </w:pPr>
     </w:p>
   </w:comment>
-  <w:comment w:id="66" w:author="Stephenson, Erin" w:date="2015-10-06T12:43:00Z" w:initials="SE">
+  <w:comment w:id="120" w:author="Stephenson, Erin" w:date="2015-10-06T12:43:00Z" w:initials="SE">
     <w:p>
       <w:pPr>
         <w:pStyle w:val="CommentText"/>
@@ -8596,7 +8941,7 @@
       </w:pPr>
     </w:p>
   </w:comment>
-  <w:comment w:id="75" w:author="Stephenson, Erin" w:date="2015-10-20T16:00:00Z" w:initials="SE">
+  <w:comment w:id="129" w:author="Stephenson, Erin" w:date="2015-10-20T16:00:00Z" w:initials="SE">
     <w:p>
       <w:pPr>
         <w:pStyle w:val="CommentText"/>
@@ -8649,7 +8994,7 @@
       </w:r>
     </w:p>
   </w:comment>
-  <w:comment w:id="78" w:author="Stephenson, Erin" w:date="2015-10-20T16:04:00Z" w:initials="SE">
+  <w:comment w:id="132" w:author="Stephenson, Erin" w:date="2015-10-20T16:04:00Z" w:initials="SE">
     <w:p>
       <w:pPr>
         <w:pStyle w:val="CommentText"/>
@@ -8673,7 +9018,7 @@
       </w:r>
     </w:p>
   </w:comment>
-  <w:comment w:id="81" w:author="Stephenson, Erin" w:date="2015-10-20T16:12:00Z" w:initials="SE">
+  <w:comment w:id="135" w:author="Stephenson, Erin" w:date="2015-10-20T16:12:00Z" w:initials="SE">
     <w:p>
       <w:pPr>
         <w:pStyle w:val="CommentText"/>
@@ -8697,7 +9042,7 @@
       </w:r>
     </w:p>
   </w:comment>
-  <w:comment w:id="84" w:author="Stephenson, Erin" w:date="2015-10-20T16:41:00Z" w:initials="SE">
+  <w:comment w:id="138" w:author="Stephenson, Erin" w:date="2015-10-20T16:41:00Z" w:initials="SE">
     <w:p>
       <w:pPr>
         <w:pStyle w:val="CommentText"/>
@@ -8729,7 +9074,7 @@
       </w:r>
     </w:p>
   </w:comment>
-  <w:comment w:id="88" w:author="Stephenson, Erin" w:date="2015-10-20T16:15:00Z" w:initials="SE">
+  <w:comment w:id="142" w:author="Stephenson, Erin" w:date="2015-10-20T16:15:00Z" w:initials="SE">
     <w:p>
       <w:pPr>
         <w:pStyle w:val="CommentText"/>
@@ -8745,7 +9090,7 @@
       </w:r>
     </w:p>
   </w:comment>
-  <w:comment w:id="107" w:author="Dave Bridges" w:date="2015-10-20T09:03:00Z" w:initials="DB">
+  <w:comment w:id="161" w:author="Dave Bridges" w:date="2015-10-20T09:03:00Z" w:initials="DB">
     <w:p>
       <w:pPr>
         <w:pStyle w:val="CommentText"/>
@@ -8761,7 +9106,7 @@
       </w:r>
     </w:p>
   </w:comment>
-  <w:comment w:id="132" w:author="Dave Bridges" w:date="2014-11-13T17:25:00Z" w:initials="DB">
+  <w:comment w:id="186" w:author="Dave Bridges" w:date="2014-11-13T17:25:00Z" w:initials="DB">
     <w:p>
       <w:pPr>
         <w:pStyle w:val="CommentText"/>
@@ -8774,7 +9119,7 @@
       </w:r>
     </w:p>
   </w:comment>
-  <w:comment w:id="133" w:author="Dave Bridges" w:date="2014-11-16T15:34:00Z" w:initials="DB">
+  <w:comment w:id="187" w:author="Dave Bridges" w:date="2014-11-16T15:34:00Z" w:initials="DB">
     <w:p>
       <w:pPr>
         <w:pStyle w:val="CommentText"/>
@@ -8790,7 +9135,7 @@
       </w:r>
     </w:p>
   </w:comment>
-  <w:comment w:id="134" w:author="Stephenson, Erin" w:date="2015-08-14T15:30:00Z" w:initials="SE">
+  <w:comment w:id="188" w:author="Stephenson, Erin" w:date="2015-08-14T15:30:00Z" w:initials="SE">
     <w:p>
       <w:pPr>
         <w:pStyle w:val="CommentText"/>
@@ -8806,7 +9151,7 @@
       </w:r>
     </w:p>
   </w:comment>
-  <w:comment w:id="135" w:author="Dave Bridges" w:date="2015-10-20T09:12:00Z" w:initials="DB">
+  <w:comment w:id="189" w:author="Dave Bridges" w:date="2015-10-20T09:12:00Z" w:initials="DB">
     <w:p>
       <w:pPr>
         <w:pStyle w:val="CommentText"/>
@@ -8822,7 +9167,7 @@
       </w:r>
     </w:p>
   </w:comment>
-  <w:comment w:id="136" w:author="Stephenson, Erin" w:date="2015-10-20T16:47:00Z" w:initials="SE">
+  <w:comment w:id="190" w:author="Stephenson, Erin" w:date="2015-10-20T16:47:00Z" w:initials="SE">
     <w:p>
       <w:pPr>
         <w:pStyle w:val="CommentText"/>
@@ -8838,7 +9183,7 @@
       </w:r>
     </w:p>
   </w:comment>
-  <w:comment w:id="150" w:author="Dave Bridges" w:date="2015-10-20T09:12:00Z" w:initials="DB">
+  <w:comment w:id="204" w:author="Dave Bridges" w:date="2015-10-20T09:12:00Z" w:initials="DB">
     <w:p>
       <w:pPr>
         <w:pStyle w:val="CommentText"/>
@@ -8862,7 +9207,7 @@
       </w:r>
     </w:p>
   </w:comment>
-  <w:comment w:id="165" w:author="Stephenson, Erin" w:date="2015-09-22T11:57:00Z" w:initials="SE">
+  <w:comment w:id="219" w:author="Stephenson, Erin" w:date="2015-09-22T11:57:00Z" w:initials="SE">
     <w:p>
       <w:pPr>
         <w:autoSpaceDE w:val="0"/>
@@ -8972,7 +9317,7 @@
       </w:r>
     </w:p>
   </w:comment>
-  <w:comment w:id="167" w:author="Dave Bridges" w:date="2014-11-13T12:24:00Z" w:initials="DB">
+  <w:comment w:id="221" w:author="Dave Bridges" w:date="2014-11-13T12:24:00Z" w:initials="DB">
     <w:p>
       <w:pPr>
         <w:pStyle w:val="CommentText"/>
@@ -8988,7 +9333,7 @@
       </w:r>
     </w:p>
   </w:comment>
-  <w:comment w:id="168" w:author="Dave Bridges" w:date="2015-10-20T09:18:00Z" w:initials="DB">
+  <w:comment w:id="229" w:author="Stephenson, Erin" w:date="2015-10-21T10:16:00Z" w:initials="SE">
     <w:p>
       <w:pPr>
         <w:pStyle w:val="CommentText"/>
@@ -9000,11 +9345,27 @@
         <w:annotationRef/>
       </w:r>
       <w:r>
+        <w:t>Need the stat’s for this</w:t>
+      </w:r>
+    </w:p>
+  </w:comment>
+  <w:comment w:id="222" w:author="Dave Bridges" w:date="2015-10-20T09:18:00Z" w:initials="DB">
+    <w:p>
+      <w:pPr>
+        <w:pStyle w:val="CommentText"/>
+      </w:pPr>
+      <w:r>
+        <w:rPr>
+          <w:rStyle w:val="CommentReference"/>
+        </w:rPr>
+        <w:annotationRef/>
+      </w:r>
+      <w:r>
         <w:t>Dave Calculate this</w:t>
       </w:r>
     </w:p>
   </w:comment>
-  <w:comment w:id="169" w:author="Dave Bridges" w:date="2014-11-16T10:32:00Z" w:initials="DB">
+  <w:comment w:id="230" w:author="Dave Bridges" w:date="2014-11-16T10:32:00Z" w:initials="DB">
     <w:p>
       <w:pPr>
         <w:pStyle w:val="CommentText"/>
@@ -9020,7 +9381,7 @@
       </w:r>
     </w:p>
   </w:comment>
-  <w:comment w:id="170" w:author="Dave Bridges" w:date="2014-11-13T16:37:00Z" w:initials="DB">
+  <w:comment w:id="231" w:author="Dave Bridges" w:date="2014-11-13T16:37:00Z" w:initials="DB">
     <w:p>
       <w:pPr>
         <w:pStyle w:val="CommentText"/>
@@ -9036,7 +9397,7 @@
       </w:r>
     </w:p>
   </w:comment>
-  <w:comment w:id="188" w:author="Stephenson, Erin" w:date="2015-09-22T16:13:00Z" w:initials="SE">
+  <w:comment w:id="249" w:author="Stephenson, Erin" w:date="2015-09-22T16:13:00Z" w:initials="SE">
     <w:p>
       <w:pPr>
         <w:pStyle w:val="CommentText"/>
@@ -9156,7 +9517,7 @@
       </w:r>
     </w:p>
   </w:comment>
-  <w:comment w:id="199" w:author="Dave Bridges" w:date="2015-10-20T09:21:00Z" w:initials="DB">
+  <w:comment w:id="260" w:author="Dave Bridges" w:date="2015-10-20T09:21:00Z" w:initials="DB">
     <w:p>
       <w:pPr>
         <w:pStyle w:val="CommentText"/>
@@ -9172,7 +9533,7 @@
       </w:r>
     </w:p>
   </w:comment>
-  <w:comment w:id="191" w:author="Stephenson, Erin" w:date="2015-08-24T10:58:00Z" w:initials="SE">
+  <w:comment w:id="252" w:author="Stephenson, Erin" w:date="2015-08-24T10:58:00Z" w:initials="SE">
     <w:p>
       <w:pPr>
         <w:pStyle w:val="CommentText"/>
@@ -9196,7 +9557,7 @@
       </w:r>
     </w:p>
   </w:comment>
-  <w:comment w:id="204" w:author="Dave Bridges" w:date="2014-11-16T16:10:00Z" w:initials="DB">
+  <w:comment w:id="265" w:author="Dave Bridges" w:date="2014-11-16T16:10:00Z" w:initials="DB">
     <w:p>
       <w:pPr>
         <w:pStyle w:val="CommentText"/>
@@ -9212,7 +9573,7 @@
       </w:r>
     </w:p>
   </w:comment>
-  <w:comment w:id="209" w:author="Stephenson, Erin" w:date="2015-09-24T16:18:00Z" w:initials="SE">
+  <w:comment w:id="270" w:author="Stephenson, Erin" w:date="2015-09-24T16:18:00Z" w:initials="SE">
     <w:p>
       <w:pPr>
         <w:pStyle w:val="CommentText"/>
@@ -9301,7 +9662,7 @@
       </w:pPr>
     </w:p>
   </w:comment>
-  <w:comment w:id="214" w:author="Stephenson, Erin" w:date="2015-10-01T12:29:00Z" w:initials="SE">
+  <w:comment w:id="275" w:author="Stephenson, Erin" w:date="2015-10-01T12:29:00Z" w:initials="SE">
     <w:p>
       <w:pPr>
         <w:pStyle w:val="CommentText"/>
@@ -9415,7 +9776,7 @@
       </w:pPr>
     </w:p>
   </w:comment>
-  <w:comment w:id="215" w:author="Dave Bridges" w:date="2014-11-16T11:28:00Z" w:initials="DB">
+  <w:comment w:id="276" w:author="Dave Bridges" w:date="2014-11-16T11:28:00Z" w:initials="DB">
     <w:p>
       <w:pPr>
         <w:pStyle w:val="CommentText"/>
@@ -9431,7 +9792,7 @@
       </w:r>
     </w:p>
   </w:comment>
-  <w:comment w:id="222" w:author="Dave Bridges" w:date="2014-11-16T16:12:00Z" w:initials="DB">
+  <w:comment w:id="283" w:author="Dave Bridges" w:date="2014-11-16T16:12:00Z" w:initials="DB">
     <w:p>
       <w:pPr>
         <w:pStyle w:val="CommentText"/>
@@ -9447,7 +9808,7 @@
       </w:r>
     </w:p>
   </w:comment>
-  <w:comment w:id="223" w:author="Dave Bridges" w:date="2014-11-16T16:11:00Z" w:initials="DB">
+  <w:comment w:id="284" w:author="Dave Bridges" w:date="2014-11-16T16:11:00Z" w:initials="DB">
     <w:p>
       <w:pPr>
         <w:pStyle w:val="CommentText"/>
@@ -9471,7 +9832,7 @@
       </w:r>
     </w:p>
   </w:comment>
-  <w:comment w:id="224" w:author="Dave Bridges" w:date="2015-10-20T09:22:00Z" w:initials="DB">
+  <w:comment w:id="285" w:author="Dave Bridges" w:date="2015-10-20T09:22:00Z" w:initials="DB">
     <w:p>
       <w:pPr>
         <w:pStyle w:val="CommentText"/>
@@ -9514,6 +9875,7 @@
   <w15:commentEx w15:paraId="100CED23" w15:done="0"/>
   <w15:commentEx w15:paraId="3E5F7CD2" w15:done="0"/>
   <w15:commentEx w15:paraId="3188BF80" w15:done="0"/>
+  <w15:commentEx w15:paraId="607C1C67" w15:done="0"/>
   <w15:commentEx w15:paraId="294B37C3" w15:done="0"/>
   <w15:commentEx w15:paraId="3E126E3E" w15:done="0"/>
   <w15:commentEx w15:paraId="3143A03C" w15:done="0"/>

</xml_diff>

<commit_message>
Edited abstract and discussion
</commit_message>
<xml_diff>
--- a/Manuscript/Manuscript.docx
+++ b/Manuscript/Manuscript.docx
@@ -1012,11 +1012,9 @@
       <w:r>
         <w:t xml:space="preserve"> can you</w:t>
       </w:r>
-      <w:ins w:id="3" w:author="Dave Bridges" w:date="2015-10-25T10:45:00Z">
-        <w:r>
-          <w:t xml:space="preserve"> or Sri</w:t>
-        </w:r>
-      </w:ins>
+      <w:r>
+        <w:t xml:space="preserve"> or Sri</w:t>
+      </w:r>
       <w:r>
         <w:t xml:space="preserve"> </w:t>
       </w:r>
@@ -1240,16 +1238,16 @@
       <w:r>
         <w:t xml:space="preserve"> using</w:t>
       </w:r>
-      <w:commentRangeStart w:id="4"/>
+      <w:commentRangeStart w:id="3"/>
       <w:r>
         <w:t>…</w:t>
       </w:r>
-      <w:commentRangeEnd w:id="4"/>
+      <w:commentRangeEnd w:id="3"/>
       <w:r>
         <w:rPr>
           <w:rStyle w:val="CommentReference"/>
         </w:rPr>
-        <w:commentReference w:id="4"/>
+        <w:commentReference w:id="3"/>
       </w:r>
       <w:r>
         <w:t xml:space="preserve"> Immediately after death, quadriceps muscles were </w:t>
@@ -3536,262 +3534,274 @@
       <w:r>
         <w:t xml:space="preserve"> for the </w:t>
       </w:r>
+      <w:r>
+        <w:t>mitochondrial D-l</w:t>
+      </w:r>
+      <w:r>
+        <w:t xml:space="preserve">oop, </w:t>
+      </w:r>
       <w:proofErr w:type="spellStart"/>
       <w:r>
-        <w:t>dLoop</w:t>
+        <w:rPr>
+          <w:i/>
+        </w:rPr>
+        <w:t>mt-</w:t>
+      </w:r>
+      <w:r>
+        <w:rPr>
+          <w:i/>
+        </w:rPr>
+        <w:t>C</w:t>
+      </w:r>
+      <w:r>
+        <w:rPr>
+          <w:i/>
+        </w:rPr>
+        <w:t>yt</w:t>
+      </w:r>
+      <w:r>
+        <w:rPr>
+          <w:i/>
+        </w:rPr>
+        <w:t>b</w:t>
       </w:r>
       <w:proofErr w:type="spellEnd"/>
       <w:r>
+        <w:t xml:space="preserve"> and </w:t>
+      </w:r>
+      <w:r>
+        <w:rPr>
+          <w:i/>
+        </w:rPr>
+        <w:t>mt-</w:t>
+      </w:r>
+      <w:r>
+        <w:rPr>
+          <w:i/>
+        </w:rPr>
+        <w:t>N</w:t>
+      </w:r>
+      <w:r>
+        <w:rPr>
+          <w:i/>
+        </w:rPr>
+        <w:t>d1</w:t>
+      </w:r>
+      <w:r>
+        <w:t>, respectively</w:t>
+      </w:r>
+      <w:r>
+        <w:t xml:space="preserve"> (p=0.039, p=0.031 and p=0.032, respectively)</w:t>
+      </w:r>
+      <w:r>
+        <w:t xml:space="preserve"> indicating reduced mitochondrial content</w:t>
+      </w:r>
+      <w:r>
+        <w:t>.</w:t>
+      </w:r>
+      <w:r>
+        <w:t xml:space="preserve"> </w:t>
+      </w:r>
+      <w:r>
+        <w:t xml:space="preserve">Citrate </w:t>
+      </w:r>
+      <w:r>
+        <w:t xml:space="preserve">synthase activity </w:t>
+      </w:r>
+      <w:r>
+        <w:t>i</w:t>
+      </w:r>
+      <w:r>
+        <w:t>s strongly</w:t>
+      </w:r>
+      <w:r>
+        <w:t xml:space="preserve"> associated</w:t>
+      </w:r>
+      <w:r>
+        <w:t xml:space="preserve"> with skeletal muscle mitochondrial content </w:t>
+      </w:r>
+      <w:r>
+        <w:fldChar w:fldCharType="begin" w:fldLock="1"/>
+      </w:r>
+      <w:r>
+        <w:instrText>ADDIN CSL_CITATION { "citationItems" : [ { "id" : "ITEM-1", "itemData" : { "DOI" : "10.1113/jphysiol.2012.230185", "ISBN" : "1469-7793 (Electronic)\\r0022-3751 (Linking)", "ISSN" : "1469-7793", "PMID" : "22586215", "abstract" : "Skeletal muscle mitochondrial content varies extensively between human subjects. Biochemical measures of mitochondrial proteins, enzyme activities and lipids are often used as markers of mitochondrial content and muscle oxidative capacity (OXPHOS). The purpose of this study was to determine how closely associated these commonly used biochemical measures are to muscle mitochondrial content and OXPHOS. Sixteen young healthy male subjects were recruited for this study. Subjects completed a graded exercise test to determine maximal oxygen uptake (VO2peak) and muscle biopsies were obtained from the vastus lateralis. Mitochondrial content was determined using transmission electron microscopy imaging and OXPHOS was determined as the maximal coupled respiration in permeabilized fibres. Biomarkers of interest were citrate synthase (CS) activity, cardiolipin content, mitochondrial DNA content (mtDNA), complex I\u2013V protein content, and complex I\u2013IV activity. Spearman correlation coefficient tests and Lin's concordance tests were applied to assess the absolute and relative association between the markers and mitochondrial content or OXPHOS. Subjects had a large range of VO2peak (range 29.9\u201371.6ml min\u22121 kg\u22121) and mitochondrial content (4\u201315% of cell volume).Cardiolipin content showed the strongest association with mitochondrial content followed by CS and complex I activities. mtDNA was not related to mitochondrial content. Complex IV activity showed the strongest association with muscle oxidative capacity followed by complex II activity.We conclude that cardiolipin content, and CS and complex I activities are the biomarkers that exhibit the strongest association with mitochondrial content, while complex IV activity is strongly associated with OXPHOS capacity in human skeletal muscle.", "author" : [ { "dropping-particle" : "", "family" : "Larsen", "given" : "Steen", "non-dropping-particle" : "", "parse-names" : false, "suffix" : "" }, { "dropping-particle" : "", "family" : "Nielsen", "given" : "Joachim", "non-dropping-particle" : "", "parse-names" : false, "suffix" : "" }, { "dropping-particle" : "", "family" : "Hansen", "given" : "Christina Neigaard", "non-dropping-particle" : "", "parse-names" : false, "suffix" : "" }, { "dropping-particle" : "", "family" : "Nielsen", "given" : "Lars Bo", "non-dropping-particle" : "", "parse-names" : false, "suffix" : "" }, { "dropping-particle" : "", "family" : "Wibrand", "given" : "Flemming", "non-dropping-particle" : "", "parse-names" : false, "suffix" : "" }, { "dropping-particle" : "", "family" : "Stride", "given" : "Nis", "non-dropping-particle" : "", "parse-names" : false, "suffix" : "" }, { "dropping-particle" : "", "family" : "Schroder", "given" : "Henrik Daa", "non-dropping-particle" : "", "parse-names" : false, "suffix" : "" }, { "dropping-particle" : "", "family" : "Boushel", "given" : "Robert", "non-dropping-particle" : "", "parse-names" : false, "suffix" : "" }, { "dropping-particle" : "", "family" : "Helge", "given" : "J\u00f8rn Wulff", "non-dropping-particle" : "", "parse-names" : false, "suffix" : "" }, { "dropping-particle" : "", "family" : "Dela", "given" : "Flemming", "non-dropping-particle" : "", "parse-names" : false, "suffix" : "" }, { "dropping-particle" : "", "family" : "Hey-Mogensen", "given" : "Martin", "non-dropping-particle" : "", "parse-names" : false, "suffix" : "" } ], "container-title" : "The Journal of physiology", "id" : "ITEM-1", "issue" : "Pt 14", "issued" : { "date-parts" : [ [ "2012" ] ] }, "page" : "3349-60", "title" : "Biomarkers of mitochondrial content in skeletal muscle of healthy young human subjects.", "type" : "article-journal", "volume" : "590" }, "uris" : [ "http://www.mendeley.com/documents/?uuid=a643963f-c7b3-4716-ac7c-659303b2f291" ] } ], "mendeley" : { "formattedCitation" : "(26)", "plainTextFormattedCitation" : "(26)", "previouslyFormattedCitation" : "(26)" }, "properties" : { "noteIndex" : 0 }, "schema" : "https://github.com/citation-style-language/schema/raw/master/csl-citation.json" }</w:instrText>
+      </w:r>
+      <w:r>
+        <w:fldChar w:fldCharType="separate"/>
+      </w:r>
+      <w:r>
+        <w:rPr>
+          <w:noProof/>
+        </w:rPr>
+        <w:t>(26)</w:t>
+      </w:r>
+      <w:r>
+        <w:fldChar w:fldCharType="end"/>
+      </w:r>
+      <w:r>
+        <w:t xml:space="preserve"> </w:t>
+      </w:r>
+      <w:r>
+        <w:t xml:space="preserve">and </w:t>
+      </w:r>
+      <w:r>
+        <w:t>it</w:t>
+      </w:r>
+      <w:r>
+        <w:t>’</w:t>
+      </w:r>
+      <w:r>
+        <w:t xml:space="preserve">s activity is </w:t>
+      </w:r>
+      <w:r>
+        <w:t>rate-limiting for the</w:t>
+      </w:r>
+      <w:r>
+        <w:t xml:space="preserve"> </w:t>
+      </w:r>
+      <w:commentRangeStart w:id="4"/>
+      <w:proofErr w:type="spellStart"/>
+      <w:r>
+        <w:t>tricarboxylic</w:t>
+      </w:r>
+      <w:proofErr w:type="spellEnd"/>
+      <w:r>
+        <w:t xml:space="preserve"> acid cycle</w:t>
+      </w:r>
+      <w:commentRangeEnd w:id="4"/>
+      <w:r>
+        <w:rPr>
+          <w:rStyle w:val="CommentReference"/>
+        </w:rPr>
+        <w:commentReference w:id="4"/>
+      </w:r>
+      <w:r>
+        <w:t xml:space="preserve">. Given that </w:t>
+      </w:r>
+      <w:proofErr w:type="spellStart"/>
+      <w:r>
+        <w:t>mtDNA</w:t>
+      </w:r>
+      <w:proofErr w:type="spellEnd"/>
+      <w:r>
+        <w:t xml:space="preserve"> copy number was reduced with MCP203 exposure, we </w:t>
+      </w:r>
+      <w:r>
+        <w:t>sought</w:t>
+      </w:r>
+      <w:r>
+        <w:t xml:space="preserve"> to determine if there were any mitochondrial functional defects in the skeletal muscle from particulate-exposed mice. </w:t>
+      </w:r>
+      <w:r>
+        <w:t>As shown in Figure 4B, maximal citrate synthase activity was reduced 24</w:t>
+      </w:r>
+      <w:r>
+        <w:t>.1</w:t>
+      </w:r>
+      <w:r>
+        <w:t>% in the quadriceps from MCP230-exposed mice (p=0.03).</w:t>
+      </w:r>
+      <w:r>
+        <w:t xml:space="preserve"> Taken together, these data suggest that mice exposed to MCP230 are likely to have reduced mitochondrial oxidative enzyme content and, as a result, reduced skeletal muscle oxidative capacity</w:t>
+      </w:r>
+      <w:r>
+        <w:t>,</w:t>
+      </w:r>
+      <w:r>
+        <w:t xml:space="preserve"> which</w:t>
+      </w:r>
+      <w:r>
+        <w:t>, along with the reduction in physical activity,</w:t>
+      </w:r>
+      <w:r>
+        <w:t xml:space="preserve"> would likely contribute to the reduced VO</w:t>
+      </w:r>
+      <w:r>
+        <w:rPr>
+          <w:vertAlign w:val="subscript"/>
+        </w:rPr>
+        <w:t>2</w:t>
+      </w:r>
+      <w:r>
+        <w:t xml:space="preserve"> seen in these mice.</w:t>
+      </w:r>
+    </w:p>
+    <w:p/>
+    <w:p>
+      <w:r>
+        <w:t>Consistent with this hypothesis</w:t>
+      </w:r>
+      <w:r>
         <w:t xml:space="preserve">, </w:t>
       </w:r>
+      <w:r>
+        <w:t>mRNA transcript levels for the mitochondrial-</w:t>
+      </w:r>
+      <w:r>
+        <w:t xml:space="preserve"> and nuclear-</w:t>
+      </w:r>
+      <w:r>
+        <w:t>encoded electro</w:t>
+      </w:r>
+      <w:r>
+        <w:t xml:space="preserve">n transport genes </w:t>
+      </w:r>
+      <w:r>
+        <w:rPr>
+          <w:i/>
+        </w:rPr>
+        <w:t>mt-</w:t>
+      </w:r>
+      <w:r>
+        <w:rPr>
+          <w:i/>
+        </w:rPr>
+        <w:t>Nd4</w:t>
+      </w:r>
+      <w:r>
+        <w:t xml:space="preserve"> (25.2%)</w:t>
+      </w:r>
+      <w:r>
+        <w:t xml:space="preserve">, </w:t>
+      </w:r>
       <w:proofErr w:type="spellStart"/>
       <w:r>
         <w:rPr>
           <w:i/>
         </w:rPr>
+        <w:t>Sdha</w:t>
+      </w:r>
+      <w:proofErr w:type="spellEnd"/>
+      <w:r>
+        <w:t xml:space="preserve"> (35.9%),</w:t>
+      </w:r>
+      <w:r>
+        <w:t xml:space="preserve"> </w:t>
+      </w:r>
+      <w:proofErr w:type="spellStart"/>
+      <w:r>
+        <w:rPr>
+          <w:i/>
+        </w:rPr>
         <w:t>mt-</w:t>
       </w:r>
       <w:r>
         <w:rPr>
           <w:i/>
         </w:rPr>
-        <w:t>C</w:t>
+        <w:t>Cytb</w:t>
+      </w:r>
+      <w:proofErr w:type="spellEnd"/>
+      <w:r>
+        <w:t xml:space="preserve"> (35.4%)</w:t>
+      </w:r>
+      <w:r>
+        <w:t xml:space="preserve"> and </w:t>
       </w:r>
       <w:r>
         <w:rPr>
           <w:i/>
         </w:rPr>
-        <w:t>yt</w:t>
-      </w:r>
-      <w:r>
-        <w:rPr>
-          <w:i/>
-        </w:rPr>
-        <w:t>b</w:t>
-      </w:r>
-      <w:proofErr w:type="spellEnd"/>
-      <w:r>
-        <w:t xml:space="preserve"> and </w:t>
-      </w:r>
-      <w:r>
-        <w:rPr>
-          <w:i/>
-        </w:rPr>
-        <w:t>mt-</w:t>
-      </w:r>
-      <w:r>
-        <w:rPr>
-          <w:i/>
-        </w:rPr>
-        <w:t>N</w:t>
-      </w:r>
-      <w:r>
-        <w:rPr>
-          <w:i/>
-        </w:rPr>
-        <w:t>d1</w:t>
-      </w:r>
-      <w:r>
-        <w:t>, respectively</w:t>
-      </w:r>
-      <w:r>
-        <w:t xml:space="preserve"> (p=0.039, p=0.031 and p=0.032, respectively)</w:t>
-      </w:r>
-      <w:r>
-        <w:t>.</w:t>
-      </w:r>
-      <w:r>
-        <w:t xml:space="preserve"> </w:t>
-      </w:r>
-      <w:r>
-        <w:t xml:space="preserve">Citrate </w:t>
-      </w:r>
-      <w:r>
-        <w:t xml:space="preserve">synthase activity </w:t>
-      </w:r>
-      <w:r>
-        <w:t>i</w:t>
-      </w:r>
-      <w:r>
-        <w:t>s strongly</w:t>
-      </w:r>
-      <w:r>
-        <w:t xml:space="preserve"> associated</w:t>
-      </w:r>
-      <w:r>
-        <w:t xml:space="preserve"> with skeletal muscle mitochondrial content </w:t>
-      </w:r>
-      <w:r>
-        <w:fldChar w:fldCharType="begin" w:fldLock="1"/>
-      </w:r>
-      <w:r>
-        <w:instrText>ADDIN CSL_CITATION { "citationItems" : [ { "id" : "ITEM-1", "itemData" : { "DOI" : "10.1113/jphysiol.2012.230185", "ISBN" : "1469-7793 (Electronic)\\r0022-3751 (Linking)", "ISSN" : "1469-7793", "PMID" : "22586215", "abstract" : "Skeletal muscle mitochondrial content varies extensively between human subjects. Biochemical measures of mitochondrial proteins, enzyme activities and lipids are often used as markers of mitochondrial content and muscle oxidative capacity (OXPHOS). The purpose of this study was to determine how closely associated these commonly used biochemical measures are to muscle mitochondrial content and OXPHOS. Sixteen young healthy male subjects were recruited for this study. Subjects completed a graded exercise test to determine maximal oxygen uptake (VO2peak) and muscle biopsies were obtained from the vastus lateralis. Mitochondrial content was determined using transmission electron microscopy imaging and OXPHOS was determined as the maximal coupled respiration in permeabilized fibres. Biomarkers of interest were citrate synthase (CS) activity, cardiolipin content, mitochondrial DNA content (mtDNA), complex I\u2013V protein content, and complex I\u2013IV activity. Spearman correlation coefficient tests and Lin's concordance tests were applied to assess the absolute and relative association between the markers and mitochondrial content or OXPHOS. Subjects had a large range of VO2peak (range 29.9\u201371.6ml min\u22121 kg\u22121) and mitochondrial content (4\u201315% of cell volume).Cardiolipin content showed the strongest association with mitochondrial content followed by CS and complex I activities. mtDNA was not related to mitochondrial content. Complex IV activity showed the strongest association with muscle oxidative capacity followed by complex II activity.We conclude that cardiolipin content, and CS and complex I activities are the biomarkers that exhibit the strongest association with mitochondrial content, while complex IV activity is strongly associated with OXPHOS capacity in human skeletal muscle.", "author" : [ { "dropping-particle" : "", "family" : "Larsen", "given" : "Steen", "non-dropping-particle" : "", "parse-names" : false, "suffix" : "" }, { "dropping-particle" : "", "family" : "Nielsen", "given" : "Joachim", "non-dropping-particle" : "", "parse-names" : false, "suffix" : "" }, { "dropping-particle" : "", "family" : "Hansen", "given" : "Christina Neigaard", "non-dropping-particle" : "", "parse-names" : false, "suffix" : "" }, { "dropping-particle" : "", "family" : "Nielsen", "given" : "Lars Bo", "non-dropping-particle" : "", "parse-names" : false, "suffix" : "" }, { "dropping-particle" : "", "family" : "Wibrand", "given" : "Flemming", "non-dropping-particle" : "", "parse-names" : false, "suffix" : "" }, { "dropping-particle" : "", "family" : "Stride", "given" : "Nis", "non-dropping-particle" : "", "parse-names" : false, "suffix" : "" }, { "dropping-particle" : "", "family" : "Schroder", "given" : "Henrik Daa", "non-dropping-particle" : "", "parse-names" : false, "suffix" : "" }, { "dropping-particle" : "", "family" : "Boushel", "given" : "Robert", "non-dropping-particle" : "", "parse-names" : false, "suffix" : "" }, { "dropping-particle" : "", "family" : "Helge", "given" : "J\u00f8rn Wulff", "non-dropping-particle" : "", "parse-names" : false, "suffix" : "" }, { "dropping-particle" : "", "family" : "Dela", "given" : "Flemming", "non-dropping-particle" : "", "parse-names" : false, "suffix" : "" }, { "dropping-particle" : "", "family" : "Hey-Mogensen", "given" : "Martin", "non-dropping-particle" : "", "parse-names" : false, "suffix" : "" } ], "container-title" : "The Journal of physiology", "id" : "ITEM-1", "issue" : "Pt 14", "issued" : { "date-parts" : [ [ "2012" ] ] }, "page" : "3349-60", "title" : "Biomarkers of mitochondrial content in skeletal muscle of healthy young human subjects.", "type" : "article-journal", "volume" : "590" }, "uris" : [ "http://www.mendeley.com/documents/?uuid=a643963f-c7b3-4716-ac7c-659303b2f291" ] } ], "mendeley" : { "formattedCitation" : "(26)", "plainTextFormattedCitation" : "(26)", "previouslyFormattedCitation" : "(26)" }, "properties" : { "noteIndex" : 0 }, "schema" : "https://github.com/citation-style-language/schema/raw/master/csl-citation.json" }</w:instrText>
-      </w:r>
-      <w:r>
-        <w:fldChar w:fldCharType="separate"/>
-      </w:r>
-      <w:r>
-        <w:rPr>
-          <w:noProof/>
-        </w:rPr>
-        <w:t>(26)</w:t>
-      </w:r>
-      <w:r>
-        <w:fldChar w:fldCharType="end"/>
-      </w:r>
-      <w:r>
-        <w:t xml:space="preserve"> </w:t>
-      </w:r>
-      <w:r>
-        <w:t xml:space="preserve">and </w:t>
-      </w:r>
-      <w:r>
-        <w:t>it</w:t>
-      </w:r>
-      <w:r>
-        <w:t>’</w:t>
-      </w:r>
-      <w:r>
-        <w:t xml:space="preserve">s activity is </w:t>
-      </w:r>
-      <w:r>
-        <w:t>rate-limiting for the</w:t>
-      </w:r>
-      <w:r>
-        <w:t xml:space="preserve"> </w:t>
-      </w:r>
-      <w:proofErr w:type="spellStart"/>
-      <w:r>
-        <w:t>tricarboxylic</w:t>
-      </w:r>
-      <w:proofErr w:type="spellEnd"/>
-      <w:r>
-        <w:t xml:space="preserve"> acid cycle</w:t>
-      </w:r>
-      <w:r>
-        <w:t xml:space="preserve">. Given that </w:t>
-      </w:r>
-      <w:proofErr w:type="spellStart"/>
-      <w:r>
-        <w:t>mtDNA</w:t>
-      </w:r>
-      <w:proofErr w:type="spellEnd"/>
-      <w:r>
-        <w:t xml:space="preserve"> copy number was reduced with MCP203 exposure, we </w:t>
-      </w:r>
-      <w:r>
-        <w:t>sought</w:t>
-      </w:r>
-      <w:r>
-        <w:t xml:space="preserve"> to determine if there were any mitochondrial functional defects in the skeletal muscle from particulate-exposed mice. </w:t>
-      </w:r>
-      <w:r>
-        <w:t>As shown in Figure 4B, maximal citrate synthase activity was reduced 24</w:t>
-      </w:r>
-      <w:r>
-        <w:t>.1</w:t>
-      </w:r>
-      <w:r>
-        <w:t>% in the quadriceps from MCP230-exposed mice (p=0.03).</w:t>
-      </w:r>
-      <w:r>
-        <w:t xml:space="preserve"> Taken together, these data suggest that mice exposed to MCP230 are likely to have reduced mitochondrial oxidative enzyme content and, as a result, reduced skeletal muscle oxidative capacity</w:t>
-      </w:r>
-      <w:r>
-        <w:t>,</w:t>
-      </w:r>
-      <w:r>
-        <w:t xml:space="preserve"> which</w:t>
-      </w:r>
-      <w:r>
-        <w:t>, along with the reduction in physical activity,</w:t>
-      </w:r>
-      <w:r>
-        <w:t xml:space="preserve"> would likely contribute to the reduced VO</w:t>
-      </w:r>
-      <w:r>
-        <w:rPr>
-          <w:vertAlign w:val="subscript"/>
-        </w:rPr>
-        <w:t>2</w:t>
-      </w:r>
-      <w:r>
-        <w:t xml:space="preserve"> seen in these mice.</w:t>
-      </w:r>
-    </w:p>
-    <w:p/>
-    <w:p>
-      <w:r>
-        <w:t xml:space="preserve">Indeed, </w:t>
-      </w:r>
-      <w:r>
-        <w:t>mRNA transcript levels for the mitochondrial-</w:t>
-      </w:r>
-      <w:r>
-        <w:t xml:space="preserve"> and nuclear-</w:t>
-      </w:r>
-      <w:r>
-        <w:t>encoded electro</w:t>
-      </w:r>
-      <w:r>
-        <w:t xml:space="preserve">n transport genes </w:t>
-      </w:r>
-      <w:r>
-        <w:rPr>
-          <w:i/>
-        </w:rPr>
-        <w:t>mt-</w:t>
-      </w:r>
-      <w:r>
-        <w:rPr>
-          <w:i/>
-        </w:rPr>
-        <w:t>Nd4</w:t>
-      </w:r>
-      <w:r>
-        <w:t xml:space="preserve"> (25.2%)</w:t>
-      </w:r>
-      <w:r>
-        <w:t xml:space="preserve">, </w:t>
-      </w:r>
-      <w:proofErr w:type="spellStart"/>
-      <w:r>
-        <w:rPr>
-          <w:i/>
-        </w:rPr>
-        <w:t>Sdha</w:t>
-      </w:r>
-      <w:proofErr w:type="spellEnd"/>
-      <w:r>
-        <w:t xml:space="preserve"> (35.9%),</w:t>
-      </w:r>
-      <w:r>
-        <w:t xml:space="preserve"> </w:t>
-      </w:r>
-      <w:proofErr w:type="spellStart"/>
-      <w:r>
-        <w:rPr>
-          <w:i/>
-        </w:rPr>
-        <w:t>mt-</w:t>
-      </w:r>
-      <w:r>
-        <w:rPr>
-          <w:i/>
-        </w:rPr>
-        <w:t>Cytb</w:t>
-      </w:r>
-      <w:proofErr w:type="spellEnd"/>
-      <w:r>
-        <w:t xml:space="preserve"> (35.4%)</w:t>
-      </w:r>
-      <w:r>
-        <w:t xml:space="preserve"> and </w:t>
-      </w:r>
-      <w:r>
-        <w:rPr>
-          <w:i/>
-        </w:rPr>
         <w:t>mt-Co2</w:t>
       </w:r>
       <w:r>
@@ -3801,7 +3811,7 @@
         <w:t xml:space="preserve">(35.1%) </w:t>
       </w:r>
       <w:r>
-        <w:t>were all also reduced</w:t>
+        <w:t>were also reduced</w:t>
       </w:r>
       <w:r>
         <w:t xml:space="preserve"> in the quadriceps from MCP230-exposed mice</w:t>
@@ -3819,7 +3829,10 @@
         <w:t xml:space="preserve"> (p=0.12, p=0.08, p=0.04 and p=0.10, respectively</w:t>
       </w:r>
       <w:r>
-        <w:t xml:space="preserve"> (Figure 5</w:t>
+        <w:t xml:space="preserve">; see </w:t>
+      </w:r>
+      <w:r>
+        <w:t>Figure 5</w:t>
       </w:r>
       <w:r>
         <w:t>)</w:t>
@@ -3867,13 +3880,7 @@
         <w:t>at the protein level, w</w:t>
       </w:r>
       <w:r>
-        <w:t xml:space="preserve">e </w:t>
-      </w:r>
-      <w:r>
-        <w:t>next</w:t>
-      </w:r>
-      <w:r>
-        <w:t xml:space="preserve"> measured</w:t>
+        <w:t>e measured</w:t>
       </w:r>
       <w:r>
         <w:t xml:space="preserve"> the relative expression</w:t>
@@ -4783,12 +4790,7 @@
         <w:t xml:space="preserve">with </w:t>
       </w:r>
       <w:r>
-        <w:t>skeletal m</w:t>
-      </w:r>
-      <w:bookmarkStart w:id="5" w:name="_GoBack"/>
-      <w:bookmarkEnd w:id="5"/>
-      <w:r>
-        <w:t>uscle mitochondrial deficits</w:t>
+        <w:t>skeletal muscle mitochondrial deficits</w:t>
       </w:r>
       <w:r>
         <w:t xml:space="preserve"> and</w:t>
@@ -4874,9 +4876,36 @@
       <w:r>
         <w:t xml:space="preserve"> (DB) and </w:t>
       </w:r>
+      <w:commentRangeStart w:id="5"/>
+      <w:r>
+        <w:t>XXXX</w:t>
+      </w:r>
+      <w:commentRangeEnd w:id="5"/>
+      <w:r>
+        <w:rPr>
+          <w:rStyle w:val="CommentReference"/>
+        </w:rPr>
+        <w:commentReference w:id="5"/>
+      </w:r>
+      <w:r>
+        <w:t xml:space="preserve">.  The authors would like to thank </w:t>
+      </w:r>
       <w:commentRangeStart w:id="6"/>
-      <w:r>
-        <w:t>XXXX</w:t>
+      <w:proofErr w:type="spellStart"/>
+      <w:r>
+        <w:t>Jordy</w:t>
+      </w:r>
+      <w:proofErr w:type="spellEnd"/>
+      <w:r>
+        <w:t xml:space="preserve"> </w:t>
+      </w:r>
+      <w:proofErr w:type="spellStart"/>
+      <w:r>
+        <w:t>Saravia</w:t>
+      </w:r>
+      <w:proofErr w:type="spellEnd"/>
+      <w:r>
+        <w:t xml:space="preserve"> </w:t>
       </w:r>
       <w:commentRangeEnd w:id="6"/>
       <w:r>
@@ -4884,33 +4913,6 @@
           <w:rStyle w:val="CommentReference"/>
         </w:rPr>
         <w:commentReference w:id="6"/>
-      </w:r>
-      <w:r>
-        <w:t xml:space="preserve">.  The authors would like to thank </w:t>
-      </w:r>
-      <w:commentRangeStart w:id="7"/>
-      <w:proofErr w:type="spellStart"/>
-      <w:r>
-        <w:t>Jordy</w:t>
-      </w:r>
-      <w:proofErr w:type="spellEnd"/>
-      <w:r>
-        <w:t xml:space="preserve"> </w:t>
-      </w:r>
-      <w:proofErr w:type="spellStart"/>
-      <w:r>
-        <w:t>Saravia</w:t>
-      </w:r>
-      <w:proofErr w:type="spellEnd"/>
-      <w:r>
-        <w:t xml:space="preserve"> </w:t>
-      </w:r>
-      <w:commentRangeEnd w:id="7"/>
-      <w:r>
-        <w:rPr>
-          <w:rStyle w:val="CommentReference"/>
-        </w:rPr>
-        <w:commentReference w:id="7"/>
       </w:r>
       <w:r>
         <w:t xml:space="preserve">for assistance with the </w:t>
@@ -5001,7 +5003,16 @@
           <w:noProof/>
         </w:rPr>
         <w:tab/>
-        <w:t xml:space="preserve">Brook RD, Jerrett M, Brook JR, Bard RL, Finkelstein MM. The relationship between diabetes mellitus and traffic-related air pollution. </w:t>
+        <w:t>Brook RD, Jerrett M, Brook JR, Bard RL, Finkelstein MM. The relationship between diabetes mel</w:t>
+      </w:r>
+      <w:bookmarkStart w:id="7" w:name="_GoBack"/>
+      <w:bookmarkEnd w:id="7"/>
+      <w:r>
+        <w:rPr>
+          <w:rFonts w:ascii="Cambria" w:hAnsi="Cambria"/>
+          <w:noProof/>
+        </w:rPr>
+        <w:t xml:space="preserve">litus and traffic-related air pollution. </w:t>
       </w:r>
       <w:r>
         <w:rPr>
@@ -8096,13 +8107,7 @@
         <w:annotationRef/>
       </w:r>
       <w:r>
-        <w:t xml:space="preserve">Currently </w:t>
-      </w:r>
-      <w:r>
-        <w:t>171</w:t>
-      </w:r>
-      <w:r>
-        <w:t xml:space="preserve"> words</w:t>
+        <w:t>Currently 171 words</w:t>
       </w:r>
     </w:p>
   </w:comment>
@@ -8135,7 +8140,7 @@
       </w:r>
     </w:p>
   </w:comment>
-  <w:comment w:id="4" w:author="Stephenson, Erin" w:date="2015-10-25T10:46:00Z" w:initials="SE">
+  <w:comment w:id="3" w:author="Stephenson, Erin" w:date="2015-10-25T10:46:00Z" w:initials="SE">
     <w:p>
       <w:pPr>
         <w:pStyle w:val="CommentText"/>
@@ -8159,7 +8164,7 @@
       </w:r>
     </w:p>
   </w:comment>
-  <w:comment w:id="6" w:author="Dave Bridges" w:date="2014-11-16T16:12:00Z" w:initials="DB">
+  <w:comment w:id="4" w:author="Dave Bridges" w:date="2015-10-25T10:58:00Z" w:initials="DB">
     <w:p>
       <w:pPr>
         <w:pStyle w:val="CommentText"/>
@@ -8170,6 +8175,22 @@
         </w:rPr>
         <w:annotationRef/>
       </w:r>
+      <w:r>
+        <w:t>Erin, this needs a reference</w:t>
+      </w:r>
+    </w:p>
+  </w:comment>
+  <w:comment w:id="5" w:author="Dave Bridges" w:date="2014-11-16T16:12:00Z" w:initials="DB">
+    <w:p>
+      <w:pPr>
+        <w:pStyle w:val="CommentText"/>
+      </w:pPr>
+      <w:r>
+        <w:rPr>
+          <w:rStyle w:val="CommentReference"/>
+        </w:rPr>
+        <w:annotationRef/>
+      </w:r>
       <w:proofErr w:type="spellStart"/>
       <w:r>
         <w:t>Steph</w:t>
@@ -8180,7 +8201,7 @@
       </w:r>
     </w:p>
   </w:comment>
-  <w:comment w:id="7" w:author="Dave Bridges" w:date="2014-11-16T16:11:00Z" w:initials="DB">
+  <w:comment w:id="6" w:author="Dave Bridges" w:date="2014-11-16T16:11:00Z" w:initials="DB">
     <w:p>
       <w:pPr>
         <w:pStyle w:val="CommentText"/>

</xml_diff>

<commit_message>
Fixed typos in funding
</commit_message>
<xml_diff>
--- a/Manuscript/Manuscript.docx
+++ b/Manuscript/Manuscript.docx
@@ -474,14 +474,21 @@
       <w:r>
         <w:t xml:space="preserve">MCP230 </w:t>
       </w:r>
-      <w:proofErr w:type="gramStart"/>
-      <w:r>
-        <w:t>were</w:t>
-      </w:r>
-      <w:proofErr w:type="gramEnd"/>
-      <w:r>
-        <w:t xml:space="preserve"> </w:t>
-      </w:r>
+      <w:del w:id="1" w:author="Dave Bridges" w:date="2015-11-02T10:14:00Z">
+        <w:r>
+          <w:delText xml:space="preserve">were </w:delText>
+        </w:r>
+      </w:del>
+      <w:ins w:id="2" w:author="Dave Bridges" w:date="2015-11-02T10:14:00Z">
+        <w:r>
+          <w:t>was</w:t>
+        </w:r>
+        <w:bookmarkStart w:id="3" w:name="_GoBack"/>
+        <w:bookmarkEnd w:id="3"/>
+        <w:r>
+          <w:t xml:space="preserve"> </w:t>
+        </w:r>
+      </w:ins>
       <w:r>
         <w:t>associated with reduc</w:t>
       </w:r>
@@ -585,16 +592,16 @@
       <w:r>
         <w:t xml:space="preserve">health concern and emerging data supports a role for environmental pollutants in the pathogenesis of obesity and its </w:t>
       </w:r>
-      <w:commentRangeStart w:id="1"/>
+      <w:commentRangeStart w:id="4"/>
       <w:r>
         <w:t>comorbidities</w:t>
       </w:r>
-      <w:commentRangeEnd w:id="1"/>
+      <w:commentRangeEnd w:id="4"/>
       <w:r>
         <w:rPr>
           <w:rStyle w:val="CommentReference"/>
         </w:rPr>
-        <w:commentReference w:id="1"/>
+        <w:commentReference w:id="4"/>
       </w:r>
       <w:r>
         <w:t xml:space="preserve">. </w:t>
@@ -1223,7 +1230,7 @@
       <w:r>
         <w:t xml:space="preserve"> days 10 and 17 as described earlier </w:t>
       </w:r>
-      <w:ins w:id="2" w:author="Dave Bridges" w:date="2015-11-02T10:06:00Z">
+      <w:ins w:id="5" w:author="Dave Bridges" w:date="2015-11-02T10:06:00Z">
         <w:r>
           <w:fldChar w:fldCharType="begin" w:fldLock="1"/>
         </w:r>
@@ -1240,7 +1247,7 @@
         </w:rPr>
         <w:t>[22]</w:t>
       </w:r>
-      <w:ins w:id="3" w:author="Dave Bridges" w:date="2015-11-02T10:06:00Z">
+      <w:ins w:id="6" w:author="Dave Bridges" w:date="2015-11-02T10:06:00Z">
         <w:r>
           <w:fldChar w:fldCharType="end"/>
         </w:r>
@@ -1248,8 +1255,8 @@
           <w:t xml:space="preserve">.  </w:t>
         </w:r>
       </w:ins>
-      <w:commentRangeStart w:id="4"/>
-      <w:del w:id="5" w:author="Dave Bridges" w:date="2015-11-02T10:06:00Z">
+      <w:commentRangeStart w:id="7"/>
+      <w:del w:id="8" w:author="Dave Bridges" w:date="2015-11-02T10:06:00Z">
         <w:r>
           <w:fldChar w:fldCharType="begin">
             <w:fldData xml:space="preserve">PEVuZE5vdGU+PENpdGU+PEF1dGhvcj5XYW5nPC9BdXRob3I+PFllYXI+MjAxMTwvWWVhcj48UmVj
@@ -1396,12 +1403,12 @@
         <w:r>
           <w:fldChar w:fldCharType="end"/>
         </w:r>
-        <w:commentRangeEnd w:id="4"/>
+        <w:commentRangeEnd w:id="7"/>
         <w:r>
           <w:rPr>
             <w:rStyle w:val="CommentReference"/>
           </w:rPr>
-          <w:commentReference w:id="4"/>
+          <w:commentReference w:id="7"/>
         </w:r>
         <w:r>
           <w:delText xml:space="preserve">. </w:delText>
@@ -2743,12 +2750,12 @@
       <w:r>
         <w:t xml:space="preserve"> for 10 min at 1000 G to settle cellular debris. Supernatants were analyzed for citrate synthase activity using a modified method </w:t>
       </w:r>
-      <w:del w:id="6" w:author="Dave Bridges" w:date="2015-11-02T09:47:00Z">
+      <w:del w:id="9" w:author="Dave Bridges" w:date="2015-11-02T09:47:00Z">
         <w:r>
           <w:delText xml:space="preserve">of </w:delText>
         </w:r>
       </w:del>
-      <w:ins w:id="7" w:author="Dave Bridges" w:date="2015-11-02T09:47:00Z">
+      <w:ins w:id="10" w:author="Dave Bridges" w:date="2015-11-02T09:47:00Z">
         <w:r>
           <w:t xml:space="preserve">described in </w:t>
         </w:r>
@@ -3267,41 +3274,41 @@
       <w:r>
         <w:t xml:space="preserve">as a result of MCP230 exposure </w:t>
       </w:r>
-      <w:commentRangeStart w:id="8"/>
+      <w:commentRangeStart w:id="11"/>
       <w:r>
         <w:t>(</w:t>
       </w:r>
-      <w:commentRangeStart w:id="9"/>
-      <w:commentRangeStart w:id="10"/>
+      <w:commentRangeStart w:id="12"/>
+      <w:commentRangeStart w:id="13"/>
       <w:r>
         <w:t>Figure 2</w:t>
       </w:r>
       <w:r>
         <w:t xml:space="preserve">B). </w:t>
       </w:r>
-      <w:commentRangeEnd w:id="9"/>
+      <w:commentRangeEnd w:id="12"/>
       <w:r>
         <w:rPr>
           <w:rStyle w:val="CommentReference"/>
         </w:rPr>
-        <w:commentReference w:id="9"/>
-      </w:r>
-      <w:commentRangeEnd w:id="10"/>
+        <w:commentReference w:id="12"/>
+      </w:r>
+      <w:commentRangeEnd w:id="13"/>
       <w:r>
         <w:rPr>
           <w:rStyle w:val="CommentReference"/>
         </w:rPr>
-        <w:commentReference w:id="10"/>
+        <w:commentReference w:id="13"/>
       </w:r>
       <w:r>
         <w:t xml:space="preserve">As shown in Figure 2C, </w:t>
       </w:r>
-      <w:commentRangeEnd w:id="8"/>
+      <w:commentRangeEnd w:id="11"/>
       <w:r>
         <w:rPr>
           <w:rStyle w:val="CommentReference"/>
         </w:rPr>
-        <w:commentReference w:id="8"/>
+        <w:commentReference w:id="11"/>
       </w:r>
       <w:r>
         <w:t xml:space="preserve">we also did not observe any changes in </w:t>
@@ -3480,7 +3487,7 @@
       <w:r>
         <w:t>To determine how energy balance was affected in these mice</w:t>
       </w:r>
-      <w:ins w:id="11" w:author="Stephania Cormier" w:date="2015-11-01T15:47:00Z">
+      <w:ins w:id="14" w:author="Stephania Cormier" w:date="2015-11-01T15:47:00Z">
         <w:r>
           <w:t>,</w:t>
         </w:r>
@@ -3494,19 +3501,19 @@
       <w:r>
         <w:t xml:space="preserve">wn in Figure </w:t>
       </w:r>
-      <w:commentRangeStart w:id="12"/>
+      <w:commentRangeStart w:id="15"/>
       <w:r>
         <w:t>3</w:t>
       </w:r>
       <w:r>
         <w:t>A</w:t>
       </w:r>
-      <w:commentRangeEnd w:id="12"/>
+      <w:commentRangeEnd w:id="15"/>
       <w:r>
         <w:rPr>
           <w:rStyle w:val="CommentReference"/>
         </w:rPr>
-        <w:commentReference w:id="12"/>
+        <w:commentReference w:id="15"/>
       </w:r>
       <w:r>
         <w:t xml:space="preserve">, </w:t>
@@ -3706,7 +3713,7 @@
       <w:r>
         <w:t xml:space="preserve">. </w:t>
       </w:r>
-      <w:commentRangeStart w:id="13"/>
+      <w:commentRangeStart w:id="16"/>
       <w:r>
         <w:t xml:space="preserve"> Figure 3D</w:t>
       </w:r>
@@ -3722,12 +3729,12 @@
       <w:r>
         <w:t xml:space="preserve"> </w:t>
       </w:r>
-      <w:commentRangeEnd w:id="13"/>
+      <w:commentRangeEnd w:id="16"/>
       <w:r>
         <w:rPr>
           <w:rStyle w:val="CommentReference"/>
         </w:rPr>
-        <w:commentReference w:id="13"/>
+        <w:commentReference w:id="16"/>
       </w:r>
       <w:r>
         <w:t xml:space="preserve">the energy expenditure, as determined by the </w:t>
@@ -3932,16 +3939,16 @@
       <w:r>
         <w:t xml:space="preserve">(Figure </w:t>
       </w:r>
-      <w:commentRangeStart w:id="14"/>
+      <w:commentRangeStart w:id="17"/>
       <w:r>
         <w:t>3F</w:t>
       </w:r>
-      <w:commentRangeEnd w:id="14"/>
+      <w:commentRangeEnd w:id="17"/>
       <w:r>
         <w:rPr>
           <w:rStyle w:val="CommentReference"/>
         </w:rPr>
-        <w:commentReference w:id="14"/>
+        <w:commentReference w:id="17"/>
       </w:r>
       <w:r>
         <w:t>)</w:t>
@@ -4216,7 +4223,7 @@
       <w:r>
         <w:t xml:space="preserve"> </w:t>
       </w:r>
-      <w:commentRangeStart w:id="15"/>
+      <w:commentRangeStart w:id="18"/>
       <w:proofErr w:type="spellStart"/>
       <w:r>
         <w:t>tricarboxylic</w:t>
@@ -4225,12 +4232,12 @@
       <w:r>
         <w:t xml:space="preserve"> acid cycle</w:t>
       </w:r>
-      <w:commentRangeEnd w:id="15"/>
+      <w:commentRangeEnd w:id="18"/>
       <w:r>
         <w:rPr>
           <w:rStyle w:val="CommentReference"/>
         </w:rPr>
-        <w:commentReference w:id="15"/>
+        <w:commentReference w:id="18"/>
       </w:r>
       <w:r>
         <w:t xml:space="preserve">. Given that </w:t>
@@ -4243,7 +4250,7 @@
       <w:r>
         <w:t xml:space="preserve"> copy number was reduced with </w:t>
       </w:r>
-      <w:ins w:id="16" w:author="Stephania Cormier" w:date="2015-11-01T15:52:00Z">
+      <w:ins w:id="19" w:author="Stephania Cormier" w:date="2015-11-01T15:52:00Z">
         <w:r>
           <w:t xml:space="preserve">MCP230 </w:t>
         </w:r>
@@ -4399,16 +4406,16 @@
       <w:r>
         <w:t xml:space="preserve">Figure </w:t>
       </w:r>
-      <w:commentRangeStart w:id="17"/>
+      <w:commentRangeStart w:id="20"/>
       <w:r>
         <w:t>5</w:t>
       </w:r>
-      <w:commentRangeEnd w:id="17"/>
+      <w:commentRangeEnd w:id="20"/>
       <w:r>
         <w:rPr>
           <w:rStyle w:val="CommentReference"/>
         </w:rPr>
-        <w:commentReference w:id="17"/>
+        <w:commentReference w:id="20"/>
       </w:r>
       <w:r>
         <w:t>)</w:t>
@@ -4482,7 +4489,7 @@
       <w:r>
         <w:t xml:space="preserve">(Figure </w:t>
       </w:r>
-      <w:del w:id="18" w:author="Stephania Cormier" w:date="2015-11-01T15:54:00Z">
+      <w:del w:id="21" w:author="Stephania Cormier" w:date="2015-11-01T15:54:00Z">
         <w:r>
           <w:delText>4</w:delText>
         </w:r>
@@ -4490,7 +4497,7 @@
           <w:delText>C</w:delText>
         </w:r>
       </w:del>
-      <w:ins w:id="19" w:author="Stephania Cormier" w:date="2015-11-01T15:54:00Z">
+      <w:ins w:id="22" w:author="Stephania Cormier" w:date="2015-11-01T15:54:00Z">
         <w:r>
           <w:t>4D</w:t>
         </w:r>
@@ -4624,7 +4631,7 @@
       <w:r>
         <w:t>In this study</w:t>
       </w:r>
-      <w:ins w:id="20" w:author="Stephania Cormier" w:date="2015-11-01T15:54:00Z">
+      <w:ins w:id="23" w:author="Stephania Cormier" w:date="2015-11-01T15:54:00Z">
         <w:r>
           <w:t>,</w:t>
         </w:r>
@@ -5178,18 +5185,13 @@
       <w:r>
         <w:t xml:space="preserve"> (via glucose/insulin levels), indicating that the effects of </w:t>
       </w:r>
-      <w:ins w:id="21" w:author="Dave Bridges" w:date="2015-11-02T10:01:00Z">
+      <w:ins w:id="24" w:author="Dave Bridges" w:date="2015-11-02T10:01:00Z">
         <w:r>
           <w:t xml:space="preserve">acute </w:t>
         </w:r>
       </w:ins>
       <w:r>
-        <w:t>gestational particulate exposure do not mimic the effects of chronic exposure</w:t>
-      </w:r>
-      <w:bookmarkStart w:id="22" w:name="_GoBack"/>
-      <w:bookmarkEnd w:id="22"/>
-      <w:r>
-        <w:t xml:space="preserve">, and the risk profiles </w:t>
+        <w:t xml:space="preserve">gestational particulate exposure do not mimic the effects of chronic exposure, and the risk profiles </w:t>
       </w:r>
       <w:r>
         <w:t>and mechanisms associated with these exposures may differ</w:t>
@@ -5319,7 +5321,7 @@
       <w:r>
         <w:t xml:space="preserve">reduced food intake.  This potential </w:t>
       </w:r>
-      <w:commentRangeStart w:id="23"/>
+      <w:commentRangeStart w:id="25"/>
       <w:r>
         <w:t xml:space="preserve">counter-regulatory mechanism is consistent with observations that ghrelin levels are reduced with obesity </w:t>
       </w:r>
@@ -5341,12 +5343,12 @@
       <w:r>
         <w:fldChar w:fldCharType="end"/>
       </w:r>
-      <w:commentRangeEnd w:id="23"/>
+      <w:commentRangeEnd w:id="25"/>
       <w:r>
         <w:rPr>
           <w:rStyle w:val="CommentReference"/>
         </w:rPr>
-        <w:commentReference w:id="23"/>
+        <w:commentReference w:id="25"/>
       </w:r>
       <w:r>
         <w:t xml:space="preserve">.  </w:t>
@@ -5536,11 +5538,16 @@
         <w:t xml:space="preserve"> NIH grant </w:t>
       </w:r>
       <w:r>
-        <w:t>1R01DK107535-01</w:t>
-      </w:r>
-      <w:r>
-        <w:t>(DB)</w:t>
-      </w:r>
+        <w:t>1R01DK107535</w:t>
+      </w:r>
+      <w:del w:id="26" w:author="Dave Bridges" w:date="2015-11-02T10:11:00Z">
+        <w:r>
+          <w:delText>-01</w:delText>
+        </w:r>
+        <w:r>
+          <w:delText>(DB)</w:delText>
+        </w:r>
+      </w:del>
     </w:p>
     <w:p>
       <w:r>
@@ -5553,7 +5560,15 @@
         <w:t>650700</w:t>
       </w:r>
       <w:r>
-        <w:t xml:space="preserve"> (DB) and </w:t>
+        <w:t xml:space="preserve"> (</w:t>
+      </w:r>
+      <w:ins w:id="27" w:author="Dave Bridges" w:date="2015-11-02T10:12:00Z">
+        <w:r>
+          <w:t xml:space="preserve">to </w:t>
+        </w:r>
+      </w:ins>
+      <w:r>
+        <w:t xml:space="preserve">DB) and </w:t>
       </w:r>
       <w:r>
         <w:t>N</w:t>
@@ -7550,7 +7565,7 @@
     </w:p>
     <w:p/>
     <w:p>
-      <w:commentRangeStart w:id="24"/>
+      <w:commentRangeStart w:id="28"/>
       <w:r>
         <w:rPr>
           <w:b/>
@@ -7564,13 +7579,13 @@
         </w:rPr>
         <w:t xml:space="preserve">:  </w:t>
       </w:r>
-      <w:commentRangeEnd w:id="24"/>
+      <w:commentRangeEnd w:id="28"/>
       <w:proofErr w:type="gramEnd"/>
       <w:r>
         <w:rPr>
           <w:rStyle w:val="CommentReference"/>
         </w:rPr>
-        <w:commentReference w:id="24"/>
+        <w:commentReference w:id="28"/>
       </w:r>
       <w:proofErr w:type="spellStart"/>
       <w:r>
@@ -7932,7 +7947,7 @@
       </w:r>
     </w:p>
   </w:comment>
-  <w:comment w:id="1" w:author="Dave Bridges" w:date="2015-10-25T10:31:00Z" w:initials="DB">
+  <w:comment w:id="4" w:author="Dave Bridges" w:date="2015-10-25T10:31:00Z" w:initials="DB">
     <w:p>
       <w:pPr>
         <w:pStyle w:val="CommentText"/>
@@ -7948,7 +7963,7 @@
       </w:r>
     </w:p>
   </w:comment>
-  <w:comment w:id="4" w:author="Dave Bridges" w:date="2015-11-02T09:36:00Z" w:initials="DB">
+  <w:comment w:id="7" w:author="Dave Bridges" w:date="2015-11-02T09:36:00Z" w:initials="DB">
     <w:p>
       <w:pPr>
         <w:pStyle w:val="CommentText"/>
@@ -7969,7 +7984,7 @@
       <w:proofErr w:type="spellEnd"/>
     </w:p>
   </w:comment>
-  <w:comment w:id="9" w:author="Jaligama, Sridhar" w:date="2015-10-28T17:55:00Z" w:initials="SJ">
+  <w:comment w:id="12" w:author="Jaligama, Sridhar" w:date="2015-10-28T17:55:00Z" w:initials="SJ">
     <w:p>
       <w:pPr>
         <w:pStyle w:val="CommentText"/>
@@ -7985,7 +8000,7 @@
       </w:r>
     </w:p>
   </w:comment>
-  <w:comment w:id="10" w:author="Stephania Cormier" w:date="2015-11-01T15:46:00Z" w:initials="SC">
+  <w:comment w:id="13" w:author="Stephania Cormier" w:date="2015-11-01T15:46:00Z" w:initials="SC">
     <w:p>
       <w:pPr>
         <w:pStyle w:val="CommentText"/>
@@ -8006,7 +8021,7 @@
       <w:proofErr w:type="spellEnd"/>
     </w:p>
   </w:comment>
-  <w:comment w:id="8" w:author="Dave Bridges" w:date="2015-11-02T09:48:00Z" w:initials="DB">
+  <w:comment w:id="11" w:author="Dave Bridges" w:date="2015-11-02T09:48:00Z" w:initials="DB">
     <w:p>
       <w:pPr>
         <w:pStyle w:val="CommentText"/>
@@ -8030,7 +8045,7 @@
       </w:r>
     </w:p>
   </w:comment>
-  <w:comment w:id="12" w:author="Stephania Cormier" w:date="2015-11-01T15:49:00Z" w:initials="SC">
+  <w:comment w:id="15" w:author="Stephania Cormier" w:date="2015-11-01T15:49:00Z" w:initials="SC">
     <w:p>
       <w:pPr>
         <w:pStyle w:val="CommentText"/>
@@ -8046,7 +8061,7 @@
       </w:r>
     </w:p>
   </w:comment>
-  <w:comment w:id="13" w:author="Jaligama, Sridhar" w:date="2015-10-28T22:52:00Z" w:initials="SJ">
+  <w:comment w:id="16" w:author="Jaligama, Sridhar" w:date="2015-10-28T22:52:00Z" w:initials="SJ">
     <w:p>
       <w:pPr>
         <w:pStyle w:val="CommentText"/>
@@ -8062,7 +8077,7 @@
       </w:r>
     </w:p>
   </w:comment>
-  <w:comment w:id="14" w:author="Stephania Cormier" w:date="2015-11-01T15:51:00Z" w:initials="SC">
+  <w:comment w:id="17" w:author="Stephania Cormier" w:date="2015-11-01T15:51:00Z" w:initials="SC">
     <w:p>
       <w:pPr>
         <w:pStyle w:val="CommentText"/>
@@ -8091,7 +8106,7 @@
       </w:r>
     </w:p>
   </w:comment>
-  <w:comment w:id="15" w:author="Dave Bridges" w:date="2015-10-25T10:58:00Z" w:initials="DB">
+  <w:comment w:id="18" w:author="Dave Bridges" w:date="2015-10-25T10:58:00Z" w:initials="DB">
     <w:p>
       <w:pPr>
         <w:pStyle w:val="CommentText"/>
@@ -8107,7 +8122,7 @@
       </w:r>
     </w:p>
   </w:comment>
-  <w:comment w:id="17" w:author="Stephania Cormier" w:date="2015-11-01T15:53:00Z" w:initials="SC">
+  <w:comment w:id="20" w:author="Stephania Cormier" w:date="2015-11-01T15:53:00Z" w:initials="SC">
     <w:p>
       <w:pPr>
         <w:pStyle w:val="CommentText"/>
@@ -8123,7 +8138,7 @@
       </w:r>
     </w:p>
   </w:comment>
-  <w:comment w:id="23" w:author="Stephania Cormier" w:date="2015-11-01T16:10:00Z" w:initials="SC">
+  <w:comment w:id="25" w:author="Stephania Cormier" w:date="2015-11-01T16:10:00Z" w:initials="SC">
     <w:p>
       <w:pPr>
         <w:pStyle w:val="CommentText"/>
@@ -8186,7 +8201,7 @@
       </w:r>
     </w:p>
   </w:comment>
-  <w:comment w:id="24" w:author="Jaligama, Sridhar" w:date="2015-10-29T00:24:00Z" w:initials="SJ">
+  <w:comment w:id="28" w:author="Jaligama, Sridhar" w:date="2015-10-29T00:24:00Z" w:initials="SJ">
     <w:p>
       <w:pPr>
         <w:pStyle w:val="CommentText"/>
@@ -9569,7 +9584,7 @@
 </file>
 
 <file path=customXml/itemProps1.xml><?xml version="1.0" encoding="utf-8"?>
-<ds:datastoreItem xmlns:ds="http://schemas.openxmlformats.org/officeDocument/2006/customXml" ds:itemID="{A5926CF6-10B9-2D4C-847A-D6EBC86287DD}">
+<ds:datastoreItem xmlns:ds="http://schemas.openxmlformats.org/officeDocument/2006/customXml" ds:itemID="{2CA5CE0C-CC39-964C-B6F6-F2B8FBA57C54}">
   <ds:schemaRefs>
     <ds:schemaRef ds:uri="http://schemas.openxmlformats.org/officeDocument/2006/bibliography"/>
   </ds:schemaRefs>

</xml_diff>

<commit_message>
Made some changes to the figures & manuscript
They still need work.
</commit_message>
<xml_diff>
--- a/Manuscript/Manuscript.docx
+++ b/Manuscript/Manuscript.docx
@@ -481,12 +481,7 @@
       </w:del>
       <w:ins w:id="2" w:author="Dave Bridges" w:date="2015-11-02T10:14:00Z">
         <w:r>
-          <w:t>was</w:t>
-        </w:r>
-        <w:bookmarkStart w:id="3" w:name="_GoBack"/>
-        <w:bookmarkEnd w:id="3"/>
-        <w:r>
-          <w:t xml:space="preserve"> </w:t>
+          <w:t xml:space="preserve">was </w:t>
         </w:r>
       </w:ins>
       <w:r>
@@ -592,16 +587,16 @@
       <w:r>
         <w:t xml:space="preserve">health concern and emerging data supports a role for environmental pollutants in the pathogenesis of obesity and its </w:t>
       </w:r>
-      <w:commentRangeStart w:id="4"/>
+      <w:commentRangeStart w:id="3"/>
       <w:r>
         <w:t>comorbidities</w:t>
       </w:r>
-      <w:commentRangeEnd w:id="4"/>
+      <w:commentRangeEnd w:id="3"/>
       <w:r>
         <w:rPr>
           <w:rStyle w:val="CommentReference"/>
         </w:rPr>
-        <w:commentReference w:id="4"/>
+        <w:commentReference w:id="3"/>
       </w:r>
       <w:r>
         <w:t xml:space="preserve">. </w:t>
@@ -981,7 +976,16 @@
         <w:t xml:space="preserve">EPFR’s. However, the effects of </w:t>
       </w:r>
       <w:r>
-        <w:t xml:space="preserve">in utero exposure to </w:t>
+        <w:rPr>
+          <w:i/>
+          <w:rPrChange w:id="4" w:author="Erin" w:date="2015-11-04T11:20:00Z">
+            <w:rPr/>
+          </w:rPrChange>
+        </w:rPr>
+        <w:t>in utero</w:t>
+      </w:r>
+      <w:r>
+        <w:t xml:space="preserve"> exposure to </w:t>
       </w:r>
       <w:r>
         <w:t xml:space="preserve">EPFR’s on skeletal muscle mitochondrial function </w:t>
@@ -1068,6 +1072,11 @@
       <w:r>
         <w:fldChar w:fldCharType="end"/>
       </w:r>
+      <w:ins w:id="5" w:author="Erin" w:date="2015-11-04T11:20:00Z">
+        <w:r>
+          <w:t xml:space="preserve"> </w:t>
+        </w:r>
+      </w:ins>
       <w:r>
         <w:t xml:space="preserve">being closely linked to many </w:t>
       </w:r>
@@ -1095,6 +1104,11 @@
       <w:r>
         <w:fldChar w:fldCharType="end"/>
       </w:r>
+      <w:ins w:id="6" w:author="Erin" w:date="2015-11-04T11:21:00Z">
+        <w:r>
+          <w:t>.</w:t>
+        </w:r>
+      </w:ins>
       <w:r>
         <w:t xml:space="preserve"> </w:t>
       </w:r>
@@ -1230,7 +1244,7 @@
       <w:r>
         <w:t xml:space="preserve"> days 10 and 17 as described earlier </w:t>
       </w:r>
-      <w:ins w:id="5" w:author="Dave Bridges" w:date="2015-11-02T10:06:00Z">
+      <w:ins w:id="7" w:author="Dave Bridges" w:date="2015-11-02T10:06:00Z">
         <w:r>
           <w:fldChar w:fldCharType="begin" w:fldLock="1"/>
         </w:r>
@@ -1247,7 +1261,7 @@
         </w:rPr>
         <w:t>[22]</w:t>
       </w:r>
-      <w:ins w:id="6" w:author="Dave Bridges" w:date="2015-11-02T10:06:00Z">
+      <w:ins w:id="8" w:author="Dave Bridges" w:date="2015-11-02T10:06:00Z">
         <w:r>
           <w:fldChar w:fldCharType="end"/>
         </w:r>
@@ -1255,8 +1269,8 @@
           <w:t xml:space="preserve">.  </w:t>
         </w:r>
       </w:ins>
-      <w:commentRangeStart w:id="7"/>
-      <w:del w:id="8" w:author="Dave Bridges" w:date="2015-11-02T10:06:00Z">
+      <w:commentRangeStart w:id="9"/>
+      <w:del w:id="10" w:author="Dave Bridges" w:date="2015-11-02T10:06:00Z">
         <w:r>
           <w:fldChar w:fldCharType="begin">
             <w:fldData xml:space="preserve">PEVuZE5vdGU+PENpdGU+PEF1dGhvcj5XYW5nPC9BdXRob3I+PFllYXI+MjAxMTwvWWVhcj48UmVj
@@ -1403,12 +1417,12 @@
         <w:r>
           <w:fldChar w:fldCharType="end"/>
         </w:r>
-        <w:commentRangeEnd w:id="7"/>
+        <w:commentRangeEnd w:id="9"/>
         <w:r>
           <w:rPr>
             <w:rStyle w:val="CommentReference"/>
           </w:rPr>
-          <w:commentReference w:id="7"/>
+          <w:commentReference w:id="9"/>
         </w:r>
         <w:r>
           <w:delText xml:space="preserve">. </w:delText>
@@ -2296,7 +2310,31 @@
           <w:sz w:val="24"/>
           <w:szCs w:val="24"/>
         </w:rPr>
-        <w:t xml:space="preserve">appropriated </w:t>
+        <w:t>appropriate</w:t>
+      </w:r>
+      <w:del w:id="11" w:author="Erin" w:date="2015-11-04T11:25:00Z">
+        <w:r>
+          <w:rPr>
+            <w:rFonts w:asciiTheme="minorHAnsi" w:eastAsiaTheme="minorEastAsia" w:hAnsiTheme="minorHAnsi" w:cstheme="minorBidi"/>
+            <w:b w:val="0"/>
+            <w:bCs w:val="0"/>
+            <w:color w:val="auto"/>
+            <w:sz w:val="24"/>
+            <w:szCs w:val="24"/>
+          </w:rPr>
+          <w:delText>d</w:delText>
+        </w:r>
+      </w:del>
+      <w:r>
+        <w:rPr>
+          <w:rFonts w:asciiTheme="minorHAnsi" w:eastAsiaTheme="minorEastAsia" w:hAnsiTheme="minorHAnsi" w:cstheme="minorBidi"/>
+          <w:b w:val="0"/>
+          <w:bCs w:val="0"/>
+          <w:color w:val="auto"/>
+          <w:sz w:val="24"/>
+          <w:szCs w:val="24"/>
+        </w:rPr>
+        <w:t xml:space="preserve"> </w:t>
       </w:r>
       <w:r>
         <w:rPr>
@@ -2594,7 +2632,15 @@
       </w:r>
       <w:proofErr w:type="spellStart"/>
       <w:r>
-        <w:t>Laemli</w:t>
+        <w:t>Laem</w:t>
+      </w:r>
+      <w:ins w:id="12" w:author="Erin" w:date="2015-11-04T11:27:00Z">
+        <w:r>
+          <w:t>m</w:t>
+        </w:r>
+      </w:ins>
+      <w:r>
+        <w:t>li</w:t>
       </w:r>
       <w:proofErr w:type="spellEnd"/>
       <w:r>
@@ -2750,12 +2796,12 @@
       <w:r>
         <w:t xml:space="preserve"> for 10 min at 1000 G to settle cellular debris. Supernatants were analyzed for citrate synthase activity using a modified method </w:t>
       </w:r>
-      <w:del w:id="9" w:author="Dave Bridges" w:date="2015-11-02T09:47:00Z">
+      <w:del w:id="13" w:author="Dave Bridges" w:date="2015-11-02T09:47:00Z">
         <w:r>
           <w:delText xml:space="preserve">of </w:delText>
         </w:r>
       </w:del>
-      <w:ins w:id="10" w:author="Dave Bridges" w:date="2015-11-02T09:47:00Z">
+      <w:ins w:id="14" w:author="Dave Bridges" w:date="2015-11-02T09:47:00Z">
         <w:r>
           <w:t xml:space="preserve">described in </w:t>
         </w:r>
@@ -3274,41 +3320,41 @@
       <w:r>
         <w:t xml:space="preserve">as a result of MCP230 exposure </w:t>
       </w:r>
-      <w:commentRangeStart w:id="11"/>
+      <w:commentRangeStart w:id="15"/>
       <w:r>
         <w:t>(</w:t>
       </w:r>
-      <w:commentRangeStart w:id="12"/>
-      <w:commentRangeStart w:id="13"/>
+      <w:commentRangeStart w:id="16"/>
+      <w:commentRangeStart w:id="17"/>
       <w:r>
         <w:t>Figure 2</w:t>
       </w:r>
       <w:r>
         <w:t xml:space="preserve">B). </w:t>
       </w:r>
-      <w:commentRangeEnd w:id="12"/>
+      <w:commentRangeEnd w:id="16"/>
       <w:r>
         <w:rPr>
           <w:rStyle w:val="CommentReference"/>
         </w:rPr>
-        <w:commentReference w:id="12"/>
-      </w:r>
-      <w:commentRangeEnd w:id="13"/>
+        <w:commentReference w:id="16"/>
+      </w:r>
+      <w:commentRangeEnd w:id="17"/>
       <w:r>
         <w:rPr>
           <w:rStyle w:val="CommentReference"/>
         </w:rPr>
-        <w:commentReference w:id="13"/>
+        <w:commentReference w:id="17"/>
       </w:r>
       <w:r>
         <w:t xml:space="preserve">As shown in Figure 2C, </w:t>
       </w:r>
-      <w:commentRangeEnd w:id="11"/>
+      <w:commentRangeEnd w:id="15"/>
       <w:r>
         <w:rPr>
           <w:rStyle w:val="CommentReference"/>
         </w:rPr>
-        <w:commentReference w:id="11"/>
+        <w:commentReference w:id="15"/>
       </w:r>
       <w:r>
         <w:t xml:space="preserve">we also did not observe any changes in </w:t>
@@ -3487,7 +3533,7 @@
       <w:r>
         <w:t>To determine how energy balance was affected in these mice</w:t>
       </w:r>
-      <w:ins w:id="14" w:author="Stephania Cormier" w:date="2015-11-01T15:47:00Z">
+      <w:ins w:id="18" w:author="Stephania Cormier" w:date="2015-11-01T15:47:00Z">
         <w:r>
           <w:t>,</w:t>
         </w:r>
@@ -3501,19 +3547,19 @@
       <w:r>
         <w:t xml:space="preserve">wn in Figure </w:t>
       </w:r>
-      <w:commentRangeStart w:id="15"/>
+      <w:commentRangeStart w:id="19"/>
       <w:r>
         <w:t>3</w:t>
       </w:r>
       <w:r>
         <w:t>A</w:t>
       </w:r>
-      <w:commentRangeEnd w:id="15"/>
+      <w:commentRangeEnd w:id="19"/>
       <w:r>
         <w:rPr>
           <w:rStyle w:val="CommentReference"/>
         </w:rPr>
-        <w:commentReference w:id="15"/>
+        <w:commentReference w:id="19"/>
       </w:r>
       <w:r>
         <w:t xml:space="preserve">, </w:t>
@@ -3644,6 +3690,7 @@
         <w:pStyle w:val="Heading2"/>
       </w:pPr>
       <w:r>
+        <w:lastRenderedPageBreak/>
         <w:t xml:space="preserve">MCP230 Mice Have </w:t>
       </w:r>
       <w:r>
@@ -3713,7 +3760,7 @@
       <w:r>
         <w:t xml:space="preserve">. </w:t>
       </w:r>
-      <w:commentRangeStart w:id="16"/>
+      <w:commentRangeStart w:id="20"/>
       <w:r>
         <w:t xml:space="preserve"> Figure 3D</w:t>
       </w:r>
@@ -3729,12 +3776,12 @@
       <w:r>
         <w:t xml:space="preserve"> </w:t>
       </w:r>
-      <w:commentRangeEnd w:id="16"/>
+      <w:commentRangeEnd w:id="20"/>
       <w:r>
         <w:rPr>
           <w:rStyle w:val="CommentReference"/>
         </w:rPr>
-        <w:commentReference w:id="16"/>
+        <w:commentReference w:id="20"/>
       </w:r>
       <w:r>
         <w:t xml:space="preserve">the energy expenditure, as determined by the </w:t>
@@ -3939,16 +3986,16 @@
       <w:r>
         <w:t xml:space="preserve">(Figure </w:t>
       </w:r>
-      <w:commentRangeStart w:id="17"/>
+      <w:commentRangeStart w:id="21"/>
       <w:r>
         <w:t>3F</w:t>
       </w:r>
-      <w:commentRangeEnd w:id="17"/>
+      <w:commentRangeEnd w:id="21"/>
       <w:r>
         <w:rPr>
           <w:rStyle w:val="CommentReference"/>
         </w:rPr>
-        <w:commentReference w:id="17"/>
+        <w:commentReference w:id="21"/>
       </w:r>
       <w:r>
         <w:t>)</w:t>
@@ -4158,7 +4205,20 @@
         <w:t xml:space="preserve"> (p=0.039, p=0.031 and p=0.032, respectively)</w:t>
       </w:r>
       <w:r>
-        <w:t xml:space="preserve"> indicating reduced mitochondrial content</w:t>
+        <w:t xml:space="preserve"> </w:t>
+      </w:r>
+      <w:del w:id="22" w:author="Erin" w:date="2015-11-04T14:25:00Z">
+        <w:r>
+          <w:delText xml:space="preserve">indicating </w:delText>
+        </w:r>
+      </w:del>
+      <w:ins w:id="23" w:author="Erin" w:date="2015-11-04T14:25:00Z">
+        <w:r>
+          <w:t xml:space="preserve">suggesting </w:t>
+        </w:r>
+      </w:ins>
+      <w:r>
+        <w:t>reduced mitochondrial content</w:t>
       </w:r>
       <w:r>
         <w:t>.</w:t>
@@ -4166,8 +4226,23 @@
       <w:r>
         <w:t xml:space="preserve"> </w:t>
       </w:r>
-      <w:r>
-        <w:t xml:space="preserve">Citrate </w:t>
+      <w:ins w:id="24" w:author="Erin" w:date="2015-11-04T14:26:00Z">
+        <w:r>
+          <w:t xml:space="preserve">Since </w:t>
+        </w:r>
+      </w:ins>
+      <w:del w:id="25" w:author="Erin" w:date="2015-11-04T14:26:00Z">
+        <w:r>
+          <w:delText>C</w:delText>
+        </w:r>
+      </w:del>
+      <w:ins w:id="26" w:author="Erin" w:date="2015-11-04T14:26:00Z">
+        <w:r>
+          <w:t>c</w:t>
+        </w:r>
+      </w:ins>
+      <w:r>
+        <w:t xml:space="preserve">itrate </w:t>
       </w:r>
       <w:r>
         <w:t xml:space="preserve">synthase activity </w:t>
@@ -4223,7 +4298,7 @@
       <w:r>
         <w:t xml:space="preserve"> </w:t>
       </w:r>
-      <w:commentRangeStart w:id="18"/>
+      <w:commentRangeStart w:id="27"/>
       <w:proofErr w:type="spellStart"/>
       <w:r>
         <w:t>tricarboxylic</w:t>
@@ -4232,15 +4307,30 @@
       <w:r>
         <w:t xml:space="preserve"> acid cycle</w:t>
       </w:r>
-      <w:commentRangeEnd w:id="18"/>
+      <w:commentRangeEnd w:id="27"/>
       <w:r>
         <w:rPr>
           <w:rStyle w:val="CommentReference"/>
         </w:rPr>
-        <w:commentReference w:id="18"/>
-      </w:r>
-      <w:r>
-        <w:t xml:space="preserve">. Given that </w:t>
+        <w:commentReference w:id="27"/>
+      </w:r>
+      <w:ins w:id="28" w:author="Erin" w:date="2015-11-04T14:26:00Z">
+        <w:r>
+          <w:t xml:space="preserve">, </w:t>
+        </w:r>
+      </w:ins>
+      <w:del w:id="29" w:author="Erin" w:date="2015-11-04T14:26:00Z">
+        <w:r>
+          <w:delText>. Gi</w:delText>
+        </w:r>
+      </w:del>
+      <w:ins w:id="30" w:author="Erin" w:date="2015-11-04T14:26:00Z">
+        <w:r>
+          <w:t>(and gi</w:t>
+        </w:r>
+      </w:ins>
+      <w:r>
+        <w:t xml:space="preserve">ven that </w:t>
       </w:r>
       <w:proofErr w:type="spellStart"/>
       <w:r>
@@ -4248,15 +4338,27 @@
       </w:r>
       <w:proofErr w:type="spellEnd"/>
       <w:r>
-        <w:t xml:space="preserve"> copy number was reduced with </w:t>
-      </w:r>
-      <w:ins w:id="19" w:author="Stephania Cormier" w:date="2015-11-01T15:52:00Z">
+        <w:t xml:space="preserve"> copy number was </w:t>
+      </w:r>
+      <w:r>
+        <w:lastRenderedPageBreak/>
+        <w:t xml:space="preserve">reduced with </w:t>
+      </w:r>
+      <w:ins w:id="31" w:author="Stephania Cormier" w:date="2015-11-01T15:52:00Z">
         <w:r>
           <w:t xml:space="preserve">MCP230 </w:t>
         </w:r>
       </w:ins>
       <w:r>
-        <w:t xml:space="preserve">exposure, we </w:t>
+        <w:t>exposure</w:t>
+      </w:r>
+      <w:ins w:id="32" w:author="Erin" w:date="2015-11-04T14:26:00Z">
+        <w:r>
+          <w:t>)</w:t>
+        </w:r>
+      </w:ins>
+      <w:r>
+        <w:t xml:space="preserve">, we </w:t>
       </w:r>
       <w:r>
         <w:t>sought</w:t>
@@ -4383,7 +4485,20 @@
         <w:t xml:space="preserve">(35.1%) </w:t>
       </w:r>
       <w:r>
-        <w:t>were also reduced</w:t>
+        <w:t>were</w:t>
+      </w:r>
+      <w:ins w:id="33" w:author="Erin" w:date="2015-11-04T14:27:00Z">
+        <w:r>
+          <w:t xml:space="preserve"> </w:t>
+        </w:r>
+      </w:ins>
+      <w:del w:id="34" w:author="Erin" w:date="2015-11-04T14:27:00Z">
+        <w:r>
+          <w:delText xml:space="preserve"> also </w:delText>
+        </w:r>
+      </w:del>
+      <w:r>
+        <w:t>reduced</w:t>
       </w:r>
       <w:r>
         <w:t xml:space="preserve"> in the quadriceps from MCP230-exposed mice</w:t>
@@ -4406,16 +4521,16 @@
       <w:r>
         <w:t xml:space="preserve">Figure </w:t>
       </w:r>
-      <w:commentRangeStart w:id="20"/>
+      <w:commentRangeStart w:id="35"/>
       <w:r>
         <w:t>5</w:t>
       </w:r>
-      <w:commentRangeEnd w:id="20"/>
+      <w:commentRangeEnd w:id="35"/>
       <w:r>
         <w:rPr>
           <w:rStyle w:val="CommentReference"/>
         </w:rPr>
-        <w:commentReference w:id="20"/>
+        <w:commentReference w:id="35"/>
       </w:r>
       <w:r>
         <w:t>)</w:t>
@@ -4489,7 +4604,7 @@
       <w:r>
         <w:t xml:space="preserve">(Figure </w:t>
       </w:r>
-      <w:del w:id="21" w:author="Stephania Cormier" w:date="2015-11-01T15:54:00Z">
+      <w:del w:id="36" w:author="Stephania Cormier" w:date="2015-11-01T15:54:00Z">
         <w:r>
           <w:delText>4</w:delText>
         </w:r>
@@ -4497,7 +4612,7 @@
           <w:delText>C</w:delText>
         </w:r>
       </w:del>
-      <w:ins w:id="22" w:author="Stephania Cormier" w:date="2015-11-01T15:54:00Z">
+      <w:ins w:id="37" w:author="Stephania Cormier" w:date="2015-11-01T15:54:00Z">
         <w:r>
           <w:t>4D</w:t>
         </w:r>
@@ -4631,7 +4746,7 @@
       <w:r>
         <w:t>In this study</w:t>
       </w:r>
-      <w:ins w:id="23" w:author="Stephania Cormier" w:date="2015-11-01T15:54:00Z">
+      <w:ins w:id="38" w:author="Stephania Cormier" w:date="2015-11-01T15:54:00Z">
         <w:r>
           <w:t>,</w:t>
         </w:r>
@@ -4949,6 +5064,7 @@
         <w:t xml:space="preserve"> EPFRs </w:t>
       </w:r>
       <w:r>
+        <w:lastRenderedPageBreak/>
         <w:t xml:space="preserve">directly </w:t>
       </w:r>
       <w:r>
@@ -4967,7 +5083,35 @@
         <w:t>function</w:t>
       </w:r>
       <w:r>
-        <w:t xml:space="preserve"> resulting in effects on energy expenditure</w:t>
+        <w:t xml:space="preserve"> </w:t>
+      </w:r>
+      <w:del w:id="39" w:author="Erin" w:date="2015-11-04T14:29:00Z">
+        <w:r>
+          <w:delText>resulting in</w:delText>
+        </w:r>
+      </w:del>
+      <w:ins w:id="40" w:author="Erin" w:date="2015-11-04T14:30:00Z">
+        <w:r>
+          <w:t>, which</w:t>
+        </w:r>
+      </w:ins>
+      <w:ins w:id="41" w:author="Erin" w:date="2015-11-04T14:29:00Z">
+        <w:r>
+          <w:t xml:space="preserve"> may </w:t>
+        </w:r>
+      </w:ins>
+      <w:ins w:id="42" w:author="Erin" w:date="2015-11-04T14:30:00Z">
+        <w:r>
+          <w:t>contribute to changes in</w:t>
+        </w:r>
+      </w:ins>
+      <w:del w:id="43" w:author="Erin" w:date="2015-11-04T14:30:00Z">
+        <w:r>
+          <w:delText xml:space="preserve"> effects on</w:delText>
+        </w:r>
+      </w:del>
+      <w:r>
+        <w:t xml:space="preserve"> energy expenditure</w:t>
       </w:r>
       <w:r>
         <w:t>.</w:t>
@@ -5185,7 +5329,7 @@
       <w:r>
         <w:t xml:space="preserve"> (via glucose/insulin levels), indicating that the effects of </w:t>
       </w:r>
-      <w:ins w:id="24" w:author="Dave Bridges" w:date="2015-11-02T10:01:00Z">
+      <w:ins w:id="44" w:author="Dave Bridges" w:date="2015-11-02T10:01:00Z">
         <w:r>
           <w:t xml:space="preserve">acute </w:t>
         </w:r>
@@ -5321,7 +5465,7 @@
       <w:r>
         <w:t xml:space="preserve">reduced food intake.  This potential </w:t>
       </w:r>
-      <w:commentRangeStart w:id="25"/>
+      <w:commentRangeStart w:id="45"/>
       <w:r>
         <w:t xml:space="preserve">counter-regulatory mechanism is consistent with observations that ghrelin levels are reduced with obesity </w:t>
       </w:r>
@@ -5343,12 +5487,12 @@
       <w:r>
         <w:fldChar w:fldCharType="end"/>
       </w:r>
-      <w:commentRangeEnd w:id="25"/>
+      <w:commentRangeEnd w:id="45"/>
       <w:r>
         <w:rPr>
           <w:rStyle w:val="CommentReference"/>
         </w:rPr>
-        <w:commentReference w:id="25"/>
+        <w:commentReference w:id="45"/>
       </w:r>
       <w:r>
         <w:t xml:space="preserve">.  </w:t>
@@ -5495,7 +5639,11 @@
         <w:t>the finding that</w:t>
       </w:r>
       <w:r>
-        <w:t xml:space="preserve"> limited</w:t>
+        <w:t xml:space="preserve"> </w:t>
+      </w:r>
+      <w:r>
+        <w:lastRenderedPageBreak/>
+        <w:t>limited</w:t>
       </w:r>
       <w:r>
         <w:t xml:space="preserve"> </w:t>
@@ -5540,7 +5688,7 @@
       <w:r>
         <w:t>1R01DK107535</w:t>
       </w:r>
-      <w:del w:id="26" w:author="Dave Bridges" w:date="2015-11-02T10:11:00Z">
+      <w:del w:id="46" w:author="Dave Bridges" w:date="2015-11-02T10:11:00Z">
         <w:r>
           <w:delText>-01</w:delText>
         </w:r>
@@ -5562,7 +5710,7 @@
       <w:r>
         <w:t xml:space="preserve"> (</w:t>
       </w:r>
-      <w:ins w:id="27" w:author="Dave Bridges" w:date="2015-11-02T10:12:00Z">
+      <w:ins w:id="47" w:author="Dave Bridges" w:date="2015-11-02T10:12:00Z">
         <w:r>
           <w:t xml:space="preserve">to </w:t>
         </w:r>
@@ -5612,6 +5760,7 @@
         <w:pStyle w:val="Heading1"/>
       </w:pPr>
       <w:r>
+        <w:lastRenderedPageBreak/>
         <w:t>References</w:t>
       </w:r>
     </w:p>
@@ -5982,6 +6131,7 @@
           <w:rFonts w:ascii="Cambria" w:hAnsi="Cambria"/>
           <w:noProof/>
         </w:rPr>
+        <w:lastRenderedPageBreak/>
         <w:t xml:space="preserve">9. </w:t>
       </w:r>
       <w:r>
@@ -6351,6 +6501,7 @@
           <w:rFonts w:ascii="Cambria" w:hAnsi="Cambria"/>
           <w:noProof/>
         </w:rPr>
+        <w:lastRenderedPageBreak/>
         <w:t xml:space="preserve">18. </w:t>
       </w:r>
       <w:r>
@@ -7545,7 +7696,11 @@
       </w:r>
       <w:proofErr w:type="gramEnd"/>
       <w:r>
-        <w:t xml:space="preserve"> 12 weeks of HFD, body composition was determined in the fed state (ZT12).  Asterisks indicate p&lt;0.05 via a Student’s </w:t>
+        <w:t xml:space="preserve"> 12 weeks of HFD, body composition was </w:t>
+      </w:r>
+      <w:r>
+        <w:lastRenderedPageBreak/>
+        <w:t xml:space="preserve">determined in the fed state (ZT12).  Asterisks indicate p&lt;0.05 via a Student’s </w:t>
       </w:r>
       <w:r>
         <w:rPr>
@@ -7565,7 +7720,7 @@
     </w:p>
     <w:p/>
     <w:p>
-      <w:commentRangeStart w:id="28"/>
+      <w:commentRangeStart w:id="48"/>
       <w:r>
         <w:rPr>
           <w:b/>
@@ -7579,13 +7734,13 @@
         </w:rPr>
         <w:t xml:space="preserve">:  </w:t>
       </w:r>
-      <w:commentRangeEnd w:id="28"/>
+      <w:commentRangeEnd w:id="48"/>
       <w:proofErr w:type="gramEnd"/>
       <w:r>
         <w:rPr>
           <w:rStyle w:val="CommentReference"/>
         </w:rPr>
-        <w:commentReference w:id="28"/>
+        <w:commentReference w:id="48"/>
       </w:r>
       <w:proofErr w:type="spellStart"/>
       <w:r>
@@ -7611,19 +7766,72 @@
         <w:rPr>
           <w:b/>
         </w:rPr>
-        <w:t xml:space="preserve"> mice have no changes in liver triglycerides or insulin sensitivity but have elevations in </w:t>
-      </w:r>
+        <w:t xml:space="preserve"> mice have no change</w:t>
+      </w:r>
+      <w:del w:id="49" w:author="Erin" w:date="2015-11-04T14:35:00Z">
+        <w:r>
+          <w:rPr>
+            <w:b/>
+          </w:rPr>
+          <w:delText>s</w:delText>
+        </w:r>
+      </w:del>
       <w:r>
         <w:rPr>
           <w:b/>
         </w:rPr>
+        <w:t xml:space="preserve"> in </w:t>
+      </w:r>
+      <w:del w:id="50" w:author="Erin" w:date="2015-11-04T14:35:00Z">
+        <w:r>
+          <w:rPr>
+            <w:b/>
+          </w:rPr>
+          <w:delText xml:space="preserve">liver triglycerides or </w:delText>
+        </w:r>
+      </w:del>
+      <w:r>
+        <w:rPr>
+          <w:b/>
+        </w:rPr>
+        <w:t xml:space="preserve">insulin sensitivity but have elevations in </w:t>
+      </w:r>
+      <w:r>
+        <w:rPr>
+          <w:b/>
+        </w:rPr>
         <w:t>ghrelin.</w:t>
       </w:r>
       <w:r>
-        <w:t xml:space="preserve">  A) </w:t>
-      </w:r>
-      <w:r>
-        <w:t xml:space="preserve">Liver triglycerides and B) blood glucose levels were determined from mice after a 16h fast at approximately ZT4. C-J) Fed (ZT12) and fasted (ZT4) </w:t>
+        <w:t xml:space="preserve"> </w:t>
+      </w:r>
+      <w:del w:id="51" w:author="Erin" w:date="2015-11-04T14:36:00Z">
+        <w:r>
+          <w:delText xml:space="preserve"> </w:delText>
+        </w:r>
+      </w:del>
+      <w:ins w:id="52" w:author="Erin" w:date="2015-11-04T14:36:00Z">
+        <w:r>
+          <w:t xml:space="preserve">A) </w:t>
+        </w:r>
+      </w:ins>
+      <w:del w:id="53" w:author="Erin" w:date="2015-11-04T14:36:00Z">
+        <w:r>
+          <w:delText xml:space="preserve">A) </w:delText>
+        </w:r>
+        <w:r>
+          <w:delText>Liver triglycerides and B) b</w:delText>
+        </w:r>
+      </w:del>
+      <w:ins w:id="54" w:author="Erin" w:date="2015-11-04T14:36:00Z">
+        <w:r>
+          <w:t>B</w:t>
+        </w:r>
+      </w:ins>
+      <w:bookmarkStart w:id="55" w:name="_GoBack"/>
+      <w:bookmarkEnd w:id="55"/>
+      <w:r>
+        <w:t xml:space="preserve">lood glucose levels were determined from mice after a 16h fast at approximately ZT4. C-J) Fed (ZT12) and fasted (ZT4) </w:t>
       </w:r>
       <w:r>
         <w:t>serum hormone levels were determined.  Asterisk indicates p&lt;0.05 via a Wilcoxon Rank Sum Test.</w:t>
@@ -7947,7 +8155,7 @@
       </w:r>
     </w:p>
   </w:comment>
-  <w:comment w:id="4" w:author="Dave Bridges" w:date="2015-10-25T10:31:00Z" w:initials="DB">
+  <w:comment w:id="3" w:author="Dave Bridges" w:date="2015-10-25T10:31:00Z" w:initials="DB">
     <w:p>
       <w:pPr>
         <w:pStyle w:val="CommentText"/>
@@ -7963,7 +8171,7 @@
       </w:r>
     </w:p>
   </w:comment>
-  <w:comment w:id="7" w:author="Dave Bridges" w:date="2015-11-02T09:36:00Z" w:initials="DB">
+  <w:comment w:id="9" w:author="Dave Bridges" w:date="2015-11-02T09:36:00Z" w:initials="DB">
     <w:p>
       <w:pPr>
         <w:pStyle w:val="CommentText"/>
@@ -7984,7 +8192,7 @@
       <w:proofErr w:type="spellEnd"/>
     </w:p>
   </w:comment>
-  <w:comment w:id="12" w:author="Jaligama, Sridhar" w:date="2015-10-28T17:55:00Z" w:initials="SJ">
+  <w:comment w:id="16" w:author="Jaligama, Sridhar" w:date="2015-10-28T17:55:00Z" w:initials="SJ">
     <w:p>
       <w:pPr>
         <w:pStyle w:val="CommentText"/>
@@ -8000,7 +8208,7 @@
       </w:r>
     </w:p>
   </w:comment>
-  <w:comment w:id="13" w:author="Stephania Cormier" w:date="2015-11-01T15:46:00Z" w:initials="SC">
+  <w:comment w:id="17" w:author="Stephania Cormier" w:date="2015-11-01T15:46:00Z" w:initials="SC">
     <w:p>
       <w:pPr>
         <w:pStyle w:val="CommentText"/>
@@ -8021,7 +8229,7 @@
       <w:proofErr w:type="spellEnd"/>
     </w:p>
   </w:comment>
-  <w:comment w:id="11" w:author="Dave Bridges" w:date="2015-11-02T09:48:00Z" w:initials="DB">
+  <w:comment w:id="15" w:author="Dave Bridges" w:date="2015-11-02T09:48:00Z" w:initials="DB">
     <w:p>
       <w:pPr>
         <w:pStyle w:val="CommentText"/>
@@ -8045,7 +8253,7 @@
       </w:r>
     </w:p>
   </w:comment>
-  <w:comment w:id="15" w:author="Stephania Cormier" w:date="2015-11-01T15:49:00Z" w:initials="SC">
+  <w:comment w:id="19" w:author="Stephania Cormier" w:date="2015-11-01T15:49:00Z" w:initials="SC">
     <w:p>
       <w:pPr>
         <w:pStyle w:val="CommentText"/>
@@ -8061,7 +8269,7 @@
       </w:r>
     </w:p>
   </w:comment>
-  <w:comment w:id="16" w:author="Jaligama, Sridhar" w:date="2015-10-28T22:52:00Z" w:initials="SJ">
+  <w:comment w:id="20" w:author="Jaligama, Sridhar" w:date="2015-10-28T22:52:00Z" w:initials="SJ">
     <w:p>
       <w:pPr>
         <w:pStyle w:val="CommentText"/>
@@ -8077,7 +8285,7 @@
       </w:r>
     </w:p>
   </w:comment>
-  <w:comment w:id="17" w:author="Stephania Cormier" w:date="2015-11-01T15:51:00Z" w:initials="SC">
+  <w:comment w:id="21" w:author="Stephania Cormier" w:date="2015-11-01T15:51:00Z" w:initials="SC">
     <w:p>
       <w:pPr>
         <w:pStyle w:val="CommentText"/>
@@ -8106,7 +8314,7 @@
       </w:r>
     </w:p>
   </w:comment>
-  <w:comment w:id="18" w:author="Dave Bridges" w:date="2015-10-25T10:58:00Z" w:initials="DB">
+  <w:comment w:id="27" w:author="Dave Bridges" w:date="2015-10-25T10:58:00Z" w:initials="DB">
     <w:p>
       <w:pPr>
         <w:pStyle w:val="CommentText"/>
@@ -8122,7 +8330,7 @@
       </w:r>
     </w:p>
   </w:comment>
-  <w:comment w:id="20" w:author="Stephania Cormier" w:date="2015-11-01T15:53:00Z" w:initials="SC">
+  <w:comment w:id="35" w:author="Stephania Cormier" w:date="2015-11-01T15:53:00Z" w:initials="SC">
     <w:p>
       <w:pPr>
         <w:pStyle w:val="CommentText"/>
@@ -8138,7 +8346,7 @@
       </w:r>
     </w:p>
   </w:comment>
-  <w:comment w:id="25" w:author="Stephania Cormier" w:date="2015-11-01T16:10:00Z" w:initials="SC">
+  <w:comment w:id="45" w:author="Stephania Cormier" w:date="2015-11-01T16:10:00Z" w:initials="SC">
     <w:p>
       <w:pPr>
         <w:pStyle w:val="CommentText"/>
@@ -8201,7 +8409,7 @@
       </w:r>
     </w:p>
   </w:comment>
-  <w:comment w:id="28" w:author="Jaligama, Sridhar" w:date="2015-10-29T00:24:00Z" w:initials="SJ">
+  <w:comment w:id="48" w:author="Jaligama, Sridhar" w:date="2015-10-29T00:24:00Z" w:initials="SJ">
     <w:p>
       <w:pPr>
         <w:pStyle w:val="CommentText"/>
@@ -9584,7 +9792,7 @@
 </file>
 
 <file path=customXml/itemProps1.xml><?xml version="1.0" encoding="utf-8"?>
-<ds:datastoreItem xmlns:ds="http://schemas.openxmlformats.org/officeDocument/2006/customXml" ds:itemID="{2CA5CE0C-CC39-964C-B6F6-F2B8FBA57C54}">
+<ds:datastoreItem xmlns:ds="http://schemas.openxmlformats.org/officeDocument/2006/customXml" ds:itemID="{E09478ED-5E18-0F4D-AF02-24F6DC7AE127}">
   <ds:schemaRefs>
     <ds:schemaRef ds:uri="http://schemas.openxmlformats.org/officeDocument/2006/bibliography"/>
   </ds:schemaRefs>

</xml_diff>

<commit_message>
Edited manuscript to include JeAnna and Matt's suggested changes
</commit_message>
<xml_diff>
--- a/Manuscript/Manuscript.docx
+++ b/Manuscript/Manuscript.docx
@@ -1,6 +1,6 @@
 
 <file path=word/document.xml><?xml version="1.0" encoding="utf-8"?>
-<w:document xmlns:wpc="http://schemas.microsoft.com/office/word/2010/wordprocessingCanvas" xmlns:mo="http://schemas.microsoft.com/office/mac/office/2008/main" xmlns:mc="http://schemas.openxmlformats.org/markup-compatibility/2006" xmlns:mv="urn:schemas-microsoft-com:mac:vml" xmlns:o="urn:schemas-microsoft-com:office:office" xmlns:r="http://schemas.openxmlformats.org/officeDocument/2006/relationships" xmlns:m="http://schemas.openxmlformats.org/officeDocument/2006/math" xmlns:v="urn:schemas-microsoft-com:vml" xmlns:wp14="http://schemas.microsoft.com/office/word/2010/wordprocessingDrawing" xmlns:wp="http://schemas.openxmlformats.org/drawingml/2006/wordprocessingDrawing" xmlns:w10="urn:schemas-microsoft-com:office:word" xmlns:w="http://schemas.openxmlformats.org/wordprocessingml/2006/main" xmlns:w14="http://schemas.microsoft.com/office/word/2010/wordml" xmlns:wpg="http://schemas.microsoft.com/office/word/2010/wordprocessingGroup" xmlns:wpi="http://schemas.microsoft.com/office/word/2010/wordprocessingInk" xmlns:wne="http://schemas.microsoft.com/office/word/2006/wordml" xmlns:wps="http://schemas.microsoft.com/office/word/2010/wordprocessingShape" mc:Ignorable="w14 wp14">
+<w:document xmlns:wpc="http://schemas.microsoft.com/office/word/2010/wordprocessingCanvas" xmlns:mc="http://schemas.openxmlformats.org/markup-compatibility/2006" xmlns:o="urn:schemas-microsoft-com:office:office" xmlns:r="http://schemas.openxmlformats.org/officeDocument/2006/relationships" xmlns:m="http://schemas.openxmlformats.org/officeDocument/2006/math" xmlns:v="urn:schemas-microsoft-com:vml" xmlns:wp14="http://schemas.microsoft.com/office/word/2010/wordprocessingDrawing" xmlns:wp="http://schemas.openxmlformats.org/drawingml/2006/wordprocessingDrawing" xmlns:w10="urn:schemas-microsoft-com:office:word" xmlns:w="http://schemas.openxmlformats.org/wordprocessingml/2006/main" xmlns:w14="http://schemas.microsoft.com/office/word/2010/wordml" xmlns:w15="http://schemas.microsoft.com/office/word/2012/wordml" xmlns:wpg="http://schemas.microsoft.com/office/word/2010/wordprocessingGroup" xmlns:wpi="http://schemas.microsoft.com/office/word/2010/wordprocessingInk" xmlns:wne="http://schemas.microsoft.com/office/word/2006/wordml" xmlns:wps="http://schemas.microsoft.com/office/word/2010/wordprocessingShape" mc:Ignorable="w14 w15 wp14">
   <w:body>
     <w:p>
       <w:pPr>
@@ -142,16 +142,45 @@
           <w:szCs w:val="22"/>
           <w:vertAlign w:val="superscript"/>
         </w:rPr>
-        <w:t>1</w:t>
-      </w:r>
-      <w:proofErr w:type="gramStart"/>
+        <w:t>1,2</w:t>
+      </w:r>
       <w:r>
         <w:rPr>
           <w:sz w:val="22"/>
           <w:szCs w:val="22"/>
           <w:vertAlign w:val="superscript"/>
         </w:rPr>
-        <w:t>,2</w:t>
+        <w:t>,3</w:t>
+      </w:r>
+      <w:r>
+        <w:rPr>
+          <w:sz w:val="22"/>
+          <w:szCs w:val="22"/>
+        </w:rPr>
+        <w:t>,</w:t>
+      </w:r>
+      <w:r>
+        <w:rPr>
+          <w:sz w:val="22"/>
+          <w:szCs w:val="22"/>
+        </w:rPr>
+        <w:t xml:space="preserve"> </w:t>
+      </w:r>
+      <w:proofErr w:type="spellStart"/>
+      <w:r>
+        <w:rPr>
+          <w:sz w:val="22"/>
+          <w:szCs w:val="22"/>
+        </w:rPr>
+        <w:t>Alyse</w:t>
+      </w:r>
+      <w:proofErr w:type="spellEnd"/>
+      <w:r>
+        <w:rPr>
+          <w:sz w:val="22"/>
+          <w:szCs w:val="22"/>
+        </w:rPr>
+        <w:t xml:space="preserve"> Ragauskas</w:t>
       </w:r>
       <w:r>
         <w:rPr>
@@ -159,15 +188,131 @@
           <w:szCs w:val="22"/>
           <w:vertAlign w:val="superscript"/>
         </w:rPr>
+        <w:t>1,2</w:t>
+      </w:r>
+      <w:r>
+        <w:rPr>
+          <w:sz w:val="22"/>
+          <w:szCs w:val="22"/>
+          <w:vertAlign w:val="superscript"/>
+        </w:rPr>
         <w:t>,3</w:t>
       </w:r>
-      <w:proofErr w:type="gramEnd"/>
-      <w:r>
-        <w:rPr>
-          <w:sz w:val="22"/>
-          <w:szCs w:val="22"/>
-        </w:rPr>
-        <w:t>,</w:t>
+      <w:r>
+        <w:rPr>
+          <w:sz w:val="22"/>
+          <w:szCs w:val="22"/>
+        </w:rPr>
+        <w:t>, Sridhar Jaligama</w:t>
+      </w:r>
+      <w:r>
+        <w:rPr>
+          <w:sz w:val="22"/>
+          <w:szCs w:val="22"/>
+          <w:vertAlign w:val="superscript"/>
+        </w:rPr>
+        <w:t>2</w:t>
+      </w:r>
+      <w:r>
+        <w:rPr>
+          <w:sz w:val="22"/>
+          <w:szCs w:val="22"/>
+          <w:vertAlign w:val="superscript"/>
+        </w:rPr>
+        <w:t>,3</w:t>
+      </w:r>
+      <w:r>
+        <w:rPr>
+          <w:sz w:val="22"/>
+          <w:szCs w:val="22"/>
+        </w:rPr>
+        <w:t xml:space="preserve">, </w:t>
+      </w:r>
+      <w:proofErr w:type="spellStart"/>
+      <w:r>
+        <w:rPr>
+          <w:sz w:val="22"/>
+          <w:szCs w:val="22"/>
+        </w:rPr>
+        <w:t>JeAnna</w:t>
+      </w:r>
+      <w:proofErr w:type="spellEnd"/>
+      <w:r>
+        <w:rPr>
+          <w:sz w:val="22"/>
+          <w:szCs w:val="22"/>
+        </w:rPr>
+        <w:t xml:space="preserve"> R. Redd</w:t>
+      </w:r>
+      <w:r>
+        <w:rPr>
+          <w:sz w:val="22"/>
+          <w:szCs w:val="22"/>
+          <w:vertAlign w:val="superscript"/>
+        </w:rPr>
+        <w:t>1,2,3</w:t>
+      </w:r>
+      <w:r>
+        <w:rPr>
+          <w:sz w:val="22"/>
+          <w:szCs w:val="22"/>
+        </w:rPr>
+        <w:t xml:space="preserve">, </w:t>
+      </w:r>
+      <w:proofErr w:type="spellStart"/>
+      <w:r>
+        <w:rPr>
+          <w:sz w:val="22"/>
+          <w:szCs w:val="22"/>
+        </w:rPr>
+        <w:t>Jyothi</w:t>
+      </w:r>
+      <w:proofErr w:type="spellEnd"/>
+      <w:r>
+        <w:rPr>
+          <w:sz w:val="22"/>
+          <w:szCs w:val="22"/>
+        </w:rPr>
+        <w:t xml:space="preserve"> Parvathareddy</w:t>
+      </w:r>
+      <w:r>
+        <w:rPr>
+          <w:sz w:val="22"/>
+          <w:szCs w:val="22"/>
+          <w:vertAlign w:val="superscript"/>
+        </w:rPr>
+        <w:t>2</w:t>
+      </w:r>
+      <w:r>
+        <w:rPr>
+          <w:sz w:val="22"/>
+          <w:szCs w:val="22"/>
+          <w:vertAlign w:val="superscript"/>
+        </w:rPr>
+        <w:t>,3</w:t>
+      </w:r>
+      <w:r>
+        <w:rPr>
+          <w:sz w:val="22"/>
+          <w:szCs w:val="22"/>
+        </w:rPr>
+        <w:t>, Matthew J. Peloquin</w:t>
+      </w:r>
+      <w:r>
+        <w:rPr>
+          <w:sz w:val="22"/>
+          <w:szCs w:val="22"/>
+          <w:vertAlign w:val="superscript"/>
+        </w:rPr>
+        <w:t>1,2</w:t>
+      </w:r>
+      <w:r>
+        <w:rPr>
+          <w:sz w:val="22"/>
+          <w:szCs w:val="22"/>
+          <w:vertAlign w:val="superscript"/>
+        </w:rPr>
+        <w:t>,3</w:t>
       </w:r>
       <w:r>
         <w:rPr>
@@ -176,183 +321,12 @@
         </w:rPr>
         <w:t xml:space="preserve"> </w:t>
       </w:r>
-      <w:proofErr w:type="spellStart"/>
-      <w:r>
-        <w:rPr>
-          <w:sz w:val="22"/>
-          <w:szCs w:val="22"/>
-        </w:rPr>
-        <w:t>Alyse</w:t>
-      </w:r>
-      <w:proofErr w:type="spellEnd"/>
-      <w:r>
-        <w:rPr>
-          <w:sz w:val="22"/>
-          <w:szCs w:val="22"/>
-        </w:rPr>
-        <w:t xml:space="preserve"> Ragauskas</w:t>
-      </w:r>
-      <w:r>
-        <w:rPr>
-          <w:sz w:val="22"/>
-          <w:szCs w:val="22"/>
-          <w:vertAlign w:val="superscript"/>
-        </w:rPr>
-        <w:t>1,2</w:t>
-      </w:r>
-      <w:r>
-        <w:rPr>
-          <w:sz w:val="22"/>
-          <w:szCs w:val="22"/>
-          <w:vertAlign w:val="superscript"/>
-        </w:rPr>
-        <w:t>,3</w:t>
-      </w:r>
-      <w:r>
-        <w:rPr>
-          <w:sz w:val="22"/>
-          <w:szCs w:val="22"/>
-        </w:rPr>
-        <w:t>, Sridhar Jaligama</w:t>
-      </w:r>
-      <w:r>
-        <w:rPr>
-          <w:sz w:val="22"/>
-          <w:szCs w:val="22"/>
-          <w:vertAlign w:val="superscript"/>
-        </w:rPr>
-        <w:t>2</w:t>
-      </w:r>
-      <w:r>
-        <w:rPr>
-          <w:sz w:val="22"/>
-          <w:szCs w:val="22"/>
-          <w:vertAlign w:val="superscript"/>
-        </w:rPr>
-        <w:t>,3</w:t>
-      </w:r>
-      <w:r>
-        <w:rPr>
-          <w:sz w:val="22"/>
-          <w:szCs w:val="22"/>
-        </w:rPr>
-        <w:t xml:space="preserve">, </w:t>
-      </w:r>
-      <w:proofErr w:type="spellStart"/>
-      <w:r>
-        <w:rPr>
-          <w:sz w:val="22"/>
-          <w:szCs w:val="22"/>
-        </w:rPr>
-        <w:t>JeAnna</w:t>
-      </w:r>
-      <w:proofErr w:type="spellEnd"/>
-      <w:r>
-        <w:rPr>
-          <w:sz w:val="22"/>
-          <w:szCs w:val="22"/>
-        </w:rPr>
-        <w:t xml:space="preserve"> R. Redd</w:t>
-      </w:r>
-      <w:r>
-        <w:rPr>
-          <w:sz w:val="22"/>
-          <w:szCs w:val="22"/>
-          <w:vertAlign w:val="superscript"/>
-        </w:rPr>
-        <w:t>1,2,3</w:t>
-      </w:r>
-      <w:r>
-        <w:rPr>
-          <w:sz w:val="22"/>
-          <w:szCs w:val="22"/>
-        </w:rPr>
-        <w:t xml:space="preserve">, </w:t>
-      </w:r>
-      <w:proofErr w:type="spellStart"/>
-      <w:r>
-        <w:rPr>
-          <w:sz w:val="22"/>
-          <w:szCs w:val="22"/>
-        </w:rPr>
-        <w:t>Jyothi</w:t>
-      </w:r>
-      <w:proofErr w:type="spellEnd"/>
-      <w:r>
-        <w:rPr>
-          <w:sz w:val="22"/>
-          <w:szCs w:val="22"/>
-        </w:rPr>
-        <w:t xml:space="preserve"> Parvathareddy</w:t>
-      </w:r>
-      <w:r>
-        <w:rPr>
-          <w:sz w:val="22"/>
-          <w:szCs w:val="22"/>
-          <w:vertAlign w:val="superscript"/>
-        </w:rPr>
-        <w:t>2</w:t>
-      </w:r>
-      <w:r>
-        <w:rPr>
-          <w:sz w:val="22"/>
-          <w:szCs w:val="22"/>
-          <w:vertAlign w:val="superscript"/>
-        </w:rPr>
-        <w:t>,,3</w:t>
-      </w:r>
-      <w:r>
-        <w:rPr>
-          <w:sz w:val="22"/>
-          <w:szCs w:val="22"/>
-        </w:rPr>
-        <w:t>, Matthew J. Peloquin</w:t>
-      </w:r>
-      <w:r>
-        <w:rPr>
-          <w:sz w:val="22"/>
-          <w:szCs w:val="22"/>
-          <w:vertAlign w:val="superscript"/>
-        </w:rPr>
-        <w:t>1,2</w:t>
-      </w:r>
-      <w:r>
-        <w:rPr>
-          <w:sz w:val="22"/>
-          <w:szCs w:val="22"/>
-          <w:vertAlign w:val="superscript"/>
-        </w:rPr>
-        <w:t>,3</w:t>
-      </w:r>
-      <w:r>
-        <w:rPr>
-          <w:sz w:val="22"/>
-          <w:szCs w:val="22"/>
-        </w:rPr>
-        <w:t xml:space="preserve"> </w:t>
-      </w:r>
-      <w:r>
-        <w:rPr>
-          <w:sz w:val="22"/>
-          <w:szCs w:val="22"/>
-        </w:rPr>
-        <w:t xml:space="preserve">, </w:t>
-      </w:r>
-      <w:proofErr w:type="spellStart"/>
-      <w:r>
-        <w:rPr>
-          <w:sz w:val="22"/>
-          <w:szCs w:val="22"/>
-        </w:rPr>
-        <w:t>Jordy</w:t>
-      </w:r>
-      <w:proofErr w:type="spellEnd"/>
-      <w:r>
-        <w:rPr>
-          <w:sz w:val="22"/>
-          <w:szCs w:val="22"/>
-        </w:rPr>
-        <w:t xml:space="preserve"> Saravia</w:t>
+      <w:r>
+        <w:rPr>
+          <w:sz w:val="22"/>
+          <w:szCs w:val="22"/>
+        </w:rPr>
+        <w:t>, Jordy Saravia</w:t>
       </w:r>
       <w:r>
         <w:rPr>
@@ -637,7 +611,6 @@
           <w:szCs w:val="22"/>
         </w:rPr>
       </w:pPr>
-      <w:proofErr w:type="gramStart"/>
       <w:r>
         <w:rPr>
           <w:sz w:val="22"/>
@@ -681,21 +654,12 @@
         </w:rPr>
         <w:t>.</w:t>
       </w:r>
-      <w:proofErr w:type="gramEnd"/>
-      <w:r>
-        <w:rPr>
-          <w:sz w:val="22"/>
-          <w:szCs w:val="22"/>
-        </w:rPr>
-        <w:t xml:space="preserve"> </w:t>
-      </w:r>
-      <w:proofErr w:type="gramStart"/>
-      <w:r>
-        <w:rPr>
-          <w:sz w:val="22"/>
-          <w:szCs w:val="22"/>
-        </w:rPr>
-        <w:t>38163.</w:t>
+      <w:r>
+        <w:rPr>
+          <w:sz w:val="22"/>
+          <w:szCs w:val="22"/>
+        </w:rPr>
+        <w:t xml:space="preserve"> 38163.</w:t>
       </w:r>
       <w:r>
         <w:rPr>
@@ -745,15 +709,7 @@
           <w:sz w:val="22"/>
           <w:szCs w:val="22"/>
         </w:rPr>
-        <w:t>Tennessee, 38103.</w:t>
-      </w:r>
-      <w:proofErr w:type="gramEnd"/>
-      <w:r>
-        <w:rPr>
-          <w:sz w:val="22"/>
-          <w:szCs w:val="22"/>
-        </w:rPr>
-        <w:t xml:space="preserve"> </w:t>
+        <w:t xml:space="preserve">Tennessee, 38103. </w:t>
       </w:r>
       <w:r>
         <w:rPr>
@@ -1663,7 +1619,56 @@
           <w:sz w:val="22"/>
           <w:szCs w:val="22"/>
         </w:rPr>
-        <w:t xml:space="preserve"> exposure, Environmentally persistent free radicals, Whole-body metabolism, </w:t>
+        <w:t xml:space="preserve"> exposure, Environmentally </w:t>
+      </w:r>
+      <w:r>
+        <w:rPr>
+          <w:sz w:val="22"/>
+          <w:szCs w:val="22"/>
+        </w:rPr>
+        <w:t>P</w:t>
+      </w:r>
+      <w:r>
+        <w:rPr>
+          <w:sz w:val="22"/>
+          <w:szCs w:val="22"/>
+        </w:rPr>
+        <w:t xml:space="preserve">ersistent </w:t>
+      </w:r>
+      <w:r>
+        <w:rPr>
+          <w:sz w:val="22"/>
+          <w:szCs w:val="22"/>
+        </w:rPr>
+        <w:t>F</w:t>
+      </w:r>
+      <w:r>
+        <w:rPr>
+          <w:sz w:val="22"/>
+          <w:szCs w:val="22"/>
+        </w:rPr>
+        <w:t xml:space="preserve">ree </w:t>
+      </w:r>
+      <w:r>
+        <w:rPr>
+          <w:sz w:val="22"/>
+          <w:szCs w:val="22"/>
+        </w:rPr>
+        <w:t>R</w:t>
+      </w:r>
+      <w:r>
+        <w:rPr>
+          <w:sz w:val="22"/>
+          <w:szCs w:val="22"/>
+        </w:rPr>
+        <w:t>adicals</w:t>
+      </w:r>
+      <w:r>
+        <w:rPr>
+          <w:sz w:val="22"/>
+          <w:szCs w:val="22"/>
+        </w:rPr>
+        <w:t xml:space="preserve">, Whole-body metabolism, </w:t>
       </w:r>
       <w:proofErr w:type="gramStart"/>
       <w:r>
@@ -1730,15 +1735,13 @@
         </w:rPr>
         <w:t xml:space="preserve"> </w:t>
       </w:r>
-      <w:ins w:id="4" w:author="Dave Bridges" w:date="2015-12-03T14:41:00Z">
-        <w:r>
-          <w:rPr>
-            <w:sz w:val="22"/>
-            <w:szCs w:val="22"/>
-          </w:rPr>
-          <w:fldChar w:fldCharType="begin" w:fldLock="1"/>
-        </w:r>
-      </w:ins>
+      <w:r>
+        <w:rPr>
+          <w:sz w:val="22"/>
+          <w:szCs w:val="22"/>
+        </w:rPr>
+        <w:fldChar w:fldCharType="begin" w:fldLock="1"/>
+      </w:r>
       <w:r>
         <w:rPr>
           <w:sz w:val="22"/>
@@ -1761,15 +1764,13 @@
         </w:rPr>
         <w:t>(1, 5, 7, 8, 11, 16, 17, 32)</w:t>
       </w:r>
-      <w:ins w:id="5" w:author="Dave Bridges" w:date="2015-12-03T14:41:00Z">
-        <w:r>
-          <w:rPr>
-            <w:sz w:val="22"/>
-            <w:szCs w:val="22"/>
-          </w:rPr>
-          <w:fldChar w:fldCharType="end"/>
-        </w:r>
-      </w:ins>
+      <w:r>
+        <w:rPr>
+          <w:sz w:val="22"/>
+          <w:szCs w:val="22"/>
+        </w:rPr>
+        <w:fldChar w:fldCharType="end"/>
+      </w:r>
       <w:r>
         <w:rPr>
           <w:sz w:val="22"/>
@@ -1918,7 +1919,63 @@
           <w:sz w:val="22"/>
           <w:szCs w:val="22"/>
         </w:rPr>
-        <w:t xml:space="preserve">environmentally persistent free radicals (EPFR’s), compounds that result from the incomplete combustion of organic materials, to </w:t>
+        <w:t>E</w:t>
+      </w:r>
+      <w:r>
+        <w:rPr>
+          <w:sz w:val="22"/>
+          <w:szCs w:val="22"/>
+        </w:rPr>
+        <w:t xml:space="preserve">nvironmentally </w:t>
+      </w:r>
+      <w:r>
+        <w:rPr>
+          <w:sz w:val="22"/>
+          <w:szCs w:val="22"/>
+        </w:rPr>
+        <w:t>P</w:t>
+      </w:r>
+      <w:r>
+        <w:rPr>
+          <w:sz w:val="22"/>
+          <w:szCs w:val="22"/>
+        </w:rPr>
+        <w:t xml:space="preserve">ersistent </w:t>
+      </w:r>
+      <w:r>
+        <w:rPr>
+          <w:sz w:val="22"/>
+          <w:szCs w:val="22"/>
+        </w:rPr>
+        <w:t>F</w:t>
+      </w:r>
+      <w:r>
+        <w:rPr>
+          <w:sz w:val="22"/>
+          <w:szCs w:val="22"/>
+        </w:rPr>
+        <w:t xml:space="preserve">ree </w:t>
+      </w:r>
+      <w:r>
+        <w:rPr>
+          <w:sz w:val="22"/>
+          <w:szCs w:val="22"/>
+        </w:rPr>
+        <w:t>R</w:t>
+      </w:r>
+      <w:r>
+        <w:rPr>
+          <w:sz w:val="22"/>
+          <w:szCs w:val="22"/>
+        </w:rPr>
+        <w:t xml:space="preserve">adicals </w:t>
+      </w:r>
+      <w:r>
+        <w:rPr>
+          <w:sz w:val="22"/>
+          <w:szCs w:val="22"/>
+        </w:rPr>
+        <w:t xml:space="preserve">(EPFR’s), compounds that result from the incomplete combustion of organic materials, to </w:t>
       </w:r>
       <w:r>
         <w:rPr>
@@ -2033,7 +2090,6 @@
         </w:rPr>
         <w:fldChar w:fldCharType="separate"/>
       </w:r>
-      <w:proofErr w:type="gramStart"/>
       <w:r>
         <w:rPr>
           <w:noProof/>
@@ -2056,7 +2112,6 @@
         </w:rPr>
         <w:t>.</w:t>
       </w:r>
-      <w:proofErr w:type="gramEnd"/>
       <w:r>
         <w:rPr>
           <w:sz w:val="22"/>
@@ -2076,7 +2131,7 @@
           <w:sz w:val="22"/>
           <w:szCs w:val="22"/>
         </w:rPr>
-        <w:t xml:space="preserve">ross-sectional studies of human subjects who are chronically exposed to combustion derived </w:t>
+        <w:t xml:space="preserve">ross-sectional studies of human subjects who are chronically exposed to </w:t>
       </w:r>
       <w:r>
         <w:rPr>
@@ -2084,7 +2139,7 @@
           <w:szCs w:val="22"/>
         </w:rPr>
         <w:lastRenderedPageBreak/>
-        <w:t xml:space="preserve">particulate matter have shown associations with type </w:t>
+        <w:t xml:space="preserve">combustion derived particulate matter have shown associations with type </w:t>
       </w:r>
       <w:r>
         <w:rPr>
@@ -2258,23 +2313,7 @@
           <w:sz w:val="22"/>
           <w:szCs w:val="22"/>
         </w:rPr>
-        <w:t xml:space="preserve">From a mechanistic </w:t>
-      </w:r>
-      <w:proofErr w:type="gramStart"/>
-      <w:r>
-        <w:rPr>
-          <w:sz w:val="22"/>
-          <w:szCs w:val="22"/>
-        </w:rPr>
-        <w:t>stand point</w:t>
-      </w:r>
-      <w:proofErr w:type="gramEnd"/>
-      <w:r>
-        <w:rPr>
-          <w:sz w:val="22"/>
-          <w:szCs w:val="22"/>
-        </w:rPr>
-        <w:t xml:space="preserve">, exactly how environmental pollutants </w:t>
+        <w:t xml:space="preserve">From a mechanistic stand point, exactly how environmental pollutants </w:t>
       </w:r>
       <w:r>
         <w:rPr>
@@ -2338,6 +2377,13 @@
           <w:sz w:val="22"/>
           <w:szCs w:val="22"/>
         </w:rPr>
+        <w:t>,</w:t>
+      </w:r>
+      <w:r>
+        <w:rPr>
+          <w:sz w:val="22"/>
+          <w:szCs w:val="22"/>
+        </w:rPr>
         <w:t xml:space="preserve">  vascular tissue </w:t>
       </w:r>
       <w:r>
@@ -2637,6 +2683,13 @@
           <w:szCs w:val="22"/>
         </w:rPr>
         <w:fldChar w:fldCharType="end"/>
+      </w:r>
+      <w:r>
+        <w:rPr>
+          <w:sz w:val="22"/>
+          <w:szCs w:val="22"/>
+        </w:rPr>
+        <w:t>,</w:t>
       </w:r>
       <w:r>
         <w:rPr>
@@ -2939,7 +2992,28 @@
           <w:sz w:val="22"/>
           <w:szCs w:val="22"/>
         </w:rPr>
-        <w:t xml:space="preserve">were prepared in irrigation saline containing 0.02% tween 80 and the resulting particle suspension was </w:t>
+        <w:t xml:space="preserve">were prepared in irrigation saline containing 0.02% tween 80 and the resulting particle suspension was monodispersed by probe sonication. </w:t>
+      </w:r>
+      <w:r>
+        <w:rPr>
+          <w:sz w:val="22"/>
+          <w:szCs w:val="22"/>
+        </w:rPr>
+        <w:t>B</w:t>
+      </w:r>
+      <w:r>
+        <w:rPr>
+          <w:sz w:val="22"/>
+          <w:szCs w:val="22"/>
+        </w:rPr>
+        <w:t>reeder mice</w:t>
+      </w:r>
+      <w:r>
+        <w:rPr>
+          <w:sz w:val="22"/>
+          <w:szCs w:val="22"/>
+        </w:rPr>
+        <w:t xml:space="preserve"> (6 </w:t>
       </w:r>
       <w:proofErr w:type="spellStart"/>
       <w:r>
@@ -2947,7 +3021,7 @@
           <w:sz w:val="22"/>
           <w:szCs w:val="22"/>
         </w:rPr>
-        <w:t>monodispersed</w:t>
+        <w:t>wk</w:t>
       </w:r>
       <w:proofErr w:type="spellEnd"/>
       <w:r>
@@ -2955,28 +3029,92 @@
           <w:sz w:val="22"/>
           <w:szCs w:val="22"/>
         </w:rPr>
-        <w:t xml:space="preserve"> by probe sonication. </w:t>
-      </w:r>
-      <w:r>
-        <w:rPr>
-          <w:sz w:val="22"/>
-          <w:szCs w:val="22"/>
-        </w:rPr>
-        <w:t>B</w:t>
-      </w:r>
-      <w:r>
-        <w:rPr>
-          <w:sz w:val="22"/>
-          <w:szCs w:val="22"/>
-        </w:rPr>
-        <w:t>reeder mice</w:t>
-      </w:r>
-      <w:r>
-        <w:rPr>
-          <w:sz w:val="22"/>
-          <w:szCs w:val="22"/>
-        </w:rPr>
-        <w:t xml:space="preserve"> (6 </w:t>
+        <w:t xml:space="preserve"> of age)</w:t>
+      </w:r>
+      <w:r>
+        <w:rPr>
+          <w:sz w:val="22"/>
+          <w:szCs w:val="22"/>
+        </w:rPr>
+        <w:t xml:space="preserve"> were mated </w:t>
+      </w:r>
+      <w:r>
+        <w:rPr>
+          <w:sz w:val="22"/>
+          <w:szCs w:val="22"/>
+        </w:rPr>
+        <w:t>and p</w:t>
+      </w:r>
+      <w:r>
+        <w:rPr>
+          <w:sz w:val="22"/>
+          <w:szCs w:val="22"/>
+        </w:rPr>
+        <w:t xml:space="preserve">regnant dams were administered 50 µl of MCP230 particle suspension via oropharyngeal aspiration on days 10 and 17 </w:t>
+      </w:r>
+      <w:r>
+        <w:rPr>
+          <w:sz w:val="22"/>
+          <w:szCs w:val="22"/>
+        </w:rPr>
+        <w:t xml:space="preserve">of gestation, </w:t>
+      </w:r>
+      <w:r>
+        <w:rPr>
+          <w:sz w:val="22"/>
+          <w:szCs w:val="22"/>
+        </w:rPr>
+        <w:t xml:space="preserve">as described earlier </w:t>
+      </w:r>
+      <w:r>
+        <w:rPr>
+          <w:sz w:val="22"/>
+          <w:szCs w:val="22"/>
+        </w:rPr>
+        <w:fldChar w:fldCharType="begin" w:fldLock="1"/>
+      </w:r>
+      <w:r>
+        <w:rPr>
+          <w:sz w:val="22"/>
+          <w:szCs w:val="22"/>
+        </w:rPr>
+        <w:instrText>ADDIN CSL_CITATION { "citationItems" : [ { "id" : "ITEM-1", "itemData" : { "DOI" : "10.1165/rcmb.2011-00010C", "ISSN" : "1535-4989", "PMID" : "21493781", "abstract" : "We have identified a previously unrecognized component of airborne particulate matter formed in combustion and thermal processes --- environmentally persistent free radicals (EPFRs). The pulmonary health effects of EPFRs are currently unknown. In the present study, we used a model EPFR-containing pollutant-particle system referred to as MCP230. We evaluated the effects of MCP230 on the phenotype and function of bone marrow-derived dendritic cells (BMDCs) in vitro and lung DCs in vivo, and the subsequent T cell response. We also investigated the adjuvant role of MCP230 on airway inflammation in a mouse model of asthma. MCP230 decreased the GSH and GSH/GSSG ratio in BMDCs and upregulated the expression of co-stimulatory molecules, CD80 and CD86, on DCs. DC maturation was blocked by inhibiting oxidative stress or uptake of MCP230. MCP230 exposed BMDCs increased antigen specific T-cell proliferation in vitro. In an asthma model, MCP230 exposure exacerbated pulmonary inflammation, which was due to the increase of neutrophils and macrophages but not eosinophils. This correlated with an increase in Th17 cells and cytokines compared with non-MCP230-treated but OVA challenged mice. The percentage of Th2 cells was comparable between OVA and OVA+MCP230 mice. Our data demonstrate that combustion-generated, EPFR-containing PM directly induce DC maturation in an uptake and oxidative stress dependent manner. Furthermore, EPFR-containing PM induces a Th17-biased phenotype in lung, which is accompanied by a significant pulmonary neutrophilia. EPFR-containing PM exposure may be an important and unrecognized risk factor in the exacerbation and development of a severe asthma phenotype in humans.", "author" : [ { "dropping-particle" : "", "family" : "Wang", "given" : "Pingli", "non-dropping-particle" : "", "parse-names" : false, "suffix" : "" }, { "dropping-particle" : "", "family" : "Thevenot", "given" : "Paul", "non-dropping-particle" : "", "parse-names" : false, "suffix" : "" }, { "dropping-particle" : "", "family" : "Saravia", "given" : "Jordy S", "non-dropping-particle" : "", "parse-names" : false, "suffix" : "" }, { "dropping-particle" : "", "family" : "Ahlert", "given" : "Terry", "non-dropping-particle" : "", "parse-names" : false, "suffix" : "" }, { "dropping-particle" : "", "family" : "Cormier", "given" : "Stephania A.", "non-dropping-particle" : "", "parse-names" : false, "suffix" : "" } ], "container-title" : "American journal of respiratory cell and molecular biology", "id" : "ITEM-1", "issued" : { "date-parts" : [ [ "2011" ] ] }, "page" : "977", "title" : "Radical Containing Particles Activate DCs and Enhance Th17 Inflammation in a Mouse Model of Asthma.", "type" : "article-journal", "volume" : "45" }, "uris" : [ "http://www.mendeley.com/documents/?uuid=cba16112-7866-43d1-8518-b82a714e8290" ] } ], "mendeley" : { "formattedCitation" : "(37)", "plainTextFormattedCitation" : "(37)", "previouslyFormattedCitation" : "[22]" }, "properties" : { "noteIndex" : 0 }, "schema" : "https://github.com/citation-style-language/schema/raw/master/csl-citation.json" }</w:instrText>
+      </w:r>
+      <w:r>
+        <w:rPr>
+          <w:sz w:val="22"/>
+          <w:szCs w:val="22"/>
+        </w:rPr>
+        <w:fldChar w:fldCharType="separate"/>
+      </w:r>
+      <w:r>
+        <w:rPr>
+          <w:noProof/>
+          <w:sz w:val="22"/>
+          <w:szCs w:val="22"/>
+        </w:rPr>
+        <w:t>(37)</w:t>
+      </w:r>
+      <w:r>
+        <w:rPr>
+          <w:sz w:val="22"/>
+          <w:szCs w:val="22"/>
+        </w:rPr>
+        <w:fldChar w:fldCharType="end"/>
+      </w:r>
+      <w:r>
+        <w:rPr>
+          <w:sz w:val="22"/>
+          <w:szCs w:val="22"/>
+        </w:rPr>
+        <w:t xml:space="preserve">.  </w:t>
+      </w:r>
+      <w:r>
+        <w:rPr>
+          <w:sz w:val="22"/>
+          <w:szCs w:val="22"/>
+        </w:rPr>
+        <w:t xml:space="preserve">Control mice received 50 µl saline or </w:t>
       </w:r>
       <w:proofErr w:type="spellStart"/>
       <w:r>
@@ -2984,7 +3122,7 @@
           <w:sz w:val="22"/>
           <w:szCs w:val="22"/>
         </w:rPr>
-        <w:t>wk</w:t>
+        <w:t>cabosil</w:t>
       </w:r>
       <w:proofErr w:type="spellEnd"/>
       <w:r>
@@ -2992,123 +3130,6 @@
           <w:sz w:val="22"/>
           <w:szCs w:val="22"/>
         </w:rPr>
-        <w:t xml:space="preserve"> of age)</w:t>
-      </w:r>
-      <w:r>
-        <w:rPr>
-          <w:sz w:val="22"/>
-          <w:szCs w:val="22"/>
-        </w:rPr>
-        <w:t xml:space="preserve"> were mated </w:t>
-      </w:r>
-      <w:r>
-        <w:rPr>
-          <w:sz w:val="22"/>
-          <w:szCs w:val="22"/>
-        </w:rPr>
-        <w:t>and p</w:t>
-      </w:r>
-      <w:r>
-        <w:rPr>
-          <w:sz w:val="22"/>
-          <w:szCs w:val="22"/>
-        </w:rPr>
-        <w:t xml:space="preserve">regnant dams were administered 50 µl of MCP230 particle suspension via </w:t>
-      </w:r>
-      <w:proofErr w:type="spellStart"/>
-      <w:r>
-        <w:rPr>
-          <w:sz w:val="22"/>
-          <w:szCs w:val="22"/>
-        </w:rPr>
-        <w:t>oropharyngeal</w:t>
-      </w:r>
-      <w:proofErr w:type="spellEnd"/>
-      <w:r>
-        <w:rPr>
-          <w:sz w:val="22"/>
-          <w:szCs w:val="22"/>
-        </w:rPr>
-        <w:t xml:space="preserve"> aspiration on days 10 and 17 </w:t>
-      </w:r>
-      <w:r>
-        <w:rPr>
-          <w:sz w:val="22"/>
-          <w:szCs w:val="22"/>
-        </w:rPr>
-        <w:t xml:space="preserve">of gestation, </w:t>
-      </w:r>
-      <w:r>
-        <w:rPr>
-          <w:sz w:val="22"/>
-          <w:szCs w:val="22"/>
-        </w:rPr>
-        <w:t xml:space="preserve">as described earlier </w:t>
-      </w:r>
-      <w:r>
-        <w:rPr>
-          <w:sz w:val="22"/>
-          <w:szCs w:val="22"/>
-        </w:rPr>
-        <w:fldChar w:fldCharType="begin" w:fldLock="1"/>
-      </w:r>
-      <w:r>
-        <w:rPr>
-          <w:sz w:val="22"/>
-          <w:szCs w:val="22"/>
-        </w:rPr>
-        <w:instrText>ADDIN CSL_CITATION { "citationItems" : [ { "id" : "ITEM-1", "itemData" : { "DOI" : "10.1165/rcmb.2011-00010C", "ISSN" : "1535-4989", "PMID" : "21493781", "abstract" : "We have identified a previously unrecognized component of airborne particulate matter formed in combustion and thermal processes --- environmentally persistent free radicals (EPFRs). The pulmonary health effects of EPFRs are currently unknown. In the present study, we used a model EPFR-containing pollutant-particle system referred to as MCP230. We evaluated the effects of MCP230 on the phenotype and function of bone marrow-derived dendritic cells (BMDCs) in vitro and lung DCs in vivo, and the subsequent T cell response. We also investigated the adjuvant role of MCP230 on airway inflammation in a mouse model of asthma. MCP230 decreased the GSH and GSH/GSSG ratio in BMDCs and upregulated the expression of co-stimulatory molecules, CD80 and CD86, on DCs. DC maturation was blocked by inhibiting oxidative stress or uptake of MCP230. MCP230 exposed BMDCs increased antigen specific T-cell proliferation in vitro. In an asthma model, MCP230 exposure exacerbated pulmonary inflammation, which was due to the increase of neutrophils and macrophages but not eosinophils. This correlated with an increase in Th17 cells and cytokines compared with non-MCP230-treated but OVA challenged mice. The percentage of Th2 cells was comparable between OVA and OVA+MCP230 mice. Our data demonstrate that combustion-generated, EPFR-containing PM directly induce DC maturation in an uptake and oxidative stress dependent manner. Furthermore, EPFR-containing PM induces a Th17-biased phenotype in lung, which is accompanied by a significant pulmonary neutrophilia. EPFR-containing PM exposure may be an important and unrecognized risk factor in the exacerbation and development of a severe asthma phenotype in humans.", "author" : [ { "dropping-particle" : "", "family" : "Wang", "given" : "Pingli", "non-dropping-particle" : "", "parse-names" : false, "suffix" : "" }, { "dropping-particle" : "", "family" : "Thevenot", "given" : "Paul", "non-dropping-particle" : "", "parse-names" : false, "suffix" : "" }, { "dropping-particle" : "", "family" : "Saravia", "given" : "Jordy S", "non-dropping-particle" : "", "parse-names" : false, "suffix" : "" }, { "dropping-particle" : "", "family" : "Ahlert", "given" : "Terry", "non-dropping-particle" : "", "parse-names" : false, "suffix" : "" }, { "dropping-particle" : "", "family" : "Cormier", "given" : "Stephania A.", "non-dropping-particle" : "", "parse-names" : false, "suffix" : "" } ], "container-title" : "American journal of respiratory cell and molecular biology", "id" : "ITEM-1", "issued" : { "date-parts" : [ [ "2011" ] ] }, "page" : "977", "title" : "Radical Containing Particles Activate DCs and Enhance Th17 Inflammation in a Mouse Model of Asthma.", "type" : "article-journal", "volume" : "45" }, "uris" : [ "http://www.mendeley.com/documents/?uuid=cba16112-7866-43d1-8518-b82a714e8290" ] } ], "mendeley" : { "formattedCitation" : "(37)", "plainTextFormattedCitation" : "(37)", "previouslyFormattedCitation" : "[22]" }, "properties" : { "noteIndex" : 0 }, "schema" : "https://github.com/citation-style-language/schema/raw/master/csl-citation.json" }</w:instrText>
-      </w:r>
-      <w:r>
-        <w:rPr>
-          <w:sz w:val="22"/>
-          <w:szCs w:val="22"/>
-        </w:rPr>
-        <w:fldChar w:fldCharType="separate"/>
-      </w:r>
-      <w:r>
-        <w:rPr>
-          <w:noProof/>
-          <w:sz w:val="22"/>
-          <w:szCs w:val="22"/>
-        </w:rPr>
-        <w:t>(37)</w:t>
-      </w:r>
-      <w:r>
-        <w:rPr>
-          <w:sz w:val="22"/>
-          <w:szCs w:val="22"/>
-        </w:rPr>
-        <w:fldChar w:fldCharType="end"/>
-      </w:r>
-      <w:r>
-        <w:rPr>
-          <w:sz w:val="22"/>
-          <w:szCs w:val="22"/>
-        </w:rPr>
-        <w:t xml:space="preserve">.  </w:t>
-      </w:r>
-      <w:r>
-        <w:rPr>
-          <w:sz w:val="22"/>
-          <w:szCs w:val="22"/>
-        </w:rPr>
-        <w:t xml:space="preserve">Control mice received 50 µl saline or </w:t>
-      </w:r>
-      <w:proofErr w:type="spellStart"/>
-      <w:r>
-        <w:rPr>
-          <w:sz w:val="22"/>
-          <w:szCs w:val="22"/>
-        </w:rPr>
-        <w:t>cabosil</w:t>
-      </w:r>
-      <w:proofErr w:type="spellEnd"/>
-      <w:r>
-        <w:rPr>
-          <w:sz w:val="22"/>
-          <w:szCs w:val="22"/>
-        </w:rPr>
         <w:t xml:space="preserve"> (</w:t>
       </w:r>
       <w:r>
@@ -3123,23 +3144,7 @@
           <w:sz w:val="22"/>
           <w:szCs w:val="22"/>
         </w:rPr>
-        <w:t xml:space="preserve"> silica). Briefly, mice were anesthetized by inhalant anesthetic </w:t>
-      </w:r>
-      <w:proofErr w:type="spellStart"/>
-      <w:r>
-        <w:rPr>
-          <w:sz w:val="22"/>
-          <w:szCs w:val="22"/>
-        </w:rPr>
-        <w:t>isoflurane</w:t>
-      </w:r>
-      <w:proofErr w:type="spellEnd"/>
-      <w:r>
-        <w:rPr>
-          <w:sz w:val="22"/>
-          <w:szCs w:val="22"/>
-        </w:rPr>
-        <w:t xml:space="preserve"> (5%) and </w:t>
+        <w:t xml:space="preserve"> silica). Briefly, mice were anesthetized by inhalant anesthetic isoflurane (5%) and </w:t>
       </w:r>
       <w:r>
         <w:rPr>
@@ -3607,7 +3612,21 @@
           <w:sz w:val="22"/>
           <w:szCs w:val="22"/>
         </w:rPr>
-        <w:t>, this was the sum of food eaten during the time in the metabolic cages, as determined by scaled feeder.</w:t>
+        <w:t>, this was the sum of food eaten during the time in the metabolic cages, as determined by scaled feeder</w:t>
+      </w:r>
+      <w:r>
+        <w:rPr>
+          <w:sz w:val="22"/>
+          <w:szCs w:val="22"/>
+        </w:rPr>
+        <w:t>s</w:t>
+      </w:r>
+      <w:r>
+        <w:rPr>
+          <w:sz w:val="22"/>
+          <w:szCs w:val="22"/>
+        </w:rPr>
+        <w:t>.</w:t>
       </w:r>
     </w:p>
     <w:p>
@@ -3662,23 +3681,35 @@
           <w:sz w:val="22"/>
           <w:szCs w:val="22"/>
         </w:rPr>
-        <w:t xml:space="preserve">h were </w:t>
-      </w:r>
-      <w:proofErr w:type="gramStart"/>
-      <w:r>
-        <w:rPr>
-          <w:sz w:val="22"/>
-          <w:szCs w:val="22"/>
-        </w:rPr>
-        <w:t>discarded</w:t>
-      </w:r>
-      <w:proofErr w:type="gramEnd"/>
-      <w:r>
-        <w:rPr>
-          <w:sz w:val="22"/>
-          <w:szCs w:val="22"/>
-        </w:rPr>
-        <w:t xml:space="preserve"> as this was the amount of time for the mice to become accustomed to their new single-caged environment.  </w:t>
+        <w:t xml:space="preserve">h were discarded as this was the amount of time </w:t>
+      </w:r>
+      <w:r>
+        <w:rPr>
+          <w:sz w:val="22"/>
+          <w:szCs w:val="22"/>
+        </w:rPr>
+        <w:t xml:space="preserve">necessary </w:t>
+      </w:r>
+      <w:r>
+        <w:rPr>
+          <w:sz w:val="22"/>
+          <w:szCs w:val="22"/>
+        </w:rPr>
+        <w:t xml:space="preserve">for the mice to </w:t>
+      </w:r>
+      <w:r>
+        <w:rPr>
+          <w:sz w:val="22"/>
+          <w:szCs w:val="22"/>
+        </w:rPr>
+        <w:t>acclimate</w:t>
+      </w:r>
+      <w:r>
+        <w:rPr>
+          <w:sz w:val="22"/>
+          <w:szCs w:val="22"/>
+        </w:rPr>
+        <w:t xml:space="preserve"> to their new single-caged environment.  </w:t>
       </w:r>
       <w:r>
         <w:rPr>
@@ -3814,25 +3845,9 @@
           <w:sz w:val="22"/>
           <w:szCs w:val="22"/>
         </w:rPr>
-        <w:t xml:space="preserve">After the </w:t>
-      </w:r>
-      <w:proofErr w:type="gramStart"/>
-      <w:r>
-        <w:rPr>
-          <w:sz w:val="22"/>
-          <w:szCs w:val="22"/>
-        </w:rPr>
-        <w:t>12 week</w:t>
-      </w:r>
-      <w:proofErr w:type="gramEnd"/>
-      <w:r>
-        <w:rPr>
-          <w:sz w:val="22"/>
-          <w:szCs w:val="22"/>
-        </w:rPr>
-        <w:t xml:space="preserve"> high fat diet phase, mice were fasted overnight</w:t>
-      </w:r>
-      <w:ins w:id="6" w:author="Stephenson, Erin" w:date="2015-11-10T11:37:00Z">
+        <w:t>After the 12 week high fat diet phase, mice were fasted overnight</w:t>
+      </w:r>
+      <w:ins w:id="4" w:author="Stephenson, Erin" w:date="2015-11-10T11:37:00Z">
         <w:r>
           <w:rPr>
             <w:sz w:val="22"/>
@@ -3840,7 +3855,7 @@
           </w:rPr>
           <w:t xml:space="preserve">, </w:t>
         </w:r>
-        <w:commentRangeStart w:id="7"/>
+        <w:commentRangeStart w:id="5"/>
         <w:r>
           <w:rPr>
             <w:sz w:val="22"/>
@@ -3856,12 +3871,12 @@
         </w:rPr>
         <w:t xml:space="preserve"> </w:t>
       </w:r>
-      <w:commentRangeEnd w:id="7"/>
+      <w:commentRangeEnd w:id="5"/>
       <w:r>
         <w:rPr>
           <w:rStyle w:val="CommentReference"/>
         </w:rPr>
-        <w:commentReference w:id="7"/>
+        <w:commentReference w:id="5"/>
       </w:r>
       <w:r>
         <w:rPr>
@@ -3877,7 +3892,7 @@
         </w:rPr>
         <w:t xml:space="preserve">euthanized for </w:t>
       </w:r>
-      <w:commentRangeStart w:id="8"/>
+      <w:commentRangeStart w:id="6"/>
       <w:r>
         <w:rPr>
           <w:sz w:val="22"/>
@@ -3892,12 +3907,12 @@
         </w:rPr>
         <w:t xml:space="preserve"> </w:t>
       </w:r>
-      <w:commentRangeEnd w:id="8"/>
+      <w:commentRangeEnd w:id="6"/>
       <w:r>
         <w:rPr>
           <w:rStyle w:val="CommentReference"/>
         </w:rPr>
-        <w:commentReference w:id="8"/>
+        <w:commentReference w:id="6"/>
       </w:r>
       <w:r>
         <w:rPr>
@@ -4344,55 +4359,37 @@
         </w:rPr>
         <w:t xml:space="preserve">-EDTA buffer. </w:t>
       </w:r>
+      <w:proofErr w:type="gramStart"/>
+      <w:r>
+        <w:rPr>
+          <w:sz w:val="22"/>
+          <w:szCs w:val="22"/>
+        </w:rPr>
+        <w:t>cDNA</w:t>
+      </w:r>
+      <w:proofErr w:type="gramEnd"/>
+      <w:r>
+        <w:rPr>
+          <w:sz w:val="22"/>
+          <w:szCs w:val="22"/>
+        </w:rPr>
+        <w:t xml:space="preserve"> was generated from purified RNA using the Applied </w:t>
+      </w:r>
       <w:proofErr w:type="spellStart"/>
-      <w:proofErr w:type="gramStart"/>
-      <w:r>
-        <w:rPr>
-          <w:sz w:val="22"/>
-          <w:szCs w:val="22"/>
-        </w:rPr>
-        <w:t>cDNA</w:t>
+      <w:r>
+        <w:rPr>
+          <w:sz w:val="22"/>
+          <w:szCs w:val="22"/>
+        </w:rPr>
+        <w:t>Biosystems</w:t>
       </w:r>
       <w:proofErr w:type="spellEnd"/>
-      <w:proofErr w:type="gramEnd"/>
-      <w:r>
-        <w:rPr>
-          <w:sz w:val="22"/>
-          <w:szCs w:val="22"/>
-        </w:rPr>
-        <w:t xml:space="preserve"> was generated from purified RNA using the Applied </w:t>
-      </w:r>
-      <w:proofErr w:type="spellStart"/>
-      <w:r>
-        <w:rPr>
-          <w:sz w:val="22"/>
-          <w:szCs w:val="22"/>
-        </w:rPr>
-        <w:t>Biosystems</w:t>
-      </w:r>
-      <w:proofErr w:type="spellEnd"/>
-      <w:r>
-        <w:rPr>
-          <w:sz w:val="22"/>
-          <w:szCs w:val="22"/>
-        </w:rPr>
-        <w:t xml:space="preserve"> </w:t>
-      </w:r>
-      <w:proofErr w:type="spellStart"/>
-      <w:r>
-        <w:rPr>
-          <w:sz w:val="22"/>
-          <w:szCs w:val="22"/>
-        </w:rPr>
-        <w:t>cDNA</w:t>
-      </w:r>
-      <w:proofErr w:type="spellEnd"/>
-      <w:r>
-        <w:rPr>
-          <w:sz w:val="22"/>
-          <w:szCs w:val="22"/>
-        </w:rPr>
-        <w:t xml:space="preserve"> Synthesis Kit. </w:t>
+      <w:r>
+        <w:rPr>
+          <w:sz w:val="22"/>
+          <w:szCs w:val="22"/>
+        </w:rPr>
+        <w:t xml:space="preserve"> cDNA Synthesis Kit. </w:t>
       </w:r>
       <w:r>
         <w:rPr>
@@ -4418,7 +4415,6 @@
           <w:szCs w:val="22"/>
         </w:rPr>
       </w:pPr>
-      <w:proofErr w:type="spellStart"/>
       <w:proofErr w:type="gramStart"/>
       <w:r>
         <w:rPr>
@@ -4427,7 +4423,6 @@
         </w:rPr>
         <w:t>qPCR</w:t>
       </w:r>
-      <w:proofErr w:type="spellEnd"/>
       <w:proofErr w:type="gramEnd"/>
       <w:r>
         <w:rPr>
@@ -4556,9 +4551,8 @@
           <w:sz w:val="22"/>
           <w:szCs w:val="22"/>
         </w:rPr>
-        <w:t xml:space="preserve">rimers designed for both mitochondrial- and nuclear-encoded mitochondrial genes were used to assess mRNA transcript levels in </w:t>
-      </w:r>
-      <w:proofErr w:type="spellStart"/>
+        <w:t xml:space="preserve">rimers designed for both mitochondrial- and nuclear-encoded mitochondrial genes were used to assess mRNA transcript levels in cDNA </w:t>
+      </w:r>
       <w:r>
         <w:rPr>
           <w:rFonts w:asciiTheme="minorHAnsi" w:eastAsiaTheme="minorEastAsia" w:hAnsiTheme="minorHAnsi" w:cstheme="minorBidi"/>
@@ -4568,9 +4562,8 @@
           <w:sz w:val="22"/>
           <w:szCs w:val="22"/>
         </w:rPr>
-        <w:t>cDNA</w:t>
-      </w:r>
-      <w:proofErr w:type="spellEnd"/>
+        <w:t>extracted from the quadriceps muscle (</w:t>
+      </w:r>
       <w:r>
         <w:rPr>
           <w:rFonts w:asciiTheme="minorHAnsi" w:eastAsiaTheme="minorEastAsia" w:hAnsiTheme="minorHAnsi" w:cstheme="minorBidi"/>
@@ -4580,7 +4573,7 @@
           <w:sz w:val="22"/>
           <w:szCs w:val="22"/>
         </w:rPr>
-        <w:t xml:space="preserve"> </w:t>
+        <w:t>Table 1</w:t>
       </w:r>
       <w:r>
         <w:rPr>
@@ -4591,7 +4584,7 @@
           <w:sz w:val="22"/>
           <w:szCs w:val="22"/>
         </w:rPr>
-        <w:t>extracted from the quadriceps muscle (</w:t>
+        <w:t>).</w:t>
       </w:r>
       <w:r>
         <w:rPr>
@@ -4602,7 +4595,7 @@
           <w:sz w:val="22"/>
           <w:szCs w:val="22"/>
         </w:rPr>
-        <w:t>Table 1</w:t>
+        <w:t xml:space="preserve"> Briefly, genomic DNA </w:t>
       </w:r>
       <w:r>
         <w:rPr>
@@ -4613,7 +4606,7 @@
           <w:sz w:val="22"/>
           <w:szCs w:val="22"/>
         </w:rPr>
-        <w:t>).</w:t>
+        <w:t xml:space="preserve">or cDNA </w:t>
       </w:r>
       <w:r>
         <w:rPr>
@@ -4624,77 +4617,7 @@
           <w:sz w:val="22"/>
           <w:szCs w:val="22"/>
         </w:rPr>
-        <w:t xml:space="preserve"> Briefly, genomic DNA </w:t>
-      </w:r>
-      <w:r>
-        <w:rPr>
-          <w:rFonts w:asciiTheme="minorHAnsi" w:eastAsiaTheme="minorEastAsia" w:hAnsiTheme="minorHAnsi" w:cstheme="minorBidi"/>
-          <w:b w:val="0"/>
-          <w:bCs w:val="0"/>
-          <w:color w:val="auto"/>
-          <w:sz w:val="22"/>
-          <w:szCs w:val="22"/>
-        </w:rPr>
-        <w:t xml:space="preserve">or </w:t>
-      </w:r>
-      <w:proofErr w:type="spellStart"/>
-      <w:r>
-        <w:rPr>
-          <w:rFonts w:asciiTheme="minorHAnsi" w:eastAsiaTheme="minorEastAsia" w:hAnsiTheme="minorHAnsi" w:cstheme="minorBidi"/>
-          <w:b w:val="0"/>
-          <w:bCs w:val="0"/>
-          <w:color w:val="auto"/>
-          <w:sz w:val="22"/>
-          <w:szCs w:val="22"/>
-        </w:rPr>
-        <w:t>cDNA</w:t>
-      </w:r>
-      <w:proofErr w:type="spellEnd"/>
-      <w:r>
-        <w:rPr>
-          <w:rFonts w:asciiTheme="minorHAnsi" w:eastAsiaTheme="minorEastAsia" w:hAnsiTheme="minorHAnsi" w:cstheme="minorBidi"/>
-          <w:b w:val="0"/>
-          <w:bCs w:val="0"/>
-          <w:color w:val="auto"/>
-          <w:sz w:val="22"/>
-          <w:szCs w:val="22"/>
-        </w:rPr>
-        <w:t xml:space="preserve"> </w:t>
-      </w:r>
-      <w:r>
-        <w:rPr>
-          <w:rFonts w:asciiTheme="minorHAnsi" w:eastAsiaTheme="minorEastAsia" w:hAnsiTheme="minorHAnsi" w:cstheme="minorBidi"/>
-          <w:b w:val="0"/>
-          <w:bCs w:val="0"/>
-          <w:color w:val="auto"/>
-          <w:sz w:val="22"/>
-          <w:szCs w:val="22"/>
-        </w:rPr>
-        <w:t xml:space="preserve">from each sample extraction was added to the appropriate working </w:t>
-      </w:r>
-      <w:proofErr w:type="spellStart"/>
-      <w:r>
-        <w:rPr>
-          <w:rFonts w:asciiTheme="minorHAnsi" w:eastAsiaTheme="minorEastAsia" w:hAnsiTheme="minorHAnsi" w:cstheme="minorBidi"/>
-          <w:b w:val="0"/>
-          <w:bCs w:val="0"/>
-          <w:color w:val="auto"/>
-          <w:sz w:val="22"/>
-          <w:szCs w:val="22"/>
-        </w:rPr>
-        <w:t>qPCR</w:t>
-      </w:r>
-      <w:proofErr w:type="spellEnd"/>
-      <w:r>
-        <w:rPr>
-          <w:rFonts w:asciiTheme="minorHAnsi" w:eastAsiaTheme="minorEastAsia" w:hAnsiTheme="minorHAnsi" w:cstheme="minorBidi"/>
-          <w:b w:val="0"/>
-          <w:bCs w:val="0"/>
-          <w:color w:val="auto"/>
-          <w:sz w:val="22"/>
-          <w:szCs w:val="22"/>
-        </w:rPr>
-        <w:t xml:space="preserve"> master mix (containing SYBR Green and the </w:t>
+        <w:t xml:space="preserve">from each sample extraction was added to the appropriate working qPCR master mix (containing SYBR Green and the </w:t>
       </w:r>
       <w:r>
         <w:rPr>
@@ -5058,7 +4981,21 @@
           <w:sz w:val="22"/>
           <w:szCs w:val="22"/>
         </w:rPr>
-        <w:t xml:space="preserve">ere blocked in BSA for 1 </w:t>
+        <w:t xml:space="preserve">ere blocked in </w:t>
+      </w:r>
+      <w:r>
+        <w:rPr>
+          <w:sz w:val="22"/>
+          <w:szCs w:val="22"/>
+        </w:rPr>
+        <w:t xml:space="preserve">2% </w:t>
+      </w:r>
+      <w:r>
+        <w:rPr>
+          <w:sz w:val="22"/>
+          <w:szCs w:val="22"/>
+        </w:rPr>
+        <w:t xml:space="preserve">BSA for 1 </w:t>
       </w:r>
       <w:proofErr w:type="spellStart"/>
       <w:r>
@@ -5359,23 +5296,7 @@
           <w:sz w:val="22"/>
           <w:szCs w:val="22"/>
         </w:rPr>
-        <w:t xml:space="preserve">aliquots of supernatant were added to the appropriate wells of a 96 well </w:t>
-      </w:r>
-      <w:proofErr w:type="spellStart"/>
-      <w:r>
-        <w:rPr>
-          <w:sz w:val="22"/>
-          <w:szCs w:val="22"/>
-        </w:rPr>
-        <w:t>microplate</w:t>
-      </w:r>
-      <w:proofErr w:type="spellEnd"/>
-      <w:r>
-        <w:rPr>
-          <w:sz w:val="22"/>
-          <w:szCs w:val="22"/>
-        </w:rPr>
-        <w:t xml:space="preserve"> containing an assay solution comprised of 72.5 </w:t>
+        <w:t xml:space="preserve">aliquots of supernatant were added to the appropriate wells of a 96 well microplate containing an assay solution comprised of 72.5 </w:t>
       </w:r>
       <w:proofErr w:type="spellStart"/>
       <w:r>
@@ -5787,7 +5708,14 @@
           <w:sz w:val="22"/>
           <w:szCs w:val="22"/>
         </w:rPr>
-        <w:t>etermined via Shapiro-</w:t>
+        <w:t>etermined via Shapiro-Wilk Test</w:t>
+      </w:r>
+      <w:r>
+        <w:rPr>
+          <w:sz w:val="22"/>
+          <w:szCs w:val="22"/>
+        </w:rPr>
+        <w:t xml:space="preserve"> and equal variance was tested using </w:t>
       </w:r>
       <w:proofErr w:type="spellStart"/>
       <w:r>
@@ -5795,7 +5723,7 @@
           <w:sz w:val="22"/>
           <w:szCs w:val="22"/>
         </w:rPr>
-        <w:t>Wilk</w:t>
+        <w:t>Levene’s</w:t>
       </w:r>
       <w:proofErr w:type="spellEnd"/>
       <w:r>
@@ -5803,14 +5731,57 @@
           <w:sz w:val="22"/>
           <w:szCs w:val="22"/>
         </w:rPr>
-        <w:t xml:space="preserve"> Test</w:t>
-      </w:r>
-      <w:r>
-        <w:rPr>
-          <w:sz w:val="22"/>
-          <w:szCs w:val="22"/>
-        </w:rPr>
-        <w:t xml:space="preserve"> and equal variance was tested using </w:t>
+        <w:t xml:space="preserve"> test from the car package (version 2.0-21 </w:t>
+      </w:r>
+      <w:r>
+        <w:rPr>
+          <w:sz w:val="22"/>
+          <w:szCs w:val="22"/>
+        </w:rPr>
+        <w:fldChar w:fldCharType="begin" w:fldLock="1"/>
+      </w:r>
+      <w:r>
+        <w:rPr>
+          <w:sz w:val="22"/>
+          <w:szCs w:val="22"/>
+        </w:rPr>
+        <w:instrText>ADDIN CSL_CITATION { "citationItems" : [ { "id" : "ITEM-1", "itemData" : { "author" : [ { "dropping-particle" : "", "family" : "Fox", "given" : "John", "non-dropping-particle" : "", "parse-names" : false, "suffix" : "" }, { "dropping-particle" : "", "family" : "Weisberg", "given" : "Sanford", "non-dropping-particle" : "", "parse-names" : false, "suffix" : "" } ], "edition" : "Second", "id" : "ITEM-1", "issued" : { "date-parts" : [ [ "2011" ] ] }, "publisher" : "Sage", "publisher-place" : "Thousand Oaks {CA}", "title" : "An {R} Companion to Applied Regression", "type" : "book" }, "uris" : [ "http://www.mendeley.com/documents/?uuid=0df0ae89-b9f8-4e9d-8d49-8d55ba41c01a" ] } ], "mendeley" : { "formattedCitation" : "(13)", "plainTextFormattedCitation" : "(13)", "previouslyFormattedCitation" : "[26]" }, "properties" : { "noteIndex" : 0 }, "schema" : "https://github.com/citation-style-language/schema/raw/master/csl-citation.json" }</w:instrText>
+      </w:r>
+      <w:r>
+        <w:rPr>
+          <w:sz w:val="22"/>
+          <w:szCs w:val="22"/>
+        </w:rPr>
+        <w:fldChar w:fldCharType="separate"/>
+      </w:r>
+      <w:r>
+        <w:rPr>
+          <w:noProof/>
+          <w:sz w:val="22"/>
+          <w:szCs w:val="22"/>
+        </w:rPr>
+        <w:t>(13)</w:t>
+      </w:r>
+      <w:r>
+        <w:rPr>
+          <w:sz w:val="22"/>
+          <w:szCs w:val="22"/>
+        </w:rPr>
+        <w:fldChar w:fldCharType="end"/>
+      </w:r>
+      <w:r>
+        <w:rPr>
+          <w:sz w:val="22"/>
+          <w:szCs w:val="22"/>
+        </w:rPr>
+        <w:t xml:space="preserve">). </w:t>
+      </w:r>
+      <w:r>
+        <w:rPr>
+          <w:sz w:val="22"/>
+          <w:szCs w:val="22"/>
+        </w:rPr>
+        <w:t xml:space="preserve">In cases where </w:t>
       </w:r>
       <w:proofErr w:type="spellStart"/>
       <w:r>
@@ -5818,7 +5789,7 @@
           <w:sz w:val="22"/>
           <w:szCs w:val="22"/>
         </w:rPr>
-        <w:t>Levene’s</w:t>
+        <w:t>cabosil</w:t>
       </w:r>
       <w:proofErr w:type="spellEnd"/>
       <w:r>
@@ -5826,72 +5797,6 @@
           <w:sz w:val="22"/>
           <w:szCs w:val="22"/>
         </w:rPr>
-        <w:t xml:space="preserve"> test from the car package (version 2.0-21 </w:t>
-      </w:r>
-      <w:r>
-        <w:rPr>
-          <w:sz w:val="22"/>
-          <w:szCs w:val="22"/>
-        </w:rPr>
-        <w:fldChar w:fldCharType="begin" w:fldLock="1"/>
-      </w:r>
-      <w:r>
-        <w:rPr>
-          <w:sz w:val="22"/>
-          <w:szCs w:val="22"/>
-        </w:rPr>
-        <w:instrText>ADDIN CSL_CITATION { "citationItems" : [ { "id" : "ITEM-1", "itemData" : { "author" : [ { "dropping-particle" : "", "family" : "Fox", "given" : "John", "non-dropping-particle" : "", "parse-names" : false, "suffix" : "" }, { "dropping-particle" : "", "family" : "Weisberg", "given" : "Sanford", "non-dropping-particle" : "", "parse-names" : false, "suffix" : "" } ], "edition" : "Second", "id" : "ITEM-1", "issued" : { "date-parts" : [ [ "2011" ] ] }, "publisher" : "Sage", "publisher-place" : "Thousand Oaks {CA}", "title" : "An {R} Companion to Applied Regression", "type" : "book" }, "uris" : [ "http://www.mendeley.com/documents/?uuid=0df0ae89-b9f8-4e9d-8d49-8d55ba41c01a" ] } ], "mendeley" : { "formattedCitation" : "(13)", "plainTextFormattedCitation" : "(13)", "previouslyFormattedCitation" : "[26]" }, "properties" : { "noteIndex" : 0 }, "schema" : "https://github.com/citation-style-language/schema/raw/master/csl-citation.json" }</w:instrText>
-      </w:r>
-      <w:r>
-        <w:rPr>
-          <w:sz w:val="22"/>
-          <w:szCs w:val="22"/>
-        </w:rPr>
-        <w:fldChar w:fldCharType="separate"/>
-      </w:r>
-      <w:r>
-        <w:rPr>
-          <w:noProof/>
-          <w:sz w:val="22"/>
-          <w:szCs w:val="22"/>
-        </w:rPr>
-        <w:t>(13)</w:t>
-      </w:r>
-      <w:r>
-        <w:rPr>
-          <w:sz w:val="22"/>
-          <w:szCs w:val="22"/>
-        </w:rPr>
-        <w:fldChar w:fldCharType="end"/>
-      </w:r>
-      <w:r>
-        <w:rPr>
-          <w:sz w:val="22"/>
-          <w:szCs w:val="22"/>
-        </w:rPr>
-        <w:t xml:space="preserve">). </w:t>
-      </w:r>
-      <w:r>
-        <w:rPr>
-          <w:sz w:val="22"/>
-          <w:szCs w:val="22"/>
-        </w:rPr>
-        <w:t xml:space="preserve">In cases where </w:t>
-      </w:r>
-      <w:proofErr w:type="spellStart"/>
-      <w:r>
-        <w:rPr>
-          <w:sz w:val="22"/>
-          <w:szCs w:val="22"/>
-        </w:rPr>
-        <w:t>cabosil</w:t>
-      </w:r>
-      <w:proofErr w:type="spellEnd"/>
-      <w:r>
-        <w:rPr>
-          <w:sz w:val="22"/>
-          <w:szCs w:val="22"/>
-        </w:rPr>
         <w:t xml:space="preserve"> and saline treatment were not significantly different, these data were combined and designated as “Control”.  </w:t>
       </w:r>
       <w:r>
@@ -5899,7 +5804,15 @@
           <w:sz w:val="22"/>
           <w:szCs w:val="22"/>
         </w:rPr>
-        <w:t>For energy expenditure calculations, we performed an ANCOVA analysis with lean body mass and the treatment group as non-interacting covariates and the averaged light or dark VO</w:t>
+        <w:t>For energy expenditure calculations, we performed an ANCOVA analysis with lean body mass and the treatment group as non-</w:t>
+      </w:r>
+      <w:r>
+        <w:rPr>
+          <w:sz w:val="22"/>
+          <w:szCs w:val="22"/>
+        </w:rPr>
+        <w:lastRenderedPageBreak/>
+        <w:t>interacting covariates and the averaged light or dark VO</w:t>
       </w:r>
       <w:r>
         <w:rPr>
@@ -5995,7 +5908,6 @@
           <w:sz w:val="22"/>
           <w:szCs w:val="22"/>
         </w:rPr>
-        <w:lastRenderedPageBreak/>
         <w:t>Results</w:t>
       </w:r>
     </w:p>
@@ -6071,14 +5983,70 @@
           <w:sz w:val="22"/>
           <w:szCs w:val="22"/>
         </w:rPr>
-        <w:t>gestational exposure to an environmentally persistent free radical</w:t>
-      </w:r>
-      <w:r>
-        <w:rPr>
-          <w:sz w:val="22"/>
-          <w:szCs w:val="22"/>
-        </w:rPr>
-        <w:t xml:space="preserve"> (EPFR)</w:t>
+        <w:t xml:space="preserve">gestational exposure to an </w:t>
+      </w:r>
+      <w:r>
+        <w:rPr>
+          <w:sz w:val="22"/>
+          <w:szCs w:val="22"/>
+        </w:rPr>
+        <w:t>E</w:t>
+      </w:r>
+      <w:r>
+        <w:rPr>
+          <w:sz w:val="22"/>
+          <w:szCs w:val="22"/>
+        </w:rPr>
+        <w:t xml:space="preserve">nvironmentally </w:t>
+      </w:r>
+      <w:r>
+        <w:rPr>
+          <w:sz w:val="22"/>
+          <w:szCs w:val="22"/>
+        </w:rPr>
+        <w:t>P</w:t>
+      </w:r>
+      <w:r>
+        <w:rPr>
+          <w:sz w:val="22"/>
+          <w:szCs w:val="22"/>
+        </w:rPr>
+        <w:t xml:space="preserve">ersistent </w:t>
+      </w:r>
+      <w:r>
+        <w:rPr>
+          <w:sz w:val="22"/>
+          <w:szCs w:val="22"/>
+        </w:rPr>
+        <w:t>F</w:t>
+      </w:r>
+      <w:r>
+        <w:rPr>
+          <w:sz w:val="22"/>
+          <w:szCs w:val="22"/>
+        </w:rPr>
+        <w:t xml:space="preserve">ree </w:t>
+      </w:r>
+      <w:r>
+        <w:rPr>
+          <w:sz w:val="22"/>
+          <w:szCs w:val="22"/>
+        </w:rPr>
+        <w:t>R</w:t>
+      </w:r>
+      <w:r>
+        <w:rPr>
+          <w:sz w:val="22"/>
+          <w:szCs w:val="22"/>
+        </w:rPr>
+        <w:t xml:space="preserve">adical </w:t>
+      </w:r>
+      <w:r>
+        <w:rPr>
+          <w:sz w:val="22"/>
+          <w:szCs w:val="22"/>
+        </w:rPr>
+        <w:t>(EPFR)</w:t>
       </w:r>
       <w:r>
         <w:rPr>
@@ -6946,23 +6914,7 @@
           <w:sz w:val="22"/>
           <w:szCs w:val="22"/>
         </w:rPr>
-        <w:t xml:space="preserve">and increased serum concentrations of </w:t>
-      </w:r>
-      <w:proofErr w:type="spellStart"/>
-      <w:r>
-        <w:rPr>
-          <w:sz w:val="22"/>
-          <w:szCs w:val="22"/>
-        </w:rPr>
-        <w:t>leptin</w:t>
-      </w:r>
-      <w:proofErr w:type="spellEnd"/>
-      <w:r>
-        <w:rPr>
-          <w:sz w:val="22"/>
-          <w:szCs w:val="22"/>
-        </w:rPr>
-        <w:t>, ghrelin and GLP-1</w:t>
+        <w:t>and increased serum concentrations of leptin, ghrelin and GLP-1</w:t>
       </w:r>
     </w:p>
     <w:p>
@@ -7092,23 +7044,7 @@
           <w:sz w:val="22"/>
           <w:szCs w:val="22"/>
         </w:rPr>
-        <w:t xml:space="preserve"> the </w:t>
-      </w:r>
-      <w:proofErr w:type="gramStart"/>
-      <w:r>
-        <w:rPr>
-          <w:sz w:val="22"/>
-          <w:szCs w:val="22"/>
-        </w:rPr>
-        <w:t>12 week</w:t>
-      </w:r>
-      <w:proofErr w:type="gramEnd"/>
-      <w:r>
-        <w:rPr>
-          <w:sz w:val="22"/>
-          <w:szCs w:val="22"/>
-        </w:rPr>
-        <w:t xml:space="preserve"> high fat diet treatment</w:t>
+        <w:t xml:space="preserve"> the 12 week high fat diet treatment</w:t>
       </w:r>
       <w:r>
         <w:rPr>
@@ -7150,7 +7086,15 @@
           <w:sz w:val="22"/>
           <w:szCs w:val="22"/>
         </w:rPr>
-        <w:t xml:space="preserve">was not due to increased caloric intake, as </w:t>
+        <w:t xml:space="preserve">was not due to increased caloric intake, </w:t>
+      </w:r>
+      <w:r>
+        <w:rPr>
+          <w:sz w:val="22"/>
+          <w:szCs w:val="22"/>
+        </w:rPr>
+        <w:lastRenderedPageBreak/>
+        <w:t xml:space="preserve">as </w:t>
       </w:r>
       <w:r>
         <w:rPr>
@@ -7241,7 +7185,7 @@
           <w:sz w:val="22"/>
           <w:szCs w:val="22"/>
         </w:rPr>
-        <w:t xml:space="preserve"> (Figure 2.B).</w:t>
+        <w:t xml:space="preserve"> (Figure 2B).</w:t>
       </w:r>
     </w:p>
     <w:p>
@@ -7261,7 +7205,6 @@
           <w:szCs w:val="22"/>
         </w:rPr>
       </w:pPr>
-      <w:proofErr w:type="spellStart"/>
       <w:r>
         <w:rPr>
           <w:sz w:val="22"/>
@@ -7274,9 +7217,390 @@
           <w:sz w:val="22"/>
           <w:szCs w:val="22"/>
         </w:rPr>
-        <w:t>eptin</w:t>
-      </w:r>
-      <w:proofErr w:type="spellEnd"/>
+        <w:t xml:space="preserve">eptin </w:t>
+      </w:r>
+      <w:r>
+        <w:rPr>
+          <w:sz w:val="22"/>
+          <w:szCs w:val="22"/>
+        </w:rPr>
+        <w:t>concentrations were</w:t>
+      </w:r>
+      <w:r>
+        <w:rPr>
+          <w:sz w:val="22"/>
+          <w:szCs w:val="22"/>
+        </w:rPr>
+        <w:t xml:space="preserve"> modestly elevated in both fasted and fed </w:t>
+      </w:r>
+      <w:r>
+        <w:rPr>
+          <w:sz w:val="22"/>
+          <w:szCs w:val="22"/>
+        </w:rPr>
+        <w:t xml:space="preserve">state serum from MCP230-exposed mice </w:t>
+      </w:r>
+      <w:r>
+        <w:rPr>
+          <w:sz w:val="22"/>
+          <w:szCs w:val="22"/>
+        </w:rPr>
+        <w:t>(</w:t>
+      </w:r>
+      <w:r>
+        <w:rPr>
+          <w:sz w:val="22"/>
+          <w:szCs w:val="22"/>
+        </w:rPr>
+        <w:t xml:space="preserve">main effects for both feeding state, p=0.002, and treatment, </w:t>
+      </w:r>
+      <w:r>
+        <w:rPr>
+          <w:sz w:val="22"/>
+          <w:szCs w:val="22"/>
+        </w:rPr>
+        <w:t>p</w:t>
+      </w:r>
+      <w:r>
+        <w:rPr>
+          <w:sz w:val="22"/>
+          <w:szCs w:val="22"/>
+        </w:rPr>
+        <w:t>=</w:t>
+      </w:r>
+      <w:r>
+        <w:rPr>
+          <w:sz w:val="22"/>
+          <w:szCs w:val="22"/>
+        </w:rPr>
+        <w:t>0.011</w:t>
+      </w:r>
+      <w:r>
+        <w:rPr>
+          <w:sz w:val="22"/>
+          <w:szCs w:val="22"/>
+        </w:rPr>
+        <w:t>,</w:t>
+      </w:r>
+      <w:r>
+        <w:rPr>
+          <w:sz w:val="22"/>
+          <w:szCs w:val="22"/>
+        </w:rPr>
+        <w:t xml:space="preserve"> by 2-way ANOVA, with</w:t>
+      </w:r>
+      <w:r>
+        <w:rPr>
+          <w:sz w:val="22"/>
+          <w:szCs w:val="22"/>
+        </w:rPr>
+        <w:t xml:space="preserve"> post-hoc </w:t>
+      </w:r>
+      <w:r>
+        <w:rPr>
+          <w:i/>
+          <w:sz w:val="22"/>
+          <w:szCs w:val="22"/>
+        </w:rPr>
+        <w:t>t-</w:t>
+      </w:r>
+      <w:r>
+        <w:rPr>
+          <w:sz w:val="22"/>
+          <w:szCs w:val="22"/>
+        </w:rPr>
+        <w:t xml:space="preserve">test p-values </w:t>
+      </w:r>
+      <w:r>
+        <w:rPr>
+          <w:sz w:val="22"/>
+          <w:szCs w:val="22"/>
+        </w:rPr>
+        <w:t>of</w:t>
+      </w:r>
+      <w:r>
+        <w:rPr>
+          <w:sz w:val="22"/>
+          <w:szCs w:val="22"/>
+        </w:rPr>
+        <w:t xml:space="preserve"> 0.058 for</w:t>
+      </w:r>
+      <w:r>
+        <w:rPr>
+          <w:sz w:val="22"/>
+          <w:szCs w:val="22"/>
+        </w:rPr>
+        <w:t xml:space="preserve"> fasting </w:t>
+      </w:r>
+      <w:r>
+        <w:rPr>
+          <w:sz w:val="22"/>
+          <w:szCs w:val="22"/>
+        </w:rPr>
+        <w:t xml:space="preserve">and p=0.097 for fed leptin </w:t>
+      </w:r>
+      <w:r>
+        <w:rPr>
+          <w:sz w:val="22"/>
+          <w:szCs w:val="22"/>
+        </w:rPr>
+        <w:t>concentrations</w:t>
+      </w:r>
+      <w:r>
+        <w:rPr>
+          <w:sz w:val="22"/>
+          <w:szCs w:val="22"/>
+        </w:rPr>
+        <w:t xml:space="preserve">, Figure </w:t>
+      </w:r>
+      <w:r>
+        <w:rPr>
+          <w:sz w:val="22"/>
+          <w:szCs w:val="22"/>
+        </w:rPr>
+        <w:t>2</w:t>
+      </w:r>
+      <w:r>
+        <w:rPr>
+          <w:sz w:val="22"/>
+          <w:szCs w:val="22"/>
+        </w:rPr>
+        <w:t>C</w:t>
+      </w:r>
+      <w:r>
+        <w:rPr>
+          <w:sz w:val="22"/>
+          <w:szCs w:val="22"/>
+        </w:rPr>
+        <w:t xml:space="preserve">).  </w:t>
+      </w:r>
+      <w:r>
+        <w:rPr>
+          <w:sz w:val="22"/>
+          <w:szCs w:val="22"/>
+        </w:rPr>
+        <w:t>E</w:t>
+      </w:r>
+      <w:r>
+        <w:rPr>
+          <w:sz w:val="22"/>
+          <w:szCs w:val="22"/>
+        </w:rPr>
+        <w:t xml:space="preserve">levations in circulating leptin levels are consistent with </w:t>
+      </w:r>
+      <w:r>
+        <w:rPr>
+          <w:sz w:val="22"/>
+          <w:szCs w:val="22"/>
+        </w:rPr>
+        <w:t xml:space="preserve">the </w:t>
+      </w:r>
+      <w:r>
+        <w:rPr>
+          <w:sz w:val="22"/>
+          <w:szCs w:val="22"/>
+        </w:rPr>
+        <w:t>increase</w:t>
+      </w:r>
+      <w:r>
+        <w:rPr>
+          <w:sz w:val="22"/>
+          <w:szCs w:val="22"/>
+        </w:rPr>
+        <w:t>d</w:t>
+      </w:r>
+      <w:r>
+        <w:rPr>
+          <w:sz w:val="22"/>
+          <w:szCs w:val="22"/>
+        </w:rPr>
+        <w:t xml:space="preserve"> fat mass </w:t>
+      </w:r>
+      <w:r>
+        <w:rPr>
+          <w:sz w:val="22"/>
+          <w:szCs w:val="22"/>
+        </w:rPr>
+        <w:t xml:space="preserve">observed </w:t>
+      </w:r>
+      <w:r>
+        <w:rPr>
+          <w:sz w:val="22"/>
+          <w:szCs w:val="22"/>
+        </w:rPr>
+        <w:t>in MCP230-exposed mice (</w:t>
+      </w:r>
+      <w:r>
+        <w:rPr>
+          <w:sz w:val="22"/>
+          <w:szCs w:val="22"/>
+        </w:rPr>
+        <w:t>Figure 1C</w:t>
+      </w:r>
+      <w:r>
+        <w:rPr>
+          <w:sz w:val="22"/>
+          <w:szCs w:val="22"/>
+        </w:rPr>
+        <w:t>)</w:t>
+      </w:r>
+      <w:r>
+        <w:rPr>
+          <w:sz w:val="22"/>
+          <w:szCs w:val="22"/>
+        </w:rPr>
+        <w:t xml:space="preserve">.  We observed significant </w:t>
+      </w:r>
+      <w:r>
+        <w:rPr>
+          <w:sz w:val="22"/>
+          <w:szCs w:val="22"/>
+        </w:rPr>
+        <w:t xml:space="preserve">serum </w:t>
+      </w:r>
+      <w:r>
+        <w:rPr>
+          <w:sz w:val="22"/>
+          <w:szCs w:val="22"/>
+        </w:rPr>
+        <w:t xml:space="preserve">elevations in both the fasting and fed state for </w:t>
+      </w:r>
+      <w:r>
+        <w:rPr>
+          <w:sz w:val="22"/>
+          <w:szCs w:val="22"/>
+        </w:rPr>
+        <w:t xml:space="preserve">the hunger-stimulating hormone </w:t>
+      </w:r>
+      <w:r>
+        <w:rPr>
+          <w:sz w:val="22"/>
+          <w:szCs w:val="22"/>
+        </w:rPr>
+        <w:t>Ghrelin</w:t>
+      </w:r>
+      <w:r>
+        <w:rPr>
+          <w:sz w:val="22"/>
+          <w:szCs w:val="22"/>
+        </w:rPr>
+        <w:t xml:space="preserve"> (</w:t>
+      </w:r>
+      <w:r>
+        <w:rPr>
+          <w:sz w:val="22"/>
+          <w:szCs w:val="22"/>
+        </w:rPr>
+        <w:t xml:space="preserve">main effects for both feeding state, p=0.001, and treatment, </w:t>
+      </w:r>
+      <w:r>
+        <w:rPr>
+          <w:sz w:val="22"/>
+          <w:szCs w:val="22"/>
+        </w:rPr>
+        <w:t>p</w:t>
+      </w:r>
+      <w:r>
+        <w:rPr>
+          <w:sz w:val="22"/>
+          <w:szCs w:val="22"/>
+        </w:rPr>
+        <w:t>=6.5 x 10</w:t>
+      </w:r>
+      <w:r>
+        <w:rPr>
+          <w:sz w:val="22"/>
+          <w:szCs w:val="22"/>
+          <w:vertAlign w:val="superscript"/>
+        </w:rPr>
+        <w:t>-</w:t>
+      </w:r>
+      <w:r>
+        <w:rPr>
+          <w:sz w:val="22"/>
+          <w:szCs w:val="22"/>
+          <w:vertAlign w:val="superscript"/>
+        </w:rPr>
+        <w:t>6</w:t>
+      </w:r>
+      <w:r>
+        <w:rPr>
+          <w:sz w:val="22"/>
+          <w:szCs w:val="22"/>
+        </w:rPr>
+        <w:t>, by 2-way ANOVA, with</w:t>
+      </w:r>
+      <w:r>
+        <w:rPr>
+          <w:sz w:val="22"/>
+          <w:szCs w:val="22"/>
+        </w:rPr>
+        <w:t xml:space="preserve"> post-hoc </w:t>
+      </w:r>
+      <w:r>
+        <w:rPr>
+          <w:i/>
+          <w:sz w:val="22"/>
+          <w:szCs w:val="22"/>
+        </w:rPr>
+        <w:t>t-</w:t>
+      </w:r>
+      <w:r>
+        <w:rPr>
+          <w:sz w:val="22"/>
+          <w:szCs w:val="22"/>
+        </w:rPr>
+        <w:t xml:space="preserve">test p-values </w:t>
+      </w:r>
+      <w:r>
+        <w:rPr>
+          <w:sz w:val="22"/>
+          <w:szCs w:val="22"/>
+        </w:rPr>
+        <w:t>of</w:t>
+      </w:r>
+      <w:r>
+        <w:rPr>
+          <w:sz w:val="22"/>
+          <w:szCs w:val="22"/>
+        </w:rPr>
+        <w:t xml:space="preserve"> 0.0</w:t>
+      </w:r>
+      <w:r>
+        <w:rPr>
+          <w:sz w:val="22"/>
+          <w:szCs w:val="22"/>
+        </w:rPr>
+        <w:t>24</w:t>
+      </w:r>
+      <w:r>
+        <w:rPr>
+          <w:sz w:val="22"/>
+          <w:szCs w:val="22"/>
+        </w:rPr>
+        <w:t xml:space="preserve"> for</w:t>
+      </w:r>
+      <w:r>
+        <w:rPr>
+          <w:sz w:val="22"/>
+          <w:szCs w:val="22"/>
+        </w:rPr>
+        <w:t xml:space="preserve"> fasting </w:t>
+      </w:r>
+      <w:r>
+        <w:rPr>
+          <w:sz w:val="22"/>
+          <w:szCs w:val="22"/>
+        </w:rPr>
+        <w:t>and p=0.0</w:t>
+      </w:r>
+      <w:r>
+        <w:rPr>
+          <w:sz w:val="22"/>
+          <w:szCs w:val="22"/>
+        </w:rPr>
+        <w:t>002 for fed ghrelin</w:t>
+      </w:r>
       <w:r>
         <w:rPr>
           <w:sz w:val="22"/>
@@ -7289,56 +7613,14 @@
           <w:sz w:val="22"/>
           <w:szCs w:val="22"/>
         </w:rPr>
-        <w:t>concentrations were</w:t>
-      </w:r>
-      <w:r>
-        <w:rPr>
-          <w:sz w:val="22"/>
-          <w:szCs w:val="22"/>
-        </w:rPr>
-        <w:t xml:space="preserve"> modestly elevated in both fasted and fed </w:t>
-      </w:r>
-      <w:r>
-        <w:rPr>
-          <w:sz w:val="22"/>
-          <w:szCs w:val="22"/>
-        </w:rPr>
-        <w:t xml:space="preserve">state serum from MCP230-exposed mice </w:t>
-      </w:r>
-      <w:r>
-        <w:rPr>
-          <w:sz w:val="22"/>
-          <w:szCs w:val="22"/>
-        </w:rPr>
-        <w:t>(</w:t>
-      </w:r>
-      <w:r>
-        <w:rPr>
-          <w:sz w:val="22"/>
-          <w:szCs w:val="22"/>
-        </w:rPr>
-        <w:t xml:space="preserve">main effects for both feeding state, p=0.002, and treatment, </w:t>
-      </w:r>
-      <w:r>
-        <w:rPr>
-          <w:sz w:val="22"/>
-          <w:szCs w:val="22"/>
-        </w:rPr>
-        <w:t>p</w:t>
-      </w:r>
-      <w:r>
-        <w:rPr>
-          <w:sz w:val="22"/>
-          <w:szCs w:val="22"/>
-        </w:rPr>
-        <w:t>=</w:t>
-      </w:r>
-      <w:r>
-        <w:rPr>
-          <w:sz w:val="22"/>
-          <w:szCs w:val="22"/>
-        </w:rPr>
-        <w:t>0.011</w:t>
+        <w:t>concentrations, Figure 2</w:t>
+      </w:r>
+      <w:r>
+        <w:rPr>
+          <w:sz w:val="22"/>
+          <w:szCs w:val="22"/>
+        </w:rPr>
+        <w:t>D)</w:t>
       </w:r>
       <w:r>
         <w:rPr>
@@ -7352,67 +7634,29 @@
           <w:sz w:val="22"/>
           <w:szCs w:val="22"/>
         </w:rPr>
-        <w:t xml:space="preserve"> by 2-way ANOVA, with</w:t>
-      </w:r>
-      <w:r>
-        <w:rPr>
-          <w:sz w:val="22"/>
-          <w:szCs w:val="22"/>
-        </w:rPr>
-        <w:t xml:space="preserve"> post-hoc </w:t>
-      </w:r>
-      <w:r>
-        <w:rPr>
-          <w:i/>
-          <w:sz w:val="22"/>
-          <w:szCs w:val="22"/>
-        </w:rPr>
-        <w:t>t-</w:t>
-      </w:r>
-      <w:r>
-        <w:rPr>
-          <w:sz w:val="22"/>
-          <w:szCs w:val="22"/>
-        </w:rPr>
-        <w:t xml:space="preserve">test p-values </w:t>
-      </w:r>
-      <w:r>
-        <w:rPr>
-          <w:sz w:val="22"/>
-          <w:szCs w:val="22"/>
-        </w:rPr>
-        <w:t>of</w:t>
-      </w:r>
-      <w:r>
-        <w:rPr>
-          <w:sz w:val="22"/>
-          <w:szCs w:val="22"/>
-        </w:rPr>
-        <w:t xml:space="preserve"> 0.058 for</w:t>
-      </w:r>
-      <w:r>
-        <w:rPr>
-          <w:sz w:val="22"/>
-          <w:szCs w:val="22"/>
-        </w:rPr>
-        <w:t xml:space="preserve"> fasting </w:t>
-      </w:r>
-      <w:r>
-        <w:rPr>
-          <w:sz w:val="22"/>
-          <w:szCs w:val="22"/>
-        </w:rPr>
-        <w:t xml:space="preserve">and p=0.097 for fed </w:t>
-      </w:r>
-      <w:proofErr w:type="spellStart"/>
-      <w:r>
-        <w:rPr>
-          <w:sz w:val="22"/>
-          <w:szCs w:val="22"/>
-        </w:rPr>
-        <w:t>leptin</w:t>
-      </w:r>
-      <w:proofErr w:type="spellEnd"/>
+        <w:t xml:space="preserve"> which is consistent with the reduced food intake (Figure 2A and B)</w:t>
+      </w:r>
+      <w:r>
+        <w:rPr>
+          <w:sz w:val="22"/>
+          <w:szCs w:val="22"/>
+        </w:rPr>
+        <w:t xml:space="preserve"> and reduced energy expenditure (Figure </w:t>
+      </w:r>
+      <w:r>
+        <w:rPr>
+          <w:sz w:val="22"/>
+          <w:szCs w:val="22"/>
+        </w:rPr>
+        <w:t>4</w:t>
+      </w:r>
+      <w:r>
+        <w:rPr>
+          <w:sz w:val="22"/>
+          <w:szCs w:val="22"/>
+        </w:rPr>
+        <w:t>A, B and C) observed in the MCP230-exposed mice</w:t>
+      </w:r>
       <w:r>
         <w:rPr>
           <w:sz w:val="22"/>
@@ -7425,351 +7669,8 @@
           <w:sz w:val="22"/>
           <w:szCs w:val="22"/>
         </w:rPr>
-        <w:t>concentrations</w:t>
-      </w:r>
-      <w:r>
-        <w:rPr>
-          <w:sz w:val="22"/>
-          <w:szCs w:val="22"/>
-        </w:rPr>
-        <w:t xml:space="preserve">, Figure </w:t>
-      </w:r>
-      <w:r>
-        <w:rPr>
-          <w:sz w:val="22"/>
-          <w:szCs w:val="22"/>
-        </w:rPr>
-        <w:t>2</w:t>
-      </w:r>
-      <w:r>
-        <w:rPr>
-          <w:sz w:val="22"/>
-          <w:szCs w:val="22"/>
-        </w:rPr>
-        <w:t>C</w:t>
-      </w:r>
-      <w:r>
-        <w:rPr>
-          <w:sz w:val="22"/>
-          <w:szCs w:val="22"/>
-        </w:rPr>
-        <w:t xml:space="preserve">).  </w:t>
-      </w:r>
-      <w:r>
-        <w:rPr>
-          <w:sz w:val="22"/>
-          <w:szCs w:val="22"/>
-        </w:rPr>
-        <w:t>E</w:t>
-      </w:r>
-      <w:r>
-        <w:rPr>
-          <w:sz w:val="22"/>
-          <w:szCs w:val="22"/>
-        </w:rPr>
-        <w:t xml:space="preserve">levations in circulating </w:t>
-      </w:r>
-      <w:proofErr w:type="spellStart"/>
-      <w:r>
-        <w:rPr>
-          <w:sz w:val="22"/>
-          <w:szCs w:val="22"/>
-        </w:rPr>
-        <w:t>leptin</w:t>
-      </w:r>
-      <w:proofErr w:type="spellEnd"/>
-      <w:r>
-        <w:rPr>
-          <w:sz w:val="22"/>
-          <w:szCs w:val="22"/>
-        </w:rPr>
-        <w:t xml:space="preserve"> levels are consistent with </w:t>
-      </w:r>
-      <w:r>
-        <w:rPr>
-          <w:sz w:val="22"/>
-          <w:szCs w:val="22"/>
-        </w:rPr>
-        <w:t xml:space="preserve">the </w:t>
-      </w:r>
-      <w:r>
-        <w:rPr>
-          <w:sz w:val="22"/>
-          <w:szCs w:val="22"/>
-        </w:rPr>
-        <w:t>increase</w:t>
-      </w:r>
-      <w:r>
-        <w:rPr>
-          <w:sz w:val="22"/>
-          <w:szCs w:val="22"/>
-        </w:rPr>
-        <w:t>d</w:t>
-      </w:r>
-      <w:r>
-        <w:rPr>
-          <w:sz w:val="22"/>
-          <w:szCs w:val="22"/>
-        </w:rPr>
-        <w:t xml:space="preserve"> fat mass </w:t>
-      </w:r>
-      <w:r>
-        <w:rPr>
-          <w:sz w:val="22"/>
-          <w:szCs w:val="22"/>
-        </w:rPr>
-        <w:t xml:space="preserve">observed </w:t>
-      </w:r>
-      <w:r>
-        <w:rPr>
-          <w:sz w:val="22"/>
-          <w:szCs w:val="22"/>
-        </w:rPr>
-        <w:t>in MCP230-exposed mice (</w:t>
-      </w:r>
-      <w:r>
-        <w:rPr>
-          <w:sz w:val="22"/>
-          <w:szCs w:val="22"/>
-        </w:rPr>
-        <w:t>Figure 1C</w:t>
-      </w:r>
-      <w:r>
-        <w:rPr>
-          <w:sz w:val="22"/>
-          <w:szCs w:val="22"/>
-        </w:rPr>
-        <w:t>)</w:t>
-      </w:r>
-      <w:r>
-        <w:rPr>
-          <w:sz w:val="22"/>
-          <w:szCs w:val="22"/>
-        </w:rPr>
-        <w:t xml:space="preserve">.  We observed significant </w:t>
-      </w:r>
-      <w:r>
-        <w:rPr>
-          <w:sz w:val="22"/>
-          <w:szCs w:val="22"/>
-        </w:rPr>
-        <w:t xml:space="preserve">serum </w:t>
-      </w:r>
-      <w:r>
-        <w:rPr>
-          <w:sz w:val="22"/>
-          <w:szCs w:val="22"/>
-        </w:rPr>
-        <w:t xml:space="preserve">elevations in both the fasting and fed state for </w:t>
-      </w:r>
-      <w:r>
-        <w:rPr>
-          <w:sz w:val="22"/>
-          <w:szCs w:val="22"/>
-        </w:rPr>
-        <w:t xml:space="preserve">the hunger-stimulating hormone </w:t>
-      </w:r>
-      <w:r>
-        <w:rPr>
-          <w:sz w:val="22"/>
-          <w:szCs w:val="22"/>
-        </w:rPr>
-        <w:t>Ghrelin</w:t>
-      </w:r>
-      <w:r>
-        <w:rPr>
-          <w:sz w:val="22"/>
-          <w:szCs w:val="22"/>
-        </w:rPr>
-        <w:t xml:space="preserve"> (</w:t>
-      </w:r>
-      <w:r>
-        <w:rPr>
-          <w:sz w:val="22"/>
-          <w:szCs w:val="22"/>
-        </w:rPr>
-        <w:t xml:space="preserve">main effects for both feeding state, p=0.001, and treatment, </w:t>
-      </w:r>
-      <w:r>
-        <w:rPr>
-          <w:sz w:val="22"/>
-          <w:szCs w:val="22"/>
-        </w:rPr>
-        <w:t>p</w:t>
-      </w:r>
-      <w:r>
-        <w:rPr>
-          <w:sz w:val="22"/>
-          <w:szCs w:val="22"/>
-        </w:rPr>
-        <w:t>=6.5 x 10</w:t>
-      </w:r>
-      <w:r>
-        <w:rPr>
-          <w:sz w:val="22"/>
-          <w:szCs w:val="22"/>
-          <w:vertAlign w:val="superscript"/>
-        </w:rPr>
-        <w:t>-</w:t>
-      </w:r>
-      <w:r>
-        <w:rPr>
-          <w:sz w:val="22"/>
-          <w:szCs w:val="22"/>
-          <w:vertAlign w:val="superscript"/>
-        </w:rPr>
-        <w:t>6</w:t>
-      </w:r>
-      <w:r>
-        <w:rPr>
-          <w:sz w:val="22"/>
-          <w:szCs w:val="22"/>
-        </w:rPr>
-        <w:t>, by 2-way ANOVA, with</w:t>
-      </w:r>
-      <w:r>
-        <w:rPr>
-          <w:sz w:val="22"/>
-          <w:szCs w:val="22"/>
-        </w:rPr>
-        <w:t xml:space="preserve"> post-hoc </w:t>
-      </w:r>
-      <w:r>
-        <w:rPr>
-          <w:i/>
-          <w:sz w:val="22"/>
-          <w:szCs w:val="22"/>
-        </w:rPr>
-        <w:t>t-</w:t>
-      </w:r>
-      <w:r>
-        <w:rPr>
-          <w:sz w:val="22"/>
-          <w:szCs w:val="22"/>
-        </w:rPr>
-        <w:t xml:space="preserve">test p-values </w:t>
-      </w:r>
-      <w:r>
-        <w:rPr>
-          <w:sz w:val="22"/>
-          <w:szCs w:val="22"/>
-        </w:rPr>
-        <w:t>of</w:t>
-      </w:r>
-      <w:r>
-        <w:rPr>
-          <w:sz w:val="22"/>
-          <w:szCs w:val="22"/>
-        </w:rPr>
-        <w:t xml:space="preserve"> 0.0</w:t>
-      </w:r>
-      <w:r>
-        <w:rPr>
-          <w:sz w:val="22"/>
-          <w:szCs w:val="22"/>
-        </w:rPr>
-        <w:t>24</w:t>
-      </w:r>
-      <w:r>
-        <w:rPr>
-          <w:sz w:val="22"/>
-          <w:szCs w:val="22"/>
-        </w:rPr>
-        <w:t xml:space="preserve"> for</w:t>
-      </w:r>
-      <w:r>
-        <w:rPr>
-          <w:sz w:val="22"/>
-          <w:szCs w:val="22"/>
-        </w:rPr>
-        <w:t xml:space="preserve"> fasting </w:t>
-      </w:r>
-      <w:r>
-        <w:rPr>
-          <w:sz w:val="22"/>
-          <w:szCs w:val="22"/>
-        </w:rPr>
-        <w:t>and p=0.0</w:t>
-      </w:r>
-      <w:r>
-        <w:rPr>
-          <w:sz w:val="22"/>
-          <w:szCs w:val="22"/>
-        </w:rPr>
-        <w:t>002 for fed ghrelin</w:t>
-      </w:r>
-      <w:r>
-        <w:rPr>
-          <w:sz w:val="22"/>
-          <w:szCs w:val="22"/>
-        </w:rPr>
-        <w:t xml:space="preserve"> </w:t>
-      </w:r>
-      <w:r>
-        <w:rPr>
-          <w:sz w:val="22"/>
-          <w:szCs w:val="22"/>
-        </w:rPr>
-        <w:t>concentrations, Figure 2</w:t>
-      </w:r>
-      <w:r>
-        <w:rPr>
-          <w:sz w:val="22"/>
-          <w:szCs w:val="22"/>
-        </w:rPr>
-        <w:t>D)</w:t>
-      </w:r>
-      <w:r>
-        <w:rPr>
-          <w:sz w:val="22"/>
-          <w:szCs w:val="22"/>
-        </w:rPr>
-        <w:t>,</w:t>
-      </w:r>
-      <w:r>
-        <w:rPr>
-          <w:sz w:val="22"/>
-          <w:szCs w:val="22"/>
-        </w:rPr>
-        <w:t xml:space="preserve"> which is consistent with the reduced food intake (Figure 2A and B)</w:t>
-      </w:r>
-      <w:r>
-        <w:rPr>
-          <w:sz w:val="22"/>
-          <w:szCs w:val="22"/>
-        </w:rPr>
-        <w:t xml:space="preserve"> and reduced energy expenditure (Figure </w:t>
-      </w:r>
-      <w:r>
-        <w:rPr>
-          <w:sz w:val="22"/>
-          <w:szCs w:val="22"/>
-        </w:rPr>
-        <w:t>4</w:t>
-      </w:r>
-      <w:r>
-        <w:rPr>
-          <w:sz w:val="22"/>
-          <w:szCs w:val="22"/>
-        </w:rPr>
-        <w:t>A, B and C) observed in the MCP230-exposed mice</w:t>
-      </w:r>
-      <w:r>
-        <w:rPr>
-          <w:sz w:val="22"/>
-          <w:szCs w:val="22"/>
-        </w:rPr>
-        <w:t xml:space="preserve"> </w:t>
-      </w:r>
-      <w:ins w:id="9" w:author="Dave Bridges" w:date="2015-12-03T14:42:00Z">
-        <w:r>
-          <w:rPr>
-            <w:sz w:val="22"/>
-            <w:szCs w:val="22"/>
-          </w:rPr>
-          <w:fldChar w:fldCharType="begin" w:fldLock="1"/>
-        </w:r>
-      </w:ins>
+        <w:fldChar w:fldCharType="begin" w:fldLock="1"/>
+      </w:r>
       <w:r>
         <w:rPr>
           <w:sz w:val="22"/>
@@ -7792,15 +7693,13 @@
         </w:rPr>
         <w:t>(10, 33, 34, 39)</w:t>
       </w:r>
-      <w:ins w:id="10" w:author="Dave Bridges" w:date="2015-12-03T14:42:00Z">
-        <w:r>
-          <w:rPr>
-            <w:sz w:val="22"/>
-            <w:szCs w:val="22"/>
-          </w:rPr>
-          <w:fldChar w:fldCharType="end"/>
-        </w:r>
-      </w:ins>
+      <w:r>
+        <w:rPr>
+          <w:sz w:val="22"/>
+          <w:szCs w:val="22"/>
+        </w:rPr>
+        <w:fldChar w:fldCharType="end"/>
+      </w:r>
       <w:r>
         <w:rPr>
           <w:sz w:val="22"/>
@@ -8569,6 +8468,7 @@
           <w:sz w:val="22"/>
           <w:szCs w:val="22"/>
         </w:rPr>
+        <w:lastRenderedPageBreak/>
         <w:t>w</w:t>
       </w:r>
       <w:r>
@@ -8583,15 +8483,7 @@
           <w:sz w:val="22"/>
           <w:szCs w:val="22"/>
         </w:rPr>
-        <w:t xml:space="preserve">, with MCP230-exposed mice having elevated glucagon </w:t>
-      </w:r>
-      <w:r>
-        <w:rPr>
-          <w:sz w:val="22"/>
-          <w:szCs w:val="22"/>
-        </w:rPr>
-        <w:lastRenderedPageBreak/>
-        <w:t xml:space="preserve">concentrations in the fasted and fed state, although fed state levels did not quite attain statistical significance (p=0.009 and p=0.059, respectively, by post-hoc </w:t>
+        <w:t xml:space="preserve">, with MCP230-exposed mice having elevated glucagon concentrations in the fasted and fed state, although fed state levels did not quite attain statistical significance (p=0.009 and p=0.059, respectively, by post-hoc </w:t>
       </w:r>
       <w:r>
         <w:rPr>
@@ -8713,7 +8605,6 @@
         </w:rPr>
         <w:t xml:space="preserve">individually housed </w:t>
       </w:r>
-      <w:proofErr w:type="gramStart"/>
       <w:r>
         <w:rPr>
           <w:sz w:val="22"/>
@@ -8733,15 +8624,7 @@
           <w:sz w:val="22"/>
           <w:szCs w:val="22"/>
         </w:rPr>
-        <w:t xml:space="preserve"> old</w:t>
-      </w:r>
-      <w:proofErr w:type="gramEnd"/>
-      <w:r>
-        <w:rPr>
-          <w:sz w:val="22"/>
-          <w:szCs w:val="22"/>
-        </w:rPr>
-        <w:t xml:space="preserve"> mice</w:t>
+        <w:t xml:space="preserve"> old mice</w:t>
       </w:r>
       <w:r>
         <w:rPr>
@@ -8769,23 +8652,7 @@
           <w:sz w:val="22"/>
           <w:szCs w:val="22"/>
         </w:rPr>
-        <w:t xml:space="preserve">cages for indirect </w:t>
-      </w:r>
-      <w:proofErr w:type="spellStart"/>
-      <w:r>
-        <w:rPr>
-          <w:sz w:val="22"/>
-          <w:szCs w:val="22"/>
-        </w:rPr>
-        <w:t>calorimetry</w:t>
-      </w:r>
-      <w:proofErr w:type="spellEnd"/>
-      <w:r>
-        <w:rPr>
-          <w:sz w:val="22"/>
-          <w:szCs w:val="22"/>
-        </w:rPr>
-        <w:t>, physical activity monitoring and evaluation of gas exchange rates.</w:t>
+        <w:t>cages for indirect calorimetry, physical activity monitoring and evaluation of gas exchange rates.</w:t>
       </w:r>
       <w:r>
         <w:rPr>
@@ -9450,7 +9317,6 @@
         </w:rPr>
         <w:t xml:space="preserve"> </w:t>
       </w:r>
-      <w:proofErr w:type="gramStart"/>
       <w:r>
         <w:rPr>
           <w:sz w:val="22"/>
@@ -9472,7 +9338,6 @@
         </w:rPr>
         <w:t>fuel</w:t>
       </w:r>
-      <w:proofErr w:type="gramEnd"/>
       <w:r>
         <w:rPr>
           <w:sz w:val="22"/>
@@ -9892,23 +9757,7 @@
           <w:sz w:val="22"/>
           <w:szCs w:val="22"/>
         </w:rPr>
-        <w:t xml:space="preserve"> copy number in quadriceps muscle after the </w:t>
-      </w:r>
-      <w:proofErr w:type="gramStart"/>
-      <w:r>
-        <w:rPr>
-          <w:sz w:val="22"/>
-          <w:szCs w:val="22"/>
-        </w:rPr>
-        <w:t>12 week</w:t>
-      </w:r>
-      <w:proofErr w:type="gramEnd"/>
-      <w:r>
-        <w:rPr>
-          <w:sz w:val="22"/>
-          <w:szCs w:val="22"/>
-        </w:rPr>
-        <w:t xml:space="preserve"> high fat diet phase. </w:t>
+        <w:t xml:space="preserve"> copy number in quadriceps muscle after the 12 week high fat diet phase. </w:t>
       </w:r>
       <w:r>
         <w:rPr>
@@ -11189,7 +11038,6 @@
         </w:rPr>
         <w:t xml:space="preserve">secondary to the ability of the </w:t>
       </w:r>
-      <w:proofErr w:type="spellStart"/>
       <w:r>
         <w:rPr>
           <w:sz w:val="22"/>
@@ -11197,7 +11045,6 @@
         </w:rPr>
         <w:t>myocyte</w:t>
       </w:r>
-      <w:proofErr w:type="spellEnd"/>
       <w:r>
         <w:rPr>
           <w:sz w:val="22"/>
@@ -11259,7 +11106,7 @@
           <w:szCs w:val="22"/>
         </w:rPr>
       </w:pPr>
-      <w:commentRangeStart w:id="11"/>
+      <w:commentRangeStart w:id="7"/>
       <w:r>
         <w:rPr>
           <w:sz w:val="22"/>
@@ -11267,7 +11114,7 @@
         </w:rPr>
         <w:t>Discussion</w:t>
       </w:r>
-      <w:commentRangeEnd w:id="11"/>
+      <w:commentRangeEnd w:id="7"/>
       <w:r>
         <w:rPr>
           <w:rStyle w:val="CommentReference"/>
@@ -11276,7 +11123,7 @@
           <w:bCs w:val="0"/>
           <w:color w:val="auto"/>
         </w:rPr>
-        <w:commentReference w:id="11"/>
+        <w:commentReference w:id="7"/>
       </w:r>
     </w:p>
     <w:p>
@@ -12936,6 +12783,7 @@
           <w:sz w:val="22"/>
           <w:szCs w:val="22"/>
         </w:rPr>
+        <w:lastRenderedPageBreak/>
         <w:t>Grants</w:t>
       </w:r>
     </w:p>
@@ -13064,7 +12912,7 @@
           <w:szCs w:val="22"/>
         </w:rPr>
       </w:pPr>
-      <w:commentRangeStart w:id="12"/>
+      <w:commentRangeStart w:id="9"/>
       <w:r>
         <w:rPr>
           <w:sz w:val="22"/>
@@ -13072,7 +12920,7 @@
         </w:rPr>
         <w:t>Disclosures</w:t>
       </w:r>
-      <w:commentRangeEnd w:id="12"/>
+      <w:commentRangeEnd w:id="9"/>
       <w:r>
         <w:rPr>
           <w:rStyle w:val="CommentReference"/>
@@ -13081,7 +12929,7 @@
           <w:bCs w:val="0"/>
           <w:color w:val="auto"/>
         </w:rPr>
-        <w:commentReference w:id="12"/>
+        <w:commentReference w:id="9"/>
       </w:r>
     </w:p>
     <w:p>
@@ -13122,8 +12970,6 @@
         <w:lastRenderedPageBreak/>
         <w:t>References</w:t>
       </w:r>
-      <w:bookmarkStart w:id="13" w:name="_GoBack"/>
-      <w:bookmarkEnd w:id="13"/>
     </w:p>
     <w:p>
       <w:pPr>
@@ -14749,7 +14595,16 @@
           <w:noProof/>
           <w:sz w:val="22"/>
         </w:rPr>
-        <w:t xml:space="preserve">. The distribution and mechanism of action of ghrelin in the CNS demonstrates a novel hypothalamic circuit regulating energy homeostasis. </w:t>
+        <w:t xml:space="preserve">. The distribution and mechanism of action of ghrelin in the CNS demonstrates a novel hypothalamic circuit regulating energy </w:t>
+      </w:r>
+      <w:r>
+        <w:rPr>
+          <w:rFonts w:ascii="Cambria" w:hAnsi="Cambria"/>
+          <w:noProof/>
+          <w:sz w:val="22"/>
+        </w:rPr>
+        <w:lastRenderedPageBreak/>
+        <w:t xml:space="preserve">homeostasis. </w:t>
       </w:r>
       <w:r>
         <w:rPr>
@@ -16633,7 +16488,16 @@
           <w:noProof/>
           <w:sz w:val="22"/>
         </w:rPr>
-        <w:t xml:space="preserve">. Copper oxide-based model of persistent free radical formation on combustion-derived particulate matter. </w:t>
+        <w:t xml:space="preserve">. Copper oxide-based model of persistent free radical </w:t>
+      </w:r>
+      <w:r>
+        <w:rPr>
+          <w:rFonts w:ascii="Cambria" w:hAnsi="Cambria"/>
+          <w:noProof/>
+          <w:sz w:val="22"/>
+        </w:rPr>
+        <w:lastRenderedPageBreak/>
+        <w:t xml:space="preserve">formation on combustion-derived particulate matter. </w:t>
       </w:r>
       <w:r>
         <w:rPr>
@@ -18414,7 +18278,18 @@
           <w:noProof/>
           <w:sz w:val="22"/>
         </w:rPr>
-        <w:t>Galgani JE</w:t>
+        <w:t xml:space="preserve">Galgani </w:t>
+      </w:r>
+      <w:r>
+        <w:rPr>
+          <w:rFonts w:ascii="Cambria" w:hAnsi="Cambria"/>
+          <w:b/>
+          <w:bCs/>
+          <w:noProof/>
+          <w:sz w:val="22"/>
+        </w:rPr>
+        <w:lastRenderedPageBreak/>
+        <w:t>JE</w:t>
       </w:r>
       <w:r>
         <w:rPr>
@@ -20117,6 +19992,7 @@
           <w:sz w:val="22"/>
           <w:szCs w:val="22"/>
         </w:rPr>
+        <w:lastRenderedPageBreak/>
         <w:t>Figure Legends</w:t>
       </w:r>
     </w:p>
@@ -20375,23 +20251,7 @@
           <w:sz w:val="22"/>
           <w:szCs w:val="22"/>
         </w:rPr>
-        <w:t xml:space="preserve"> § </w:t>
-      </w:r>
-      <w:proofErr w:type="gramStart"/>
-      <w:r>
-        <w:rPr>
-          <w:sz w:val="22"/>
-          <w:szCs w:val="22"/>
-        </w:rPr>
-        <w:t>indicates</w:t>
-      </w:r>
-      <w:proofErr w:type="gramEnd"/>
-      <w:r>
-        <w:rPr>
-          <w:sz w:val="22"/>
-          <w:szCs w:val="22"/>
-        </w:rPr>
-        <w:t xml:space="preserve"> p&lt;0.05 via mixed linear</w:t>
+        <w:t xml:space="preserve"> § indicates p&lt;0.05 via mixed linear</w:t>
       </w:r>
       <w:r>
         <w:rPr>
@@ -20639,7 +20499,7 @@
           <w:sz w:val="22"/>
           <w:szCs w:val="22"/>
         </w:rPr>
-        <w:t xml:space="preserve">MCP230-exposed mice had elevated serum concentrations of (C) </w:t>
+        <w:t xml:space="preserve">MCP230-exposed mice had elevated serum concentrations of (C) leptin, (D) Ghrelin and (E) GLP-1 after access to the high fat diet. (F) Serum GIP tended to be elevated during the fasted state, although this did not attain statistical significance. Fed serum was collected at ZT12. Fasting serum was collected following an overnight fast (~16 </w:t>
       </w:r>
       <w:proofErr w:type="spellStart"/>
       <w:r>
@@ -20647,7 +20507,7 @@
           <w:sz w:val="22"/>
           <w:szCs w:val="22"/>
         </w:rPr>
-        <w:t>leptin</w:t>
+        <w:t>hr</w:t>
       </w:r>
       <w:proofErr w:type="spellEnd"/>
       <w:r>
@@ -20655,55 +20515,7 @@
           <w:sz w:val="22"/>
           <w:szCs w:val="22"/>
         </w:rPr>
-        <w:t xml:space="preserve">, (D) Ghrelin and (E) GLP-1 after access to the high fat diet. (F) Serum GIP tended to be elevated during the fasted state, although this did not attain statistical significance. Fed serum was collected at ZT12. Fasting serum was collected following an overnight fast (~16 </w:t>
-      </w:r>
-      <w:proofErr w:type="spellStart"/>
-      <w:r>
-        <w:rPr>
-          <w:sz w:val="22"/>
-          <w:szCs w:val="22"/>
-        </w:rPr>
-        <w:t>hr</w:t>
-      </w:r>
-      <w:proofErr w:type="spellEnd"/>
-      <w:r>
-        <w:rPr>
-          <w:sz w:val="22"/>
-          <w:szCs w:val="22"/>
-        </w:rPr>
-        <w:t xml:space="preserve">) at ZT4. Data shown is the group mean ± SE. </w:t>
-      </w:r>
-      <w:proofErr w:type="gramStart"/>
-      <w:r>
-        <w:rPr>
-          <w:sz w:val="22"/>
-          <w:szCs w:val="22"/>
-        </w:rPr>
-        <w:t>n</w:t>
-      </w:r>
-      <w:proofErr w:type="gramEnd"/>
-      <w:r>
-        <w:rPr>
-          <w:sz w:val="22"/>
-          <w:szCs w:val="22"/>
-        </w:rPr>
-        <w:t xml:space="preserve">=8-14/group. § </w:t>
-      </w:r>
-      <w:proofErr w:type="gramStart"/>
-      <w:r>
-        <w:rPr>
-          <w:sz w:val="22"/>
-          <w:szCs w:val="22"/>
-        </w:rPr>
-        <w:t>indicates</w:t>
-      </w:r>
-      <w:proofErr w:type="gramEnd"/>
-      <w:r>
-        <w:rPr>
-          <w:sz w:val="22"/>
-          <w:szCs w:val="22"/>
-        </w:rPr>
-        <w:t xml:space="preserve"> </w:t>
+        <w:t xml:space="preserve">) at ZT4. Data shown is the group mean ± SE. n=8-14/group. § indicates </w:t>
       </w:r>
       <w:r>
         <w:rPr>
@@ -20788,23 +20600,7 @@
           <w:sz w:val="22"/>
           <w:szCs w:val="22"/>
         </w:rPr>
-        <w:t xml:space="preserve">. † </w:t>
-      </w:r>
-      <w:proofErr w:type="gramStart"/>
-      <w:r>
-        <w:rPr>
-          <w:sz w:val="22"/>
-          <w:szCs w:val="22"/>
-        </w:rPr>
-        <w:t>indicates</w:t>
-      </w:r>
-      <w:proofErr w:type="gramEnd"/>
-      <w:r>
-        <w:rPr>
-          <w:sz w:val="22"/>
-          <w:szCs w:val="22"/>
-        </w:rPr>
-        <w:t xml:space="preserve"> a main effect for feeding state </w:t>
+        <w:t xml:space="preserve">. † indicates a main effect for feeding state </w:t>
       </w:r>
       <w:r>
         <w:rPr>
@@ -20839,23 +20635,7 @@
           <w:sz w:val="22"/>
           <w:szCs w:val="22"/>
         </w:rPr>
-        <w:t xml:space="preserve"> </w:t>
-      </w:r>
-      <w:proofErr w:type="gramStart"/>
-      <w:r>
-        <w:rPr>
-          <w:sz w:val="22"/>
-          <w:szCs w:val="22"/>
-        </w:rPr>
-        <w:t>indicates</w:t>
-      </w:r>
-      <w:proofErr w:type="gramEnd"/>
-      <w:r>
-        <w:rPr>
-          <w:sz w:val="22"/>
-          <w:szCs w:val="22"/>
-        </w:rPr>
-        <w:t xml:space="preserve"> p&lt;0.05 via a Wilcoxon Rank Sum Test</w:t>
+        <w:t xml:space="preserve"> indicates p&lt;0.05 via a Wilcoxon Rank Sum Test</w:t>
       </w:r>
       <w:r>
         <w:rPr>
@@ -21017,39 +20797,7 @@
           <w:sz w:val="22"/>
           <w:szCs w:val="22"/>
         </w:rPr>
-        <w:t xml:space="preserve">Fed serum was collected at ZT12 and analyzed for insulin (B) and glucagon (C). Data shown is the group mean ± SE. </w:t>
-      </w:r>
-      <w:proofErr w:type="gramStart"/>
-      <w:r>
-        <w:rPr>
-          <w:sz w:val="22"/>
-          <w:szCs w:val="22"/>
-        </w:rPr>
-        <w:t>n</w:t>
-      </w:r>
-      <w:proofErr w:type="gramEnd"/>
-      <w:r>
-        <w:rPr>
-          <w:sz w:val="22"/>
-          <w:szCs w:val="22"/>
-        </w:rPr>
-        <w:t xml:space="preserve">=8-14/group. † </w:t>
-      </w:r>
-      <w:proofErr w:type="gramStart"/>
-      <w:r>
-        <w:rPr>
-          <w:sz w:val="22"/>
-          <w:szCs w:val="22"/>
-        </w:rPr>
-        <w:t>indicates</w:t>
-      </w:r>
-      <w:proofErr w:type="gramEnd"/>
-      <w:r>
-        <w:rPr>
-          <w:sz w:val="22"/>
-          <w:szCs w:val="22"/>
-        </w:rPr>
-        <w:t xml:space="preserve"> a main effect for feeding state </w:t>
+        <w:t xml:space="preserve">Fed serum was collected at ZT12 and analyzed for insulin (B) and glucagon (C). Data shown is the group mean ± SE. n=8-14/group. † indicates a main effect for feeding state </w:t>
       </w:r>
       <w:r>
         <w:rPr>
@@ -21084,23 +20832,7 @@
           <w:sz w:val="22"/>
           <w:szCs w:val="22"/>
         </w:rPr>
-        <w:t xml:space="preserve"> </w:t>
-      </w:r>
-      <w:proofErr w:type="gramStart"/>
-      <w:r>
-        <w:rPr>
-          <w:sz w:val="22"/>
-          <w:szCs w:val="22"/>
-        </w:rPr>
-        <w:t>indicates</w:t>
-      </w:r>
-      <w:proofErr w:type="gramEnd"/>
-      <w:r>
-        <w:rPr>
-          <w:sz w:val="22"/>
-          <w:szCs w:val="22"/>
-        </w:rPr>
-        <w:t xml:space="preserve"> p&lt;0.05 via a Wilcoxon Rank Sum Test</w:t>
+        <w:t xml:space="preserve"> indicates p&lt;0.05 via a Wilcoxon Rank Sum Test</w:t>
       </w:r>
       <w:r>
         <w:rPr>
@@ -21340,23 +21072,7 @@
           <w:sz w:val="22"/>
           <w:szCs w:val="22"/>
         </w:rPr>
-        <w:t xml:space="preserve"> light and dark </w:t>
-      </w:r>
-      <w:proofErr w:type="gramStart"/>
-      <w:r>
-        <w:rPr>
-          <w:sz w:val="22"/>
-          <w:szCs w:val="22"/>
-        </w:rPr>
-        <w:t>phase</w:t>
-      </w:r>
-      <w:proofErr w:type="gramEnd"/>
-      <w:r>
-        <w:rPr>
-          <w:sz w:val="22"/>
-          <w:szCs w:val="22"/>
-        </w:rPr>
-        <w:t xml:space="preserve">.  Each dot represents the average </w:t>
+        <w:t xml:space="preserve"> light and dark phase.  Each dot represents the average </w:t>
       </w:r>
       <w:r>
         <w:rPr>
@@ -21420,23 +21136,7 @@
           <w:sz w:val="22"/>
           <w:szCs w:val="22"/>
         </w:rPr>
-        <w:t>F</w:t>
-      </w:r>
-      <w:proofErr w:type="gramStart"/>
-      <w:r>
-        <w:rPr>
-          <w:sz w:val="22"/>
-          <w:szCs w:val="22"/>
-        </w:rPr>
-        <w:t>)  Respiratory</w:t>
-      </w:r>
-      <w:proofErr w:type="gramEnd"/>
-      <w:r>
-        <w:rPr>
-          <w:sz w:val="22"/>
-          <w:szCs w:val="22"/>
-        </w:rPr>
-        <w:t xml:space="preserve"> exchange ratio of each group.  </w:t>
+        <w:t xml:space="preserve">F)  Respiratory exchange ratio of each group.  </w:t>
       </w:r>
       <w:r>
         <w:rPr>
@@ -21473,23 +21173,7 @@
           <w:sz w:val="22"/>
           <w:szCs w:val="22"/>
         </w:rPr>
-        <w:t xml:space="preserve">for this </w:t>
-      </w:r>
-      <w:proofErr w:type="gramStart"/>
-      <w:r>
-        <w:rPr>
-          <w:sz w:val="22"/>
-          <w:szCs w:val="22"/>
-        </w:rPr>
-        <w:t>analysis</w:t>
-      </w:r>
-      <w:proofErr w:type="gramEnd"/>
-      <w:r>
-        <w:rPr>
-          <w:sz w:val="22"/>
-          <w:szCs w:val="22"/>
-        </w:rPr>
-        <w:t xml:space="preserve"> as there was </w:t>
+        <w:t xml:space="preserve">for this analysis as there was </w:t>
       </w:r>
       <w:r>
         <w:rPr>
@@ -21605,21 +21289,12 @@
         </w:rPr>
         <w:t xml:space="preserve"> </w:t>
       </w:r>
-      <w:proofErr w:type="gramStart"/>
-      <w:r>
-        <w:rPr>
-          <w:sz w:val="22"/>
-          <w:szCs w:val="22"/>
-        </w:rPr>
-        <w:t>n</w:t>
-      </w:r>
-      <w:proofErr w:type="gramEnd"/>
-      <w:r>
-        <w:rPr>
-          <w:sz w:val="22"/>
-          <w:szCs w:val="22"/>
-        </w:rPr>
-        <w:t xml:space="preserve">=18, 6 or 14 for MCP230, saline and </w:t>
+      <w:r>
+        <w:rPr>
+          <w:sz w:val="22"/>
+          <w:szCs w:val="22"/>
+        </w:rPr>
+        <w:t xml:space="preserve">n=18, 6 or 14 for MCP230, saline and </w:t>
       </w:r>
       <w:proofErr w:type="spellStart"/>
       <w:r>
@@ -21635,17 +21310,36 @@
           <w:sz w:val="22"/>
           <w:szCs w:val="22"/>
         </w:rPr>
-        <w:t xml:space="preserve"> groups, respectively. § </w:t>
-      </w:r>
-      <w:proofErr w:type="gramStart"/>
-      <w:r>
-        <w:rPr>
-          <w:sz w:val="22"/>
-          <w:szCs w:val="22"/>
-        </w:rPr>
-        <w:t>indicates</w:t>
-      </w:r>
-      <w:proofErr w:type="gramEnd"/>
+        <w:t xml:space="preserve"> groups, respectively. § indicates </w:t>
+      </w:r>
+      <w:r>
+        <w:rPr>
+          <w:sz w:val="22"/>
+          <w:szCs w:val="22"/>
+        </w:rPr>
+        <w:t>p&lt;0.05 by AN</w:t>
+      </w:r>
+      <w:r>
+        <w:rPr>
+          <w:sz w:val="22"/>
+          <w:szCs w:val="22"/>
+        </w:rPr>
+        <w:t>C</w:t>
+      </w:r>
+      <w:r>
+        <w:rPr>
+          <w:sz w:val="22"/>
+          <w:szCs w:val="22"/>
+        </w:rPr>
+        <w:t>OVA</w:t>
+      </w:r>
+      <w:r>
+        <w:rPr>
+          <w:sz w:val="22"/>
+          <w:szCs w:val="22"/>
+        </w:rPr>
+        <w:t xml:space="preserve"> (B).</w:t>
+      </w:r>
       <w:r>
         <w:rPr>
           <w:sz w:val="22"/>
@@ -21658,58 +21352,7 @@
           <w:sz w:val="22"/>
           <w:szCs w:val="22"/>
         </w:rPr>
-        <w:t>p&lt;0.05 by AN</w:t>
-      </w:r>
-      <w:r>
-        <w:rPr>
-          <w:sz w:val="22"/>
-          <w:szCs w:val="22"/>
-        </w:rPr>
-        <w:t>C</w:t>
-      </w:r>
-      <w:r>
-        <w:rPr>
-          <w:sz w:val="22"/>
-          <w:szCs w:val="22"/>
-        </w:rPr>
-        <w:t>OVA</w:t>
-      </w:r>
-      <w:r>
-        <w:rPr>
-          <w:sz w:val="22"/>
-          <w:szCs w:val="22"/>
-        </w:rPr>
-        <w:t xml:space="preserve"> (B).</w:t>
-      </w:r>
-      <w:r>
-        <w:rPr>
-          <w:sz w:val="22"/>
-          <w:szCs w:val="22"/>
-        </w:rPr>
-        <w:t xml:space="preserve"> </w:t>
-      </w:r>
-      <w:r>
-        <w:rPr>
-          <w:sz w:val="22"/>
-          <w:szCs w:val="22"/>
-        </w:rPr>
-        <w:t>*</w:t>
-      </w:r>
-      <w:proofErr w:type="gramStart"/>
-      <w:r>
-        <w:rPr>
-          <w:sz w:val="22"/>
-          <w:szCs w:val="22"/>
-        </w:rPr>
-        <w:t>indicates</w:t>
-      </w:r>
-      <w:proofErr w:type="gramEnd"/>
-      <w:r>
-        <w:rPr>
-          <w:sz w:val="22"/>
-          <w:szCs w:val="22"/>
-        </w:rPr>
-        <w:t xml:space="preserve"> p&lt;0.05 by </w:t>
+        <w:t xml:space="preserve">*indicates p&lt;0.05 by </w:t>
       </w:r>
       <w:r>
         <w:rPr>
@@ -22132,7 +21775,7 @@
 </file>
 
 <file path=word/comments.xml><?xml version="1.0" encoding="utf-8"?>
-<w:comments xmlns:wpc="http://schemas.microsoft.com/office/word/2010/wordprocessingCanvas" xmlns:mo="http://schemas.microsoft.com/office/mac/office/2008/main" xmlns:mc="http://schemas.openxmlformats.org/markup-compatibility/2006" xmlns:mv="urn:schemas-microsoft-com:mac:vml" xmlns:o="urn:schemas-microsoft-com:office:office" xmlns:r="http://schemas.openxmlformats.org/officeDocument/2006/relationships" xmlns:m="http://schemas.openxmlformats.org/officeDocument/2006/math" xmlns:v="urn:schemas-microsoft-com:vml" xmlns:wp14="http://schemas.microsoft.com/office/word/2010/wordprocessingDrawing" xmlns:wp="http://schemas.openxmlformats.org/drawingml/2006/wordprocessingDrawing" xmlns:w10="urn:schemas-microsoft-com:office:word" xmlns:w="http://schemas.openxmlformats.org/wordprocessingml/2006/main" xmlns:w14="http://schemas.microsoft.com/office/word/2010/wordml" xmlns:wpg="http://schemas.microsoft.com/office/word/2010/wordprocessingGroup" xmlns:wpi="http://schemas.microsoft.com/office/word/2010/wordprocessingInk" xmlns:wne="http://schemas.microsoft.com/office/word/2006/wordml" xmlns:wps="http://schemas.microsoft.com/office/word/2010/wordprocessingShape" mc:Ignorable="w14 wp14">
+<w:comments xmlns:wpc="http://schemas.microsoft.com/office/word/2010/wordprocessingCanvas" xmlns:mc="http://schemas.openxmlformats.org/markup-compatibility/2006" xmlns:o="urn:schemas-microsoft-com:office:office" xmlns:r="http://schemas.openxmlformats.org/officeDocument/2006/relationships" xmlns:m="http://schemas.openxmlformats.org/officeDocument/2006/math" xmlns:v="urn:schemas-microsoft-com:vml" xmlns:wp14="http://schemas.microsoft.com/office/word/2010/wordprocessingDrawing" xmlns:wp="http://schemas.openxmlformats.org/drawingml/2006/wordprocessingDrawing" xmlns:w10="urn:schemas-microsoft-com:office:word" xmlns:w="http://schemas.openxmlformats.org/wordprocessingml/2006/main" xmlns:w14="http://schemas.microsoft.com/office/word/2010/wordml" xmlns:w15="http://schemas.microsoft.com/office/word/2012/wordml" xmlns:wpg="http://schemas.microsoft.com/office/word/2010/wordprocessingGroup" xmlns:wpi="http://schemas.microsoft.com/office/word/2010/wordprocessingInk" xmlns:wne="http://schemas.microsoft.com/office/word/2006/wordml" xmlns:wps="http://schemas.microsoft.com/office/word/2010/wordprocessingShape" mc:Ignorable="w14 w15 wp14">
   <w:comment w:id="0" w:author="Stephenson, Erin" w:date="2015-11-13T16:30:00Z" w:initials="SE">
     <w:p>
       <w:pPr>
@@ -22197,7 +21840,7 @@
       </w:r>
     </w:p>
   </w:comment>
-  <w:comment w:id="7" w:author="Stephenson, Erin" w:date="2015-11-10T11:37:00Z" w:initials="SE">
+  <w:comment w:id="5" w:author="Stephenson, Erin" w:date="2015-11-10T11:37:00Z" w:initials="SE">
     <w:p>
       <w:pPr>
         <w:pStyle w:val="CommentText"/>
@@ -22208,17 +21851,12 @@
         </w:rPr>
         <w:annotationRef/>
       </w:r>
-      <w:proofErr w:type="spellStart"/>
-      <w:r>
-        <w:t>Steph</w:t>
-      </w:r>
-      <w:proofErr w:type="spellEnd"/>
-      <w:r>
-        <w:t xml:space="preserve"> or Sri, what anesthetic was used on the mice during the final tissue collection stage? We are required to describe what anesthetic was used and how the mice were euthanized. </w:t>
+      <w:r>
+        <w:t xml:space="preserve">Steph or Sri, what anesthetic was used on the mice during the final tissue collection stage? We are required to describe what anesthetic was used and how the mice were euthanized. </w:t>
       </w:r>
     </w:p>
   </w:comment>
-  <w:comment w:id="8" w:author="Stephenson, Erin" w:date="2015-12-03T14:42:00Z" w:initials="SE">
+  <w:comment w:id="6" w:author="Stephenson, Erin" w:date="2015-12-03T14:42:00Z" w:initials="SE">
     <w:p>
       <w:pPr>
         <w:pStyle w:val="CommentText"/>
@@ -22229,20 +21867,15 @@
         </w:rPr>
         <w:annotationRef/>
       </w:r>
-      <w:proofErr w:type="spellStart"/>
-      <w:r>
-        <w:t>Steph</w:t>
-      </w:r>
-      <w:proofErr w:type="spellEnd"/>
-      <w:r>
-        <w:t xml:space="preserve"> or Sri p</w:t>
+      <w:r>
+        <w:t>Steph or Sri p</w:t>
       </w:r>
       <w:r>
         <w:t>lease describe how the mice were killed</w:t>
       </w:r>
     </w:p>
   </w:comment>
-  <w:comment w:id="11" w:author="Stephenson, Erin" w:date="2015-11-13T16:51:00Z" w:initials="SE">
+  <w:comment w:id="7" w:author="Stephenson, Erin" w:date="2015-11-13T16:51:00Z" w:initials="SE">
     <w:p>
       <w:pPr>
         <w:pStyle w:val="CommentText"/>
@@ -22253,12 +21886,14 @@
         </w:rPr>
         <w:annotationRef/>
       </w:r>
+      <w:bookmarkStart w:id="8" w:name="_GoBack"/>
+      <w:bookmarkEnd w:id="8"/>
       <w:r>
         <w:t>I think we move very abruptly into the conclusion. We have room to add more to the discussion if anyone feels particularly strongly about it. Alternatively, we have the option of combining the results and discussion into one “Results and Discussion” section. Thoughts?</w:t>
       </w:r>
     </w:p>
   </w:comment>
-  <w:comment w:id="12" w:author="Stephenson, Erin" w:date="2015-11-13T16:58:00Z" w:initials="SE">
+  <w:comment w:id="9" w:author="Stephenson, Erin" w:date="2015-11-13T16:58:00Z" w:initials="SE">
     <w:p>
       <w:pPr>
         <w:pStyle w:val="CommentText"/>
@@ -22283,20 +21918,16 @@
   <w15:commentEx w15:paraId="149DFC45" w15:done="0"/>
   <w15:commentEx w15:paraId="41BCB50D" w15:done="0"/>
   <w15:commentEx w15:paraId="1239F165" w15:done="0"/>
-  <w15:commentEx w15:paraId="6CF015CC" w15:done="0"/>
-  <w15:commentEx w15:paraId="4C8D051E" w15:done="0"/>
   <w15:commentEx w15:paraId="37702912" w15:done="0"/>
   <w15:commentEx w15:paraId="4A86048B" w15:done="0"/>
   <w15:commentEx w15:paraId="7D409A41" w15:done="0"/>
   <w15:commentEx w15:paraId="50F70BA0" w15:done="0"/>
-  <w15:commentEx w15:paraId="34B392FD" w15:done="0"/>
-  <w15:commentEx w15:paraId="1DA5ADA4" w15:done="0"/>
 </w15:commentsEx>
 </file>
 
 <file path=word/numbering.xml><?xml version="1.0" encoding="utf-8"?>
-<w:numbering xmlns:wpc="http://schemas.microsoft.com/office/word/2010/wordprocessingCanvas" xmlns:mo="http://schemas.microsoft.com/office/mac/office/2008/main" xmlns:mc="http://schemas.openxmlformats.org/markup-compatibility/2006" xmlns:mv="urn:schemas-microsoft-com:mac:vml" xmlns:o="urn:schemas-microsoft-com:office:office" xmlns:r="http://schemas.openxmlformats.org/officeDocument/2006/relationships" xmlns:m="http://schemas.openxmlformats.org/officeDocument/2006/math" xmlns:v="urn:schemas-microsoft-com:vml" xmlns:wp14="http://schemas.microsoft.com/office/word/2010/wordprocessingDrawing" xmlns:wp="http://schemas.openxmlformats.org/drawingml/2006/wordprocessingDrawing" xmlns:w10="urn:schemas-microsoft-com:office:word" xmlns:w="http://schemas.openxmlformats.org/wordprocessingml/2006/main" xmlns:w14="http://schemas.microsoft.com/office/word/2010/wordml" xmlns:wpg="http://schemas.microsoft.com/office/word/2010/wordprocessingGroup" xmlns:wpi="http://schemas.microsoft.com/office/word/2010/wordprocessingInk" xmlns:wne="http://schemas.microsoft.com/office/word/2006/wordml" xmlns:wps="http://schemas.microsoft.com/office/word/2010/wordprocessingShape" mc:Ignorable="w14 wp14">
-  <w:abstractNum w:abstractNumId="0">
+<w:numbering xmlns:wpc="http://schemas.microsoft.com/office/word/2010/wordprocessingCanvas" xmlns:mc="http://schemas.openxmlformats.org/markup-compatibility/2006" xmlns:o="urn:schemas-microsoft-com:office:office" xmlns:r="http://schemas.openxmlformats.org/officeDocument/2006/relationships" xmlns:m="http://schemas.openxmlformats.org/officeDocument/2006/math" xmlns:v="urn:schemas-microsoft-com:vml" xmlns:wp14="http://schemas.microsoft.com/office/word/2010/wordprocessingDrawing" xmlns:wp="http://schemas.openxmlformats.org/drawingml/2006/wordprocessingDrawing" xmlns:w10="urn:schemas-microsoft-com:office:word" xmlns:w="http://schemas.openxmlformats.org/wordprocessingml/2006/main" xmlns:w14="http://schemas.microsoft.com/office/word/2010/wordml" xmlns:w15="http://schemas.microsoft.com/office/word/2012/wordml" xmlns:wpg="http://schemas.microsoft.com/office/word/2010/wordprocessingGroup" xmlns:wpi="http://schemas.microsoft.com/office/word/2010/wordprocessingInk" xmlns:wne="http://schemas.microsoft.com/office/word/2006/wordml" xmlns:wps="http://schemas.microsoft.com/office/word/2010/wordprocessingShape" mc:Ignorable="w14 w15 wp14">
+  <w:abstractNum w:abstractNumId="0" w15:restartNumberingAfterBreak="0">
     <w:nsid w:val="18024C15"/>
     <w:multiLevelType w:val="hybridMultilevel"/>
     <w:tmpl w:val="1D7A53E2"/>
@@ -22424,7 +22055,7 @@
 </file>
 
 <file path=word/styles.xml><?xml version="1.0" encoding="utf-8"?>
-<w:styles xmlns:mc="http://schemas.openxmlformats.org/markup-compatibility/2006" xmlns:r="http://schemas.openxmlformats.org/officeDocument/2006/relationships" xmlns:w="http://schemas.openxmlformats.org/wordprocessingml/2006/main" xmlns:w14="http://schemas.microsoft.com/office/word/2010/wordml" mc:Ignorable="w14">
+<w:styles xmlns:mc="http://schemas.openxmlformats.org/markup-compatibility/2006" xmlns:r="http://schemas.openxmlformats.org/officeDocument/2006/relationships" xmlns:w="http://schemas.openxmlformats.org/wordprocessingml/2006/main" xmlns:w14="http://schemas.microsoft.com/office/word/2010/wordml" xmlns:w15="http://schemas.microsoft.com/office/word/2012/wordml" mc:Ignorable="w14 w15">
   <w:docDefaults>
     <w:rPrDefault>
       <w:rPr>
@@ -22436,608 +22067,369 @@
     </w:rPrDefault>
     <w:pPrDefault/>
   </w:docDefaults>
-  <w:latentStyles w:defLockedState="0" w:defUIPriority="99" w:defSemiHidden="1" w:defUnhideWhenUsed="1" w:defQFormat="0" w:count="276">
-    <w:lsdException w:name="Normal" w:semiHidden="0" w:uiPriority="0" w:unhideWhenUsed="0" w:qFormat="1"/>
-    <w:lsdException w:name="heading 1" w:semiHidden="0" w:uiPriority="9" w:unhideWhenUsed="0" w:qFormat="1"/>
-    <w:lsdException w:name="heading 2" w:uiPriority="9" w:qFormat="1"/>
-    <w:lsdException w:name="heading 3" w:uiPriority="9" w:qFormat="1"/>
-    <w:lsdException w:name="heading 4" w:uiPriority="9" w:qFormat="1"/>
-    <w:lsdException w:name="heading 5" w:uiPriority="9" w:qFormat="1"/>
-    <w:lsdException w:name="heading 6" w:uiPriority="9" w:qFormat="1"/>
-    <w:lsdException w:name="heading 7" w:uiPriority="9" w:qFormat="1"/>
-    <w:lsdException w:name="heading 8" w:uiPriority="9" w:qFormat="1"/>
-    <w:lsdException w:name="heading 9" w:uiPriority="9" w:qFormat="1"/>
-    <w:lsdException w:name="toc 1" w:uiPriority="39"/>
-    <w:lsdException w:name="toc 2" w:uiPriority="39"/>
-    <w:lsdException w:name="toc 3" w:uiPriority="39"/>
-    <w:lsdException w:name="toc 4" w:uiPriority="39"/>
-    <w:lsdException w:name="toc 5" w:uiPriority="39"/>
-    <w:lsdException w:name="toc 6" w:uiPriority="39"/>
-    <w:lsdException w:name="toc 7" w:uiPriority="39"/>
-    <w:lsdException w:name="toc 8" w:uiPriority="39"/>
-    <w:lsdException w:name="toc 9" w:uiPriority="39"/>
-    <w:lsdException w:name="caption" w:uiPriority="35" w:qFormat="1"/>
-    <w:lsdException w:name="Title" w:semiHidden="0" w:uiPriority="10" w:unhideWhenUsed="0" w:qFormat="1"/>
-    <w:lsdException w:name="Default Paragraph Font" w:uiPriority="1"/>
-    <w:lsdException w:name="Subtitle" w:semiHidden="0" w:uiPriority="11" w:unhideWhenUsed="0" w:qFormat="1"/>
-    <w:lsdException w:name="Strong" w:semiHidden="0" w:uiPriority="22" w:unhideWhenUsed="0" w:qFormat="1"/>
-    <w:lsdException w:name="Emphasis" w:semiHidden="0" w:uiPriority="20" w:unhideWhenUsed="0" w:qFormat="1"/>
-    <w:lsdException w:name="Table Grid" w:semiHidden="0" w:uiPriority="59" w:unhideWhenUsed="0"/>
-    <w:lsdException w:name="Note Level 1" w:semiHidden="0" w:unhideWhenUsed="0"/>
-    <w:lsdException w:name="Note Level 2" w:semiHidden="0" w:unhideWhenUsed="0"/>
-    <w:lsdException w:name="Note Level 3" w:semiHidden="0" w:unhideWhenUsed="0"/>
-    <w:lsdException w:name="Note Level 4" w:semiHidden="0" w:unhideWhenUsed="0"/>
-    <w:lsdException w:name="Note Level 5" w:semiHidden="0" w:unhideWhenUsed="0"/>
-    <w:lsdException w:name="Note Level 6" w:semiHidden="0" w:unhideWhenUsed="0"/>
-    <w:lsdException w:name="Note Level 7" w:semiHidden="0" w:unhideWhenUsed="0"/>
-    <w:lsdException w:name="Note Level 8" w:semiHidden="0" w:unhideWhenUsed="0"/>
-    <w:lsdException w:name="Note Level 9" w:semiHidden="0" w:unhideWhenUsed="0"/>
-    <w:lsdException w:name="Placeholder Text" w:unhideWhenUsed="0"/>
-    <w:lsdException w:name="No Spacing" w:semiHidden="0" w:uiPriority="1" w:unhideWhenUsed="0" w:qFormat="1"/>
-    <w:lsdException w:name="Light Shading" w:semiHidden="0" w:uiPriority="60" w:unhideWhenUsed="0"/>
-    <w:lsdException w:name="Light List" w:semiHidden="0" w:uiPriority="61" w:unhideWhenUsed="0"/>
-    <w:lsdException w:name="Light Grid" w:semiHidden="0" w:uiPriority="62" w:unhideWhenUsed="0"/>
-    <w:lsdException w:name="Medium Shading 1" w:semiHidden="0" w:uiPriority="63" w:unhideWhenUsed="0"/>
-    <w:lsdException w:name="Medium Shading 2" w:semiHidden="0" w:uiPriority="64" w:unhideWhenUsed="0"/>
-    <w:lsdException w:name="Medium List 1" w:semiHidden="0" w:uiPriority="65" w:unhideWhenUsed="0"/>
-    <w:lsdException w:name="Medium List 2" w:semiHidden="0" w:uiPriority="66" w:unhideWhenUsed="0"/>
-    <w:lsdException w:name="Medium Grid 1" w:semiHidden="0" w:uiPriority="67" w:unhideWhenUsed="0"/>
-    <w:lsdException w:name="Medium Grid 2" w:semiHidden="0" w:uiPriority="68" w:unhideWhenUsed="0"/>
-    <w:lsdException w:name="Medium Grid 3" w:semiHidden="0" w:uiPriority="69" w:unhideWhenUsed="0"/>
-    <w:lsdException w:name="Dark List" w:semiHidden="0" w:uiPriority="70" w:unhideWhenUsed="0"/>
-    <w:lsdException w:name="Colorful Shading" w:semiHidden="0" w:uiPriority="71" w:unhideWhenUsed="0"/>
-    <w:lsdException w:name="Colorful List" w:semiHidden="0" w:uiPriority="72" w:unhideWhenUsed="0"/>
-    <w:lsdException w:name="Colorful Grid" w:semiHidden="0" w:uiPriority="73" w:unhideWhenUsed="0"/>
-    <w:lsdException w:name="Light Shading Accent 1" w:semiHidden="0" w:uiPriority="60" w:unhideWhenUsed="0"/>
-    <w:lsdException w:name="Light List Accent 1" w:semiHidden="0" w:uiPriority="61" w:unhideWhenUsed="0"/>
-    <w:lsdException w:name="Light Grid Accent 1" w:semiHidden="0" w:uiPriority="62" w:unhideWhenUsed="0"/>
-    <w:lsdException w:name="Medium Shading 1 Accent 1" w:semiHidden="0" w:uiPriority="63" w:unhideWhenUsed="0"/>
-    <w:lsdException w:name="Medium Shading 2 Accent 1" w:semiHidden="0" w:uiPriority="64" w:unhideWhenUsed="0"/>
-    <w:lsdException w:name="Medium List 1 Accent 1" w:semiHidden="0" w:uiPriority="65" w:unhideWhenUsed="0"/>
-    <w:lsdException w:name="Revision" w:unhideWhenUsed="0"/>
-    <w:lsdException w:name="List Paragraph" w:semiHidden="0" w:uiPriority="34" w:unhideWhenUsed="0" w:qFormat="1"/>
-    <w:lsdException w:name="Quote" w:semiHidden="0" w:uiPriority="29" w:unhideWhenUsed="0" w:qFormat="1"/>
-    <w:lsdException w:name="Intense Quote" w:semiHidden="0" w:uiPriority="30" w:unhideWhenUsed="0" w:qFormat="1"/>
-    <w:lsdException w:name="Medium List 2 Accent 1" w:semiHidden="0" w:uiPriority="66" w:unhideWhenUsed="0"/>
-    <w:lsdException w:name="Medium Grid 1 Accent 1" w:semiHidden="0" w:uiPriority="67" w:unhideWhenUsed="0"/>
-    <w:lsdException w:name="Medium Grid 2 Accent 1" w:semiHidden="0" w:uiPriority="68" w:unhideWhenUsed="0"/>
-    <w:lsdException w:name="Medium Grid 3 Accent 1" w:semiHidden="0" w:uiPriority="69" w:unhideWhenUsed="0"/>
-    <w:lsdException w:name="Dark List Accent 1" w:semiHidden="0" w:uiPriority="70" w:unhideWhenUsed="0"/>
-    <w:lsdException w:name="Colorful Shading Accent 1" w:semiHidden="0" w:uiPriority="71" w:unhideWhenUsed="0"/>
-    <w:lsdException w:name="Colorful List Accent 1" w:semiHidden="0" w:uiPriority="72" w:unhideWhenUsed="0"/>
-    <w:lsdException w:name="Colorful Grid Accent 1" w:semiHidden="0" w:uiPriority="73" w:unhideWhenUsed="0"/>
-    <w:lsdException w:name="Light Shading Accent 2" w:semiHidden="0" w:uiPriority="60" w:unhideWhenUsed="0"/>
-    <w:lsdException w:name="Light List Accent 2" w:semiHidden="0" w:uiPriority="61" w:unhideWhenUsed="0"/>
-    <w:lsdException w:name="Light Grid Accent 2" w:semiHidden="0" w:uiPriority="62" w:unhideWhenUsed="0"/>
-    <w:lsdException w:name="Medium Shading 1 Accent 2" w:semiHidden="0" w:uiPriority="63" w:unhideWhenUsed="0"/>
-    <w:lsdException w:name="Medium Shading 2 Accent 2" w:semiHidden="0" w:uiPriority="64" w:unhideWhenUsed="0"/>
-    <w:lsdException w:name="Medium List 1 Accent 2" w:semiHidden="0" w:uiPriority="65" w:unhideWhenUsed="0"/>
-    <w:lsdException w:name="Medium List 2 Accent 2" w:semiHidden="0" w:uiPriority="66" w:unhideWhenUsed="0"/>
-    <w:lsdException w:name="Medium Grid 1 Accent 2" w:semiHidden="0" w:uiPriority="67" w:unhideWhenUsed="0"/>
-    <w:lsdException w:name="Medium Grid 2 Accent 2" w:semiHidden="0" w:uiPriority="68" w:unhideWhenUsed="0"/>
-    <w:lsdException w:name="Medium Grid 3 Accent 2" w:semiHidden="0" w:uiPriority="69" w:unhideWhenUsed="0"/>
-    <w:lsdException w:name="Dark List Accent 2" w:semiHidden="0" w:uiPriority="70" w:unhideWhenUsed="0"/>
-    <w:lsdException w:name="Colorful Shading Accent 2" w:semiHidden="0" w:uiPriority="71" w:unhideWhenUsed="0"/>
-    <w:lsdException w:name="Colorful List Accent 2" w:semiHidden="0" w:uiPriority="72" w:unhideWhenUsed="0"/>
-    <w:lsdException w:name="Colorful Grid Accent 2" w:semiHidden="0" w:uiPriority="73" w:unhideWhenUsed="0"/>
-    <w:lsdException w:name="Light Shading Accent 3" w:semiHidden="0" w:uiPriority="60" w:unhideWhenUsed="0"/>
-    <w:lsdException w:name="Light List Accent 3" w:semiHidden="0" w:uiPriority="61" w:unhideWhenUsed="0"/>
-    <w:lsdException w:name="Light Grid Accent 3" w:semiHidden="0" w:uiPriority="62" w:unhideWhenUsed="0"/>
-    <w:lsdException w:name="Medium Shading 1 Accent 3" w:semiHidden="0" w:uiPriority="63" w:unhideWhenUsed="0"/>
-    <w:lsdException w:name="Medium Shading 2 Accent 3" w:semiHidden="0" w:uiPriority="64" w:unhideWhenUsed="0"/>
-    <w:lsdException w:name="Medium List 1 Accent 3" w:semiHidden="0" w:uiPriority="65" w:unhideWhenUsed="0"/>
-    <w:lsdException w:name="Medium List 2 Accent 3" w:semiHidden="0" w:uiPriority="66" w:unhideWhenUsed="0"/>
-    <w:lsdException w:name="Medium Grid 1 Accent 3" w:semiHidden="0" w:uiPriority="67" w:unhideWhenUsed="0"/>
-    <w:lsdException w:name="Medium Grid 2 Accent 3" w:semiHidden="0" w:uiPriority="68" w:unhideWhenUsed="0"/>
-    <w:lsdException w:name="Medium Grid 3 Accent 3" w:semiHidden="0" w:uiPriority="69" w:unhideWhenUsed="0"/>
-    <w:lsdException w:name="Dark List Accent 3" w:semiHidden="0" w:uiPriority="70" w:unhideWhenUsed="0"/>
-    <w:lsdException w:name="Colorful Shading Accent 3" w:semiHidden="0" w:uiPriority="71" w:unhideWhenUsed="0"/>
-    <w:lsdException w:name="Colorful List Accent 3" w:semiHidden="0" w:uiPriority="72" w:unhideWhenUsed="0"/>
-    <w:lsdException w:name="Colorful Grid Accent 3" w:semiHidden="0" w:uiPriority="73" w:unhideWhenUsed="0"/>
-    <w:lsdException w:name="Light Shading Accent 4" w:semiHidden="0" w:uiPriority="60" w:unhideWhenUsed="0"/>
-    <w:lsdException w:name="Light List Accent 4" w:semiHidden="0" w:uiPriority="61" w:unhideWhenUsed="0"/>
-    <w:lsdException w:name="Light Grid Accent 4" w:semiHidden="0" w:uiPriority="62" w:unhideWhenUsed="0"/>
-    <w:lsdException w:name="Medium Shading 1 Accent 4" w:semiHidden="0" w:uiPriority="63" w:unhideWhenUsed="0"/>
-    <w:lsdException w:name="Medium Shading 2 Accent 4" w:semiHidden="0" w:uiPriority="64" w:unhideWhenUsed="0"/>
-    <w:lsdException w:name="Medium List 1 Accent 4" w:semiHidden="0" w:uiPriority="65" w:unhideWhenUsed="0"/>
-    <w:lsdException w:name="Medium List 2 Accent 4" w:semiHidden="0" w:uiPriority="66" w:unhideWhenUsed="0"/>
-    <w:lsdException w:name="Medium Grid 1 Accent 4" w:semiHidden="0" w:uiPriority="67" w:unhideWhenUsed="0"/>
-    <w:lsdException w:name="Medium Grid 2 Accent 4" w:semiHidden="0" w:uiPriority="68" w:unhideWhenUsed="0"/>
-    <w:lsdException w:name="Medium Grid 3 Accent 4" w:semiHidden="0" w:uiPriority="69" w:unhideWhenUsed="0"/>
-    <w:lsdException w:name="Dark List Accent 4" w:semiHidden="0" w:uiPriority="70" w:unhideWhenUsed="0"/>
-    <w:lsdException w:name="Colorful Shading Accent 4" w:semiHidden="0" w:uiPriority="71" w:unhideWhenUsed="0"/>
-    <w:lsdException w:name="Colorful List Accent 4" w:semiHidden="0" w:uiPriority="72" w:unhideWhenUsed="0"/>
-    <w:lsdException w:name="Colorful Grid Accent 4" w:semiHidden="0" w:uiPriority="73" w:unhideWhenUsed="0"/>
-    <w:lsdException w:name="Light Shading Accent 5" w:semiHidden="0" w:uiPriority="60" w:unhideWhenUsed="0"/>
-    <w:lsdException w:name="Light List Accent 5" w:semiHidden="0" w:uiPriority="61" w:unhideWhenUsed="0"/>
-    <w:lsdException w:name="Light Grid Accent 5" w:semiHidden="0" w:uiPriority="62" w:unhideWhenUsed="0"/>
-    <w:lsdException w:name="Medium Shading 1 Accent 5" w:semiHidden="0" w:uiPriority="63" w:unhideWhenUsed="0"/>
-    <w:lsdException w:name="Medium Shading 2 Accent 5" w:semiHidden="0" w:uiPriority="64" w:unhideWhenUsed="0"/>
-    <w:lsdException w:name="Medium List 1 Accent 5" w:semiHidden="0" w:uiPriority="65" w:unhideWhenUsed="0"/>
-    <w:lsdException w:name="Medium List 2 Accent 5" w:semiHidden="0" w:uiPriority="66" w:unhideWhenUsed="0"/>
-    <w:lsdException w:name="Medium Grid 1 Accent 5" w:semiHidden="0" w:uiPriority="67" w:unhideWhenUsed="0"/>
-    <w:lsdException w:name="Medium Grid 2 Accent 5" w:semiHidden="0" w:uiPriority="68" w:unhideWhenUsed="0"/>
-    <w:lsdException w:name="Medium Grid 3 Accent 5" w:semiHidden="0" w:uiPriority="69" w:unhideWhenUsed="0"/>
-    <w:lsdException w:name="Dark List Accent 5" w:semiHidden="0" w:uiPriority="70" w:unhideWhenUsed="0"/>
-    <w:lsdException w:name="Colorful Shading Accent 5" w:semiHidden="0" w:uiPriority="71" w:unhideWhenUsed="0"/>
-    <w:lsdException w:name="Colorful List Accent 5" w:semiHidden="0" w:uiPriority="72" w:unhideWhenUsed="0"/>
-    <w:lsdException w:name="Colorful Grid Accent 5" w:semiHidden="0" w:uiPriority="73" w:unhideWhenUsed="0"/>
-    <w:lsdException w:name="Light Shading Accent 6" w:semiHidden="0" w:uiPriority="60" w:unhideWhenUsed="0"/>
-    <w:lsdException w:name="Light List Accent 6" w:semiHidden="0" w:uiPriority="61" w:unhideWhenUsed="0"/>
-    <w:lsdException w:name="Light Grid Accent 6" w:semiHidden="0" w:uiPriority="62" w:unhideWhenUsed="0"/>
-    <w:lsdException w:name="Medium Shading 1 Accent 6" w:semiHidden="0" w:uiPriority="63" w:unhideWhenUsed="0"/>
-    <w:lsdException w:name="Medium Shading 2 Accent 6" w:semiHidden="0" w:uiPriority="64" w:unhideWhenUsed="0"/>
-    <w:lsdException w:name="Medium List 1 Accent 6" w:semiHidden="0" w:uiPriority="65" w:unhideWhenUsed="0"/>
-    <w:lsdException w:name="Medium List 2 Accent 6" w:semiHidden="0" w:uiPriority="66" w:unhideWhenUsed="0"/>
-    <w:lsdException w:name="Medium Grid 1 Accent 6" w:semiHidden="0" w:uiPriority="67" w:unhideWhenUsed="0"/>
-    <w:lsdException w:name="Medium Grid 2 Accent 6" w:semiHidden="0" w:uiPriority="68" w:unhideWhenUsed="0"/>
-    <w:lsdException w:name="Medium Grid 3 Accent 6" w:semiHidden="0" w:uiPriority="69" w:unhideWhenUsed="0"/>
-    <w:lsdException w:name="Dark List Accent 6" w:semiHidden="0" w:uiPriority="70" w:unhideWhenUsed="0"/>
-    <w:lsdException w:name="Colorful Shading Accent 6" w:semiHidden="0" w:uiPriority="71" w:unhideWhenUsed="0"/>
-    <w:lsdException w:name="Colorful List Accent 6" w:semiHidden="0" w:uiPriority="72" w:unhideWhenUsed="0"/>
-    <w:lsdException w:name="Colorful Grid Accent 6" w:semiHidden="0" w:uiPriority="73" w:unhideWhenUsed="0"/>
-    <w:lsdException w:name="Subtle Emphasis" w:semiHidden="0" w:uiPriority="19" w:unhideWhenUsed="0" w:qFormat="1"/>
-    <w:lsdException w:name="Intense Emphasis" w:semiHidden="0" w:uiPriority="21" w:unhideWhenUsed="0" w:qFormat="1"/>
-    <w:lsdException w:name="Subtle Reference" w:semiHidden="0" w:uiPriority="31" w:unhideWhenUsed="0" w:qFormat="1"/>
-    <w:lsdException w:name="Intense Reference" w:semiHidden="0" w:uiPriority="32" w:unhideWhenUsed="0" w:qFormat="1"/>
-    <w:lsdException w:name="Book Title" w:semiHidden="0" w:uiPriority="33" w:unhideWhenUsed="0" w:qFormat="1"/>
-    <w:lsdException w:name="Bibliography" w:uiPriority="37"/>
-    <w:lsdException w:name="TOC Heading" w:uiPriority="39" w:qFormat="1"/>
-  </w:latentStyles>
-  <w:style w:type="paragraph" w:default="1" w:styleId="Normal">
-    <w:name w:val="Normal"/>
-    <w:qFormat/>
-  </w:style>
-  <w:style w:type="paragraph" w:styleId="Heading1">
-    <w:name w:val="heading 1"/>
-    <w:basedOn w:val="Normal"/>
-    <w:next w:val="Normal"/>
-    <w:link w:val="Heading1Char"/>
-    <w:uiPriority w:val="9"/>
-    <w:qFormat/>
-    <w:rsid w:val="007221E6"/>
-    <w:pPr>
-      <w:keepNext/>
-      <w:keepLines/>
-      <w:spacing w:before="480"/>
-      <w:outlineLvl w:val="0"/>
-    </w:pPr>
-    <w:rPr>
-      <w:rFonts w:asciiTheme="majorHAnsi" w:eastAsiaTheme="majorEastAsia" w:hAnsiTheme="majorHAnsi" w:cstheme="majorBidi"/>
-      <w:b/>
-      <w:bCs/>
-      <w:color w:val="345A8A" w:themeColor="accent1" w:themeShade="B5"/>
-      <w:sz w:val="32"/>
-      <w:szCs w:val="32"/>
-    </w:rPr>
-  </w:style>
-  <w:style w:type="paragraph" w:styleId="Heading2">
-    <w:name w:val="heading 2"/>
-    <w:basedOn w:val="Normal"/>
-    <w:next w:val="Normal"/>
-    <w:link w:val="Heading2Char"/>
-    <w:uiPriority w:val="9"/>
-    <w:unhideWhenUsed/>
-    <w:qFormat/>
-    <w:rsid w:val="00230B4A"/>
-    <w:pPr>
-      <w:keepNext/>
-      <w:keepLines/>
-      <w:spacing w:before="200"/>
-      <w:outlineLvl w:val="1"/>
-    </w:pPr>
-    <w:rPr>
-      <w:rFonts w:asciiTheme="majorHAnsi" w:eastAsiaTheme="majorEastAsia" w:hAnsiTheme="majorHAnsi" w:cstheme="majorBidi"/>
-      <w:b/>
-      <w:bCs/>
-      <w:color w:val="4F81BD" w:themeColor="accent1"/>
-      <w:sz w:val="26"/>
-      <w:szCs w:val="26"/>
-    </w:rPr>
-  </w:style>
-  <w:style w:type="character" w:default="1" w:styleId="DefaultParagraphFont">
-    <w:name w:val="Default Paragraph Font"/>
-    <w:uiPriority w:val="1"/>
-    <w:semiHidden/>
-    <w:unhideWhenUsed/>
-  </w:style>
-  <w:style w:type="table" w:default="1" w:styleId="TableNormal">
-    <w:name w:val="Normal Table"/>
-    <w:uiPriority w:val="99"/>
-    <w:semiHidden/>
-    <w:unhideWhenUsed/>
-    <w:tblPr>
-      <w:tblInd w:w="0" w:type="dxa"/>
-      <w:tblCellMar>
-        <w:top w:w="0" w:type="dxa"/>
-        <w:left w:w="108" w:type="dxa"/>
-        <w:bottom w:w="0" w:type="dxa"/>
-        <w:right w:w="108" w:type="dxa"/>
-      </w:tblCellMar>
-    </w:tblPr>
-  </w:style>
-  <w:style w:type="numbering" w:default="1" w:styleId="NoList">
-    <w:name w:val="No List"/>
-    <w:uiPriority w:val="99"/>
-    <w:semiHidden/>
-    <w:unhideWhenUsed/>
-  </w:style>
-  <w:style w:type="character" w:customStyle="1" w:styleId="Heading1Char">
-    <w:name w:val="Heading 1 Char"/>
-    <w:basedOn w:val="DefaultParagraphFont"/>
-    <w:link w:val="Heading1"/>
-    <w:uiPriority w:val="9"/>
-    <w:rsid w:val="007221E6"/>
-    <w:rPr>
-      <w:rFonts w:asciiTheme="majorHAnsi" w:eastAsiaTheme="majorEastAsia" w:hAnsiTheme="majorHAnsi" w:cstheme="majorBidi"/>
-      <w:b/>
-      <w:bCs/>
-      <w:color w:val="345A8A" w:themeColor="accent1" w:themeShade="B5"/>
-      <w:sz w:val="32"/>
-      <w:szCs w:val="32"/>
-    </w:rPr>
-  </w:style>
-  <w:style w:type="character" w:styleId="CommentReference">
-    <w:name w:val="annotation reference"/>
-    <w:basedOn w:val="DefaultParagraphFont"/>
-    <w:uiPriority w:val="99"/>
-    <w:semiHidden/>
-    <w:unhideWhenUsed/>
-    <w:rsid w:val="00532F5A"/>
-    <w:rPr>
-      <w:sz w:val="18"/>
-      <w:szCs w:val="18"/>
-    </w:rPr>
-  </w:style>
-  <w:style w:type="paragraph" w:styleId="CommentText">
-    <w:name w:val="annotation text"/>
-    <w:basedOn w:val="Normal"/>
-    <w:link w:val="CommentTextChar"/>
-    <w:uiPriority w:val="99"/>
-    <w:semiHidden/>
-    <w:unhideWhenUsed/>
-    <w:rsid w:val="00532F5A"/>
-  </w:style>
-  <w:style w:type="character" w:customStyle="1" w:styleId="CommentTextChar">
-    <w:name w:val="Comment Text Char"/>
-    <w:basedOn w:val="DefaultParagraphFont"/>
-    <w:link w:val="CommentText"/>
-    <w:uiPriority w:val="99"/>
-    <w:semiHidden/>
-    <w:rsid w:val="00532F5A"/>
-  </w:style>
-  <w:style w:type="paragraph" w:styleId="CommentSubject">
-    <w:name w:val="annotation subject"/>
-    <w:basedOn w:val="CommentText"/>
-    <w:next w:val="CommentText"/>
-    <w:link w:val="CommentSubjectChar"/>
-    <w:uiPriority w:val="99"/>
-    <w:semiHidden/>
-    <w:unhideWhenUsed/>
-    <w:rsid w:val="00532F5A"/>
-    <w:rPr>
-      <w:b/>
-      <w:bCs/>
-      <w:sz w:val="20"/>
-      <w:szCs w:val="20"/>
-    </w:rPr>
-  </w:style>
-  <w:style w:type="character" w:customStyle="1" w:styleId="CommentSubjectChar">
-    <w:name w:val="Comment Subject Char"/>
-    <w:basedOn w:val="CommentTextChar"/>
-    <w:link w:val="CommentSubject"/>
-    <w:uiPriority w:val="99"/>
-    <w:semiHidden/>
-    <w:rsid w:val="00532F5A"/>
-    <w:rPr>
-      <w:b/>
-      <w:bCs/>
-      <w:sz w:val="20"/>
-      <w:szCs w:val="20"/>
-    </w:rPr>
-  </w:style>
-  <w:style w:type="paragraph" w:styleId="BalloonText">
-    <w:name w:val="Balloon Text"/>
-    <w:basedOn w:val="Normal"/>
-    <w:link w:val="BalloonTextChar"/>
-    <w:uiPriority w:val="99"/>
-    <w:semiHidden/>
-    <w:unhideWhenUsed/>
-    <w:rsid w:val="00532F5A"/>
-    <w:rPr>
-      <w:rFonts w:ascii="Lucida Grande" w:hAnsi="Lucida Grande" w:cs="Lucida Grande"/>
-      <w:sz w:val="18"/>
-      <w:szCs w:val="18"/>
-    </w:rPr>
-  </w:style>
-  <w:style w:type="character" w:customStyle="1" w:styleId="BalloonTextChar">
-    <w:name w:val="Balloon Text Char"/>
-    <w:basedOn w:val="DefaultParagraphFont"/>
-    <w:link w:val="BalloonText"/>
-    <w:uiPriority w:val="99"/>
-    <w:semiHidden/>
-    <w:rsid w:val="00532F5A"/>
-    <w:rPr>
-      <w:rFonts w:ascii="Lucida Grande" w:hAnsi="Lucida Grande" w:cs="Lucida Grande"/>
-      <w:sz w:val="18"/>
-      <w:szCs w:val="18"/>
-    </w:rPr>
-  </w:style>
-  <w:style w:type="character" w:styleId="Hyperlink">
-    <w:name w:val="Hyperlink"/>
-    <w:basedOn w:val="DefaultParagraphFont"/>
-    <w:uiPriority w:val="99"/>
-    <w:unhideWhenUsed/>
-    <w:rsid w:val="00532F5A"/>
-    <w:rPr>
-      <w:color w:val="0000FF" w:themeColor="hyperlink"/>
-      <w:u w:val="single"/>
-    </w:rPr>
-  </w:style>
-  <w:style w:type="character" w:customStyle="1" w:styleId="Heading2Char">
-    <w:name w:val="Heading 2 Char"/>
-    <w:basedOn w:val="DefaultParagraphFont"/>
-    <w:link w:val="Heading2"/>
-    <w:uiPriority w:val="9"/>
-    <w:rsid w:val="00230B4A"/>
-    <w:rPr>
-      <w:rFonts w:asciiTheme="majorHAnsi" w:eastAsiaTheme="majorEastAsia" w:hAnsiTheme="majorHAnsi" w:cstheme="majorBidi"/>
-      <w:b/>
-      <w:bCs/>
-      <w:color w:val="4F81BD" w:themeColor="accent1"/>
-      <w:sz w:val="26"/>
-      <w:szCs w:val="26"/>
-    </w:rPr>
-  </w:style>
-  <w:style w:type="paragraph" w:styleId="NormalWeb">
-    <w:name w:val="Normal (Web)"/>
-    <w:basedOn w:val="Normal"/>
-    <w:uiPriority w:val="99"/>
-    <w:unhideWhenUsed/>
-    <w:rsid w:val="001B3EBF"/>
-    <w:pPr>
-      <w:spacing w:before="100" w:beforeAutospacing="1" w:after="100" w:afterAutospacing="1"/>
-    </w:pPr>
-    <w:rPr>
-      <w:rFonts w:ascii="Times" w:hAnsi="Times" w:cs="Times New Roman"/>
-      <w:sz w:val="20"/>
-      <w:szCs w:val="20"/>
-    </w:rPr>
-  </w:style>
-  <w:style w:type="paragraph" w:styleId="ListParagraph">
-    <w:name w:val="List Paragraph"/>
-    <w:basedOn w:val="Normal"/>
-    <w:uiPriority w:val="34"/>
-    <w:qFormat/>
-    <w:rsid w:val="007A42DE"/>
-    <w:pPr>
-      <w:ind w:left="720"/>
-      <w:contextualSpacing/>
-    </w:pPr>
-  </w:style>
-  <w:style w:type="character" w:customStyle="1" w:styleId="fm-citation-ids-label">
-    <w:name w:val="fm-citation-ids-label"/>
-    <w:basedOn w:val="DefaultParagraphFont"/>
-    <w:rsid w:val="0036482C"/>
-  </w:style>
-  <w:style w:type="character" w:customStyle="1" w:styleId="apple-converted-space">
-    <w:name w:val="apple-converted-space"/>
-    <w:basedOn w:val="DefaultParagraphFont"/>
-    <w:rsid w:val="0036482C"/>
-  </w:style>
-  <w:style w:type="paragraph" w:styleId="Revision">
-    <w:name w:val="Revision"/>
-    <w:hidden/>
-    <w:uiPriority w:val="99"/>
-    <w:semiHidden/>
-    <w:rsid w:val="00B0500E"/>
-  </w:style>
-  <w:style w:type="paragraph" w:customStyle="1" w:styleId="EndNoteBibliographyTitle">
-    <w:name w:val="EndNote Bibliography Title"/>
-    <w:basedOn w:val="Normal"/>
-    <w:link w:val="EndNoteBibliographyTitleChar"/>
-    <w:rsid w:val="005F76EB"/>
-    <w:pPr>
-      <w:jc w:val="center"/>
-    </w:pPr>
-    <w:rPr>
-      <w:rFonts w:ascii="Cambria" w:hAnsi="Cambria"/>
-      <w:noProof/>
-    </w:rPr>
-  </w:style>
-  <w:style w:type="character" w:customStyle="1" w:styleId="EndNoteBibliographyTitleChar">
-    <w:name w:val="EndNote Bibliography Title Char"/>
-    <w:basedOn w:val="DefaultParagraphFont"/>
-    <w:link w:val="EndNoteBibliographyTitle"/>
-    <w:rsid w:val="005F76EB"/>
-    <w:rPr>
-      <w:rFonts w:ascii="Cambria" w:hAnsi="Cambria"/>
-      <w:noProof/>
-    </w:rPr>
-  </w:style>
-  <w:style w:type="paragraph" w:customStyle="1" w:styleId="EndNoteBibliography">
-    <w:name w:val="EndNote Bibliography"/>
-    <w:basedOn w:val="Normal"/>
-    <w:link w:val="EndNoteBibliographyChar"/>
-    <w:rsid w:val="005F76EB"/>
-    <w:rPr>
-      <w:rFonts w:ascii="Cambria" w:hAnsi="Cambria"/>
-      <w:noProof/>
-    </w:rPr>
-  </w:style>
-  <w:style w:type="character" w:customStyle="1" w:styleId="EndNoteBibliographyChar">
-    <w:name w:val="EndNote Bibliography Char"/>
-    <w:basedOn w:val="DefaultParagraphFont"/>
-    <w:link w:val="EndNoteBibliography"/>
-    <w:rsid w:val="005F76EB"/>
-    <w:rPr>
-      <w:rFonts w:ascii="Cambria" w:hAnsi="Cambria"/>
-      <w:noProof/>
-    </w:rPr>
-  </w:style>
-</w:styles>
-</file>
-
-<file path=word/stylesWithEffects.xml><?xml version="1.0" encoding="utf-8"?>
-<w:styles xmlns:wpc="http://schemas.microsoft.com/office/word/2010/wordprocessingCanvas" xmlns:mo="http://schemas.microsoft.com/office/mac/office/2008/main" xmlns:mc="http://schemas.openxmlformats.org/markup-compatibility/2006" xmlns:mv="urn:schemas-microsoft-com:mac:vml" xmlns:o="urn:schemas-microsoft-com:office:office" xmlns:r="http://schemas.openxmlformats.org/officeDocument/2006/relationships" xmlns:m="http://schemas.openxmlformats.org/officeDocument/2006/math" xmlns:v="urn:schemas-microsoft-com:vml" xmlns:wp14="http://schemas.microsoft.com/office/word/2010/wordprocessingDrawing" xmlns:wp="http://schemas.openxmlformats.org/drawingml/2006/wordprocessingDrawing" xmlns:w10="urn:schemas-microsoft-com:office:word" xmlns:w="http://schemas.openxmlformats.org/wordprocessingml/2006/main" xmlns:w14="http://schemas.microsoft.com/office/word/2010/wordml" xmlns:wpg="http://schemas.microsoft.com/office/word/2010/wordprocessingGroup" xmlns:wpi="http://schemas.microsoft.com/office/word/2010/wordprocessingInk" xmlns:wne="http://schemas.microsoft.com/office/word/2006/wordml" xmlns:wps="http://schemas.microsoft.com/office/word/2010/wordprocessingShape" mc:Ignorable="w14 wp14">
-  <w:docDefaults>
-    <w:rPrDefault>
-      <w:rPr>
-        <w:rFonts w:asciiTheme="minorHAnsi" w:eastAsiaTheme="minorEastAsia" w:hAnsiTheme="minorHAnsi" w:cstheme="minorBidi"/>
-        <w:sz w:val="24"/>
-        <w:szCs w:val="24"/>
-        <w:lang w:val="en-US" w:eastAsia="en-US" w:bidi="ar-SA"/>
-      </w:rPr>
-    </w:rPrDefault>
-    <w:pPrDefault/>
-  </w:docDefaults>
-  <w:latentStyles w:defLockedState="0" w:defUIPriority="99" w:defSemiHidden="1" w:defUnhideWhenUsed="1" w:defQFormat="0" w:count="276">
-    <w:lsdException w:name="Normal" w:semiHidden="0" w:uiPriority="0" w:unhideWhenUsed="0" w:qFormat="1"/>
-    <w:lsdException w:name="heading 1" w:semiHidden="0" w:uiPriority="9" w:unhideWhenUsed="0" w:qFormat="1"/>
-    <w:lsdException w:name="heading 2" w:uiPriority="9" w:qFormat="1"/>
-    <w:lsdException w:name="heading 3" w:uiPriority="9" w:qFormat="1"/>
-    <w:lsdException w:name="heading 4" w:uiPriority="9" w:qFormat="1"/>
-    <w:lsdException w:name="heading 5" w:uiPriority="9" w:qFormat="1"/>
-    <w:lsdException w:name="heading 6" w:uiPriority="9" w:qFormat="1"/>
-    <w:lsdException w:name="heading 7" w:uiPriority="9" w:qFormat="1"/>
-    <w:lsdException w:name="heading 8" w:uiPriority="9" w:qFormat="1"/>
-    <w:lsdException w:name="heading 9" w:uiPriority="9" w:qFormat="1"/>
-    <w:lsdException w:name="toc 1" w:uiPriority="39"/>
-    <w:lsdException w:name="toc 2" w:uiPriority="39"/>
-    <w:lsdException w:name="toc 3" w:uiPriority="39"/>
-    <w:lsdException w:name="toc 4" w:uiPriority="39"/>
-    <w:lsdException w:name="toc 5" w:uiPriority="39"/>
-    <w:lsdException w:name="toc 6" w:uiPriority="39"/>
-    <w:lsdException w:name="toc 7" w:uiPriority="39"/>
-    <w:lsdException w:name="toc 8" w:uiPriority="39"/>
-    <w:lsdException w:name="toc 9" w:uiPriority="39"/>
-    <w:lsdException w:name="caption" w:uiPriority="35" w:qFormat="1"/>
-    <w:lsdException w:name="Title" w:semiHidden="0" w:uiPriority="10" w:unhideWhenUsed="0" w:qFormat="1"/>
-    <w:lsdException w:name="Default Paragraph Font" w:uiPriority="1"/>
-    <w:lsdException w:name="Subtitle" w:semiHidden="0" w:uiPriority="11" w:unhideWhenUsed="0" w:qFormat="1"/>
-    <w:lsdException w:name="Strong" w:semiHidden="0" w:uiPriority="22" w:unhideWhenUsed="0" w:qFormat="1"/>
-    <w:lsdException w:name="Emphasis" w:semiHidden="0" w:uiPriority="20" w:unhideWhenUsed="0" w:qFormat="1"/>
-    <w:lsdException w:name="Table Grid" w:semiHidden="0" w:uiPriority="59" w:unhideWhenUsed="0"/>
-    <w:lsdException w:name="Note Level 1" w:semiHidden="0" w:unhideWhenUsed="0"/>
-    <w:lsdException w:name="Note Level 2" w:semiHidden="0" w:unhideWhenUsed="0"/>
-    <w:lsdException w:name="Note Level 3" w:semiHidden="0" w:unhideWhenUsed="0"/>
-    <w:lsdException w:name="Note Level 4" w:semiHidden="0" w:unhideWhenUsed="0"/>
-    <w:lsdException w:name="Note Level 5" w:semiHidden="0" w:unhideWhenUsed="0"/>
-    <w:lsdException w:name="Note Level 6" w:semiHidden="0" w:unhideWhenUsed="0"/>
-    <w:lsdException w:name="Note Level 7" w:semiHidden="0" w:unhideWhenUsed="0"/>
-    <w:lsdException w:name="Note Level 8" w:semiHidden="0" w:unhideWhenUsed="0"/>
-    <w:lsdException w:name="Note Level 9" w:semiHidden="0" w:unhideWhenUsed="0"/>
-    <w:lsdException w:name="Placeholder Text" w:unhideWhenUsed="0"/>
-    <w:lsdException w:name="No Spacing" w:semiHidden="0" w:uiPriority="1" w:unhideWhenUsed="0" w:qFormat="1"/>
-    <w:lsdException w:name="Light Shading" w:semiHidden="0" w:uiPriority="60" w:unhideWhenUsed="0"/>
-    <w:lsdException w:name="Light List" w:semiHidden="0" w:uiPriority="61" w:unhideWhenUsed="0"/>
-    <w:lsdException w:name="Light Grid" w:semiHidden="0" w:uiPriority="62" w:unhideWhenUsed="0"/>
-    <w:lsdException w:name="Medium Shading 1" w:semiHidden="0" w:uiPriority="63" w:unhideWhenUsed="0"/>
-    <w:lsdException w:name="Medium Shading 2" w:semiHidden="0" w:uiPriority="64" w:unhideWhenUsed="0"/>
-    <w:lsdException w:name="Medium List 1" w:semiHidden="0" w:uiPriority="65" w:unhideWhenUsed="0"/>
-    <w:lsdException w:name="Medium List 2" w:semiHidden="0" w:uiPriority="66" w:unhideWhenUsed="0"/>
-    <w:lsdException w:name="Medium Grid 1" w:semiHidden="0" w:uiPriority="67" w:unhideWhenUsed="0"/>
-    <w:lsdException w:name="Medium Grid 2" w:semiHidden="0" w:uiPriority="68" w:unhideWhenUsed="0"/>
-    <w:lsdException w:name="Medium Grid 3" w:semiHidden="0" w:uiPriority="69" w:unhideWhenUsed="0"/>
-    <w:lsdException w:name="Dark List" w:semiHidden="0" w:uiPriority="70" w:unhideWhenUsed="0"/>
-    <w:lsdException w:name="Colorful Shading" w:semiHidden="0" w:uiPriority="71" w:unhideWhenUsed="0"/>
-    <w:lsdException w:name="Colorful List" w:semiHidden="0" w:uiPriority="72" w:unhideWhenUsed="0"/>
-    <w:lsdException w:name="Colorful Grid" w:semiHidden="0" w:uiPriority="73" w:unhideWhenUsed="0"/>
-    <w:lsdException w:name="Light Shading Accent 1" w:semiHidden="0" w:uiPriority="60" w:unhideWhenUsed="0"/>
-    <w:lsdException w:name="Light List Accent 1" w:semiHidden="0" w:uiPriority="61" w:unhideWhenUsed="0"/>
-    <w:lsdException w:name="Light Grid Accent 1" w:semiHidden="0" w:uiPriority="62" w:unhideWhenUsed="0"/>
-    <w:lsdException w:name="Medium Shading 1 Accent 1" w:semiHidden="0" w:uiPriority="63" w:unhideWhenUsed="0"/>
-    <w:lsdException w:name="Medium Shading 2 Accent 1" w:semiHidden="0" w:uiPriority="64" w:unhideWhenUsed="0"/>
-    <w:lsdException w:name="Medium List 1 Accent 1" w:semiHidden="0" w:uiPriority="65" w:unhideWhenUsed="0"/>
-    <w:lsdException w:name="Revision" w:unhideWhenUsed="0"/>
-    <w:lsdException w:name="List Paragraph" w:semiHidden="0" w:uiPriority="34" w:unhideWhenUsed="0" w:qFormat="1"/>
-    <w:lsdException w:name="Quote" w:semiHidden="0" w:uiPriority="29" w:unhideWhenUsed="0" w:qFormat="1"/>
-    <w:lsdException w:name="Intense Quote" w:semiHidden="0" w:uiPriority="30" w:unhideWhenUsed="0" w:qFormat="1"/>
-    <w:lsdException w:name="Medium List 2 Accent 1" w:semiHidden="0" w:uiPriority="66" w:unhideWhenUsed="0"/>
-    <w:lsdException w:name="Medium Grid 1 Accent 1" w:semiHidden="0" w:uiPriority="67" w:unhideWhenUsed="0"/>
-    <w:lsdException w:name="Medium Grid 2 Accent 1" w:semiHidden="0" w:uiPriority="68" w:unhideWhenUsed="0"/>
-    <w:lsdException w:name="Medium Grid 3 Accent 1" w:semiHidden="0" w:uiPriority="69" w:unhideWhenUsed="0"/>
-    <w:lsdException w:name="Dark List Accent 1" w:semiHidden="0" w:uiPriority="70" w:unhideWhenUsed="0"/>
-    <w:lsdException w:name="Colorful Shading Accent 1" w:semiHidden="0" w:uiPriority="71" w:unhideWhenUsed="0"/>
-    <w:lsdException w:name="Colorful List Accent 1" w:semiHidden="0" w:uiPriority="72" w:unhideWhenUsed="0"/>
-    <w:lsdException w:name="Colorful Grid Accent 1" w:semiHidden="0" w:uiPriority="73" w:unhideWhenUsed="0"/>
-    <w:lsdException w:name="Light Shading Accent 2" w:semiHidden="0" w:uiPriority="60" w:unhideWhenUsed="0"/>
-    <w:lsdException w:name="Light List Accent 2" w:semiHidden="0" w:uiPriority="61" w:unhideWhenUsed="0"/>
-    <w:lsdException w:name="Light Grid Accent 2" w:semiHidden="0" w:uiPriority="62" w:unhideWhenUsed="0"/>
-    <w:lsdException w:name="Medium Shading 1 Accent 2" w:semiHidden="0" w:uiPriority="63" w:unhideWhenUsed="0"/>
-    <w:lsdException w:name="Medium Shading 2 Accent 2" w:semiHidden="0" w:uiPriority="64" w:unhideWhenUsed="0"/>
-    <w:lsdException w:name="Medium List 1 Accent 2" w:semiHidden="0" w:uiPriority="65" w:unhideWhenUsed="0"/>
-    <w:lsdException w:name="Medium List 2 Accent 2" w:semiHidden="0" w:uiPriority="66" w:unhideWhenUsed="0"/>
-    <w:lsdException w:name="Medium Grid 1 Accent 2" w:semiHidden="0" w:uiPriority="67" w:unhideWhenUsed="0"/>
-    <w:lsdException w:name="Medium Grid 2 Accent 2" w:semiHidden="0" w:uiPriority="68" w:unhideWhenUsed="0"/>
-    <w:lsdException w:name="Medium Grid 3 Accent 2" w:semiHidden="0" w:uiPriority="69" w:unhideWhenUsed="0"/>
-    <w:lsdException w:name="Dark List Accent 2" w:semiHidden="0" w:uiPriority="70" w:unhideWhenUsed="0"/>
-    <w:lsdException w:name="Colorful Shading Accent 2" w:semiHidden="0" w:uiPriority="71" w:unhideWhenUsed="0"/>
-    <w:lsdException w:name="Colorful List Accent 2" w:semiHidden="0" w:uiPriority="72" w:unhideWhenUsed="0"/>
-    <w:lsdException w:name="Colorful Grid Accent 2" w:semiHidden="0" w:uiPriority="73" w:unhideWhenUsed="0"/>
-    <w:lsdException w:name="Light Shading Accent 3" w:semiHidden="0" w:uiPriority="60" w:unhideWhenUsed="0"/>
-    <w:lsdException w:name="Light List Accent 3" w:semiHidden="0" w:uiPriority="61" w:unhideWhenUsed="0"/>
-    <w:lsdException w:name="Light Grid Accent 3" w:semiHidden="0" w:uiPriority="62" w:unhideWhenUsed="0"/>
-    <w:lsdException w:name="Medium Shading 1 Accent 3" w:semiHidden="0" w:uiPriority="63" w:unhideWhenUsed="0"/>
-    <w:lsdException w:name="Medium Shading 2 Accent 3" w:semiHidden="0" w:uiPriority="64" w:unhideWhenUsed="0"/>
-    <w:lsdException w:name="Medium List 1 Accent 3" w:semiHidden="0" w:uiPriority="65" w:unhideWhenUsed="0"/>
-    <w:lsdException w:name="Medium List 2 Accent 3" w:semiHidden="0" w:uiPriority="66" w:unhideWhenUsed="0"/>
-    <w:lsdException w:name="Medium Grid 1 Accent 3" w:semiHidden="0" w:uiPriority="67" w:unhideWhenUsed="0"/>
-    <w:lsdException w:name="Medium Grid 2 Accent 3" w:semiHidden="0" w:uiPriority="68" w:unhideWhenUsed="0"/>
-    <w:lsdException w:name="Medium Grid 3 Accent 3" w:semiHidden="0" w:uiPriority="69" w:unhideWhenUsed="0"/>
-    <w:lsdException w:name="Dark List Accent 3" w:semiHidden="0" w:uiPriority="70" w:unhideWhenUsed="0"/>
-    <w:lsdException w:name="Colorful Shading Accent 3" w:semiHidden="0" w:uiPriority="71" w:unhideWhenUsed="0"/>
-    <w:lsdException w:name="Colorful List Accent 3" w:semiHidden="0" w:uiPriority="72" w:unhideWhenUsed="0"/>
-    <w:lsdException w:name="Colorful Grid Accent 3" w:semiHidden="0" w:uiPriority="73" w:unhideWhenUsed="0"/>
-    <w:lsdException w:name="Light Shading Accent 4" w:semiHidden="0" w:uiPriority="60" w:unhideWhenUsed="0"/>
-    <w:lsdException w:name="Light List Accent 4" w:semiHidden="0" w:uiPriority="61" w:unhideWhenUsed="0"/>
-    <w:lsdException w:name="Light Grid Accent 4" w:semiHidden="0" w:uiPriority="62" w:unhideWhenUsed="0"/>
-    <w:lsdException w:name="Medium Shading 1 Accent 4" w:semiHidden="0" w:uiPriority="63" w:unhideWhenUsed="0"/>
-    <w:lsdException w:name="Medium Shading 2 Accent 4" w:semiHidden="0" w:uiPriority="64" w:unhideWhenUsed="0"/>
-    <w:lsdException w:name="Medium List 1 Accent 4" w:semiHidden="0" w:uiPriority="65" w:unhideWhenUsed="0"/>
-    <w:lsdException w:name="Medium List 2 Accent 4" w:semiHidden="0" w:uiPriority="66" w:unhideWhenUsed="0"/>
-    <w:lsdException w:name="Medium Grid 1 Accent 4" w:semiHidden="0" w:uiPriority="67" w:unhideWhenUsed="0"/>
-    <w:lsdException w:name="Medium Grid 2 Accent 4" w:semiHidden="0" w:uiPriority="68" w:unhideWhenUsed="0"/>
-    <w:lsdException w:name="Medium Grid 3 Accent 4" w:semiHidden="0" w:uiPriority="69" w:unhideWhenUsed="0"/>
-    <w:lsdException w:name="Dark List Accent 4" w:semiHidden="0" w:uiPriority="70" w:unhideWhenUsed="0"/>
-    <w:lsdException w:name="Colorful Shading Accent 4" w:semiHidden="0" w:uiPriority="71" w:unhideWhenUsed="0"/>
-    <w:lsdException w:name="Colorful List Accent 4" w:semiHidden="0" w:uiPriority="72" w:unhideWhenUsed="0"/>
-    <w:lsdException w:name="Colorful Grid Accent 4" w:semiHidden="0" w:uiPriority="73" w:unhideWhenUsed="0"/>
-    <w:lsdException w:name="Light Shading Accent 5" w:semiHidden="0" w:uiPriority="60" w:unhideWhenUsed="0"/>
-    <w:lsdException w:name="Light List Accent 5" w:semiHidden="0" w:uiPriority="61" w:unhideWhenUsed="0"/>
-    <w:lsdException w:name="Light Grid Accent 5" w:semiHidden="0" w:uiPriority="62" w:unhideWhenUsed="0"/>
-    <w:lsdException w:name="Medium Shading 1 Accent 5" w:semiHidden="0" w:uiPriority="63" w:unhideWhenUsed="0"/>
-    <w:lsdException w:name="Medium Shading 2 Accent 5" w:semiHidden="0" w:uiPriority="64" w:unhideWhenUsed="0"/>
-    <w:lsdException w:name="Medium List 1 Accent 5" w:semiHidden="0" w:uiPriority="65" w:unhideWhenUsed="0"/>
-    <w:lsdException w:name="Medium List 2 Accent 5" w:semiHidden="0" w:uiPriority="66" w:unhideWhenUsed="0"/>
-    <w:lsdException w:name="Medium Grid 1 Accent 5" w:semiHidden="0" w:uiPriority="67" w:unhideWhenUsed="0"/>
-    <w:lsdException w:name="Medium Grid 2 Accent 5" w:semiHidden="0" w:uiPriority="68" w:unhideWhenUsed="0"/>
-    <w:lsdException w:name="Medium Grid 3 Accent 5" w:semiHidden="0" w:uiPriority="69" w:unhideWhenUsed="0"/>
-    <w:lsdException w:name="Dark List Accent 5" w:semiHidden="0" w:uiPriority="70" w:unhideWhenUsed="0"/>
-    <w:lsdException w:name="Colorful Shading Accent 5" w:semiHidden="0" w:uiPriority="71" w:unhideWhenUsed="0"/>
-    <w:lsdException w:name="Colorful List Accent 5" w:semiHidden="0" w:uiPriority="72" w:unhideWhenUsed="0"/>
-    <w:lsdException w:name="Colorful Grid Accent 5" w:semiHidden="0" w:uiPriority="73" w:unhideWhenUsed="0"/>
-    <w:lsdException w:name="Light Shading Accent 6" w:semiHidden="0" w:uiPriority="60" w:unhideWhenUsed="0"/>
-    <w:lsdException w:name="Light List Accent 6" w:semiHidden="0" w:uiPriority="61" w:unhideWhenUsed="0"/>
-    <w:lsdException w:name="Light Grid Accent 6" w:semiHidden="0" w:uiPriority="62" w:unhideWhenUsed="0"/>
-    <w:lsdException w:name="Medium Shading 1 Accent 6" w:semiHidden="0" w:uiPriority="63" w:unhideWhenUsed="0"/>
-    <w:lsdException w:name="Medium Shading 2 Accent 6" w:semiHidden="0" w:uiPriority="64" w:unhideWhenUsed="0"/>
-    <w:lsdException w:name="Medium List 1 Accent 6" w:semiHidden="0" w:uiPriority="65" w:unhideWhenUsed="0"/>
-    <w:lsdException w:name="Medium List 2 Accent 6" w:semiHidden="0" w:uiPriority="66" w:unhideWhenUsed="0"/>
-    <w:lsdException w:name="Medium Grid 1 Accent 6" w:semiHidden="0" w:uiPriority="67" w:unhideWhenUsed="0"/>
-    <w:lsdException w:name="Medium Grid 2 Accent 6" w:semiHidden="0" w:uiPriority="68" w:unhideWhenUsed="0"/>
-    <w:lsdException w:name="Medium Grid 3 Accent 6" w:semiHidden="0" w:uiPriority="69" w:unhideWhenUsed="0"/>
-    <w:lsdException w:name="Dark List Accent 6" w:semiHidden="0" w:uiPriority="70" w:unhideWhenUsed="0"/>
-    <w:lsdException w:name="Colorful Shading Accent 6" w:semiHidden="0" w:uiPriority="71" w:unhideWhenUsed="0"/>
-    <w:lsdException w:name="Colorful List Accent 6" w:semiHidden="0" w:uiPriority="72" w:unhideWhenUsed="0"/>
-    <w:lsdException w:name="Colorful Grid Accent 6" w:semiHidden="0" w:uiPriority="73" w:unhideWhenUsed="0"/>
-    <w:lsdException w:name="Subtle Emphasis" w:semiHidden="0" w:uiPriority="19" w:unhideWhenUsed="0" w:qFormat="1"/>
-    <w:lsdException w:name="Intense Emphasis" w:semiHidden="0" w:uiPriority="21" w:unhideWhenUsed="0" w:qFormat="1"/>
-    <w:lsdException w:name="Subtle Reference" w:semiHidden="0" w:uiPriority="31" w:unhideWhenUsed="0" w:qFormat="1"/>
-    <w:lsdException w:name="Intense Reference" w:semiHidden="0" w:uiPriority="32" w:unhideWhenUsed="0" w:qFormat="1"/>
-    <w:lsdException w:name="Book Title" w:semiHidden="0" w:uiPriority="33" w:unhideWhenUsed="0" w:qFormat="1"/>
-    <w:lsdException w:name="Bibliography" w:uiPriority="37"/>
-    <w:lsdException w:name="TOC Heading" w:uiPriority="39" w:qFormat="1"/>
+  <w:latentStyles w:defLockedState="0" w:defUIPriority="99" w:defSemiHidden="0" w:defUnhideWhenUsed="0" w:defQFormat="0" w:count="371">
+    <w:lsdException w:name="Normal" w:uiPriority="0" w:qFormat="1"/>
+    <w:lsdException w:name="heading 1" w:uiPriority="9" w:qFormat="1"/>
+    <w:lsdException w:name="heading 2" w:semiHidden="1" w:uiPriority="9" w:unhideWhenUsed="1" w:qFormat="1"/>
+    <w:lsdException w:name="heading 3" w:semiHidden="1" w:uiPriority="9" w:unhideWhenUsed="1" w:qFormat="1"/>
+    <w:lsdException w:name="heading 4" w:semiHidden="1" w:uiPriority="9" w:unhideWhenUsed="1" w:qFormat="1"/>
+    <w:lsdException w:name="heading 5" w:semiHidden="1" w:uiPriority="9" w:unhideWhenUsed="1" w:qFormat="1"/>
+    <w:lsdException w:name="heading 6" w:semiHidden="1" w:uiPriority="9" w:unhideWhenUsed="1" w:qFormat="1"/>
+    <w:lsdException w:name="heading 7" w:semiHidden="1" w:uiPriority="9" w:unhideWhenUsed="1" w:qFormat="1"/>
+    <w:lsdException w:name="heading 8" w:semiHidden="1" w:uiPriority="9" w:unhideWhenUsed="1" w:qFormat="1"/>
+    <w:lsdException w:name="heading 9" w:semiHidden="1" w:uiPriority="9" w:unhideWhenUsed="1" w:qFormat="1"/>
+    <w:lsdException w:name="index 1" w:semiHidden="1" w:unhideWhenUsed="1"/>
+    <w:lsdException w:name="index 2" w:semiHidden="1" w:unhideWhenUsed="1"/>
+    <w:lsdException w:name="index 3" w:semiHidden="1" w:unhideWhenUsed="1"/>
+    <w:lsdException w:name="index 4" w:semiHidden="1" w:unhideWhenUsed="1"/>
+    <w:lsdException w:name="index 5" w:semiHidden="1" w:unhideWhenUsed="1"/>
+    <w:lsdException w:name="index 6" w:semiHidden="1" w:unhideWhenUsed="1"/>
+    <w:lsdException w:name="index 7" w:semiHidden="1" w:unhideWhenUsed="1"/>
+    <w:lsdException w:name="index 8" w:semiHidden="1" w:unhideWhenUsed="1"/>
+    <w:lsdException w:name="index 9" w:semiHidden="1" w:unhideWhenUsed="1"/>
+    <w:lsdException w:name="toc 1" w:semiHidden="1" w:uiPriority="39" w:unhideWhenUsed="1"/>
+    <w:lsdException w:name="toc 2" w:semiHidden="1" w:uiPriority="39" w:unhideWhenUsed="1"/>
+    <w:lsdException w:name="toc 3" w:semiHidden="1" w:uiPriority="39" w:unhideWhenUsed="1"/>
+    <w:lsdException w:name="toc 4" w:semiHidden="1" w:uiPriority="39" w:unhideWhenUsed="1"/>
+    <w:lsdException w:name="toc 5" w:semiHidden="1" w:uiPriority="39" w:unhideWhenUsed="1"/>
+    <w:lsdException w:name="toc 6" w:semiHidden="1" w:uiPriority="39" w:unhideWhenUsed="1"/>
+    <w:lsdException w:name="toc 7" w:semiHidden="1" w:uiPriority="39" w:unhideWhenUsed="1"/>
+    <w:lsdException w:name="toc 8" w:semiHidden="1" w:uiPriority="39" w:unhideWhenUsed="1"/>
+    <w:lsdException w:name="toc 9" w:semiHidden="1" w:uiPriority="39" w:unhideWhenUsed="1"/>
+    <w:lsdException w:name="Normal Indent" w:semiHidden="1" w:unhideWhenUsed="1"/>
+    <w:lsdException w:name="footnote text" w:semiHidden="1" w:unhideWhenUsed="1"/>
+    <w:lsdException w:name="annotation text" w:semiHidden="1" w:unhideWhenUsed="1"/>
+    <w:lsdException w:name="header" w:semiHidden="1" w:unhideWhenUsed="1"/>
+    <w:lsdException w:name="footer" w:semiHidden="1" w:unhideWhenUsed="1"/>
+    <w:lsdException w:name="index heading" w:semiHidden="1" w:unhideWhenUsed="1"/>
+    <w:lsdException w:name="caption" w:semiHidden="1" w:uiPriority="35" w:unhideWhenUsed="1" w:qFormat="1"/>
+    <w:lsdException w:name="table of figures" w:semiHidden="1" w:unhideWhenUsed="1"/>
+    <w:lsdException w:name="envelope address" w:semiHidden="1" w:unhideWhenUsed="1"/>
+    <w:lsdException w:name="envelope return" w:semiHidden="1" w:unhideWhenUsed="1"/>
+    <w:lsdException w:name="footnote reference" w:semiHidden="1" w:unhideWhenUsed="1"/>
+    <w:lsdException w:name="annotation reference" w:semiHidden="1" w:unhideWhenUsed="1"/>
+    <w:lsdException w:name="line number" w:semiHidden="1" w:unhideWhenUsed="1"/>
+    <w:lsdException w:name="page number" w:semiHidden="1" w:unhideWhenUsed="1"/>
+    <w:lsdException w:name="endnote reference" w:semiHidden="1" w:unhideWhenUsed="1"/>
+    <w:lsdException w:name="endnote text" w:semiHidden="1" w:unhideWhenUsed="1"/>
+    <w:lsdException w:name="table of authorities" w:semiHidden="1" w:unhideWhenUsed="1"/>
+    <w:lsdException w:name="macro" w:semiHidden="1" w:unhideWhenUsed="1"/>
+    <w:lsdException w:name="toa heading" w:semiHidden="1" w:unhideWhenUsed="1"/>
+    <w:lsdException w:name="List" w:semiHidden="1" w:unhideWhenUsed="1"/>
+    <w:lsdException w:name="List Bullet" w:semiHidden="1" w:unhideWhenUsed="1"/>
+    <w:lsdException w:name="List Number" w:semiHidden="1" w:unhideWhenUsed="1"/>
+    <w:lsdException w:name="List 2" w:semiHidden="1" w:unhideWhenUsed="1"/>
+    <w:lsdException w:name="List 3" w:semiHidden="1" w:unhideWhenUsed="1"/>
+    <w:lsdException w:name="List 4" w:semiHidden="1" w:unhideWhenUsed="1"/>
+    <w:lsdException w:name="List 5" w:semiHidden="1" w:unhideWhenUsed="1"/>
+    <w:lsdException w:name="List Bullet 2" w:semiHidden="1" w:unhideWhenUsed="1"/>
+    <w:lsdException w:name="List Bullet 3" w:semiHidden="1" w:unhideWhenUsed="1"/>
+    <w:lsdException w:name="List Bullet 4" w:semiHidden="1" w:unhideWhenUsed="1"/>
+    <w:lsdException w:name="List Bullet 5" w:semiHidden="1" w:unhideWhenUsed="1"/>
+    <w:lsdException w:name="List Number 2" w:semiHidden="1" w:unhideWhenUsed="1"/>
+    <w:lsdException w:name="List Number 3" w:semiHidden="1" w:unhideWhenUsed="1"/>
+    <w:lsdException w:name="List Number 4" w:semiHidden="1" w:unhideWhenUsed="1"/>
+    <w:lsdException w:name="List Number 5" w:semiHidden="1" w:unhideWhenUsed="1"/>
+    <w:lsdException w:name="Title" w:uiPriority="10" w:qFormat="1"/>
+    <w:lsdException w:name="Closing" w:semiHidden="1" w:unhideWhenUsed="1"/>
+    <w:lsdException w:name="Signature" w:semiHidden="1" w:unhideWhenUsed="1"/>
+    <w:lsdException w:name="Default Paragraph Font" w:semiHidden="1" w:uiPriority="1" w:unhideWhenUsed="1"/>
+    <w:lsdException w:name="Body Text" w:semiHidden="1" w:unhideWhenUsed="1"/>
+    <w:lsdException w:name="Body Text Indent" w:semiHidden="1" w:unhideWhenUsed="1"/>
+    <w:lsdException w:name="List Continue" w:semiHidden="1" w:unhideWhenUsed="1"/>
+    <w:lsdException w:name="List Continue 2" w:semiHidden="1" w:unhideWhenUsed="1"/>
+    <w:lsdException w:name="List Continue 3" w:semiHidden="1" w:unhideWhenUsed="1"/>
+    <w:lsdException w:name="List Continue 4" w:semiHidden="1" w:unhideWhenUsed="1"/>
+    <w:lsdException w:name="List Continue 5" w:semiHidden="1" w:unhideWhenUsed="1"/>
+    <w:lsdException w:name="Message Header" w:semiHidden="1" w:unhideWhenUsed="1"/>
+    <w:lsdException w:name="Subtitle" w:uiPriority="11" w:qFormat="1"/>
+    <w:lsdException w:name="Salutation" w:semiHidden="1" w:unhideWhenUsed="1"/>
+    <w:lsdException w:name="Date" w:semiHidden="1" w:unhideWhenUsed="1"/>
+    <w:lsdException w:name="Body Text First Indent" w:semiHidden="1" w:unhideWhenUsed="1"/>
+    <w:lsdException w:name="Body Text First Indent 2" w:semiHidden="1" w:unhideWhenUsed="1"/>
+    <w:lsdException w:name="Note Heading" w:semiHidden="1" w:unhideWhenUsed="1"/>
+    <w:lsdException w:name="Body Text 2" w:semiHidden="1" w:unhideWhenUsed="1"/>
+    <w:lsdException w:name="Body Text 3" w:semiHidden="1" w:unhideWhenUsed="1"/>
+    <w:lsdException w:name="Body Text Indent 2" w:semiHidden="1" w:unhideWhenUsed="1"/>
+    <w:lsdException w:name="Body Text Indent 3" w:semiHidden="1" w:unhideWhenUsed="1"/>
+    <w:lsdException w:name="Block Text" w:semiHidden="1" w:unhideWhenUsed="1"/>
+    <w:lsdException w:name="Hyperlink" w:semiHidden="1" w:unhideWhenUsed="1"/>
+    <w:lsdException w:name="FollowedHyperlink" w:semiHidden="1" w:unhideWhenUsed="1"/>
+    <w:lsdException w:name="Strong" w:uiPriority="22" w:qFormat="1"/>
+    <w:lsdException w:name="Emphasis" w:uiPriority="20" w:qFormat="1"/>
+    <w:lsdException w:name="Document Map" w:semiHidden="1" w:unhideWhenUsed="1"/>
+    <w:lsdException w:name="Plain Text" w:semiHidden="1" w:unhideWhenUsed="1"/>
+    <w:lsdException w:name="E-mail Signature" w:semiHidden="1" w:unhideWhenUsed="1"/>
+    <w:lsdException w:name="HTML Top of Form" w:semiHidden="1" w:unhideWhenUsed="1"/>
+    <w:lsdException w:name="HTML Bottom of Form" w:semiHidden="1" w:unhideWhenUsed="1"/>
+    <w:lsdException w:name="Normal (Web)" w:semiHidden="1" w:unhideWhenUsed="1"/>
+    <w:lsdException w:name="HTML Acronym" w:semiHidden="1" w:unhideWhenUsed="1"/>
+    <w:lsdException w:name="HTML Address" w:semiHidden="1" w:unhideWhenUsed="1"/>
+    <w:lsdException w:name="HTML Cite" w:semiHidden="1" w:unhideWhenUsed="1"/>
+    <w:lsdException w:name="HTML Code" w:semiHidden="1" w:unhideWhenUsed="1"/>
+    <w:lsdException w:name="HTML Definition" w:semiHidden="1" w:unhideWhenUsed="1"/>
+    <w:lsdException w:name="HTML Keyboard" w:semiHidden="1" w:unhideWhenUsed="1"/>
+    <w:lsdException w:name="HTML Preformatted" w:semiHidden="1" w:unhideWhenUsed="1"/>
+    <w:lsdException w:name="HTML Sample" w:semiHidden="1" w:unhideWhenUsed="1"/>
+    <w:lsdException w:name="HTML Typewriter" w:semiHidden="1" w:unhideWhenUsed="1"/>
+    <w:lsdException w:name="HTML Variable" w:semiHidden="1" w:unhideWhenUsed="1"/>
+    <w:lsdException w:name="Normal Table" w:semiHidden="1" w:unhideWhenUsed="1"/>
+    <w:lsdException w:name="annotation subject" w:semiHidden="1" w:unhideWhenUsed="1"/>
+    <w:lsdException w:name="No List" w:semiHidden="1" w:unhideWhenUsed="1"/>
+    <w:lsdException w:name="Outline List 1" w:semiHidden="1" w:unhideWhenUsed="1"/>
+    <w:lsdException w:name="Outline List 2" w:semiHidden="1" w:unhideWhenUsed="1"/>
+    <w:lsdException w:name="Outline List 3" w:semiHidden="1" w:unhideWhenUsed="1"/>
+    <w:lsdException w:name="Table Simple 1" w:semiHidden="1" w:unhideWhenUsed="1"/>
+    <w:lsdException w:name="Table Simple 2" w:semiHidden="1" w:unhideWhenUsed="1"/>
+    <w:lsdException w:name="Table Simple 3" w:semiHidden="1" w:unhideWhenUsed="1"/>
+    <w:lsdException w:name="Table Classic 1" w:semiHidden="1" w:unhideWhenUsed="1"/>
+    <w:lsdException w:name="Table Classic 2" w:semiHidden="1" w:unhideWhenUsed="1"/>
+    <w:lsdException w:name="Table Classic 3" w:semiHidden="1" w:unhideWhenUsed="1"/>
+    <w:lsdException w:name="Table Classic 4" w:semiHidden="1" w:unhideWhenUsed="1"/>
+    <w:lsdException w:name="Table Colorful 1" w:semiHidden="1" w:unhideWhenUsed="1"/>
+    <w:lsdException w:name="Table Colorful 2" w:semiHidden="1" w:unhideWhenUsed="1"/>
+    <w:lsdException w:name="Table Colorful 3" w:semiHidden="1" w:unhideWhenUsed="1"/>
+    <w:lsdException w:name="Table Columns 1" w:semiHidden="1" w:unhideWhenUsed="1"/>
+    <w:lsdException w:name="Table Columns 2" w:semiHidden="1" w:unhideWhenUsed="1"/>
+    <w:lsdException w:name="Table Columns 3" w:semiHidden="1" w:unhideWhenUsed="1"/>
+    <w:lsdException w:name="Table Columns 4" w:semiHidden="1" w:unhideWhenUsed="1"/>
+    <w:lsdException w:name="Table Columns 5" w:semiHidden="1" w:unhideWhenUsed="1"/>
+    <w:lsdException w:name="Table Grid 1" w:semiHidden="1" w:unhideWhenUsed="1"/>
+    <w:lsdException w:name="Table Grid 2" w:semiHidden="1" w:unhideWhenUsed="1"/>
+    <w:lsdException w:name="Table Grid 3" w:semiHidden="1" w:unhideWhenUsed="1"/>
+    <w:lsdException w:name="Table Grid 4" w:semiHidden="1" w:unhideWhenUsed="1"/>
+    <w:lsdException w:name="Table Grid 5" w:semiHidden="1" w:unhideWhenUsed="1"/>
+    <w:lsdException w:name="Table Grid 6" w:semiHidden="1" w:unhideWhenUsed="1"/>
+    <w:lsdException w:name="Table Grid 7" w:semiHidden="1" w:unhideWhenUsed="1"/>
+    <w:lsdException w:name="Table Grid 8" w:semiHidden="1" w:unhideWhenUsed="1"/>
+    <w:lsdException w:name="Table List 1" w:semiHidden="1" w:unhideWhenUsed="1"/>
+    <w:lsdException w:name="Table List 2" w:semiHidden="1" w:unhideWhenUsed="1"/>
+    <w:lsdException w:name="Table List 3" w:semiHidden="1" w:unhideWhenUsed="1"/>
+    <w:lsdException w:name="Table List 4" w:semiHidden="1" w:unhideWhenUsed="1"/>
+    <w:lsdException w:name="Table List 5" w:semiHidden="1" w:unhideWhenUsed="1"/>
+    <w:lsdException w:name="Table List 6" w:semiHidden="1" w:unhideWhenUsed="1"/>
+    <w:lsdException w:name="Table List 7" w:semiHidden="1" w:unhideWhenUsed="1"/>
+    <w:lsdException w:name="Table List 8" w:semiHidden="1" w:unhideWhenUsed="1"/>
+    <w:lsdException w:name="Table 3D effects 1" w:semiHidden="1" w:unhideWhenUsed="1"/>
+    <w:lsdException w:name="Table 3D effects 2" w:semiHidden="1" w:unhideWhenUsed="1"/>
+    <w:lsdException w:name="Table 3D effects 3" w:semiHidden="1" w:unhideWhenUsed="1"/>
+    <w:lsdException w:name="Table Contemporary" w:semiHidden="1" w:unhideWhenUsed="1"/>
+    <w:lsdException w:name="Table Elegant" w:semiHidden="1" w:unhideWhenUsed="1"/>
+    <w:lsdException w:name="Table Professional" w:semiHidden="1" w:unhideWhenUsed="1"/>
+    <w:lsdException w:name="Table Subtle 1" w:semiHidden="1" w:unhideWhenUsed="1"/>
+    <w:lsdException w:name="Table Subtle 2" w:semiHidden="1" w:unhideWhenUsed="1"/>
+    <w:lsdException w:name="Table Web 1" w:semiHidden="1" w:unhideWhenUsed="1"/>
+    <w:lsdException w:name="Table Web 2" w:semiHidden="1" w:unhideWhenUsed="1"/>
+    <w:lsdException w:name="Table Web 3" w:semiHidden="1" w:unhideWhenUsed="1"/>
+    <w:lsdException w:name="Balloon Text" w:semiHidden="1" w:unhideWhenUsed="1"/>
+    <w:lsdException w:name="Table Grid" w:uiPriority="59"/>
+    <w:lsdException w:name="Table Theme" w:semiHidden="1" w:unhideWhenUsed="1"/>
+    <w:lsdException w:name="Placeholder Text" w:semiHidden="1"/>
+    <w:lsdException w:name="No Spacing" w:uiPriority="1" w:qFormat="1"/>
+    <w:lsdException w:name="Light Shading" w:uiPriority="60"/>
+    <w:lsdException w:name="Light List" w:uiPriority="61"/>
+    <w:lsdException w:name="Light Grid" w:uiPriority="62"/>
+    <w:lsdException w:name="Medium Shading 1" w:uiPriority="63"/>
+    <w:lsdException w:name="Medium Shading 2" w:uiPriority="64"/>
+    <w:lsdException w:name="Medium List 1" w:uiPriority="65"/>
+    <w:lsdException w:name="Medium List 2" w:uiPriority="66"/>
+    <w:lsdException w:name="Medium Grid 1" w:uiPriority="67"/>
+    <w:lsdException w:name="Medium Grid 2" w:uiPriority="68"/>
+    <w:lsdException w:name="Medium Grid 3" w:uiPriority="69"/>
+    <w:lsdException w:name="Dark List" w:uiPriority="70"/>
+    <w:lsdException w:name="Colorful Shading" w:uiPriority="71"/>
+    <w:lsdException w:name="Colorful List" w:uiPriority="72"/>
+    <w:lsdException w:name="Colorful Grid" w:uiPriority="73"/>
+    <w:lsdException w:name="Light Shading Accent 1" w:uiPriority="60"/>
+    <w:lsdException w:name="Light List Accent 1" w:uiPriority="61"/>
+    <w:lsdException w:name="Light Grid Accent 1" w:uiPriority="62"/>
+    <w:lsdException w:name="Medium Shading 1 Accent 1" w:uiPriority="63"/>
+    <w:lsdException w:name="Medium Shading 2 Accent 1" w:uiPriority="64"/>
+    <w:lsdException w:name="Medium List 1 Accent 1" w:uiPriority="65"/>
+    <w:lsdException w:name="Revision" w:semiHidden="1"/>
+    <w:lsdException w:name="List Paragraph" w:uiPriority="34" w:qFormat="1"/>
+    <w:lsdException w:name="Quote" w:uiPriority="29" w:qFormat="1"/>
+    <w:lsdException w:name="Intense Quote" w:uiPriority="30" w:qFormat="1"/>
+    <w:lsdException w:name="Medium List 2 Accent 1" w:uiPriority="66"/>
+    <w:lsdException w:name="Medium Grid 1 Accent 1" w:uiPriority="67"/>
+    <w:lsdException w:name="Medium Grid 2 Accent 1" w:uiPriority="68"/>
+    <w:lsdException w:name="Medium Grid 3 Accent 1" w:uiPriority="69"/>
+    <w:lsdException w:name="Dark List Accent 1" w:uiPriority="70"/>
+    <w:lsdException w:name="Colorful Shading Accent 1" w:uiPriority="71"/>
+    <w:lsdException w:name="Colorful List Accent 1" w:uiPriority="72"/>
+    <w:lsdException w:name="Colorful Grid Accent 1" w:uiPriority="73"/>
+    <w:lsdException w:name="Light Shading Accent 2" w:uiPriority="60"/>
+    <w:lsdException w:name="Light List Accent 2" w:uiPriority="61"/>
+    <w:lsdException w:name="Light Grid Accent 2" w:uiPriority="62"/>
+    <w:lsdException w:name="Medium Shading 1 Accent 2" w:uiPriority="63"/>
+    <w:lsdException w:name="Medium Shading 2 Accent 2" w:uiPriority="64"/>
+    <w:lsdException w:name="Medium List 1 Accent 2" w:uiPriority="65"/>
+    <w:lsdException w:name="Medium List 2 Accent 2" w:uiPriority="66"/>
+    <w:lsdException w:name="Medium Grid 1 Accent 2" w:uiPriority="67"/>
+    <w:lsdException w:name="Medium Grid 2 Accent 2" w:uiPriority="68"/>
+    <w:lsdException w:name="Medium Grid 3 Accent 2" w:uiPriority="69"/>
+    <w:lsdException w:name="Dark List Accent 2" w:uiPriority="70"/>
+    <w:lsdException w:name="Colorful Shading Accent 2" w:uiPriority="71"/>
+    <w:lsdException w:name="Colorful List Accent 2" w:uiPriority="72"/>
+    <w:lsdException w:name="Colorful Grid Accent 2" w:uiPriority="73"/>
+    <w:lsdException w:name="Light Shading Accent 3" w:uiPriority="60"/>
+    <w:lsdException w:name="Light List Accent 3" w:uiPriority="61"/>
+    <w:lsdException w:name="Light Grid Accent 3" w:uiPriority="62"/>
+    <w:lsdException w:name="Medium Shading 1 Accent 3" w:uiPriority="63"/>
+    <w:lsdException w:name="Medium Shading 2 Accent 3" w:uiPriority="64"/>
+    <w:lsdException w:name="Medium List 1 Accent 3" w:uiPriority="65"/>
+    <w:lsdException w:name="Medium List 2 Accent 3" w:uiPriority="66"/>
+    <w:lsdException w:name="Medium Grid 1 Accent 3" w:uiPriority="67"/>
+    <w:lsdException w:name="Medium Grid 2 Accent 3" w:uiPriority="68"/>
+    <w:lsdException w:name="Medium Grid 3 Accent 3" w:uiPriority="69"/>
+    <w:lsdException w:name="Dark List Accent 3" w:uiPriority="70"/>
+    <w:lsdException w:name="Colorful Shading Accent 3" w:uiPriority="71"/>
+    <w:lsdException w:name="Colorful List Accent 3" w:uiPriority="72"/>
+    <w:lsdException w:name="Colorful Grid Accent 3" w:uiPriority="73"/>
+    <w:lsdException w:name="Light Shading Accent 4" w:uiPriority="60"/>
+    <w:lsdException w:name="Light List Accent 4" w:uiPriority="61"/>
+    <w:lsdException w:name="Light Grid Accent 4" w:uiPriority="62"/>
+    <w:lsdException w:name="Medium Shading 1 Accent 4" w:uiPriority="63"/>
+    <w:lsdException w:name="Medium Shading 2 Accent 4" w:uiPriority="64"/>
+    <w:lsdException w:name="Medium List 1 Accent 4" w:uiPriority="65"/>
+    <w:lsdException w:name="Medium List 2 Accent 4" w:uiPriority="66"/>
+    <w:lsdException w:name="Medium Grid 1 Accent 4" w:uiPriority="67"/>
+    <w:lsdException w:name="Medium Grid 2 Accent 4" w:uiPriority="68"/>
+    <w:lsdException w:name="Medium Grid 3 Accent 4" w:uiPriority="69"/>
+    <w:lsdException w:name="Dark List Accent 4" w:uiPriority="70"/>
+    <w:lsdException w:name="Colorful Shading Accent 4" w:uiPriority="71"/>
+    <w:lsdException w:name="Colorful List Accent 4" w:uiPriority="72"/>
+    <w:lsdException w:name="Colorful Grid Accent 4" w:uiPriority="73"/>
+    <w:lsdException w:name="Light Shading Accent 5" w:uiPriority="60"/>
+    <w:lsdException w:name="Light List Accent 5" w:uiPriority="61"/>
+    <w:lsdException w:name="Light Grid Accent 5" w:uiPriority="62"/>
+    <w:lsdException w:name="Medium Shading 1 Accent 5" w:uiPriority="63"/>
+    <w:lsdException w:name="Medium Shading 2 Accent 5" w:uiPriority="64"/>
+    <w:lsdException w:name="Medium List 1 Accent 5" w:uiPriority="65"/>
+    <w:lsdException w:name="Medium List 2 Accent 5" w:uiPriority="66"/>
+    <w:lsdException w:name="Medium Grid 1 Accent 5" w:uiPriority="67"/>
+    <w:lsdException w:name="Medium Grid 2 Accent 5" w:uiPriority="68"/>
+    <w:lsdException w:name="Medium Grid 3 Accent 5" w:uiPriority="69"/>
+    <w:lsdException w:name="Dark List Accent 5" w:uiPriority="70"/>
+    <w:lsdException w:name="Colorful Shading Accent 5" w:uiPriority="71"/>
+    <w:lsdException w:name="Colorful List Accent 5" w:uiPriority="72"/>
+    <w:lsdException w:name="Colorful Grid Accent 5" w:uiPriority="73"/>
+    <w:lsdException w:name="Light Shading Accent 6" w:uiPriority="60"/>
+    <w:lsdException w:name="Light List Accent 6" w:uiPriority="61"/>
+    <w:lsdException w:name="Light Grid Accent 6" w:uiPriority="62"/>
+    <w:lsdException w:name="Medium Shading 1 Accent 6" w:uiPriority="63"/>
+    <w:lsdException w:name="Medium Shading 2 Accent 6" w:uiPriority="64"/>
+    <w:lsdException w:name="Medium List 1 Accent 6" w:uiPriority="65"/>
+    <w:lsdException w:name="Medium List 2 Accent 6" w:uiPriority="66"/>
+    <w:lsdException w:name="Medium Grid 1 Accent 6" w:uiPriority="67"/>
+    <w:lsdException w:name="Medium Grid 2 Accent 6" w:uiPriority="68"/>
+    <w:lsdException w:name="Medium Grid 3 Accent 6" w:uiPriority="69"/>
+    <w:lsdException w:name="Dark List Accent 6" w:uiPriority="70"/>
+    <w:lsdException w:name="Colorful Shading Accent 6" w:uiPriority="71"/>
+    <w:lsdException w:name="Colorful List Accent 6" w:uiPriority="72"/>
+    <w:lsdException w:name="Colorful Grid Accent 6" w:uiPriority="73"/>
+    <w:lsdException w:name="Subtle Emphasis" w:uiPriority="19" w:qFormat="1"/>
+    <w:lsdException w:name="Intense Emphasis" w:uiPriority="21" w:qFormat="1"/>
+    <w:lsdException w:name="Subtle Reference" w:uiPriority="31" w:qFormat="1"/>
+    <w:lsdException w:name="Intense Reference" w:uiPriority="32" w:qFormat="1"/>
+    <w:lsdException w:name="Book Title" w:uiPriority="33" w:qFormat="1"/>
+    <w:lsdException w:name="Bibliography" w:semiHidden="1" w:uiPriority="37" w:unhideWhenUsed="1"/>
+    <w:lsdException w:name="TOC Heading" w:semiHidden="1" w:uiPriority="39" w:unhideWhenUsed="1" w:qFormat="1"/>
+    <w:lsdException w:name="Grid Table 4" w:uiPriority="49"/>
+    <w:lsdException w:name="Grid Table 5 Dark" w:uiPriority="50"/>
+    <w:lsdException w:name="Grid Table 6 Colorful" w:uiPriority="51"/>
+    <w:lsdException w:name="Grid Table 7 Colorful" w:uiPriority="52"/>
+    <w:lsdException w:name="Grid Table 1 Light Accent 1" w:uiPriority="46"/>
+    <w:lsdException w:name="Grid Table 2 Accent 1" w:uiPriority="47"/>
+    <w:lsdException w:name="Grid Table 3 Accent 1" w:uiPriority="48"/>
+    <w:lsdException w:name="Grid Table 4 Accent 1" w:uiPriority="49"/>
+    <w:lsdException w:name="Grid Table 5 Dark Accent 1" w:uiPriority="50"/>
+    <w:lsdException w:name="Grid Table 6 Colorful Accent 1" w:uiPriority="51"/>
+    <w:lsdException w:name="Grid Table 7 Colorful Accent 1" w:uiPriority="52"/>
+    <w:lsdException w:name="Grid Table 1 Light Accent 2" w:uiPriority="46"/>
+    <w:lsdException w:name="Grid Table 2 Accent 2" w:uiPriority="47"/>
+    <w:lsdException w:name="Grid Table 3 Accent 2" w:uiPriority="48"/>
+    <w:lsdException w:name="Grid Table 4 Accent 2" w:uiPriority="49"/>
+    <w:lsdException w:name="Grid Table 5 Dark Accent 2" w:uiPriority="50"/>
+    <w:lsdException w:name="Grid Table 6 Colorful Accent 2" w:uiPriority="51"/>
+    <w:lsdException w:name="Grid Table 7 Colorful Accent 2" w:uiPriority="52"/>
+    <w:lsdException w:name="Grid Table 1 Light Accent 3" w:uiPriority="46"/>
+    <w:lsdException w:name="Grid Table 2 Accent 3" w:uiPriority="47"/>
+    <w:lsdException w:name="Grid Table 3 Accent 3" w:uiPriority="48"/>
+    <w:lsdException w:name="Grid Table 4 Accent 3" w:uiPriority="49"/>
+    <w:lsdException w:name="Grid Table 5 Dark Accent 3" w:uiPriority="50"/>
+    <w:lsdException w:name="Grid Table 6 Colorful Accent 3" w:uiPriority="51"/>
+    <w:lsdException w:name="Grid Table 7 Colorful Accent 3" w:uiPriority="52"/>
+    <w:lsdException w:name="Grid Table 1 Light Accent 4" w:uiPriority="46"/>
+    <w:lsdException w:name="Grid Table 2 Accent 4" w:uiPriority="47"/>
+    <w:lsdException w:name="Grid Table 3 Accent 4" w:uiPriority="48"/>
+    <w:lsdException w:name="Grid Table 4 Accent 4" w:uiPriority="49"/>
+    <w:lsdException w:name="Grid Table 5 Dark Accent 4" w:uiPriority="50"/>
+    <w:lsdException w:name="Grid Table 6 Colorful Accent 4" w:uiPriority="51"/>
+    <w:lsdException w:name="Grid Table 7 Colorful Accent 4" w:uiPriority="52"/>
+    <w:lsdException w:name="Grid Table 1 Light Accent 5" w:uiPriority="46"/>
+    <w:lsdException w:name="Grid Table 2 Accent 5" w:uiPriority="47"/>
+    <w:lsdException w:name="Grid Table 3 Accent 5" w:uiPriority="48"/>
+    <w:lsdException w:name="Grid Table 4 Accent 5" w:uiPriority="49"/>
+    <w:lsdException w:name="Grid Table 5 Dark Accent 5" w:uiPriority="50"/>
+    <w:lsdException w:name="Grid Table 6 Colorful Accent 5" w:uiPriority="51"/>
+    <w:lsdException w:name="Grid Table 7 Colorful Accent 5" w:uiPriority="52"/>
+    <w:lsdException w:name="Grid Table 1 Light Accent 6" w:uiPriority="46"/>
+    <w:lsdException w:name="Grid Table 2 Accent 6" w:uiPriority="47"/>
+    <w:lsdException w:name="Grid Table 3 Accent 6" w:uiPriority="48"/>
+    <w:lsdException w:name="Grid Table 4 Accent 6" w:uiPriority="49"/>
+    <w:lsdException w:name="Grid Table 5 Dark Accent 6" w:uiPriority="50"/>
+    <w:lsdException w:name="Grid Table 6 Colorful Accent 6" w:uiPriority="51"/>
+    <w:lsdException w:name="Grid Table 7 Colorful Accent 6" w:uiPriority="52"/>
+    <w:lsdException w:name="List Table 1 Light" w:uiPriority="46"/>
+    <w:lsdException w:name="List Table 2" w:uiPriority="47"/>
+    <w:lsdException w:name="List Table 3" w:uiPriority="48"/>
+    <w:lsdException w:name="List Table 4" w:uiPriority="49"/>
+    <w:lsdException w:name="List Table 5 Dark" w:uiPriority="50"/>
+    <w:lsdException w:name="List Table 6 Colorful" w:uiPriority="51"/>
+    <w:lsdException w:name="List Table 7 Colorful" w:uiPriority="52"/>
+    <w:lsdException w:name="List Table 1 Light Accent 1" w:uiPriority="46"/>
+    <w:lsdException w:name="List Table 2 Accent 1" w:uiPriority="47"/>
+    <w:lsdException w:name="List Table 3 Accent 1" w:uiPriority="48"/>
+    <w:lsdException w:name="List Table 4 Accent 1" w:uiPriority="49"/>
+    <w:lsdException w:name="List Table 5 Dark Accent 1" w:uiPriority="50"/>
+    <w:lsdException w:name="List Table 6 Colorful Accent 1" w:uiPriority="51"/>
+    <w:lsdException w:name="List Table 7 Colorful Accent 1" w:uiPriority="52"/>
+    <w:lsdException w:name="List Table 1 Light Accent 2" w:uiPriority="46"/>
+    <w:lsdException w:name="List Table 2 Accent 2" w:uiPriority="47"/>
+    <w:lsdException w:name="List Table 3 Accent 2" w:uiPriority="48"/>
+    <w:lsdException w:name="List Table 4 Accent 2" w:uiPriority="49"/>
+    <w:lsdException w:name="List Table 5 Dark Accent 2" w:uiPriority="50"/>
+    <w:lsdException w:name="List Table 6 Colorful Accent 2" w:uiPriority="51"/>
+    <w:lsdException w:name="List Table 7 Colorful Accent 2" w:uiPriority="52"/>
+    <w:lsdException w:name="List Table 1 Light Accent 3" w:uiPriority="46"/>
+    <w:lsdException w:name="List Table 2 Accent 3" w:uiPriority="47"/>
+    <w:lsdException w:name="List Table 3 Accent 3" w:uiPriority="48"/>
+    <w:lsdException w:name="List Table 4 Accent 3" w:uiPriority="49"/>
+    <w:lsdException w:name="List Table 5 Dark Accent 3" w:uiPriority="50"/>
+    <w:lsdException w:name="List Table 6 Colorful Accent 3" w:uiPriority="51"/>
+    <w:lsdException w:name="List Table 7 Colorful Accent 3" w:uiPriority="52"/>
+    <w:lsdException w:name="List Table 1 Light Accent 4" w:uiPriority="46"/>
+    <w:lsdException w:name="List Table 2 Accent 4" w:uiPriority="47"/>
+    <w:lsdException w:name="List Table 3 Accent 4" w:uiPriority="48"/>
+    <w:lsdException w:name="List Table 4 Accent 4" w:uiPriority="49"/>
+    <w:lsdException w:name="List Table 5 Dark Accent 4" w:uiPriority="50"/>
+    <w:lsdException w:name="List Table 6 Colorful Accent 4" w:uiPriority="51"/>
+    <w:lsdException w:name="List Table 7 Colorful Accent 4" w:uiPriority="52"/>
+    <w:lsdException w:name="List Table 1 Light Accent 5" w:uiPriority="46"/>
+    <w:lsdException w:name="List Table 2 Accent 5" w:uiPriority="47"/>
+    <w:lsdException w:name="List Table 3 Accent 5" w:uiPriority="48"/>
+    <w:lsdException w:name="List Table 4 Accent 5" w:uiPriority="49"/>
+    <w:lsdException w:name="List Table 5 Dark Accent 5" w:uiPriority="50"/>
+    <w:lsdException w:name="List Table 6 Colorful Accent 5" w:uiPriority="51"/>
+    <w:lsdException w:name="List Table 7 Colorful Accent 5" w:uiPriority="52"/>
+    <w:lsdException w:name="List Table 1 Light Accent 6" w:uiPriority="46"/>
+    <w:lsdException w:name="List Table 2 Accent 6" w:uiPriority="47"/>
+    <w:lsdException w:name="List Table 3 Accent 6" w:uiPriority="48"/>
+    <w:lsdException w:name="List Table 4 Accent 6" w:uiPriority="49"/>
+    <w:lsdException w:name="List Table 5 Dark Accent 6" w:uiPriority="50"/>
+    <w:lsdException w:name="List Table 6 Colorful Accent 6" w:uiPriority="51"/>
+    <w:lsdException w:name="List Table 7 Colorful Accent 6" w:uiPriority="52"/>
   </w:latentStyles>
   <w:style w:type="paragraph" w:default="1" w:styleId="Normal">
     <w:name w:val="Normal"/>
@@ -23658,7 +23050,7 @@
 </file>
 
 <file path=customXml/itemProps1.xml><?xml version="1.0" encoding="utf-8"?>
-<ds:datastoreItem xmlns:ds="http://schemas.openxmlformats.org/officeDocument/2006/customXml" ds:itemID="{94AAB451-AF61-D94B-9BB1-820C255750BA}">
+<ds:datastoreItem xmlns:ds="http://schemas.openxmlformats.org/officeDocument/2006/customXml" ds:itemID="{0185309C-D1E2-4C0D-B005-9CDE493B6485}">
   <ds:schemaRefs>
     <ds:schemaRef ds:uri="http://schemas.openxmlformats.org/officeDocument/2006/bibliography"/>
   </ds:schemaRefs>

</xml_diff>

<commit_message>
Fixed typo in Figure 5 Legend
</commit_message>
<xml_diff>
--- a/Manuscript/Manuscript.docx
+++ b/Manuscript/Manuscript.docx
@@ -156,23 +156,7 @@
           <w:sz w:val="22"/>
           <w:szCs w:val="22"/>
         </w:rPr>
-        <w:t xml:space="preserve"> </w:t>
-      </w:r>
-      <w:proofErr w:type="spellStart"/>
-      <w:r>
-        <w:rPr>
-          <w:sz w:val="22"/>
-          <w:szCs w:val="22"/>
-        </w:rPr>
-        <w:t>Alyse</w:t>
-      </w:r>
-      <w:proofErr w:type="spellEnd"/>
-      <w:r>
-        <w:rPr>
-          <w:sz w:val="22"/>
-          <w:szCs w:val="22"/>
-        </w:rPr>
-        <w:t xml:space="preserve"> Ragauskas</w:t>
+        <w:t xml:space="preserve"> Alyse Ragauskas</w:t>
       </w:r>
       <w:r>
         <w:rPr>
@@ -242,21 +226,12 @@
         </w:rPr>
         <w:t xml:space="preserve">, </w:t>
       </w:r>
-      <w:proofErr w:type="spellStart"/>
-      <w:r>
-        <w:rPr>
-          <w:sz w:val="22"/>
-          <w:szCs w:val="22"/>
-        </w:rPr>
-        <w:t>Jyothi</w:t>
-      </w:r>
-      <w:proofErr w:type="spellEnd"/>
-      <w:r>
-        <w:rPr>
-          <w:sz w:val="22"/>
-          <w:szCs w:val="22"/>
-        </w:rPr>
-        <w:t xml:space="preserve"> Parvathareddy</w:t>
+      <w:r>
+        <w:rPr>
+          <w:sz w:val="22"/>
+          <w:szCs w:val="22"/>
+        </w:rPr>
+        <w:t>Jyothi Parvathareddy</w:t>
       </w:r>
       <w:r>
         <w:rPr>
@@ -935,15 +910,7 @@
           <w:sz w:val="22"/>
           <w:szCs w:val="22"/>
         </w:rPr>
-        <w:t>C57BL6/</w:t>
-      </w:r>
-      <w:proofErr w:type="spellStart"/>
-      <w:r>
-        <w:rPr>
-          <w:sz w:val="22"/>
-          <w:szCs w:val="22"/>
-        </w:rPr>
-        <w:t>N</w:t>
+        <w:t>C57BL6/N</w:t>
       </w:r>
       <w:r>
         <w:rPr>
@@ -952,7 +919,6 @@
         </w:rPr>
         <w:t>Hsd</w:t>
       </w:r>
-      <w:proofErr w:type="spellEnd"/>
       <w:r>
         <w:rPr>
           <w:sz w:val="22"/>
@@ -2315,23 +2281,7 @@
           <w:sz w:val="22"/>
           <w:szCs w:val="22"/>
         </w:rPr>
-        <w:t xml:space="preserve"> at concentrations that are relatively high compared to most organic pollutants (~1-10 </w:t>
-      </w:r>
-      <w:proofErr w:type="spellStart"/>
-      <w:r>
-        <w:rPr>
-          <w:sz w:val="22"/>
-          <w:szCs w:val="22"/>
-        </w:rPr>
-        <w:t>μM</w:t>
-      </w:r>
-      <w:proofErr w:type="spellEnd"/>
-      <w:r>
-        <w:rPr>
-          <w:sz w:val="22"/>
-          <w:szCs w:val="22"/>
-        </w:rPr>
-        <w:t>/g).</w:t>
+        <w:t xml:space="preserve"> at concentrations that are relatively high compared to most organic pollutants (~1-10 μM/g).</w:t>
       </w:r>
     </w:p>
     <w:p>
@@ -3002,17 +2952,8 @@
           <w:sz w:val="22"/>
           <w:szCs w:val="22"/>
         </w:rPr>
-        <w:t xml:space="preserve">uspensions of MCP230 and </w:t>
-      </w:r>
-      <w:proofErr w:type="spellStart"/>
-      <w:r>
-        <w:rPr>
-          <w:sz w:val="22"/>
-          <w:szCs w:val="22"/>
-        </w:rPr>
-        <w:t>cabosil</w:t>
-      </w:r>
-      <w:proofErr w:type="spellEnd"/>
+        <w:t>uspensions of MCP230 and cabosil</w:t>
+      </w:r>
       <w:r>
         <w:rPr>
           <w:sz w:val="22"/>
@@ -3096,23 +3037,7 @@
           <w:sz w:val="22"/>
           <w:szCs w:val="22"/>
         </w:rPr>
-        <w:t xml:space="preserve"> (6 </w:t>
-      </w:r>
-      <w:proofErr w:type="spellStart"/>
-      <w:r>
-        <w:rPr>
-          <w:sz w:val="22"/>
-          <w:szCs w:val="22"/>
-        </w:rPr>
-        <w:t>wk</w:t>
-      </w:r>
-      <w:proofErr w:type="spellEnd"/>
-      <w:r>
-        <w:rPr>
-          <w:sz w:val="22"/>
-          <w:szCs w:val="22"/>
-        </w:rPr>
-        <w:t xml:space="preserve"> of age)</w:t>
+        <w:t xml:space="preserve"> (6 wk of age)</w:t>
       </w:r>
       <w:r>
         <w:rPr>
@@ -3197,23 +3122,7 @@
           <w:sz w:val="22"/>
           <w:szCs w:val="22"/>
         </w:rPr>
-        <w:t xml:space="preserve">Control mice received 50 µl saline or </w:t>
-      </w:r>
-      <w:proofErr w:type="spellStart"/>
-      <w:r>
-        <w:rPr>
-          <w:sz w:val="22"/>
-          <w:szCs w:val="22"/>
-        </w:rPr>
-        <w:t>cabosil</w:t>
-      </w:r>
-      <w:proofErr w:type="spellEnd"/>
-      <w:r>
-        <w:rPr>
-          <w:sz w:val="22"/>
-          <w:szCs w:val="22"/>
-        </w:rPr>
-        <w:t>. Briefly, mice were anesthetized by inhalant anesthetic isoflurane (5%) and a</w:t>
+        <w:t>Control mice received 50 µl saline or cabosil. Briefly, mice were anesthetized by inhalant anesthetic isoflurane (5%) and a</w:t>
       </w:r>
       <w:r>
         <w:rPr>
@@ -3493,15 +3402,7 @@
           <w:sz w:val="22"/>
           <w:szCs w:val="22"/>
         </w:rPr>
-        <w:t xml:space="preserve">lucose was determined using an </w:t>
-      </w:r>
-      <w:proofErr w:type="spellStart"/>
-      <w:r>
-        <w:rPr>
-          <w:sz w:val="22"/>
-          <w:szCs w:val="22"/>
-        </w:rPr>
-        <w:t>Accu</w:t>
+        <w:t>lucose was determined using an Accu</w:t>
       </w:r>
       <w:r>
         <w:rPr>
@@ -3515,48 +3416,15 @@
           <w:sz w:val="22"/>
           <w:szCs w:val="22"/>
         </w:rPr>
-        <w:t>heck</w:t>
-      </w:r>
-      <w:proofErr w:type="spellEnd"/>
-      <w:r>
-        <w:rPr>
-          <w:sz w:val="22"/>
-          <w:szCs w:val="22"/>
-        </w:rPr>
-        <w:t xml:space="preserve"> glucometer.  Serum hormone levels were determined using a </w:t>
-      </w:r>
-      <w:r>
-        <w:rPr>
-          <w:sz w:val="22"/>
-          <w:szCs w:val="22"/>
-        </w:rPr>
-        <w:t>Bio-</w:t>
-      </w:r>
-      <w:proofErr w:type="spellStart"/>
-      <w:r>
-        <w:rPr>
-          <w:sz w:val="22"/>
-          <w:szCs w:val="22"/>
-        </w:rPr>
-        <w:t>Plex</w:t>
-      </w:r>
-      <w:proofErr w:type="spellEnd"/>
-      <w:r>
-        <w:rPr>
-          <w:sz w:val="22"/>
-          <w:szCs w:val="22"/>
-        </w:rPr>
-        <w:t xml:space="preserve"> pro mouse diabetes multiplex immunoassay, </w:t>
-      </w:r>
-      <w:proofErr w:type="spellStart"/>
-      <w:r>
-        <w:rPr>
-          <w:sz w:val="22"/>
-          <w:szCs w:val="22"/>
-        </w:rPr>
-        <w:t>BioRad</w:t>
-      </w:r>
-      <w:proofErr w:type="spellEnd"/>
+        <w:t xml:space="preserve">heck glucometer.  Serum hormone levels were determined using a </w:t>
+      </w:r>
+      <w:r>
+        <w:rPr>
+          <w:sz w:val="22"/>
+          <w:szCs w:val="22"/>
+        </w:rPr>
+        <w:t>Bio-Plex pro mouse diabetes multiplex immunoassay, BioRad</w:t>
+      </w:r>
       <w:r>
         <w:rPr>
           <w:sz w:val="22"/>
@@ -3778,23 +3646,7 @@
           <w:sz w:val="22"/>
           <w:szCs w:val="22"/>
         </w:rPr>
-        <w:t xml:space="preserve">The </w:t>
-      </w:r>
-      <w:proofErr w:type="spellStart"/>
-      <w:r>
-        <w:rPr>
-          <w:sz w:val="22"/>
-          <w:szCs w:val="22"/>
-        </w:rPr>
-        <w:t>Oxymax</w:t>
-      </w:r>
-      <w:proofErr w:type="spellEnd"/>
-      <w:r>
-        <w:rPr>
-          <w:sz w:val="22"/>
-          <w:szCs w:val="22"/>
-        </w:rPr>
-        <w:t xml:space="preserve"> software provided by the vendor calculated the volumes of O</w:t>
+        <w:t>The Oxymax software provided by the vendor calculated the volumes of O</w:t>
       </w:r>
       <w:r>
         <w:rPr>
@@ -3935,7 +3787,6 @@
         </w:rPr>
         <w:t>etamine/</w:t>
       </w:r>
-      <w:proofErr w:type="spellStart"/>
       <w:r>
         <w:rPr>
           <w:sz w:val="22"/>
@@ -3948,15 +3799,7 @@
           <w:sz w:val="22"/>
           <w:szCs w:val="22"/>
         </w:rPr>
-        <w:t>ylazine</w:t>
-      </w:r>
-      <w:proofErr w:type="spellEnd"/>
-      <w:r>
-        <w:rPr>
-          <w:sz w:val="22"/>
-          <w:szCs w:val="22"/>
-        </w:rPr>
-        <w:t xml:space="preserve"> (180</w:t>
+        <w:t>ylazine (180</w:t>
       </w:r>
       <w:r>
         <w:rPr>
@@ -4154,23 +3997,7 @@
           <w:sz w:val="22"/>
           <w:szCs w:val="22"/>
         </w:rPr>
-        <w:t xml:space="preserve">via </w:t>
-      </w:r>
-      <w:proofErr w:type="spellStart"/>
-      <w:r>
-        <w:rPr>
-          <w:sz w:val="22"/>
-          <w:szCs w:val="22"/>
-        </w:rPr>
-        <w:t>Trizol</w:t>
-      </w:r>
-      <w:proofErr w:type="spellEnd"/>
-      <w:r>
-        <w:rPr>
-          <w:sz w:val="22"/>
-          <w:szCs w:val="22"/>
-        </w:rPr>
-        <w:t xml:space="preserve"> extraction</w:t>
+        <w:t>via Trizol extraction</w:t>
       </w:r>
       <w:r>
         <w:rPr>
@@ -4228,7 +4055,6 @@
         </w:rPr>
         <w:t>extraction buffer (</w:t>
       </w:r>
-      <w:proofErr w:type="spellStart"/>
       <w:r>
         <w:rPr>
           <w:sz w:val="22"/>
@@ -4241,47 +4067,7 @@
           <w:sz w:val="22"/>
           <w:szCs w:val="22"/>
         </w:rPr>
-        <w:t>ris</w:t>
-      </w:r>
-      <w:proofErr w:type="spellEnd"/>
-      <w:r>
-        <w:rPr>
-          <w:sz w:val="22"/>
-          <w:szCs w:val="22"/>
-        </w:rPr>
-        <w:t xml:space="preserve"> base [1 M], sodium citrate dibasic </w:t>
-      </w:r>
-      <w:proofErr w:type="spellStart"/>
-      <w:r>
-        <w:rPr>
-          <w:sz w:val="22"/>
-          <w:szCs w:val="22"/>
-        </w:rPr>
-        <w:t>trihydrate</w:t>
-      </w:r>
-      <w:proofErr w:type="spellEnd"/>
-      <w:r>
-        <w:rPr>
-          <w:sz w:val="22"/>
-          <w:szCs w:val="22"/>
-        </w:rPr>
-        <w:t xml:space="preserve"> [50 </w:t>
-      </w:r>
-      <w:proofErr w:type="spellStart"/>
-      <w:r>
-        <w:rPr>
-          <w:sz w:val="22"/>
-          <w:szCs w:val="22"/>
-        </w:rPr>
-        <w:t>mM</w:t>
-      </w:r>
-      <w:proofErr w:type="spellEnd"/>
-      <w:r>
-        <w:rPr>
-          <w:sz w:val="22"/>
-          <w:szCs w:val="22"/>
-        </w:rPr>
-        <w:t>], guanidine thiocyanate [4 M])</w:t>
+        <w:t>ris base [1 M], sodium citrate dibasic trihydrate [50 mM], guanidine thiocyanate [4 M])</w:t>
       </w:r>
       <w:r>
         <w:rPr>
@@ -4316,40 +4102,15 @@
           <w:sz w:val="22"/>
           <w:szCs w:val="22"/>
         </w:rPr>
-        <w:t xml:space="preserve"> </w:t>
-      </w:r>
-      <w:proofErr w:type="spellStart"/>
-      <w:r>
-        <w:rPr>
-          <w:sz w:val="22"/>
-          <w:szCs w:val="22"/>
-        </w:rPr>
-        <w:t>Trizol</w:t>
-      </w:r>
-      <w:proofErr w:type="spellEnd"/>
-      <w:r>
-        <w:rPr>
-          <w:sz w:val="22"/>
-          <w:szCs w:val="22"/>
-        </w:rPr>
-        <w:t>-separated</w:t>
-      </w:r>
-      <w:r>
-        <w:rPr>
-          <w:sz w:val="22"/>
-          <w:szCs w:val="22"/>
-        </w:rPr>
-        <w:t xml:space="preserve"> interphase and </w:t>
-      </w:r>
-      <w:proofErr w:type="spellStart"/>
-      <w:r>
-        <w:rPr>
-          <w:sz w:val="22"/>
-          <w:szCs w:val="22"/>
-        </w:rPr>
-        <w:t>infranatant</w:t>
-      </w:r>
-      <w:proofErr w:type="spellEnd"/>
+        <w:t xml:space="preserve"> Trizol-separated</w:t>
+      </w:r>
+      <w:r>
+        <w:rPr>
+          <w:sz w:val="22"/>
+          <w:szCs w:val="22"/>
+        </w:rPr>
+        <w:t xml:space="preserve"> interphase and infranatant</w:t>
+      </w:r>
       <w:r>
         <w:rPr>
           <w:sz w:val="22"/>
@@ -4470,7 +4231,6 @@
         </w:rPr>
         <w:t xml:space="preserve"> after careful ethanol removal, re-suspended in 1x </w:t>
       </w:r>
-      <w:proofErr w:type="spellStart"/>
       <w:r>
         <w:rPr>
           <w:sz w:val="22"/>
@@ -4483,15 +4243,7 @@
           <w:sz w:val="22"/>
           <w:szCs w:val="22"/>
         </w:rPr>
-        <w:t>ris</w:t>
-      </w:r>
-      <w:proofErr w:type="spellEnd"/>
-      <w:r>
-        <w:rPr>
-          <w:sz w:val="22"/>
-          <w:szCs w:val="22"/>
-        </w:rPr>
-        <w:t xml:space="preserve">-EDTA buffer. </w:t>
+        <w:t xml:space="preserve">ris-EDTA buffer. </w:t>
       </w:r>
       <w:r>
         <w:rPr>
@@ -4578,7 +4330,6 @@
         </w:rPr>
         <w:t>mitochondrial DNA (</w:t>
       </w:r>
-      <w:proofErr w:type="spellStart"/>
       <w:r>
         <w:rPr>
           <w:rFonts w:asciiTheme="minorHAnsi" w:eastAsiaTheme="minorEastAsia" w:hAnsiTheme="minorHAnsi" w:cstheme="minorBidi"/>
@@ -4612,7 +4363,6 @@
         </w:rPr>
         <w:t>DNA</w:t>
       </w:r>
-      <w:proofErr w:type="spellEnd"/>
       <w:r>
         <w:rPr>
           <w:rFonts w:asciiTheme="minorHAnsi" w:eastAsiaTheme="minorEastAsia" w:hAnsiTheme="minorHAnsi" w:cstheme="minorBidi"/>
@@ -4743,9 +4493,8 @@
           <w:sz w:val="22"/>
           <w:szCs w:val="22"/>
         </w:rPr>
-        <w:t xml:space="preserve"> primers). PCR conditions included an activation cycle of 95 ⁰C for 10 min followed by 45 amplification cycles of 15 s at 95 ⁰C, 15 s at 60 ⁰C, and 10 s at 73 ⁰C. </w:t>
-      </w:r>
-      <w:proofErr w:type="spellStart"/>
+        <w:t xml:space="preserve"> primers). PCR conditions included an activation cycle of 95 ⁰C for 10 min followed by 45 amplification cycles of 15 s at 95 ⁰C, 15 s at 60 ⁰C, and 10 s at 73 ⁰C. Cp values were quantified using Light Cycler 480 software. Values were calculated using the ∆Ct method, with data </w:t>
+      </w:r>
       <w:r>
         <w:rPr>
           <w:rFonts w:asciiTheme="minorHAnsi" w:eastAsiaTheme="minorEastAsia" w:hAnsiTheme="minorHAnsi" w:cstheme="minorBidi"/>
@@ -4755,54 +4504,7 @@
           <w:sz w:val="22"/>
           <w:szCs w:val="22"/>
         </w:rPr>
-        <w:t>Cp</w:t>
-      </w:r>
-      <w:proofErr w:type="spellEnd"/>
-      <w:r>
-        <w:rPr>
-          <w:rFonts w:asciiTheme="minorHAnsi" w:eastAsiaTheme="minorEastAsia" w:hAnsiTheme="minorHAnsi" w:cstheme="minorBidi"/>
-          <w:b w:val="0"/>
-          <w:bCs w:val="0"/>
-          <w:color w:val="auto"/>
-          <w:sz w:val="22"/>
-          <w:szCs w:val="22"/>
-        </w:rPr>
-        <w:t xml:space="preserve"> values were quantified using Light Cycler 480 software. Values were calculated using the ∆Ct method, with data </w:t>
-      </w:r>
-      <w:r>
-        <w:rPr>
-          <w:rFonts w:asciiTheme="minorHAnsi" w:eastAsiaTheme="minorEastAsia" w:hAnsiTheme="minorHAnsi" w:cstheme="minorBidi"/>
-          <w:b w:val="0"/>
-          <w:bCs w:val="0"/>
-          <w:color w:val="auto"/>
-          <w:sz w:val="22"/>
-          <w:szCs w:val="22"/>
-        </w:rPr>
-        <w:t xml:space="preserve">for </w:t>
-      </w:r>
-      <w:proofErr w:type="spellStart"/>
-      <w:r>
-        <w:rPr>
-          <w:rFonts w:asciiTheme="minorHAnsi" w:eastAsiaTheme="minorEastAsia" w:hAnsiTheme="minorHAnsi" w:cstheme="minorBidi"/>
-          <w:b w:val="0"/>
-          <w:bCs w:val="0"/>
-          <w:color w:val="auto"/>
-          <w:sz w:val="22"/>
-          <w:szCs w:val="22"/>
-        </w:rPr>
-        <w:t>mtDNA</w:t>
-      </w:r>
-      <w:proofErr w:type="spellEnd"/>
-      <w:r>
-        <w:rPr>
-          <w:rFonts w:asciiTheme="minorHAnsi" w:eastAsiaTheme="minorEastAsia" w:hAnsiTheme="minorHAnsi" w:cstheme="minorBidi"/>
-          <w:b w:val="0"/>
-          <w:bCs w:val="0"/>
-          <w:color w:val="auto"/>
-          <w:sz w:val="22"/>
-          <w:szCs w:val="22"/>
-        </w:rPr>
-        <w:t xml:space="preserve"> copy number </w:t>
+        <w:t xml:space="preserve">for mtDNA copy number </w:t>
       </w:r>
       <w:r>
         <w:rPr>
@@ -4952,47 +4654,7 @@
           <w:sz w:val="22"/>
           <w:szCs w:val="22"/>
         </w:rPr>
-        <w:t xml:space="preserve"> prepared from ~30-50 mg of frozen quadriceps in RIPA buffer using stainless steel beads and a </w:t>
-      </w:r>
-      <w:proofErr w:type="spellStart"/>
-      <w:r>
-        <w:rPr>
-          <w:sz w:val="22"/>
-          <w:szCs w:val="22"/>
-        </w:rPr>
-        <w:t>Qiagen</w:t>
-      </w:r>
-      <w:proofErr w:type="spellEnd"/>
-      <w:r>
-        <w:rPr>
-          <w:sz w:val="22"/>
-          <w:szCs w:val="22"/>
-        </w:rPr>
-        <w:t xml:space="preserve"> tissue </w:t>
-      </w:r>
-      <w:proofErr w:type="spellStart"/>
-      <w:r>
-        <w:rPr>
-          <w:sz w:val="22"/>
-          <w:szCs w:val="22"/>
-        </w:rPr>
-        <w:t>lyser</w:t>
-      </w:r>
-      <w:proofErr w:type="spellEnd"/>
-      <w:r>
-        <w:rPr>
-          <w:sz w:val="22"/>
-          <w:szCs w:val="22"/>
-        </w:rPr>
-        <w:t xml:space="preserve">. Homogenates were centrifuged at 4⁰C for 10 min at 14,000G, after which the protein concentration of supernatants was determined by Bradford assay. Lysates of equal protein concentration were prepared in 2x </w:t>
-      </w:r>
-      <w:proofErr w:type="spellStart"/>
-      <w:r>
-        <w:rPr>
-          <w:sz w:val="22"/>
-          <w:szCs w:val="22"/>
-        </w:rPr>
-        <w:t>Laem</w:t>
+        <w:t xml:space="preserve"> prepared from ~30-50 mg of frozen quadriceps in RIPA buffer using stainless steel beads and a Qiagen tissue lyser. Homogenates were centrifuged at 4⁰C for 10 min at 14,000G, after which the protein concentration of supernatants was determined by Bradford assay. Lysates of equal protein concentration were prepared in 2x Laem</w:t>
       </w:r>
       <w:r>
         <w:rPr>
@@ -5006,15 +4668,7 @@
           <w:sz w:val="22"/>
           <w:szCs w:val="22"/>
         </w:rPr>
-        <w:t>li</w:t>
-      </w:r>
-      <w:proofErr w:type="spellEnd"/>
-      <w:r>
-        <w:rPr>
-          <w:sz w:val="22"/>
-          <w:szCs w:val="22"/>
-        </w:rPr>
-        <w:t xml:space="preserve"> buffer containing 2-mercaptoethanol</w:t>
+        <w:t>li buffer containing 2-mercaptoethanol</w:t>
       </w:r>
       <w:r>
         <w:rPr>
@@ -5049,23 +4703,7 @@
           <w:sz w:val="22"/>
           <w:szCs w:val="22"/>
         </w:rPr>
-        <w:t xml:space="preserve">After </w:t>
-      </w:r>
-      <w:proofErr w:type="spellStart"/>
-      <w:r>
-        <w:rPr>
-          <w:sz w:val="22"/>
-          <w:szCs w:val="22"/>
-        </w:rPr>
-        <w:t>ponceau</w:t>
-      </w:r>
-      <w:proofErr w:type="spellEnd"/>
-      <w:r>
-        <w:rPr>
-          <w:sz w:val="22"/>
-          <w:szCs w:val="22"/>
-        </w:rPr>
-        <w:t xml:space="preserve"> staining to ensure equal protein loading, m</w:t>
+        <w:t>After ponceau staining to ensure equal protein loading, m</w:t>
       </w:r>
       <w:r>
         <w:rPr>
@@ -5079,39 +4717,7 @@
           <w:sz w:val="22"/>
           <w:szCs w:val="22"/>
         </w:rPr>
-        <w:t xml:space="preserve">ere blocked in BSA for 1 </w:t>
-      </w:r>
-      <w:proofErr w:type="spellStart"/>
-      <w:r>
-        <w:rPr>
-          <w:sz w:val="22"/>
-          <w:szCs w:val="22"/>
-        </w:rPr>
-        <w:t>hr</w:t>
-      </w:r>
-      <w:proofErr w:type="spellEnd"/>
-      <w:r>
-        <w:rPr>
-          <w:sz w:val="22"/>
-          <w:szCs w:val="22"/>
-        </w:rPr>
-        <w:t xml:space="preserve"> and incubated overnight in total OXPHOS rodent WB antibody cocktail (</w:t>
-      </w:r>
-      <w:proofErr w:type="spellStart"/>
-      <w:r>
-        <w:rPr>
-          <w:sz w:val="22"/>
-          <w:szCs w:val="22"/>
-        </w:rPr>
-        <w:t>Abcam</w:t>
-      </w:r>
-      <w:proofErr w:type="spellEnd"/>
-      <w:r>
-        <w:rPr>
-          <w:sz w:val="22"/>
-          <w:szCs w:val="22"/>
-        </w:rPr>
-        <w:t>)</w:t>
+        <w:t>ere blocked in BSA for 1 hr and incubated overnight in total OXPHOS rodent WB antibody cocktail (Abcam)</w:t>
       </w:r>
       <w:r>
         <w:rPr>
@@ -5167,23 +4773,7 @@
           <w:sz w:val="22"/>
           <w:szCs w:val="22"/>
         </w:rPr>
-        <w:t xml:space="preserve">1 </w:t>
-      </w:r>
-      <w:proofErr w:type="spellStart"/>
-      <w:r>
-        <w:rPr>
-          <w:sz w:val="22"/>
-          <w:szCs w:val="22"/>
-        </w:rPr>
-        <w:t>hr</w:t>
-      </w:r>
-      <w:proofErr w:type="spellEnd"/>
-      <w:r>
-        <w:rPr>
-          <w:sz w:val="22"/>
-          <w:szCs w:val="22"/>
-        </w:rPr>
-        <w:t xml:space="preserve"> incubation with infrared</w:t>
+        <w:t>1 hr incubation with infrared</w:t>
       </w:r>
       <w:r>
         <w:rPr>
@@ -5302,23 +4892,7 @@
           <w:sz w:val="22"/>
           <w:szCs w:val="22"/>
         </w:rPr>
-        <w:t xml:space="preserve">Muscle homogenates were prepared in </w:t>
-      </w:r>
-      <w:proofErr w:type="spellStart"/>
-      <w:r>
-        <w:rPr>
-          <w:sz w:val="22"/>
-          <w:szCs w:val="22"/>
-        </w:rPr>
-        <w:t>KCl</w:t>
-      </w:r>
-      <w:proofErr w:type="spellEnd"/>
-      <w:r>
-        <w:rPr>
-          <w:sz w:val="22"/>
-          <w:szCs w:val="22"/>
-        </w:rPr>
-        <w:t xml:space="preserve">-EDTA buffer (pH 7.4) from ~10-40 mg of frozen quadriceps. Following 3 freeze-thaw cycles, samples were centrifuged at 4⁰C for 10 min at 1000 G to settle cellular debris. Supernatants were analyzed for citrate synthase activity using a modified method </w:t>
+        <w:t xml:space="preserve">Muscle homogenates were prepared in KCl-EDTA buffer (pH 7.4) from ~10-40 mg of frozen quadriceps. Following 3 freeze-thaw cycles, samples were centrifuged at 4⁰C for 10 min at 1000 G to settle cellular debris. Supernatants were analyzed for citrate synthase activity using a modified method </w:t>
       </w:r>
       <w:r>
         <w:rPr>
@@ -5382,71 +4956,7 @@
           <w:sz w:val="22"/>
           <w:szCs w:val="22"/>
         </w:rPr>
-        <w:t xml:space="preserve">aliquots of supernatant were added to the appropriate wells of a 96 well microplate containing an assay solution comprised of 72.5 </w:t>
-      </w:r>
-      <w:proofErr w:type="spellStart"/>
-      <w:r>
-        <w:rPr>
-          <w:sz w:val="22"/>
-          <w:szCs w:val="22"/>
-        </w:rPr>
-        <w:t>mM</w:t>
-      </w:r>
-      <w:proofErr w:type="spellEnd"/>
-      <w:r>
-        <w:rPr>
-          <w:sz w:val="22"/>
-          <w:szCs w:val="22"/>
-        </w:rPr>
-        <w:t xml:space="preserve"> </w:t>
-      </w:r>
-      <w:proofErr w:type="spellStart"/>
-      <w:r>
-        <w:rPr>
-          <w:sz w:val="22"/>
-          <w:szCs w:val="22"/>
-        </w:rPr>
-        <w:t>Tris</w:t>
-      </w:r>
-      <w:proofErr w:type="spellEnd"/>
-      <w:r>
-        <w:rPr>
-          <w:sz w:val="22"/>
-          <w:szCs w:val="22"/>
-        </w:rPr>
-        <w:t xml:space="preserve">, 0.45 </w:t>
-      </w:r>
-      <w:proofErr w:type="spellStart"/>
-      <w:r>
-        <w:rPr>
-          <w:sz w:val="22"/>
-          <w:szCs w:val="22"/>
-        </w:rPr>
-        <w:t>mM</w:t>
-      </w:r>
-      <w:proofErr w:type="spellEnd"/>
-      <w:r>
-        <w:rPr>
-          <w:sz w:val="22"/>
-          <w:szCs w:val="22"/>
-        </w:rPr>
-        <w:t xml:space="preserve"> acetyl CoA and 0.1 </w:t>
-      </w:r>
-      <w:proofErr w:type="spellStart"/>
-      <w:r>
-        <w:rPr>
-          <w:sz w:val="22"/>
-          <w:szCs w:val="22"/>
-        </w:rPr>
-        <w:t>mM</w:t>
-      </w:r>
-      <w:proofErr w:type="spellEnd"/>
-      <w:r>
-        <w:rPr>
-          <w:sz w:val="22"/>
-          <w:szCs w:val="22"/>
-        </w:rPr>
-        <w:t xml:space="preserve"> </w:t>
+        <w:t xml:space="preserve">aliquots of supernatant were added to the appropriate wells of a 96 well microplate containing an assay solution comprised of 72.5 mM Tris, 0.45 mM acetyl CoA and 0.1 mM </w:t>
       </w:r>
       <w:r>
         <w:rPr>
@@ -5488,39 +4998,7 @@
           <w:sz w:val="22"/>
           <w:szCs w:val="22"/>
         </w:rPr>
-        <w:t xml:space="preserve">background activity, activity reactions were initiated by the addition of 0.5 </w:t>
-      </w:r>
-      <w:proofErr w:type="spellStart"/>
-      <w:r>
-        <w:rPr>
-          <w:sz w:val="22"/>
-          <w:szCs w:val="22"/>
-        </w:rPr>
-        <w:t>mM</w:t>
-      </w:r>
-      <w:proofErr w:type="spellEnd"/>
-      <w:r>
-        <w:rPr>
-          <w:sz w:val="22"/>
-          <w:szCs w:val="22"/>
-        </w:rPr>
-        <w:t xml:space="preserve"> </w:t>
-      </w:r>
-      <w:proofErr w:type="spellStart"/>
-      <w:r>
-        <w:rPr>
-          <w:sz w:val="22"/>
-          <w:szCs w:val="22"/>
-        </w:rPr>
-        <w:t>oxaloacetic</w:t>
-      </w:r>
-      <w:proofErr w:type="spellEnd"/>
-      <w:r>
-        <w:rPr>
-          <w:sz w:val="22"/>
-          <w:szCs w:val="22"/>
-        </w:rPr>
-        <w:t xml:space="preserve"> acid</w:t>
+        <w:t>background activity, activity reactions were initiated by the addition of 0.5 mM oxaloacetic acid</w:t>
       </w:r>
       <w:r>
         <w:rPr>
@@ -5803,23 +5281,7 @@
           <w:sz w:val="22"/>
           <w:szCs w:val="22"/>
         </w:rPr>
-        <w:t xml:space="preserve"> and equal variance was tested using </w:t>
-      </w:r>
-      <w:proofErr w:type="spellStart"/>
-      <w:r>
-        <w:rPr>
-          <w:sz w:val="22"/>
-          <w:szCs w:val="22"/>
-        </w:rPr>
-        <w:t>Levene’s</w:t>
-      </w:r>
-      <w:proofErr w:type="spellEnd"/>
-      <w:r>
-        <w:rPr>
-          <w:sz w:val="22"/>
-          <w:szCs w:val="22"/>
-        </w:rPr>
-        <w:t xml:space="preserve"> test from the car package (version 2.0-21 </w:t>
+        <w:t xml:space="preserve"> and equal variance was tested using Levene’s test from the car package (version 2.0-21 </w:t>
       </w:r>
       <w:r>
         <w:rPr>
@@ -5869,23 +5331,7 @@
           <w:sz w:val="22"/>
           <w:szCs w:val="22"/>
         </w:rPr>
-        <w:t xml:space="preserve">In cases where </w:t>
-      </w:r>
-      <w:proofErr w:type="spellStart"/>
-      <w:r>
-        <w:rPr>
-          <w:sz w:val="22"/>
-          <w:szCs w:val="22"/>
-        </w:rPr>
-        <w:t>cabosil</w:t>
-      </w:r>
-      <w:proofErr w:type="spellEnd"/>
-      <w:r>
-        <w:rPr>
-          <w:sz w:val="22"/>
-          <w:szCs w:val="22"/>
-        </w:rPr>
-        <w:t xml:space="preserve"> and saline treatment were not significantly different, these data were combined and designated as “Control”.  </w:t>
+        <w:t xml:space="preserve">In cases where cabosil and saline treatment were not significantly different, these data were combined and designated as “Control”.  </w:t>
       </w:r>
       <w:r>
         <w:rPr>
@@ -6154,23 +5600,7 @@
           <w:sz w:val="22"/>
           <w:szCs w:val="22"/>
         </w:rPr>
-        <w:t xml:space="preserve">As controls, mice were either exposed to </w:t>
-      </w:r>
-      <w:proofErr w:type="spellStart"/>
-      <w:r>
-        <w:rPr>
-          <w:sz w:val="22"/>
-          <w:szCs w:val="22"/>
-        </w:rPr>
-        <w:t>cabosil</w:t>
-      </w:r>
-      <w:proofErr w:type="spellEnd"/>
-      <w:r>
-        <w:rPr>
-          <w:sz w:val="22"/>
-          <w:szCs w:val="22"/>
-        </w:rPr>
-        <w:t xml:space="preserve"> (the non-conjugated particulate without the EPFR group) or saline.  </w:t>
+        <w:t xml:space="preserve">As controls, mice were either exposed to cabosil (the non-conjugated particulate without the EPFR group) or saline.  </w:t>
       </w:r>
       <w:r>
         <w:rPr>
@@ -7925,23 +7355,7 @@
           <w:sz w:val="22"/>
           <w:szCs w:val="22"/>
         </w:rPr>
-        <w:t xml:space="preserve">or </w:t>
-      </w:r>
-      <w:proofErr w:type="spellStart"/>
-      <w:r>
-        <w:rPr>
-          <w:sz w:val="22"/>
-          <w:szCs w:val="22"/>
-        </w:rPr>
-        <w:t>resistin</w:t>
-      </w:r>
-      <w:proofErr w:type="spellEnd"/>
-      <w:r>
-        <w:rPr>
-          <w:sz w:val="22"/>
-          <w:szCs w:val="22"/>
-        </w:rPr>
-        <w:t xml:space="preserve"> concentrations were different between the two groups </w:t>
+        <w:t xml:space="preserve">or resistin concentrations were different between the two groups </w:t>
       </w:r>
       <w:r>
         <w:rPr>
@@ -9093,23 +8507,7 @@
           <w:sz w:val="22"/>
           <w:szCs w:val="22"/>
         </w:rPr>
-        <w:t xml:space="preserve">between MCP230 and </w:t>
-      </w:r>
-      <w:proofErr w:type="spellStart"/>
-      <w:r>
-        <w:rPr>
-          <w:sz w:val="22"/>
-          <w:szCs w:val="22"/>
-        </w:rPr>
-        <w:t>cabosil</w:t>
-      </w:r>
-      <w:proofErr w:type="spellEnd"/>
-      <w:r>
-        <w:rPr>
-          <w:sz w:val="22"/>
-          <w:szCs w:val="22"/>
-        </w:rPr>
-        <w:t xml:space="preserve"> </w:t>
+        <w:t xml:space="preserve">between MCP230 and cabosil </w:t>
       </w:r>
       <w:r>
         <w:rPr>
@@ -9193,23 +8591,7 @@
           <w:sz w:val="22"/>
           <w:szCs w:val="22"/>
         </w:rPr>
-        <w:t>control (</w:t>
-      </w:r>
-      <w:proofErr w:type="spellStart"/>
-      <w:r>
-        <w:rPr>
-          <w:sz w:val="22"/>
-          <w:szCs w:val="22"/>
-        </w:rPr>
-        <w:t>cabosil</w:t>
-      </w:r>
-      <w:proofErr w:type="spellEnd"/>
-      <w:r>
-        <w:rPr>
-          <w:sz w:val="22"/>
-          <w:szCs w:val="22"/>
-        </w:rPr>
-        <w:t xml:space="preserve">) or </w:t>
+        <w:t xml:space="preserve">control (cabosil) or </w:t>
       </w:r>
       <w:r>
         <w:rPr>
@@ -9279,23 +8661,7 @@
           <w:sz w:val="22"/>
           <w:szCs w:val="22"/>
         </w:rPr>
-        <w:t>These data indicate that particle exposure alone (</w:t>
-      </w:r>
-      <w:proofErr w:type="spellStart"/>
-      <w:r>
-        <w:rPr>
-          <w:sz w:val="22"/>
-          <w:szCs w:val="22"/>
-        </w:rPr>
-        <w:t>cabosil</w:t>
-      </w:r>
-      <w:proofErr w:type="spellEnd"/>
-      <w:r>
-        <w:rPr>
-          <w:sz w:val="22"/>
-          <w:szCs w:val="22"/>
-        </w:rPr>
-        <w:t>) altered substrate preference; and therefore exposure to the EPFR did not alter substrate preference.</w:t>
+        <w:t>These data indicate that particle exposure alone (cabosil) altered substrate preference; and therefore exposure to the EPFR did not alter substrate preference.</w:t>
       </w:r>
     </w:p>
     <w:p>
@@ -9428,7 +8794,6 @@
         </w:rPr>
         <w:t xml:space="preserve">.  To test this, we first determined </w:t>
       </w:r>
-      <w:proofErr w:type="spellStart"/>
       <w:r>
         <w:rPr>
           <w:sz w:val="22"/>
@@ -9448,15 +8813,7 @@
           <w:sz w:val="22"/>
           <w:szCs w:val="22"/>
         </w:rPr>
-        <w:t>DNA</w:t>
-      </w:r>
-      <w:proofErr w:type="spellEnd"/>
-      <w:r>
-        <w:rPr>
-          <w:sz w:val="22"/>
-          <w:szCs w:val="22"/>
-        </w:rPr>
-        <w:t xml:space="preserve"> copy number in quadriceps muscle after the 12 week high fat diet phase. </w:t>
+        <w:t xml:space="preserve">DNA copy number in quadriceps muscle after the 12 week high fat diet phase. </w:t>
       </w:r>
       <w:r>
         <w:rPr>
@@ -9528,7 +8885,6 @@
         </w:rPr>
         <w:t xml:space="preserve"> in </w:t>
       </w:r>
-      <w:proofErr w:type="spellStart"/>
       <w:r>
         <w:rPr>
           <w:sz w:val="22"/>
@@ -9536,7 +8892,6 @@
         </w:rPr>
         <w:t>mtDNA</w:t>
       </w:r>
-      <w:proofErr w:type="spellEnd"/>
       <w:r>
         <w:rPr>
           <w:sz w:val="22"/>
@@ -9558,7 +8913,6 @@
         </w:rPr>
         <w:t xml:space="preserve">, as determined using primers designed for three distinct </w:t>
       </w:r>
-      <w:proofErr w:type="spellStart"/>
       <w:r>
         <w:rPr>
           <w:sz w:val="22"/>
@@ -9566,7 +8920,6 @@
         </w:rPr>
         <w:t>mtDNA</w:t>
       </w:r>
-      <w:proofErr w:type="spellEnd"/>
       <w:r>
         <w:rPr>
           <w:sz w:val="22"/>
@@ -9637,7 +8990,6 @@
         </w:rPr>
         <w:t xml:space="preserve">oop, </w:t>
       </w:r>
-      <w:proofErr w:type="spellStart"/>
       <w:r>
         <w:rPr>
           <w:i/>
@@ -9662,7 +9014,6 @@
         </w:rPr>
         <w:t>b</w:t>
       </w:r>
-      <w:proofErr w:type="spellEnd"/>
       <w:r>
         <w:rPr>
           <w:sz w:val="22"/>
@@ -9853,23 +9204,7 @@
           <w:sz w:val="22"/>
           <w:szCs w:val="22"/>
         </w:rPr>
-        <w:t xml:space="preserve">and given that </w:t>
-      </w:r>
-      <w:proofErr w:type="spellStart"/>
-      <w:r>
-        <w:rPr>
-          <w:sz w:val="22"/>
-          <w:szCs w:val="22"/>
-        </w:rPr>
-        <w:t>mtDNA</w:t>
-      </w:r>
-      <w:proofErr w:type="spellEnd"/>
-      <w:r>
-        <w:rPr>
-          <w:sz w:val="22"/>
-          <w:szCs w:val="22"/>
-        </w:rPr>
-        <w:t xml:space="preserve"> copy number was reduced with </w:t>
+        <w:t xml:space="preserve">and given that mtDNA copy number was reduced with </w:t>
       </w:r>
       <w:r>
         <w:rPr>
@@ -9982,23 +9317,7 @@
           <w:sz w:val="22"/>
           <w:szCs w:val="22"/>
         </w:rPr>
-        <w:t xml:space="preserve">reduced </w:t>
-      </w:r>
-      <w:proofErr w:type="spellStart"/>
-      <w:r>
-        <w:rPr>
-          <w:sz w:val="22"/>
-          <w:szCs w:val="22"/>
-        </w:rPr>
-        <w:t>mtDNA</w:t>
-      </w:r>
-      <w:proofErr w:type="spellEnd"/>
-      <w:r>
-        <w:rPr>
-          <w:sz w:val="22"/>
-          <w:szCs w:val="22"/>
-        </w:rPr>
-        <w:t xml:space="preserve"> copy number and lower citrate synthase activity</w:t>
+        <w:t>reduced mtDNA copy number and lower citrate synthase activity</w:t>
       </w:r>
       <w:r>
         <w:rPr>
@@ -10140,7 +9459,6 @@
         </w:rPr>
         <w:t xml:space="preserve">, </w:t>
       </w:r>
-      <w:proofErr w:type="spellStart"/>
       <w:r>
         <w:rPr>
           <w:i/>
@@ -10149,7 +9467,6 @@
         </w:rPr>
         <w:t>Sdha</w:t>
       </w:r>
-      <w:proofErr w:type="spellEnd"/>
       <w:r>
         <w:rPr>
           <w:sz w:val="22"/>
@@ -10164,7 +9481,6 @@
         </w:rPr>
         <w:t xml:space="preserve"> </w:t>
       </w:r>
-      <w:proofErr w:type="spellStart"/>
       <w:r>
         <w:rPr>
           <w:i/>
@@ -10181,7 +9497,6 @@
         </w:rPr>
         <w:t>Cytb</w:t>
       </w:r>
-      <w:proofErr w:type="spellEnd"/>
       <w:r>
         <w:rPr>
           <w:sz w:val="22"/>
@@ -12147,23 +11462,7 @@
           <w:sz w:val="22"/>
           <w:szCs w:val="22"/>
         </w:rPr>
-        <w:t xml:space="preserve">concentrations relative to the saline or </w:t>
-      </w:r>
-      <w:proofErr w:type="spellStart"/>
-      <w:r>
-        <w:rPr>
-          <w:sz w:val="22"/>
-          <w:szCs w:val="22"/>
-        </w:rPr>
-        <w:t>cabosil</w:t>
-      </w:r>
-      <w:proofErr w:type="spellEnd"/>
-      <w:r>
-        <w:rPr>
-          <w:sz w:val="22"/>
-          <w:szCs w:val="22"/>
-        </w:rPr>
-        <w:t xml:space="preserve"> exposed mice</w:t>
+        <w:t>concentrations relative to the saline or cabosil exposed mice</w:t>
       </w:r>
       <w:r>
         <w:rPr>
@@ -19963,8 +19262,6 @@
         </w:rPr>
         <w:t xml:space="preserve">(B) </w:t>
       </w:r>
-      <w:bookmarkStart w:id="0" w:name="_GoBack"/>
-      <w:bookmarkEnd w:id="0"/>
       <w:r>
         <w:rPr>
           <w:sz w:val="22"/>
@@ -20138,23 +19435,7 @@
           <w:sz w:val="22"/>
           <w:szCs w:val="22"/>
         </w:rPr>
-        <w:t xml:space="preserve">Food intake per mouse was calculated on a (A) weekly and (B) cumulative basis throughout the high fat diet phase of the intervention.  MCP230-exposed mice had elevated serum concentrations of (C) leptin, (D) Ghrelin and (E) GLP-1 after access to the high fat diet. (F) Serum GIP tended to be elevated during the fasted state, although this did not attain statistical significance. Fed serum was collected at ZT12. Fasting serum was collected following an overnight fast (~16 </w:t>
-      </w:r>
-      <w:proofErr w:type="spellStart"/>
-      <w:r>
-        <w:rPr>
-          <w:sz w:val="22"/>
-          <w:szCs w:val="22"/>
-        </w:rPr>
-        <w:t>hr</w:t>
-      </w:r>
-      <w:proofErr w:type="spellEnd"/>
-      <w:r>
-        <w:rPr>
-          <w:sz w:val="22"/>
-          <w:szCs w:val="22"/>
-        </w:rPr>
-        <w:t xml:space="preserve">) at ZT4. Data shown is the group mean ± SE. n=8-14/group. § indicates p&lt;0.05 by mixed linear model, compared by </w:t>
+        <w:t xml:space="preserve">Food intake per mouse was calculated on a (A) weekly and (B) cumulative basis throughout the high fat diet phase of the intervention.  MCP230-exposed mice had elevated serum concentrations of (C) leptin, (D) Ghrelin and (E) GLP-1 after access to the high fat diet. (F) Serum GIP tended to be elevated during the fasted state, although this did not attain statistical significance. Fed serum was collected at ZT12. Fasting serum was collected following an overnight fast (~16 hr) at ZT4. Data shown is the group mean ± SE. n=8-14/group. § indicates p&lt;0.05 by mixed linear model, compared by </w:t>
       </w:r>
       <w:r>
         <w:rPr>
@@ -20475,55 +19756,7 @@
           <w:sz w:val="22"/>
           <w:szCs w:val="22"/>
         </w:rPr>
-        <w:t xml:space="preserve"> consumption of each mouse. (C) Quantification of ambulatory movement during the light and dark phases.  (F)  Respiratory exchange ratio of each group.  Saline and </w:t>
-      </w:r>
-      <w:proofErr w:type="spellStart"/>
-      <w:r>
-        <w:rPr>
-          <w:sz w:val="22"/>
-          <w:szCs w:val="22"/>
-        </w:rPr>
-        <w:t>cabosil</w:t>
-      </w:r>
-      <w:proofErr w:type="spellEnd"/>
-      <w:r>
-        <w:rPr>
-          <w:sz w:val="22"/>
-          <w:szCs w:val="22"/>
-        </w:rPr>
-        <w:t xml:space="preserve"> groups were not combined for this analysis as there was a significant reduction in the respiratory exchange ratio for both the </w:t>
-      </w:r>
-      <w:proofErr w:type="spellStart"/>
-      <w:r>
-        <w:rPr>
-          <w:sz w:val="22"/>
-          <w:szCs w:val="22"/>
-        </w:rPr>
-        <w:t>cabosil</w:t>
-      </w:r>
-      <w:proofErr w:type="spellEnd"/>
-      <w:r>
-        <w:rPr>
-          <w:sz w:val="22"/>
-          <w:szCs w:val="22"/>
-        </w:rPr>
-        <w:t xml:space="preserve">- and MCP230- exposed groups. Data shown is either the individual (B) or group mean (A, C and D) ± SE (C and D). n=18, 6 or 14 for MCP230, saline and </w:t>
-      </w:r>
-      <w:proofErr w:type="spellStart"/>
-      <w:r>
-        <w:rPr>
-          <w:sz w:val="22"/>
-          <w:szCs w:val="22"/>
-        </w:rPr>
-        <w:t>cabosil</w:t>
-      </w:r>
-      <w:proofErr w:type="spellEnd"/>
-      <w:r>
-        <w:rPr>
-          <w:sz w:val="22"/>
-          <w:szCs w:val="22"/>
-        </w:rPr>
-        <w:t xml:space="preserve"> groups, respectively. § indicates p&lt;0.05 by AN</w:t>
+        <w:t xml:space="preserve"> consumption of each mouse. (C) Quantification of ambulatory movement during the light and dark phases.  (F)  Respiratory exchange ratio of each group.  Saline and cabosil groups were not combined for this analysis as there was a significant reduction in the respiratory exchange ratio for both the cabosil- and MCP230- exposed groups. Data shown is either the individual (B) or group mean (A, C and D) ± SE (C and D). n=18, 6 or 14 for MCP230, saline and cabosil groups, respectively. § indicates p&lt;0.05 by AN</w:t>
       </w:r>
       <w:r>
         <w:rPr>
@@ -20552,39 +19785,7 @@
           <w:sz w:val="22"/>
           <w:szCs w:val="22"/>
         </w:rPr>
-        <w:t xml:space="preserve">-test (C), or Wilcoxon-Rank Sum Test (D). The saline-exposed mice are depicted in black, the </w:t>
-      </w:r>
-      <w:proofErr w:type="spellStart"/>
-      <w:r>
-        <w:rPr>
-          <w:sz w:val="22"/>
-          <w:szCs w:val="22"/>
-        </w:rPr>
-        <w:t>cabosil</w:t>
-      </w:r>
-      <w:proofErr w:type="spellEnd"/>
-      <w:r>
-        <w:rPr>
-          <w:sz w:val="22"/>
-          <w:szCs w:val="22"/>
-        </w:rPr>
-        <w:t xml:space="preserve">-exposed mice are depicted in white and the MCP230-exposed mice are depicted in grey. Where the saline- and </w:t>
-      </w:r>
-      <w:proofErr w:type="spellStart"/>
-      <w:r>
-        <w:rPr>
-          <w:sz w:val="22"/>
-          <w:szCs w:val="22"/>
-        </w:rPr>
-        <w:t>cabosil</w:t>
-      </w:r>
-      <w:proofErr w:type="spellEnd"/>
-      <w:r>
-        <w:rPr>
-          <w:sz w:val="22"/>
-          <w:szCs w:val="22"/>
-        </w:rPr>
-        <w:t>- exposed groups are combined, these mice are depicted in black and white stripes.</w:t>
+        <w:t>-test (C), or Wilcoxon-Rank Sum Test (D). The saline-exposed mice are depicted in black, the cabosil-exposed mice are depicted in white and the MCP230-exposed mice are depicted in grey. Where the saline- and cabosil- exposed groups are combined, these mice are depicted in black and white stripes.</w:t>
       </w:r>
     </w:p>
     <w:p>
@@ -20610,7 +19811,17 @@
           <w:sz w:val="22"/>
           <w:szCs w:val="22"/>
         </w:rPr>
-        <w:t xml:space="preserve">Figure 4:  Exposure to MCP230 </w:t>
+        <w:t>Figure 5</w:t>
+      </w:r>
+      <w:bookmarkStart w:id="0" w:name="_GoBack"/>
+      <w:bookmarkEnd w:id="0"/>
+      <w:r>
+        <w:rPr>
+          <w:b/>
+          <w:sz w:val="22"/>
+          <w:szCs w:val="22"/>
+        </w:rPr>
+        <w:t xml:space="preserve">:  Exposure to MCP230 </w:t>
       </w:r>
       <w:r>
         <w:rPr>
@@ -20643,21 +19854,12 @@
         </w:rPr>
         <w:t xml:space="preserve">(A) </w:t>
       </w:r>
-      <w:proofErr w:type="spellStart"/>
-      <w:r>
-        <w:rPr>
-          <w:sz w:val="22"/>
-          <w:szCs w:val="22"/>
-        </w:rPr>
-        <w:t>mtDNA</w:t>
-      </w:r>
-      <w:proofErr w:type="spellEnd"/>
-      <w:r>
-        <w:rPr>
-          <w:sz w:val="22"/>
-          <w:szCs w:val="22"/>
-        </w:rPr>
-        <w:t xml:space="preserve"> copy number, </w:t>
+      <w:r>
+        <w:rPr>
+          <w:sz w:val="22"/>
+          <w:szCs w:val="22"/>
+        </w:rPr>
+        <w:t xml:space="preserve">mtDNA copy number, </w:t>
       </w:r>
       <w:r>
         <w:rPr>
@@ -20700,23 +19902,7 @@
           <w:sz w:val="22"/>
           <w:szCs w:val="22"/>
         </w:rPr>
-        <w:t xml:space="preserve"> and subjected to 12 </w:t>
-      </w:r>
-      <w:proofErr w:type="spellStart"/>
-      <w:r>
-        <w:rPr>
-          <w:sz w:val="22"/>
-          <w:szCs w:val="22"/>
-        </w:rPr>
-        <w:t>wk</w:t>
-      </w:r>
-      <w:proofErr w:type="spellEnd"/>
-      <w:r>
-        <w:rPr>
-          <w:sz w:val="22"/>
-          <w:szCs w:val="22"/>
-        </w:rPr>
-        <w:t xml:space="preserve"> of high fat diet as adults. Quadriceps electron transport chain protein expression was either unchanged, or greater in the MCP230-exposed mice (D</w:t>
+        <w:t xml:space="preserve"> and subjected to 12 wk of high fat diet as adults. Quadriceps electron transport chain protein expression was either unchanged, or greater in the MCP230-exposed mice (D</w:t>
       </w:r>
       <w:r>
         <w:rPr>
@@ -20782,7 +19968,6 @@
     </w:p>
     <w:p>
       <w:pPr>
-        <w:spacing w:line="480" w:lineRule="auto"/>
         <w:rPr>
           <w:b/>
           <w:sz w:val="22"/>
@@ -20795,11 +19980,29 @@
           <w:sz w:val="22"/>
           <w:szCs w:val="22"/>
         </w:rPr>
-        <w:t>Tables</w:t>
+        <w:br w:type="page"/>
       </w:r>
     </w:p>
     <w:p>
       <w:pPr>
+        <w:spacing w:line="480" w:lineRule="auto"/>
+        <w:rPr>
+          <w:b/>
+          <w:sz w:val="22"/>
+          <w:szCs w:val="22"/>
+        </w:rPr>
+      </w:pPr>
+      <w:r>
+        <w:rPr>
+          <w:b/>
+          <w:sz w:val="22"/>
+          <w:szCs w:val="22"/>
+        </w:rPr>
+        <w:t>Tables</w:t>
+      </w:r>
+    </w:p>
+    <w:p>
+      <w:pPr>
         <w:rPr>
           <w:rFonts w:ascii="Arial" w:hAnsi="Arial" w:cs="Arial"/>
           <w:sz w:val="22"/>
@@ -20821,25 +20024,7 @@
           <w:sz w:val="22"/>
           <w:szCs w:val="22"/>
         </w:rPr>
-        <w:t xml:space="preserve"> Primer sequences used for the determination of </w:t>
-      </w:r>
-      <w:proofErr w:type="spellStart"/>
-      <w:r>
-        <w:rPr>
-          <w:rFonts w:ascii="Arial" w:hAnsi="Arial" w:cs="Arial"/>
-          <w:sz w:val="22"/>
-          <w:szCs w:val="22"/>
-        </w:rPr>
-        <w:t>mtDNA</w:t>
-      </w:r>
-      <w:proofErr w:type="spellEnd"/>
-      <w:r>
-        <w:rPr>
-          <w:rFonts w:ascii="Arial" w:hAnsi="Arial" w:cs="Arial"/>
-          <w:sz w:val="22"/>
-          <w:szCs w:val="22"/>
-        </w:rPr>
-        <w:t xml:space="preserve"> copy number and gene expression levels for mitochondrial electron transport chain genes. </w:t>
+        <w:t xml:space="preserve"> Primer sequences used for the determination of mtDNA copy number and gene expression levels for mitochondrial electron transport chain genes. </w:t>
       </w:r>
       <w:r>
         <w:rPr>
@@ -21065,25 +20250,7 @@
                 <w:sz w:val="20"/>
                 <w:szCs w:val="20"/>
               </w:rPr>
-              <w:t xml:space="preserve">TTC </w:t>
-            </w:r>
-            <w:proofErr w:type="spellStart"/>
-            <w:r>
-              <w:rPr>
-                <w:rFonts w:ascii="Arial" w:hAnsi="Arial" w:cs="Arial"/>
-                <w:sz w:val="20"/>
-                <w:szCs w:val="20"/>
-              </w:rPr>
-              <w:t>TTC</w:t>
-            </w:r>
-            <w:proofErr w:type="spellEnd"/>
-            <w:r>
-              <w:rPr>
-                <w:rFonts w:ascii="Arial" w:hAnsi="Arial" w:cs="Arial"/>
-                <w:sz w:val="20"/>
-                <w:szCs w:val="20"/>
-              </w:rPr>
-              <w:t xml:space="preserve"> ACC GTA GGT GCG TC</w:t>
+              <w:t>TTC TTC ACC GTA GGT GCG TC</w:t>
             </w:r>
           </w:p>
         </w:tc>
@@ -21181,7 +20348,6 @@
                 <w:szCs w:val="20"/>
               </w:rPr>
             </w:pPr>
-            <w:proofErr w:type="spellStart"/>
             <w:r>
               <w:rPr>
                 <w:rFonts w:ascii="Arial" w:hAnsi="Arial" w:cs="Arial"/>
@@ -21192,7 +20358,6 @@
               </w:rPr>
               <w:t>mt-Cytb</w:t>
             </w:r>
-            <w:proofErr w:type="spellEnd"/>
           </w:p>
         </w:tc>
         <w:tc>
@@ -21335,7 +20500,6 @@
                 <w:szCs w:val="20"/>
               </w:rPr>
             </w:pPr>
-            <w:proofErr w:type="spellStart"/>
             <w:r>
               <w:rPr>
                 <w:rFonts w:ascii="Arial" w:hAnsi="Arial" w:cs="Arial"/>
@@ -21346,7 +20510,6 @@
               </w:rPr>
               <w:t>Sdha</w:t>
             </w:r>
-            <w:proofErr w:type="spellEnd"/>
           </w:p>
         </w:tc>
         <w:tc>
@@ -21521,25 +20684,7 @@
                 <w:sz w:val="20"/>
                 <w:szCs w:val="20"/>
               </w:rPr>
-              <w:t xml:space="preserve">AAG </w:t>
-            </w:r>
-            <w:proofErr w:type="spellStart"/>
-            <w:r>
-              <w:rPr>
-                <w:rFonts w:ascii="Arial" w:hAnsi="Arial" w:cs="Arial"/>
-                <w:sz w:val="20"/>
-                <w:szCs w:val="20"/>
-              </w:rPr>
-              <w:t>AAG</w:t>
-            </w:r>
-            <w:proofErr w:type="spellEnd"/>
-            <w:r>
-              <w:rPr>
-                <w:rFonts w:ascii="Arial" w:hAnsi="Arial" w:cs="Arial"/>
-                <w:sz w:val="20"/>
-                <w:szCs w:val="20"/>
-              </w:rPr>
-              <w:t xml:space="preserve"> CCT CTT CTG CTA CC</w:t>
+              <w:t>AAG AAG CCT CTT CTG CTA CC</w:t>
             </w:r>
           </w:p>
         </w:tc>
@@ -23116,7 +22261,7 @@
 </file>
 
 <file path=customXml/itemProps1.xml><?xml version="1.0" encoding="utf-8"?>
-<ds:datastoreItem xmlns:ds="http://schemas.openxmlformats.org/officeDocument/2006/customXml" ds:itemID="{C94ABC63-4718-FA4B-BFBF-5C1ECB4BC160}">
+<ds:datastoreItem xmlns:ds="http://schemas.openxmlformats.org/officeDocument/2006/customXml" ds:itemID="{829E39F0-F3A5-2943-B649-BA465DF3499B}">
   <ds:schemaRefs>
     <ds:schemaRef ds:uri="http://schemas.openxmlformats.org/officeDocument/2006/bibliography"/>
   </ds:schemaRefs>

</xml_diff>

<commit_message>
Fixed a couple of typo's and added a list of abbreviations
</commit_message>
<xml_diff>
--- a/Manuscript/Manuscript.docx
+++ b/Manuscript/Manuscript.docx
@@ -1911,7 +1911,7 @@
           <w:sz w:val="22"/>
           <w:szCs w:val="22"/>
         </w:rPr>
-        <w:t xml:space="preserve">the exposure to </w:t>
+        <w:t xml:space="preserve">exposure to </w:t>
       </w:r>
       <w:r>
         <w:rPr>
@@ -2095,7 +2095,7 @@
           <w:sz w:val="22"/>
           <w:szCs w:val="22"/>
         </w:rPr>
-        <w:t xml:space="preserve">ross-sectional studies of human subjects who are chronically exposed to </w:t>
+        <w:t xml:space="preserve">ross-sectional studies of human subjects who are chronically exposed to combustion </w:t>
       </w:r>
       <w:r>
         <w:rPr>
@@ -2103,7 +2103,7 @@
           <w:szCs w:val="22"/>
         </w:rPr>
         <w:lastRenderedPageBreak/>
-        <w:t xml:space="preserve">combustion derived </w:t>
+        <w:t xml:space="preserve">derived </w:t>
       </w:r>
       <w:r>
         <w:rPr>
@@ -3634,7 +3634,21 @@
           <w:sz w:val="22"/>
           <w:szCs w:val="22"/>
         </w:rPr>
-        <w:t>At 10 weeks of age, mice were switched from chow to a high fat diet, consisting of 45% of calories from fat (Research Diets catalog D12451)</w:t>
+        <w:t>At 10 weeks of age, mice were switched from chow to a high fat diet</w:t>
+      </w:r>
+      <w:r>
+        <w:rPr>
+          <w:sz w:val="22"/>
+          <w:szCs w:val="22"/>
+        </w:rPr>
+        <w:t xml:space="preserve"> (HFD)</w:t>
+      </w:r>
+      <w:r>
+        <w:rPr>
+          <w:sz w:val="22"/>
+          <w:szCs w:val="22"/>
+        </w:rPr>
+        <w:t>, consisting of 45% of calories from fat (Research Diets catalog D12451)</w:t>
       </w:r>
       <w:r>
         <w:rPr>
@@ -4247,14 +4261,21 @@
           <w:sz w:val="22"/>
           <w:szCs w:val="22"/>
         </w:rPr>
-        <w:t xml:space="preserve"> delivered</w:t>
-      </w:r>
-      <w:r>
-        <w:rPr>
-          <w:sz w:val="22"/>
-          <w:szCs w:val="22"/>
-        </w:rPr>
-        <w:t xml:space="preserve"> IP</w:t>
+        <w:t xml:space="preserve"> </w:t>
+      </w:r>
+      <w:r>
+        <w:rPr>
+          <w:sz w:val="22"/>
+          <w:szCs w:val="22"/>
+        </w:rPr>
+        <w:t>delivered</w:t>
+      </w:r>
+      <w:r>
+        <w:rPr>
+          <w:sz w:val="22"/>
+          <w:szCs w:val="22"/>
+        </w:rPr>
+        <w:t xml:space="preserve"> via intraperitoneal injection</w:t>
       </w:r>
       <w:r>
         <w:rPr>
@@ -12803,7 +12824,21 @@
           <w:sz w:val="22"/>
           <w:szCs w:val="22"/>
         </w:rPr>
-        <w:t xml:space="preserve"> Based on our current protocol, mice are treated with EPFRs after inheritance of maternal mitochondria, indicating that this mitochondrial damage occurs </w:t>
+        <w:t xml:space="preserve"> Based on our current protocol, mice are treated with EPFR</w:t>
+      </w:r>
+      <w:r>
+        <w:rPr>
+          <w:sz w:val="22"/>
+          <w:szCs w:val="22"/>
+        </w:rPr>
+        <w:t>’</w:t>
+      </w:r>
+      <w:r>
+        <w:rPr>
+          <w:sz w:val="22"/>
+          <w:szCs w:val="22"/>
+        </w:rPr>
+        <w:t xml:space="preserve">s after inheritance of maternal mitochondria, indicating that this mitochondrial damage occurs </w:t>
       </w:r>
       <w:r>
         <w:rPr>
@@ -24387,7 +24422,7 @@
 </file>
 
 <file path=customXml/itemProps1.xml><?xml version="1.0" encoding="utf-8"?>
-<ds:datastoreItem xmlns:ds="http://schemas.openxmlformats.org/officeDocument/2006/customXml" ds:itemID="{BD889988-1D12-417B-A6F9-61D892DF6C38}">
+<ds:datastoreItem xmlns:ds="http://schemas.openxmlformats.org/officeDocument/2006/customXml" ds:itemID="{B85C115C-29D5-4E0B-8CFC-873F0CF9C505}">
   <ds:schemaRefs>
     <ds:schemaRef ds:uri="http://schemas.openxmlformats.org/officeDocument/2006/bibliography"/>
   </ds:schemaRefs>

</xml_diff>